<commit_message>
Agregue eventos 11 y 12
</commit_message>
<xml_diff>
--- a/Word/TP 1 - ING SOFT - Plantilla ERS .docx
+++ b/Word/TP 1 - ING SOFT - Plantilla ERS .docx
@@ -1,6 +1,6 @@
 
 <file path=word/document.xml><?xml version="1.0" encoding="utf-8"?>
-<w:document xmlns:wpc="http://schemas.microsoft.com/office/word/2010/wordprocessingCanvas" xmlns:mc="http://schemas.openxmlformats.org/markup-compatibility/2006" xmlns:o="urn:schemas-microsoft-com:office:office" xmlns:r="http://schemas.openxmlformats.org/officeDocument/2006/relationships" xmlns:m="http://schemas.openxmlformats.org/officeDocument/2006/math" xmlns:v="urn:schemas-microsoft-com:vml" xmlns:wp14="http://schemas.microsoft.com/office/word/2010/wordprocessingDrawing" xmlns:wp="http://schemas.openxmlformats.org/drawingml/2006/wordprocessingDrawing" xmlns:w10="urn:schemas-microsoft-com:office:word" xmlns:w="http://schemas.openxmlformats.org/wordprocessingml/2006/main" xmlns:w14="http://schemas.microsoft.com/office/word/2010/wordml" xmlns:wpg="http://schemas.microsoft.com/office/word/2010/wordprocessingGroup" xmlns:wpi="http://schemas.microsoft.com/office/word/2010/wordprocessingInk" xmlns:wne="http://schemas.microsoft.com/office/word/2006/wordml" xmlns:wps="http://schemas.microsoft.com/office/word/2010/wordprocessingShape" mc:Ignorable="w14 wp14">
+<w:document xmlns:wpc="http://schemas.microsoft.com/office/word/2010/wordprocessingCanvas" xmlns:cx="http://schemas.microsoft.com/office/drawing/2014/chartex" xmlns:cx1="http://schemas.microsoft.com/office/drawing/2015/9/8/chartex" xmlns:cx2="http://schemas.microsoft.com/office/drawing/2015/10/21/chartex" xmlns:cx3="http://schemas.microsoft.com/office/drawing/2016/5/9/chartex" xmlns:cx4="http://schemas.microsoft.com/office/drawing/2016/5/10/chartex" xmlns:cx5="http://schemas.microsoft.com/office/drawing/2016/5/11/chartex" xmlns:cx6="http://schemas.microsoft.com/office/drawing/2016/5/12/chartex" xmlns:cx7="http://schemas.microsoft.com/office/drawing/2016/5/13/chartex" xmlns:cx8="http://schemas.microsoft.com/office/drawing/2016/5/14/chartex" xmlns:mc="http://schemas.openxmlformats.org/markup-compatibility/2006" xmlns:aink="http://schemas.microsoft.com/office/drawing/2016/ink" xmlns:am3d="http://schemas.microsoft.com/office/drawing/2017/model3d" xmlns:o="urn:schemas-microsoft-com:office:office" xmlns:r="http://schemas.openxmlformats.org/officeDocument/2006/relationships" xmlns:m="http://schemas.openxmlformats.org/officeDocument/2006/math" xmlns:v="urn:schemas-microsoft-com:vml" xmlns:wp14="http://schemas.microsoft.com/office/word/2010/wordprocessingDrawing" xmlns:wp="http://schemas.openxmlformats.org/drawingml/2006/wordprocessingDrawing" xmlns:w10="urn:schemas-microsoft-com:office:word" xmlns:w="http://schemas.openxmlformats.org/wordprocessingml/2006/main" xmlns:w14="http://schemas.microsoft.com/office/word/2010/wordml" xmlns:w15="http://schemas.microsoft.com/office/word/2012/wordml" xmlns:w16cid="http://schemas.microsoft.com/office/word/2016/wordml/cid" xmlns:w16se="http://schemas.microsoft.com/office/word/2015/wordml/symex" xmlns:wpg="http://schemas.microsoft.com/office/word/2010/wordprocessingGroup" xmlns:wpi="http://schemas.microsoft.com/office/word/2010/wordprocessingInk" xmlns:wne="http://schemas.microsoft.com/office/word/2006/wordml" xmlns:wps="http://schemas.microsoft.com/office/word/2010/wordprocessingShape" mc:Ignorable="w14 w15 w16se w16cid wp14">
   <w:body>
     <w:p>
       <w:pPr>
@@ -48,7 +48,7 @@
                     </pic:cNvPicPr>
                   </pic:nvPicPr>
                   <pic:blipFill>
-                    <a:blip r:embed="rId9" cstate="print">
+                    <a:blip r:embed="rId8" cstate="print">
                       <a:extLst>
                         <a:ext uri="{28A0092B-C50C-407E-A947-70E740481C1C}">
                           <a14:useLocalDpi xmlns:a14="http://schemas.microsoft.com/office/drawing/2010/main" val="0"/>
@@ -4778,7 +4778,15 @@
       </w:r>
       <w:proofErr w:type="spellEnd"/>
       <w:r>
-        <w:t xml:space="preserve"> of </w:t>
+        <w:t xml:space="preserve"> </w:t>
+      </w:r>
+      <w:proofErr w:type="spellStart"/>
+      <w:r>
+        <w:t>of</w:t>
+      </w:r>
+      <w:proofErr w:type="spellEnd"/>
+      <w:r>
+        <w:t xml:space="preserve"> </w:t>
       </w:r>
       <w:proofErr w:type="spellStart"/>
       <w:r>
@@ -6474,13 +6482,7 @@
         <w:t xml:space="preserve"> </w:t>
       </w:r>
       <w:r>
-        <w:t>El sistema debe permitir comparar precios de un producto con distintos proveedores para poder seleccionar el más conveniente.</w:t>
-      </w:r>
-      <w:r>
-        <w:t xml:space="preserve"> </w:t>
-      </w:r>
-      <w:r>
-        <w:t>El sistema debe registrar los productos seleccionados en una lista para ser enviada al correspondiente proveedor.</w:t>
+        <w:t>El sistema debe permitir comparar precios de un producto con distintos proveedores para poder seleccionar el más conveniente. El sistema debe registrar los productos seleccionados en una lista para ser enviada al correspondiente proveedor.</w:t>
       </w:r>
       <w:r>
         <w:t xml:space="preserve"> </w:t>
@@ -7001,7 +7003,7 @@
                     </pic:cNvPicPr>
                   </pic:nvPicPr>
                   <pic:blipFill>
-                    <a:blip r:embed="rId10">
+                    <a:blip r:embed="rId9">
                       <a:extLst>
                         <a:ext uri="{28A0092B-C50C-407E-A947-70E740481C1C}">
                           <a14:useLocalDpi xmlns:a14="http://schemas.microsoft.com/office/drawing/2010/main" val="0"/>
@@ -13191,7 +13193,7 @@
                   <v:fill o:detectmouseclick="t"/>
                   <v:path o:connecttype="none"/>
                 </v:shape>
-                <v:oval id="Oval 104" o:spid="_x0000_s1028" style="position:absolute;left:18294;top:3429;width:8001;height:8001;visibility:visible;mso-wrap-style:square;v-text-anchor:top" o:gfxdata="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" strokecolor="red">
+                <v:oval id="Oval 104" o:spid="_x0000_s1028" style="position:absolute;left:18294;top:3429;width:8001;height:8001;visibility:visible;mso-wrap-style:square;v-text-anchor:top" o:gfxdata="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" strokecolor="red">
                   <v:textbox>
                     <w:txbxContent>
                       <w:p>
@@ -13211,7 +13213,7 @@
                     </w:txbxContent>
                   </v:textbox>
                 </v:oval>
-                <v:oval id="Oval 105" o:spid="_x0000_s1029" style="position:absolute;left:35433;top:6858;width:8001;height:8001;visibility:visible;mso-wrap-style:square;v-text-anchor:top" o:gfxdata="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" strokecolor="red">
+                <v:oval id="Oval 105" o:spid="_x0000_s1029" style="position:absolute;left:35433;top:6858;width:8001;height:8001;visibility:visible;mso-wrap-style:square;v-text-anchor:top" o:gfxdata="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" strokecolor="red">
                   <v:textbox>
                     <w:txbxContent>
                       <w:p>
@@ -13231,7 +13233,7 @@
                     </w:txbxContent>
                   </v:textbox>
                 </v:oval>
-                <v:oval id="Oval 106" o:spid="_x0000_s1030" style="position:absolute;left:28575;top:21717;width:8007;height:8001;visibility:visible;mso-wrap-style:square;v-text-anchor:top" o:gfxdata="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" strokecolor="red">
+                <v:oval id="Oval 106" o:spid="_x0000_s1030" style="position:absolute;left:28575;top:21717;width:8007;height:8001;visibility:visible;mso-wrap-style:square;v-text-anchor:top" o:gfxdata="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" strokecolor="red">
                   <v:textbox>
                     <w:txbxContent>
                       <w:p>
@@ -13251,7 +13253,7 @@
                     </w:txbxContent>
                   </v:textbox>
                 </v:oval>
-                <v:rect id="Rectangle 107" o:spid="_x0000_s1031" style="position:absolute;left:3435;top:4787;width:7982;height:3429;visibility:visible;mso-wrap-style:square;v-text-anchor:top" o:gfxdata="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" strokecolor="red">
+                <v:rect id="Rectangle 107" o:spid="_x0000_s1031" style="position:absolute;left:3435;top:4787;width:7982;height:3429;visibility:visible;mso-wrap-style:square;v-text-anchor:top" o:gfxdata="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" strokecolor="red">
                   <v:textbox>
                     <w:txbxContent>
                       <w:p>
@@ -13274,7 +13276,7 @@
                     </w:txbxContent>
                   </v:textbox>
                 </v:rect>
-                <v:rect id="Rectangle 108" o:spid="_x0000_s1032" style="position:absolute;left:46863;top:19431;width:7988;height:3429;visibility:visible;mso-wrap-style:square;v-text-anchor:top" o:gfxdata="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" strokecolor="red">
+                <v:rect id="Rectangle 108" o:spid="_x0000_s1032" style="position:absolute;left:46863;top:19431;width:7988;height:3429;visibility:visible;mso-wrap-style:square;v-text-anchor:top" o:gfxdata="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" strokecolor="red">
                   <v:textbox>
                     <w:txbxContent>
                       <w:p>
@@ -13297,26 +13299,26 @@
                     </w:txbxContent>
                   </v:textbox>
                 </v:rect>
-                <v:line id="Line 109" o:spid="_x0000_s1033" style="position:absolute;flip:y;visibility:visible;mso-wrap-style:square" from="11430,6858" to="18294,6864" o:connectortype="straight" o:gfxdata="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" strokecolor="red">
+                <v:line id="Line 109" o:spid="_x0000_s1033" style="position:absolute;flip:y;visibility:visible;mso-wrap-style:square" from="11430,6858" to="18294,6864" o:connectortype="straight" o:gfxdata="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" strokecolor="red">
                   <v:stroke endarrow="block"/>
                 </v:line>
-                <v:line id="Line 110" o:spid="_x0000_s1034" style="position:absolute;visibility:visible;mso-wrap-style:square" from="26295,8001" to="35433,9144" o:connectortype="straight" o:gfxdata="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" strokecolor="red">
+                <v:line id="Line 110" o:spid="_x0000_s1034" style="position:absolute;visibility:visible;mso-wrap-style:square" from="26295,8001" to="35433,9144" o:connectortype="straight" o:gfxdata="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" strokecolor="red">
                   <v:stroke endarrow="block"/>
                 </v:line>
-                <v:line id="Line 111" o:spid="_x0000_s1035" style="position:absolute;flip:y;visibility:visible;mso-wrap-style:square" from="36576,20574" to="46863,24003" o:connectortype="straight" o:gfxdata="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" strokecolor="red">
+                <v:line id="Line 111" o:spid="_x0000_s1035" style="position:absolute;flip:y;visibility:visible;mso-wrap-style:square" from="36576,20574" to="46863,24003" o:connectortype="straight" o:gfxdata="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" strokecolor="red">
                   <v:stroke startarrow="block"/>
                 </v:line>
-                <v:line id="Line 112" o:spid="_x0000_s1036" style="position:absolute;visibility:visible;mso-wrap-style:square" from="43434,11430" to="49155,18288" o:connectortype="straight" o:gfxdata="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" strokecolor="red">
+                <v:line id="Line 112" o:spid="_x0000_s1036" style="position:absolute;visibility:visible;mso-wrap-style:square" from="43434,11430" to="49155,18288" o:connectortype="straight" o:gfxdata="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" strokecolor="red">
                   <v:stroke endarrow="block"/>
                 </v:line>
-                <v:group id="Group 113" o:spid="_x0000_s1037" style="position:absolute;left:14852;top:17145;width:9151;height:2286" coordorigin="3473,8382" coordsize="1441,360" o:gfxdata="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">
-                  <v:line id="Line 114" o:spid="_x0000_s1038" style="position:absolute;visibility:visible;mso-wrap-style:square" from="3473,8382" to="4914,8382" o:connectortype="straight" o:gfxdata="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" strokecolor="red"/>
-                  <v:line id="Line 115" o:spid="_x0000_s1039" style="position:absolute;visibility:visible;mso-wrap-style:square" from="3473,8742" to="4914,8742" o:connectortype="straight" o:gfxdata="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" strokecolor="red"/>
+                <v:group id="Group 113" o:spid="_x0000_s1037" style="position:absolute;left:14852;top:17145;width:9151;height:2286" coordorigin="3473,8382" coordsize="1441,360" o:gfxdata="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">
+                  <v:line id="Line 114" o:spid="_x0000_s1038" style="position:absolute;visibility:visible;mso-wrap-style:square" from="3473,8382" to="4914,8382" o:connectortype="straight" o:gfxdata="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" strokecolor="red"/>
+                  <v:line id="Line 115" o:spid="_x0000_s1039" style="position:absolute;visibility:visible;mso-wrap-style:square" from="3473,8742" to="4914,8742" o:connectortype="straight" o:gfxdata="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" strokecolor="red"/>
                   <v:shapetype id="_x0000_t202" coordsize="21600,21600" o:spt="202" path="m,l,21600r21600,l21600,xe">
                     <v:stroke joinstyle="miter"/>
                     <v:path gradientshapeok="t" o:connecttype="rect"/>
                   </v:shapetype>
-                  <v:shape id="Text Box 116" o:spid="_x0000_s1040" type="#_x0000_t202" style="position:absolute;left:3474;top:8382;width:1439;height:360;visibility:visible;mso-wrap-style:square;v-text-anchor:top" o:gfxdata="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" filled="f" stroked="f" strokecolor="red">
+                  <v:shape id="Text Box 116" o:spid="_x0000_s1040" type="#_x0000_t202" style="position:absolute;left:3474;top:8382;width:1439;height:360;visibility:visible;mso-wrap-style:square;v-text-anchor:top" o:gfxdata="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" filled="f" stroked="f" strokecolor="red">
                     <v:textbox>
                       <w:txbxContent>
                         <w:p>
@@ -13341,10 +13343,10 @@
                     </v:textbox>
                   </v:shape>
                 </v:group>
-                <v:group id="Group 117" o:spid="_x0000_s1041" style="position:absolute;left:30861;top:17145;width:9150;height:2286" coordorigin="5994,8382" coordsize="1441,360" o:gfxdata="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">
-                  <v:line id="Line 118" o:spid="_x0000_s1042" style="position:absolute;visibility:visible;mso-wrap-style:square" from="5994,8382" to="7435,8382" o:connectortype="straight" o:gfxdata="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" strokecolor="red"/>
-                  <v:line id="Line 119" o:spid="_x0000_s1043" style="position:absolute;visibility:visible;mso-wrap-style:square" from="5994,8742" to="7435,8742" o:connectortype="straight" o:gfxdata="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" strokecolor="red"/>
-                  <v:shape id="Text Box 120" o:spid="_x0000_s1044" type="#_x0000_t202" style="position:absolute;left:5995;top:8382;width:1439;height:360;visibility:visible;mso-wrap-style:square;v-text-anchor:top" o:gfxdata="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" filled="f" stroked="f" strokecolor="red">
+                <v:group id="Group 117" o:spid="_x0000_s1041" style="position:absolute;left:30861;top:17145;width:9150;height:2286" coordorigin="5994,8382" coordsize="1441,360" o:gfxdata="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">
+                  <v:line id="Line 118" o:spid="_x0000_s1042" style="position:absolute;visibility:visible;mso-wrap-style:square" from="5994,8382" to="7435,8382" o:connectortype="straight" o:gfxdata="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" strokecolor="red"/>
+                  <v:line id="Line 119" o:spid="_x0000_s1043" style="position:absolute;visibility:visible;mso-wrap-style:square" from="5994,8742" to="7435,8742" o:connectortype="straight" o:gfxdata="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" strokecolor="red"/>
+                  <v:shape id="Text Box 120" o:spid="_x0000_s1044" type="#_x0000_t202" style="position:absolute;left:5995;top:8382;width:1439;height:360;visibility:visible;mso-wrap-style:square;v-text-anchor:top" o:gfxdata="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" filled="f" stroked="f" strokecolor="red">
                     <v:textbox>
                       <w:txbxContent>
                         <w:p>
@@ -13369,13 +13371,13 @@
                     </v:textbox>
                   </v:shape>
                 </v:group>
-                <v:line id="Line 121" o:spid="_x0000_s1045" style="position:absolute;flip:x;visibility:visible;mso-wrap-style:square" from="20574,11430" to="21717,17145" o:connectortype="straight" o:gfxdata="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" strokecolor="red">
+                <v:line id="Line 121" o:spid="_x0000_s1045" style="position:absolute;flip:x;visibility:visible;mso-wrap-style:square" from="20574,11430" to="21717,17145" o:connectortype="straight" o:gfxdata="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" strokecolor="red">
                   <v:stroke endarrow="block"/>
                 </v:line>
-                <v:line id="Line 122" o:spid="_x0000_s1046" style="position:absolute;flip:y;visibility:visible;mso-wrap-style:square" from="33147,13716" to="35433,17145" o:connectortype="straight" o:gfxdata="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" strokecolor="red">
+                <v:line id="Line 122" o:spid="_x0000_s1046" style="position:absolute;flip:y;visibility:visible;mso-wrap-style:square" from="33147,13716" to="35433,17145" o:connectortype="straight" o:gfxdata="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" strokecolor="red">
                   <v:stroke endarrow="block"/>
                 </v:line>
-                <v:line id="Line 123" o:spid="_x0000_s1047" style="position:absolute;visibility:visible;mso-wrap-style:square" from="20574,19431" to="28575,24003" o:connectortype="straight" o:gfxdata="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" strokecolor="red">
+                <v:line id="Line 123" o:spid="_x0000_s1047" style="position:absolute;visibility:visible;mso-wrap-style:square" from="20574,19431" to="28575,24003" o:connectortype="straight" o:gfxdata="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" strokecolor="red">
                   <v:stroke endarrow="block"/>
                 </v:line>
                 <w10:anchorlock/>
@@ -14094,7 +14096,7 @@
                   <v:fill o:detectmouseclick="t"/>
                   <v:path o:connecttype="none"/>
                 </v:shape>
-                <v:oval id="Oval 85" o:spid="_x0000_s1050" style="position:absolute;left:18294;top:3429;width:8001;height:8001;visibility:visible;mso-wrap-style:square;v-text-anchor:top" o:gfxdata="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" strokecolor="red">
+                <v:oval id="Oval 85" o:spid="_x0000_s1050" style="position:absolute;left:18294;top:3429;width:8001;height:8001;visibility:visible;mso-wrap-style:square;v-text-anchor:top" o:gfxdata="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" strokecolor="red">
                   <v:textbox>
                     <w:txbxContent>
                       <w:p>
@@ -14114,7 +14116,7 @@
                     </w:txbxContent>
                   </v:textbox>
                 </v:oval>
-                <v:oval id="Oval 86" o:spid="_x0000_s1051" style="position:absolute;left:35433;top:6858;width:8001;height:8001;visibility:visible;mso-wrap-style:square;v-text-anchor:top" o:gfxdata="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" strokecolor="red">
+                <v:oval id="Oval 86" o:spid="_x0000_s1051" style="position:absolute;left:35433;top:6858;width:8001;height:8001;visibility:visible;mso-wrap-style:square;v-text-anchor:top" o:gfxdata="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" strokecolor="red">
                   <v:textbox>
                     <w:txbxContent>
                       <w:p>
@@ -14134,7 +14136,7 @@
                     </w:txbxContent>
                   </v:textbox>
                 </v:oval>
-                <v:rect id="Rectangle 87" o:spid="_x0000_s1052" style="position:absolute;left:3429;top:4572;width:7981;height:3429;visibility:visible;mso-wrap-style:square;v-text-anchor:top" o:gfxdata="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" strokecolor="red">
+                <v:rect id="Rectangle 87" o:spid="_x0000_s1052" style="position:absolute;left:3429;top:4572;width:7981;height:3429;visibility:visible;mso-wrap-style:square;v-text-anchor:top" o:gfxdata="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" strokecolor="red">
                   <v:textbox>
                     <w:txbxContent>
                       <w:p>
@@ -14157,22 +14159,22 @@
                     </w:txbxContent>
                   </v:textbox>
                 </v:rect>
-                <v:line id="Line 88" o:spid="_x0000_s1053" style="position:absolute;flip:y;visibility:visible;mso-wrap-style:square" from="11430,6858" to="18294,6864" o:connectortype="straight" o:gfxdata="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" strokecolor="red">
+                <v:line id="Line 88" o:spid="_x0000_s1053" style="position:absolute;flip:y;visibility:visible;mso-wrap-style:square" from="11430,6858" to="18294,6864" o:connectortype="straight" o:gfxdata="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" strokecolor="red">
                   <v:stroke endarrow="block"/>
                 </v:line>
-                <v:line id="Line 89" o:spid="_x0000_s1054" style="position:absolute;visibility:visible;mso-wrap-style:square" from="26295,8001" to="35433,9144" o:connectortype="straight" o:gfxdata="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" strokecolor="red">
+                <v:line id="Line 89" o:spid="_x0000_s1054" style="position:absolute;visibility:visible;mso-wrap-style:square" from="26295,8001" to="35433,9144" o:connectortype="straight" o:gfxdata="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" strokecolor="red">
                   <v:stroke endarrow="block"/>
                 </v:line>
-                <v:line id="Line 90" o:spid="_x0000_s1055" style="position:absolute;visibility:visible;mso-wrap-style:square" from="38862,14859" to="40005,21717" o:connectortype="straight" o:gfxdata="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" strokecolor="red">
+                <v:line id="Line 90" o:spid="_x0000_s1055" style="position:absolute;visibility:visible;mso-wrap-style:square" from="38862,14859" to="40005,21717" o:connectortype="straight" o:gfxdata="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" strokecolor="red">
                   <v:stroke endarrow="block"/>
                 </v:line>
-                <v:line id="Line 91" o:spid="_x0000_s1056" style="position:absolute;visibility:visible;mso-wrap-style:square" from="43434,11430" to="52578,11436" o:connectortype="straight" o:gfxdata="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" strokecolor="red">
+                <v:line id="Line 91" o:spid="_x0000_s1056" style="position:absolute;visibility:visible;mso-wrap-style:square" from="43434,11430" to="52578,11436" o:connectortype="straight" o:gfxdata="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" strokecolor="red">
                   <v:stroke endarrow="block"/>
                 </v:line>
-                <v:group id="Group 92" o:spid="_x0000_s1057" style="position:absolute;left:13716;top:17145;width:9150;height:2286" coordorigin="3294,8382" coordsize="1441,360" o:gfxdata="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">
-                  <v:line id="Line 93" o:spid="_x0000_s1058" style="position:absolute;visibility:visible;mso-wrap-style:square" from="3294,8382" to="4735,8382" o:connectortype="straight" o:gfxdata="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" strokecolor="red"/>
-                  <v:line id="Line 94" o:spid="_x0000_s1059" style="position:absolute;visibility:visible;mso-wrap-style:square" from="3294,8742" to="4735,8742" o:connectortype="straight" o:gfxdata="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" strokecolor="red"/>
-                  <v:shape id="Text Box 95" o:spid="_x0000_s1060" type="#_x0000_t202" style="position:absolute;left:3295;top:8382;width:1439;height:360;visibility:visible;mso-wrap-style:square;v-text-anchor:top" o:gfxdata="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" filled="f" stroked="f" strokecolor="red">
+                <v:group id="Group 92" o:spid="_x0000_s1057" style="position:absolute;left:13716;top:17145;width:9150;height:2286" coordorigin="3294,8382" coordsize="1441,360" o:gfxdata="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">
+                  <v:line id="Line 93" o:spid="_x0000_s1058" style="position:absolute;visibility:visible;mso-wrap-style:square" from="3294,8382" to="4735,8382" o:connectortype="straight" o:gfxdata="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" strokecolor="red"/>
+                  <v:line id="Line 94" o:spid="_x0000_s1059" style="position:absolute;visibility:visible;mso-wrap-style:square" from="3294,8742" to="4735,8742" o:connectortype="straight" o:gfxdata="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" strokecolor="red"/>
+                  <v:shape id="Text Box 95" o:spid="_x0000_s1060" type="#_x0000_t202" style="position:absolute;left:3295;top:8382;width:1439;height:360;visibility:visible;mso-wrap-style:square;v-text-anchor:top" o:gfxdata="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" filled="f" stroked="f" strokecolor="red">
                     <v:textbox>
                       <w:txbxContent>
                         <w:p>
@@ -14197,10 +14199,10 @@
                     </v:textbox>
                   </v:shape>
                 </v:group>
-                <v:group id="Group 96" o:spid="_x0000_s1061" style="position:absolute;left:34290;top:21717;width:9150;height:2286" coordorigin="6534,9102" coordsize="1441,360" o:gfxdata="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">
-                  <v:line id="Line 97" o:spid="_x0000_s1062" style="position:absolute;visibility:visible;mso-wrap-style:square" from="6534,9102" to="7975,9102" o:connectortype="straight" o:gfxdata="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" strokecolor="red"/>
-                  <v:line id="Line 98" o:spid="_x0000_s1063" style="position:absolute;visibility:visible;mso-wrap-style:square" from="6534,9462" to="7975,9462" o:connectortype="straight" o:gfxdata="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" strokecolor="red"/>
-                  <v:shape id="Text Box 99" o:spid="_x0000_s1064" type="#_x0000_t202" style="position:absolute;left:6535;top:9102;width:1439;height:360;visibility:visible;mso-wrap-style:square;v-text-anchor:top" o:gfxdata="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" filled="f" stroked="f" strokecolor="red">
+                <v:group id="Group 96" o:spid="_x0000_s1061" style="position:absolute;left:34290;top:21717;width:9150;height:2286" coordorigin="6534,9102" coordsize="1441,360" o:gfxdata="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">
+                  <v:line id="Line 97" o:spid="_x0000_s1062" style="position:absolute;visibility:visible;mso-wrap-style:square" from="6534,9102" to="7975,9102" o:connectortype="straight" o:gfxdata="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" strokecolor="red"/>
+                  <v:line id="Line 98" o:spid="_x0000_s1063" style="position:absolute;visibility:visible;mso-wrap-style:square" from="6534,9462" to="7975,9462" o:connectortype="straight" o:gfxdata="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" strokecolor="red"/>
+                  <v:shape id="Text Box 99" o:spid="_x0000_s1064" type="#_x0000_t202" style="position:absolute;left:6535;top:9102;width:1439;height:360;visibility:visible;mso-wrap-style:square;v-text-anchor:top" o:gfxdata="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" filled="f" stroked="f" strokecolor="red">
                     <v:textbox>
                       <w:txbxContent>
                         <w:p>
@@ -14225,10 +14227,10 @@
                     </v:textbox>
                   </v:shape>
                 </v:group>
-                <v:line id="Line 100" o:spid="_x0000_s1065" style="position:absolute;flip:x;visibility:visible;mso-wrap-style:square" from="20574,11430" to="21717,17145" o:connectortype="straight" o:gfxdata="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" strokecolor="red">
+                <v:line id="Line 100" o:spid="_x0000_s1065" style="position:absolute;flip:x;visibility:visible;mso-wrap-style:square" from="20574,11430" to="21717,17145" o:connectortype="straight" o:gfxdata="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" strokecolor="red">
                   <v:stroke endarrow="block"/>
                 </v:line>
-                <v:line id="Line 101" o:spid="_x0000_s1066" style="position:absolute;flip:x y;visibility:visible;mso-wrap-style:square" from="25146,10287" to="36582,21717" o:connectortype="straight" o:gfxdata="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" strokecolor="red">
+                <v:line id="Line 101" o:spid="_x0000_s1066" style="position:absolute;flip:x y;visibility:visible;mso-wrap-style:square" from="25146,10287" to="36582,21717" o:connectortype="straight" o:gfxdata="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" strokecolor="red">
                   <v:stroke endarrow="block"/>
                 </v:line>
                 <w10:anchorlock/>
@@ -15420,7 +15422,7 @@
                   <v:fill o:detectmouseclick="t"/>
                   <v:path o:connecttype="none"/>
                 </v:shape>
-                <v:oval id="Oval 57" o:spid="_x0000_s1069" style="position:absolute;left:18294;top:3429;width:8001;height:8001;visibility:visible;mso-wrap-style:square;v-text-anchor:top" o:gfxdata="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" strokecolor="red">
+                <v:oval id="Oval 57" o:spid="_x0000_s1069" style="position:absolute;left:18294;top:3429;width:8001;height:8001;visibility:visible;mso-wrap-style:square;v-text-anchor:top" o:gfxdata="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" strokecolor="red">
                   <v:textbox>
                     <w:txbxContent>
                       <w:p>
@@ -15440,7 +15442,7 @@
                     </w:txbxContent>
                   </v:textbox>
                 </v:oval>
-                <v:oval id="Oval 58" o:spid="_x0000_s1070" style="position:absolute;left:35433;top:6858;width:8001;height:8001;visibility:visible;mso-wrap-style:square;v-text-anchor:top" o:gfxdata="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" strokecolor="red">
+                <v:oval id="Oval 58" o:spid="_x0000_s1070" style="position:absolute;left:35433;top:6858;width:8001;height:8001;visibility:visible;mso-wrap-style:square;v-text-anchor:top" o:gfxdata="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" strokecolor="red">
                   <v:textbox>
                     <w:txbxContent>
                       <w:p>
@@ -15498,7 +15500,7 @@
                     </w:txbxContent>
                   </v:textbox>
                 </v:oval>
-                <v:rect id="Rectangle 59" o:spid="_x0000_s1071" style="position:absolute;left:3429;top:4572;width:7981;height:4572;visibility:visible;mso-wrap-style:square;v-text-anchor:top" o:gfxdata="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" strokecolor="red">
+                <v:rect id="Rectangle 59" o:spid="_x0000_s1071" style="position:absolute;left:3429;top:4572;width:7981;height:4572;visibility:visible;mso-wrap-style:square;v-text-anchor:top" o:gfxdata="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" strokecolor="red">
                   <v:textbox>
                     <w:txbxContent>
                       <w:p>
@@ -15538,21 +15540,21 @@
                     </w:txbxContent>
                   </v:textbox>
                 </v:rect>
-                <v:line id="Line 60" o:spid="_x0000_s1072" style="position:absolute;flip:y;visibility:visible;mso-wrap-style:square" from="11430,6858" to="18294,6864" o:connectortype="straight" o:gfxdata="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" strokecolor="red">
+                <v:line id="Line 60" o:spid="_x0000_s1072" style="position:absolute;flip:y;visibility:visible;mso-wrap-style:square" from="11430,6858" to="18294,6864" o:connectortype="straight" o:gfxdata="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" strokecolor="red">
                   <v:stroke endarrow="block"/>
                 </v:line>
-                <v:line id="Line 61" o:spid="_x0000_s1073" style="position:absolute;visibility:visible;mso-wrap-style:square" from="26295,8001" to="35433,9144" o:connectortype="straight" o:gfxdata="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" strokecolor="red">
+                <v:line id="Line 61" o:spid="_x0000_s1073" style="position:absolute;visibility:visible;mso-wrap-style:square" from="26295,8001" to="35433,9144" o:connectortype="straight" o:gfxdata="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" strokecolor="red">
                   <v:stroke endarrow="block"/>
                 </v:line>
-                <v:line id="Line 62" o:spid="_x0000_s1074" style="position:absolute;flip:x;visibility:visible;mso-wrap-style:square" from="28575,11430" to="35433,13716" o:connectortype="straight" o:gfxdata="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" strokecolor="red">
+                <v:line id="Line 62" o:spid="_x0000_s1074" style="position:absolute;flip:x;visibility:visible;mso-wrap-style:square" from="28575,11430" to="35433,13716" o:connectortype="straight" o:gfxdata="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" strokecolor="red">
                   <v:stroke endarrow="block"/>
                 </v:line>
-                <v:line id="Line 63" o:spid="_x0000_s1075" style="position:absolute;visibility:visible;mso-wrap-style:square" from="43434,11430" to="52578,11436" o:connectortype="straight" o:gfxdata="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" strokecolor="red">
+                <v:line id="Line 63" o:spid="_x0000_s1075" style="position:absolute;visibility:visible;mso-wrap-style:square" from="43434,11430" to="52578,11436" o:connectortype="straight" o:gfxdata="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" strokecolor="red">
                   <v:stroke endarrow="block"/>
                 </v:line>
-                <v:line id="Line 64" o:spid="_x0000_s1076" style="position:absolute;visibility:visible;mso-wrap-style:square" from="4565,25146" to="13716,25146" o:connectortype="straight" o:gfxdata="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" strokecolor="red"/>
-                <v:line id="Line 65" o:spid="_x0000_s1077" style="position:absolute;visibility:visible;mso-wrap-style:square" from="4565,27432" to="13716,27432" o:connectortype="straight" o:gfxdata="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" strokecolor="red"/>
-                <v:shape id="Text Box 66" o:spid="_x0000_s1078" type="#_x0000_t202" style="position:absolute;left:4572;top:25146;width:9137;height:2286;visibility:visible;mso-wrap-style:square;v-text-anchor:top" o:gfxdata="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" filled="f" stroked="f" strokecolor="red">
+                <v:line id="Line 64" o:spid="_x0000_s1076" style="position:absolute;visibility:visible;mso-wrap-style:square" from="4565,25146" to="13716,25146" o:connectortype="straight" o:gfxdata="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" strokecolor="red"/>
+                <v:line id="Line 65" o:spid="_x0000_s1077" style="position:absolute;visibility:visible;mso-wrap-style:square" from="4565,27432" to="13716,27432" o:connectortype="straight" o:gfxdata="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" strokecolor="red"/>
+                <v:shape id="Text Box 66" o:spid="_x0000_s1078" type="#_x0000_t202" style="position:absolute;left:4572;top:25146;width:9137;height:2286;visibility:visible;mso-wrap-style:square;v-text-anchor:top" o:gfxdata="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" filled="f" stroked="f" strokecolor="red">
                   <v:textbox>
                     <w:txbxContent>
                       <w:p>
@@ -15576,10 +15578,10 @@
                     </w:txbxContent>
                   </v:textbox>
                 </v:shape>
-                <v:group id="Group 67" o:spid="_x0000_s1079" style="position:absolute;left:34290;top:24003;width:9150;height:2286" coordorigin="6534,9462" coordsize="1441,360" o:gfxdata="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">
-                  <v:line id="Line 68" o:spid="_x0000_s1080" style="position:absolute;visibility:visible;mso-wrap-style:square" from="6534,9462" to="7975,9462" o:connectortype="straight" o:gfxdata="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" strokecolor="red"/>
-                  <v:line id="Line 69" o:spid="_x0000_s1081" style="position:absolute;visibility:visible;mso-wrap-style:square" from="6534,9822" to="7975,9822" o:connectortype="straight" o:gfxdata="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" strokecolor="red"/>
-                  <v:shape id="Text Box 70" o:spid="_x0000_s1082" type="#_x0000_t202" style="position:absolute;left:6535;top:9462;width:1439;height:360;visibility:visible;mso-wrap-style:square;v-text-anchor:top" o:gfxdata="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" filled="f" stroked="f" strokecolor="red">
+                <v:group id="Group 67" o:spid="_x0000_s1079" style="position:absolute;left:34290;top:24003;width:9150;height:2286" coordorigin="6534,9462" coordsize="1441,360" o:gfxdata="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">
+                  <v:line id="Line 68" o:spid="_x0000_s1080" style="position:absolute;visibility:visible;mso-wrap-style:square" from="6534,9462" to="7975,9462" o:connectortype="straight" o:gfxdata="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" strokecolor="red"/>
+                  <v:line id="Line 69" o:spid="_x0000_s1081" style="position:absolute;visibility:visible;mso-wrap-style:square" from="6534,9822" to="7975,9822" o:connectortype="straight" o:gfxdata="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" strokecolor="red"/>
+                  <v:shape id="Text Box 70" o:spid="_x0000_s1082" type="#_x0000_t202" style="position:absolute;left:6535;top:9462;width:1439;height:360;visibility:visible;mso-wrap-style:square;v-text-anchor:top" o:gfxdata="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" filled="f" stroked="f" strokecolor="red">
                     <v:textbox>
                       <w:txbxContent>
                         <w:p>
@@ -15604,13 +15606,13 @@
                     </v:textbox>
                   </v:shape>
                 </v:group>
-                <v:line id="Line 71" o:spid="_x0000_s1083" style="position:absolute;flip:x;visibility:visible;mso-wrap-style:square" from="20574,11430" to="21717,17145" o:connectortype="straight" o:gfxdata="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" strokecolor="red">
+                <v:line id="Line 71" o:spid="_x0000_s1083" style="position:absolute;flip:x;visibility:visible;mso-wrap-style:square" from="20574,11430" to="21717,17145" o:connectortype="straight" o:gfxdata="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" strokecolor="red">
                   <v:stroke endarrow="block"/>
                 </v:line>
-                <v:line id="Line 72" o:spid="_x0000_s1084" style="position:absolute;visibility:visible;mso-wrap-style:square" from="26289,22860" to="35433,24003" o:connectortype="straight" o:gfxdata="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" strokecolor="red">
+                <v:line id="Line 72" o:spid="_x0000_s1084" style="position:absolute;visibility:visible;mso-wrap-style:square" from="26289,22860" to="35433,24003" o:connectortype="straight" o:gfxdata="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" strokecolor="red">
                   <v:stroke startarrow="block"/>
                 </v:line>
-                <v:oval id="Oval 73" o:spid="_x0000_s1085" style="position:absolute;left:18288;top:17145;width:8001;height:8001;visibility:visible;mso-wrap-style:square;v-text-anchor:top" o:gfxdata="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" strokecolor="red">
+                <v:oval id="Oval 73" o:spid="_x0000_s1085" style="position:absolute;left:18288;top:17145;width:8001;height:8001;visibility:visible;mso-wrap-style:square;v-text-anchor:top" o:gfxdata="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" strokecolor="red">
                   <v:textbox>
                     <w:txbxContent>
                       <w:p>
@@ -15632,13 +15634,13 @@
                     </w:txbxContent>
                   </v:textbox>
                 </v:oval>
-                <v:line id="Line 74" o:spid="_x0000_s1086" style="position:absolute;flip:x;visibility:visible;mso-wrap-style:square" from="13716,21717" to="18288,24003" o:connectortype="straight" o:gfxdata="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" strokecolor="red">
+                <v:line id="Line 74" o:spid="_x0000_s1086" style="position:absolute;flip:x;visibility:visible;mso-wrap-style:square" from="13716,21717" to="18288,24003" o:connectortype="straight" o:gfxdata="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" strokecolor="red">
                   <v:stroke endarrow="block"/>
                 </v:line>
-                <v:group id="Group 75" o:spid="_x0000_s1087" style="position:absolute;left:22860;top:13716;width:9150;height:2286" coordorigin="4734,7842" coordsize="1441,360" o:gfxdata="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">
-                  <v:line id="Line 76" o:spid="_x0000_s1088" style="position:absolute;visibility:visible;mso-wrap-style:square" from="4734,7842" to="6175,7842" o:connectortype="straight" o:gfxdata="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" strokecolor="red"/>
-                  <v:line id="Line 77" o:spid="_x0000_s1089" style="position:absolute;visibility:visible;mso-wrap-style:square" from="4734,8202" to="6175,8202" o:connectortype="straight" o:gfxdata="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" strokecolor="red"/>
-                  <v:shape id="Text Box 78" o:spid="_x0000_s1090" type="#_x0000_t202" style="position:absolute;left:4735;top:7842;width:1439;height:360;visibility:visible;mso-wrap-style:square;v-text-anchor:top" o:gfxdata="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" filled="f" stroked="f" strokecolor="red">
+                <v:group id="Group 75" o:spid="_x0000_s1087" style="position:absolute;left:22860;top:13716;width:9150;height:2286" coordorigin="4734,7842" coordsize="1441,360" o:gfxdata="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">
+                  <v:line id="Line 76" o:spid="_x0000_s1088" style="position:absolute;visibility:visible;mso-wrap-style:square" from="4734,7842" to="6175,7842" o:connectortype="straight" o:gfxdata="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" strokecolor="red"/>
+                  <v:line id="Line 77" o:spid="_x0000_s1089" style="position:absolute;visibility:visible;mso-wrap-style:square" from="4734,8202" to="6175,8202" o:connectortype="straight" o:gfxdata="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" strokecolor="red"/>
+                  <v:shape id="Text Box 78" o:spid="_x0000_s1090" type="#_x0000_t202" style="position:absolute;left:4735;top:7842;width:1439;height:360;visibility:visible;mso-wrap-style:square;v-text-anchor:top" o:gfxdata="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" filled="f" stroked="f" strokecolor="red">
                     <v:textbox>
                       <w:txbxContent>
                         <w:p>
@@ -15663,10 +15665,10 @@
                     </v:textbox>
                   </v:shape>
                 </v:group>
-                <v:line id="Line 79" o:spid="_x0000_s1091" style="position:absolute;flip:x;visibility:visible;mso-wrap-style:square" from="26289,16002" to="28575,19431" o:connectortype="straight" o:gfxdata="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" strokecolor="red">
+                <v:line id="Line 79" o:spid="_x0000_s1091" style="position:absolute;flip:x;visibility:visible;mso-wrap-style:square" from="26289,16002" to="28575,19431" o:connectortype="straight" o:gfxdata="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" strokecolor="red">
                   <v:stroke endarrow="block"/>
                 </v:line>
-                <v:shape id="Text Box 80" o:spid="_x0000_s1092" type="#_x0000_t202" style="position:absolute;left:28575;top:6572;width:8801;height:2286;visibility:visible;mso-wrap-style:square;v-text-anchor:top" o:gfxdata="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" filled="f" stroked="f">
+                <v:shape id="Text Box 80" o:spid="_x0000_s1092" type="#_x0000_t202" style="position:absolute;left:28575;top:6572;width:8801;height:2286;visibility:visible;mso-wrap-style:square;v-text-anchor:top" o:gfxdata="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" filled="f" stroked="f">
                   <v:textbox>
                     <w:txbxContent>
                       <w:p>
@@ -15689,7 +15691,7 @@
                     </w:txbxContent>
                   </v:textbox>
                 </v:shape>
-                <v:shape id="Text Box 81" o:spid="_x0000_s1093" type="#_x0000_t202" style="position:absolute;left:27470;top:10458;width:9906;height:4496;visibility:visible;mso-wrap-style:square;v-text-anchor:top" o:gfxdata="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" filled="f" stroked="f">
+                <v:shape id="Text Box 81" o:spid="_x0000_s1093" type="#_x0000_t202" style="position:absolute;left:27470;top:10458;width:9906;height:4496;visibility:visible;mso-wrap-style:square;v-text-anchor:top" o:gfxdata="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" filled="f" stroked="f">
                   <v:textbox>
                     <w:txbxContent>
                       <w:p>
@@ -15720,7 +15722,7 @@
                     </w:txbxContent>
                   </v:textbox>
                 </v:shape>
-                <v:shape id="Text Box 82" o:spid="_x0000_s1094" type="#_x0000_t202" style="position:absolute;left:44386;top:9239;width:8192;height:2286;visibility:visible;mso-wrap-style:square;v-text-anchor:top" o:gfxdata="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" filled="f" stroked="f">
+                <v:shape id="Text Box 82" o:spid="_x0000_s1094" type="#_x0000_t202" style="position:absolute;left:44386;top:9239;width:8192;height:2286;visibility:visible;mso-wrap-style:square;v-text-anchor:top" o:gfxdata="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" filled="f" stroked="f">
                   <v:textbox>
                     <w:txbxContent>
                       <w:p>
@@ -15928,14 +15930,14 @@
         <w:rPr>
           <w:color w:val="FF0000"/>
         </w:rPr>
-        <w:t xml:space="preserve"> de proceso]</w:t>
+        <w:t xml:space="preserve"> de proceso</w:t>
       </w:r>
       <w:proofErr w:type="gramStart"/>
       <w:r>
         <w:rPr>
           <w:color w:val="FF0000"/>
         </w:rPr>
-        <w:t>:[</w:t>
+        <w:t>]:[</w:t>
       </w:r>
       <w:proofErr w:type="gramEnd"/>
       <w:r>
@@ -15967,14 +15969,14 @@
         <w:rPr>
           <w:color w:val="FF0000"/>
         </w:rPr>
-        <w:t xml:space="preserve"> de proceso]</w:t>
+        <w:t xml:space="preserve"> de proceso</w:t>
       </w:r>
       <w:proofErr w:type="gramStart"/>
       <w:r>
         <w:rPr>
           <w:color w:val="FF0000"/>
         </w:rPr>
-        <w:t>:[</w:t>
+        <w:t>]:[</w:t>
       </w:r>
       <w:proofErr w:type="gramEnd"/>
       <w:r>
@@ -16013,14 +16015,14 @@
         <w:rPr>
           <w:color w:val="FF0000"/>
         </w:rPr>
-        <w:t xml:space="preserve"> de proceso]</w:t>
+        <w:t xml:space="preserve"> de proceso</w:t>
       </w:r>
       <w:proofErr w:type="gramStart"/>
       <w:r>
         <w:rPr>
           <w:color w:val="FF0000"/>
         </w:rPr>
-        <w:t>:[</w:t>
+        <w:t>]:[</w:t>
       </w:r>
       <w:proofErr w:type="gramEnd"/>
       <w:r>
@@ -18731,7 +18733,7 @@
                     </pic:cNvPicPr>
                   </pic:nvPicPr>
                   <pic:blipFill>
-                    <a:blip r:embed="rId11">
+                    <a:blip r:embed="rId10">
                       <a:extLst>
                         <a:ext uri="{28A0092B-C50C-407E-A947-70E740481C1C}">
                           <a14:useLocalDpi xmlns:a14="http://schemas.microsoft.com/office/drawing/2010/main" val="0"/>
@@ -18762,8 +18764,6 @@
           </wp:inline>
         </w:drawing>
       </w:r>
-      <w:bookmarkStart w:id="78" w:name="_GoBack"/>
-      <w:bookmarkEnd w:id="78"/>
     </w:p>
     <w:p>
       <w:pPr>
@@ -18775,15 +18775,14 @@
     <w:p>
       <w:pPr>
         <w:pStyle w:val="Ttulo2"/>
-      </w:pPr>
-      <w:r>
-        <w:t xml:space="preserve">Nº y </w:t>
-      </w:r>
-      <w:r>
-        <w:t>nombre</w:t>
-      </w:r>
-      <w:r>
-        <w:t xml:space="preserve"> del evento</w:t>
+        <w:numPr>
+          <w:ilvl w:val="0"/>
+          <w:numId w:val="0"/>
+        </w:numPr>
+        <w:ind w:left="576" w:hanging="576"/>
+      </w:pPr>
+      <w:r>
+        <w:t>4.11 Mostrar estado de los pedidos realizados a los proveedores</w:t>
       </w:r>
     </w:p>
     <w:p>
@@ -18859,7 +18858,7 @@
                 <w:rFonts w:ascii="Calibri" w:hAnsi="Calibri"/>
                 <w:szCs w:val="22"/>
               </w:rPr>
-              <w:t>2</w:t>
+              <w:t>11</w:t>
             </w:r>
           </w:p>
         </w:tc>
@@ -18899,6 +18898,24 @@
           <w:p>
             <w:pPr>
               <w:rPr>
+                <w:rFonts w:asciiTheme="minorHAnsi" w:hAnsiTheme="minorHAnsi"/>
+                <w:b/>
+                <w:color w:val="0070C0"/>
+                <w:szCs w:val="22"/>
+                <w:lang w:eastAsia="en-US"/>
+              </w:rPr>
+            </w:pPr>
+            <w:r>
+              <w:rPr>
+                <w:b/>
+                <w:color w:val="0070C0"/>
+              </w:rPr>
+              <w:t>El gerente solicita Estado de los pedidos realizados a los proveedores (pendiente de entrega y recibidos).</w:t>
+            </w:r>
+          </w:p>
+          <w:p>
+            <w:pPr>
+              <w:rPr>
                 <w:rFonts w:ascii="Calibri" w:hAnsi="Calibri"/>
                 <w:szCs w:val="22"/>
               </w:rPr>
@@ -18945,6 +18962,15 @@
                 <w:szCs w:val="22"/>
               </w:rPr>
             </w:pPr>
+            <w:proofErr w:type="spellStart"/>
+            <w:r>
+              <w:rPr>
+                <w:rFonts w:ascii="Calibri" w:hAnsi="Calibri"/>
+                <w:szCs w:val="22"/>
+              </w:rPr>
+              <w:t>Estad_prov</w:t>
+            </w:r>
+            <w:proofErr w:type="spellEnd"/>
           </w:p>
         </w:tc>
       </w:tr>
@@ -18987,6 +19013,82 @@
                 <w:szCs w:val="22"/>
               </w:rPr>
             </w:pPr>
+            <w:r>
+              <w:rPr>
+                <w:rFonts w:ascii="Calibri" w:hAnsi="Calibri"/>
+                <w:szCs w:val="22"/>
+              </w:rPr>
+              <w:t>Buscar pedidos realizados en PEDIDOS_PROVEEDORES</w:t>
+            </w:r>
+          </w:p>
+          <w:p>
+            <w:pPr>
+              <w:rPr>
+                <w:rFonts w:ascii="Calibri" w:hAnsi="Calibri"/>
+                <w:szCs w:val="22"/>
+              </w:rPr>
+            </w:pPr>
+            <w:r>
+              <w:rPr>
+                <w:rFonts w:ascii="Calibri" w:hAnsi="Calibri"/>
+                <w:szCs w:val="22"/>
+              </w:rPr>
+              <w:t xml:space="preserve">Agrupar pedidos por </w:t>
+            </w:r>
+            <w:proofErr w:type="spellStart"/>
+            <w:r>
+              <w:rPr>
+                <w:rFonts w:ascii="Calibri" w:hAnsi="Calibri"/>
+                <w:szCs w:val="22"/>
+              </w:rPr>
+              <w:t>estado_pedido</w:t>
+            </w:r>
+            <w:proofErr w:type="spellEnd"/>
+          </w:p>
+          <w:p>
+            <w:pPr>
+              <w:rPr>
+                <w:rFonts w:ascii="Calibri" w:hAnsi="Calibri"/>
+                <w:szCs w:val="22"/>
+              </w:rPr>
+            </w:pPr>
+            <w:r>
+              <w:rPr>
+                <w:rFonts w:ascii="Calibri" w:hAnsi="Calibri"/>
+                <w:szCs w:val="22"/>
+              </w:rPr>
+              <w:t>Calcular la cantidad de pedidos realizados</w:t>
+            </w:r>
+          </w:p>
+          <w:p>
+            <w:pPr>
+              <w:rPr>
+                <w:rFonts w:ascii="Calibri" w:hAnsi="Calibri"/>
+                <w:szCs w:val="22"/>
+              </w:rPr>
+            </w:pPr>
+            <w:r>
+              <w:rPr>
+                <w:rFonts w:ascii="Calibri" w:hAnsi="Calibri"/>
+                <w:szCs w:val="22"/>
+              </w:rPr>
+              <w:t>Generar listado obteniendo datos PROVEEDOR</w:t>
+            </w:r>
+          </w:p>
+          <w:p>
+            <w:pPr>
+              <w:rPr>
+                <w:rFonts w:ascii="Calibri" w:hAnsi="Calibri"/>
+                <w:szCs w:val="22"/>
+              </w:rPr>
+            </w:pPr>
+            <w:r>
+              <w:rPr>
+                <w:rFonts w:ascii="Calibri" w:hAnsi="Calibri"/>
+                <w:szCs w:val="22"/>
+              </w:rPr>
+              <w:t>Enviar el listado al gerente</w:t>
+            </w:r>
           </w:p>
         </w:tc>
       </w:tr>
@@ -19029,6 +19131,15 @@
                 <w:szCs w:val="22"/>
               </w:rPr>
             </w:pPr>
+            <w:proofErr w:type="spellStart"/>
+            <w:r>
+              <w:rPr>
+                <w:rFonts w:ascii="Calibri" w:hAnsi="Calibri"/>
+                <w:szCs w:val="22"/>
+              </w:rPr>
+              <w:t>List_estad_ped</w:t>
+            </w:r>
+            <w:proofErr w:type="spellEnd"/>
           </w:p>
         </w:tc>
       </w:tr>
@@ -19071,1004 +19182,615 @@
                 <w:szCs w:val="22"/>
               </w:rPr>
             </w:pPr>
+            <w:proofErr w:type="spellStart"/>
+            <w:r>
+              <w:rPr>
+                <w:rFonts w:ascii="Calibri" w:hAnsi="Calibri"/>
+                <w:szCs w:val="22"/>
+              </w:rPr>
+              <w:t>NInguno</w:t>
+            </w:r>
+            <w:proofErr w:type="spellEnd"/>
           </w:p>
         </w:tc>
       </w:tr>
     </w:tbl>
-    <w:p>
-      <w:pPr>
-        <w:rPr>
-          <w:rFonts w:ascii="Calibri" w:hAnsi="Calibri"/>
-        </w:rPr>
-      </w:pPr>
-    </w:p>
-    <w:p>
-      <w:pPr>
-        <w:rPr>
-          <w:rFonts w:ascii="Calibri" w:hAnsi="Calibri"/>
-        </w:rPr>
-      </w:pPr>
-      <w:r>
-        <w:rPr>
-          <w:rFonts w:ascii="Calibri" w:hAnsi="Calibri"/>
+    <w:p/>
+    <w:p>
+      <w:r>
+        <w:rPr>
           <w:noProof/>
-          <w:lang w:eastAsia="es-AR"/>
-        </w:rPr>
-        <mc:AlternateContent>
-          <mc:Choice Requires="wpg">
-            <w:drawing>
-              <wp:anchor distT="0" distB="0" distL="114300" distR="114300" simplePos="0" relativeHeight="251660288" behindDoc="0" locked="0" layoutInCell="1" allowOverlap="1">
-                <wp:simplePos x="0" y="0"/>
-                <wp:positionH relativeFrom="column">
-                  <wp:posOffset>1751330</wp:posOffset>
-                </wp:positionH>
-                <wp:positionV relativeFrom="paragraph">
-                  <wp:posOffset>32385</wp:posOffset>
-                </wp:positionV>
-                <wp:extent cx="2156460" cy="1007110"/>
-                <wp:effectExtent l="3810" t="0" r="11430" b="3175"/>
-                <wp:wrapNone/>
-                <wp:docPr id="3" name="Group 8"/>
-                <wp:cNvGraphicFramePr>
-                  <a:graphicFrameLocks xmlns:a="http://schemas.openxmlformats.org/drawingml/2006/main"/>
-                </wp:cNvGraphicFramePr>
-                <a:graphic xmlns:a="http://schemas.openxmlformats.org/drawingml/2006/main">
-                  <a:graphicData uri="http://schemas.microsoft.com/office/word/2010/wordprocessingGroup">
-                    <wpg:wgp>
-                      <wpg:cNvGrpSpPr>
-                        <a:grpSpLocks/>
-                      </wpg:cNvGrpSpPr>
-                      <wpg:grpSpPr bwMode="auto">
-                        <a:xfrm>
-                          <a:off x="0" y="0"/>
-                          <a:ext cx="2156460" cy="1007110"/>
-                          <a:chOff x="4257" y="1418"/>
-                          <a:chExt cx="3396" cy="1586"/>
-                        </a:xfrm>
-                      </wpg:grpSpPr>
-                      <wps:wsp>
-                        <wps:cNvPr id="4" name="AutoShape 9"/>
-                        <wps:cNvSpPr>
-                          <a:spLocks noChangeArrowheads="1" noTextEdit="1"/>
-                        </wps:cNvSpPr>
-                        <wps:spPr bwMode="auto">
-                          <a:xfrm>
-                            <a:off x="4257" y="1418"/>
-                            <a:ext cx="3396" cy="1586"/>
-                          </a:xfrm>
-                          <a:prstGeom prst="rect">
-                            <a:avLst/>
-                          </a:prstGeom>
-                          <a:noFill/>
-                          <a:extLst>
-                            <a:ext uri="{909E8E84-426E-40DD-AFC4-6F175D3DCCD1}">
-                              <a14:hiddenFill xmlns:a14="http://schemas.microsoft.com/office/drawing/2010/main">
-                                <a:solidFill>
-                                  <a:srgbClr val="FFFFFF"/>
-                                </a:solidFill>
-                              </a14:hiddenFill>
-                            </a:ext>
-                          </a:extLst>
-                        </wps:spPr>
-                        <wps:bodyPr rot="0" vert="horz" wrap="square" lIns="91440" tIns="45720" rIns="91440" bIns="45720" anchor="t" anchorCtr="0" upright="1">
-                          <a:noAutofit/>
-                        </wps:bodyPr>
-                      </wps:wsp>
-                      <wps:wsp>
-                        <wps:cNvPr id="5" name="Rectangle 10"/>
-                        <wps:cNvSpPr>
-                          <a:spLocks noChangeArrowheads="1"/>
-                        </wps:cNvSpPr>
-                        <wps:spPr bwMode="auto">
-                          <a:xfrm>
-                            <a:off x="4366" y="1752"/>
-                            <a:ext cx="622" cy="580"/>
-                          </a:xfrm>
-                          <a:prstGeom prst="rect">
-                            <a:avLst/>
-                          </a:prstGeom>
-                          <a:noFill/>
-                          <a:ln w="6350">
-                            <a:solidFill>
-                              <a:srgbClr val="000000"/>
-                            </a:solidFill>
-                            <a:miter lim="800000"/>
-                            <a:headEnd/>
-                            <a:tailEnd/>
-                          </a:ln>
-                          <a:extLst>
-                            <a:ext uri="{909E8E84-426E-40DD-AFC4-6F175D3DCCD1}">
-                              <a14:hiddenFill xmlns:a14="http://schemas.microsoft.com/office/drawing/2010/main">
-                                <a:solidFill>
-                                  <a:srgbClr val="FFFFFF"/>
-                                </a:solidFill>
-                              </a14:hiddenFill>
-                            </a:ext>
-                          </a:extLst>
-                        </wps:spPr>
-                        <wps:bodyPr rot="0" vert="horz" wrap="square" lIns="91440" tIns="45720" rIns="91440" bIns="45720" anchor="t" anchorCtr="0" upright="1">
-                          <a:noAutofit/>
-                        </wps:bodyPr>
-                      </wps:wsp>
-                      <wps:wsp>
-                        <wps:cNvPr id="6" name="Oval 11"/>
-                        <wps:cNvSpPr>
-                          <a:spLocks noChangeArrowheads="1"/>
-                        </wps:cNvSpPr>
-                        <wps:spPr bwMode="auto">
-                          <a:xfrm>
-                            <a:off x="5495" y="1562"/>
-                            <a:ext cx="926" cy="918"/>
-                          </a:xfrm>
-                          <a:prstGeom prst="ellipse">
-                            <a:avLst/>
-                          </a:prstGeom>
-                          <a:solidFill>
-                            <a:srgbClr val="FFFFFF"/>
-                          </a:solidFill>
-                          <a:ln w="6350">
-                            <a:solidFill>
-                              <a:srgbClr val="000000"/>
-                            </a:solidFill>
-                            <a:round/>
-                            <a:headEnd/>
-                            <a:tailEnd/>
-                          </a:ln>
-                        </wps:spPr>
-                        <wps:txbx>
-                          <w:txbxContent>
-                            <w:p>
-                              <w:pPr>
-                                <w:jc w:val="center"/>
-                                <w:rPr>
-                                  <w:sz w:val="14"/>
-                                  <w:szCs w:val="14"/>
-                                </w:rPr>
-                              </w:pPr>
-                              <w:r>
-                                <w:rPr>
-                                  <w:sz w:val="14"/>
-                                  <w:szCs w:val="14"/>
-                                </w:rPr>
-                                <w:t>2</w:t>
-                              </w:r>
-                            </w:p>
-                            <w:p>
-                              <w:pPr>
-                                <w:jc w:val="center"/>
-                                <w:rPr>
-                                  <w:sz w:val="14"/>
-                                  <w:szCs w:val="14"/>
-                                </w:rPr>
-                              </w:pPr>
-                              <w:r>
-                                <w:rPr>
-                                  <w:sz w:val="14"/>
-                                  <w:szCs w:val="14"/>
-                                </w:rPr>
-                                <w:t>Verificar Entrada</w:t>
-                              </w:r>
-                            </w:p>
-                          </w:txbxContent>
-                        </wps:txbx>
-                        <wps:bodyPr rot="0" vert="horz" wrap="square" lIns="0" tIns="45720" rIns="0" bIns="45720" anchor="t" anchorCtr="0" upright="1">
-                          <a:noAutofit/>
-                        </wps:bodyPr>
-                      </wps:wsp>
-                      <wps:wsp>
-                        <wps:cNvPr id="7" name="Rectangle 12"/>
-                        <wps:cNvSpPr>
-                          <a:spLocks noChangeArrowheads="1"/>
-                        </wps:cNvSpPr>
-                        <wps:spPr bwMode="auto">
-                          <a:xfrm>
-                            <a:off x="7031" y="1752"/>
-                            <a:ext cx="622" cy="580"/>
-                          </a:xfrm>
-                          <a:prstGeom prst="rect">
-                            <a:avLst/>
-                          </a:prstGeom>
-                          <a:noFill/>
-                          <a:ln w="6350">
-                            <a:solidFill>
-                              <a:srgbClr val="000000"/>
-                            </a:solidFill>
-                            <a:miter lim="800000"/>
-                            <a:headEnd/>
-                            <a:tailEnd/>
-                          </a:ln>
-                          <a:extLst>
-                            <a:ext uri="{909E8E84-426E-40DD-AFC4-6F175D3DCCD1}">
-                              <a14:hiddenFill xmlns:a14="http://schemas.microsoft.com/office/drawing/2010/main">
-                                <a:solidFill>
-                                  <a:srgbClr val="FFFFFF"/>
-                                </a:solidFill>
-                              </a14:hiddenFill>
-                            </a:ext>
-                          </a:extLst>
-                        </wps:spPr>
-                        <wps:bodyPr rot="0" vert="horz" wrap="square" lIns="91440" tIns="45720" rIns="91440" bIns="45720" anchor="t" anchorCtr="0" upright="1">
-                          <a:noAutofit/>
-                        </wps:bodyPr>
-                      </wps:wsp>
-                      <wps:wsp>
-                        <wps:cNvPr id="8" name="Line 13"/>
-                        <wps:cNvCnPr>
-                          <a:cxnSpLocks noChangeShapeType="1"/>
-                        </wps:cNvCnPr>
-                        <wps:spPr bwMode="auto">
-                          <a:xfrm>
-                            <a:off x="4884" y="2720"/>
-                            <a:ext cx="829" cy="1"/>
-                          </a:xfrm>
-                          <a:prstGeom prst="line">
-                            <a:avLst/>
-                          </a:prstGeom>
-                          <a:noFill/>
-                          <a:ln w="6350">
-                            <a:solidFill>
-                              <a:srgbClr val="000000"/>
-                            </a:solidFill>
-                            <a:round/>
-                            <a:headEnd/>
-                            <a:tailEnd/>
-                          </a:ln>
-                          <a:extLst>
-                            <a:ext uri="{909E8E84-426E-40DD-AFC4-6F175D3DCCD1}">
-                              <a14:hiddenFill xmlns:a14="http://schemas.microsoft.com/office/drawing/2010/main">
-                                <a:noFill/>
-                              </a14:hiddenFill>
-                            </a:ext>
-                          </a:extLst>
-                        </wps:spPr>
-                        <wps:bodyPr/>
-                      </wps:wsp>
-                      <wps:wsp>
-                        <wps:cNvPr id="9" name="Line 14"/>
-                        <wps:cNvCnPr>
-                          <a:cxnSpLocks noChangeShapeType="1"/>
-                        </wps:cNvCnPr>
-                        <wps:spPr bwMode="auto">
-                          <a:xfrm>
-                            <a:off x="4884" y="2914"/>
-                            <a:ext cx="829" cy="0"/>
-                          </a:xfrm>
-                          <a:prstGeom prst="line">
-                            <a:avLst/>
-                          </a:prstGeom>
-                          <a:noFill/>
-                          <a:ln w="6350">
-                            <a:solidFill>
-                              <a:srgbClr val="000000"/>
-                            </a:solidFill>
-                            <a:round/>
-                            <a:headEnd/>
-                            <a:tailEnd/>
-                          </a:ln>
-                          <a:extLst>
-                            <a:ext uri="{909E8E84-426E-40DD-AFC4-6F175D3DCCD1}">
-                              <a14:hiddenFill xmlns:a14="http://schemas.microsoft.com/office/drawing/2010/main">
-                                <a:noFill/>
-                              </a14:hiddenFill>
-                            </a:ext>
-                          </a:extLst>
-                        </wps:spPr>
-                        <wps:bodyPr/>
-                      </wps:wsp>
-                      <wps:wsp>
-                        <wps:cNvPr id="10" name="Line 15"/>
-                        <wps:cNvCnPr>
-                          <a:cxnSpLocks noChangeShapeType="1"/>
-                        </wps:cNvCnPr>
-                        <wps:spPr bwMode="auto">
-                          <a:xfrm>
-                            <a:off x="6128" y="2720"/>
-                            <a:ext cx="830" cy="1"/>
-                          </a:xfrm>
-                          <a:prstGeom prst="line">
-                            <a:avLst/>
-                          </a:prstGeom>
-                          <a:noFill/>
-                          <a:ln w="6350">
-                            <a:solidFill>
-                              <a:srgbClr val="000000"/>
-                            </a:solidFill>
-                            <a:round/>
-                            <a:headEnd/>
-                            <a:tailEnd/>
-                          </a:ln>
-                          <a:extLst>
-                            <a:ext uri="{909E8E84-426E-40DD-AFC4-6F175D3DCCD1}">
-                              <a14:hiddenFill xmlns:a14="http://schemas.microsoft.com/office/drawing/2010/main">
-                                <a:noFill/>
-                              </a14:hiddenFill>
-                            </a:ext>
-                          </a:extLst>
-                        </wps:spPr>
-                        <wps:bodyPr/>
-                      </wps:wsp>
-                      <wps:wsp>
-                        <wps:cNvPr id="11" name="Line 16"/>
-                        <wps:cNvCnPr>
-                          <a:cxnSpLocks noChangeShapeType="1"/>
-                        </wps:cNvCnPr>
-                        <wps:spPr bwMode="auto">
-                          <a:xfrm>
-                            <a:off x="6128" y="2914"/>
-                            <a:ext cx="830" cy="0"/>
-                          </a:xfrm>
-                          <a:prstGeom prst="line">
-                            <a:avLst/>
-                          </a:prstGeom>
-                          <a:noFill/>
-                          <a:ln w="6350">
-                            <a:solidFill>
-                              <a:srgbClr val="000000"/>
-                            </a:solidFill>
-                            <a:round/>
-                            <a:headEnd/>
-                            <a:tailEnd/>
-                          </a:ln>
-                          <a:extLst>
-                            <a:ext uri="{909E8E84-426E-40DD-AFC4-6F175D3DCCD1}">
-                              <a14:hiddenFill xmlns:a14="http://schemas.microsoft.com/office/drawing/2010/main">
-                                <a:noFill/>
-                              </a14:hiddenFill>
-                            </a:ext>
-                          </a:extLst>
-                        </wps:spPr>
-                        <wps:bodyPr/>
-                      </wps:wsp>
-                      <wps:wsp>
-                        <wps:cNvPr id="12" name="Line 17"/>
-                        <wps:cNvCnPr>
-                          <a:cxnSpLocks noChangeShapeType="1"/>
-                        </wps:cNvCnPr>
-                        <wps:spPr bwMode="auto">
-                          <a:xfrm>
-                            <a:off x="4988" y="1946"/>
-                            <a:ext cx="535" cy="0"/>
-                          </a:xfrm>
-                          <a:prstGeom prst="line">
-                            <a:avLst/>
-                          </a:prstGeom>
-                          <a:noFill/>
-                          <a:ln w="6350">
-                            <a:solidFill>
-                              <a:srgbClr val="000000"/>
-                            </a:solidFill>
-                            <a:round/>
-                            <a:headEnd/>
-                            <a:tailEnd/>
-                          </a:ln>
-                          <a:extLst>
-                            <a:ext uri="{909E8E84-426E-40DD-AFC4-6F175D3DCCD1}">
-                              <a14:hiddenFill xmlns:a14="http://schemas.microsoft.com/office/drawing/2010/main">
-                                <a:noFill/>
-                              </a14:hiddenFill>
-                            </a:ext>
-                          </a:extLst>
-                        </wps:spPr>
-                        <wps:bodyPr/>
-                      </wps:wsp>
-                      <wps:wsp>
-                        <wps:cNvPr id="13" name="Freeform 18"/>
-                        <wps:cNvSpPr>
-                          <a:spLocks/>
-                        </wps:cNvSpPr>
-                        <wps:spPr bwMode="auto">
-                          <a:xfrm>
-                            <a:off x="5411" y="1897"/>
-                            <a:ext cx="112" cy="105"/>
-                          </a:xfrm>
-                          <a:custGeom>
-                            <a:avLst/>
-                            <a:gdLst>
-                              <a:gd name="T0" fmla="*/ 10 w 130"/>
-                              <a:gd name="T1" fmla="*/ 0 h 131"/>
-                              <a:gd name="T2" fmla="*/ 130 w 130"/>
-                              <a:gd name="T3" fmla="*/ 61 h 131"/>
-                              <a:gd name="T4" fmla="*/ 0 w 130"/>
-                              <a:gd name="T5" fmla="*/ 131 h 131"/>
-                            </a:gdLst>
-                            <a:ahLst/>
-                            <a:cxnLst>
-                              <a:cxn ang="0">
-                                <a:pos x="T0" y="T1"/>
-                              </a:cxn>
-                              <a:cxn ang="0">
-                                <a:pos x="T2" y="T3"/>
-                              </a:cxn>
-                              <a:cxn ang="0">
-                                <a:pos x="T4" y="T5"/>
-                              </a:cxn>
-                            </a:cxnLst>
-                            <a:rect l="0" t="0" r="r" b="b"/>
-                            <a:pathLst>
-                              <a:path w="130" h="131">
-                                <a:moveTo>
-                                  <a:pt x="10" y="0"/>
-                                </a:moveTo>
-                                <a:lnTo>
-                                  <a:pt x="130" y="61"/>
-                                </a:lnTo>
-                                <a:lnTo>
-                                  <a:pt x="0" y="131"/>
-                                </a:lnTo>
-                              </a:path>
-                            </a:pathLst>
-                          </a:custGeom>
-                          <a:noFill/>
-                          <a:ln w="6350">
-                            <a:solidFill>
-                              <a:srgbClr val="000000"/>
-                            </a:solidFill>
-                            <a:round/>
-                            <a:headEnd/>
-                            <a:tailEnd/>
-                          </a:ln>
-                          <a:extLst>
-                            <a:ext uri="{909E8E84-426E-40DD-AFC4-6F175D3DCCD1}">
-                              <a14:hiddenFill xmlns:a14="http://schemas.microsoft.com/office/drawing/2010/main">
-                                <a:solidFill>
-                                  <a:srgbClr val="FFFFFF"/>
-                                </a:solidFill>
-                              </a14:hiddenFill>
-                            </a:ext>
-                          </a:extLst>
-                        </wps:spPr>
-                        <wps:bodyPr rot="0" vert="horz" wrap="square" lIns="91440" tIns="45720" rIns="91440" bIns="45720" anchor="t" anchorCtr="0" upright="1">
-                          <a:noAutofit/>
-                        </wps:bodyPr>
-                      </wps:wsp>
-                      <wps:wsp>
-                        <wps:cNvPr id="14" name="Line 19"/>
-                        <wps:cNvCnPr>
-                          <a:cxnSpLocks noChangeShapeType="1"/>
-                        </wps:cNvCnPr>
-                        <wps:spPr bwMode="auto">
-                          <a:xfrm flipH="1">
-                            <a:off x="4988" y="2139"/>
-                            <a:ext cx="535" cy="0"/>
-                          </a:xfrm>
-                          <a:prstGeom prst="line">
-                            <a:avLst/>
-                          </a:prstGeom>
-                          <a:noFill/>
-                          <a:ln w="6350">
-                            <a:solidFill>
-                              <a:srgbClr val="000000"/>
-                            </a:solidFill>
-                            <a:round/>
-                            <a:headEnd/>
-                            <a:tailEnd/>
-                          </a:ln>
-                          <a:extLst>
-                            <a:ext uri="{909E8E84-426E-40DD-AFC4-6F175D3DCCD1}">
-                              <a14:hiddenFill xmlns:a14="http://schemas.microsoft.com/office/drawing/2010/main">
-                                <a:noFill/>
-                              </a14:hiddenFill>
-                            </a:ext>
-                          </a:extLst>
-                        </wps:spPr>
-                        <wps:bodyPr/>
-                      </wps:wsp>
-                      <wps:wsp>
-                        <wps:cNvPr id="15" name="Freeform 20"/>
-                        <wps:cNvSpPr>
-                          <a:spLocks/>
-                        </wps:cNvSpPr>
-                        <wps:spPr bwMode="auto">
-                          <a:xfrm>
-                            <a:off x="4988" y="2083"/>
-                            <a:ext cx="112" cy="104"/>
-                          </a:xfrm>
-                          <a:custGeom>
-                            <a:avLst/>
-                            <a:gdLst>
-                              <a:gd name="T0" fmla="*/ 121 w 131"/>
-                              <a:gd name="T1" fmla="*/ 131 h 131"/>
-                              <a:gd name="T2" fmla="*/ 0 w 131"/>
-                              <a:gd name="T3" fmla="*/ 70 h 131"/>
-                              <a:gd name="T4" fmla="*/ 131 w 131"/>
-                              <a:gd name="T5" fmla="*/ 0 h 131"/>
-                            </a:gdLst>
-                            <a:ahLst/>
-                            <a:cxnLst>
-                              <a:cxn ang="0">
-                                <a:pos x="T0" y="T1"/>
-                              </a:cxn>
-                              <a:cxn ang="0">
-                                <a:pos x="T2" y="T3"/>
-                              </a:cxn>
-                              <a:cxn ang="0">
-                                <a:pos x="T4" y="T5"/>
-                              </a:cxn>
-                            </a:cxnLst>
-                            <a:rect l="0" t="0" r="r" b="b"/>
-                            <a:pathLst>
-                              <a:path w="131" h="131">
-                                <a:moveTo>
-                                  <a:pt x="121" y="131"/>
-                                </a:moveTo>
-                                <a:lnTo>
-                                  <a:pt x="0" y="70"/>
-                                </a:lnTo>
-                                <a:lnTo>
-                                  <a:pt x="131" y="0"/>
-                                </a:lnTo>
-                              </a:path>
-                            </a:pathLst>
-                          </a:custGeom>
-                          <a:noFill/>
-                          <a:ln w="6350">
-                            <a:solidFill>
-                              <a:srgbClr val="000000"/>
-                            </a:solidFill>
-                            <a:round/>
-                            <a:headEnd/>
-                            <a:tailEnd/>
-                          </a:ln>
-                          <a:extLst>
-                            <a:ext uri="{909E8E84-426E-40DD-AFC4-6F175D3DCCD1}">
-                              <a14:hiddenFill xmlns:a14="http://schemas.microsoft.com/office/drawing/2010/main">
-                                <a:solidFill>
-                                  <a:srgbClr val="FFFFFF"/>
-                                </a:solidFill>
-                              </a14:hiddenFill>
-                            </a:ext>
-                          </a:extLst>
-                        </wps:spPr>
-                        <wps:bodyPr rot="0" vert="horz" wrap="square" lIns="91440" tIns="45720" rIns="91440" bIns="45720" anchor="t" anchorCtr="0" upright="1">
-                          <a:noAutofit/>
-                        </wps:bodyPr>
-                      </wps:wsp>
-                      <wps:wsp>
-                        <wps:cNvPr id="16" name="Line 21"/>
-                        <wps:cNvCnPr>
-                          <a:cxnSpLocks noChangeShapeType="1"/>
-                        </wps:cNvCnPr>
-                        <wps:spPr bwMode="auto">
-                          <a:xfrm flipH="1">
-                            <a:off x="6517" y="2042"/>
-                            <a:ext cx="519" cy="0"/>
-                          </a:xfrm>
-                          <a:prstGeom prst="line">
-                            <a:avLst/>
-                          </a:prstGeom>
-                          <a:noFill/>
-                          <a:ln w="6350">
-                            <a:solidFill>
-                              <a:srgbClr val="000000"/>
-                            </a:solidFill>
-                            <a:round/>
-                            <a:headEnd/>
-                            <a:tailEnd/>
-                          </a:ln>
-                          <a:extLst>
-                            <a:ext uri="{909E8E84-426E-40DD-AFC4-6F175D3DCCD1}">
-                              <a14:hiddenFill xmlns:a14="http://schemas.microsoft.com/office/drawing/2010/main">
-                                <a:noFill/>
-                              </a14:hiddenFill>
-                            </a:ext>
-                          </a:extLst>
-                        </wps:spPr>
-                        <wps:bodyPr/>
-                      </wps:wsp>
-                      <wps:wsp>
-                        <wps:cNvPr id="17" name="Freeform 22"/>
-                        <wps:cNvSpPr>
-                          <a:spLocks/>
-                        </wps:cNvSpPr>
-                        <wps:spPr bwMode="auto">
-                          <a:xfrm>
-                            <a:off x="6460" y="1986"/>
-                            <a:ext cx="112" cy="105"/>
-                          </a:xfrm>
-                          <a:custGeom>
-                            <a:avLst/>
-                            <a:gdLst>
-                              <a:gd name="T0" fmla="*/ 121 w 131"/>
-                              <a:gd name="T1" fmla="*/ 131 h 131"/>
-                              <a:gd name="T2" fmla="*/ 0 w 131"/>
-                              <a:gd name="T3" fmla="*/ 70 h 131"/>
-                              <a:gd name="T4" fmla="*/ 131 w 131"/>
-                              <a:gd name="T5" fmla="*/ 0 h 131"/>
-                            </a:gdLst>
-                            <a:ahLst/>
-                            <a:cxnLst>
-                              <a:cxn ang="0">
-                                <a:pos x="T0" y="T1"/>
-                              </a:cxn>
-                              <a:cxn ang="0">
-                                <a:pos x="T2" y="T3"/>
-                              </a:cxn>
-                              <a:cxn ang="0">
-                                <a:pos x="T4" y="T5"/>
-                              </a:cxn>
-                            </a:cxnLst>
-                            <a:rect l="0" t="0" r="r" b="b"/>
-                            <a:pathLst>
-                              <a:path w="131" h="131">
-                                <a:moveTo>
-                                  <a:pt x="121" y="131"/>
-                                </a:moveTo>
-                                <a:lnTo>
-                                  <a:pt x="0" y="70"/>
-                                </a:lnTo>
-                                <a:lnTo>
-                                  <a:pt x="131" y="0"/>
-                                </a:lnTo>
-                              </a:path>
-                            </a:pathLst>
-                          </a:custGeom>
-                          <a:noFill/>
-                          <a:ln w="6350">
-                            <a:solidFill>
-                              <a:srgbClr val="000000"/>
-                            </a:solidFill>
-                            <a:round/>
-                            <a:headEnd/>
-                            <a:tailEnd/>
-                          </a:ln>
-                          <a:extLst>
-                            <a:ext uri="{909E8E84-426E-40DD-AFC4-6F175D3DCCD1}">
-                              <a14:hiddenFill xmlns:a14="http://schemas.microsoft.com/office/drawing/2010/main">
-                                <a:solidFill>
-                                  <a:srgbClr val="FFFFFF"/>
-                                </a:solidFill>
-                              </a14:hiddenFill>
-                            </a:ext>
-                          </a:extLst>
-                        </wps:spPr>
-                        <wps:bodyPr rot="0" vert="horz" wrap="square" lIns="91440" tIns="45720" rIns="91440" bIns="45720" anchor="t" anchorCtr="0" upright="1">
-                          <a:noAutofit/>
-                        </wps:bodyPr>
-                      </wps:wsp>
-                      <wps:wsp>
-                        <wps:cNvPr id="18" name="Line 23"/>
-                        <wps:cNvCnPr>
-                          <a:cxnSpLocks noChangeShapeType="1"/>
-                        </wps:cNvCnPr>
-                        <wps:spPr bwMode="auto">
-                          <a:xfrm flipH="1">
-                            <a:off x="5299" y="2397"/>
-                            <a:ext cx="466" cy="323"/>
-                          </a:xfrm>
-                          <a:prstGeom prst="line">
-                            <a:avLst/>
-                          </a:prstGeom>
-                          <a:noFill/>
-                          <a:ln w="6350">
-                            <a:solidFill>
-                              <a:srgbClr val="000000"/>
-                            </a:solidFill>
-                            <a:round/>
-                            <a:headEnd/>
-                            <a:tailEnd/>
-                          </a:ln>
-                          <a:extLst>
-                            <a:ext uri="{909E8E84-426E-40DD-AFC4-6F175D3DCCD1}">
-                              <a14:hiddenFill xmlns:a14="http://schemas.microsoft.com/office/drawing/2010/main">
-                                <a:noFill/>
-                              </a14:hiddenFill>
-                            </a:ext>
-                          </a:extLst>
-                        </wps:spPr>
-                        <wps:bodyPr/>
-                      </wps:wsp>
-                      <wps:wsp>
-                        <wps:cNvPr id="19" name="Freeform 24"/>
-                        <wps:cNvSpPr>
-                          <a:spLocks/>
-                        </wps:cNvSpPr>
-                        <wps:spPr bwMode="auto">
-                          <a:xfrm>
-                            <a:off x="5299" y="2615"/>
-                            <a:ext cx="112" cy="105"/>
-                          </a:xfrm>
-                          <a:custGeom>
-                            <a:avLst/>
-                            <a:gdLst>
-                              <a:gd name="T0" fmla="*/ 131 w 131"/>
-                              <a:gd name="T1" fmla="*/ 111 h 131"/>
-                              <a:gd name="T2" fmla="*/ 0 w 131"/>
-                              <a:gd name="T3" fmla="*/ 131 h 131"/>
-                              <a:gd name="T4" fmla="*/ 60 w 131"/>
-                              <a:gd name="T5" fmla="*/ 0 h 131"/>
-                            </a:gdLst>
-                            <a:ahLst/>
-                            <a:cxnLst>
-                              <a:cxn ang="0">
-                                <a:pos x="T0" y="T1"/>
-                              </a:cxn>
-                              <a:cxn ang="0">
-                                <a:pos x="T2" y="T3"/>
-                              </a:cxn>
-                              <a:cxn ang="0">
-                                <a:pos x="T4" y="T5"/>
-                              </a:cxn>
-                            </a:cxnLst>
-                            <a:rect l="0" t="0" r="r" b="b"/>
-                            <a:pathLst>
-                              <a:path w="131" h="131">
-                                <a:moveTo>
-                                  <a:pt x="131" y="111"/>
-                                </a:moveTo>
-                                <a:lnTo>
-                                  <a:pt x="0" y="131"/>
-                                </a:lnTo>
-                                <a:lnTo>
-                                  <a:pt x="60" y="0"/>
-                                </a:lnTo>
-                              </a:path>
-                            </a:pathLst>
-                          </a:custGeom>
-                          <a:noFill/>
-                          <a:ln w="6350">
-                            <a:solidFill>
-                              <a:srgbClr val="000000"/>
-                            </a:solidFill>
-                            <a:round/>
-                            <a:headEnd/>
-                            <a:tailEnd/>
-                          </a:ln>
-                          <a:extLst>
-                            <a:ext uri="{909E8E84-426E-40DD-AFC4-6F175D3DCCD1}">
-                              <a14:hiddenFill xmlns:a14="http://schemas.microsoft.com/office/drawing/2010/main">
-                                <a:solidFill>
-                                  <a:srgbClr val="FFFFFF"/>
-                                </a:solidFill>
-                              </a14:hiddenFill>
-                            </a:ext>
-                          </a:extLst>
-                        </wps:spPr>
-                        <wps:bodyPr rot="0" vert="horz" wrap="square" lIns="91440" tIns="45720" rIns="91440" bIns="45720" anchor="t" anchorCtr="0" upright="1">
-                          <a:noAutofit/>
-                        </wps:bodyPr>
-                      </wps:wsp>
-                      <wps:wsp>
-                        <wps:cNvPr id="20" name="Line 25"/>
-                        <wps:cNvCnPr>
-                          <a:cxnSpLocks noChangeShapeType="1"/>
-                        </wps:cNvCnPr>
-                        <wps:spPr bwMode="auto">
-                          <a:xfrm flipH="1" flipV="1">
-                            <a:off x="6076" y="2397"/>
-                            <a:ext cx="466" cy="323"/>
-                          </a:xfrm>
-                          <a:prstGeom prst="line">
-                            <a:avLst/>
-                          </a:prstGeom>
-                          <a:noFill/>
-                          <a:ln w="6350">
-                            <a:solidFill>
-                              <a:srgbClr val="000000"/>
-                            </a:solidFill>
-                            <a:round/>
-                            <a:headEnd/>
-                            <a:tailEnd/>
-                          </a:ln>
-                          <a:extLst>
-                            <a:ext uri="{909E8E84-426E-40DD-AFC4-6F175D3DCCD1}">
-                              <a14:hiddenFill xmlns:a14="http://schemas.microsoft.com/office/drawing/2010/main">
-                                <a:noFill/>
-                              </a14:hiddenFill>
-                            </a:ext>
-                          </a:extLst>
-                        </wps:spPr>
-                        <wps:bodyPr/>
-                      </wps:wsp>
-                      <wps:wsp>
-                        <wps:cNvPr id="21" name="Freeform 26"/>
-                        <wps:cNvSpPr>
-                          <a:spLocks/>
-                        </wps:cNvSpPr>
-                        <wps:spPr bwMode="auto">
-                          <a:xfrm>
-                            <a:off x="6076" y="2397"/>
-                            <a:ext cx="121" cy="89"/>
-                          </a:xfrm>
-                          <a:custGeom>
-                            <a:avLst/>
-                            <a:gdLst>
-                              <a:gd name="T0" fmla="*/ 61 w 141"/>
-                              <a:gd name="T1" fmla="*/ 111 h 111"/>
-                              <a:gd name="T2" fmla="*/ 0 w 141"/>
-                              <a:gd name="T3" fmla="*/ 0 h 111"/>
-                              <a:gd name="T4" fmla="*/ 141 w 141"/>
-                              <a:gd name="T5" fmla="*/ 20 h 111"/>
-                            </a:gdLst>
-                            <a:ahLst/>
-                            <a:cxnLst>
-                              <a:cxn ang="0">
-                                <a:pos x="T0" y="T1"/>
-                              </a:cxn>
-                              <a:cxn ang="0">
-                                <a:pos x="T2" y="T3"/>
-                              </a:cxn>
-                              <a:cxn ang="0">
-                                <a:pos x="T4" y="T5"/>
-                              </a:cxn>
-                            </a:cxnLst>
-                            <a:rect l="0" t="0" r="r" b="b"/>
-                            <a:pathLst>
-                              <a:path w="141" h="111">
-                                <a:moveTo>
-                                  <a:pt x="61" y="111"/>
-                                </a:moveTo>
-                                <a:lnTo>
-                                  <a:pt x="0" y="0"/>
-                                </a:lnTo>
-                                <a:lnTo>
-                                  <a:pt x="141" y="20"/>
-                                </a:lnTo>
-                              </a:path>
-                            </a:pathLst>
-                          </a:custGeom>
-                          <a:noFill/>
-                          <a:ln w="6350">
-                            <a:solidFill>
-                              <a:srgbClr val="000000"/>
-                            </a:solidFill>
-                            <a:round/>
-                            <a:headEnd/>
-                            <a:tailEnd/>
-                          </a:ln>
-                          <a:extLst>
-                            <a:ext uri="{909E8E84-426E-40DD-AFC4-6F175D3DCCD1}">
-                              <a14:hiddenFill xmlns:a14="http://schemas.microsoft.com/office/drawing/2010/main">
-                                <a:solidFill>
-                                  <a:srgbClr val="FFFFFF"/>
-                                </a:solidFill>
-                              </a14:hiddenFill>
-                            </a:ext>
-                          </a:extLst>
-                        </wps:spPr>
-                        <wps:bodyPr rot="0" vert="horz" wrap="square" lIns="91440" tIns="45720" rIns="91440" bIns="45720" anchor="t" anchorCtr="0" upright="1">
-                          <a:noAutofit/>
-                        </wps:bodyPr>
-                      </wps:wsp>
-                    </wpg:wgp>
-                  </a:graphicData>
-                </a:graphic>
-                <wp14:sizeRelH relativeFrom="page">
-                  <wp14:pctWidth>0</wp14:pctWidth>
-                </wp14:sizeRelH>
-                <wp14:sizeRelV relativeFrom="page">
-                  <wp14:pctHeight>0</wp14:pctHeight>
-                </wp14:sizeRelV>
-              </wp:anchor>
-            </w:drawing>
-          </mc:Choice>
-          <mc:Fallback>
-            <w:pict>
-              <v:group id="Group 8" o:spid="_x0000_s1095" style="position:absolute;left:0;text-align:left;margin-left:137.9pt;margin-top:2.55pt;width:169.8pt;height:79.3pt;z-index:251660288;mso-position-horizontal-relative:text;mso-position-vertical-relative:text" coordorigin="4257,1418" coordsize="3396,1586" o:gfxdata="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">
-                <v:rect id="AutoShape 9" o:spid="_x0000_s1096" style="position:absolute;left:4257;top:1418;width:3396;height:1586;visibility:visible;mso-wrap-style:square;v-text-anchor:top" o:gfxdata="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" filled="f" stroked="f">
-                  <o:lock v:ext="edit" text="t"/>
-                </v:rect>
-                <v:rect id="Rectangle 10" o:spid="_x0000_s1097" style="position:absolute;left:4366;top:1752;width:622;height:580;visibility:visible;mso-wrap-style:square;v-text-anchor:top" o:gfxdata="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" filled="f" strokeweight=".5pt"/>
-                <v:oval id="Oval 11" o:spid="_x0000_s1098" style="position:absolute;left:5495;top:1562;width:926;height:918;visibility:visible;mso-wrap-style:square;v-text-anchor:top" o:gfxdata="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" strokeweight=".5pt">
-                  <v:textbox inset="0,,0">
-                    <w:txbxContent>
-                      <w:p>
-                        <w:pPr>
-                          <w:jc w:val="center"/>
-                          <w:rPr>
-                            <w:sz w:val="14"/>
-                            <w:szCs w:val="14"/>
-                          </w:rPr>
-                        </w:pPr>
-                        <w:r>
-                          <w:rPr>
-                            <w:sz w:val="14"/>
-                            <w:szCs w:val="14"/>
-                          </w:rPr>
-                          <w:t>2</w:t>
-                        </w:r>
-                      </w:p>
-                      <w:p>
-                        <w:pPr>
-                          <w:jc w:val="center"/>
-                          <w:rPr>
-                            <w:sz w:val="14"/>
-                            <w:szCs w:val="14"/>
-                          </w:rPr>
-                        </w:pPr>
-                        <w:r>
-                          <w:rPr>
-                            <w:sz w:val="14"/>
-                            <w:szCs w:val="14"/>
-                          </w:rPr>
-                          <w:t>Verificar Entrada</w:t>
-                        </w:r>
-                      </w:p>
-                    </w:txbxContent>
-                  </v:textbox>
-                </v:oval>
-                <v:rect id="Rectangle 12" o:spid="_x0000_s1099" style="position:absolute;left:7031;top:1752;width:622;height:580;visibility:visible;mso-wrap-style:square;v-text-anchor:top" o:gfxdata="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" filled="f" strokeweight=".5pt"/>
-                <v:line id="Line 13" o:spid="_x0000_s1100" style="position:absolute;visibility:visible;mso-wrap-style:square" from="4884,2720" to="5713,2721" o:connectortype="straight" o:gfxdata="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" strokeweight=".5pt"/>
-                <v:line id="Line 14" o:spid="_x0000_s1101" style="position:absolute;visibility:visible;mso-wrap-style:square" from="4884,2914" to="5713,2914" o:connectortype="straight" o:gfxdata="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" strokeweight=".5pt"/>
-                <v:line id="Line 15" o:spid="_x0000_s1102" style="position:absolute;visibility:visible;mso-wrap-style:square" from="6128,2720" to="6958,2721" o:connectortype="straight" o:gfxdata="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" strokeweight=".5pt"/>
-                <v:line id="Line 16" o:spid="_x0000_s1103" style="position:absolute;visibility:visible;mso-wrap-style:square" from="6128,2914" to="6958,2914" o:connectortype="straight" o:gfxdata="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" strokeweight=".5pt"/>
-                <v:line id="Line 17" o:spid="_x0000_s1104" style="position:absolute;visibility:visible;mso-wrap-style:square" from="4988,1946" to="5523,1946" o:connectortype="straight" o:gfxdata="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" strokeweight=".5pt"/>
-                <v:shape id="Freeform 18" o:spid="_x0000_s1105" style="position:absolute;left:5411;top:1897;width:112;height:105;visibility:visible;mso-wrap-style:square;v-text-anchor:top" coordsize="130,131" o:gfxdata="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" path="m10,l130,61,,131e" filled="f" strokeweight=".5pt">
-                  <v:path arrowok="t" o:connecttype="custom" o:connectlocs="9,0;112,49;0,105" o:connectangles="0,0,0"/>
-                </v:shape>
-                <v:line id="Line 19" o:spid="_x0000_s1106" style="position:absolute;flip:x;visibility:visible;mso-wrap-style:square" from="4988,2139" to="5523,2139" o:connectortype="straight" o:gfxdata="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" strokeweight=".5pt"/>
-                <v:shape id="Freeform 20" o:spid="_x0000_s1107" style="position:absolute;left:4988;top:2083;width:112;height:104;visibility:visible;mso-wrap-style:square;v-text-anchor:top" coordsize="131,131" o:gfxdata="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" path="m121,131l,70,131,e" filled="f" strokeweight=".5pt">
-                  <v:path arrowok="t" o:connecttype="custom" o:connectlocs="103,104;0,56;112,0" o:connectangles="0,0,0"/>
-                </v:shape>
-                <v:line id="Line 21" o:spid="_x0000_s1108" style="position:absolute;flip:x;visibility:visible;mso-wrap-style:square" from="6517,2042" to="7036,2042" o:connectortype="straight" o:gfxdata="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" strokeweight=".5pt"/>
-                <v:shape id="Freeform 22" o:spid="_x0000_s1109" style="position:absolute;left:6460;top:1986;width:112;height:105;visibility:visible;mso-wrap-style:square;v-text-anchor:top" coordsize="131,131" o:gfxdata="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" path="m121,131l,70,131,e" filled="f" strokeweight=".5pt">
-                  <v:path arrowok="t" o:connecttype="custom" o:connectlocs="103,105;0,56;112,0" o:connectangles="0,0,0"/>
-                </v:shape>
-                <v:line id="Line 23" o:spid="_x0000_s1110" style="position:absolute;flip:x;visibility:visible;mso-wrap-style:square" from="5299,2397" to="5765,2720" o:connectortype="straight" o:gfxdata="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" strokeweight=".5pt"/>
-                <v:shape id="Freeform 24" o:spid="_x0000_s1111" style="position:absolute;left:5299;top:2615;width:112;height:105;visibility:visible;mso-wrap-style:square;v-text-anchor:top" coordsize="131,131" o:gfxdata="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" path="m131,111l,131,60,e" filled="f" strokeweight=".5pt">
-                  <v:path arrowok="t" o:connecttype="custom" o:connectlocs="112,89;0,105;51,0" o:connectangles="0,0,0"/>
-                </v:shape>
-                <v:line id="Line 25" o:spid="_x0000_s1112" style="position:absolute;flip:x y;visibility:visible;mso-wrap-style:square" from="6076,2397" to="6542,2720" o:connectortype="straight" o:gfxdata="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" strokeweight=".5pt"/>
-                <v:shape id="Freeform 26" o:spid="_x0000_s1113" style="position:absolute;left:6076;top:2397;width:121;height:89;visibility:visible;mso-wrap-style:square;v-text-anchor:top" coordsize="141,111" o:gfxdata="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" path="m61,111l,,141,20e" filled="f" strokeweight=".5pt">
-                  <v:path arrowok="t" o:connecttype="custom" o:connectlocs="52,89;0,0;121,16" o:connectangles="0,0,0"/>
-                </v:shape>
-              </v:group>
-            </w:pict>
-          </mc:Fallback>
-        </mc:AlternateContent>
-      </w:r>
-    </w:p>
-    <w:p>
-      <w:pPr>
-        <w:rPr>
-          <w:rFonts w:ascii="Calibri" w:hAnsi="Calibri"/>
-        </w:rPr>
-      </w:pPr>
-    </w:p>
-    <w:p>
-      <w:pPr>
-        <w:rPr>
-          <w:rFonts w:ascii="Calibri" w:hAnsi="Calibri"/>
-        </w:rPr>
-      </w:pPr>
-    </w:p>
-    <w:p>
-      <w:pPr>
-        <w:rPr>
-          <w:rFonts w:ascii="Calibri" w:hAnsi="Calibri"/>
-        </w:rPr>
-      </w:pPr>
-    </w:p>
-    <w:p>
-      <w:pPr>
-        <w:rPr>
-          <w:rFonts w:ascii="Calibri" w:hAnsi="Calibri"/>
-        </w:rPr>
-      </w:pPr>
-    </w:p>
-    <w:p>
-      <w:pPr>
-        <w:rPr>
-          <w:rFonts w:ascii="Calibri" w:hAnsi="Calibri"/>
-        </w:rPr>
-      </w:pPr>
-    </w:p>
-    <w:p>
-      <w:pPr>
-        <w:rPr>
-          <w:rFonts w:ascii="Calibri" w:hAnsi="Calibri"/>
-        </w:rPr>
-      </w:pPr>
-    </w:p>
-    <w:p>
-      <w:pPr>
-        <w:rPr>
-          <w:rFonts w:ascii="Calibri" w:hAnsi="Calibri"/>
-        </w:rPr>
-      </w:pPr>
-    </w:p>
+        </w:rPr>
+        <w:drawing>
+          <wp:inline distT="0" distB="0" distL="0" distR="0" wp14:anchorId="0EFA29BD" wp14:editId="2E1FF2DB">
+            <wp:extent cx="5400040" cy="2018665"/>
+            <wp:effectExtent l="0" t="0" r="0" b="635"/>
+            <wp:docPr id="22" name="Imagen 22"/>
+            <wp:cNvGraphicFramePr>
+              <a:graphicFrameLocks xmlns:a="http://schemas.openxmlformats.org/drawingml/2006/main" noChangeAspect="1"/>
+            </wp:cNvGraphicFramePr>
+            <a:graphic xmlns:a="http://schemas.openxmlformats.org/drawingml/2006/main">
+              <a:graphicData uri="http://schemas.openxmlformats.org/drawingml/2006/picture">
+                <pic:pic xmlns:pic="http://schemas.openxmlformats.org/drawingml/2006/picture">
+                  <pic:nvPicPr>
+                    <pic:cNvPr id="0" name="Picture 1"/>
+                    <pic:cNvPicPr>
+                      <a:picLocks noChangeAspect="1" noChangeArrowheads="1"/>
+                    </pic:cNvPicPr>
+                  </pic:nvPicPr>
+                  <pic:blipFill>
+                    <a:blip r:embed="rId11">
+                      <a:extLst>
+                        <a:ext uri="{28A0092B-C50C-407E-A947-70E740481C1C}">
+                          <a14:useLocalDpi xmlns:a14="http://schemas.microsoft.com/office/drawing/2010/main" val="0"/>
+                        </a:ext>
+                      </a:extLst>
+                    </a:blip>
+                    <a:srcRect/>
+                    <a:stretch>
+                      <a:fillRect/>
+                    </a:stretch>
+                  </pic:blipFill>
+                  <pic:spPr bwMode="auto">
+                    <a:xfrm>
+                      <a:off x="0" y="0"/>
+                      <a:ext cx="5400040" cy="2018665"/>
+                    </a:xfrm>
+                    <a:prstGeom prst="rect">
+                      <a:avLst/>
+                    </a:prstGeom>
+                    <a:noFill/>
+                    <a:ln>
+                      <a:noFill/>
+                    </a:ln>
+                  </pic:spPr>
+                </pic:pic>
+              </a:graphicData>
+            </a:graphic>
+          </wp:inline>
+        </w:drawing>
+      </w:r>
+    </w:p>
+    <w:p/>
     <w:p>
       <w:pPr>
         <w:pStyle w:val="Ttulo2"/>
+        <w:numPr>
+          <w:ilvl w:val="0"/>
+          <w:numId w:val="0"/>
+        </w:numPr>
+      </w:pPr>
+      <w:r>
+        <w:t>4.12 Mostrar productos que se encuentran en punto de reposición</w:t>
+      </w:r>
+    </w:p>
+    <w:p>
+      <w:pPr>
+        <w:rPr>
+          <w:rFonts w:ascii="Calibri" w:hAnsi="Calibri"/>
+        </w:rPr>
+      </w:pPr>
+    </w:p>
+    <w:tbl>
+      <w:tblPr>
+        <w:tblW w:w="0" w:type="auto"/>
+        <w:jc w:val="center"/>
+        <w:tblBorders>
+          <w:top w:val="single" w:sz="4" w:space="0" w:color="auto"/>
+          <w:left w:val="single" w:sz="4" w:space="0" w:color="auto"/>
+          <w:bottom w:val="single" w:sz="4" w:space="0" w:color="auto"/>
+          <w:right w:val="single" w:sz="4" w:space="0" w:color="auto"/>
+          <w:insideH w:val="single" w:sz="4" w:space="0" w:color="auto"/>
+          <w:insideV w:val="single" w:sz="4" w:space="0" w:color="auto"/>
+        </w:tblBorders>
+        <w:tblCellMar>
+          <w:left w:w="70" w:type="dxa"/>
+          <w:right w:w="70" w:type="dxa"/>
+        </w:tblCellMar>
+        <w:tblLook w:val="0000" w:firstRow="0" w:lastRow="0" w:firstColumn="0" w:lastColumn="0" w:noHBand="0" w:noVBand="0"/>
+      </w:tblPr>
+      <w:tblGrid>
+        <w:gridCol w:w="1434"/>
+        <w:gridCol w:w="7952"/>
+      </w:tblGrid>
+      <w:tr>
+        <w:trPr>
+          <w:jc w:val="center"/>
+        </w:trPr>
+        <w:tc>
+          <w:tcPr>
+            <w:tcW w:w="1434" w:type="dxa"/>
+          </w:tcPr>
+          <w:p>
+            <w:pPr>
+              <w:rPr>
+                <w:rFonts w:ascii="Calibri" w:hAnsi="Calibri"/>
+                <w:b/>
+                <w:bCs/>
+                <w:sz w:val="20"/>
+              </w:rPr>
+            </w:pPr>
+            <w:r>
+              <w:rPr>
+                <w:rFonts w:ascii="Calibri" w:hAnsi="Calibri"/>
+                <w:b/>
+                <w:bCs/>
+                <w:sz w:val="20"/>
+              </w:rPr>
+              <w:t>ID Evento</w:t>
+            </w:r>
+          </w:p>
+        </w:tc>
+        <w:tc>
+          <w:tcPr>
+            <w:tcW w:w="7952" w:type="dxa"/>
+          </w:tcPr>
+          <w:p>
+            <w:pPr>
+              <w:rPr>
+                <w:rFonts w:ascii="Calibri" w:hAnsi="Calibri"/>
+                <w:szCs w:val="22"/>
+              </w:rPr>
+            </w:pPr>
+            <w:r>
+              <w:rPr>
+                <w:rFonts w:ascii="Calibri" w:hAnsi="Calibri"/>
+                <w:szCs w:val="22"/>
+              </w:rPr>
+              <w:t>12</w:t>
+            </w:r>
+          </w:p>
+        </w:tc>
+      </w:tr>
+      <w:tr>
+        <w:trPr>
+          <w:jc w:val="center"/>
+        </w:trPr>
+        <w:tc>
+          <w:tcPr>
+            <w:tcW w:w="1434" w:type="dxa"/>
+          </w:tcPr>
+          <w:p>
+            <w:pPr>
+              <w:rPr>
+                <w:rFonts w:ascii="Calibri" w:hAnsi="Calibri"/>
+                <w:b/>
+                <w:bCs/>
+                <w:sz w:val="20"/>
+              </w:rPr>
+            </w:pPr>
+            <w:r>
+              <w:rPr>
+                <w:rFonts w:ascii="Calibri" w:hAnsi="Calibri"/>
+                <w:b/>
+                <w:bCs/>
+                <w:sz w:val="20"/>
+              </w:rPr>
+              <w:t>Evento</w:t>
+            </w:r>
+          </w:p>
+        </w:tc>
+        <w:tc>
+          <w:tcPr>
+            <w:tcW w:w="7952" w:type="dxa"/>
+          </w:tcPr>
+          <w:p>
+            <w:pPr>
+              <w:rPr>
+                <w:rFonts w:asciiTheme="minorHAnsi" w:hAnsiTheme="minorHAnsi"/>
+                <w:b/>
+                <w:color w:val="0070C0"/>
+                <w:szCs w:val="22"/>
+                <w:lang w:eastAsia="en-US"/>
+              </w:rPr>
+            </w:pPr>
+            <w:r>
+              <w:rPr>
+                <w:b/>
+                <w:color w:val="0070C0"/>
+              </w:rPr>
+              <w:t>El gerente solicita Productos que se encuentran en su punto de reposición mínimo.</w:t>
+            </w:r>
+          </w:p>
+          <w:p>
+            <w:pPr>
+              <w:rPr>
+                <w:rFonts w:ascii="Calibri" w:hAnsi="Calibri"/>
+                <w:szCs w:val="22"/>
+              </w:rPr>
+            </w:pPr>
+          </w:p>
+        </w:tc>
+      </w:tr>
+      <w:tr>
+        <w:trPr>
+          <w:jc w:val="center"/>
+        </w:trPr>
+        <w:tc>
+          <w:tcPr>
+            <w:tcW w:w="1434" w:type="dxa"/>
+          </w:tcPr>
+          <w:p>
+            <w:pPr>
+              <w:rPr>
+                <w:rFonts w:ascii="Calibri" w:hAnsi="Calibri"/>
+                <w:b/>
+                <w:bCs/>
+                <w:sz w:val="20"/>
+              </w:rPr>
+            </w:pPr>
+            <w:r>
+              <w:rPr>
+                <w:rFonts w:ascii="Calibri" w:hAnsi="Calibri"/>
+                <w:b/>
+                <w:bCs/>
+                <w:sz w:val="20"/>
+              </w:rPr>
+              <w:t>Estímulo</w:t>
+            </w:r>
+          </w:p>
+        </w:tc>
+        <w:tc>
+          <w:tcPr>
+            <w:tcW w:w="7952" w:type="dxa"/>
+          </w:tcPr>
+          <w:p>
+            <w:pPr>
+              <w:rPr>
+                <w:rFonts w:ascii="Calibri" w:hAnsi="Calibri"/>
+                <w:szCs w:val="22"/>
+              </w:rPr>
+            </w:pPr>
+            <w:proofErr w:type="spellStart"/>
+            <w:r>
+              <w:rPr>
+                <w:rFonts w:ascii="Calibri" w:hAnsi="Calibri"/>
+                <w:szCs w:val="22"/>
+              </w:rPr>
+              <w:t>Estad_stock</w:t>
+            </w:r>
+            <w:proofErr w:type="spellEnd"/>
+          </w:p>
+        </w:tc>
+      </w:tr>
+      <w:tr>
+        <w:trPr>
+          <w:jc w:val="center"/>
+        </w:trPr>
+        <w:tc>
+          <w:tcPr>
+            <w:tcW w:w="1434" w:type="dxa"/>
+          </w:tcPr>
+          <w:p>
+            <w:pPr>
+              <w:rPr>
+                <w:rFonts w:ascii="Calibri" w:hAnsi="Calibri"/>
+                <w:b/>
+                <w:bCs/>
+                <w:sz w:val="20"/>
+              </w:rPr>
+            </w:pPr>
+            <w:r>
+              <w:rPr>
+                <w:rFonts w:ascii="Calibri" w:hAnsi="Calibri"/>
+                <w:b/>
+                <w:bCs/>
+                <w:sz w:val="20"/>
+              </w:rPr>
+              <w:t>Actividad</w:t>
+            </w:r>
+          </w:p>
+        </w:tc>
+        <w:tc>
+          <w:tcPr>
+            <w:tcW w:w="7952" w:type="dxa"/>
+          </w:tcPr>
+          <w:p>
+            <w:pPr>
+              <w:rPr>
+                <w:rFonts w:ascii="Calibri" w:hAnsi="Calibri"/>
+                <w:szCs w:val="22"/>
+              </w:rPr>
+            </w:pPr>
+            <w:r>
+              <w:rPr>
+                <w:rFonts w:ascii="Calibri" w:hAnsi="Calibri"/>
+                <w:szCs w:val="22"/>
+              </w:rPr>
+              <w:t>Buscar productos en punto de reposición en PRODUCTOS</w:t>
+            </w:r>
+          </w:p>
+          <w:p>
+            <w:pPr>
+              <w:rPr>
+                <w:rFonts w:ascii="Calibri" w:hAnsi="Calibri"/>
+                <w:szCs w:val="22"/>
+              </w:rPr>
+            </w:pPr>
+            <w:r>
+              <w:rPr>
+                <w:rFonts w:ascii="Calibri" w:hAnsi="Calibri"/>
+                <w:szCs w:val="22"/>
+              </w:rPr>
+              <w:t>Agrupar productos por stock</w:t>
+            </w:r>
+          </w:p>
+          <w:p>
+            <w:pPr>
+              <w:rPr>
+                <w:rFonts w:ascii="Calibri" w:hAnsi="Calibri"/>
+                <w:szCs w:val="22"/>
+              </w:rPr>
+            </w:pPr>
+            <w:r>
+              <w:rPr>
+                <w:rFonts w:ascii="Calibri" w:hAnsi="Calibri"/>
+                <w:szCs w:val="22"/>
+              </w:rPr>
+              <w:t>Calcular la cantidad de productos en punto de reposición</w:t>
+            </w:r>
+          </w:p>
+          <w:p>
+            <w:pPr>
+              <w:rPr>
+                <w:rFonts w:ascii="Calibri" w:hAnsi="Calibri"/>
+                <w:szCs w:val="22"/>
+              </w:rPr>
+            </w:pPr>
+            <w:r>
+              <w:rPr>
+                <w:rFonts w:ascii="Calibri" w:hAnsi="Calibri"/>
+                <w:szCs w:val="22"/>
+              </w:rPr>
+              <w:t>Generar listado obteniendo datos de PRODUCTOS y RUBROS</w:t>
+            </w:r>
+          </w:p>
+          <w:p>
+            <w:pPr>
+              <w:rPr>
+                <w:rFonts w:ascii="Calibri" w:hAnsi="Calibri"/>
+                <w:szCs w:val="22"/>
+              </w:rPr>
+            </w:pPr>
+            <w:r>
+              <w:rPr>
+                <w:rFonts w:ascii="Calibri" w:hAnsi="Calibri"/>
+                <w:szCs w:val="22"/>
+              </w:rPr>
+              <w:t>Enviar el listado al gerente</w:t>
+            </w:r>
+          </w:p>
+        </w:tc>
+      </w:tr>
+      <w:tr>
+        <w:trPr>
+          <w:jc w:val="center"/>
+        </w:trPr>
+        <w:tc>
+          <w:tcPr>
+            <w:tcW w:w="1434" w:type="dxa"/>
+          </w:tcPr>
+          <w:p>
+            <w:pPr>
+              <w:rPr>
+                <w:rFonts w:ascii="Calibri" w:hAnsi="Calibri"/>
+                <w:b/>
+                <w:bCs/>
+                <w:sz w:val="20"/>
+              </w:rPr>
+            </w:pPr>
+            <w:r>
+              <w:rPr>
+                <w:rFonts w:ascii="Calibri" w:hAnsi="Calibri"/>
+                <w:b/>
+                <w:bCs/>
+                <w:sz w:val="20"/>
+              </w:rPr>
+              <w:t>Respuesta</w:t>
+            </w:r>
+          </w:p>
+        </w:tc>
+        <w:tc>
+          <w:tcPr>
+            <w:tcW w:w="7952" w:type="dxa"/>
+          </w:tcPr>
+          <w:p>
+            <w:pPr>
+              <w:rPr>
+                <w:rFonts w:ascii="Calibri" w:hAnsi="Calibri"/>
+                <w:szCs w:val="22"/>
+              </w:rPr>
+            </w:pPr>
+            <w:proofErr w:type="spellStart"/>
+            <w:r>
+              <w:rPr>
+                <w:rFonts w:ascii="Calibri" w:hAnsi="Calibri"/>
+                <w:szCs w:val="22"/>
+              </w:rPr>
+              <w:t>List_pro_rep</w:t>
+            </w:r>
+            <w:proofErr w:type="spellEnd"/>
+          </w:p>
+        </w:tc>
+      </w:tr>
+      <w:tr>
+        <w:trPr>
+          <w:jc w:val="center"/>
+        </w:trPr>
+        <w:tc>
+          <w:tcPr>
+            <w:tcW w:w="1434" w:type="dxa"/>
+          </w:tcPr>
+          <w:p>
+            <w:pPr>
+              <w:rPr>
+                <w:rFonts w:ascii="Calibri" w:hAnsi="Calibri"/>
+                <w:b/>
+                <w:bCs/>
+                <w:sz w:val="20"/>
+              </w:rPr>
+            </w:pPr>
+            <w:r>
+              <w:rPr>
+                <w:rFonts w:ascii="Calibri" w:hAnsi="Calibri"/>
+                <w:b/>
+                <w:bCs/>
+                <w:sz w:val="20"/>
+              </w:rPr>
+              <w:t>Efecto</w:t>
+            </w:r>
+          </w:p>
+        </w:tc>
+        <w:tc>
+          <w:tcPr>
+            <w:tcW w:w="7952" w:type="dxa"/>
+          </w:tcPr>
+          <w:p>
+            <w:pPr>
+              <w:rPr>
+                <w:rFonts w:ascii="Calibri" w:hAnsi="Calibri"/>
+                <w:szCs w:val="22"/>
+              </w:rPr>
+            </w:pPr>
+            <w:proofErr w:type="spellStart"/>
+            <w:r>
+              <w:rPr>
+                <w:rFonts w:ascii="Calibri" w:hAnsi="Calibri"/>
+                <w:szCs w:val="22"/>
+              </w:rPr>
+              <w:t>NInguno</w:t>
+            </w:r>
+            <w:proofErr w:type="spellEnd"/>
+          </w:p>
+        </w:tc>
+      </w:tr>
+    </w:tbl>
+    <w:p/>
+    <w:p>
+      <w:pPr>
+        <w:rPr>
+          <w:rFonts w:ascii="Calibri" w:hAnsi="Calibri"/>
+        </w:rPr>
+      </w:pPr>
+    </w:p>
+    <w:p>
+      <w:pPr>
+        <w:rPr>
+          <w:rFonts w:ascii="Calibri" w:hAnsi="Calibri"/>
+        </w:rPr>
+      </w:pPr>
+    </w:p>
+    <w:p>
+      <w:pPr>
+        <w:rPr>
+          <w:rFonts w:ascii="Calibri" w:hAnsi="Calibri"/>
+        </w:rPr>
+      </w:pPr>
+    </w:p>
+    <w:p>
+      <w:pPr>
+        <w:rPr>
+          <w:rFonts w:ascii="Calibri" w:hAnsi="Calibri"/>
+        </w:rPr>
+      </w:pPr>
+    </w:p>
+    <w:p>
+      <w:pPr>
+        <w:rPr>
+          <w:rFonts w:ascii="Calibri" w:hAnsi="Calibri"/>
+        </w:rPr>
+      </w:pPr>
+    </w:p>
+    <w:p>
+      <w:pPr>
+        <w:rPr>
+          <w:rFonts w:ascii="Calibri" w:hAnsi="Calibri"/>
+        </w:rPr>
+      </w:pPr>
+    </w:p>
+    <w:p>
+      <w:pPr>
+        <w:rPr>
+          <w:rFonts w:ascii="Calibri" w:hAnsi="Calibri"/>
+        </w:rPr>
+      </w:pPr>
+      <w:r>
+        <w:rPr>
+          <w:noProof/>
+        </w:rPr>
+        <w:drawing>
+          <wp:inline distT="0" distB="0" distL="0" distR="0" wp14:anchorId="0C2A4AA4" wp14:editId="4D7E3065">
+            <wp:extent cx="5400040" cy="2205990"/>
+            <wp:effectExtent l="0" t="0" r="0" b="3810"/>
+            <wp:docPr id="23" name="Imagen 23"/>
+            <wp:cNvGraphicFramePr>
+              <a:graphicFrameLocks xmlns:a="http://schemas.openxmlformats.org/drawingml/2006/main" noChangeAspect="1"/>
+            </wp:cNvGraphicFramePr>
+            <a:graphic xmlns:a="http://schemas.openxmlformats.org/drawingml/2006/main">
+              <a:graphicData uri="http://schemas.openxmlformats.org/drawingml/2006/picture">
+                <pic:pic xmlns:pic="http://schemas.openxmlformats.org/drawingml/2006/picture">
+                  <pic:nvPicPr>
+                    <pic:cNvPr id="0" name="Picture 3"/>
+                    <pic:cNvPicPr>
+                      <a:picLocks noChangeAspect="1" noChangeArrowheads="1"/>
+                    </pic:cNvPicPr>
+                  </pic:nvPicPr>
+                  <pic:blipFill>
+                    <a:blip r:embed="rId12">
+                      <a:extLst>
+                        <a:ext uri="{28A0092B-C50C-407E-A947-70E740481C1C}">
+                          <a14:useLocalDpi xmlns:a14="http://schemas.microsoft.com/office/drawing/2010/main" val="0"/>
+                        </a:ext>
+                      </a:extLst>
+                    </a:blip>
+                    <a:srcRect/>
+                    <a:stretch>
+                      <a:fillRect/>
+                    </a:stretch>
+                  </pic:blipFill>
+                  <pic:spPr bwMode="auto">
+                    <a:xfrm>
+                      <a:off x="0" y="0"/>
+                      <a:ext cx="5400040" cy="2205990"/>
+                    </a:xfrm>
+                    <a:prstGeom prst="rect">
+                      <a:avLst/>
+                    </a:prstGeom>
+                    <a:noFill/>
+                    <a:ln>
+                      <a:noFill/>
+                    </a:ln>
+                  </pic:spPr>
+                </pic:pic>
+              </a:graphicData>
+            </a:graphic>
+          </wp:inline>
+        </w:drawing>
+      </w:r>
+      <w:bookmarkStart w:id="78" w:name="_GoBack"/>
+      <w:bookmarkEnd w:id="78"/>
+    </w:p>
+    <w:p>
+      <w:pPr>
+        <w:rPr>
+          <w:rFonts w:ascii="Calibri" w:hAnsi="Calibri"/>
+        </w:rPr>
+      </w:pPr>
+    </w:p>
+    <w:p>
+      <w:pPr>
+        <w:rPr>
+          <w:rFonts w:ascii="Calibri" w:hAnsi="Calibri"/>
+        </w:rPr>
+      </w:pPr>
+    </w:p>
+    <w:p>
+      <w:pPr>
+        <w:pStyle w:val="Ttulo2"/>
+        <w:numPr>
+          <w:ilvl w:val="1"/>
+          <w:numId w:val="22"/>
+        </w:numPr>
         <w:rPr>
           <w:lang w:val="es-ES"/>
         </w:rPr>
@@ -20160,13 +19882,13 @@
         </w:rPr>
         <w:t xml:space="preserve"> de evento</w:t>
       </w:r>
+      <w:proofErr w:type="gramStart"/>
       <w:r>
         <w:rPr>
           <w:color w:val="FF0000"/>
         </w:rPr>
         <w:t>]</w:t>
       </w:r>
-      <w:proofErr w:type="gramStart"/>
       <w:r>
         <w:t>:</w:t>
       </w:r>
@@ -20236,13 +19958,13 @@
         </w:rPr>
         <w:t>evento</w:t>
       </w:r>
+      <w:proofErr w:type="gramStart"/>
       <w:r>
         <w:rPr>
           <w:color w:val="FF0000"/>
         </w:rPr>
         <w:t>]</w:t>
       </w:r>
-      <w:proofErr w:type="gramStart"/>
       <w:r>
         <w:t>:</w:t>
       </w:r>
@@ -20331,13 +20053,13 @@
         </w:rPr>
         <w:t xml:space="preserve"> de evento</w:t>
       </w:r>
+      <w:proofErr w:type="gramStart"/>
       <w:r>
         <w:rPr>
           <w:color w:val="FF0000"/>
         </w:rPr>
         <w:t>]</w:t>
       </w:r>
-      <w:proofErr w:type="gramStart"/>
       <w:r>
         <w:t>:</w:t>
       </w:r>
@@ -20407,13 +20129,13 @@
         </w:rPr>
         <w:t>evento</w:t>
       </w:r>
+      <w:proofErr w:type="gramStart"/>
       <w:r>
         <w:rPr>
           <w:color w:val="FF0000"/>
         </w:rPr>
         <w:t>]</w:t>
       </w:r>
-      <w:proofErr w:type="gramStart"/>
       <w:r>
         <w:t>:</w:t>
       </w:r>
@@ -20505,13 +20227,13 @@
         </w:rPr>
         <w:t xml:space="preserve"> de evento</w:t>
       </w:r>
+      <w:proofErr w:type="gramStart"/>
       <w:r>
         <w:rPr>
           <w:color w:val="FF0000"/>
         </w:rPr>
         <w:t>]</w:t>
       </w:r>
-      <w:proofErr w:type="gramStart"/>
       <w:r>
         <w:t>:</w:t>
       </w:r>
@@ -20581,13 +20303,13 @@
         </w:rPr>
         <w:t>evento</w:t>
       </w:r>
+      <w:proofErr w:type="gramStart"/>
       <w:r>
         <w:rPr>
           <w:color w:val="FF0000"/>
         </w:rPr>
         <w:t>]</w:t>
       </w:r>
-      <w:proofErr w:type="gramStart"/>
       <w:r>
         <w:t>:</w:t>
       </w:r>
@@ -20639,9 +20361,9 @@
       </w:pPr>
     </w:p>
     <w:sectPr>
-      <w:headerReference w:type="default" r:id="rId12"/>
-      <w:footerReference w:type="even" r:id="rId13"/>
-      <w:footerReference w:type="default" r:id="rId14"/>
+      <w:headerReference w:type="default" r:id="rId13"/>
+      <w:footerReference w:type="even" r:id="rId14"/>
+      <w:footerReference w:type="default" r:id="rId15"/>
       <w:pgSz w:w="11907" w:h="16840" w:code="9"/>
       <w:pgMar w:top="1418" w:right="1134" w:bottom="1418" w:left="1418" w:header="709" w:footer="709" w:gutter="0"/>
       <w:pgNumType w:start="0"/>
@@ -20654,7 +20376,7 @@
 </file>
 
 <file path=word/endnotes.xml><?xml version="1.0" encoding="utf-8"?>
-<w:endnotes xmlns:wpc="http://schemas.microsoft.com/office/word/2010/wordprocessingCanvas" xmlns:mc="http://schemas.openxmlformats.org/markup-compatibility/2006" xmlns:o="urn:schemas-microsoft-com:office:office" xmlns:r="http://schemas.openxmlformats.org/officeDocument/2006/relationships" xmlns:m="http://schemas.openxmlformats.org/officeDocument/2006/math" xmlns:v="urn:schemas-microsoft-com:vml" xmlns:wp14="http://schemas.microsoft.com/office/word/2010/wordprocessingDrawing" xmlns:wp="http://schemas.openxmlformats.org/drawingml/2006/wordprocessingDrawing" xmlns:w10="urn:schemas-microsoft-com:office:word" xmlns:w="http://schemas.openxmlformats.org/wordprocessingml/2006/main" xmlns:w14="http://schemas.microsoft.com/office/word/2010/wordml" xmlns:wpg="http://schemas.microsoft.com/office/word/2010/wordprocessingGroup" xmlns:wpi="http://schemas.microsoft.com/office/word/2010/wordprocessingInk" xmlns:wne="http://schemas.microsoft.com/office/word/2006/wordml" xmlns:wps="http://schemas.microsoft.com/office/word/2010/wordprocessingShape" mc:Ignorable="w14 wp14">
+<w:endnotes xmlns:wpc="http://schemas.microsoft.com/office/word/2010/wordprocessingCanvas" xmlns:cx="http://schemas.microsoft.com/office/drawing/2014/chartex" xmlns:cx1="http://schemas.microsoft.com/office/drawing/2015/9/8/chartex" xmlns:cx2="http://schemas.microsoft.com/office/drawing/2015/10/21/chartex" xmlns:cx3="http://schemas.microsoft.com/office/drawing/2016/5/9/chartex" xmlns:cx4="http://schemas.microsoft.com/office/drawing/2016/5/10/chartex" xmlns:cx5="http://schemas.microsoft.com/office/drawing/2016/5/11/chartex" xmlns:cx6="http://schemas.microsoft.com/office/drawing/2016/5/12/chartex" xmlns:cx7="http://schemas.microsoft.com/office/drawing/2016/5/13/chartex" xmlns:cx8="http://schemas.microsoft.com/office/drawing/2016/5/14/chartex" xmlns:mc="http://schemas.openxmlformats.org/markup-compatibility/2006" xmlns:aink="http://schemas.microsoft.com/office/drawing/2016/ink" xmlns:am3d="http://schemas.microsoft.com/office/drawing/2017/model3d" xmlns:o="urn:schemas-microsoft-com:office:office" xmlns:r="http://schemas.openxmlformats.org/officeDocument/2006/relationships" xmlns:m="http://schemas.openxmlformats.org/officeDocument/2006/math" xmlns:v="urn:schemas-microsoft-com:vml" xmlns:wp14="http://schemas.microsoft.com/office/word/2010/wordprocessingDrawing" xmlns:wp="http://schemas.openxmlformats.org/drawingml/2006/wordprocessingDrawing" xmlns:w10="urn:schemas-microsoft-com:office:word" xmlns:w="http://schemas.openxmlformats.org/wordprocessingml/2006/main" xmlns:w14="http://schemas.microsoft.com/office/word/2010/wordml" xmlns:w15="http://schemas.microsoft.com/office/word/2012/wordml" xmlns:w16cid="http://schemas.microsoft.com/office/word/2016/wordml/cid" xmlns:w16se="http://schemas.microsoft.com/office/word/2015/wordml/symex" xmlns:wpg="http://schemas.microsoft.com/office/word/2010/wordprocessingGroup" xmlns:wpi="http://schemas.microsoft.com/office/word/2010/wordprocessingInk" xmlns:wne="http://schemas.microsoft.com/office/word/2006/wordml" xmlns:wps="http://schemas.microsoft.com/office/word/2010/wordprocessingShape" mc:Ignorable="w14 w15 w16se w16cid wp14">
   <w:endnote w:type="separator" w:id="-1">
     <w:p>
       <w:r>
@@ -20673,7 +20395,7 @@
 </file>
 
 <file path=word/footer1.xml><?xml version="1.0" encoding="utf-8"?>
-<w:ftr xmlns:wpc="http://schemas.microsoft.com/office/word/2010/wordprocessingCanvas" xmlns:mc="http://schemas.openxmlformats.org/markup-compatibility/2006" xmlns:o="urn:schemas-microsoft-com:office:office" xmlns:r="http://schemas.openxmlformats.org/officeDocument/2006/relationships" xmlns:m="http://schemas.openxmlformats.org/officeDocument/2006/math" xmlns:v="urn:schemas-microsoft-com:vml" xmlns:wp14="http://schemas.microsoft.com/office/word/2010/wordprocessingDrawing" xmlns:wp="http://schemas.openxmlformats.org/drawingml/2006/wordprocessingDrawing" xmlns:w10="urn:schemas-microsoft-com:office:word" xmlns:w="http://schemas.openxmlformats.org/wordprocessingml/2006/main" xmlns:w14="http://schemas.microsoft.com/office/word/2010/wordml" xmlns:wpg="http://schemas.microsoft.com/office/word/2010/wordprocessingGroup" xmlns:wpi="http://schemas.microsoft.com/office/word/2010/wordprocessingInk" xmlns:wne="http://schemas.microsoft.com/office/word/2006/wordml" xmlns:wps="http://schemas.microsoft.com/office/word/2010/wordprocessingShape" mc:Ignorable="w14 wp14">
+<w:ftr xmlns:wpc="http://schemas.microsoft.com/office/word/2010/wordprocessingCanvas" xmlns:cx="http://schemas.microsoft.com/office/drawing/2014/chartex" xmlns:cx1="http://schemas.microsoft.com/office/drawing/2015/9/8/chartex" xmlns:cx2="http://schemas.microsoft.com/office/drawing/2015/10/21/chartex" xmlns:cx3="http://schemas.microsoft.com/office/drawing/2016/5/9/chartex" xmlns:cx4="http://schemas.microsoft.com/office/drawing/2016/5/10/chartex" xmlns:cx5="http://schemas.microsoft.com/office/drawing/2016/5/11/chartex" xmlns:cx6="http://schemas.microsoft.com/office/drawing/2016/5/12/chartex" xmlns:cx7="http://schemas.microsoft.com/office/drawing/2016/5/13/chartex" xmlns:cx8="http://schemas.microsoft.com/office/drawing/2016/5/14/chartex" xmlns:mc="http://schemas.openxmlformats.org/markup-compatibility/2006" xmlns:aink="http://schemas.microsoft.com/office/drawing/2016/ink" xmlns:am3d="http://schemas.microsoft.com/office/drawing/2017/model3d" xmlns:o="urn:schemas-microsoft-com:office:office" xmlns:r="http://schemas.openxmlformats.org/officeDocument/2006/relationships" xmlns:m="http://schemas.openxmlformats.org/officeDocument/2006/math" xmlns:v="urn:schemas-microsoft-com:vml" xmlns:wp14="http://schemas.microsoft.com/office/word/2010/wordprocessingDrawing" xmlns:wp="http://schemas.openxmlformats.org/drawingml/2006/wordprocessingDrawing" xmlns:w10="urn:schemas-microsoft-com:office:word" xmlns:w="http://schemas.openxmlformats.org/wordprocessingml/2006/main" xmlns:w14="http://schemas.microsoft.com/office/word/2010/wordml" xmlns:w15="http://schemas.microsoft.com/office/word/2012/wordml" xmlns:w16cid="http://schemas.microsoft.com/office/word/2016/wordml/cid" xmlns:w16se="http://schemas.microsoft.com/office/word/2015/wordml/symex" xmlns:wpg="http://schemas.microsoft.com/office/word/2010/wordprocessingGroup" xmlns:wpi="http://schemas.microsoft.com/office/word/2010/wordprocessingInk" xmlns:wne="http://schemas.microsoft.com/office/word/2006/wordml" xmlns:wps="http://schemas.microsoft.com/office/word/2010/wordprocessingShape" mc:Ignorable="w14 w15 w16se w16cid wp14">
   <w:p>
     <w:pPr>
       <w:jc w:val="right"/>
@@ -20723,7 +20445,7 @@
 </file>
 
 <file path=word/footer2.xml><?xml version="1.0" encoding="utf-8"?>
-<w:ftr xmlns:wpc="http://schemas.microsoft.com/office/word/2010/wordprocessingCanvas" xmlns:mc="http://schemas.openxmlformats.org/markup-compatibility/2006" xmlns:o="urn:schemas-microsoft-com:office:office" xmlns:r="http://schemas.openxmlformats.org/officeDocument/2006/relationships" xmlns:m="http://schemas.openxmlformats.org/officeDocument/2006/math" xmlns:v="urn:schemas-microsoft-com:vml" xmlns:wp14="http://schemas.microsoft.com/office/word/2010/wordprocessingDrawing" xmlns:wp="http://schemas.openxmlformats.org/drawingml/2006/wordprocessingDrawing" xmlns:w10="urn:schemas-microsoft-com:office:word" xmlns:w="http://schemas.openxmlformats.org/wordprocessingml/2006/main" xmlns:w14="http://schemas.microsoft.com/office/word/2010/wordml" xmlns:wpg="http://schemas.microsoft.com/office/word/2010/wordprocessingGroup" xmlns:wpi="http://schemas.microsoft.com/office/word/2010/wordprocessingInk" xmlns:wne="http://schemas.microsoft.com/office/word/2006/wordml" xmlns:wps="http://schemas.microsoft.com/office/word/2010/wordprocessingShape" mc:Ignorable="w14 wp14">
+<w:ftr xmlns:wpc="http://schemas.microsoft.com/office/word/2010/wordprocessingCanvas" xmlns:cx="http://schemas.microsoft.com/office/drawing/2014/chartex" xmlns:cx1="http://schemas.microsoft.com/office/drawing/2015/9/8/chartex" xmlns:cx2="http://schemas.microsoft.com/office/drawing/2015/10/21/chartex" xmlns:cx3="http://schemas.microsoft.com/office/drawing/2016/5/9/chartex" xmlns:cx4="http://schemas.microsoft.com/office/drawing/2016/5/10/chartex" xmlns:cx5="http://schemas.microsoft.com/office/drawing/2016/5/11/chartex" xmlns:cx6="http://schemas.microsoft.com/office/drawing/2016/5/12/chartex" xmlns:cx7="http://schemas.microsoft.com/office/drawing/2016/5/13/chartex" xmlns:cx8="http://schemas.microsoft.com/office/drawing/2016/5/14/chartex" xmlns:mc="http://schemas.openxmlformats.org/markup-compatibility/2006" xmlns:aink="http://schemas.microsoft.com/office/drawing/2016/ink" xmlns:am3d="http://schemas.microsoft.com/office/drawing/2017/model3d" xmlns:o="urn:schemas-microsoft-com:office:office" xmlns:r="http://schemas.openxmlformats.org/officeDocument/2006/relationships" xmlns:m="http://schemas.openxmlformats.org/officeDocument/2006/math" xmlns:v="urn:schemas-microsoft-com:vml" xmlns:wp14="http://schemas.microsoft.com/office/word/2010/wordprocessingDrawing" xmlns:wp="http://schemas.openxmlformats.org/drawingml/2006/wordprocessingDrawing" xmlns:w10="urn:schemas-microsoft-com:office:word" xmlns:w="http://schemas.openxmlformats.org/wordprocessingml/2006/main" xmlns:w14="http://schemas.microsoft.com/office/word/2010/wordml" xmlns:w15="http://schemas.microsoft.com/office/word/2012/wordml" xmlns:w16cid="http://schemas.microsoft.com/office/word/2016/wordml/cid" xmlns:w16se="http://schemas.microsoft.com/office/word/2015/wordml/symex" xmlns:wpg="http://schemas.microsoft.com/office/word/2010/wordprocessingGroup" xmlns:wpi="http://schemas.microsoft.com/office/word/2010/wordprocessingInk" xmlns:wne="http://schemas.microsoft.com/office/word/2006/wordml" xmlns:wps="http://schemas.microsoft.com/office/word/2010/wordprocessingShape" mc:Ignorable="w14 w15 w16se w16cid wp14">
   <w:tbl>
     <w:tblPr>
       <w:tblW w:w="10092" w:type="dxa"/>
@@ -20925,7 +20647,7 @@
 </file>
 
 <file path=word/footnotes.xml><?xml version="1.0" encoding="utf-8"?>
-<w:footnotes xmlns:wpc="http://schemas.microsoft.com/office/word/2010/wordprocessingCanvas" xmlns:mc="http://schemas.openxmlformats.org/markup-compatibility/2006" xmlns:o="urn:schemas-microsoft-com:office:office" xmlns:r="http://schemas.openxmlformats.org/officeDocument/2006/relationships" xmlns:m="http://schemas.openxmlformats.org/officeDocument/2006/math" xmlns:v="urn:schemas-microsoft-com:vml" xmlns:wp14="http://schemas.microsoft.com/office/word/2010/wordprocessingDrawing" xmlns:wp="http://schemas.openxmlformats.org/drawingml/2006/wordprocessingDrawing" xmlns:w10="urn:schemas-microsoft-com:office:word" xmlns:w="http://schemas.openxmlformats.org/wordprocessingml/2006/main" xmlns:w14="http://schemas.microsoft.com/office/word/2010/wordml" xmlns:wpg="http://schemas.microsoft.com/office/word/2010/wordprocessingGroup" xmlns:wpi="http://schemas.microsoft.com/office/word/2010/wordprocessingInk" xmlns:wne="http://schemas.microsoft.com/office/word/2006/wordml" xmlns:wps="http://schemas.microsoft.com/office/word/2010/wordprocessingShape" mc:Ignorable="w14 wp14">
+<w:footnotes xmlns:wpc="http://schemas.microsoft.com/office/word/2010/wordprocessingCanvas" xmlns:cx="http://schemas.microsoft.com/office/drawing/2014/chartex" xmlns:cx1="http://schemas.microsoft.com/office/drawing/2015/9/8/chartex" xmlns:cx2="http://schemas.microsoft.com/office/drawing/2015/10/21/chartex" xmlns:cx3="http://schemas.microsoft.com/office/drawing/2016/5/9/chartex" xmlns:cx4="http://schemas.microsoft.com/office/drawing/2016/5/10/chartex" xmlns:cx5="http://schemas.microsoft.com/office/drawing/2016/5/11/chartex" xmlns:cx6="http://schemas.microsoft.com/office/drawing/2016/5/12/chartex" xmlns:cx7="http://schemas.microsoft.com/office/drawing/2016/5/13/chartex" xmlns:cx8="http://schemas.microsoft.com/office/drawing/2016/5/14/chartex" xmlns:mc="http://schemas.openxmlformats.org/markup-compatibility/2006" xmlns:aink="http://schemas.microsoft.com/office/drawing/2016/ink" xmlns:am3d="http://schemas.microsoft.com/office/drawing/2017/model3d" xmlns:o="urn:schemas-microsoft-com:office:office" xmlns:r="http://schemas.openxmlformats.org/officeDocument/2006/relationships" xmlns:m="http://schemas.openxmlformats.org/officeDocument/2006/math" xmlns:v="urn:schemas-microsoft-com:vml" xmlns:wp14="http://schemas.microsoft.com/office/word/2010/wordprocessingDrawing" xmlns:wp="http://schemas.openxmlformats.org/drawingml/2006/wordprocessingDrawing" xmlns:w10="urn:schemas-microsoft-com:office:word" xmlns:w="http://schemas.openxmlformats.org/wordprocessingml/2006/main" xmlns:w14="http://schemas.microsoft.com/office/word/2010/wordml" xmlns:w15="http://schemas.microsoft.com/office/word/2012/wordml" xmlns:w16cid="http://schemas.microsoft.com/office/word/2016/wordml/cid" xmlns:w16se="http://schemas.microsoft.com/office/word/2015/wordml/symex" xmlns:wpg="http://schemas.microsoft.com/office/word/2010/wordprocessingGroup" xmlns:wpi="http://schemas.microsoft.com/office/word/2010/wordprocessingInk" xmlns:wne="http://schemas.microsoft.com/office/word/2006/wordml" xmlns:wps="http://schemas.microsoft.com/office/word/2010/wordprocessingShape" mc:Ignorable="w14 w15 w16se w16cid wp14">
   <w:footnote w:type="separator" w:id="-1">
     <w:p>
       <w:r>
@@ -20944,7 +20666,7 @@
 </file>
 
 <file path=word/header1.xml><?xml version="1.0" encoding="utf-8"?>
-<w:hdr xmlns:wpc="http://schemas.microsoft.com/office/word/2010/wordprocessingCanvas" xmlns:mc="http://schemas.openxmlformats.org/markup-compatibility/2006" xmlns:o="urn:schemas-microsoft-com:office:office" xmlns:r="http://schemas.openxmlformats.org/officeDocument/2006/relationships" xmlns:m="http://schemas.openxmlformats.org/officeDocument/2006/math" xmlns:v="urn:schemas-microsoft-com:vml" xmlns:wp14="http://schemas.microsoft.com/office/word/2010/wordprocessingDrawing" xmlns:wp="http://schemas.openxmlformats.org/drawingml/2006/wordprocessingDrawing" xmlns:w10="urn:schemas-microsoft-com:office:word" xmlns:w="http://schemas.openxmlformats.org/wordprocessingml/2006/main" xmlns:w14="http://schemas.microsoft.com/office/word/2010/wordml" xmlns:wpg="http://schemas.microsoft.com/office/word/2010/wordprocessingGroup" xmlns:wpi="http://schemas.microsoft.com/office/word/2010/wordprocessingInk" xmlns:wne="http://schemas.microsoft.com/office/word/2006/wordml" xmlns:wps="http://schemas.microsoft.com/office/word/2010/wordprocessingShape" mc:Ignorable="w14 wp14">
+<w:hdr xmlns:wpc="http://schemas.microsoft.com/office/word/2010/wordprocessingCanvas" xmlns:cx="http://schemas.microsoft.com/office/drawing/2014/chartex" xmlns:cx1="http://schemas.microsoft.com/office/drawing/2015/9/8/chartex" xmlns:cx2="http://schemas.microsoft.com/office/drawing/2015/10/21/chartex" xmlns:cx3="http://schemas.microsoft.com/office/drawing/2016/5/9/chartex" xmlns:cx4="http://schemas.microsoft.com/office/drawing/2016/5/10/chartex" xmlns:cx5="http://schemas.microsoft.com/office/drawing/2016/5/11/chartex" xmlns:cx6="http://schemas.microsoft.com/office/drawing/2016/5/12/chartex" xmlns:cx7="http://schemas.microsoft.com/office/drawing/2016/5/13/chartex" xmlns:cx8="http://schemas.microsoft.com/office/drawing/2016/5/14/chartex" xmlns:mc="http://schemas.openxmlformats.org/markup-compatibility/2006" xmlns:aink="http://schemas.microsoft.com/office/drawing/2016/ink" xmlns:am3d="http://schemas.microsoft.com/office/drawing/2017/model3d" xmlns:o="urn:schemas-microsoft-com:office:office" xmlns:r="http://schemas.openxmlformats.org/officeDocument/2006/relationships" xmlns:m="http://schemas.openxmlformats.org/officeDocument/2006/math" xmlns:v="urn:schemas-microsoft-com:vml" xmlns:wp14="http://schemas.microsoft.com/office/word/2010/wordprocessingDrawing" xmlns:wp="http://schemas.openxmlformats.org/drawingml/2006/wordprocessingDrawing" xmlns:w10="urn:schemas-microsoft-com:office:word" xmlns:w="http://schemas.openxmlformats.org/wordprocessingml/2006/main" xmlns:w14="http://schemas.microsoft.com/office/word/2010/wordml" xmlns:w15="http://schemas.microsoft.com/office/word/2012/wordml" xmlns:w16cid="http://schemas.microsoft.com/office/word/2016/wordml/cid" xmlns:w16se="http://schemas.microsoft.com/office/word/2015/wordml/symex" xmlns:wpg="http://schemas.microsoft.com/office/word/2010/wordprocessingGroup" xmlns:wpi="http://schemas.microsoft.com/office/word/2010/wordprocessingInk" xmlns:wne="http://schemas.microsoft.com/office/word/2006/wordml" xmlns:wps="http://schemas.microsoft.com/office/word/2010/wordprocessingShape" mc:Ignorable="w14 w15 w16se w16cid wp14">
   <w:tbl>
     <w:tblPr>
       <w:tblW w:w="10014" w:type="dxa"/>
@@ -21312,8 +21034,8 @@
 </file>
 
 <file path=word/numbering.xml><?xml version="1.0" encoding="utf-8"?>
-<w:numbering xmlns:wpc="http://schemas.microsoft.com/office/word/2010/wordprocessingCanvas" xmlns:mc="http://schemas.openxmlformats.org/markup-compatibility/2006" xmlns:o="urn:schemas-microsoft-com:office:office" xmlns:r="http://schemas.openxmlformats.org/officeDocument/2006/relationships" xmlns:m="http://schemas.openxmlformats.org/officeDocument/2006/math" xmlns:v="urn:schemas-microsoft-com:vml" xmlns:wp14="http://schemas.microsoft.com/office/word/2010/wordprocessingDrawing" xmlns:wp="http://schemas.openxmlformats.org/drawingml/2006/wordprocessingDrawing" xmlns:w10="urn:schemas-microsoft-com:office:word" xmlns:w="http://schemas.openxmlformats.org/wordprocessingml/2006/main" xmlns:w14="http://schemas.microsoft.com/office/word/2010/wordml" xmlns:wpg="http://schemas.microsoft.com/office/word/2010/wordprocessingGroup" xmlns:wpi="http://schemas.microsoft.com/office/word/2010/wordprocessingInk" xmlns:wne="http://schemas.microsoft.com/office/word/2006/wordml" xmlns:wps="http://schemas.microsoft.com/office/word/2010/wordprocessingShape" mc:Ignorable="w14 wp14">
-  <w:abstractNum w:abstractNumId="0">
+<w:numbering xmlns:wpc="http://schemas.microsoft.com/office/word/2010/wordprocessingCanvas" xmlns:cx="http://schemas.microsoft.com/office/drawing/2014/chartex" xmlns:cx1="http://schemas.microsoft.com/office/drawing/2015/9/8/chartex" xmlns:cx2="http://schemas.microsoft.com/office/drawing/2015/10/21/chartex" xmlns:cx3="http://schemas.microsoft.com/office/drawing/2016/5/9/chartex" xmlns:cx4="http://schemas.microsoft.com/office/drawing/2016/5/10/chartex" xmlns:cx5="http://schemas.microsoft.com/office/drawing/2016/5/11/chartex" xmlns:cx6="http://schemas.microsoft.com/office/drawing/2016/5/12/chartex" xmlns:cx7="http://schemas.microsoft.com/office/drawing/2016/5/13/chartex" xmlns:cx8="http://schemas.microsoft.com/office/drawing/2016/5/14/chartex" xmlns:mc="http://schemas.openxmlformats.org/markup-compatibility/2006" xmlns:aink="http://schemas.microsoft.com/office/drawing/2016/ink" xmlns:am3d="http://schemas.microsoft.com/office/drawing/2017/model3d" xmlns:o="urn:schemas-microsoft-com:office:office" xmlns:r="http://schemas.openxmlformats.org/officeDocument/2006/relationships" xmlns:m="http://schemas.openxmlformats.org/officeDocument/2006/math" xmlns:v="urn:schemas-microsoft-com:vml" xmlns:wp14="http://schemas.microsoft.com/office/word/2010/wordprocessingDrawing" xmlns:wp="http://schemas.openxmlformats.org/drawingml/2006/wordprocessingDrawing" xmlns:w10="urn:schemas-microsoft-com:office:word" xmlns:w="http://schemas.openxmlformats.org/wordprocessingml/2006/main" xmlns:w14="http://schemas.microsoft.com/office/word/2010/wordml" xmlns:w15="http://schemas.microsoft.com/office/word/2012/wordml" xmlns:w16cid="http://schemas.microsoft.com/office/word/2016/wordml/cid" xmlns:w16se="http://schemas.microsoft.com/office/word/2015/wordml/symex" xmlns:wpg="http://schemas.microsoft.com/office/word/2010/wordprocessingGroup" xmlns:wpi="http://schemas.microsoft.com/office/word/2010/wordprocessingInk" xmlns:wne="http://schemas.microsoft.com/office/word/2006/wordml" xmlns:wps="http://schemas.microsoft.com/office/word/2010/wordprocessingShape" mc:Ignorable="w14 w15 w16se w16cid wp14">
+  <w:abstractNum w:abstractNumId="0" w15:restartNumberingAfterBreak="0">
     <w:nsid w:val="070F7507"/>
     <w:multiLevelType w:val="hybridMultilevel"/>
     <w:tmpl w:val="A4025D48"/>
@@ -21426,7 +21148,7 @@
       </w:rPr>
     </w:lvl>
   </w:abstractNum>
-  <w:abstractNum w:abstractNumId="1">
+  <w:abstractNum w:abstractNumId="1" w15:restartNumberingAfterBreak="0">
     <w:nsid w:val="0A5210BF"/>
     <w:multiLevelType w:val="multilevel"/>
     <w:tmpl w:val="2FCC288C"/>
@@ -21539,7 +21261,7 @@
       </w:rPr>
     </w:lvl>
   </w:abstractNum>
-  <w:abstractNum w:abstractNumId="2">
+  <w:abstractNum w:abstractNumId="2" w15:restartNumberingAfterBreak="0">
     <w:nsid w:val="0BE04E25"/>
     <w:multiLevelType w:val="multilevel"/>
     <w:tmpl w:val="1700ADD0"/>
@@ -21637,7 +21359,7 @@
       </w:pPr>
     </w:lvl>
   </w:abstractNum>
-  <w:abstractNum w:abstractNumId="3">
+  <w:abstractNum w:abstractNumId="3" w15:restartNumberingAfterBreak="0">
     <w:nsid w:val="161E1FD8"/>
     <w:multiLevelType w:val="hybridMultilevel"/>
     <w:tmpl w:val="78802EDC"/>
@@ -21726,7 +21448,7 @@
       </w:pPr>
     </w:lvl>
   </w:abstractNum>
-  <w:abstractNum w:abstractNumId="4">
+  <w:abstractNum w:abstractNumId="4" w15:restartNumberingAfterBreak="0">
     <w:nsid w:val="1E0E366A"/>
     <w:multiLevelType w:val="hybridMultilevel"/>
     <w:tmpl w:val="0C64B0B6"/>
@@ -21839,7 +21561,7 @@
       </w:rPr>
     </w:lvl>
   </w:abstractNum>
-  <w:abstractNum w:abstractNumId="5">
+  <w:abstractNum w:abstractNumId="5" w15:restartNumberingAfterBreak="0">
     <w:nsid w:val="243F356D"/>
     <w:multiLevelType w:val="hybridMultilevel"/>
     <w:tmpl w:val="18E8D1F2"/>
@@ -21928,7 +21650,7 @@
       </w:pPr>
     </w:lvl>
   </w:abstractNum>
-  <w:abstractNum w:abstractNumId="6">
+  <w:abstractNum w:abstractNumId="6" w15:restartNumberingAfterBreak="0">
     <w:nsid w:val="29833E69"/>
     <w:multiLevelType w:val="hybridMultilevel"/>
     <w:tmpl w:val="A10E0D82"/>
@@ -22041,7 +21763,7 @@
       </w:rPr>
     </w:lvl>
   </w:abstractNum>
-  <w:abstractNum w:abstractNumId="7">
+  <w:abstractNum w:abstractNumId="7" w15:restartNumberingAfterBreak="0">
     <w:nsid w:val="2D4D0DE9"/>
     <w:multiLevelType w:val="hybridMultilevel"/>
     <w:tmpl w:val="9FD429FC"/>
@@ -22154,7 +21876,7 @@
       </w:rPr>
     </w:lvl>
   </w:abstractNum>
-  <w:abstractNum w:abstractNumId="8">
+  <w:abstractNum w:abstractNumId="8" w15:restartNumberingAfterBreak="0">
     <w:nsid w:val="39AA6C1D"/>
     <w:multiLevelType w:val="hybridMultilevel"/>
     <w:tmpl w:val="5BE624E0"/>
@@ -22244,7 +21966,7 @@
       </w:pPr>
     </w:lvl>
   </w:abstractNum>
-  <w:abstractNum w:abstractNumId="9">
+  <w:abstractNum w:abstractNumId="9" w15:restartNumberingAfterBreak="0">
     <w:nsid w:val="40FC531D"/>
     <w:multiLevelType w:val="hybridMultilevel"/>
     <w:tmpl w:val="9712F3EE"/>
@@ -22356,7 +22078,7 @@
       </w:rPr>
     </w:lvl>
   </w:abstractNum>
-  <w:abstractNum w:abstractNumId="10">
+  <w:abstractNum w:abstractNumId="10" w15:restartNumberingAfterBreak="0">
     <w:nsid w:val="4358584D"/>
     <w:multiLevelType w:val="hybridMultilevel"/>
     <w:tmpl w:val="933E41CC"/>
@@ -22471,7 +22193,7 @@
       </w:rPr>
     </w:lvl>
   </w:abstractNum>
-  <w:abstractNum w:abstractNumId="11">
+  <w:abstractNum w:abstractNumId="11" w15:restartNumberingAfterBreak="0">
     <w:nsid w:val="4F717A7C"/>
     <w:multiLevelType w:val="hybridMultilevel"/>
     <w:tmpl w:val="2FBA3ED0"/>
@@ -22561,7 +22283,7 @@
       </w:pPr>
     </w:lvl>
   </w:abstractNum>
-  <w:abstractNum w:abstractNumId="12">
+  <w:abstractNum w:abstractNumId="12" w15:restartNumberingAfterBreak="0">
     <w:nsid w:val="506042D0"/>
     <w:multiLevelType w:val="hybridMultilevel"/>
     <w:tmpl w:val="46B4F328"/>
@@ -22674,7 +22396,7 @@
       </w:rPr>
     </w:lvl>
   </w:abstractNum>
-  <w:abstractNum w:abstractNumId="13">
+  <w:abstractNum w:abstractNumId="13" w15:restartNumberingAfterBreak="0">
     <w:nsid w:val="675D190D"/>
     <w:multiLevelType w:val="hybridMultilevel"/>
     <w:tmpl w:val="6DAE413A"/>
@@ -22760,7 +22482,7 @@
       </w:pPr>
     </w:lvl>
   </w:abstractNum>
-  <w:abstractNum w:abstractNumId="14">
+  <w:abstractNum w:abstractNumId="14" w15:restartNumberingAfterBreak="0">
     <w:nsid w:val="67FA386A"/>
     <w:multiLevelType w:val="multilevel"/>
     <w:tmpl w:val="D5B88A8E"/>
@@ -22900,7 +22622,7 @@
       </w:rPr>
     </w:lvl>
   </w:abstractNum>
-  <w:abstractNum w:abstractNumId="15">
+  <w:abstractNum w:abstractNumId="15" w15:restartNumberingAfterBreak="0">
     <w:nsid w:val="6CEE4740"/>
     <w:multiLevelType w:val="hybridMultilevel"/>
     <w:tmpl w:val="20326C8C"/>
@@ -23013,7 +22735,7 @@
       </w:rPr>
     </w:lvl>
   </w:abstractNum>
-  <w:abstractNum w:abstractNumId="16">
+  <w:abstractNum w:abstractNumId="16" w15:restartNumberingAfterBreak="0">
     <w:nsid w:val="6D483A1D"/>
     <w:multiLevelType w:val="hybridMultilevel"/>
     <w:tmpl w:val="D2DCBC90"/>
@@ -23126,7 +22848,7 @@
       </w:rPr>
     </w:lvl>
   </w:abstractNum>
-  <w:abstractNum w:abstractNumId="17">
+  <w:abstractNum w:abstractNumId="17" w15:restartNumberingAfterBreak="0">
     <w:nsid w:val="77AC5794"/>
     <w:multiLevelType w:val="hybridMultilevel"/>
     <w:tmpl w:val="2080304A"/>
@@ -23284,12 +23006,21 @@
       <w:startOverride w:val="10"/>
     </w:lvlOverride>
   </w:num>
+  <w:num w:numId="22">
+    <w:abstractNumId w:val="2"/>
+    <w:lvlOverride w:ilvl="0">
+      <w:startOverride w:val="4"/>
+    </w:lvlOverride>
+    <w:lvlOverride w:ilvl="1">
+      <w:startOverride w:val="15"/>
+    </w:lvlOverride>
+  </w:num>
   <w:numIdMacAtCleanup w:val="3"/>
 </w:numbering>
 </file>
 
 <file path=word/styles.xml><?xml version="1.0" encoding="utf-8"?>
-<w:styles xmlns:mc="http://schemas.openxmlformats.org/markup-compatibility/2006" xmlns:r="http://schemas.openxmlformats.org/officeDocument/2006/relationships" xmlns:w="http://schemas.openxmlformats.org/wordprocessingml/2006/main" xmlns:w14="http://schemas.microsoft.com/office/word/2010/wordml" mc:Ignorable="w14">
+<w:styles xmlns:mc="http://schemas.openxmlformats.org/markup-compatibility/2006" xmlns:r="http://schemas.openxmlformats.org/officeDocument/2006/relationships" xmlns:w="http://schemas.openxmlformats.org/wordprocessingml/2006/main" xmlns:w14="http://schemas.microsoft.com/office/word/2010/wordml" xmlns:w15="http://schemas.microsoft.com/office/word/2012/wordml" xmlns:w16cid="http://schemas.microsoft.com/office/word/2016/wordml/cid" xmlns:w16se="http://schemas.microsoft.com/office/word/2015/wordml/symex" mc:Ignorable="w14 w15 w16se w16cid">
   <w:docDefaults>
     <w:rPrDefault>
       <w:rPr>
@@ -23299,144 +23030,382 @@
     </w:rPrDefault>
     <w:pPrDefault/>
   </w:docDefaults>
-  <w:latentStyles w:defLockedState="0" w:defUIPriority="99" w:defSemiHidden="1" w:defUnhideWhenUsed="1" w:defQFormat="0" w:count="267">
-    <w:lsdException w:name="Normal" w:semiHidden="0" w:uiPriority="0" w:unhideWhenUsed="0" w:qFormat="1"/>
-    <w:lsdException w:name="heading 1" w:semiHidden="0" w:uiPriority="0" w:unhideWhenUsed="0" w:qFormat="1"/>
-    <w:lsdException w:name="heading 2" w:semiHidden="0" w:uiPriority="0" w:unhideWhenUsed="0" w:qFormat="1"/>
-    <w:lsdException w:name="heading 3" w:semiHidden="0" w:uiPriority="0" w:unhideWhenUsed="0" w:qFormat="1"/>
-    <w:lsdException w:name="heading 4" w:semiHidden="0" w:uiPriority="0" w:unhideWhenUsed="0" w:qFormat="1"/>
-    <w:lsdException w:name="heading 5" w:semiHidden="0" w:uiPriority="0" w:unhideWhenUsed="0" w:qFormat="1"/>
-    <w:lsdException w:name="heading 6" w:semiHidden="0" w:uiPriority="0" w:unhideWhenUsed="0" w:qFormat="1"/>
-    <w:lsdException w:name="heading 7" w:semiHidden="0" w:uiPriority="0" w:unhideWhenUsed="0" w:qFormat="1"/>
-    <w:lsdException w:name="heading 8" w:semiHidden="0" w:uiPriority="0" w:unhideWhenUsed="0" w:qFormat="1"/>
-    <w:lsdException w:name="heading 9" w:semiHidden="0" w:uiPriority="0" w:unhideWhenUsed="0" w:qFormat="1"/>
-    <w:lsdException w:name="toc 1" w:uiPriority="39"/>
-    <w:lsdException w:name="toc 2" w:uiPriority="39"/>
-    <w:lsdException w:name="toc 3" w:uiPriority="39"/>
-    <w:lsdException w:name="toc 4" w:uiPriority="39"/>
-    <w:lsdException w:name="toc 5" w:uiPriority="39"/>
-    <w:lsdException w:name="toc 6" w:uiPriority="39"/>
-    <w:lsdException w:name="toc 7" w:uiPriority="39"/>
-    <w:lsdException w:name="toc 8" w:uiPriority="39"/>
-    <w:lsdException w:name="toc 9" w:uiPriority="39"/>
-    <w:lsdException w:name="caption" w:uiPriority="35" w:qFormat="1"/>
-    <w:lsdException w:name="Title" w:semiHidden="0" w:uiPriority="10" w:unhideWhenUsed="0" w:qFormat="1"/>
-    <w:lsdException w:name="Default Paragraph Font" w:uiPriority="1"/>
-    <w:lsdException w:name="Subtitle" w:semiHidden="0" w:uiPriority="11" w:unhideWhenUsed="0" w:qFormat="1"/>
-    <w:lsdException w:name="Strong" w:semiHidden="0" w:uiPriority="22" w:unhideWhenUsed="0" w:qFormat="1"/>
-    <w:lsdException w:name="Emphasis" w:semiHidden="0" w:uiPriority="20" w:unhideWhenUsed="0" w:qFormat="1"/>
-    <w:lsdException w:name="Table Grid" w:uiPriority="59"/>
-    <w:lsdException w:name="Placeholder Text" w:unhideWhenUsed="0"/>
-    <w:lsdException w:name="No Spacing" w:semiHidden="0" w:uiPriority="1" w:unhideWhenUsed="0" w:qFormat="1"/>
-    <w:lsdException w:name="Light Shading" w:semiHidden="0" w:uiPriority="60" w:unhideWhenUsed="0"/>
-    <w:lsdException w:name="Light List" w:semiHidden="0" w:uiPriority="61" w:unhideWhenUsed="0"/>
-    <w:lsdException w:name="Light Grid" w:semiHidden="0" w:uiPriority="62" w:unhideWhenUsed="0"/>
-    <w:lsdException w:name="Medium Shading 1" w:semiHidden="0" w:uiPriority="63" w:unhideWhenUsed="0"/>
-    <w:lsdException w:name="Medium Shading 2" w:semiHidden="0" w:uiPriority="64" w:unhideWhenUsed="0"/>
-    <w:lsdException w:name="Medium List 1" w:semiHidden="0" w:uiPriority="65" w:unhideWhenUsed="0"/>
-    <w:lsdException w:name="Medium List 2" w:semiHidden="0" w:uiPriority="66" w:unhideWhenUsed="0"/>
-    <w:lsdException w:name="Medium Grid 1" w:semiHidden="0" w:uiPriority="67" w:unhideWhenUsed="0"/>
-    <w:lsdException w:name="Medium Grid 2" w:semiHidden="0" w:uiPriority="68" w:unhideWhenUsed="0"/>
-    <w:lsdException w:name="Medium Grid 3" w:semiHidden="0" w:uiPriority="69" w:unhideWhenUsed="0"/>
-    <w:lsdException w:name="Dark List" w:semiHidden="0" w:uiPriority="70" w:unhideWhenUsed="0"/>
-    <w:lsdException w:name="Colorful Shading" w:semiHidden="0" w:uiPriority="71" w:unhideWhenUsed="0"/>
-    <w:lsdException w:name="Colorful List" w:semiHidden="0" w:uiPriority="72" w:unhideWhenUsed="0"/>
-    <w:lsdException w:name="Colorful Grid" w:semiHidden="0" w:uiPriority="73" w:unhideWhenUsed="0"/>
-    <w:lsdException w:name="Light Shading Accent 1" w:semiHidden="0" w:uiPriority="60" w:unhideWhenUsed="0"/>
-    <w:lsdException w:name="Light List Accent 1" w:semiHidden="0" w:uiPriority="61" w:unhideWhenUsed="0"/>
-    <w:lsdException w:name="Light Grid Accent 1" w:semiHidden="0" w:uiPriority="62" w:unhideWhenUsed="0"/>
-    <w:lsdException w:name="Medium Shading 1 Accent 1" w:semiHidden="0" w:uiPriority="63" w:unhideWhenUsed="0"/>
-    <w:lsdException w:name="Medium Shading 2 Accent 1" w:semiHidden="0" w:uiPriority="64" w:unhideWhenUsed="0"/>
-    <w:lsdException w:name="Medium List 1 Accent 1" w:semiHidden="0" w:uiPriority="65" w:unhideWhenUsed="0"/>
-    <w:lsdException w:name="Revision" w:unhideWhenUsed="0"/>
-    <w:lsdException w:name="List Paragraph" w:semiHidden="0" w:uiPriority="34" w:unhideWhenUsed="0" w:qFormat="1"/>
-    <w:lsdException w:name="Quote" w:semiHidden="0" w:uiPriority="29" w:unhideWhenUsed="0" w:qFormat="1"/>
-    <w:lsdException w:name="Intense Quote" w:semiHidden="0" w:uiPriority="30" w:unhideWhenUsed="0" w:qFormat="1"/>
-    <w:lsdException w:name="Medium List 2 Accent 1" w:semiHidden="0" w:uiPriority="66" w:unhideWhenUsed="0"/>
-    <w:lsdException w:name="Medium Grid 1 Accent 1" w:semiHidden="0" w:uiPriority="67" w:unhideWhenUsed="0"/>
-    <w:lsdException w:name="Medium Grid 2 Accent 1" w:semiHidden="0" w:uiPriority="68" w:unhideWhenUsed="0"/>
-    <w:lsdException w:name="Medium Grid 3 Accent 1" w:semiHidden="0" w:uiPriority="69" w:unhideWhenUsed="0"/>
-    <w:lsdException w:name="Dark List Accent 1" w:semiHidden="0" w:uiPriority="70" w:unhideWhenUsed="0"/>
-    <w:lsdException w:name="Colorful Shading Accent 1" w:semiHidden="0" w:uiPriority="71" w:unhideWhenUsed="0"/>
-    <w:lsdException w:name="Colorful List Accent 1" w:semiHidden="0" w:uiPriority="72" w:unhideWhenUsed="0"/>
-    <w:lsdException w:name="Colorful Grid Accent 1" w:semiHidden="0" w:uiPriority="73" w:unhideWhenUsed="0"/>
-    <w:lsdException w:name="Light Shading Accent 2" w:semiHidden="0" w:uiPriority="60" w:unhideWhenUsed="0"/>
-    <w:lsdException w:name="Light List Accent 2" w:semiHidden="0" w:uiPriority="61" w:unhideWhenUsed="0"/>
-    <w:lsdException w:name="Light Grid Accent 2" w:semiHidden="0" w:uiPriority="62" w:unhideWhenUsed="0"/>
-    <w:lsdException w:name="Medium Shading 1 Accent 2" w:semiHidden="0" w:uiPriority="63" w:unhideWhenUsed="0"/>
-    <w:lsdException w:name="Medium Shading 2 Accent 2" w:semiHidden="0" w:uiPriority="64" w:unhideWhenUsed="0"/>
-    <w:lsdException w:name="Medium List 1 Accent 2" w:semiHidden="0" w:uiPriority="65" w:unhideWhenUsed="0"/>
-    <w:lsdException w:name="Medium List 2 Accent 2" w:semiHidden="0" w:uiPriority="66" w:unhideWhenUsed="0"/>
-    <w:lsdException w:name="Medium Grid 1 Accent 2" w:semiHidden="0" w:uiPriority="67" w:unhideWhenUsed="0"/>
-    <w:lsdException w:name="Medium Grid 2 Accent 2" w:semiHidden="0" w:uiPriority="68" w:unhideWhenUsed="0"/>
-    <w:lsdException w:name="Medium Grid 3 Accent 2" w:semiHidden="0" w:uiPriority="69" w:unhideWhenUsed="0"/>
-    <w:lsdException w:name="Dark List Accent 2" w:semiHidden="0" w:uiPriority="70" w:unhideWhenUsed="0"/>
-    <w:lsdException w:name="Colorful Shading Accent 2" w:semiHidden="0" w:uiPriority="71" w:unhideWhenUsed="0"/>
-    <w:lsdException w:name="Colorful List Accent 2" w:semiHidden="0" w:uiPriority="72" w:unhideWhenUsed="0"/>
-    <w:lsdException w:name="Colorful Grid Accent 2" w:semiHidden="0" w:uiPriority="73" w:unhideWhenUsed="0"/>
-    <w:lsdException w:name="Light Shading Accent 3" w:semiHidden="0" w:uiPriority="60" w:unhideWhenUsed="0"/>
-    <w:lsdException w:name="Light List Accent 3" w:semiHidden="0" w:uiPriority="61" w:unhideWhenUsed="0"/>
-    <w:lsdException w:name="Light Grid Accent 3" w:semiHidden="0" w:uiPriority="62" w:unhideWhenUsed="0"/>
-    <w:lsdException w:name="Medium Shading 1 Accent 3" w:semiHidden="0" w:uiPriority="63" w:unhideWhenUsed="0"/>
-    <w:lsdException w:name="Medium Shading 2 Accent 3" w:semiHidden="0" w:uiPriority="64" w:unhideWhenUsed="0"/>
-    <w:lsdException w:name="Medium List 1 Accent 3" w:semiHidden="0" w:uiPriority="65" w:unhideWhenUsed="0"/>
-    <w:lsdException w:name="Medium List 2 Accent 3" w:semiHidden="0" w:uiPriority="66" w:unhideWhenUsed="0"/>
-    <w:lsdException w:name="Medium Grid 1 Accent 3" w:semiHidden="0" w:uiPriority="67" w:unhideWhenUsed="0"/>
-    <w:lsdException w:name="Medium Grid 2 Accent 3" w:semiHidden="0" w:uiPriority="68" w:unhideWhenUsed="0"/>
-    <w:lsdException w:name="Medium Grid 3 Accent 3" w:semiHidden="0" w:uiPriority="69" w:unhideWhenUsed="0"/>
-    <w:lsdException w:name="Dark List Accent 3" w:semiHidden="0" w:uiPriority="70" w:unhideWhenUsed="0"/>
-    <w:lsdException w:name="Colorful Shading Accent 3" w:semiHidden="0" w:uiPriority="71" w:unhideWhenUsed="0"/>
-    <w:lsdException w:name="Colorful List Accent 3" w:semiHidden="0" w:uiPriority="72" w:unhideWhenUsed="0"/>
-    <w:lsdException w:name="Colorful Grid Accent 3" w:semiHidden="0" w:uiPriority="73" w:unhideWhenUsed="0"/>
-    <w:lsdException w:name="Light Shading Accent 4" w:semiHidden="0" w:uiPriority="60" w:unhideWhenUsed="0"/>
-    <w:lsdException w:name="Light List Accent 4" w:semiHidden="0" w:uiPriority="61" w:unhideWhenUsed="0"/>
-    <w:lsdException w:name="Light Grid Accent 4" w:semiHidden="0" w:uiPriority="62" w:unhideWhenUsed="0"/>
-    <w:lsdException w:name="Medium Shading 1 Accent 4" w:semiHidden="0" w:uiPriority="63" w:unhideWhenUsed="0"/>
-    <w:lsdException w:name="Medium Shading 2 Accent 4" w:semiHidden="0" w:uiPriority="64" w:unhideWhenUsed="0"/>
-    <w:lsdException w:name="Medium List 1 Accent 4" w:semiHidden="0" w:uiPriority="65" w:unhideWhenUsed="0"/>
-    <w:lsdException w:name="Medium List 2 Accent 4" w:semiHidden="0" w:uiPriority="66" w:unhideWhenUsed="0"/>
-    <w:lsdException w:name="Medium Grid 1 Accent 4" w:semiHidden="0" w:uiPriority="67" w:unhideWhenUsed="0"/>
-    <w:lsdException w:name="Medium Grid 2 Accent 4" w:semiHidden="0" w:uiPriority="68" w:unhideWhenUsed="0"/>
-    <w:lsdException w:name="Medium Grid 3 Accent 4" w:semiHidden="0" w:uiPriority="69" w:unhideWhenUsed="0"/>
-    <w:lsdException w:name="Dark List Accent 4" w:semiHidden="0" w:uiPriority="70" w:unhideWhenUsed="0"/>
-    <w:lsdException w:name="Colorful Shading Accent 4" w:semiHidden="0" w:uiPriority="71" w:unhideWhenUsed="0"/>
-    <w:lsdException w:name="Colorful List Accent 4" w:semiHidden="0" w:uiPriority="72" w:unhideWhenUsed="0"/>
-    <w:lsdException w:name="Colorful Grid Accent 4" w:semiHidden="0" w:uiPriority="73" w:unhideWhenUsed="0"/>
-    <w:lsdException w:name="Light Shading Accent 5" w:semiHidden="0" w:uiPriority="60" w:unhideWhenUsed="0"/>
-    <w:lsdException w:name="Light List Accent 5" w:semiHidden="0" w:uiPriority="61" w:unhideWhenUsed="0"/>
-    <w:lsdException w:name="Light Grid Accent 5" w:semiHidden="0" w:uiPriority="62" w:unhideWhenUsed="0"/>
-    <w:lsdException w:name="Medium Shading 1 Accent 5" w:semiHidden="0" w:uiPriority="63" w:unhideWhenUsed="0"/>
-    <w:lsdException w:name="Medium Shading 2 Accent 5" w:semiHidden="0" w:uiPriority="64" w:unhideWhenUsed="0"/>
-    <w:lsdException w:name="Medium List 1 Accent 5" w:semiHidden="0" w:uiPriority="65" w:unhideWhenUsed="0"/>
-    <w:lsdException w:name="Medium List 2 Accent 5" w:semiHidden="0" w:uiPriority="66" w:unhideWhenUsed="0"/>
-    <w:lsdException w:name="Medium Grid 1 Accent 5" w:semiHidden="0" w:uiPriority="67" w:unhideWhenUsed="0"/>
-    <w:lsdException w:name="Medium Grid 2 Accent 5" w:semiHidden="0" w:uiPriority="68" w:unhideWhenUsed="0"/>
-    <w:lsdException w:name="Medium Grid 3 Accent 5" w:semiHidden="0" w:uiPriority="69" w:unhideWhenUsed="0"/>
-    <w:lsdException w:name="Dark List Accent 5" w:semiHidden="0" w:uiPriority="70" w:unhideWhenUsed="0"/>
-    <w:lsdException w:name="Colorful Shading Accent 5" w:semiHidden="0" w:uiPriority="71" w:unhideWhenUsed="0"/>
-    <w:lsdException w:name="Colorful List Accent 5" w:semiHidden="0" w:uiPriority="72" w:unhideWhenUsed="0"/>
-    <w:lsdException w:name="Colorful Grid Accent 5" w:semiHidden="0" w:uiPriority="73" w:unhideWhenUsed="0"/>
-    <w:lsdException w:name="Light Shading Accent 6" w:semiHidden="0" w:uiPriority="60" w:unhideWhenUsed="0"/>
-    <w:lsdException w:name="Light List Accent 6" w:semiHidden="0" w:uiPriority="61" w:unhideWhenUsed="0"/>
-    <w:lsdException w:name="Light Grid Accent 6" w:semiHidden="0" w:uiPriority="62" w:unhideWhenUsed="0"/>
-    <w:lsdException w:name="Medium Shading 1 Accent 6" w:semiHidden="0" w:uiPriority="63" w:unhideWhenUsed="0"/>
-    <w:lsdException w:name="Medium Shading 2 Accent 6" w:semiHidden="0" w:uiPriority="64" w:unhideWhenUsed="0"/>
-    <w:lsdException w:name="Medium List 1 Accent 6" w:semiHidden="0" w:uiPriority="65" w:unhideWhenUsed="0"/>
-    <w:lsdException w:name="Medium List 2 Accent 6" w:semiHidden="0" w:uiPriority="66" w:unhideWhenUsed="0"/>
-    <w:lsdException w:name="Medium Grid 1 Accent 6" w:semiHidden="0" w:uiPriority="67" w:unhideWhenUsed="0"/>
-    <w:lsdException w:name="Medium Grid 2 Accent 6" w:semiHidden="0" w:uiPriority="68" w:unhideWhenUsed="0"/>
-    <w:lsdException w:name="Medium Grid 3 Accent 6" w:semiHidden="0" w:uiPriority="69" w:unhideWhenUsed="0"/>
-    <w:lsdException w:name="Dark List Accent 6" w:semiHidden="0" w:uiPriority="70" w:unhideWhenUsed="0"/>
-    <w:lsdException w:name="Colorful Shading Accent 6" w:semiHidden="0" w:uiPriority="71" w:unhideWhenUsed="0"/>
-    <w:lsdException w:name="Colorful List Accent 6" w:semiHidden="0" w:uiPriority="72" w:unhideWhenUsed="0"/>
-    <w:lsdException w:name="Colorful Grid Accent 6" w:semiHidden="0" w:uiPriority="73" w:unhideWhenUsed="0"/>
-    <w:lsdException w:name="Subtle Emphasis" w:semiHidden="0" w:uiPriority="19" w:unhideWhenUsed="0" w:qFormat="1"/>
-    <w:lsdException w:name="Intense Emphasis" w:semiHidden="0" w:uiPriority="21" w:unhideWhenUsed="0" w:qFormat="1"/>
-    <w:lsdException w:name="Subtle Reference" w:semiHidden="0" w:uiPriority="31" w:unhideWhenUsed="0" w:qFormat="1"/>
-    <w:lsdException w:name="Intense Reference" w:semiHidden="0" w:uiPriority="32" w:unhideWhenUsed="0" w:qFormat="1"/>
-    <w:lsdException w:name="Book Title" w:semiHidden="0" w:uiPriority="33" w:unhideWhenUsed="0" w:qFormat="1"/>
-    <w:lsdException w:name="Bibliography" w:uiPriority="37"/>
-    <w:lsdException w:name="TOC Heading" w:uiPriority="39" w:qFormat="1"/>
+  <w:latentStyles w:defLockedState="0" w:defUIPriority="99" w:defSemiHidden="0" w:defUnhideWhenUsed="0" w:defQFormat="0" w:count="375">
+    <w:lsdException w:name="Normal" w:uiPriority="0" w:qFormat="1"/>
+    <w:lsdException w:name="heading 1" w:uiPriority="0" w:qFormat="1"/>
+    <w:lsdException w:name="heading 2" w:uiPriority="0" w:qFormat="1"/>
+    <w:lsdException w:name="heading 3" w:uiPriority="0" w:qFormat="1"/>
+    <w:lsdException w:name="heading 4" w:uiPriority="0" w:qFormat="1"/>
+    <w:lsdException w:name="heading 5" w:uiPriority="0" w:qFormat="1"/>
+    <w:lsdException w:name="heading 6" w:uiPriority="0" w:qFormat="1"/>
+    <w:lsdException w:name="heading 7" w:uiPriority="0" w:qFormat="1"/>
+    <w:lsdException w:name="heading 8" w:uiPriority="0" w:qFormat="1"/>
+    <w:lsdException w:name="heading 9" w:uiPriority="0" w:qFormat="1"/>
+    <w:lsdException w:name="index 1" w:semiHidden="1" w:unhideWhenUsed="1"/>
+    <w:lsdException w:name="index 2" w:semiHidden="1" w:unhideWhenUsed="1"/>
+    <w:lsdException w:name="index 3" w:semiHidden="1" w:unhideWhenUsed="1"/>
+    <w:lsdException w:name="index 4" w:semiHidden="1" w:unhideWhenUsed="1"/>
+    <w:lsdException w:name="index 5" w:semiHidden="1" w:unhideWhenUsed="1"/>
+    <w:lsdException w:name="index 6" w:semiHidden="1" w:unhideWhenUsed="1"/>
+    <w:lsdException w:name="index 7" w:semiHidden="1" w:unhideWhenUsed="1"/>
+    <w:lsdException w:name="index 8" w:semiHidden="1" w:unhideWhenUsed="1"/>
+    <w:lsdException w:name="index 9" w:semiHidden="1" w:unhideWhenUsed="1"/>
+    <w:lsdException w:name="toc 1" w:semiHidden="1" w:uiPriority="39" w:unhideWhenUsed="1"/>
+    <w:lsdException w:name="toc 2" w:semiHidden="1" w:uiPriority="39" w:unhideWhenUsed="1"/>
+    <w:lsdException w:name="toc 3" w:semiHidden="1" w:uiPriority="39" w:unhideWhenUsed="1"/>
+    <w:lsdException w:name="toc 4" w:semiHidden="1" w:uiPriority="39" w:unhideWhenUsed="1"/>
+    <w:lsdException w:name="toc 5" w:semiHidden="1" w:uiPriority="39" w:unhideWhenUsed="1"/>
+    <w:lsdException w:name="toc 6" w:semiHidden="1" w:uiPriority="39" w:unhideWhenUsed="1"/>
+    <w:lsdException w:name="toc 7" w:semiHidden="1" w:uiPriority="39" w:unhideWhenUsed="1"/>
+    <w:lsdException w:name="toc 8" w:semiHidden="1" w:uiPriority="39" w:unhideWhenUsed="1"/>
+    <w:lsdException w:name="toc 9" w:semiHidden="1" w:uiPriority="39" w:unhideWhenUsed="1"/>
+    <w:lsdException w:name="Normal Indent" w:semiHidden="1" w:unhideWhenUsed="1"/>
+    <w:lsdException w:name="footnote text" w:semiHidden="1" w:unhideWhenUsed="1"/>
+    <w:lsdException w:name="annotation text" w:semiHidden="1" w:unhideWhenUsed="1"/>
+    <w:lsdException w:name="header" w:semiHidden="1" w:unhideWhenUsed="1"/>
+    <w:lsdException w:name="footer" w:semiHidden="1" w:unhideWhenUsed="1"/>
+    <w:lsdException w:name="index heading" w:semiHidden="1" w:unhideWhenUsed="1"/>
+    <w:lsdException w:name="caption" w:semiHidden="1" w:uiPriority="35" w:unhideWhenUsed="1" w:qFormat="1"/>
+    <w:lsdException w:name="table of figures" w:semiHidden="1" w:unhideWhenUsed="1"/>
+    <w:lsdException w:name="envelope address" w:semiHidden="1" w:unhideWhenUsed="1"/>
+    <w:lsdException w:name="envelope return" w:semiHidden="1" w:unhideWhenUsed="1"/>
+    <w:lsdException w:name="footnote reference" w:semiHidden="1" w:unhideWhenUsed="1"/>
+    <w:lsdException w:name="annotation reference" w:semiHidden="1" w:unhideWhenUsed="1"/>
+    <w:lsdException w:name="line number" w:semiHidden="1" w:unhideWhenUsed="1"/>
+    <w:lsdException w:name="page number" w:semiHidden="1" w:unhideWhenUsed="1"/>
+    <w:lsdException w:name="endnote reference" w:semiHidden="1" w:unhideWhenUsed="1"/>
+    <w:lsdException w:name="endnote text" w:semiHidden="1" w:unhideWhenUsed="1"/>
+    <w:lsdException w:name="table of authorities" w:semiHidden="1" w:unhideWhenUsed="1"/>
+    <w:lsdException w:name="macro" w:semiHidden="1" w:unhideWhenUsed="1"/>
+    <w:lsdException w:name="toa heading" w:semiHidden="1" w:unhideWhenUsed="1"/>
+    <w:lsdException w:name="List" w:semiHidden="1" w:unhideWhenUsed="1"/>
+    <w:lsdException w:name="List Bullet" w:semiHidden="1" w:unhideWhenUsed="1"/>
+    <w:lsdException w:name="List Number" w:semiHidden="1" w:unhideWhenUsed="1"/>
+    <w:lsdException w:name="List 2" w:semiHidden="1" w:unhideWhenUsed="1"/>
+    <w:lsdException w:name="List 3" w:semiHidden="1" w:unhideWhenUsed="1"/>
+    <w:lsdException w:name="List 4" w:semiHidden="1" w:unhideWhenUsed="1"/>
+    <w:lsdException w:name="List 5" w:semiHidden="1" w:unhideWhenUsed="1"/>
+    <w:lsdException w:name="List Bullet 2" w:semiHidden="1" w:unhideWhenUsed="1"/>
+    <w:lsdException w:name="List Bullet 3" w:semiHidden="1" w:unhideWhenUsed="1"/>
+    <w:lsdException w:name="List Bullet 4" w:semiHidden="1" w:unhideWhenUsed="1"/>
+    <w:lsdException w:name="List Bullet 5" w:semiHidden="1" w:unhideWhenUsed="1"/>
+    <w:lsdException w:name="List Number 2" w:semiHidden="1" w:unhideWhenUsed="1"/>
+    <w:lsdException w:name="List Number 3" w:semiHidden="1" w:unhideWhenUsed="1"/>
+    <w:lsdException w:name="List Number 4" w:semiHidden="1" w:unhideWhenUsed="1"/>
+    <w:lsdException w:name="List Number 5" w:semiHidden="1" w:unhideWhenUsed="1"/>
+    <w:lsdException w:name="Title" w:uiPriority="10" w:qFormat="1"/>
+    <w:lsdException w:name="Closing" w:semiHidden="1" w:unhideWhenUsed="1"/>
+    <w:lsdException w:name="Signature" w:semiHidden="1" w:unhideWhenUsed="1"/>
+    <w:lsdException w:name="Default Paragraph Font" w:semiHidden="1" w:uiPriority="1" w:unhideWhenUsed="1"/>
+    <w:lsdException w:name="Body Text" w:semiHidden="1" w:unhideWhenUsed="1"/>
+    <w:lsdException w:name="Body Text Indent" w:semiHidden="1" w:unhideWhenUsed="1"/>
+    <w:lsdException w:name="List Continue" w:semiHidden="1" w:unhideWhenUsed="1"/>
+    <w:lsdException w:name="List Continue 2" w:semiHidden="1" w:unhideWhenUsed="1"/>
+    <w:lsdException w:name="List Continue 3" w:semiHidden="1" w:unhideWhenUsed="1"/>
+    <w:lsdException w:name="List Continue 4" w:semiHidden="1" w:unhideWhenUsed="1"/>
+    <w:lsdException w:name="List Continue 5" w:semiHidden="1" w:unhideWhenUsed="1"/>
+    <w:lsdException w:name="Message Header" w:semiHidden="1" w:unhideWhenUsed="1"/>
+    <w:lsdException w:name="Subtitle" w:uiPriority="11" w:qFormat="1"/>
+    <w:lsdException w:name="Salutation" w:semiHidden="1" w:unhideWhenUsed="1"/>
+    <w:lsdException w:name="Date" w:semiHidden="1" w:unhideWhenUsed="1"/>
+    <w:lsdException w:name="Body Text First Indent" w:semiHidden="1" w:unhideWhenUsed="1"/>
+    <w:lsdException w:name="Body Text First Indent 2" w:semiHidden="1" w:unhideWhenUsed="1"/>
+    <w:lsdException w:name="Note Heading" w:semiHidden="1" w:unhideWhenUsed="1"/>
+    <w:lsdException w:name="Body Text 2" w:semiHidden="1" w:unhideWhenUsed="1"/>
+    <w:lsdException w:name="Body Text 3" w:semiHidden="1" w:unhideWhenUsed="1"/>
+    <w:lsdException w:name="Body Text Indent 2" w:semiHidden="1" w:unhideWhenUsed="1"/>
+    <w:lsdException w:name="Body Text Indent 3" w:semiHidden="1" w:unhideWhenUsed="1"/>
+    <w:lsdException w:name="Block Text" w:semiHidden="1" w:unhideWhenUsed="1"/>
+    <w:lsdException w:name="Hyperlink" w:semiHidden="1" w:unhideWhenUsed="1"/>
+    <w:lsdException w:name="FollowedHyperlink" w:semiHidden="1" w:unhideWhenUsed="1"/>
+    <w:lsdException w:name="Strong" w:uiPriority="22" w:qFormat="1"/>
+    <w:lsdException w:name="Emphasis" w:uiPriority="20" w:qFormat="1"/>
+    <w:lsdException w:name="Document Map" w:semiHidden="1" w:unhideWhenUsed="1"/>
+    <w:lsdException w:name="Plain Text" w:semiHidden="1" w:unhideWhenUsed="1"/>
+    <w:lsdException w:name="E-mail Signature" w:semiHidden="1" w:unhideWhenUsed="1"/>
+    <w:lsdException w:name="HTML Top of Form" w:semiHidden="1" w:unhideWhenUsed="1"/>
+    <w:lsdException w:name="HTML Bottom of Form" w:semiHidden="1" w:unhideWhenUsed="1"/>
+    <w:lsdException w:name="Normal (Web)" w:semiHidden="1" w:unhideWhenUsed="1"/>
+    <w:lsdException w:name="HTML Acronym" w:semiHidden="1" w:unhideWhenUsed="1"/>
+    <w:lsdException w:name="HTML Address" w:semiHidden="1" w:unhideWhenUsed="1"/>
+    <w:lsdException w:name="HTML Cite" w:semiHidden="1" w:unhideWhenUsed="1"/>
+    <w:lsdException w:name="HTML Code" w:semiHidden="1" w:unhideWhenUsed="1"/>
+    <w:lsdException w:name="HTML Definition" w:semiHidden="1" w:unhideWhenUsed="1"/>
+    <w:lsdException w:name="HTML Keyboard" w:semiHidden="1" w:unhideWhenUsed="1"/>
+    <w:lsdException w:name="HTML Preformatted" w:semiHidden="1" w:unhideWhenUsed="1"/>
+    <w:lsdException w:name="HTML Sample" w:semiHidden="1" w:unhideWhenUsed="1"/>
+    <w:lsdException w:name="HTML Typewriter" w:semiHidden="1" w:unhideWhenUsed="1"/>
+    <w:lsdException w:name="HTML Variable" w:semiHidden="1" w:unhideWhenUsed="1"/>
+    <w:lsdException w:name="Normal Table" w:semiHidden="1" w:unhideWhenUsed="1"/>
+    <w:lsdException w:name="annotation subject" w:semiHidden="1" w:unhideWhenUsed="1"/>
+    <w:lsdException w:name="No List" w:semiHidden="1" w:unhideWhenUsed="1"/>
+    <w:lsdException w:name="Outline List 1" w:semiHidden="1" w:unhideWhenUsed="1"/>
+    <w:lsdException w:name="Outline List 2" w:semiHidden="1" w:unhideWhenUsed="1"/>
+    <w:lsdException w:name="Outline List 3" w:semiHidden="1" w:unhideWhenUsed="1"/>
+    <w:lsdException w:name="Table Simple 1" w:semiHidden="1" w:unhideWhenUsed="1"/>
+    <w:lsdException w:name="Table Simple 2" w:semiHidden="1" w:unhideWhenUsed="1"/>
+    <w:lsdException w:name="Table Simple 3" w:semiHidden="1" w:unhideWhenUsed="1"/>
+    <w:lsdException w:name="Table Classic 1" w:semiHidden="1" w:unhideWhenUsed="1"/>
+    <w:lsdException w:name="Table Classic 2" w:semiHidden="1" w:unhideWhenUsed="1"/>
+    <w:lsdException w:name="Table Classic 3" w:semiHidden="1" w:unhideWhenUsed="1"/>
+    <w:lsdException w:name="Table Classic 4" w:semiHidden="1" w:unhideWhenUsed="1"/>
+    <w:lsdException w:name="Table Colorful 1" w:semiHidden="1" w:unhideWhenUsed="1"/>
+    <w:lsdException w:name="Table Colorful 2" w:semiHidden="1" w:unhideWhenUsed="1"/>
+    <w:lsdException w:name="Table Colorful 3" w:semiHidden="1" w:unhideWhenUsed="1"/>
+    <w:lsdException w:name="Table Columns 1" w:semiHidden="1" w:unhideWhenUsed="1"/>
+    <w:lsdException w:name="Table Columns 2" w:semiHidden="1" w:unhideWhenUsed="1"/>
+    <w:lsdException w:name="Table Columns 3" w:semiHidden="1" w:unhideWhenUsed="1"/>
+    <w:lsdException w:name="Table Columns 4" w:semiHidden="1" w:unhideWhenUsed="1"/>
+    <w:lsdException w:name="Table Columns 5" w:semiHidden="1" w:unhideWhenUsed="1"/>
+    <w:lsdException w:name="Table Grid 1" w:semiHidden="1" w:unhideWhenUsed="1"/>
+    <w:lsdException w:name="Table Grid 2" w:semiHidden="1" w:unhideWhenUsed="1"/>
+    <w:lsdException w:name="Table Grid 3" w:semiHidden="1" w:unhideWhenUsed="1"/>
+    <w:lsdException w:name="Table Grid 4" w:semiHidden="1" w:unhideWhenUsed="1"/>
+    <w:lsdException w:name="Table Grid 5" w:semiHidden="1" w:unhideWhenUsed="1"/>
+    <w:lsdException w:name="Table Grid 6" w:semiHidden="1" w:unhideWhenUsed="1"/>
+    <w:lsdException w:name="Table Grid 7" w:semiHidden="1" w:unhideWhenUsed="1"/>
+    <w:lsdException w:name="Table Grid 8" w:semiHidden="1" w:unhideWhenUsed="1"/>
+    <w:lsdException w:name="Table List 1" w:semiHidden="1" w:unhideWhenUsed="1"/>
+    <w:lsdException w:name="Table List 2" w:semiHidden="1" w:unhideWhenUsed="1"/>
+    <w:lsdException w:name="Table List 3" w:semiHidden="1" w:unhideWhenUsed="1"/>
+    <w:lsdException w:name="Table List 4" w:semiHidden="1" w:unhideWhenUsed="1"/>
+    <w:lsdException w:name="Table List 5" w:semiHidden="1" w:unhideWhenUsed="1"/>
+    <w:lsdException w:name="Table List 6" w:semiHidden="1" w:unhideWhenUsed="1"/>
+    <w:lsdException w:name="Table List 7" w:semiHidden="1" w:unhideWhenUsed="1"/>
+    <w:lsdException w:name="Table List 8" w:semiHidden="1" w:unhideWhenUsed="1"/>
+    <w:lsdException w:name="Table 3D effects 1" w:semiHidden="1" w:unhideWhenUsed="1"/>
+    <w:lsdException w:name="Table 3D effects 2" w:semiHidden="1" w:unhideWhenUsed="1"/>
+    <w:lsdException w:name="Table 3D effects 3" w:semiHidden="1" w:unhideWhenUsed="1"/>
+    <w:lsdException w:name="Table Contemporary" w:semiHidden="1" w:unhideWhenUsed="1"/>
+    <w:lsdException w:name="Table Elegant" w:semiHidden="1" w:unhideWhenUsed="1"/>
+    <w:lsdException w:name="Table Professional" w:semiHidden="1" w:unhideWhenUsed="1"/>
+    <w:lsdException w:name="Table Subtle 1" w:semiHidden="1" w:unhideWhenUsed="1"/>
+    <w:lsdException w:name="Table Subtle 2" w:semiHidden="1" w:unhideWhenUsed="1"/>
+    <w:lsdException w:name="Table Web 1" w:semiHidden="1" w:unhideWhenUsed="1"/>
+    <w:lsdException w:name="Table Web 2" w:semiHidden="1" w:unhideWhenUsed="1"/>
+    <w:lsdException w:name="Table Web 3" w:semiHidden="1" w:unhideWhenUsed="1"/>
+    <w:lsdException w:name="Balloon Text" w:semiHidden="1" w:unhideWhenUsed="1"/>
+    <w:lsdException w:name="Table Grid" w:semiHidden="1" w:uiPriority="59" w:unhideWhenUsed="1"/>
+    <w:lsdException w:name="Table Theme" w:semiHidden="1" w:unhideWhenUsed="1"/>
+    <w:lsdException w:name="Placeholder Text" w:semiHidden="1"/>
+    <w:lsdException w:name="No Spacing" w:uiPriority="1" w:qFormat="1"/>
+    <w:lsdException w:name="Light Shading" w:uiPriority="60"/>
+    <w:lsdException w:name="Light List" w:uiPriority="61"/>
+    <w:lsdException w:name="Light Grid" w:uiPriority="62"/>
+    <w:lsdException w:name="Medium Shading 1" w:uiPriority="63"/>
+    <w:lsdException w:name="Medium Shading 2" w:uiPriority="64"/>
+    <w:lsdException w:name="Medium List 1" w:uiPriority="65"/>
+    <w:lsdException w:name="Medium List 2" w:uiPriority="66"/>
+    <w:lsdException w:name="Medium Grid 1" w:uiPriority="67"/>
+    <w:lsdException w:name="Medium Grid 2" w:uiPriority="68"/>
+    <w:lsdException w:name="Medium Grid 3" w:uiPriority="69"/>
+    <w:lsdException w:name="Dark List" w:uiPriority="70"/>
+    <w:lsdException w:name="Colorful Shading" w:uiPriority="71"/>
+    <w:lsdException w:name="Colorful List" w:uiPriority="72"/>
+    <w:lsdException w:name="Colorful Grid" w:uiPriority="73"/>
+    <w:lsdException w:name="Light Shading Accent 1" w:uiPriority="60"/>
+    <w:lsdException w:name="Light List Accent 1" w:uiPriority="61"/>
+    <w:lsdException w:name="Light Grid Accent 1" w:uiPriority="62"/>
+    <w:lsdException w:name="Medium Shading 1 Accent 1" w:uiPriority="63"/>
+    <w:lsdException w:name="Medium Shading 2 Accent 1" w:uiPriority="64"/>
+    <w:lsdException w:name="Medium List 1 Accent 1" w:uiPriority="65"/>
+    <w:lsdException w:name="Revision" w:semiHidden="1"/>
+    <w:lsdException w:name="List Paragraph" w:uiPriority="34" w:qFormat="1"/>
+    <w:lsdException w:name="Quote" w:uiPriority="29" w:qFormat="1"/>
+    <w:lsdException w:name="Intense Quote" w:uiPriority="30" w:qFormat="1"/>
+    <w:lsdException w:name="Medium List 2 Accent 1" w:uiPriority="66"/>
+    <w:lsdException w:name="Medium Grid 1 Accent 1" w:uiPriority="67"/>
+    <w:lsdException w:name="Medium Grid 2 Accent 1" w:uiPriority="68"/>
+    <w:lsdException w:name="Medium Grid 3 Accent 1" w:uiPriority="69"/>
+    <w:lsdException w:name="Dark List Accent 1" w:uiPriority="70"/>
+    <w:lsdException w:name="Colorful Shading Accent 1" w:uiPriority="71"/>
+    <w:lsdException w:name="Colorful List Accent 1" w:uiPriority="72"/>
+    <w:lsdException w:name="Colorful Grid Accent 1" w:uiPriority="73"/>
+    <w:lsdException w:name="Light Shading Accent 2" w:uiPriority="60"/>
+    <w:lsdException w:name="Light List Accent 2" w:uiPriority="61"/>
+    <w:lsdException w:name="Light Grid Accent 2" w:uiPriority="62"/>
+    <w:lsdException w:name="Medium Shading 1 Accent 2" w:uiPriority="63"/>
+    <w:lsdException w:name="Medium Shading 2 Accent 2" w:uiPriority="64"/>
+    <w:lsdException w:name="Medium List 1 Accent 2" w:uiPriority="65"/>
+    <w:lsdException w:name="Medium List 2 Accent 2" w:uiPriority="66"/>
+    <w:lsdException w:name="Medium Grid 1 Accent 2" w:uiPriority="67"/>
+    <w:lsdException w:name="Medium Grid 2 Accent 2" w:uiPriority="68"/>
+    <w:lsdException w:name="Medium Grid 3 Accent 2" w:uiPriority="69"/>
+    <w:lsdException w:name="Dark List Accent 2" w:uiPriority="70"/>
+    <w:lsdException w:name="Colorful Shading Accent 2" w:uiPriority="71"/>
+    <w:lsdException w:name="Colorful List Accent 2" w:uiPriority="72"/>
+    <w:lsdException w:name="Colorful Grid Accent 2" w:uiPriority="73"/>
+    <w:lsdException w:name="Light Shading Accent 3" w:uiPriority="60"/>
+    <w:lsdException w:name="Light List Accent 3" w:uiPriority="61"/>
+    <w:lsdException w:name="Light Grid Accent 3" w:uiPriority="62"/>
+    <w:lsdException w:name="Medium Shading 1 Accent 3" w:uiPriority="63"/>
+    <w:lsdException w:name="Medium Shading 2 Accent 3" w:uiPriority="64"/>
+    <w:lsdException w:name="Medium List 1 Accent 3" w:uiPriority="65"/>
+    <w:lsdException w:name="Medium List 2 Accent 3" w:uiPriority="66"/>
+    <w:lsdException w:name="Medium Grid 1 Accent 3" w:uiPriority="67"/>
+    <w:lsdException w:name="Medium Grid 2 Accent 3" w:uiPriority="68"/>
+    <w:lsdException w:name="Medium Grid 3 Accent 3" w:uiPriority="69"/>
+    <w:lsdException w:name="Dark List Accent 3" w:uiPriority="70"/>
+    <w:lsdException w:name="Colorful Shading Accent 3" w:uiPriority="71"/>
+    <w:lsdException w:name="Colorful List Accent 3" w:uiPriority="72"/>
+    <w:lsdException w:name="Colorful Grid Accent 3" w:uiPriority="73"/>
+    <w:lsdException w:name="Light Shading Accent 4" w:uiPriority="60"/>
+    <w:lsdException w:name="Light List Accent 4" w:uiPriority="61"/>
+    <w:lsdException w:name="Light Grid Accent 4" w:uiPriority="62"/>
+    <w:lsdException w:name="Medium Shading 1 Accent 4" w:uiPriority="63"/>
+    <w:lsdException w:name="Medium Shading 2 Accent 4" w:uiPriority="64"/>
+    <w:lsdException w:name="Medium List 1 Accent 4" w:uiPriority="65"/>
+    <w:lsdException w:name="Medium List 2 Accent 4" w:uiPriority="66"/>
+    <w:lsdException w:name="Medium Grid 1 Accent 4" w:uiPriority="67"/>
+    <w:lsdException w:name="Medium Grid 2 Accent 4" w:uiPriority="68"/>
+    <w:lsdException w:name="Medium Grid 3 Accent 4" w:uiPriority="69"/>
+    <w:lsdException w:name="Dark List Accent 4" w:uiPriority="70"/>
+    <w:lsdException w:name="Colorful Shading Accent 4" w:uiPriority="71"/>
+    <w:lsdException w:name="Colorful List Accent 4" w:uiPriority="72"/>
+    <w:lsdException w:name="Colorful Grid Accent 4" w:uiPriority="73"/>
+    <w:lsdException w:name="Light Shading Accent 5" w:uiPriority="60"/>
+    <w:lsdException w:name="Light List Accent 5" w:uiPriority="61"/>
+    <w:lsdException w:name="Light Grid Accent 5" w:uiPriority="62"/>
+    <w:lsdException w:name="Medium Shading 1 Accent 5" w:uiPriority="63"/>
+    <w:lsdException w:name="Medium Shading 2 Accent 5" w:uiPriority="64"/>
+    <w:lsdException w:name="Medium List 1 Accent 5" w:uiPriority="65"/>
+    <w:lsdException w:name="Medium List 2 Accent 5" w:uiPriority="66"/>
+    <w:lsdException w:name="Medium Grid 1 Accent 5" w:uiPriority="67"/>
+    <w:lsdException w:name="Medium Grid 2 Accent 5" w:uiPriority="68"/>
+    <w:lsdException w:name="Medium Grid 3 Accent 5" w:uiPriority="69"/>
+    <w:lsdException w:name="Dark List Accent 5" w:uiPriority="70"/>
+    <w:lsdException w:name="Colorful Shading Accent 5" w:uiPriority="71"/>
+    <w:lsdException w:name="Colorful List Accent 5" w:uiPriority="72"/>
+    <w:lsdException w:name="Colorful Grid Accent 5" w:uiPriority="73"/>
+    <w:lsdException w:name="Light Shading Accent 6" w:uiPriority="60"/>
+    <w:lsdException w:name="Light List Accent 6" w:uiPriority="61"/>
+    <w:lsdException w:name="Light Grid Accent 6" w:uiPriority="62"/>
+    <w:lsdException w:name="Medium Shading 1 Accent 6" w:uiPriority="63"/>
+    <w:lsdException w:name="Medium Shading 2 Accent 6" w:uiPriority="64"/>
+    <w:lsdException w:name="Medium List 1 Accent 6" w:uiPriority="65"/>
+    <w:lsdException w:name="Medium List 2 Accent 6" w:uiPriority="66"/>
+    <w:lsdException w:name="Medium Grid 1 Accent 6" w:uiPriority="67"/>
+    <w:lsdException w:name="Medium Grid 2 Accent 6" w:uiPriority="68"/>
+    <w:lsdException w:name="Medium Grid 3 Accent 6" w:uiPriority="69"/>
+    <w:lsdException w:name="Dark List Accent 6" w:uiPriority="70"/>
+    <w:lsdException w:name="Colorful Shading Accent 6" w:uiPriority="71"/>
+    <w:lsdException w:name="Colorful List Accent 6" w:uiPriority="72"/>
+    <w:lsdException w:name="Colorful Grid Accent 6" w:uiPriority="73"/>
+    <w:lsdException w:name="Subtle Emphasis" w:uiPriority="19" w:qFormat="1"/>
+    <w:lsdException w:name="Intense Emphasis" w:uiPriority="21" w:qFormat="1"/>
+    <w:lsdException w:name="Subtle Reference" w:uiPriority="31" w:qFormat="1"/>
+    <w:lsdException w:name="Intense Reference" w:uiPriority="32" w:qFormat="1"/>
+    <w:lsdException w:name="Book Title" w:uiPriority="33" w:qFormat="1"/>
+    <w:lsdException w:name="Bibliography" w:semiHidden="1" w:uiPriority="37" w:unhideWhenUsed="1"/>
+    <w:lsdException w:name="TOC Heading" w:semiHidden="1" w:uiPriority="39" w:unhideWhenUsed="1" w:qFormat="1"/>
+    <w:lsdException w:name="Plain Table 1" w:uiPriority="41"/>
+    <w:lsdException w:name="Plain Table 2" w:uiPriority="42"/>
+    <w:lsdException w:name="Plain Table 3" w:uiPriority="43"/>
+    <w:lsdException w:name="Plain Table 4" w:uiPriority="44"/>
+    <w:lsdException w:name="Plain Table 5" w:uiPriority="45"/>
+    <w:lsdException w:name="Grid Table Light" w:uiPriority="40"/>
+    <w:lsdException w:name="Grid Table 1 Light" w:uiPriority="46"/>
+    <w:lsdException w:name="Grid Table 2" w:uiPriority="47"/>
+    <w:lsdException w:name="Grid Table 3" w:uiPriority="48"/>
+    <w:lsdException w:name="Grid Table 4" w:uiPriority="49"/>
+    <w:lsdException w:name="Grid Table 5 Dark" w:uiPriority="50"/>
+    <w:lsdException w:name="Grid Table 6 Colorful" w:uiPriority="51"/>
+    <w:lsdException w:name="Grid Table 7 Colorful" w:uiPriority="52"/>
+    <w:lsdException w:name="Grid Table 1 Light Accent 1" w:uiPriority="46"/>
+    <w:lsdException w:name="Grid Table 2 Accent 1" w:uiPriority="47"/>
+    <w:lsdException w:name="Grid Table 3 Accent 1" w:uiPriority="48"/>
+    <w:lsdException w:name="Grid Table 4 Accent 1" w:uiPriority="49"/>
+    <w:lsdException w:name="Grid Table 5 Dark Accent 1" w:uiPriority="50"/>
+    <w:lsdException w:name="Grid Table 6 Colorful Accent 1" w:uiPriority="51"/>
+    <w:lsdException w:name="Grid Table 7 Colorful Accent 1" w:uiPriority="52"/>
+    <w:lsdException w:name="Grid Table 1 Light Accent 2" w:uiPriority="46"/>
+    <w:lsdException w:name="Grid Table 2 Accent 2" w:uiPriority="47"/>
+    <w:lsdException w:name="Grid Table 3 Accent 2" w:uiPriority="48"/>
+    <w:lsdException w:name="Grid Table 4 Accent 2" w:uiPriority="49"/>
+    <w:lsdException w:name="Grid Table 5 Dark Accent 2" w:uiPriority="50"/>
+    <w:lsdException w:name="Grid Table 6 Colorful Accent 2" w:uiPriority="51"/>
+    <w:lsdException w:name="Grid Table 7 Colorful Accent 2" w:uiPriority="52"/>
+    <w:lsdException w:name="Grid Table 1 Light Accent 3" w:uiPriority="46"/>
+    <w:lsdException w:name="Grid Table 2 Accent 3" w:uiPriority="47"/>
+    <w:lsdException w:name="Grid Table 3 Accent 3" w:uiPriority="48"/>
+    <w:lsdException w:name="Grid Table 4 Accent 3" w:uiPriority="49"/>
+    <w:lsdException w:name="Grid Table 5 Dark Accent 3" w:uiPriority="50"/>
+    <w:lsdException w:name="Grid Table 6 Colorful Accent 3" w:uiPriority="51"/>
+    <w:lsdException w:name="Grid Table 7 Colorful Accent 3" w:uiPriority="52"/>
+    <w:lsdException w:name="Grid Table 1 Light Accent 4" w:uiPriority="46"/>
+    <w:lsdException w:name="Grid Table 2 Accent 4" w:uiPriority="47"/>
+    <w:lsdException w:name="Grid Table 3 Accent 4" w:uiPriority="48"/>
+    <w:lsdException w:name="Grid Table 4 Accent 4" w:uiPriority="49"/>
+    <w:lsdException w:name="Grid Table 5 Dark Accent 4" w:uiPriority="50"/>
+    <w:lsdException w:name="Grid Table 6 Colorful Accent 4" w:uiPriority="51"/>
+    <w:lsdException w:name="Grid Table 7 Colorful Accent 4" w:uiPriority="52"/>
+    <w:lsdException w:name="Grid Table 1 Light Accent 5" w:uiPriority="46"/>
+    <w:lsdException w:name="Grid Table 2 Accent 5" w:uiPriority="47"/>
+    <w:lsdException w:name="Grid Table 3 Accent 5" w:uiPriority="48"/>
+    <w:lsdException w:name="Grid Table 4 Accent 5" w:uiPriority="49"/>
+    <w:lsdException w:name="Grid Table 5 Dark Accent 5" w:uiPriority="50"/>
+    <w:lsdException w:name="Grid Table 6 Colorful Accent 5" w:uiPriority="51"/>
+    <w:lsdException w:name="Grid Table 7 Colorful Accent 5" w:uiPriority="52"/>
+    <w:lsdException w:name="Grid Table 1 Light Accent 6" w:uiPriority="46"/>
+    <w:lsdException w:name="Grid Table 2 Accent 6" w:uiPriority="47"/>
+    <w:lsdException w:name="Grid Table 3 Accent 6" w:uiPriority="48"/>
+    <w:lsdException w:name="Grid Table 4 Accent 6" w:uiPriority="49"/>
+    <w:lsdException w:name="Grid Table 5 Dark Accent 6" w:uiPriority="50"/>
+    <w:lsdException w:name="Grid Table 6 Colorful Accent 6" w:uiPriority="51"/>
+    <w:lsdException w:name="Grid Table 7 Colorful Accent 6" w:uiPriority="52"/>
+    <w:lsdException w:name="List Table 1 Light" w:uiPriority="46"/>
+    <w:lsdException w:name="List Table 2" w:uiPriority="47"/>
+    <w:lsdException w:name="List Table 3" w:uiPriority="48"/>
+    <w:lsdException w:name="List Table 4" w:uiPriority="49"/>
+    <w:lsdException w:name="List Table 5 Dark" w:uiPriority="50"/>
+    <w:lsdException w:name="List Table 6 Colorful" w:uiPriority="51"/>
+    <w:lsdException w:name="List Table 7 Colorful" w:uiPriority="52"/>
+    <w:lsdException w:name="List Table 1 Light Accent 1" w:uiPriority="46"/>
+    <w:lsdException w:name="List Table 2 Accent 1" w:uiPriority="47"/>
+    <w:lsdException w:name="List Table 3 Accent 1" w:uiPriority="48"/>
+    <w:lsdException w:name="List Table 4 Accent 1" w:uiPriority="49"/>
+    <w:lsdException w:name="List Table 5 Dark Accent 1" w:uiPriority="50"/>
+    <w:lsdException w:name="List Table 6 Colorful Accent 1" w:uiPriority="51"/>
+    <w:lsdException w:name="List Table 7 Colorful Accent 1" w:uiPriority="52"/>
+    <w:lsdException w:name="List Table 1 Light Accent 2" w:uiPriority="46"/>
+    <w:lsdException w:name="List Table 2 Accent 2" w:uiPriority="47"/>
+    <w:lsdException w:name="List Table 3 Accent 2" w:uiPriority="48"/>
+    <w:lsdException w:name="List Table 4 Accent 2" w:uiPriority="49"/>
+    <w:lsdException w:name="List Table 5 Dark Accent 2" w:uiPriority="50"/>
+    <w:lsdException w:name="List Table 6 Colorful Accent 2" w:uiPriority="51"/>
+    <w:lsdException w:name="List Table 7 Colorful Accent 2" w:uiPriority="52"/>
+    <w:lsdException w:name="List Table 1 Light Accent 3" w:uiPriority="46"/>
+    <w:lsdException w:name="List Table 2 Accent 3" w:uiPriority="47"/>
+    <w:lsdException w:name="List Table 3 Accent 3" w:uiPriority="48"/>
+    <w:lsdException w:name="List Table 4 Accent 3" w:uiPriority="49"/>
+    <w:lsdException w:name="List Table 5 Dark Accent 3" w:uiPriority="50"/>
+    <w:lsdException w:name="List Table 6 Colorful Accent 3" w:uiPriority="51"/>
+    <w:lsdException w:name="List Table 7 Colorful Accent 3" w:uiPriority="52"/>
+    <w:lsdException w:name="List Table 1 Light Accent 4" w:uiPriority="46"/>
+    <w:lsdException w:name="List Table 2 Accent 4" w:uiPriority="47"/>
+    <w:lsdException w:name="List Table 3 Accent 4" w:uiPriority="48"/>
+    <w:lsdException w:name="List Table 4 Accent 4" w:uiPriority="49"/>
+    <w:lsdException w:name="List Table 5 Dark Accent 4" w:uiPriority="50"/>
+    <w:lsdException w:name="List Table 6 Colorful Accent 4" w:uiPriority="51"/>
+    <w:lsdException w:name="List Table 7 Colorful Accent 4" w:uiPriority="52"/>
+    <w:lsdException w:name="List Table 1 Light Accent 5" w:uiPriority="46"/>
+    <w:lsdException w:name="List Table 2 Accent 5" w:uiPriority="47"/>
+    <w:lsdException w:name="List Table 3 Accent 5" w:uiPriority="48"/>
+    <w:lsdException w:name="List Table 4 Accent 5" w:uiPriority="49"/>
+    <w:lsdException w:name="List Table 5 Dark Accent 5" w:uiPriority="50"/>
+    <w:lsdException w:name="List Table 6 Colorful Accent 5" w:uiPriority="51"/>
+    <w:lsdException w:name="List Table 7 Colorful Accent 5" w:uiPriority="52"/>
+    <w:lsdException w:name="List Table 1 Light Accent 6" w:uiPriority="46"/>
+    <w:lsdException w:name="List Table 2 Accent 6" w:uiPriority="47"/>
+    <w:lsdException w:name="List Table 3 Accent 6" w:uiPriority="48"/>
+    <w:lsdException w:name="List Table 4 Accent 6" w:uiPriority="49"/>
+    <w:lsdException w:name="List Table 5 Dark Accent 6" w:uiPriority="50"/>
+    <w:lsdException w:name="List Table 6 Colorful Accent 6" w:uiPriority="51"/>
+    <w:lsdException w:name="List Table 7 Colorful Accent 6" w:uiPriority="52"/>
+    <w:lsdException w:name="Mention" w:semiHidden="1" w:unhideWhenUsed="1"/>
+    <w:lsdException w:name="Smart Hyperlink" w:semiHidden="1" w:unhideWhenUsed="1"/>
+    <w:lsdException w:name="Hashtag" w:semiHidden="1" w:unhideWhenUsed="1"/>
+    <w:lsdException w:name="Unresolved Mention" w:semiHidden="1" w:unhideWhenUsed="1"/>
   </w:latentStyles>
   <w:style w:type="paragraph" w:default="1" w:styleId="Normal">
     <w:name w:val="Normal"/>
@@ -24123,7 +24092,7 @@
     <w:basedOn w:val="Fuentedeprrafopredeter"/>
     <w:rsid w:val="00174725"/>
   </w:style>
-  <w:style w:type="paragraph" w:styleId="TtulodeTDC">
+  <w:style w:type="paragraph" w:styleId="TtuloTDC">
     <w:name w:val="TOC Heading"/>
     <w:basedOn w:val="Ttulo1"/>
     <w:next w:val="Normal"/>
@@ -24196,946 +24165,8 @@
       <w:lang w:eastAsia="es-ES"/>
     </w:rPr>
   </w:style>
-  <w:style w:type="character" w:customStyle="1" w:styleId="UnresolvedMention">
-    <w:name w:val="Unresolved Mention"/>
-    <w:basedOn w:val="Fuentedeprrafopredeter"/>
-    <w:uiPriority w:val="99"/>
-    <w:semiHidden/>
-    <w:unhideWhenUsed/>
-    <w:rsid w:val="009E2E52"/>
-    <w:rPr>
-      <w:color w:val="605E5C"/>
-      <w:shd w:val="clear" w:color="auto" w:fill="E1DFDD"/>
-    </w:rPr>
-  </w:style>
-  <w:style w:type="character" w:customStyle="1" w:styleId="fontstyle01">
-    <w:name w:val="fontstyle01"/>
-    <w:basedOn w:val="Fuentedeprrafopredeter"/>
-    <w:rsid w:val="0082615A"/>
-    <w:rPr>
-      <w:rFonts w:ascii="Times New Roman" w:hAnsi="Times New Roman" w:cs="Times New Roman" w:hint="default"/>
-      <w:b w:val="0"/>
-      <w:bCs w:val="0"/>
-      <w:i w:val="0"/>
-      <w:iCs w:val="0"/>
-      <w:color w:val="000000"/>
-      <w:sz w:val="22"/>
-      <w:szCs w:val="22"/>
-    </w:rPr>
-  </w:style>
-</w:styles>
-</file>
-
-<file path=word/stylesWithEffects.xml><?xml version="1.0" encoding="utf-8"?>
-<w:styles xmlns:wpc="http://schemas.microsoft.com/office/word/2010/wordprocessingCanvas" xmlns:mc="http://schemas.openxmlformats.org/markup-compatibility/2006" xmlns:o="urn:schemas-microsoft-com:office:office" xmlns:r="http://schemas.openxmlformats.org/officeDocument/2006/relationships" xmlns:m="http://schemas.openxmlformats.org/officeDocument/2006/math" xmlns:v="urn:schemas-microsoft-com:vml" xmlns:wp14="http://schemas.microsoft.com/office/word/2010/wordprocessingDrawing" xmlns:wp="http://schemas.openxmlformats.org/drawingml/2006/wordprocessingDrawing" xmlns:w10="urn:schemas-microsoft-com:office:word" xmlns:w="http://schemas.openxmlformats.org/wordprocessingml/2006/main" xmlns:w14="http://schemas.microsoft.com/office/word/2010/wordml" xmlns:wpg="http://schemas.microsoft.com/office/word/2010/wordprocessingGroup" xmlns:wpi="http://schemas.microsoft.com/office/word/2010/wordprocessingInk" xmlns:wne="http://schemas.microsoft.com/office/word/2006/wordml" xmlns:wps="http://schemas.microsoft.com/office/word/2010/wordprocessingShape" mc:Ignorable="w14 wp14">
-  <w:docDefaults>
-    <w:rPrDefault>
-      <w:rPr>
-        <w:rFonts w:ascii="Times New Roman" w:eastAsia="Times New Roman" w:hAnsi="Times New Roman" w:cs="Times New Roman"/>
-        <w:lang w:val="es-AR" w:eastAsia="es-AR" w:bidi="ar-SA"/>
-      </w:rPr>
-    </w:rPrDefault>
-    <w:pPrDefault/>
-  </w:docDefaults>
-  <w:latentStyles w:defLockedState="0" w:defUIPriority="99" w:defSemiHidden="1" w:defUnhideWhenUsed="1" w:defQFormat="0" w:count="267">
-    <w:lsdException w:name="Normal" w:semiHidden="0" w:uiPriority="0" w:unhideWhenUsed="0" w:qFormat="1"/>
-    <w:lsdException w:name="heading 1" w:semiHidden="0" w:uiPriority="0" w:unhideWhenUsed="0" w:qFormat="1"/>
-    <w:lsdException w:name="heading 2" w:semiHidden="0" w:uiPriority="0" w:unhideWhenUsed="0" w:qFormat="1"/>
-    <w:lsdException w:name="heading 3" w:semiHidden="0" w:uiPriority="0" w:unhideWhenUsed="0" w:qFormat="1"/>
-    <w:lsdException w:name="heading 4" w:semiHidden="0" w:uiPriority="0" w:unhideWhenUsed="0" w:qFormat="1"/>
-    <w:lsdException w:name="heading 5" w:semiHidden="0" w:uiPriority="0" w:unhideWhenUsed="0" w:qFormat="1"/>
-    <w:lsdException w:name="heading 6" w:semiHidden="0" w:uiPriority="0" w:unhideWhenUsed="0" w:qFormat="1"/>
-    <w:lsdException w:name="heading 7" w:semiHidden="0" w:uiPriority="0" w:unhideWhenUsed="0" w:qFormat="1"/>
-    <w:lsdException w:name="heading 8" w:semiHidden="0" w:uiPriority="0" w:unhideWhenUsed="0" w:qFormat="1"/>
-    <w:lsdException w:name="heading 9" w:semiHidden="0" w:uiPriority="0" w:unhideWhenUsed="0" w:qFormat="1"/>
-    <w:lsdException w:name="toc 1" w:uiPriority="39"/>
-    <w:lsdException w:name="toc 2" w:uiPriority="39"/>
-    <w:lsdException w:name="toc 3" w:uiPriority="39"/>
-    <w:lsdException w:name="toc 4" w:uiPriority="39"/>
-    <w:lsdException w:name="toc 5" w:uiPriority="39"/>
-    <w:lsdException w:name="toc 6" w:uiPriority="39"/>
-    <w:lsdException w:name="toc 7" w:uiPriority="39"/>
-    <w:lsdException w:name="toc 8" w:uiPriority="39"/>
-    <w:lsdException w:name="toc 9" w:uiPriority="39"/>
-    <w:lsdException w:name="caption" w:uiPriority="35" w:qFormat="1"/>
-    <w:lsdException w:name="Title" w:semiHidden="0" w:uiPriority="10" w:unhideWhenUsed="0" w:qFormat="1"/>
-    <w:lsdException w:name="Default Paragraph Font" w:uiPriority="1"/>
-    <w:lsdException w:name="Subtitle" w:semiHidden="0" w:uiPriority="11" w:unhideWhenUsed="0" w:qFormat="1"/>
-    <w:lsdException w:name="Strong" w:semiHidden="0" w:uiPriority="22" w:unhideWhenUsed="0" w:qFormat="1"/>
-    <w:lsdException w:name="Emphasis" w:semiHidden="0" w:uiPriority="20" w:unhideWhenUsed="0" w:qFormat="1"/>
-    <w:lsdException w:name="Table Grid" w:uiPriority="59"/>
-    <w:lsdException w:name="Placeholder Text" w:unhideWhenUsed="0"/>
-    <w:lsdException w:name="No Spacing" w:semiHidden="0" w:uiPriority="1" w:unhideWhenUsed="0" w:qFormat="1"/>
-    <w:lsdException w:name="Light Shading" w:semiHidden="0" w:uiPriority="60" w:unhideWhenUsed="0"/>
-    <w:lsdException w:name="Light List" w:semiHidden="0" w:uiPriority="61" w:unhideWhenUsed="0"/>
-    <w:lsdException w:name="Light Grid" w:semiHidden="0" w:uiPriority="62" w:unhideWhenUsed="0"/>
-    <w:lsdException w:name="Medium Shading 1" w:semiHidden="0" w:uiPriority="63" w:unhideWhenUsed="0"/>
-    <w:lsdException w:name="Medium Shading 2" w:semiHidden="0" w:uiPriority="64" w:unhideWhenUsed="0"/>
-    <w:lsdException w:name="Medium List 1" w:semiHidden="0" w:uiPriority="65" w:unhideWhenUsed="0"/>
-    <w:lsdException w:name="Medium List 2" w:semiHidden="0" w:uiPriority="66" w:unhideWhenUsed="0"/>
-    <w:lsdException w:name="Medium Grid 1" w:semiHidden="0" w:uiPriority="67" w:unhideWhenUsed="0"/>
-    <w:lsdException w:name="Medium Grid 2" w:semiHidden="0" w:uiPriority="68" w:unhideWhenUsed="0"/>
-    <w:lsdException w:name="Medium Grid 3" w:semiHidden="0" w:uiPriority="69" w:unhideWhenUsed="0"/>
-    <w:lsdException w:name="Dark List" w:semiHidden="0" w:uiPriority="70" w:unhideWhenUsed="0"/>
-    <w:lsdException w:name="Colorful Shading" w:semiHidden="0" w:uiPriority="71" w:unhideWhenUsed="0"/>
-    <w:lsdException w:name="Colorful List" w:semiHidden="0" w:uiPriority="72" w:unhideWhenUsed="0"/>
-    <w:lsdException w:name="Colorful Grid" w:semiHidden="0" w:uiPriority="73" w:unhideWhenUsed="0"/>
-    <w:lsdException w:name="Light Shading Accent 1" w:semiHidden="0" w:uiPriority="60" w:unhideWhenUsed="0"/>
-    <w:lsdException w:name="Light List Accent 1" w:semiHidden="0" w:uiPriority="61" w:unhideWhenUsed="0"/>
-    <w:lsdException w:name="Light Grid Accent 1" w:semiHidden="0" w:uiPriority="62" w:unhideWhenUsed="0"/>
-    <w:lsdException w:name="Medium Shading 1 Accent 1" w:semiHidden="0" w:uiPriority="63" w:unhideWhenUsed="0"/>
-    <w:lsdException w:name="Medium Shading 2 Accent 1" w:semiHidden="0" w:uiPriority="64" w:unhideWhenUsed="0"/>
-    <w:lsdException w:name="Medium List 1 Accent 1" w:semiHidden="0" w:uiPriority="65" w:unhideWhenUsed="0"/>
-    <w:lsdException w:name="Revision" w:unhideWhenUsed="0"/>
-    <w:lsdException w:name="List Paragraph" w:semiHidden="0" w:uiPriority="34" w:unhideWhenUsed="0" w:qFormat="1"/>
-    <w:lsdException w:name="Quote" w:semiHidden="0" w:uiPriority="29" w:unhideWhenUsed="0" w:qFormat="1"/>
-    <w:lsdException w:name="Intense Quote" w:semiHidden="0" w:uiPriority="30" w:unhideWhenUsed="0" w:qFormat="1"/>
-    <w:lsdException w:name="Medium List 2 Accent 1" w:semiHidden="0" w:uiPriority="66" w:unhideWhenUsed="0"/>
-    <w:lsdException w:name="Medium Grid 1 Accent 1" w:semiHidden="0" w:uiPriority="67" w:unhideWhenUsed="0"/>
-    <w:lsdException w:name="Medium Grid 2 Accent 1" w:semiHidden="0" w:uiPriority="68" w:unhideWhenUsed="0"/>
-    <w:lsdException w:name="Medium Grid 3 Accent 1" w:semiHidden="0" w:uiPriority="69" w:unhideWhenUsed="0"/>
-    <w:lsdException w:name="Dark List Accent 1" w:semiHidden="0" w:uiPriority="70" w:unhideWhenUsed="0"/>
-    <w:lsdException w:name="Colorful Shading Accent 1" w:semiHidden="0" w:uiPriority="71" w:unhideWhenUsed="0"/>
-    <w:lsdException w:name="Colorful List Accent 1" w:semiHidden="0" w:uiPriority="72" w:unhideWhenUsed="0"/>
-    <w:lsdException w:name="Colorful Grid Accent 1" w:semiHidden="0" w:uiPriority="73" w:unhideWhenUsed="0"/>
-    <w:lsdException w:name="Light Shading Accent 2" w:semiHidden="0" w:uiPriority="60" w:unhideWhenUsed="0"/>
-    <w:lsdException w:name="Light List Accent 2" w:semiHidden="0" w:uiPriority="61" w:unhideWhenUsed="0"/>
-    <w:lsdException w:name="Light Grid Accent 2" w:semiHidden="0" w:uiPriority="62" w:unhideWhenUsed="0"/>
-    <w:lsdException w:name="Medium Shading 1 Accent 2" w:semiHidden="0" w:uiPriority="63" w:unhideWhenUsed="0"/>
-    <w:lsdException w:name="Medium Shading 2 Accent 2" w:semiHidden="0" w:uiPriority="64" w:unhideWhenUsed="0"/>
-    <w:lsdException w:name="Medium List 1 Accent 2" w:semiHidden="0" w:uiPriority="65" w:unhideWhenUsed="0"/>
-    <w:lsdException w:name="Medium List 2 Accent 2" w:semiHidden="0" w:uiPriority="66" w:unhideWhenUsed="0"/>
-    <w:lsdException w:name="Medium Grid 1 Accent 2" w:semiHidden="0" w:uiPriority="67" w:unhideWhenUsed="0"/>
-    <w:lsdException w:name="Medium Grid 2 Accent 2" w:semiHidden="0" w:uiPriority="68" w:unhideWhenUsed="0"/>
-    <w:lsdException w:name="Medium Grid 3 Accent 2" w:semiHidden="0" w:uiPriority="69" w:unhideWhenUsed="0"/>
-    <w:lsdException w:name="Dark List Accent 2" w:semiHidden="0" w:uiPriority="70" w:unhideWhenUsed="0"/>
-    <w:lsdException w:name="Colorful Shading Accent 2" w:semiHidden="0" w:uiPriority="71" w:unhideWhenUsed="0"/>
-    <w:lsdException w:name="Colorful List Accent 2" w:semiHidden="0" w:uiPriority="72" w:unhideWhenUsed="0"/>
-    <w:lsdException w:name="Colorful Grid Accent 2" w:semiHidden="0" w:uiPriority="73" w:unhideWhenUsed="0"/>
-    <w:lsdException w:name="Light Shading Accent 3" w:semiHidden="0" w:uiPriority="60" w:unhideWhenUsed="0"/>
-    <w:lsdException w:name="Light List Accent 3" w:semiHidden="0" w:uiPriority="61" w:unhideWhenUsed="0"/>
-    <w:lsdException w:name="Light Grid Accent 3" w:semiHidden="0" w:uiPriority="62" w:unhideWhenUsed="0"/>
-    <w:lsdException w:name="Medium Shading 1 Accent 3" w:semiHidden="0" w:uiPriority="63" w:unhideWhenUsed="0"/>
-    <w:lsdException w:name="Medium Shading 2 Accent 3" w:semiHidden="0" w:uiPriority="64" w:unhideWhenUsed="0"/>
-    <w:lsdException w:name="Medium List 1 Accent 3" w:semiHidden="0" w:uiPriority="65" w:unhideWhenUsed="0"/>
-    <w:lsdException w:name="Medium List 2 Accent 3" w:semiHidden="0" w:uiPriority="66" w:unhideWhenUsed="0"/>
-    <w:lsdException w:name="Medium Grid 1 Accent 3" w:semiHidden="0" w:uiPriority="67" w:unhideWhenUsed="0"/>
-    <w:lsdException w:name="Medium Grid 2 Accent 3" w:semiHidden="0" w:uiPriority="68" w:unhideWhenUsed="0"/>
-    <w:lsdException w:name="Medium Grid 3 Accent 3" w:semiHidden="0" w:uiPriority="69" w:unhideWhenUsed="0"/>
-    <w:lsdException w:name="Dark List Accent 3" w:semiHidden="0" w:uiPriority="70" w:unhideWhenUsed="0"/>
-    <w:lsdException w:name="Colorful Shading Accent 3" w:semiHidden="0" w:uiPriority="71" w:unhideWhenUsed="0"/>
-    <w:lsdException w:name="Colorful List Accent 3" w:semiHidden="0" w:uiPriority="72" w:unhideWhenUsed="0"/>
-    <w:lsdException w:name="Colorful Grid Accent 3" w:semiHidden="0" w:uiPriority="73" w:unhideWhenUsed="0"/>
-    <w:lsdException w:name="Light Shading Accent 4" w:semiHidden="0" w:uiPriority="60" w:unhideWhenUsed="0"/>
-    <w:lsdException w:name="Light List Accent 4" w:semiHidden="0" w:uiPriority="61" w:unhideWhenUsed="0"/>
-    <w:lsdException w:name="Light Grid Accent 4" w:semiHidden="0" w:uiPriority="62" w:unhideWhenUsed="0"/>
-    <w:lsdException w:name="Medium Shading 1 Accent 4" w:semiHidden="0" w:uiPriority="63" w:unhideWhenUsed="0"/>
-    <w:lsdException w:name="Medium Shading 2 Accent 4" w:semiHidden="0" w:uiPriority="64" w:unhideWhenUsed="0"/>
-    <w:lsdException w:name="Medium List 1 Accent 4" w:semiHidden="0" w:uiPriority="65" w:unhideWhenUsed="0"/>
-    <w:lsdException w:name="Medium List 2 Accent 4" w:semiHidden="0" w:uiPriority="66" w:unhideWhenUsed="0"/>
-    <w:lsdException w:name="Medium Grid 1 Accent 4" w:semiHidden="0" w:uiPriority="67" w:unhideWhenUsed="0"/>
-    <w:lsdException w:name="Medium Grid 2 Accent 4" w:semiHidden="0" w:uiPriority="68" w:unhideWhenUsed="0"/>
-    <w:lsdException w:name="Medium Grid 3 Accent 4" w:semiHidden="0" w:uiPriority="69" w:unhideWhenUsed="0"/>
-    <w:lsdException w:name="Dark List Accent 4" w:semiHidden="0" w:uiPriority="70" w:unhideWhenUsed="0"/>
-    <w:lsdException w:name="Colorful Shading Accent 4" w:semiHidden="0" w:uiPriority="71" w:unhideWhenUsed="0"/>
-    <w:lsdException w:name="Colorful List Accent 4" w:semiHidden="0" w:uiPriority="72" w:unhideWhenUsed="0"/>
-    <w:lsdException w:name="Colorful Grid Accent 4" w:semiHidden="0" w:uiPriority="73" w:unhideWhenUsed="0"/>
-    <w:lsdException w:name="Light Shading Accent 5" w:semiHidden="0" w:uiPriority="60" w:unhideWhenUsed="0"/>
-    <w:lsdException w:name="Light List Accent 5" w:semiHidden="0" w:uiPriority="61" w:unhideWhenUsed="0"/>
-    <w:lsdException w:name="Light Grid Accent 5" w:semiHidden="0" w:uiPriority="62" w:unhideWhenUsed="0"/>
-    <w:lsdException w:name="Medium Shading 1 Accent 5" w:semiHidden="0" w:uiPriority="63" w:unhideWhenUsed="0"/>
-    <w:lsdException w:name="Medium Shading 2 Accent 5" w:semiHidden="0" w:uiPriority="64" w:unhideWhenUsed="0"/>
-    <w:lsdException w:name="Medium List 1 Accent 5" w:semiHidden="0" w:uiPriority="65" w:unhideWhenUsed="0"/>
-    <w:lsdException w:name="Medium List 2 Accent 5" w:semiHidden="0" w:uiPriority="66" w:unhideWhenUsed="0"/>
-    <w:lsdException w:name="Medium Grid 1 Accent 5" w:semiHidden="0" w:uiPriority="67" w:unhideWhenUsed="0"/>
-    <w:lsdException w:name="Medium Grid 2 Accent 5" w:semiHidden="0" w:uiPriority="68" w:unhideWhenUsed="0"/>
-    <w:lsdException w:name="Medium Grid 3 Accent 5" w:semiHidden="0" w:uiPriority="69" w:unhideWhenUsed="0"/>
-    <w:lsdException w:name="Dark List Accent 5" w:semiHidden="0" w:uiPriority="70" w:unhideWhenUsed="0"/>
-    <w:lsdException w:name="Colorful Shading Accent 5" w:semiHidden="0" w:uiPriority="71" w:unhideWhenUsed="0"/>
-    <w:lsdException w:name="Colorful List Accent 5" w:semiHidden="0" w:uiPriority="72" w:unhideWhenUsed="0"/>
-    <w:lsdException w:name="Colorful Grid Accent 5" w:semiHidden="0" w:uiPriority="73" w:unhideWhenUsed="0"/>
-    <w:lsdException w:name="Light Shading Accent 6" w:semiHidden="0" w:uiPriority="60" w:unhideWhenUsed="0"/>
-    <w:lsdException w:name="Light List Accent 6" w:semiHidden="0" w:uiPriority="61" w:unhideWhenUsed="0"/>
-    <w:lsdException w:name="Light Grid Accent 6" w:semiHidden="0" w:uiPriority="62" w:unhideWhenUsed="0"/>
-    <w:lsdException w:name="Medium Shading 1 Accent 6" w:semiHidden="0" w:uiPriority="63" w:unhideWhenUsed="0"/>
-    <w:lsdException w:name="Medium Shading 2 Accent 6" w:semiHidden="0" w:uiPriority="64" w:unhideWhenUsed="0"/>
-    <w:lsdException w:name="Medium List 1 Accent 6" w:semiHidden="0" w:uiPriority="65" w:unhideWhenUsed="0"/>
-    <w:lsdException w:name="Medium List 2 Accent 6" w:semiHidden="0" w:uiPriority="66" w:unhideWhenUsed="0"/>
-    <w:lsdException w:name="Medium Grid 1 Accent 6" w:semiHidden="0" w:uiPriority="67" w:unhideWhenUsed="0"/>
-    <w:lsdException w:name="Medium Grid 2 Accent 6" w:semiHidden="0" w:uiPriority="68" w:unhideWhenUsed="0"/>
-    <w:lsdException w:name="Medium Grid 3 Accent 6" w:semiHidden="0" w:uiPriority="69" w:unhideWhenUsed="0"/>
-    <w:lsdException w:name="Dark List Accent 6" w:semiHidden="0" w:uiPriority="70" w:unhideWhenUsed="0"/>
-    <w:lsdException w:name="Colorful Shading Accent 6" w:semiHidden="0" w:uiPriority="71" w:unhideWhenUsed="0"/>
-    <w:lsdException w:name="Colorful List Accent 6" w:semiHidden="0" w:uiPriority="72" w:unhideWhenUsed="0"/>
-    <w:lsdException w:name="Colorful Grid Accent 6" w:semiHidden="0" w:uiPriority="73" w:unhideWhenUsed="0"/>
-    <w:lsdException w:name="Subtle Emphasis" w:semiHidden="0" w:uiPriority="19" w:unhideWhenUsed="0" w:qFormat="1"/>
-    <w:lsdException w:name="Intense Emphasis" w:semiHidden="0" w:uiPriority="21" w:unhideWhenUsed="0" w:qFormat="1"/>
-    <w:lsdException w:name="Subtle Reference" w:semiHidden="0" w:uiPriority="31" w:unhideWhenUsed="0" w:qFormat="1"/>
-    <w:lsdException w:name="Intense Reference" w:semiHidden="0" w:uiPriority="32" w:unhideWhenUsed="0" w:qFormat="1"/>
-    <w:lsdException w:name="Book Title" w:semiHidden="0" w:uiPriority="33" w:unhideWhenUsed="0" w:qFormat="1"/>
-    <w:lsdException w:name="Bibliography" w:uiPriority="37"/>
-    <w:lsdException w:name="TOC Heading" w:uiPriority="39" w:qFormat="1"/>
-  </w:latentStyles>
-  <w:style w:type="paragraph" w:default="1" w:styleId="Normal">
-    <w:name w:val="Normal"/>
-    <w:qFormat/>
-    <w:rsid w:val="000741A1"/>
-    <w:pPr>
-      <w:jc w:val="both"/>
-    </w:pPr>
-    <w:rPr>
-      <w:rFonts w:ascii="Arial" w:hAnsi="Arial"/>
-      <w:sz w:val="22"/>
-      <w:szCs w:val="24"/>
-      <w:lang w:eastAsia="es-ES"/>
-    </w:rPr>
-  </w:style>
-  <w:style w:type="paragraph" w:styleId="Ttulo1">
-    <w:name w:val="heading 1"/>
-    <w:basedOn w:val="Normal"/>
-    <w:next w:val="Normal"/>
-    <w:autoRedefine/>
-    <w:qFormat/>
-    <w:rsid w:val="009C3682"/>
-    <w:pPr>
-      <w:keepNext/>
-      <w:numPr>
-        <w:numId w:val="6"/>
-      </w:numPr>
-      <w:spacing w:before="240" w:after="60"/>
-      <w:jc w:val="left"/>
-      <w:outlineLvl w:val="0"/>
-    </w:pPr>
-    <w:rPr>
-      <w:rFonts w:cs="Tahoma"/>
-      <w:b/>
-      <w:bCs/>
-      <w:smallCaps/>
-      <w:kern w:val="32"/>
-      <w:sz w:val="24"/>
-      <w:szCs w:val="32"/>
-    </w:rPr>
-  </w:style>
-  <w:style w:type="paragraph" w:styleId="Ttulo2">
-    <w:name w:val="heading 2"/>
-    <w:basedOn w:val="Normal"/>
-    <w:next w:val="Normal"/>
-    <w:autoRedefine/>
-    <w:qFormat/>
-    <w:rsid w:val="004436E9"/>
-    <w:pPr>
-      <w:keepNext/>
-      <w:numPr>
-        <w:ilvl w:val="1"/>
-        <w:numId w:val="6"/>
-      </w:numPr>
-      <w:spacing w:before="240" w:after="60"/>
-      <w:outlineLvl w:val="1"/>
-    </w:pPr>
-    <w:rPr>
-      <w:rFonts w:cs="Tahoma"/>
-      <w:b/>
-      <w:bCs/>
-      <w:szCs w:val="28"/>
-    </w:rPr>
-  </w:style>
-  <w:style w:type="paragraph" w:styleId="Ttulo3">
-    <w:name w:val="heading 3"/>
-    <w:basedOn w:val="Normal"/>
-    <w:next w:val="Normal"/>
-    <w:autoRedefine/>
-    <w:qFormat/>
-    <w:rsid w:val="004604CC"/>
-    <w:pPr>
-      <w:keepNext/>
-      <w:numPr>
-        <w:ilvl w:val="2"/>
-        <w:numId w:val="6"/>
-      </w:numPr>
-      <w:spacing w:before="240" w:after="60"/>
-      <w:outlineLvl w:val="2"/>
-    </w:pPr>
-    <w:rPr>
-      <w:rFonts w:cs="Tahoma"/>
-      <w:b/>
-      <w:bCs/>
-      <w:szCs w:val="26"/>
-      <w:lang w:val="es-ES"/>
-    </w:rPr>
-  </w:style>
-  <w:style w:type="paragraph" w:styleId="Ttulo4">
-    <w:name w:val="heading 4"/>
-    <w:basedOn w:val="Normal"/>
-    <w:next w:val="Normal"/>
-    <w:autoRedefine/>
-    <w:qFormat/>
-    <w:rsid w:val="00A403CD"/>
-    <w:pPr>
-      <w:keepNext/>
-      <w:numPr>
-        <w:ilvl w:val="3"/>
-        <w:numId w:val="6"/>
-      </w:numPr>
-      <w:spacing w:before="240" w:after="60"/>
-      <w:outlineLvl w:val="3"/>
-    </w:pPr>
-    <w:rPr>
-      <w:rFonts w:cs="Tahoma"/>
-      <w:b/>
-      <w:bCs/>
-      <w:szCs w:val="28"/>
-    </w:rPr>
-  </w:style>
-  <w:style w:type="paragraph" w:styleId="Ttulo5">
-    <w:name w:val="heading 5"/>
-    <w:basedOn w:val="Normal"/>
-    <w:next w:val="Normal"/>
-    <w:autoRedefine/>
-    <w:qFormat/>
-    <w:rsid w:val="00ED2266"/>
-    <w:pPr>
-      <w:numPr>
-        <w:ilvl w:val="4"/>
-        <w:numId w:val="6"/>
-      </w:numPr>
-      <w:spacing w:before="240" w:after="60"/>
-      <w:outlineLvl w:val="4"/>
-    </w:pPr>
-    <w:rPr>
-      <w:b/>
-      <w:bCs/>
-      <w:iCs/>
-      <w:sz w:val="26"/>
-      <w:szCs w:val="26"/>
-      <w14:shadow w14:blurRad="50800" w14:dist="38100" w14:dir="2700000" w14:sx="100000" w14:sy="100000" w14:kx="0" w14:ky="0" w14:algn="tl">
-        <w14:srgbClr w14:val="000000">
-          <w14:alpha w14:val="60000"/>
-        </w14:srgbClr>
-      </w14:shadow>
-    </w:rPr>
-  </w:style>
-  <w:style w:type="paragraph" w:styleId="Ttulo6">
-    <w:name w:val="heading 6"/>
-    <w:basedOn w:val="Normal"/>
-    <w:next w:val="Normal"/>
-    <w:autoRedefine/>
-    <w:qFormat/>
-    <w:rsid w:val="00ED2266"/>
-    <w:pPr>
-      <w:keepNext/>
-      <w:numPr>
-        <w:ilvl w:val="5"/>
-        <w:numId w:val="6"/>
-      </w:numPr>
-      <w:outlineLvl w:val="5"/>
-    </w:pPr>
-    <w:rPr>
-      <w:b/>
-      <w:bCs/>
-      <w:sz w:val="26"/>
-      <w:szCs w:val="26"/>
-      <w14:shadow w14:blurRad="50800" w14:dist="38100" w14:dir="2700000" w14:sx="100000" w14:sy="100000" w14:kx="0" w14:ky="0" w14:algn="tl">
-        <w14:srgbClr w14:val="000000">
-          <w14:alpha w14:val="60000"/>
-        </w14:srgbClr>
-      </w14:shadow>
-    </w:rPr>
-  </w:style>
-  <w:style w:type="paragraph" w:styleId="Ttulo7">
-    <w:name w:val="heading 7"/>
-    <w:basedOn w:val="Normal"/>
-    <w:next w:val="Normal"/>
-    <w:autoRedefine/>
-    <w:qFormat/>
-    <w:rsid w:val="00ED2266"/>
-    <w:pPr>
-      <w:keepNext/>
-      <w:numPr>
-        <w:ilvl w:val="6"/>
-        <w:numId w:val="6"/>
-      </w:numPr>
-      <w:outlineLvl w:val="6"/>
-    </w:pPr>
-    <w:rPr>
-      <w:b/>
-      <w:bCs/>
-      <w:sz w:val="26"/>
-      <w14:shadow w14:blurRad="50800" w14:dist="38100" w14:dir="2700000" w14:sx="100000" w14:sy="100000" w14:kx="0" w14:ky="0" w14:algn="tl">
-        <w14:srgbClr w14:val="000000">
-          <w14:alpha w14:val="60000"/>
-        </w14:srgbClr>
-      </w14:shadow>
-    </w:rPr>
-  </w:style>
-  <w:style w:type="paragraph" w:styleId="Ttulo8">
-    <w:name w:val="heading 8"/>
-    <w:basedOn w:val="Normal"/>
-    <w:next w:val="Normal"/>
-    <w:autoRedefine/>
-    <w:qFormat/>
-    <w:rsid w:val="00ED2266"/>
-    <w:pPr>
-      <w:numPr>
-        <w:ilvl w:val="7"/>
-        <w:numId w:val="6"/>
-      </w:numPr>
-      <w:spacing w:before="240" w:after="60"/>
-      <w:outlineLvl w:val="7"/>
-    </w:pPr>
-    <w:rPr>
-      <w:b/>
-      <w:iCs/>
-      <w:sz w:val="26"/>
-      <w:szCs w:val="26"/>
-      <w14:shadow w14:blurRad="50800" w14:dist="38100" w14:dir="2700000" w14:sx="100000" w14:sy="100000" w14:kx="0" w14:ky="0" w14:algn="tl">
-        <w14:srgbClr w14:val="000000">
-          <w14:alpha w14:val="60000"/>
-        </w14:srgbClr>
-      </w14:shadow>
-    </w:rPr>
-  </w:style>
-  <w:style w:type="paragraph" w:styleId="Ttulo9">
-    <w:name w:val="heading 9"/>
-    <w:basedOn w:val="Normal"/>
-    <w:next w:val="Normal"/>
-    <w:autoRedefine/>
-    <w:qFormat/>
-    <w:rsid w:val="00ED2266"/>
-    <w:pPr>
-      <w:numPr>
-        <w:ilvl w:val="8"/>
-        <w:numId w:val="6"/>
-      </w:numPr>
-      <w:spacing w:before="240" w:after="60"/>
-      <w:outlineLvl w:val="8"/>
-    </w:pPr>
-    <w:rPr>
-      <w:rFonts w:cs="Arial"/>
-      <w:b/>
-      <w:sz w:val="26"/>
-      <w:szCs w:val="26"/>
-      <w14:shadow w14:blurRad="50800" w14:dist="38100" w14:dir="2700000" w14:sx="100000" w14:sy="100000" w14:kx="0" w14:ky="0" w14:algn="tl">
-        <w14:srgbClr w14:val="000000">
-          <w14:alpha w14:val="60000"/>
-        </w14:srgbClr>
-      </w14:shadow>
-    </w:rPr>
-  </w:style>
-  <w:style w:type="character" w:default="1" w:styleId="Fuentedeprrafopredeter">
-    <w:name w:val="Default Paragraph Font"/>
-    <w:uiPriority w:val="1"/>
-    <w:semiHidden/>
-    <w:unhideWhenUsed/>
-  </w:style>
-  <w:style w:type="table" w:default="1" w:styleId="Tablanormal">
-    <w:name w:val="Normal Table"/>
-    <w:uiPriority w:val="99"/>
-    <w:semiHidden/>
-    <w:unhideWhenUsed/>
-    <w:tblPr>
-      <w:tblInd w:w="0" w:type="dxa"/>
-      <w:tblCellMar>
-        <w:top w:w="0" w:type="dxa"/>
-        <w:left w:w="108" w:type="dxa"/>
-        <w:bottom w:w="0" w:type="dxa"/>
-        <w:right w:w="108" w:type="dxa"/>
-      </w:tblCellMar>
-    </w:tblPr>
-  </w:style>
-  <w:style w:type="numbering" w:default="1" w:styleId="Sinlista">
-    <w:name w:val="No List"/>
-    <w:uiPriority w:val="99"/>
-    <w:semiHidden/>
-    <w:unhideWhenUsed/>
-  </w:style>
-  <w:style w:type="paragraph" w:styleId="Mapadeldocumento">
-    <w:name w:val="Document Map"/>
-    <w:basedOn w:val="Normal"/>
-    <w:semiHidden/>
-    <w:rsid w:val="00ED2266"/>
-    <w:pPr>
-      <w:shd w:val="clear" w:color="auto" w:fill="000080"/>
-    </w:pPr>
-    <w:rPr>
-      <w:rFonts w:cs="Tahoma"/>
-    </w:rPr>
-  </w:style>
-  <w:style w:type="paragraph" w:styleId="TDC2">
-    <w:name w:val="toc 2"/>
-    <w:basedOn w:val="Normal"/>
-    <w:next w:val="Normal"/>
-    <w:autoRedefine/>
-    <w:uiPriority w:val="39"/>
-    <w:rsid w:val="000741A1"/>
-    <w:pPr>
-      <w:tabs>
-        <w:tab w:val="left" w:pos="851"/>
-        <w:tab w:val="right" w:leader="dot" w:pos="9629"/>
-      </w:tabs>
-      <w:ind w:left="851" w:hanging="425"/>
-    </w:pPr>
-    <w:rPr>
-      <w:smallCaps/>
-    </w:rPr>
-  </w:style>
-  <w:style w:type="character" w:styleId="Refdecomentario">
-    <w:name w:val="annotation reference"/>
-    <w:basedOn w:val="Fuentedeprrafopredeter"/>
-    <w:semiHidden/>
-    <w:rsid w:val="00ED2266"/>
-    <w:rPr>
-      <w:sz w:val="16"/>
-      <w:szCs w:val="16"/>
-    </w:rPr>
-  </w:style>
-  <w:style w:type="paragraph" w:customStyle="1" w:styleId="Encabezado1">
-    <w:name w:val="Encabezado1"/>
-    <w:basedOn w:val="Textosinformato"/>
-    <w:next w:val="Normal"/>
-    <w:autoRedefine/>
-    <w:rsid w:val="00ED2266"/>
-    <w:rPr>
-      <w:rFonts w:ascii="Tahoma" w:hAnsi="Tahoma" w:cs="Tahoma"/>
-      <w:b/>
-      <w:sz w:val="28"/>
-      <w14:shadow w14:blurRad="50800" w14:dist="38100" w14:dir="2700000" w14:sx="100000" w14:sy="100000" w14:kx="0" w14:ky="0" w14:algn="tl">
-        <w14:srgbClr w14:val="000000">
-          <w14:alpha w14:val="60000"/>
-        </w14:srgbClr>
-      </w14:shadow>
-    </w:rPr>
-  </w:style>
-  <w:style w:type="paragraph" w:styleId="Textosinformato">
-    <w:name w:val="Plain Text"/>
-    <w:basedOn w:val="Normal"/>
-    <w:semiHidden/>
-    <w:rsid w:val="00ED2266"/>
-    <w:rPr>
-      <w:rFonts w:ascii="Courier New" w:hAnsi="Courier New" w:cs="Courier New"/>
-      <w:sz w:val="20"/>
-      <w:szCs w:val="20"/>
-    </w:rPr>
-  </w:style>
-  <w:style w:type="paragraph" w:styleId="TDC1">
-    <w:name w:val="toc 1"/>
-    <w:basedOn w:val="Normal"/>
-    <w:next w:val="Normal"/>
-    <w:autoRedefine/>
-    <w:uiPriority w:val="39"/>
-    <w:rsid w:val="000741A1"/>
-    <w:pPr>
-      <w:tabs>
-        <w:tab w:val="left" w:pos="426"/>
-        <w:tab w:val="right" w:leader="dot" w:pos="9629"/>
-      </w:tabs>
-      <w:spacing w:before="120" w:after="120"/>
-      <w:ind w:left="426" w:hanging="426"/>
-    </w:pPr>
-    <w:rPr>
-      <w:b/>
-      <w:bCs/>
-      <w:caps/>
-      <w:noProof/>
-      <w:szCs w:val="28"/>
-    </w:rPr>
-  </w:style>
-  <w:style w:type="paragraph" w:styleId="TDC3">
-    <w:name w:val="toc 3"/>
-    <w:basedOn w:val="Normal"/>
-    <w:next w:val="Normal"/>
-    <w:autoRedefine/>
-    <w:uiPriority w:val="39"/>
-    <w:rsid w:val="000741A1"/>
-    <w:pPr>
-      <w:tabs>
-        <w:tab w:val="left" w:pos="1418"/>
-        <w:tab w:val="right" w:leader="dot" w:pos="9629"/>
-      </w:tabs>
-      <w:ind w:left="1418" w:hanging="567"/>
-    </w:pPr>
-    <w:rPr>
-      <w:i/>
-      <w:iCs/>
-    </w:rPr>
-  </w:style>
-  <w:style w:type="paragraph" w:styleId="TDC4">
-    <w:name w:val="toc 4"/>
-    <w:basedOn w:val="Normal"/>
-    <w:next w:val="Normal"/>
-    <w:autoRedefine/>
-    <w:semiHidden/>
-    <w:rsid w:val="00AD7CDC"/>
-    <w:pPr>
-      <w:tabs>
-        <w:tab w:val="right" w:leader="dot" w:pos="9629"/>
-      </w:tabs>
-      <w:ind w:left="1418"/>
-    </w:pPr>
-    <w:rPr>
-      <w:rFonts w:ascii="Times New Roman" w:hAnsi="Times New Roman"/>
-      <w:szCs w:val="21"/>
-    </w:rPr>
-  </w:style>
-  <w:style w:type="paragraph" w:styleId="TDC5">
-    <w:name w:val="toc 5"/>
-    <w:basedOn w:val="Normal"/>
-    <w:next w:val="Normal"/>
-    <w:autoRedefine/>
-    <w:semiHidden/>
-    <w:rsid w:val="00ED2266"/>
-    <w:pPr>
-      <w:ind w:left="960"/>
-    </w:pPr>
-    <w:rPr>
-      <w:rFonts w:ascii="Times New Roman" w:hAnsi="Times New Roman"/>
-      <w:szCs w:val="21"/>
-    </w:rPr>
-  </w:style>
-  <w:style w:type="paragraph" w:styleId="TDC6">
-    <w:name w:val="toc 6"/>
-    <w:basedOn w:val="Normal"/>
-    <w:next w:val="Normal"/>
-    <w:autoRedefine/>
-    <w:semiHidden/>
-    <w:rsid w:val="00ED2266"/>
-    <w:pPr>
-      <w:ind w:left="1200"/>
-    </w:pPr>
-    <w:rPr>
-      <w:rFonts w:ascii="Times New Roman" w:hAnsi="Times New Roman"/>
-      <w:szCs w:val="21"/>
-    </w:rPr>
-  </w:style>
-  <w:style w:type="paragraph" w:styleId="TDC7">
-    <w:name w:val="toc 7"/>
-    <w:basedOn w:val="Normal"/>
-    <w:next w:val="Normal"/>
-    <w:autoRedefine/>
-    <w:semiHidden/>
-    <w:rsid w:val="00ED2266"/>
-    <w:pPr>
-      <w:ind w:left="1440"/>
-    </w:pPr>
-    <w:rPr>
-      <w:rFonts w:ascii="Times New Roman" w:hAnsi="Times New Roman"/>
-      <w:szCs w:val="21"/>
-    </w:rPr>
-  </w:style>
-  <w:style w:type="paragraph" w:styleId="TDC8">
-    <w:name w:val="toc 8"/>
-    <w:basedOn w:val="Normal"/>
-    <w:next w:val="Normal"/>
-    <w:autoRedefine/>
-    <w:semiHidden/>
-    <w:rsid w:val="00ED2266"/>
-    <w:pPr>
-      <w:ind w:left="1680"/>
-    </w:pPr>
-    <w:rPr>
-      <w:rFonts w:ascii="Times New Roman" w:hAnsi="Times New Roman"/>
-      <w:szCs w:val="21"/>
-    </w:rPr>
-  </w:style>
-  <w:style w:type="paragraph" w:styleId="TDC9">
-    <w:name w:val="toc 9"/>
-    <w:basedOn w:val="Normal"/>
-    <w:next w:val="Normal"/>
-    <w:autoRedefine/>
-    <w:semiHidden/>
-    <w:rsid w:val="00ED2266"/>
-    <w:pPr>
-      <w:ind w:left="1920"/>
-    </w:pPr>
-    <w:rPr>
-      <w:rFonts w:ascii="Times New Roman" w:hAnsi="Times New Roman"/>
-      <w:szCs w:val="21"/>
-    </w:rPr>
-  </w:style>
-  <w:style w:type="paragraph" w:styleId="Ttulo">
-    <w:name w:val="Title"/>
-    <w:basedOn w:val="Normal"/>
-    <w:next w:val="Normal"/>
-    <w:autoRedefine/>
-    <w:qFormat/>
-    <w:rsid w:val="001561AE"/>
-    <w:pPr>
-      <w:jc w:val="center"/>
-      <w:outlineLvl w:val="0"/>
-    </w:pPr>
-    <w:rPr>
-      <w:rFonts w:cs="Tahoma"/>
-      <w:b/>
-      <w:bCs/>
-      <w:kern w:val="28"/>
-      <w:sz w:val="56"/>
-      <w:szCs w:val="32"/>
-      <w14:shadow w14:blurRad="50800" w14:dist="38100" w14:dir="2700000" w14:sx="100000" w14:sy="100000" w14:kx="0" w14:ky="0" w14:algn="tl">
-        <w14:srgbClr w14:val="000000">
-          <w14:alpha w14:val="60000"/>
-        </w14:srgbClr>
-      </w14:shadow>
-    </w:rPr>
-  </w:style>
-  <w:style w:type="paragraph" w:customStyle="1" w:styleId="EncabTitulo1">
-    <w:name w:val="Encab Titulo1"/>
-    <w:basedOn w:val="Ttulo"/>
-    <w:next w:val="Normal"/>
-    <w:autoRedefine/>
-    <w:rsid w:val="00ED2266"/>
-    <w:rPr>
-      <w:sz w:val="52"/>
-      <w:u w:val="single"/>
-    </w:rPr>
-  </w:style>
-  <w:style w:type="paragraph" w:styleId="Encabezado">
-    <w:name w:val="header"/>
-    <w:basedOn w:val="Normal"/>
-    <w:link w:val="EncabezadoCar"/>
-    <w:uiPriority w:val="99"/>
-    <w:rsid w:val="00ED2266"/>
-    <w:pPr>
-      <w:tabs>
-        <w:tab w:val="center" w:pos="4252"/>
-        <w:tab w:val="right" w:pos="8504"/>
-      </w:tabs>
-    </w:pPr>
-  </w:style>
-  <w:style w:type="paragraph" w:styleId="Piedepgina">
-    <w:name w:val="footer"/>
-    <w:basedOn w:val="Normal"/>
-    <w:semiHidden/>
-    <w:rsid w:val="00ED2266"/>
-    <w:pPr>
-      <w:tabs>
-        <w:tab w:val="center" w:pos="4419"/>
-        <w:tab w:val="right" w:pos="8838"/>
-      </w:tabs>
-    </w:pPr>
-  </w:style>
-  <w:style w:type="character" w:styleId="Nmerodepgina">
-    <w:name w:val="page number"/>
-    <w:basedOn w:val="Fuentedeprrafopredeter"/>
-    <w:semiHidden/>
-    <w:rsid w:val="00ED2266"/>
-  </w:style>
-  <w:style w:type="character" w:styleId="Hipervnculo">
-    <w:name w:val="Hyperlink"/>
-    <w:basedOn w:val="Fuentedeprrafopredeter"/>
-    <w:uiPriority w:val="99"/>
-    <w:rsid w:val="00ED2266"/>
-    <w:rPr>
-      <w:color w:val="0000FF"/>
-      <w:u w:val="single"/>
-    </w:rPr>
-  </w:style>
-  <w:style w:type="paragraph" w:styleId="Prrafodelista">
-    <w:name w:val="List Paragraph"/>
-    <w:basedOn w:val="Normal"/>
-    <w:uiPriority w:val="34"/>
-    <w:qFormat/>
-    <w:rsid w:val="00AE63CF"/>
-    <w:pPr>
-      <w:ind w:left="708"/>
-    </w:pPr>
-  </w:style>
-  <w:style w:type="paragraph" w:customStyle="1" w:styleId="EncabTitulo2">
-    <w:name w:val="Encab Titulo2"/>
-    <w:basedOn w:val="EncabTitulo1"/>
-    <w:autoRedefine/>
-    <w:rsid w:val="00ED2266"/>
-    <w:rPr>
-      <w:u w:val="none"/>
-    </w:rPr>
-  </w:style>
-  <w:style w:type="paragraph" w:customStyle="1" w:styleId="EstiloTtulo4Izquierda0cmPrimeralnea0cm">
-    <w:name w:val="Estilo Título 4 + Izquierda:  0 cm Primera línea:  0 cm"/>
-    <w:basedOn w:val="Ttulo4"/>
-    <w:rsid w:val="00ED2266"/>
-    <w:pPr>
-      <w:numPr>
-        <w:ilvl w:val="0"/>
-        <w:numId w:val="0"/>
-      </w:numPr>
-    </w:pPr>
-    <w:rPr>
-      <w:rFonts w:cs="Times New Roman"/>
-      <w:szCs w:val="20"/>
-    </w:rPr>
-  </w:style>
-  <w:style w:type="paragraph" w:customStyle="1" w:styleId="Default">
-    <w:name w:val="Default"/>
-    <w:rsid w:val="00945976"/>
-    <w:pPr>
-      <w:autoSpaceDE w:val="0"/>
-      <w:autoSpaceDN w:val="0"/>
-      <w:adjustRightInd w:val="0"/>
-    </w:pPr>
-    <w:rPr>
-      <w:rFonts w:ascii="Arial" w:hAnsi="Arial" w:cs="Arial"/>
-      <w:color w:val="000000"/>
-      <w:sz w:val="24"/>
-      <w:szCs w:val="24"/>
-    </w:rPr>
-  </w:style>
-  <w:style w:type="paragraph" w:customStyle="1" w:styleId="SP2163841">
-    <w:name w:val="SP.2.163841"/>
-    <w:basedOn w:val="Default"/>
-    <w:next w:val="Default"/>
-    <w:uiPriority w:val="99"/>
-    <w:rsid w:val="00945976"/>
-    <w:rPr>
-      <w:color w:val="auto"/>
-    </w:rPr>
-  </w:style>
-  <w:style w:type="character" w:customStyle="1" w:styleId="SC22206">
-    <w:name w:val="SC.2.2206"/>
-    <w:uiPriority w:val="99"/>
-    <w:rsid w:val="00945976"/>
-    <w:rPr>
-      <w:color w:val="000000"/>
-      <w:sz w:val="40"/>
-      <w:szCs w:val="40"/>
-    </w:rPr>
-  </w:style>
-  <w:style w:type="character" w:customStyle="1" w:styleId="SC22230">
-    <w:name w:val="SC.2.2230"/>
-    <w:uiPriority w:val="99"/>
-    <w:rsid w:val="00945976"/>
-    <w:rPr>
-      <w:b/>
-      <w:bCs/>
-      <w:color w:val="000000"/>
-      <w:sz w:val="19"/>
-      <w:szCs w:val="19"/>
-    </w:rPr>
-  </w:style>
-  <w:style w:type="paragraph" w:customStyle="1" w:styleId="SP2139265">
-    <w:name w:val="SP.2.139265"/>
-    <w:basedOn w:val="Default"/>
-    <w:next w:val="Default"/>
-    <w:uiPriority w:val="99"/>
-    <w:rsid w:val="004319CC"/>
-    <w:rPr>
-      <w:color w:val="auto"/>
-    </w:rPr>
-  </w:style>
-  <w:style w:type="character" w:customStyle="1" w:styleId="SC22225">
-    <w:name w:val="SC.2.2225"/>
-    <w:uiPriority w:val="99"/>
-    <w:rsid w:val="004319CC"/>
-    <w:rPr>
-      <w:b/>
-      <w:bCs/>
-      <w:color w:val="000000"/>
-      <w:sz w:val="19"/>
-      <w:szCs w:val="19"/>
-    </w:rPr>
-  </w:style>
-  <w:style w:type="paragraph" w:customStyle="1" w:styleId="SP2184321">
-    <w:name w:val="SP.2.184321"/>
-    <w:basedOn w:val="Default"/>
-    <w:next w:val="Default"/>
-    <w:uiPriority w:val="99"/>
-    <w:rsid w:val="004319CC"/>
-    <w:rPr>
-      <w:color w:val="auto"/>
-    </w:rPr>
-  </w:style>
-  <w:style w:type="paragraph" w:styleId="NormalWeb">
-    <w:name w:val="Normal (Web)"/>
-    <w:basedOn w:val="Normal"/>
-    <w:uiPriority w:val="99"/>
-    <w:unhideWhenUsed/>
-    <w:rsid w:val="00174725"/>
-    <w:pPr>
-      <w:spacing w:before="100" w:beforeAutospacing="1" w:after="100" w:afterAutospacing="1"/>
-      <w:jc w:val="left"/>
-    </w:pPr>
-    <w:rPr>
-      <w:rFonts w:ascii="Times New Roman" w:hAnsi="Times New Roman"/>
-      <w:lang w:eastAsia="es-AR"/>
-    </w:rPr>
-  </w:style>
-  <w:style w:type="character" w:customStyle="1" w:styleId="apple-converted-space">
-    <w:name w:val="apple-converted-space"/>
-    <w:basedOn w:val="Fuentedeprrafopredeter"/>
-    <w:rsid w:val="00174725"/>
-  </w:style>
-  <w:style w:type="paragraph" w:styleId="TtulodeTDC">
-    <w:name w:val="TOC Heading"/>
-    <w:basedOn w:val="Ttulo1"/>
-    <w:next w:val="Normal"/>
-    <w:uiPriority w:val="39"/>
-    <w:semiHidden/>
-    <w:unhideWhenUsed/>
-    <w:qFormat/>
-    <w:rsid w:val="00C70F06"/>
-    <w:pPr>
-      <w:keepLines/>
-      <w:numPr>
-        <w:numId w:val="0"/>
-      </w:numPr>
-      <w:spacing w:before="480" w:after="0" w:line="276" w:lineRule="auto"/>
-      <w:outlineLvl w:val="9"/>
-    </w:pPr>
-    <w:rPr>
-      <w:rFonts w:asciiTheme="majorHAnsi" w:eastAsiaTheme="majorEastAsia" w:hAnsiTheme="majorHAnsi" w:cstheme="majorBidi"/>
-      <w:smallCaps w:val="0"/>
-      <w:color w:val="365F91" w:themeColor="accent1" w:themeShade="BF"/>
-      <w:kern w:val="0"/>
-      <w:sz w:val="28"/>
-      <w:szCs w:val="28"/>
-      <w:lang w:val="es-ES" w:eastAsia="en-US"/>
-      <w14:shadow w14:blurRad="50800" w14:dist="38100" w14:dir="2700000" w14:sx="100000" w14:sy="100000" w14:kx="0" w14:ky="0" w14:algn="tl">
-        <w14:srgbClr w14:val="000000">
-          <w14:alpha w14:val="60000"/>
-        </w14:srgbClr>
-      </w14:shadow>
-    </w:rPr>
-  </w:style>
-  <w:style w:type="paragraph" w:styleId="Textodeglobo">
-    <w:name w:val="Balloon Text"/>
-    <w:basedOn w:val="Normal"/>
-    <w:link w:val="TextodegloboCar"/>
-    <w:uiPriority w:val="99"/>
-    <w:semiHidden/>
-    <w:unhideWhenUsed/>
-    <w:rsid w:val="00C70F06"/>
-    <w:rPr>
-      <w:rFonts w:ascii="Tahoma" w:hAnsi="Tahoma" w:cs="Tahoma"/>
-      <w:sz w:val="16"/>
-      <w:szCs w:val="16"/>
-    </w:rPr>
-  </w:style>
-  <w:style w:type="character" w:customStyle="1" w:styleId="TextodegloboCar">
-    <w:name w:val="Texto de globo Car"/>
-    <w:basedOn w:val="Fuentedeprrafopredeter"/>
-    <w:link w:val="Textodeglobo"/>
-    <w:uiPriority w:val="99"/>
-    <w:semiHidden/>
-    <w:rsid w:val="00C70F06"/>
-    <w:rPr>
-      <w:rFonts w:ascii="Tahoma" w:hAnsi="Tahoma" w:cs="Tahoma"/>
-      <w:sz w:val="16"/>
-      <w:szCs w:val="16"/>
-      <w:lang w:eastAsia="es-ES"/>
-    </w:rPr>
-  </w:style>
-  <w:style w:type="character" w:customStyle="1" w:styleId="EncabezadoCar">
-    <w:name w:val="Encabezado Car"/>
-    <w:basedOn w:val="Fuentedeprrafopredeter"/>
-    <w:link w:val="Encabezado"/>
-    <w:uiPriority w:val="99"/>
-    <w:rsid w:val="00A403CD"/>
-    <w:rPr>
-      <w:rFonts w:ascii="Arial" w:hAnsi="Arial"/>
-      <w:sz w:val="22"/>
-      <w:szCs w:val="24"/>
-      <w:lang w:eastAsia="es-ES"/>
-    </w:rPr>
-  </w:style>
-  <w:style w:type="character" w:customStyle="1" w:styleId="UnresolvedMention">
-    <w:name w:val="Unresolved Mention"/>
+  <w:style w:type="character" w:customStyle="1" w:styleId="Mencinsinresolver1">
+    <w:name w:val="Mención sin resolver1"/>
     <w:basedOn w:val="Fuentedeprrafopredeter"/>
     <w:uiPriority w:val="99"/>
     <w:semiHidden/>
@@ -25452,7 +24483,7 @@
 </file>
 
 <file path=customXml/itemProps1.xml><?xml version="1.0" encoding="utf-8"?>
-<ds:datastoreItem xmlns:ds="http://schemas.openxmlformats.org/officeDocument/2006/customXml" ds:itemID="{9874152A-72AF-47DA-8AE2-4A9B92AE47C8}">
+<ds:datastoreItem xmlns:ds="http://schemas.openxmlformats.org/officeDocument/2006/customXml" ds:itemID="{C0158358-F63C-4062-8420-1ADFD6F350CE}">
   <ds:schemaRefs>
     <ds:schemaRef ds:uri="http://schemas.openxmlformats.org/officeDocument/2006/bibliography"/>
   </ds:schemaRefs>

</xml_diff>

<commit_message>
Agrege capturas y cambie capturas, cambie el nombre del evento 10 y agrege el evento 8
</commit_message>
<xml_diff>
--- a/Word/TP 1 - ING SOFT - Plantilla ERS .docx
+++ b/Word/TP 1 - ING SOFT - Plantilla ERS .docx
@@ -1,6 +1,6 @@
 
 <file path=word/document.xml><?xml version="1.0" encoding="utf-8"?>
-<w:document xmlns:wpc="http://schemas.microsoft.com/office/word/2010/wordprocessingCanvas" xmlns:mc="http://schemas.openxmlformats.org/markup-compatibility/2006" xmlns:o="urn:schemas-microsoft-com:office:office" xmlns:r="http://schemas.openxmlformats.org/officeDocument/2006/relationships" xmlns:m="http://schemas.openxmlformats.org/officeDocument/2006/math" xmlns:v="urn:schemas-microsoft-com:vml" xmlns:wp14="http://schemas.microsoft.com/office/word/2010/wordprocessingDrawing" xmlns:wp="http://schemas.openxmlformats.org/drawingml/2006/wordprocessingDrawing" xmlns:w10="urn:schemas-microsoft-com:office:word" xmlns:w="http://schemas.openxmlformats.org/wordprocessingml/2006/main" xmlns:w14="http://schemas.microsoft.com/office/word/2010/wordml" xmlns:wpg="http://schemas.microsoft.com/office/word/2010/wordprocessingGroup" xmlns:wpi="http://schemas.microsoft.com/office/word/2010/wordprocessingInk" xmlns:wne="http://schemas.microsoft.com/office/word/2006/wordml" xmlns:wps="http://schemas.microsoft.com/office/word/2010/wordprocessingShape" mc:Ignorable="w14 wp14">
+<w:document xmlns:wpc="http://schemas.microsoft.com/office/word/2010/wordprocessingCanvas" xmlns:cx="http://schemas.microsoft.com/office/drawing/2014/chartex" xmlns:cx1="http://schemas.microsoft.com/office/drawing/2015/9/8/chartex" xmlns:cx2="http://schemas.microsoft.com/office/drawing/2015/10/21/chartex" xmlns:cx3="http://schemas.microsoft.com/office/drawing/2016/5/9/chartex" xmlns:cx4="http://schemas.microsoft.com/office/drawing/2016/5/10/chartex" xmlns:cx5="http://schemas.microsoft.com/office/drawing/2016/5/11/chartex" xmlns:cx6="http://schemas.microsoft.com/office/drawing/2016/5/12/chartex" xmlns:cx7="http://schemas.microsoft.com/office/drawing/2016/5/13/chartex" xmlns:cx8="http://schemas.microsoft.com/office/drawing/2016/5/14/chartex" xmlns:mc="http://schemas.openxmlformats.org/markup-compatibility/2006" xmlns:aink="http://schemas.microsoft.com/office/drawing/2016/ink" xmlns:am3d="http://schemas.microsoft.com/office/drawing/2017/model3d" xmlns:o="urn:schemas-microsoft-com:office:office" xmlns:r="http://schemas.openxmlformats.org/officeDocument/2006/relationships" xmlns:m="http://schemas.openxmlformats.org/officeDocument/2006/math" xmlns:v="urn:schemas-microsoft-com:vml" xmlns:wp14="http://schemas.microsoft.com/office/word/2010/wordprocessingDrawing" xmlns:wp="http://schemas.openxmlformats.org/drawingml/2006/wordprocessingDrawing" xmlns:w10="urn:schemas-microsoft-com:office:word" xmlns:w="http://schemas.openxmlformats.org/wordprocessingml/2006/main" xmlns:w14="http://schemas.microsoft.com/office/word/2010/wordml" xmlns:w15="http://schemas.microsoft.com/office/word/2012/wordml" xmlns:w16cid="http://schemas.microsoft.com/office/word/2016/wordml/cid" xmlns:w16se="http://schemas.microsoft.com/office/word/2015/wordml/symex" xmlns:wpg="http://schemas.microsoft.com/office/word/2010/wordprocessingGroup" xmlns:wpi="http://schemas.microsoft.com/office/word/2010/wordprocessingInk" xmlns:wne="http://schemas.microsoft.com/office/word/2006/wordml" xmlns:wps="http://schemas.microsoft.com/office/word/2010/wordprocessingShape" mc:Ignorable="w14 w15 w16se w16cid wp14">
   <w:body>
     <w:p>
       <w:pPr>
@@ -48,7 +48,7 @@
                     </pic:cNvPicPr>
                   </pic:nvPicPr>
                   <pic:blipFill>
-                    <a:blip r:embed="rId9" cstate="print">
+                    <a:blip r:embed="rId8" cstate="print">
                       <a:extLst>
                         <a:ext uri="{28A0092B-C50C-407E-A947-70E740481C1C}">
                           <a14:useLocalDpi xmlns:a14="http://schemas.microsoft.com/office/drawing/2010/main" val="0"/>
@@ -4816,7 +4816,23 @@
           <w:rFonts w:cs="Arial"/>
           <w:szCs w:val="22"/>
         </w:rPr>
-        <w:t xml:space="preserve"> of </w:t>
+        <w:t xml:space="preserve"> </w:t>
+      </w:r>
+      <w:proofErr w:type="spellStart"/>
+      <w:r>
+        <w:rPr>
+          <w:rFonts w:cs="Arial"/>
+          <w:szCs w:val="22"/>
+        </w:rPr>
+        <w:t>of</w:t>
+      </w:r>
+      <w:proofErr w:type="spellEnd"/>
+      <w:r>
+        <w:rPr>
+          <w:rFonts w:cs="Arial"/>
+          <w:szCs w:val="22"/>
+        </w:rPr>
+        <w:t xml:space="preserve"> </w:t>
       </w:r>
       <w:proofErr w:type="spellStart"/>
       <w:r>
@@ -5282,21 +5298,7 @@
           <w:rFonts w:cs="Arial"/>
           <w:lang w:val="es-ES" w:eastAsia="es-AR"/>
         </w:rPr>
-        <w:t>En términos generales, el sistema deberá proporcionar soporte a las siguientes tareas de</w:t>
-      </w:r>
-      <w:r>
-        <w:rPr>
-          <w:rFonts w:cs="Arial"/>
-          <w:lang w:val="es-ES" w:eastAsia="es-AR"/>
-        </w:rPr>
-        <w:t xml:space="preserve"> </w:t>
-      </w:r>
-      <w:r>
-        <w:rPr>
-          <w:rFonts w:cs="Arial"/>
-          <w:lang w:val="es-ES" w:eastAsia="es-AR"/>
-        </w:rPr>
-        <w:t>gestión de la empresa:</w:t>
+        <w:t>En términos generales, el sistema deberá proporcionar soporte a las siguientes tareas de gestión de la empresa:</w:t>
       </w:r>
     </w:p>
     <w:p>
@@ -5335,15 +5337,7 @@
           <w:szCs w:val="22"/>
           <w:lang w:val="es-ES" w:eastAsia="es-AR"/>
         </w:rPr>
-        <w:t>Gestión de C</w:t>
-      </w:r>
-      <w:r>
-        <w:rPr>
-          <w:rFonts w:cs="Arial"/>
-          <w:szCs w:val="22"/>
-          <w:lang w:val="es-ES" w:eastAsia="es-AR"/>
-        </w:rPr>
-        <w:t>lientes</w:t>
+        <w:t>Gestión de Clientes</w:t>
       </w:r>
     </w:p>
     <w:p>
@@ -5395,15 +5389,7 @@
           <w:szCs w:val="22"/>
           <w:lang w:val="es-ES" w:eastAsia="es-AR"/>
         </w:rPr>
-        <w:t>Gestión de P</w:t>
-      </w:r>
-      <w:r>
-        <w:rPr>
-          <w:rFonts w:cs="Arial"/>
-          <w:szCs w:val="22"/>
-          <w:lang w:val="es-ES" w:eastAsia="es-AR"/>
-        </w:rPr>
-        <w:t>roveedores</w:t>
+        <w:t>Gestión de Proveedores</w:t>
       </w:r>
     </w:p>
     <w:p>
@@ -5429,31 +5415,7 @@
           <w:szCs w:val="22"/>
           <w:lang w:val="es-ES" w:eastAsia="es-AR"/>
         </w:rPr>
-        <w:t xml:space="preserve">Gestión de </w:t>
-      </w:r>
-      <w:r>
-        <w:rPr>
-          <w:rFonts w:cs="Arial"/>
-          <w:szCs w:val="22"/>
-          <w:lang w:val="es-ES" w:eastAsia="es-AR"/>
-        </w:rPr>
-        <w:t>C</w:t>
-      </w:r>
-      <w:r>
-        <w:rPr>
-          <w:rFonts w:cs="Arial"/>
-          <w:szCs w:val="22"/>
-          <w:lang w:val="es-ES" w:eastAsia="es-AR"/>
-        </w:rPr>
-        <w:t xml:space="preserve">ompras </w:t>
-      </w:r>
-      <w:r>
-        <w:rPr>
-          <w:rFonts w:cs="Arial"/>
-          <w:szCs w:val="22"/>
-          <w:lang w:val="es-ES" w:eastAsia="es-AR"/>
-        </w:rPr>
-        <w:t>a Proveedores</w:t>
+        <w:t>Gestión de Compras a Proveedores</w:t>
       </w:r>
     </w:p>
     <w:p>
@@ -5479,15 +5441,7 @@
           <w:szCs w:val="22"/>
           <w:lang w:val="es-ES" w:eastAsia="es-AR"/>
         </w:rPr>
-        <w:t>Gestión de P</w:t>
-      </w:r>
-      <w:r>
-        <w:rPr>
-          <w:rFonts w:cs="Arial"/>
-          <w:szCs w:val="22"/>
-          <w:lang w:val="es-ES" w:eastAsia="es-AR"/>
-        </w:rPr>
-        <w:t>roductos</w:t>
+        <w:t>Gestión de Productos</w:t>
       </w:r>
     </w:p>
     <w:p>
@@ -5513,15 +5467,7 @@
           <w:szCs w:val="22"/>
           <w:lang w:val="es-ES" w:eastAsia="es-AR"/>
         </w:rPr>
-        <w:t>Gestión de E</w:t>
-      </w:r>
-      <w:r>
-        <w:rPr>
-          <w:rFonts w:cs="Arial"/>
-          <w:szCs w:val="22"/>
-          <w:lang w:val="es-ES" w:eastAsia="es-AR"/>
-        </w:rPr>
-        <w:t>stadísticas</w:t>
+        <w:t>Gestión de Estadísticas</w:t>
       </w:r>
     </w:p>
     <w:p>
@@ -5921,28 +5867,7 @@
           <w:lang w:eastAsia="es-AR"/>
         </w:rPr>
         <w:lastRenderedPageBreak/>
-        <w:t>Gestión de</w:t>
-      </w:r>
-      <w:r>
-        <w:rPr>
-          <w:rFonts w:cs="Arial"/>
-          <w:lang w:eastAsia="es-AR"/>
-        </w:rPr>
-        <w:t xml:space="preserve"> C</w:t>
-      </w:r>
-      <w:r>
-        <w:rPr>
-          <w:rFonts w:cs="Arial"/>
-          <w:lang w:eastAsia="es-AR"/>
-        </w:rPr>
-        <w:t>ompras</w:t>
-      </w:r>
-      <w:r>
-        <w:rPr>
-          <w:rFonts w:cs="Arial"/>
-          <w:lang w:eastAsia="es-AR"/>
-        </w:rPr>
-        <w:t xml:space="preserve"> a Proveedores</w:t>
+        <w:t>Gestión de Compras a Proveedores</w:t>
       </w:r>
     </w:p>
     <w:p>
@@ -6449,31 +6374,7 @@
         <w:rPr>
           <w:lang w:val="es-ES" w:eastAsia="es-AR"/>
         </w:rPr>
-        <w:t>Dado que el sistema implementará la política y los procesos de negocio actualmente</w:t>
-      </w:r>
-      <w:r>
-        <w:rPr>
-          <w:lang w:val="es-ES" w:eastAsia="es-AR"/>
-        </w:rPr>
-        <w:t xml:space="preserve"> </w:t>
-      </w:r>
-      <w:r>
-        <w:rPr>
-          <w:lang w:val="es-ES" w:eastAsia="es-AR"/>
-        </w:rPr>
-        <w:t>vigentes en la empresa, es de esperar que futuros cambios en los modos de trabajo o en las</w:t>
-      </w:r>
-      <w:r>
-        <w:rPr>
-          <w:lang w:val="es-ES" w:eastAsia="es-AR"/>
-        </w:rPr>
-        <w:t xml:space="preserve"> </w:t>
-      </w:r>
-      <w:r>
-        <w:rPr>
-          <w:lang w:val="es-ES" w:eastAsia="es-AR"/>
-        </w:rPr>
-        <w:t>políticas, ejerzan un fuerte impacto sobre el sistema.</w:t>
+        <w:t>Dado que el sistema implementará la política y los procesos de negocio actualmente vigentes en la empresa, es de esperar que futuros cambios en los modos de trabajo o en las políticas, ejerzan un fuerte impacto sobre el sistema.</w:t>
       </w:r>
     </w:p>
     <w:p>
@@ -7540,14 +7441,12 @@
       <w:r>
         <w:rPr>
           <w:noProof/>
-          <w:color w:val="FF0000"/>
-          <w:lang w:eastAsia="es-AR"/>
         </w:rPr>
         <w:drawing>
           <wp:inline distT="0" distB="0" distL="0" distR="0">
-            <wp:extent cx="6310834" cy="3209925"/>
-            <wp:effectExtent l="0" t="0" r="0" b="0"/>
-            <wp:docPr id="114" name="Imagen 114" descr="D:\usuarios\Dany\Escritorio\tp1 ing soft\Project _  (C__Users_fabri_Desktop_TP1_Project_eventos_1-4.simp)  - Software Ideas Modeler Standard - ONLY FOR NON-COMMERCIAL USE 7_10_2018 20_28_37.png"/>
+            <wp:extent cx="5940425" cy="3099435"/>
+            <wp:effectExtent l="0" t="0" r="3175" b="5715"/>
+            <wp:docPr id="4" name="Imagen 4"/>
             <wp:cNvGraphicFramePr>
               <a:graphicFrameLocks xmlns:a="http://schemas.openxmlformats.org/drawingml/2006/main" noChangeAspect="1"/>
             </wp:cNvGraphicFramePr>
@@ -7555,13 +7454,13 @@
               <a:graphicData uri="http://schemas.openxmlformats.org/drawingml/2006/picture">
                 <pic:pic xmlns:pic="http://schemas.openxmlformats.org/drawingml/2006/picture">
                   <pic:nvPicPr>
-                    <pic:cNvPr id="0" name="Picture 1" descr="D:\usuarios\Dany\Escritorio\tp1 ing soft\Project _  (C__Users_fabri_Desktop_TP1_Project_eventos_1-4.simp)  - Software Ideas Modeler Standard - ONLY FOR NON-COMMERCIAL USE 7_10_2018 20_28_37.png"/>
+                    <pic:cNvPr id="0" name="Picture 6"/>
                     <pic:cNvPicPr>
                       <a:picLocks noChangeAspect="1" noChangeArrowheads="1"/>
                     </pic:cNvPicPr>
                   </pic:nvPicPr>
                   <pic:blipFill>
-                    <a:blip r:embed="rId10">
+                    <a:blip r:embed="rId9">
                       <a:extLst>
                         <a:ext uri="{28A0092B-C50C-407E-A947-70E740481C1C}">
                           <a14:useLocalDpi xmlns:a14="http://schemas.microsoft.com/office/drawing/2010/main" val="0"/>
@@ -7576,7 +7475,7 @@
                   <pic:spPr bwMode="auto">
                     <a:xfrm>
                       <a:off x="0" y="0"/>
-                      <a:ext cx="6315215" cy="3212153"/>
+                      <a:ext cx="5940425" cy="3099435"/>
                     </a:xfrm>
                     <a:prstGeom prst="rect">
                       <a:avLst/>
@@ -13723,7 +13622,7 @@
                   <v:fill o:detectmouseclick="t"/>
                   <v:path o:connecttype="none"/>
                 </v:shape>
-                <v:oval id="Oval 104" o:spid="_x0000_s1028" style="position:absolute;left:18294;top:3429;width:8001;height:8001;visibility:visible;mso-wrap-style:square;v-text-anchor:top" o:gfxdata="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" strokecolor="red">
+                <v:oval id="Oval 104" o:spid="_x0000_s1028" style="position:absolute;left:18294;top:3429;width:8001;height:8001;visibility:visible;mso-wrap-style:square;v-text-anchor:top" o:gfxdata="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" strokecolor="red">
                   <v:textbox>
                     <w:txbxContent>
                       <w:p>
@@ -13743,7 +13642,7 @@
                     </w:txbxContent>
                   </v:textbox>
                 </v:oval>
-                <v:oval id="Oval 105" o:spid="_x0000_s1029" style="position:absolute;left:35433;top:6858;width:8001;height:8001;visibility:visible;mso-wrap-style:square;v-text-anchor:top" o:gfxdata="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" strokecolor="red">
+                <v:oval id="Oval 105" o:spid="_x0000_s1029" style="position:absolute;left:35433;top:6858;width:8001;height:8001;visibility:visible;mso-wrap-style:square;v-text-anchor:top" o:gfxdata="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" strokecolor="red">
                   <v:textbox>
                     <w:txbxContent>
                       <w:p>
@@ -13763,7 +13662,7 @@
                     </w:txbxContent>
                   </v:textbox>
                 </v:oval>
-                <v:oval id="Oval 106" o:spid="_x0000_s1030" style="position:absolute;left:28575;top:21717;width:8007;height:8001;visibility:visible;mso-wrap-style:square;v-text-anchor:top" o:gfxdata="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" strokecolor="red">
+                <v:oval id="Oval 106" o:spid="_x0000_s1030" style="position:absolute;left:28575;top:21717;width:8007;height:8001;visibility:visible;mso-wrap-style:square;v-text-anchor:top" o:gfxdata="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" strokecolor="red">
                   <v:textbox>
                     <w:txbxContent>
                       <w:p>
@@ -13783,7 +13682,7 @@
                     </w:txbxContent>
                   </v:textbox>
                 </v:oval>
-                <v:rect id="Rectangle 107" o:spid="_x0000_s1031" style="position:absolute;left:3435;top:4787;width:7982;height:3429;visibility:visible;mso-wrap-style:square;v-text-anchor:top" o:gfxdata="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" strokecolor="red">
+                <v:rect id="Rectangle 107" o:spid="_x0000_s1031" style="position:absolute;left:3435;top:4787;width:7982;height:3429;visibility:visible;mso-wrap-style:square;v-text-anchor:top" o:gfxdata="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" strokecolor="red">
                   <v:textbox>
                     <w:txbxContent>
                       <w:p>
@@ -13806,7 +13705,7 @@
                     </w:txbxContent>
                   </v:textbox>
                 </v:rect>
-                <v:rect id="Rectangle 108" o:spid="_x0000_s1032" style="position:absolute;left:46863;top:19431;width:7988;height:3429;visibility:visible;mso-wrap-style:square;v-text-anchor:top" o:gfxdata="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" strokecolor="red">
+                <v:rect id="Rectangle 108" o:spid="_x0000_s1032" style="position:absolute;left:46863;top:19431;width:7988;height:3429;visibility:visible;mso-wrap-style:square;v-text-anchor:top" o:gfxdata="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" strokecolor="red">
                   <v:textbox>
                     <w:txbxContent>
                       <w:p>
@@ -13829,26 +13728,26 @@
                     </w:txbxContent>
                   </v:textbox>
                 </v:rect>
-                <v:line id="Line 109" o:spid="_x0000_s1033" style="position:absolute;flip:y;visibility:visible;mso-wrap-style:square" from="11430,6858" to="18294,6864" o:connectortype="straight" o:gfxdata="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" strokecolor="red">
+                <v:line id="Line 109" o:spid="_x0000_s1033" style="position:absolute;flip:y;visibility:visible;mso-wrap-style:square" from="11430,6858" to="18294,6864" o:connectortype="straight" o:gfxdata="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" strokecolor="red">
                   <v:stroke endarrow="block"/>
                 </v:line>
-                <v:line id="Line 110" o:spid="_x0000_s1034" style="position:absolute;visibility:visible;mso-wrap-style:square" from="26295,8001" to="35433,9144" o:connectortype="straight" o:gfxdata="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" strokecolor="red">
+                <v:line id="Line 110" o:spid="_x0000_s1034" style="position:absolute;visibility:visible;mso-wrap-style:square" from="26295,8001" to="35433,9144" o:connectortype="straight" o:gfxdata="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" strokecolor="red">
                   <v:stroke endarrow="block"/>
                 </v:line>
-                <v:line id="Line 111" o:spid="_x0000_s1035" style="position:absolute;flip:y;visibility:visible;mso-wrap-style:square" from="36576,20574" to="46863,24003" o:connectortype="straight" o:gfxdata="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" strokecolor="red">
+                <v:line id="Line 111" o:spid="_x0000_s1035" style="position:absolute;flip:y;visibility:visible;mso-wrap-style:square" from="36576,20574" to="46863,24003" o:connectortype="straight" o:gfxdata="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" strokecolor="red">
                   <v:stroke startarrow="block"/>
                 </v:line>
-                <v:line id="Line 112" o:spid="_x0000_s1036" style="position:absolute;visibility:visible;mso-wrap-style:square" from="43434,11430" to="49155,18288" o:connectortype="straight" o:gfxdata="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" strokecolor="red">
+                <v:line id="Line 112" o:spid="_x0000_s1036" style="position:absolute;visibility:visible;mso-wrap-style:square" from="43434,11430" to="49155,18288" o:connectortype="straight" o:gfxdata="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" strokecolor="red">
                   <v:stroke endarrow="block"/>
                 </v:line>
-                <v:group id="Group 113" o:spid="_x0000_s1037" style="position:absolute;left:14852;top:17145;width:9151;height:2286" coordorigin="3473,8382" coordsize="1441,360" o:gfxdata="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">
-                  <v:line id="Line 114" o:spid="_x0000_s1038" style="position:absolute;visibility:visible;mso-wrap-style:square" from="3473,8382" to="4914,8382" o:connectortype="straight" o:gfxdata="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" strokecolor="red"/>
-                  <v:line id="Line 115" o:spid="_x0000_s1039" style="position:absolute;visibility:visible;mso-wrap-style:square" from="3473,8742" to="4914,8742" o:connectortype="straight" o:gfxdata="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" strokecolor="red"/>
+                <v:group id="Group 113" o:spid="_x0000_s1037" style="position:absolute;left:14852;top:17145;width:9151;height:2286" coordorigin="3473,8382" coordsize="1441,360" o:gfxdata="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">
+                  <v:line id="Line 114" o:spid="_x0000_s1038" style="position:absolute;visibility:visible;mso-wrap-style:square" from="3473,8382" to="4914,8382" o:connectortype="straight" o:gfxdata="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" strokecolor="red"/>
+                  <v:line id="Line 115" o:spid="_x0000_s1039" style="position:absolute;visibility:visible;mso-wrap-style:square" from="3473,8742" to="4914,8742" o:connectortype="straight" o:gfxdata="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" strokecolor="red"/>
                   <v:shapetype id="_x0000_t202" coordsize="21600,21600" o:spt="202" path="m,l,21600r21600,l21600,xe">
                     <v:stroke joinstyle="miter"/>
                     <v:path gradientshapeok="t" o:connecttype="rect"/>
                   </v:shapetype>
-                  <v:shape id="Text Box 116" o:spid="_x0000_s1040" type="#_x0000_t202" style="position:absolute;left:3474;top:8382;width:1439;height:360;visibility:visible;mso-wrap-style:square;v-text-anchor:top" o:gfxdata="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" filled="f" stroked="f" strokecolor="red">
+                  <v:shape id="Text Box 116" o:spid="_x0000_s1040" type="#_x0000_t202" style="position:absolute;left:3474;top:8382;width:1439;height:360;visibility:visible;mso-wrap-style:square;v-text-anchor:top" o:gfxdata="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" filled="f" stroked="f" strokecolor="red">
                     <v:textbox>
                       <w:txbxContent>
                         <w:p>
@@ -13873,10 +13772,10 @@
                     </v:textbox>
                   </v:shape>
                 </v:group>
-                <v:group id="Group 117" o:spid="_x0000_s1041" style="position:absolute;left:30861;top:17145;width:9150;height:2286" coordorigin="5994,8382" coordsize="1441,360" o:gfxdata="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">
-                  <v:line id="Line 118" o:spid="_x0000_s1042" style="position:absolute;visibility:visible;mso-wrap-style:square" from="5994,8382" to="7435,8382" o:connectortype="straight" o:gfxdata="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" strokecolor="red"/>
-                  <v:line id="Line 119" o:spid="_x0000_s1043" style="position:absolute;visibility:visible;mso-wrap-style:square" from="5994,8742" to="7435,8742" o:connectortype="straight" o:gfxdata="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" strokecolor="red"/>
-                  <v:shape id="Text Box 120" o:spid="_x0000_s1044" type="#_x0000_t202" style="position:absolute;left:5995;top:8382;width:1439;height:360;visibility:visible;mso-wrap-style:square;v-text-anchor:top" o:gfxdata="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" filled="f" stroked="f" strokecolor="red">
+                <v:group id="Group 117" o:spid="_x0000_s1041" style="position:absolute;left:30861;top:17145;width:9150;height:2286" coordorigin="5994,8382" coordsize="1441,360" o:gfxdata="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">
+                  <v:line id="Line 118" o:spid="_x0000_s1042" style="position:absolute;visibility:visible;mso-wrap-style:square" from="5994,8382" to="7435,8382" o:connectortype="straight" o:gfxdata="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" strokecolor="red"/>
+                  <v:line id="Line 119" o:spid="_x0000_s1043" style="position:absolute;visibility:visible;mso-wrap-style:square" from="5994,8742" to="7435,8742" o:connectortype="straight" o:gfxdata="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" strokecolor="red"/>
+                  <v:shape id="Text Box 120" o:spid="_x0000_s1044" type="#_x0000_t202" style="position:absolute;left:5995;top:8382;width:1439;height:360;visibility:visible;mso-wrap-style:square;v-text-anchor:top" o:gfxdata="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" filled="f" stroked="f" strokecolor="red">
                     <v:textbox>
                       <w:txbxContent>
                         <w:p>
@@ -13901,13 +13800,13 @@
                     </v:textbox>
                   </v:shape>
                 </v:group>
-                <v:line id="Line 121" o:spid="_x0000_s1045" style="position:absolute;flip:x;visibility:visible;mso-wrap-style:square" from="20574,11430" to="21717,17145" o:connectortype="straight" o:gfxdata="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" strokecolor="red">
+                <v:line id="Line 121" o:spid="_x0000_s1045" style="position:absolute;flip:x;visibility:visible;mso-wrap-style:square" from="20574,11430" to="21717,17145" o:connectortype="straight" o:gfxdata="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" strokecolor="red">
                   <v:stroke endarrow="block"/>
                 </v:line>
-                <v:line id="Line 122" o:spid="_x0000_s1046" style="position:absolute;flip:y;visibility:visible;mso-wrap-style:square" from="33147,13716" to="35433,17145" o:connectortype="straight" o:gfxdata="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" strokecolor="red">
+                <v:line id="Line 122" o:spid="_x0000_s1046" style="position:absolute;flip:y;visibility:visible;mso-wrap-style:square" from="33147,13716" to="35433,17145" o:connectortype="straight" o:gfxdata="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" strokecolor="red">
                   <v:stroke endarrow="block"/>
                 </v:line>
-                <v:line id="Line 123" o:spid="_x0000_s1047" style="position:absolute;visibility:visible;mso-wrap-style:square" from="20574,19431" to="28575,24003" o:connectortype="straight" o:gfxdata="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" strokecolor="red">
+                <v:line id="Line 123" o:spid="_x0000_s1047" style="position:absolute;visibility:visible;mso-wrap-style:square" from="20574,19431" to="28575,24003" o:connectortype="straight" o:gfxdata="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" strokecolor="red">
                   <v:stroke endarrow="block"/>
                 </v:line>
                 <w10:anchorlock/>
@@ -14626,7 +14525,7 @@
                   <v:fill o:detectmouseclick="t"/>
                   <v:path o:connecttype="none"/>
                 </v:shape>
-                <v:oval id="Oval 85" o:spid="_x0000_s1050" style="position:absolute;left:18294;top:3429;width:8001;height:8001;visibility:visible;mso-wrap-style:square;v-text-anchor:top" o:gfxdata="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" strokecolor="red">
+                <v:oval id="Oval 85" o:spid="_x0000_s1050" style="position:absolute;left:18294;top:3429;width:8001;height:8001;visibility:visible;mso-wrap-style:square;v-text-anchor:top" o:gfxdata="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" strokecolor="red">
                   <v:textbox>
                     <w:txbxContent>
                       <w:p>
@@ -14646,7 +14545,7 @@
                     </w:txbxContent>
                   </v:textbox>
                 </v:oval>
-                <v:oval id="Oval 86" o:spid="_x0000_s1051" style="position:absolute;left:35433;top:6858;width:8001;height:8001;visibility:visible;mso-wrap-style:square;v-text-anchor:top" o:gfxdata="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" strokecolor="red">
+                <v:oval id="Oval 86" o:spid="_x0000_s1051" style="position:absolute;left:35433;top:6858;width:8001;height:8001;visibility:visible;mso-wrap-style:square;v-text-anchor:top" o:gfxdata="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" strokecolor="red">
                   <v:textbox>
                     <w:txbxContent>
                       <w:p>
@@ -14666,7 +14565,7 @@
                     </w:txbxContent>
                   </v:textbox>
                 </v:oval>
-                <v:rect id="Rectangle 87" o:spid="_x0000_s1052" style="position:absolute;left:3429;top:4572;width:7981;height:3429;visibility:visible;mso-wrap-style:square;v-text-anchor:top" o:gfxdata="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" strokecolor="red">
+                <v:rect id="Rectangle 87" o:spid="_x0000_s1052" style="position:absolute;left:3429;top:4572;width:7981;height:3429;visibility:visible;mso-wrap-style:square;v-text-anchor:top" o:gfxdata="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" strokecolor="red">
                   <v:textbox>
                     <w:txbxContent>
                       <w:p>
@@ -14689,22 +14588,22 @@
                     </w:txbxContent>
                   </v:textbox>
                 </v:rect>
-                <v:line id="Line 88" o:spid="_x0000_s1053" style="position:absolute;flip:y;visibility:visible;mso-wrap-style:square" from="11430,6858" to="18294,6864" o:connectortype="straight" o:gfxdata="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" strokecolor="red">
+                <v:line id="Line 88" o:spid="_x0000_s1053" style="position:absolute;flip:y;visibility:visible;mso-wrap-style:square" from="11430,6858" to="18294,6864" o:connectortype="straight" o:gfxdata="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" strokecolor="red">
                   <v:stroke endarrow="block"/>
                 </v:line>
-                <v:line id="Line 89" o:spid="_x0000_s1054" style="position:absolute;visibility:visible;mso-wrap-style:square" from="26295,8001" to="35433,9144" o:connectortype="straight" o:gfxdata="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" strokecolor="red">
+                <v:line id="Line 89" o:spid="_x0000_s1054" style="position:absolute;visibility:visible;mso-wrap-style:square" from="26295,8001" to="35433,9144" o:connectortype="straight" o:gfxdata="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" strokecolor="red">
                   <v:stroke endarrow="block"/>
                 </v:line>
-                <v:line id="Line 90" o:spid="_x0000_s1055" style="position:absolute;visibility:visible;mso-wrap-style:square" from="38862,14859" to="40005,21717" o:connectortype="straight" o:gfxdata="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" strokecolor="red">
+                <v:line id="Line 90" o:spid="_x0000_s1055" style="position:absolute;visibility:visible;mso-wrap-style:square" from="38862,14859" to="40005,21717" o:connectortype="straight" o:gfxdata="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" strokecolor="red">
                   <v:stroke endarrow="block"/>
                 </v:line>
-                <v:line id="Line 91" o:spid="_x0000_s1056" style="position:absolute;visibility:visible;mso-wrap-style:square" from="43434,11430" to="52578,11436" o:connectortype="straight" o:gfxdata="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" strokecolor="red">
+                <v:line id="Line 91" o:spid="_x0000_s1056" style="position:absolute;visibility:visible;mso-wrap-style:square" from="43434,11430" to="52578,11436" o:connectortype="straight" o:gfxdata="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" strokecolor="red">
                   <v:stroke endarrow="block"/>
                 </v:line>
-                <v:group id="Group 92" o:spid="_x0000_s1057" style="position:absolute;left:13716;top:17145;width:9150;height:2286" coordorigin="3294,8382" coordsize="1441,360" o:gfxdata="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">
-                  <v:line id="Line 93" o:spid="_x0000_s1058" style="position:absolute;visibility:visible;mso-wrap-style:square" from="3294,8382" to="4735,8382" o:connectortype="straight" o:gfxdata="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" strokecolor="red"/>
-                  <v:line id="Line 94" o:spid="_x0000_s1059" style="position:absolute;visibility:visible;mso-wrap-style:square" from="3294,8742" to="4735,8742" o:connectortype="straight" o:gfxdata="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" strokecolor="red"/>
-                  <v:shape id="Text Box 95" o:spid="_x0000_s1060" type="#_x0000_t202" style="position:absolute;left:3295;top:8382;width:1439;height:360;visibility:visible;mso-wrap-style:square;v-text-anchor:top" o:gfxdata="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" filled="f" stroked="f" strokecolor="red">
+                <v:group id="Group 92" o:spid="_x0000_s1057" style="position:absolute;left:13716;top:17145;width:9150;height:2286" coordorigin="3294,8382" coordsize="1441,360" o:gfxdata="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">
+                  <v:line id="Line 93" o:spid="_x0000_s1058" style="position:absolute;visibility:visible;mso-wrap-style:square" from="3294,8382" to="4735,8382" o:connectortype="straight" o:gfxdata="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" strokecolor="red"/>
+                  <v:line id="Line 94" o:spid="_x0000_s1059" style="position:absolute;visibility:visible;mso-wrap-style:square" from="3294,8742" to="4735,8742" o:connectortype="straight" o:gfxdata="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" strokecolor="red"/>
+                  <v:shape id="Text Box 95" o:spid="_x0000_s1060" type="#_x0000_t202" style="position:absolute;left:3295;top:8382;width:1439;height:360;visibility:visible;mso-wrap-style:square;v-text-anchor:top" o:gfxdata="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" filled="f" stroked="f" strokecolor="red">
                     <v:textbox>
                       <w:txbxContent>
                         <w:p>
@@ -14729,10 +14628,10 @@
                     </v:textbox>
                   </v:shape>
                 </v:group>
-                <v:group id="Group 96" o:spid="_x0000_s1061" style="position:absolute;left:34290;top:21717;width:9150;height:2286" coordorigin="6534,9102" coordsize="1441,360" o:gfxdata="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">
-                  <v:line id="Line 97" o:spid="_x0000_s1062" style="position:absolute;visibility:visible;mso-wrap-style:square" from="6534,9102" to="7975,9102" o:connectortype="straight" o:gfxdata="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" strokecolor="red"/>
-                  <v:line id="Line 98" o:spid="_x0000_s1063" style="position:absolute;visibility:visible;mso-wrap-style:square" from="6534,9462" to="7975,9462" o:connectortype="straight" o:gfxdata="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" strokecolor="red"/>
-                  <v:shape id="Text Box 99" o:spid="_x0000_s1064" type="#_x0000_t202" style="position:absolute;left:6535;top:9102;width:1439;height:360;visibility:visible;mso-wrap-style:square;v-text-anchor:top" o:gfxdata="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" filled="f" stroked="f" strokecolor="red">
+                <v:group id="Group 96" o:spid="_x0000_s1061" style="position:absolute;left:34290;top:21717;width:9150;height:2286" coordorigin="6534,9102" coordsize="1441,360" o:gfxdata="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">
+                  <v:line id="Line 97" o:spid="_x0000_s1062" style="position:absolute;visibility:visible;mso-wrap-style:square" from="6534,9102" to="7975,9102" o:connectortype="straight" o:gfxdata="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" strokecolor="red"/>
+                  <v:line id="Line 98" o:spid="_x0000_s1063" style="position:absolute;visibility:visible;mso-wrap-style:square" from="6534,9462" to="7975,9462" o:connectortype="straight" o:gfxdata="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" strokecolor="red"/>
+                  <v:shape id="Text Box 99" o:spid="_x0000_s1064" type="#_x0000_t202" style="position:absolute;left:6535;top:9102;width:1439;height:360;visibility:visible;mso-wrap-style:square;v-text-anchor:top" o:gfxdata="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" filled="f" stroked="f" strokecolor="red">
                     <v:textbox>
                       <w:txbxContent>
                         <w:p>
@@ -14757,10 +14656,10 @@
                     </v:textbox>
                   </v:shape>
                 </v:group>
-                <v:line id="Line 100" o:spid="_x0000_s1065" style="position:absolute;flip:x;visibility:visible;mso-wrap-style:square" from="20574,11430" to="21717,17145" o:connectortype="straight" o:gfxdata="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" strokecolor="red">
+                <v:line id="Line 100" o:spid="_x0000_s1065" style="position:absolute;flip:x;visibility:visible;mso-wrap-style:square" from="20574,11430" to="21717,17145" o:connectortype="straight" o:gfxdata="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" strokecolor="red">
                   <v:stroke endarrow="block"/>
                 </v:line>
-                <v:line id="Line 101" o:spid="_x0000_s1066" style="position:absolute;flip:x y;visibility:visible;mso-wrap-style:square" from="25146,10287" to="36582,21717" o:connectortype="straight" o:gfxdata="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" strokecolor="red">
+                <v:line id="Line 101" o:spid="_x0000_s1066" style="position:absolute;flip:x y;visibility:visible;mso-wrap-style:square" from="25146,10287" to="36582,21717" o:connectortype="straight" o:gfxdata="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" strokecolor="red">
                   <v:stroke endarrow="block"/>
                 </v:line>
                 <w10:anchorlock/>
@@ -15952,7 +15851,7 @@
                   <v:fill o:detectmouseclick="t"/>
                   <v:path o:connecttype="none"/>
                 </v:shape>
-                <v:oval id="Oval 57" o:spid="_x0000_s1069" style="position:absolute;left:18294;top:3429;width:8001;height:8001;visibility:visible;mso-wrap-style:square;v-text-anchor:top" o:gfxdata="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" strokecolor="red">
+                <v:oval id="Oval 57" o:spid="_x0000_s1069" style="position:absolute;left:18294;top:3429;width:8001;height:8001;visibility:visible;mso-wrap-style:square;v-text-anchor:top" o:gfxdata="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" strokecolor="red">
                   <v:textbox>
                     <w:txbxContent>
                       <w:p>
@@ -15972,7 +15871,7 @@
                     </w:txbxContent>
                   </v:textbox>
                 </v:oval>
-                <v:oval id="Oval 58" o:spid="_x0000_s1070" style="position:absolute;left:35433;top:6858;width:8001;height:8001;visibility:visible;mso-wrap-style:square;v-text-anchor:top" o:gfxdata="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" strokecolor="red">
+                <v:oval id="Oval 58" o:spid="_x0000_s1070" style="position:absolute;left:35433;top:6858;width:8001;height:8001;visibility:visible;mso-wrap-style:square;v-text-anchor:top" o:gfxdata="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" strokecolor="red">
                   <v:textbox>
                     <w:txbxContent>
                       <w:p>
@@ -16030,7 +15929,7 @@
                     </w:txbxContent>
                   </v:textbox>
                 </v:oval>
-                <v:rect id="Rectangle 59" o:spid="_x0000_s1071" style="position:absolute;left:3429;top:4572;width:7981;height:4572;visibility:visible;mso-wrap-style:square;v-text-anchor:top" o:gfxdata="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" strokecolor="red">
+                <v:rect id="Rectangle 59" o:spid="_x0000_s1071" style="position:absolute;left:3429;top:4572;width:7981;height:4572;visibility:visible;mso-wrap-style:square;v-text-anchor:top" o:gfxdata="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" strokecolor="red">
                   <v:textbox>
                     <w:txbxContent>
                       <w:p>
@@ -16070,21 +15969,21 @@
                     </w:txbxContent>
                   </v:textbox>
                 </v:rect>
-                <v:line id="Line 60" o:spid="_x0000_s1072" style="position:absolute;flip:y;visibility:visible;mso-wrap-style:square" from="11430,6858" to="18294,6864" o:connectortype="straight" o:gfxdata="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" strokecolor="red">
+                <v:line id="Line 60" o:spid="_x0000_s1072" style="position:absolute;flip:y;visibility:visible;mso-wrap-style:square" from="11430,6858" to="18294,6864" o:connectortype="straight" o:gfxdata="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" strokecolor="red">
                   <v:stroke endarrow="block"/>
                 </v:line>
-                <v:line id="Line 61" o:spid="_x0000_s1073" style="position:absolute;visibility:visible;mso-wrap-style:square" from="26295,8001" to="35433,9144" o:connectortype="straight" o:gfxdata="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" strokecolor="red">
+                <v:line id="Line 61" o:spid="_x0000_s1073" style="position:absolute;visibility:visible;mso-wrap-style:square" from="26295,8001" to="35433,9144" o:connectortype="straight" o:gfxdata="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" strokecolor="red">
                   <v:stroke endarrow="block"/>
                 </v:line>
-                <v:line id="Line 62" o:spid="_x0000_s1074" style="position:absolute;flip:x;visibility:visible;mso-wrap-style:square" from="28575,11430" to="35433,13716" o:connectortype="straight" o:gfxdata="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" strokecolor="red">
+                <v:line id="Line 62" o:spid="_x0000_s1074" style="position:absolute;flip:x;visibility:visible;mso-wrap-style:square" from="28575,11430" to="35433,13716" o:connectortype="straight" o:gfxdata="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" strokecolor="red">
                   <v:stroke endarrow="block"/>
                 </v:line>
-                <v:line id="Line 63" o:spid="_x0000_s1075" style="position:absolute;visibility:visible;mso-wrap-style:square" from="43434,11430" to="52578,11436" o:connectortype="straight" o:gfxdata="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" strokecolor="red">
+                <v:line id="Line 63" o:spid="_x0000_s1075" style="position:absolute;visibility:visible;mso-wrap-style:square" from="43434,11430" to="52578,11436" o:connectortype="straight" o:gfxdata="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" strokecolor="red">
                   <v:stroke endarrow="block"/>
                 </v:line>
-                <v:line id="Line 64" o:spid="_x0000_s1076" style="position:absolute;visibility:visible;mso-wrap-style:square" from="4565,25146" to="13716,25146" o:connectortype="straight" o:gfxdata="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" strokecolor="red"/>
-                <v:line id="Line 65" o:spid="_x0000_s1077" style="position:absolute;visibility:visible;mso-wrap-style:square" from="4565,27432" to="13716,27432" o:connectortype="straight" o:gfxdata="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" strokecolor="red"/>
-                <v:shape id="Text Box 66" o:spid="_x0000_s1078" type="#_x0000_t202" style="position:absolute;left:4572;top:25146;width:9137;height:2286;visibility:visible;mso-wrap-style:square;v-text-anchor:top" o:gfxdata="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" filled="f" stroked="f" strokecolor="red">
+                <v:line id="Line 64" o:spid="_x0000_s1076" style="position:absolute;visibility:visible;mso-wrap-style:square" from="4565,25146" to="13716,25146" o:connectortype="straight" o:gfxdata="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" strokecolor="red"/>
+                <v:line id="Line 65" o:spid="_x0000_s1077" style="position:absolute;visibility:visible;mso-wrap-style:square" from="4565,27432" to="13716,27432" o:connectortype="straight" o:gfxdata="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" strokecolor="red"/>
+                <v:shape id="Text Box 66" o:spid="_x0000_s1078" type="#_x0000_t202" style="position:absolute;left:4572;top:25146;width:9137;height:2286;visibility:visible;mso-wrap-style:square;v-text-anchor:top" o:gfxdata="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" filled="f" stroked="f" strokecolor="red">
                   <v:textbox>
                     <w:txbxContent>
                       <w:p>
@@ -16108,10 +16007,10 @@
                     </w:txbxContent>
                   </v:textbox>
                 </v:shape>
-                <v:group id="Group 67" o:spid="_x0000_s1079" style="position:absolute;left:34290;top:24003;width:9150;height:2286" coordorigin="6534,9462" coordsize="1441,360" o:gfxdata="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">
-                  <v:line id="Line 68" o:spid="_x0000_s1080" style="position:absolute;visibility:visible;mso-wrap-style:square" from="6534,9462" to="7975,9462" o:connectortype="straight" o:gfxdata="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" strokecolor="red"/>
-                  <v:line id="Line 69" o:spid="_x0000_s1081" style="position:absolute;visibility:visible;mso-wrap-style:square" from="6534,9822" to="7975,9822" o:connectortype="straight" o:gfxdata="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" strokecolor="red"/>
-                  <v:shape id="Text Box 70" o:spid="_x0000_s1082" type="#_x0000_t202" style="position:absolute;left:6535;top:9462;width:1439;height:360;visibility:visible;mso-wrap-style:square;v-text-anchor:top" o:gfxdata="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" filled="f" stroked="f" strokecolor="red">
+                <v:group id="Group 67" o:spid="_x0000_s1079" style="position:absolute;left:34290;top:24003;width:9150;height:2286" coordorigin="6534,9462" coordsize="1441,360" o:gfxdata="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">
+                  <v:line id="Line 68" o:spid="_x0000_s1080" style="position:absolute;visibility:visible;mso-wrap-style:square" from="6534,9462" to="7975,9462" o:connectortype="straight" o:gfxdata="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" strokecolor="red"/>
+                  <v:line id="Line 69" o:spid="_x0000_s1081" style="position:absolute;visibility:visible;mso-wrap-style:square" from="6534,9822" to="7975,9822" o:connectortype="straight" o:gfxdata="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" strokecolor="red"/>
+                  <v:shape id="Text Box 70" o:spid="_x0000_s1082" type="#_x0000_t202" style="position:absolute;left:6535;top:9462;width:1439;height:360;visibility:visible;mso-wrap-style:square;v-text-anchor:top" o:gfxdata="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" filled="f" stroked="f" strokecolor="red">
                     <v:textbox>
                       <w:txbxContent>
                         <w:p>
@@ -16136,13 +16035,13 @@
                     </v:textbox>
                   </v:shape>
                 </v:group>
-                <v:line id="Line 71" o:spid="_x0000_s1083" style="position:absolute;flip:x;visibility:visible;mso-wrap-style:square" from="20574,11430" to="21717,17145" o:connectortype="straight" o:gfxdata="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" strokecolor="red">
+                <v:line id="Line 71" o:spid="_x0000_s1083" style="position:absolute;flip:x;visibility:visible;mso-wrap-style:square" from="20574,11430" to="21717,17145" o:connectortype="straight" o:gfxdata="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" strokecolor="red">
                   <v:stroke endarrow="block"/>
                 </v:line>
-                <v:line id="Line 72" o:spid="_x0000_s1084" style="position:absolute;visibility:visible;mso-wrap-style:square" from="26289,22860" to="35433,24003" o:connectortype="straight" o:gfxdata="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" strokecolor="red">
+                <v:line id="Line 72" o:spid="_x0000_s1084" style="position:absolute;visibility:visible;mso-wrap-style:square" from="26289,22860" to="35433,24003" o:connectortype="straight" o:gfxdata="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" strokecolor="red">
                   <v:stroke startarrow="block"/>
                 </v:line>
-                <v:oval id="Oval 73" o:spid="_x0000_s1085" style="position:absolute;left:18288;top:17145;width:8001;height:8001;visibility:visible;mso-wrap-style:square;v-text-anchor:top" o:gfxdata="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" strokecolor="red">
+                <v:oval id="Oval 73" o:spid="_x0000_s1085" style="position:absolute;left:18288;top:17145;width:8001;height:8001;visibility:visible;mso-wrap-style:square;v-text-anchor:top" o:gfxdata="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" strokecolor="red">
                   <v:textbox>
                     <w:txbxContent>
                       <w:p>
@@ -16164,13 +16063,13 @@
                     </w:txbxContent>
                   </v:textbox>
                 </v:oval>
-                <v:line id="Line 74" o:spid="_x0000_s1086" style="position:absolute;flip:x;visibility:visible;mso-wrap-style:square" from="13716,21717" to="18288,24003" o:connectortype="straight" o:gfxdata="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" strokecolor="red">
+                <v:line id="Line 74" o:spid="_x0000_s1086" style="position:absolute;flip:x;visibility:visible;mso-wrap-style:square" from="13716,21717" to="18288,24003" o:connectortype="straight" o:gfxdata="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" strokecolor="red">
                   <v:stroke endarrow="block"/>
                 </v:line>
-                <v:group id="Group 75" o:spid="_x0000_s1087" style="position:absolute;left:22860;top:13716;width:9150;height:2286" coordorigin="4734,7842" coordsize="1441,360" o:gfxdata="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">
-                  <v:line id="Line 76" o:spid="_x0000_s1088" style="position:absolute;visibility:visible;mso-wrap-style:square" from="4734,7842" to="6175,7842" o:connectortype="straight" o:gfxdata="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" strokecolor="red"/>
-                  <v:line id="Line 77" o:spid="_x0000_s1089" style="position:absolute;visibility:visible;mso-wrap-style:square" from="4734,8202" to="6175,8202" o:connectortype="straight" o:gfxdata="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" strokecolor="red"/>
-                  <v:shape id="Text Box 78" o:spid="_x0000_s1090" type="#_x0000_t202" style="position:absolute;left:4735;top:7842;width:1439;height:360;visibility:visible;mso-wrap-style:square;v-text-anchor:top" o:gfxdata="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" filled="f" stroked="f" strokecolor="red">
+                <v:group id="Group 75" o:spid="_x0000_s1087" style="position:absolute;left:22860;top:13716;width:9150;height:2286" coordorigin="4734,7842" coordsize="1441,360" o:gfxdata="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">
+                  <v:line id="Line 76" o:spid="_x0000_s1088" style="position:absolute;visibility:visible;mso-wrap-style:square" from="4734,7842" to="6175,7842" o:connectortype="straight" o:gfxdata="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" strokecolor="red"/>
+                  <v:line id="Line 77" o:spid="_x0000_s1089" style="position:absolute;visibility:visible;mso-wrap-style:square" from="4734,8202" to="6175,8202" o:connectortype="straight" o:gfxdata="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" strokecolor="red"/>
+                  <v:shape id="Text Box 78" o:spid="_x0000_s1090" type="#_x0000_t202" style="position:absolute;left:4735;top:7842;width:1439;height:360;visibility:visible;mso-wrap-style:square;v-text-anchor:top" o:gfxdata="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" filled="f" stroked="f" strokecolor="red">
                     <v:textbox>
                       <w:txbxContent>
                         <w:p>
@@ -16195,10 +16094,10 @@
                     </v:textbox>
                   </v:shape>
                 </v:group>
-                <v:line id="Line 79" o:spid="_x0000_s1091" style="position:absolute;flip:x;visibility:visible;mso-wrap-style:square" from="26289,16002" to="28575,19431" o:connectortype="straight" o:gfxdata="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" strokecolor="red">
+                <v:line id="Line 79" o:spid="_x0000_s1091" style="position:absolute;flip:x;visibility:visible;mso-wrap-style:square" from="26289,16002" to="28575,19431" o:connectortype="straight" o:gfxdata="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" strokecolor="red">
                   <v:stroke endarrow="block"/>
                 </v:line>
-                <v:shape id="Text Box 80" o:spid="_x0000_s1092" type="#_x0000_t202" style="position:absolute;left:28575;top:6572;width:8801;height:2286;visibility:visible;mso-wrap-style:square;v-text-anchor:top" o:gfxdata="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" filled="f" stroked="f">
+                <v:shape id="Text Box 80" o:spid="_x0000_s1092" type="#_x0000_t202" style="position:absolute;left:28575;top:6572;width:8801;height:2286;visibility:visible;mso-wrap-style:square;v-text-anchor:top" o:gfxdata="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" filled="f" stroked="f">
                   <v:textbox>
                     <w:txbxContent>
                       <w:p>
@@ -16221,7 +16120,7 @@
                     </w:txbxContent>
                   </v:textbox>
                 </v:shape>
-                <v:shape id="Text Box 81" o:spid="_x0000_s1093" type="#_x0000_t202" style="position:absolute;left:27470;top:10458;width:9906;height:4496;visibility:visible;mso-wrap-style:square;v-text-anchor:top" o:gfxdata="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" filled="f" stroked="f">
+                <v:shape id="Text Box 81" o:spid="_x0000_s1093" type="#_x0000_t202" style="position:absolute;left:27470;top:10458;width:9906;height:4496;visibility:visible;mso-wrap-style:square;v-text-anchor:top" o:gfxdata="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" filled="f" stroked="f">
                   <v:textbox>
                     <w:txbxContent>
                       <w:p>
@@ -16252,7 +16151,7 @@
                     </w:txbxContent>
                   </v:textbox>
                 </v:shape>
-                <v:shape id="Text Box 82" o:spid="_x0000_s1094" type="#_x0000_t202" style="position:absolute;left:44386;top:9239;width:8192;height:2286;visibility:visible;mso-wrap-style:square;v-text-anchor:top" o:gfxdata="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" filled="f" stroked="f">
+                <v:shape id="Text Box 82" o:spid="_x0000_s1094" type="#_x0000_t202" style="position:absolute;left:44386;top:9239;width:8192;height:2286;visibility:visible;mso-wrap-style:square;v-text-anchor:top" o:gfxdata="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" filled="f" stroked="f">
                   <v:textbox>
                     <w:txbxContent>
                       <w:p>
@@ -16460,14 +16359,14 @@
         <w:rPr>
           <w:color w:val="FF0000"/>
         </w:rPr>
-        <w:t xml:space="preserve"> de proceso]</w:t>
+        <w:t xml:space="preserve"> de proceso</w:t>
       </w:r>
       <w:proofErr w:type="gramStart"/>
       <w:r>
         <w:rPr>
           <w:color w:val="FF0000"/>
         </w:rPr>
-        <w:t>:[</w:t>
+        <w:t>]:[</w:t>
       </w:r>
       <w:proofErr w:type="gramEnd"/>
       <w:r>
@@ -16499,14 +16398,14 @@
         <w:rPr>
           <w:color w:val="FF0000"/>
         </w:rPr>
-        <w:t xml:space="preserve"> de proceso]</w:t>
+        <w:t xml:space="preserve"> de proceso</w:t>
       </w:r>
       <w:proofErr w:type="gramStart"/>
       <w:r>
         <w:rPr>
           <w:color w:val="FF0000"/>
         </w:rPr>
-        <w:t>:[</w:t>
+        <w:t>]:[</w:t>
       </w:r>
       <w:proofErr w:type="gramEnd"/>
       <w:r>
@@ -16545,14 +16444,14 @@
         <w:rPr>
           <w:color w:val="FF0000"/>
         </w:rPr>
-        <w:t xml:space="preserve"> de proceso]</w:t>
+        <w:t xml:space="preserve"> de proceso</w:t>
       </w:r>
       <w:proofErr w:type="gramStart"/>
       <w:r>
         <w:rPr>
           <w:color w:val="FF0000"/>
         </w:rPr>
-        <w:t>:[</w:t>
+        <w:t>]:[</w:t>
       </w:r>
       <w:proofErr w:type="gramEnd"/>
       <w:r>
@@ -18687,8 +18586,6 @@
               </w:rPr>
               <w:t>}</w:t>
             </w:r>
-            <w:bookmarkStart w:id="72" w:name="_GoBack"/>
-            <w:bookmarkEnd w:id="72"/>
           </w:p>
         </w:tc>
       </w:tr>
@@ -18719,8 +18616,8 @@
           </w14:shadow>
         </w:rPr>
       </w:pPr>
-      <w:bookmarkStart w:id="73" w:name="_Grupos_de_Datos"/>
-      <w:bookmarkEnd w:id="73"/>
+      <w:bookmarkStart w:id="72" w:name="_Grupos_de_Datos"/>
+      <w:bookmarkEnd w:id="72"/>
       <w:r>
         <w:rPr>
           <w:rFonts w:ascii="Calibri" w:hAnsi="Calibri"/>
@@ -18934,9 +18831,9 @@
           </w14:shadow>
         </w:rPr>
       </w:pPr>
-      <w:bookmarkStart w:id="74" w:name="_Datos_Básicos"/>
-      <w:bookmarkStart w:id="75" w:name="_Toc76359711"/>
-      <w:bookmarkEnd w:id="74"/>
+      <w:bookmarkStart w:id="73" w:name="_Datos_Básicos"/>
+      <w:bookmarkStart w:id="74" w:name="_Toc76359711"/>
+      <w:bookmarkEnd w:id="73"/>
       <w:r>
         <w:rPr>
           <w:rFonts w:ascii="Calibri" w:hAnsi="Calibri"/>
@@ -18950,7 +18847,7 @@
         </w:rPr>
         <w:t>Datos</w:t>
       </w:r>
-      <w:bookmarkEnd w:id="75"/>
+      <w:bookmarkEnd w:id="74"/>
       <w:r>
         <w:rPr>
           <w:rFonts w:ascii="Calibri" w:hAnsi="Calibri"/>
@@ -19493,7 +19390,7 @@
           <w:lang w:val="es-ES"/>
         </w:rPr>
       </w:pPr>
-      <w:bookmarkStart w:id="76" w:name="_Toc492278593"/>
+      <w:bookmarkStart w:id="75" w:name="_Toc492278593"/>
       <w:r>
         <w:rPr>
           <w:lang w:val="es-ES"/>
@@ -19506,7 +19403,7 @@
         </w:rPr>
         <w:t>de Datos</w:t>
       </w:r>
-      <w:bookmarkEnd w:id="76"/>
+      <w:bookmarkEnd w:id="75"/>
     </w:p>
     <w:p>
       <w:pPr>
@@ -19593,7 +19490,7 @@
           </w14:shadow>
         </w:rPr>
       </w:pPr>
-      <w:bookmarkStart w:id="77" w:name="_Toc492278594"/>
+      <w:bookmarkStart w:id="76" w:name="_Toc492278594"/>
       <w:r>
         <w:rPr>
           <w:lang w:val="es-ES"/>
@@ -19620,14 +19517,14 @@
         <w:lastRenderedPageBreak/>
         <w:t>ANEXO</w:t>
       </w:r>
-      <w:bookmarkEnd w:id="77"/>
+      <w:bookmarkEnd w:id="76"/>
       <w:r>
         <w:rPr>
           <w:lang w:val="es-ES"/>
         </w:rPr>
         <w:t>:</w:t>
       </w:r>
-      <w:bookmarkStart w:id="78" w:name="_Toc492278595"/>
+      <w:bookmarkStart w:id="77" w:name="_Toc492278595"/>
       <w:r>
         <w:rPr>
           <w:lang w:val="es-ES"/>
@@ -19645,7 +19542,7 @@
         </w:rPr>
         <w:t>Modelo de Eventos</w:t>
       </w:r>
-      <w:bookmarkEnd w:id="78"/>
+      <w:bookmarkEnd w:id="77"/>
     </w:p>
     <w:p>
       <w:pPr>
@@ -19780,63 +19677,43 @@
         </w:rPr>
         <w:t>4.8</w:t>
       </w:r>
-    </w:p>
-    <w:p>
-      <w:pPr>
-        <w:pStyle w:val="Ttulo1"/>
-        <w:numPr>
-          <w:ilvl w:val="0"/>
-          <w:numId w:val="0"/>
-        </w:numPr>
+      <w:r>
         <w:rPr>
           <w:lang w:val="es-ES"/>
         </w:rPr>
-      </w:pPr>
+        <w:t xml:space="preserve"> </w:t>
+      </w:r>
+      <w:proofErr w:type="spellStart"/>
       <w:r>
         <w:rPr>
           <w:lang w:val="es-ES"/>
         </w:rPr>
-        <w:t>4.9</w:t>
-      </w:r>
-    </w:p>
-    <w:p>
-      <w:pPr>
-        <w:rPr>
-          <w:rFonts w:ascii="Calibri" w:hAnsi="Calibri"/>
-        </w:rPr>
-      </w:pPr>
-    </w:p>
-    <w:p>
-      <w:pPr>
-        <w:pStyle w:val="Ttulo2"/>
-        <w:numPr>
-          <w:ilvl w:val="1"/>
-          <w:numId w:val="21"/>
-        </w:numPr>
-      </w:pPr>
-      <w:r>
-        <w:t>Nº</w:t>
-      </w:r>
-      <w:r>
-        <w:t>1</w:t>
-      </w:r>
-      <w:r>
-        <w:t>0</w:t>
-      </w:r>
-      <w:r>
-        <w:t xml:space="preserve"> y </w:t>
-      </w:r>
-      <w:r>
-        <w:t>nombre</w:t>
-      </w:r>
-      <w:r>
-        <w:t xml:space="preserve"> del evento</w:t>
-      </w:r>
-    </w:p>
-    <w:p>
-      <w:pPr>
-        <w:rPr>
-          <w:rFonts w:ascii="Calibri" w:hAnsi="Calibri"/>
+        <w:t>Envio</w:t>
+      </w:r>
+      <w:proofErr w:type="spellEnd"/>
+      <w:r>
+        <w:rPr>
+          <w:lang w:val="es-ES"/>
+        </w:rPr>
+        <w:t xml:space="preserve"> </w:t>
+      </w:r>
+      <w:r>
+        <w:rPr>
+          <w:lang w:val="es-ES"/>
+        </w:rPr>
+        <w:t>r</w:t>
+      </w:r>
+      <w:r>
+        <w:rPr>
+          <w:lang w:val="es-ES"/>
+        </w:rPr>
+        <w:t>emito</w:t>
+      </w:r>
+    </w:p>
+    <w:p>
+      <w:pPr>
+        <w:rPr>
+          <w:lang w:val="es-ES"/>
         </w:rPr>
       </w:pPr>
     </w:p>
@@ -19886,6 +19763,530 @@
                 <w:bCs/>
                 <w:sz w:val="20"/>
               </w:rPr>
+              <w:t>ID Evento</w:t>
+            </w:r>
+          </w:p>
+        </w:tc>
+        <w:tc>
+          <w:tcPr>
+            <w:tcW w:w="7952" w:type="dxa"/>
+          </w:tcPr>
+          <w:p>
+            <w:pPr>
+              <w:rPr>
+                <w:rFonts w:ascii="Calibri" w:hAnsi="Calibri"/>
+                <w:szCs w:val="22"/>
+              </w:rPr>
+            </w:pPr>
+            <w:r>
+              <w:rPr>
+                <w:rFonts w:ascii="Calibri" w:hAnsi="Calibri"/>
+                <w:szCs w:val="22"/>
+              </w:rPr>
+              <w:t>8</w:t>
+            </w:r>
+          </w:p>
+        </w:tc>
+      </w:tr>
+      <w:tr>
+        <w:trPr>
+          <w:jc w:val="center"/>
+        </w:trPr>
+        <w:tc>
+          <w:tcPr>
+            <w:tcW w:w="1434" w:type="dxa"/>
+          </w:tcPr>
+          <w:p>
+            <w:pPr>
+              <w:rPr>
+                <w:rFonts w:ascii="Calibri" w:hAnsi="Calibri"/>
+                <w:b/>
+                <w:bCs/>
+                <w:sz w:val="20"/>
+              </w:rPr>
+            </w:pPr>
+            <w:r>
+              <w:rPr>
+                <w:rFonts w:ascii="Calibri" w:hAnsi="Calibri"/>
+                <w:b/>
+                <w:bCs/>
+                <w:sz w:val="20"/>
+              </w:rPr>
+              <w:t>Evento</w:t>
+            </w:r>
+          </w:p>
+        </w:tc>
+        <w:tc>
+          <w:tcPr>
+            <w:tcW w:w="7952" w:type="dxa"/>
+          </w:tcPr>
+          <w:p>
+            <w:pPr>
+              <w:spacing w:after="160" w:line="259" w:lineRule="auto"/>
+              <w:contextualSpacing/>
+              <w:jc w:val="left"/>
+              <w:rPr>
+                <w:b/>
+              </w:rPr>
+            </w:pPr>
+            <w:r>
+              <w:rPr>
+                <w:b/>
+              </w:rPr>
+              <w:t>El proveedor envía el remito de la mercadería</w:t>
+            </w:r>
+          </w:p>
+          <w:p>
+            <w:pPr>
+              <w:rPr>
+                <w:rFonts w:ascii="Calibri" w:hAnsi="Calibri"/>
+                <w:szCs w:val="22"/>
+              </w:rPr>
+            </w:pPr>
+          </w:p>
+        </w:tc>
+      </w:tr>
+      <w:tr>
+        <w:trPr>
+          <w:jc w:val="center"/>
+        </w:trPr>
+        <w:tc>
+          <w:tcPr>
+            <w:tcW w:w="1434" w:type="dxa"/>
+          </w:tcPr>
+          <w:p>
+            <w:pPr>
+              <w:rPr>
+                <w:rFonts w:ascii="Calibri" w:hAnsi="Calibri"/>
+                <w:b/>
+                <w:bCs/>
+                <w:sz w:val="20"/>
+              </w:rPr>
+            </w:pPr>
+            <w:r>
+              <w:rPr>
+                <w:rFonts w:ascii="Calibri" w:hAnsi="Calibri"/>
+                <w:b/>
+                <w:bCs/>
+                <w:sz w:val="20"/>
+              </w:rPr>
+              <w:t>Estímulo</w:t>
+            </w:r>
+          </w:p>
+        </w:tc>
+        <w:tc>
+          <w:tcPr>
+            <w:tcW w:w="7952" w:type="dxa"/>
+          </w:tcPr>
+          <w:p>
+            <w:pPr>
+              <w:rPr>
+                <w:rFonts w:ascii="Calibri" w:hAnsi="Calibri"/>
+                <w:szCs w:val="22"/>
+              </w:rPr>
+            </w:pPr>
+            <w:proofErr w:type="spellStart"/>
+            <w:r>
+              <w:rPr>
+                <w:rFonts w:ascii="Calibri" w:hAnsi="Calibri"/>
+                <w:szCs w:val="22"/>
+              </w:rPr>
+              <w:t>Datos_remito</w:t>
+            </w:r>
+            <w:proofErr w:type="spellEnd"/>
+          </w:p>
+        </w:tc>
+      </w:tr>
+      <w:tr>
+        <w:trPr>
+          <w:jc w:val="center"/>
+        </w:trPr>
+        <w:tc>
+          <w:tcPr>
+            <w:tcW w:w="1434" w:type="dxa"/>
+          </w:tcPr>
+          <w:p>
+            <w:pPr>
+              <w:rPr>
+                <w:rFonts w:ascii="Calibri" w:hAnsi="Calibri"/>
+                <w:b/>
+                <w:bCs/>
+                <w:sz w:val="20"/>
+              </w:rPr>
+            </w:pPr>
+            <w:r>
+              <w:rPr>
+                <w:rFonts w:ascii="Calibri" w:hAnsi="Calibri"/>
+                <w:b/>
+                <w:bCs/>
+                <w:sz w:val="20"/>
+              </w:rPr>
+              <w:t>Actividad</w:t>
+            </w:r>
+          </w:p>
+        </w:tc>
+        <w:tc>
+          <w:tcPr>
+            <w:tcW w:w="7952" w:type="dxa"/>
+          </w:tcPr>
+          <w:p>
+            <w:pPr>
+              <w:rPr>
+                <w:rFonts w:ascii="Calibri" w:hAnsi="Calibri"/>
+                <w:szCs w:val="22"/>
+              </w:rPr>
+            </w:pPr>
+            <w:r>
+              <w:rPr>
+                <w:rFonts w:ascii="Calibri" w:hAnsi="Calibri"/>
+                <w:szCs w:val="22"/>
+              </w:rPr>
+              <w:t>Buscar el proveedor que realizo la venta en PROVEEDORES</w:t>
+            </w:r>
+          </w:p>
+          <w:p>
+            <w:pPr>
+              <w:rPr>
+                <w:rFonts w:ascii="Calibri" w:hAnsi="Calibri"/>
+                <w:szCs w:val="22"/>
+              </w:rPr>
+            </w:pPr>
+            <w:r>
+              <w:rPr>
+                <w:rFonts w:ascii="Calibri" w:hAnsi="Calibri"/>
+                <w:szCs w:val="22"/>
+              </w:rPr>
+              <w:t xml:space="preserve">Se crea un nuevo registro en REMITOS  </w:t>
+            </w:r>
+          </w:p>
+          <w:p>
+            <w:pPr>
+              <w:rPr>
+                <w:rFonts w:ascii="Calibri" w:hAnsi="Calibri"/>
+                <w:szCs w:val="22"/>
+              </w:rPr>
+            </w:pPr>
+            <w:r>
+              <w:rPr>
+                <w:rFonts w:ascii="Calibri" w:hAnsi="Calibri"/>
+                <w:szCs w:val="22"/>
+              </w:rPr>
+              <w:t xml:space="preserve">Se actualiza el stock en PRODUCTOS </w:t>
+            </w:r>
+            <w:bookmarkStart w:id="78" w:name="_GoBack"/>
+            <w:bookmarkEnd w:id="78"/>
+          </w:p>
+        </w:tc>
+      </w:tr>
+      <w:tr>
+        <w:trPr>
+          <w:jc w:val="center"/>
+        </w:trPr>
+        <w:tc>
+          <w:tcPr>
+            <w:tcW w:w="1434" w:type="dxa"/>
+          </w:tcPr>
+          <w:p>
+            <w:pPr>
+              <w:rPr>
+                <w:rFonts w:ascii="Calibri" w:hAnsi="Calibri"/>
+                <w:b/>
+                <w:bCs/>
+                <w:sz w:val="20"/>
+              </w:rPr>
+            </w:pPr>
+            <w:r>
+              <w:rPr>
+                <w:rFonts w:ascii="Calibri" w:hAnsi="Calibri"/>
+                <w:b/>
+                <w:bCs/>
+                <w:sz w:val="20"/>
+              </w:rPr>
+              <w:t>Respuesta</w:t>
+            </w:r>
+          </w:p>
+        </w:tc>
+        <w:tc>
+          <w:tcPr>
+            <w:tcW w:w="7952" w:type="dxa"/>
+          </w:tcPr>
+          <w:p>
+            <w:pPr>
+              <w:rPr>
+                <w:rFonts w:ascii="Calibri" w:hAnsi="Calibri"/>
+                <w:szCs w:val="22"/>
+              </w:rPr>
+            </w:pPr>
+            <w:proofErr w:type="spellStart"/>
+            <w:r>
+              <w:rPr>
+                <w:rFonts w:ascii="Calibri" w:hAnsi="Calibri"/>
+                <w:szCs w:val="22"/>
+              </w:rPr>
+              <w:t>Datos_stock</w:t>
+            </w:r>
+            <w:proofErr w:type="spellEnd"/>
+          </w:p>
+        </w:tc>
+      </w:tr>
+      <w:tr>
+        <w:trPr>
+          <w:jc w:val="center"/>
+        </w:trPr>
+        <w:tc>
+          <w:tcPr>
+            <w:tcW w:w="1434" w:type="dxa"/>
+          </w:tcPr>
+          <w:p>
+            <w:pPr>
+              <w:rPr>
+                <w:rFonts w:ascii="Calibri" w:hAnsi="Calibri"/>
+                <w:b/>
+                <w:bCs/>
+                <w:sz w:val="20"/>
+              </w:rPr>
+            </w:pPr>
+            <w:r>
+              <w:rPr>
+                <w:rFonts w:ascii="Calibri" w:hAnsi="Calibri"/>
+                <w:b/>
+                <w:bCs/>
+                <w:sz w:val="20"/>
+              </w:rPr>
+              <w:t>Efecto</w:t>
+            </w:r>
+          </w:p>
+        </w:tc>
+        <w:tc>
+          <w:tcPr>
+            <w:tcW w:w="7952" w:type="dxa"/>
+          </w:tcPr>
+          <w:p>
+            <w:pPr>
+              <w:rPr>
+                <w:rFonts w:ascii="Calibri" w:hAnsi="Calibri"/>
+                <w:szCs w:val="22"/>
+              </w:rPr>
+            </w:pPr>
+            <w:r>
+              <w:rPr>
+                <w:rFonts w:ascii="Calibri" w:hAnsi="Calibri"/>
+                <w:szCs w:val="22"/>
+              </w:rPr>
+              <w:t xml:space="preserve">Se actualiza el stock en PRODUCTOS y se crea un nuevo registro en </w:t>
+            </w:r>
+            <w:r>
+              <w:rPr>
+                <w:rFonts w:ascii="Calibri" w:hAnsi="Calibri"/>
+                <w:szCs w:val="22"/>
+              </w:rPr>
+              <w:t>REMITOS</w:t>
+            </w:r>
+          </w:p>
+        </w:tc>
+      </w:tr>
+    </w:tbl>
+    <w:p>
+      <w:pPr>
+        <w:rPr>
+          <w:lang w:val="es-ES"/>
+        </w:rPr>
+      </w:pPr>
+    </w:p>
+    <w:p>
+      <w:pPr>
+        <w:rPr>
+          <w:lang w:val="es-ES"/>
+        </w:rPr>
+      </w:pPr>
+      <w:r>
+        <w:rPr>
+          <w:noProof/>
+          <w:lang w:val="es-ES"/>
+        </w:rPr>
+        <w:drawing>
+          <wp:inline distT="0" distB="0" distL="0" distR="0">
+            <wp:extent cx="5940425" cy="3138170"/>
+            <wp:effectExtent l="0" t="0" r="3175" b="5080"/>
+            <wp:docPr id="5" name="Imagen 5" descr="C:\Users\fabri\Documents\GitHub\Trabajo-Practico-N-1-Ingenieria-Software-1\Capturas Diagramas\8.png"/>
+            <wp:cNvGraphicFramePr>
+              <a:graphicFrameLocks xmlns:a="http://schemas.openxmlformats.org/drawingml/2006/main" noChangeAspect="1"/>
+            </wp:cNvGraphicFramePr>
+            <a:graphic xmlns:a="http://schemas.openxmlformats.org/drawingml/2006/main">
+              <a:graphicData uri="http://schemas.openxmlformats.org/drawingml/2006/picture">
+                <pic:pic xmlns:pic="http://schemas.openxmlformats.org/drawingml/2006/picture">
+                  <pic:nvPicPr>
+                    <pic:cNvPr id="0" name="Picture 8" descr="C:\Users\fabri\Documents\GitHub\Trabajo-Practico-N-1-Ingenieria-Software-1\Capturas Diagramas\8.png"/>
+                    <pic:cNvPicPr>
+                      <a:picLocks noChangeAspect="1" noChangeArrowheads="1"/>
+                    </pic:cNvPicPr>
+                  </pic:nvPicPr>
+                  <pic:blipFill>
+                    <a:blip r:embed="rId10">
+                      <a:extLst>
+                        <a:ext uri="{28A0092B-C50C-407E-A947-70E740481C1C}">
+                          <a14:useLocalDpi xmlns:a14="http://schemas.microsoft.com/office/drawing/2010/main" val="0"/>
+                        </a:ext>
+                      </a:extLst>
+                    </a:blip>
+                    <a:srcRect/>
+                    <a:stretch>
+                      <a:fillRect/>
+                    </a:stretch>
+                  </pic:blipFill>
+                  <pic:spPr bwMode="auto">
+                    <a:xfrm>
+                      <a:off x="0" y="0"/>
+                      <a:ext cx="5940425" cy="3138170"/>
+                    </a:xfrm>
+                    <a:prstGeom prst="rect">
+                      <a:avLst/>
+                    </a:prstGeom>
+                    <a:noFill/>
+                    <a:ln>
+                      <a:noFill/>
+                    </a:ln>
+                  </pic:spPr>
+                </pic:pic>
+              </a:graphicData>
+            </a:graphic>
+          </wp:inline>
+        </w:drawing>
+      </w:r>
+    </w:p>
+    <w:p>
+      <w:pPr>
+        <w:pStyle w:val="Ttulo1"/>
+        <w:numPr>
+          <w:ilvl w:val="0"/>
+          <w:numId w:val="0"/>
+        </w:numPr>
+        <w:rPr>
+          <w:lang w:val="es-ES"/>
+        </w:rPr>
+      </w:pPr>
+      <w:r>
+        <w:rPr>
+          <w:lang w:val="es-ES"/>
+        </w:rPr>
+        <w:t>4.9</w:t>
+      </w:r>
+    </w:p>
+    <w:p>
+      <w:pPr>
+        <w:spacing w:after="160" w:line="259" w:lineRule="auto"/>
+        <w:contextualSpacing/>
+        <w:jc w:val="left"/>
+        <w:rPr>
+          <w:rFonts w:ascii="Calibri" w:hAnsi="Calibri"/>
+        </w:rPr>
+      </w:pPr>
+    </w:p>
+    <w:p>
+      <w:pPr>
+        <w:rPr>
+          <w:rFonts w:cs="Arial"/>
+          <w:b/>
+          <w:bCs/>
+          <w:szCs w:val="28"/>
+        </w:rPr>
+      </w:pPr>
+      <w:r>
+        <w:rPr>
+          <w:rFonts w:cs="Arial"/>
+          <w:b/>
+          <w:bCs/>
+          <w:szCs w:val="28"/>
+        </w:rPr>
+        <w:t xml:space="preserve">4.10 </w:t>
+      </w:r>
+      <w:r>
+        <w:rPr>
+          <w:rFonts w:cs="Arial"/>
+          <w:b/>
+          <w:bCs/>
+          <w:szCs w:val="28"/>
+        </w:rPr>
+        <w:t xml:space="preserve">Mostrar cantidad de productos vendidos </w:t>
+      </w:r>
+      <w:proofErr w:type="spellStart"/>
+      <w:r>
+        <w:rPr>
+          <w:rFonts w:cs="Arial"/>
+          <w:b/>
+          <w:bCs/>
+          <w:szCs w:val="28"/>
+        </w:rPr>
+        <w:t>segun</w:t>
+      </w:r>
+      <w:proofErr w:type="spellEnd"/>
+      <w:r>
+        <w:rPr>
+          <w:rFonts w:cs="Arial"/>
+          <w:b/>
+          <w:bCs/>
+          <w:szCs w:val="28"/>
+        </w:rPr>
+        <w:t xml:space="preserve"> rubro</w:t>
+      </w:r>
+    </w:p>
+    <w:p>
+      <w:pPr>
+        <w:rPr>
+          <w:rFonts w:cs="Arial"/>
+          <w:b/>
+          <w:bCs/>
+          <w:szCs w:val="28"/>
+        </w:rPr>
+      </w:pPr>
+    </w:p>
+    <w:tbl>
+      <w:tblPr>
+        <w:tblW w:w="0" w:type="auto"/>
+        <w:jc w:val="center"/>
+        <w:tblBorders>
+          <w:top w:val="single" w:sz="4" w:space="0" w:color="auto"/>
+          <w:left w:val="single" w:sz="4" w:space="0" w:color="auto"/>
+          <w:bottom w:val="single" w:sz="4" w:space="0" w:color="auto"/>
+          <w:right w:val="single" w:sz="4" w:space="0" w:color="auto"/>
+          <w:insideH w:val="single" w:sz="4" w:space="0" w:color="auto"/>
+          <w:insideV w:val="single" w:sz="4" w:space="0" w:color="auto"/>
+        </w:tblBorders>
+        <w:tblCellMar>
+          <w:left w:w="70" w:type="dxa"/>
+          <w:right w:w="70" w:type="dxa"/>
+        </w:tblCellMar>
+        <w:tblLook w:val="0000" w:firstRow="0" w:lastRow="0" w:firstColumn="0" w:lastColumn="0" w:noHBand="0" w:noVBand="0"/>
+      </w:tblPr>
+      <w:tblGrid>
+        <w:gridCol w:w="1434"/>
+        <w:gridCol w:w="7952"/>
+      </w:tblGrid>
+      <w:tr>
+        <w:trPr>
+          <w:jc w:val="center"/>
+        </w:trPr>
+        <w:tc>
+          <w:tcPr>
+            <w:tcW w:w="1434" w:type="dxa"/>
+          </w:tcPr>
+          <w:p>
+            <w:pPr>
+              <w:rPr>
+                <w:rFonts w:ascii="Calibri" w:hAnsi="Calibri"/>
+                <w:b/>
+                <w:bCs/>
+                <w:sz w:val="20"/>
+              </w:rPr>
+            </w:pPr>
+            <w:r>
+              <w:rPr>
+                <w:rFonts w:ascii="Calibri" w:hAnsi="Calibri"/>
+                <w:b/>
+                <w:bCs/>
+                <w:sz w:val="20"/>
+              </w:rPr>
+              <w:lastRenderedPageBreak/>
               <w:t>ID Evento</w:t>
             </w:r>
           </w:p>
@@ -20786,6 +21187,7 @@
           <w:noProof/>
           <w:lang w:eastAsia="es-AR"/>
         </w:rPr>
+        <w:lastRenderedPageBreak/>
         <w:drawing>
           <wp:inline distT="0" distB="0" distL="0" distR="0" wp14:anchorId="0EFA29BD" wp14:editId="2E1FF2DB">
             <wp:extent cx="5400040" cy="2018665"/>
@@ -21385,6 +21787,7 @@
         <w:rPr>
           <w:lang w:val="es-ES"/>
         </w:rPr>
+        <w:lastRenderedPageBreak/>
         <w:t>Nivelación de Eventos</w:t>
       </w:r>
       <w:bookmarkEnd w:id="79"/>
@@ -21466,13 +21869,13 @@
         </w:rPr>
         <w:t xml:space="preserve"> de evento</w:t>
       </w:r>
+      <w:proofErr w:type="gramStart"/>
       <w:r>
         <w:rPr>
           <w:color w:val="FF0000"/>
         </w:rPr>
         <w:t>]</w:t>
       </w:r>
-      <w:proofErr w:type="gramStart"/>
       <w:r>
         <w:t>:</w:t>
       </w:r>
@@ -21542,13 +21945,13 @@
         </w:rPr>
         <w:t>evento</w:t>
       </w:r>
+      <w:proofErr w:type="gramStart"/>
       <w:r>
         <w:rPr>
           <w:color w:val="FF0000"/>
         </w:rPr>
         <w:t>]</w:t>
       </w:r>
-      <w:proofErr w:type="gramStart"/>
       <w:r>
         <w:t>:</w:t>
       </w:r>
@@ -21637,13 +22040,13 @@
         </w:rPr>
         <w:t xml:space="preserve"> de evento</w:t>
       </w:r>
+      <w:proofErr w:type="gramStart"/>
       <w:r>
         <w:rPr>
           <w:color w:val="FF0000"/>
         </w:rPr>
         <w:t>]</w:t>
       </w:r>
-      <w:proofErr w:type="gramStart"/>
       <w:r>
         <w:t>:</w:t>
       </w:r>
@@ -21713,13 +22116,13 @@
         </w:rPr>
         <w:t>evento</w:t>
       </w:r>
+      <w:proofErr w:type="gramStart"/>
       <w:r>
         <w:rPr>
           <w:color w:val="FF0000"/>
         </w:rPr>
         <w:t>]</w:t>
       </w:r>
-      <w:proofErr w:type="gramStart"/>
       <w:r>
         <w:t>:</w:t>
       </w:r>
@@ -21811,13 +22214,13 @@
         </w:rPr>
         <w:t xml:space="preserve"> de evento</w:t>
       </w:r>
+      <w:proofErr w:type="gramStart"/>
       <w:r>
         <w:rPr>
           <w:color w:val="FF0000"/>
         </w:rPr>
         <w:t>]</w:t>
       </w:r>
-      <w:proofErr w:type="gramStart"/>
       <w:r>
         <w:t>:</w:t>
       </w:r>
@@ -21887,13 +22290,13 @@
         </w:rPr>
         <w:t>evento</w:t>
       </w:r>
+      <w:proofErr w:type="gramStart"/>
       <w:r>
         <w:rPr>
           <w:color w:val="FF0000"/>
         </w:rPr>
         <w:t>]</w:t>
       </w:r>
-      <w:proofErr w:type="gramStart"/>
       <w:r>
         <w:t>:</w:t>
       </w:r>
@@ -21960,7 +22363,7 @@
 </file>
 
 <file path=word/endnotes.xml><?xml version="1.0" encoding="utf-8"?>
-<w:endnotes xmlns:wpc="http://schemas.microsoft.com/office/word/2010/wordprocessingCanvas" xmlns:mc="http://schemas.openxmlformats.org/markup-compatibility/2006" xmlns:o="urn:schemas-microsoft-com:office:office" xmlns:r="http://schemas.openxmlformats.org/officeDocument/2006/relationships" xmlns:m="http://schemas.openxmlformats.org/officeDocument/2006/math" xmlns:v="urn:schemas-microsoft-com:vml" xmlns:wp14="http://schemas.microsoft.com/office/word/2010/wordprocessingDrawing" xmlns:wp="http://schemas.openxmlformats.org/drawingml/2006/wordprocessingDrawing" xmlns:w10="urn:schemas-microsoft-com:office:word" xmlns:w="http://schemas.openxmlformats.org/wordprocessingml/2006/main" xmlns:w14="http://schemas.microsoft.com/office/word/2010/wordml" xmlns:wpg="http://schemas.microsoft.com/office/word/2010/wordprocessingGroup" xmlns:wpi="http://schemas.microsoft.com/office/word/2010/wordprocessingInk" xmlns:wne="http://schemas.microsoft.com/office/word/2006/wordml" xmlns:wps="http://schemas.microsoft.com/office/word/2010/wordprocessingShape" mc:Ignorable="w14 wp14">
+<w:endnotes xmlns:wpc="http://schemas.microsoft.com/office/word/2010/wordprocessingCanvas" xmlns:cx="http://schemas.microsoft.com/office/drawing/2014/chartex" xmlns:cx1="http://schemas.microsoft.com/office/drawing/2015/9/8/chartex" xmlns:cx2="http://schemas.microsoft.com/office/drawing/2015/10/21/chartex" xmlns:cx3="http://schemas.microsoft.com/office/drawing/2016/5/9/chartex" xmlns:cx4="http://schemas.microsoft.com/office/drawing/2016/5/10/chartex" xmlns:cx5="http://schemas.microsoft.com/office/drawing/2016/5/11/chartex" xmlns:cx6="http://schemas.microsoft.com/office/drawing/2016/5/12/chartex" xmlns:cx7="http://schemas.microsoft.com/office/drawing/2016/5/13/chartex" xmlns:cx8="http://schemas.microsoft.com/office/drawing/2016/5/14/chartex" xmlns:mc="http://schemas.openxmlformats.org/markup-compatibility/2006" xmlns:aink="http://schemas.microsoft.com/office/drawing/2016/ink" xmlns:am3d="http://schemas.microsoft.com/office/drawing/2017/model3d" xmlns:o="urn:schemas-microsoft-com:office:office" xmlns:r="http://schemas.openxmlformats.org/officeDocument/2006/relationships" xmlns:m="http://schemas.openxmlformats.org/officeDocument/2006/math" xmlns:v="urn:schemas-microsoft-com:vml" xmlns:wp14="http://schemas.microsoft.com/office/word/2010/wordprocessingDrawing" xmlns:wp="http://schemas.openxmlformats.org/drawingml/2006/wordprocessingDrawing" xmlns:w10="urn:schemas-microsoft-com:office:word" xmlns:w="http://schemas.openxmlformats.org/wordprocessingml/2006/main" xmlns:w14="http://schemas.microsoft.com/office/word/2010/wordml" xmlns:w15="http://schemas.microsoft.com/office/word/2012/wordml" xmlns:w16cid="http://schemas.microsoft.com/office/word/2016/wordml/cid" xmlns:w16se="http://schemas.microsoft.com/office/word/2015/wordml/symex" xmlns:wpg="http://schemas.microsoft.com/office/word/2010/wordprocessingGroup" xmlns:wpi="http://schemas.microsoft.com/office/word/2010/wordprocessingInk" xmlns:wne="http://schemas.microsoft.com/office/word/2006/wordml" xmlns:wps="http://schemas.microsoft.com/office/word/2010/wordprocessingShape" mc:Ignorable="w14 w15 w16se w16cid wp14">
   <w:endnote w:type="separator" w:id="-1">
     <w:p>
       <w:r>
@@ -21979,7 +22382,7 @@
 </file>
 
 <file path=word/footer1.xml><?xml version="1.0" encoding="utf-8"?>
-<w:ftr xmlns:wpc="http://schemas.microsoft.com/office/word/2010/wordprocessingCanvas" xmlns:mc="http://schemas.openxmlformats.org/markup-compatibility/2006" xmlns:o="urn:schemas-microsoft-com:office:office" xmlns:r="http://schemas.openxmlformats.org/officeDocument/2006/relationships" xmlns:m="http://schemas.openxmlformats.org/officeDocument/2006/math" xmlns:v="urn:schemas-microsoft-com:vml" xmlns:wp14="http://schemas.microsoft.com/office/word/2010/wordprocessingDrawing" xmlns:wp="http://schemas.openxmlformats.org/drawingml/2006/wordprocessingDrawing" xmlns:w10="urn:schemas-microsoft-com:office:word" xmlns:w="http://schemas.openxmlformats.org/wordprocessingml/2006/main" xmlns:w14="http://schemas.microsoft.com/office/word/2010/wordml" xmlns:wpg="http://schemas.microsoft.com/office/word/2010/wordprocessingGroup" xmlns:wpi="http://schemas.microsoft.com/office/word/2010/wordprocessingInk" xmlns:wne="http://schemas.microsoft.com/office/word/2006/wordml" xmlns:wps="http://schemas.microsoft.com/office/word/2010/wordprocessingShape" mc:Ignorable="w14 wp14">
+<w:ftr xmlns:wpc="http://schemas.microsoft.com/office/word/2010/wordprocessingCanvas" xmlns:cx="http://schemas.microsoft.com/office/drawing/2014/chartex" xmlns:cx1="http://schemas.microsoft.com/office/drawing/2015/9/8/chartex" xmlns:cx2="http://schemas.microsoft.com/office/drawing/2015/10/21/chartex" xmlns:cx3="http://schemas.microsoft.com/office/drawing/2016/5/9/chartex" xmlns:cx4="http://schemas.microsoft.com/office/drawing/2016/5/10/chartex" xmlns:cx5="http://schemas.microsoft.com/office/drawing/2016/5/11/chartex" xmlns:cx6="http://schemas.microsoft.com/office/drawing/2016/5/12/chartex" xmlns:cx7="http://schemas.microsoft.com/office/drawing/2016/5/13/chartex" xmlns:cx8="http://schemas.microsoft.com/office/drawing/2016/5/14/chartex" xmlns:mc="http://schemas.openxmlformats.org/markup-compatibility/2006" xmlns:aink="http://schemas.microsoft.com/office/drawing/2016/ink" xmlns:am3d="http://schemas.microsoft.com/office/drawing/2017/model3d" xmlns:o="urn:schemas-microsoft-com:office:office" xmlns:r="http://schemas.openxmlformats.org/officeDocument/2006/relationships" xmlns:m="http://schemas.openxmlformats.org/officeDocument/2006/math" xmlns:v="urn:schemas-microsoft-com:vml" xmlns:wp14="http://schemas.microsoft.com/office/word/2010/wordprocessingDrawing" xmlns:wp="http://schemas.openxmlformats.org/drawingml/2006/wordprocessingDrawing" xmlns:w10="urn:schemas-microsoft-com:office:word" xmlns:w="http://schemas.openxmlformats.org/wordprocessingml/2006/main" xmlns:w14="http://schemas.microsoft.com/office/word/2010/wordml" xmlns:w15="http://schemas.microsoft.com/office/word/2012/wordml" xmlns:w16cid="http://schemas.microsoft.com/office/word/2016/wordml/cid" xmlns:w16se="http://schemas.microsoft.com/office/word/2015/wordml/symex" xmlns:wpg="http://schemas.microsoft.com/office/word/2010/wordprocessingGroup" xmlns:wpi="http://schemas.microsoft.com/office/word/2010/wordprocessingInk" xmlns:wne="http://schemas.microsoft.com/office/word/2006/wordml" xmlns:wps="http://schemas.microsoft.com/office/word/2010/wordprocessingShape" mc:Ignorable="w14 w15 w16se w16cid wp14">
   <w:p>
     <w:pPr>
       <w:jc w:val="right"/>
@@ -22029,7 +22432,7 @@
 </file>
 
 <file path=word/footer2.xml><?xml version="1.0" encoding="utf-8"?>
-<w:ftr xmlns:wpc="http://schemas.microsoft.com/office/word/2010/wordprocessingCanvas" xmlns:mc="http://schemas.openxmlformats.org/markup-compatibility/2006" xmlns:o="urn:schemas-microsoft-com:office:office" xmlns:r="http://schemas.openxmlformats.org/officeDocument/2006/relationships" xmlns:m="http://schemas.openxmlformats.org/officeDocument/2006/math" xmlns:v="urn:schemas-microsoft-com:vml" xmlns:wp14="http://schemas.microsoft.com/office/word/2010/wordprocessingDrawing" xmlns:wp="http://schemas.openxmlformats.org/drawingml/2006/wordprocessingDrawing" xmlns:w10="urn:schemas-microsoft-com:office:word" xmlns:w="http://schemas.openxmlformats.org/wordprocessingml/2006/main" xmlns:w14="http://schemas.microsoft.com/office/word/2010/wordml" xmlns:wpg="http://schemas.microsoft.com/office/word/2010/wordprocessingGroup" xmlns:wpi="http://schemas.microsoft.com/office/word/2010/wordprocessingInk" xmlns:wne="http://schemas.microsoft.com/office/word/2006/wordml" xmlns:wps="http://schemas.microsoft.com/office/word/2010/wordprocessingShape" mc:Ignorable="w14 wp14">
+<w:ftr xmlns:wpc="http://schemas.microsoft.com/office/word/2010/wordprocessingCanvas" xmlns:cx="http://schemas.microsoft.com/office/drawing/2014/chartex" xmlns:cx1="http://schemas.microsoft.com/office/drawing/2015/9/8/chartex" xmlns:cx2="http://schemas.microsoft.com/office/drawing/2015/10/21/chartex" xmlns:cx3="http://schemas.microsoft.com/office/drawing/2016/5/9/chartex" xmlns:cx4="http://schemas.microsoft.com/office/drawing/2016/5/10/chartex" xmlns:cx5="http://schemas.microsoft.com/office/drawing/2016/5/11/chartex" xmlns:cx6="http://schemas.microsoft.com/office/drawing/2016/5/12/chartex" xmlns:cx7="http://schemas.microsoft.com/office/drawing/2016/5/13/chartex" xmlns:cx8="http://schemas.microsoft.com/office/drawing/2016/5/14/chartex" xmlns:mc="http://schemas.openxmlformats.org/markup-compatibility/2006" xmlns:aink="http://schemas.microsoft.com/office/drawing/2016/ink" xmlns:am3d="http://schemas.microsoft.com/office/drawing/2017/model3d" xmlns:o="urn:schemas-microsoft-com:office:office" xmlns:r="http://schemas.openxmlformats.org/officeDocument/2006/relationships" xmlns:m="http://schemas.openxmlformats.org/officeDocument/2006/math" xmlns:v="urn:schemas-microsoft-com:vml" xmlns:wp14="http://schemas.microsoft.com/office/word/2010/wordprocessingDrawing" xmlns:wp="http://schemas.openxmlformats.org/drawingml/2006/wordprocessingDrawing" xmlns:w10="urn:schemas-microsoft-com:office:word" xmlns:w="http://schemas.openxmlformats.org/wordprocessingml/2006/main" xmlns:w14="http://schemas.microsoft.com/office/word/2010/wordml" xmlns:w15="http://schemas.microsoft.com/office/word/2012/wordml" xmlns:w16cid="http://schemas.microsoft.com/office/word/2016/wordml/cid" xmlns:w16se="http://schemas.microsoft.com/office/word/2015/wordml/symex" xmlns:wpg="http://schemas.microsoft.com/office/word/2010/wordprocessingGroup" xmlns:wpi="http://schemas.microsoft.com/office/word/2010/wordprocessingInk" xmlns:wne="http://schemas.microsoft.com/office/word/2006/wordml" xmlns:wps="http://schemas.microsoft.com/office/word/2010/wordprocessingShape" mc:Ignorable="w14 w15 w16se w16cid wp14">
   <w:tbl>
     <w:tblPr>
       <w:tblW w:w="10092" w:type="dxa"/>
@@ -22231,7 +22634,7 @@
 </file>
 
 <file path=word/footnotes.xml><?xml version="1.0" encoding="utf-8"?>
-<w:footnotes xmlns:wpc="http://schemas.microsoft.com/office/word/2010/wordprocessingCanvas" xmlns:mc="http://schemas.openxmlformats.org/markup-compatibility/2006" xmlns:o="urn:schemas-microsoft-com:office:office" xmlns:r="http://schemas.openxmlformats.org/officeDocument/2006/relationships" xmlns:m="http://schemas.openxmlformats.org/officeDocument/2006/math" xmlns:v="urn:schemas-microsoft-com:vml" xmlns:wp14="http://schemas.microsoft.com/office/word/2010/wordprocessingDrawing" xmlns:wp="http://schemas.openxmlformats.org/drawingml/2006/wordprocessingDrawing" xmlns:w10="urn:schemas-microsoft-com:office:word" xmlns:w="http://schemas.openxmlformats.org/wordprocessingml/2006/main" xmlns:w14="http://schemas.microsoft.com/office/word/2010/wordml" xmlns:wpg="http://schemas.microsoft.com/office/word/2010/wordprocessingGroup" xmlns:wpi="http://schemas.microsoft.com/office/word/2010/wordprocessingInk" xmlns:wne="http://schemas.microsoft.com/office/word/2006/wordml" xmlns:wps="http://schemas.microsoft.com/office/word/2010/wordprocessingShape" mc:Ignorable="w14 wp14">
+<w:footnotes xmlns:wpc="http://schemas.microsoft.com/office/word/2010/wordprocessingCanvas" xmlns:cx="http://schemas.microsoft.com/office/drawing/2014/chartex" xmlns:cx1="http://schemas.microsoft.com/office/drawing/2015/9/8/chartex" xmlns:cx2="http://schemas.microsoft.com/office/drawing/2015/10/21/chartex" xmlns:cx3="http://schemas.microsoft.com/office/drawing/2016/5/9/chartex" xmlns:cx4="http://schemas.microsoft.com/office/drawing/2016/5/10/chartex" xmlns:cx5="http://schemas.microsoft.com/office/drawing/2016/5/11/chartex" xmlns:cx6="http://schemas.microsoft.com/office/drawing/2016/5/12/chartex" xmlns:cx7="http://schemas.microsoft.com/office/drawing/2016/5/13/chartex" xmlns:cx8="http://schemas.microsoft.com/office/drawing/2016/5/14/chartex" xmlns:mc="http://schemas.openxmlformats.org/markup-compatibility/2006" xmlns:aink="http://schemas.microsoft.com/office/drawing/2016/ink" xmlns:am3d="http://schemas.microsoft.com/office/drawing/2017/model3d" xmlns:o="urn:schemas-microsoft-com:office:office" xmlns:r="http://schemas.openxmlformats.org/officeDocument/2006/relationships" xmlns:m="http://schemas.openxmlformats.org/officeDocument/2006/math" xmlns:v="urn:schemas-microsoft-com:vml" xmlns:wp14="http://schemas.microsoft.com/office/word/2010/wordprocessingDrawing" xmlns:wp="http://schemas.openxmlformats.org/drawingml/2006/wordprocessingDrawing" xmlns:w10="urn:schemas-microsoft-com:office:word" xmlns:w="http://schemas.openxmlformats.org/wordprocessingml/2006/main" xmlns:w14="http://schemas.microsoft.com/office/word/2010/wordml" xmlns:w15="http://schemas.microsoft.com/office/word/2012/wordml" xmlns:w16cid="http://schemas.microsoft.com/office/word/2016/wordml/cid" xmlns:w16se="http://schemas.microsoft.com/office/word/2015/wordml/symex" xmlns:wpg="http://schemas.microsoft.com/office/word/2010/wordprocessingGroup" xmlns:wpi="http://schemas.microsoft.com/office/word/2010/wordprocessingInk" xmlns:wne="http://schemas.microsoft.com/office/word/2006/wordml" xmlns:wps="http://schemas.microsoft.com/office/word/2010/wordprocessingShape" mc:Ignorable="w14 w15 w16se w16cid wp14">
   <w:footnote w:type="separator" w:id="-1">
     <w:p>
       <w:r>
@@ -22250,7 +22653,7 @@
 </file>
 
 <file path=word/header1.xml><?xml version="1.0" encoding="utf-8"?>
-<w:hdr xmlns:wpc="http://schemas.microsoft.com/office/word/2010/wordprocessingCanvas" xmlns:mc="http://schemas.openxmlformats.org/markup-compatibility/2006" xmlns:o="urn:schemas-microsoft-com:office:office" xmlns:r="http://schemas.openxmlformats.org/officeDocument/2006/relationships" xmlns:m="http://schemas.openxmlformats.org/officeDocument/2006/math" xmlns:v="urn:schemas-microsoft-com:vml" xmlns:wp14="http://schemas.microsoft.com/office/word/2010/wordprocessingDrawing" xmlns:wp="http://schemas.openxmlformats.org/drawingml/2006/wordprocessingDrawing" xmlns:w10="urn:schemas-microsoft-com:office:word" xmlns:w="http://schemas.openxmlformats.org/wordprocessingml/2006/main" xmlns:w14="http://schemas.microsoft.com/office/word/2010/wordml" xmlns:wpg="http://schemas.microsoft.com/office/word/2010/wordprocessingGroup" xmlns:wpi="http://schemas.microsoft.com/office/word/2010/wordprocessingInk" xmlns:wne="http://schemas.microsoft.com/office/word/2006/wordml" xmlns:wps="http://schemas.microsoft.com/office/word/2010/wordprocessingShape" mc:Ignorable="w14 wp14">
+<w:hdr xmlns:wpc="http://schemas.microsoft.com/office/word/2010/wordprocessingCanvas" xmlns:cx="http://schemas.microsoft.com/office/drawing/2014/chartex" xmlns:cx1="http://schemas.microsoft.com/office/drawing/2015/9/8/chartex" xmlns:cx2="http://schemas.microsoft.com/office/drawing/2015/10/21/chartex" xmlns:cx3="http://schemas.microsoft.com/office/drawing/2016/5/9/chartex" xmlns:cx4="http://schemas.microsoft.com/office/drawing/2016/5/10/chartex" xmlns:cx5="http://schemas.microsoft.com/office/drawing/2016/5/11/chartex" xmlns:cx6="http://schemas.microsoft.com/office/drawing/2016/5/12/chartex" xmlns:cx7="http://schemas.microsoft.com/office/drawing/2016/5/13/chartex" xmlns:cx8="http://schemas.microsoft.com/office/drawing/2016/5/14/chartex" xmlns:mc="http://schemas.openxmlformats.org/markup-compatibility/2006" xmlns:aink="http://schemas.microsoft.com/office/drawing/2016/ink" xmlns:am3d="http://schemas.microsoft.com/office/drawing/2017/model3d" xmlns:o="urn:schemas-microsoft-com:office:office" xmlns:r="http://schemas.openxmlformats.org/officeDocument/2006/relationships" xmlns:m="http://schemas.openxmlformats.org/officeDocument/2006/math" xmlns:v="urn:schemas-microsoft-com:vml" xmlns:wp14="http://schemas.microsoft.com/office/word/2010/wordprocessingDrawing" xmlns:wp="http://schemas.openxmlformats.org/drawingml/2006/wordprocessingDrawing" xmlns:w10="urn:schemas-microsoft-com:office:word" xmlns:w="http://schemas.openxmlformats.org/wordprocessingml/2006/main" xmlns:w14="http://schemas.microsoft.com/office/word/2010/wordml" xmlns:w15="http://schemas.microsoft.com/office/word/2012/wordml" xmlns:w16cid="http://schemas.microsoft.com/office/word/2016/wordml/cid" xmlns:w16se="http://schemas.microsoft.com/office/word/2015/wordml/symex" xmlns:wpg="http://schemas.microsoft.com/office/word/2010/wordprocessingGroup" xmlns:wpi="http://schemas.microsoft.com/office/word/2010/wordprocessingInk" xmlns:wne="http://schemas.microsoft.com/office/word/2006/wordml" xmlns:wps="http://schemas.microsoft.com/office/word/2010/wordprocessingShape" mc:Ignorable="w14 w15 w16se w16cid wp14">
   <w:tbl>
     <w:tblPr>
       <w:tblW w:w="10014" w:type="dxa"/>
@@ -22618,8 +23021,8 @@
 </file>
 
 <file path=word/numbering.xml><?xml version="1.0" encoding="utf-8"?>
-<w:numbering xmlns:wpc="http://schemas.microsoft.com/office/word/2010/wordprocessingCanvas" xmlns:mc="http://schemas.openxmlformats.org/markup-compatibility/2006" xmlns:o="urn:schemas-microsoft-com:office:office" xmlns:r="http://schemas.openxmlformats.org/officeDocument/2006/relationships" xmlns:m="http://schemas.openxmlformats.org/officeDocument/2006/math" xmlns:v="urn:schemas-microsoft-com:vml" xmlns:wp14="http://schemas.microsoft.com/office/word/2010/wordprocessingDrawing" xmlns:wp="http://schemas.openxmlformats.org/drawingml/2006/wordprocessingDrawing" xmlns:w10="urn:schemas-microsoft-com:office:word" xmlns:w="http://schemas.openxmlformats.org/wordprocessingml/2006/main" xmlns:w14="http://schemas.microsoft.com/office/word/2010/wordml" xmlns:wpg="http://schemas.microsoft.com/office/word/2010/wordprocessingGroup" xmlns:wpi="http://schemas.microsoft.com/office/word/2010/wordprocessingInk" xmlns:wne="http://schemas.microsoft.com/office/word/2006/wordml" xmlns:wps="http://schemas.microsoft.com/office/word/2010/wordprocessingShape" mc:Ignorable="w14 wp14">
-  <w:abstractNum w:abstractNumId="0">
+<w:numbering xmlns:wpc="http://schemas.microsoft.com/office/word/2010/wordprocessingCanvas" xmlns:cx="http://schemas.microsoft.com/office/drawing/2014/chartex" xmlns:cx1="http://schemas.microsoft.com/office/drawing/2015/9/8/chartex" xmlns:cx2="http://schemas.microsoft.com/office/drawing/2015/10/21/chartex" xmlns:cx3="http://schemas.microsoft.com/office/drawing/2016/5/9/chartex" xmlns:cx4="http://schemas.microsoft.com/office/drawing/2016/5/10/chartex" xmlns:cx5="http://schemas.microsoft.com/office/drawing/2016/5/11/chartex" xmlns:cx6="http://schemas.microsoft.com/office/drawing/2016/5/12/chartex" xmlns:cx7="http://schemas.microsoft.com/office/drawing/2016/5/13/chartex" xmlns:cx8="http://schemas.microsoft.com/office/drawing/2016/5/14/chartex" xmlns:mc="http://schemas.openxmlformats.org/markup-compatibility/2006" xmlns:aink="http://schemas.microsoft.com/office/drawing/2016/ink" xmlns:am3d="http://schemas.microsoft.com/office/drawing/2017/model3d" xmlns:o="urn:schemas-microsoft-com:office:office" xmlns:r="http://schemas.openxmlformats.org/officeDocument/2006/relationships" xmlns:m="http://schemas.openxmlformats.org/officeDocument/2006/math" xmlns:v="urn:schemas-microsoft-com:vml" xmlns:wp14="http://schemas.microsoft.com/office/word/2010/wordprocessingDrawing" xmlns:wp="http://schemas.openxmlformats.org/drawingml/2006/wordprocessingDrawing" xmlns:w10="urn:schemas-microsoft-com:office:word" xmlns:w="http://schemas.openxmlformats.org/wordprocessingml/2006/main" xmlns:w14="http://schemas.microsoft.com/office/word/2010/wordml" xmlns:w15="http://schemas.microsoft.com/office/word/2012/wordml" xmlns:w16cid="http://schemas.microsoft.com/office/word/2016/wordml/cid" xmlns:w16se="http://schemas.microsoft.com/office/word/2015/wordml/symex" xmlns:wpg="http://schemas.microsoft.com/office/word/2010/wordprocessingGroup" xmlns:wpi="http://schemas.microsoft.com/office/word/2010/wordprocessingInk" xmlns:wne="http://schemas.microsoft.com/office/word/2006/wordml" xmlns:wps="http://schemas.microsoft.com/office/word/2010/wordprocessingShape" mc:Ignorable="w14 w15 w16se w16cid wp14">
+  <w:abstractNum w:abstractNumId="0" w15:restartNumberingAfterBreak="0">
     <w:nsid w:val="01195CF5"/>
     <w:multiLevelType w:val="hybridMultilevel"/>
     <w:tmpl w:val="F12E0150"/>
@@ -22732,7 +23135,7 @@
       </w:rPr>
     </w:lvl>
   </w:abstractNum>
-  <w:abstractNum w:abstractNumId="1">
+  <w:abstractNum w:abstractNumId="1" w15:restartNumberingAfterBreak="0">
     <w:nsid w:val="070F7507"/>
     <w:multiLevelType w:val="hybridMultilevel"/>
     <w:tmpl w:val="A4025D48"/>
@@ -22845,7 +23248,7 @@
       </w:rPr>
     </w:lvl>
   </w:abstractNum>
-  <w:abstractNum w:abstractNumId="2">
+  <w:abstractNum w:abstractNumId="2" w15:restartNumberingAfterBreak="0">
     <w:nsid w:val="0A5210BF"/>
     <w:multiLevelType w:val="multilevel"/>
     <w:tmpl w:val="2FCC288C"/>
@@ -22958,7 +23361,7 @@
       </w:rPr>
     </w:lvl>
   </w:abstractNum>
-  <w:abstractNum w:abstractNumId="3">
+  <w:abstractNum w:abstractNumId="3" w15:restartNumberingAfterBreak="0">
     <w:nsid w:val="0BE04E25"/>
     <w:multiLevelType w:val="multilevel"/>
     <w:tmpl w:val="1700ADD0"/>
@@ -23056,7 +23459,7 @@
       </w:pPr>
     </w:lvl>
   </w:abstractNum>
-  <w:abstractNum w:abstractNumId="4">
+  <w:abstractNum w:abstractNumId="4" w15:restartNumberingAfterBreak="0">
     <w:nsid w:val="0DBC1D8C"/>
     <w:multiLevelType w:val="hybridMultilevel"/>
     <w:tmpl w:val="93BC155C"/>
@@ -23169,7 +23572,7 @@
       </w:rPr>
     </w:lvl>
   </w:abstractNum>
-  <w:abstractNum w:abstractNumId="5">
+  <w:abstractNum w:abstractNumId="5" w15:restartNumberingAfterBreak="0">
     <w:nsid w:val="161E1FD8"/>
     <w:multiLevelType w:val="hybridMultilevel"/>
     <w:tmpl w:val="78802EDC"/>
@@ -23258,7 +23661,7 @@
       </w:pPr>
     </w:lvl>
   </w:abstractNum>
-  <w:abstractNum w:abstractNumId="6">
+  <w:abstractNum w:abstractNumId="6" w15:restartNumberingAfterBreak="0">
     <w:nsid w:val="1E0E366A"/>
     <w:multiLevelType w:val="hybridMultilevel"/>
     <w:tmpl w:val="0C64B0B6"/>
@@ -23371,7 +23774,7 @@
       </w:rPr>
     </w:lvl>
   </w:abstractNum>
-  <w:abstractNum w:abstractNumId="7">
+  <w:abstractNum w:abstractNumId="7" w15:restartNumberingAfterBreak="0">
     <w:nsid w:val="1E5C55D4"/>
     <w:multiLevelType w:val="hybridMultilevel"/>
     <w:tmpl w:val="AE581930"/>
@@ -23484,7 +23887,7 @@
       </w:rPr>
     </w:lvl>
   </w:abstractNum>
-  <w:abstractNum w:abstractNumId="8">
+  <w:abstractNum w:abstractNumId="8" w15:restartNumberingAfterBreak="0">
     <w:nsid w:val="243F356D"/>
     <w:multiLevelType w:val="hybridMultilevel"/>
     <w:tmpl w:val="18E8D1F2"/>
@@ -23573,7 +23976,7 @@
       </w:pPr>
     </w:lvl>
   </w:abstractNum>
-  <w:abstractNum w:abstractNumId="9">
+  <w:abstractNum w:abstractNumId="9" w15:restartNumberingAfterBreak="0">
     <w:nsid w:val="29833E69"/>
     <w:multiLevelType w:val="hybridMultilevel"/>
     <w:tmpl w:val="A10E0D82"/>
@@ -23686,7 +24089,7 @@
       </w:rPr>
     </w:lvl>
   </w:abstractNum>
-  <w:abstractNum w:abstractNumId="10">
+  <w:abstractNum w:abstractNumId="10" w15:restartNumberingAfterBreak="0">
     <w:nsid w:val="2D4D0DE9"/>
     <w:multiLevelType w:val="hybridMultilevel"/>
     <w:tmpl w:val="9FD429FC"/>
@@ -23799,7 +24202,7 @@
       </w:rPr>
     </w:lvl>
   </w:abstractNum>
-  <w:abstractNum w:abstractNumId="11">
+  <w:abstractNum w:abstractNumId="11" w15:restartNumberingAfterBreak="0">
     <w:nsid w:val="39AA6C1D"/>
     <w:multiLevelType w:val="hybridMultilevel"/>
     <w:tmpl w:val="5BE624E0"/>
@@ -23889,7 +24292,7 @@
       </w:pPr>
     </w:lvl>
   </w:abstractNum>
-  <w:abstractNum w:abstractNumId="12">
+  <w:abstractNum w:abstractNumId="12" w15:restartNumberingAfterBreak="0">
     <w:nsid w:val="40FC531D"/>
     <w:multiLevelType w:val="hybridMultilevel"/>
     <w:tmpl w:val="9712F3EE"/>
@@ -24001,7 +24404,7 @@
       </w:rPr>
     </w:lvl>
   </w:abstractNum>
-  <w:abstractNum w:abstractNumId="13">
+  <w:abstractNum w:abstractNumId="13" w15:restartNumberingAfterBreak="0">
     <w:nsid w:val="4358584D"/>
     <w:multiLevelType w:val="hybridMultilevel"/>
     <w:tmpl w:val="933E41CC"/>
@@ -24116,7 +24519,7 @@
       </w:rPr>
     </w:lvl>
   </w:abstractNum>
-  <w:abstractNum w:abstractNumId="14">
+  <w:abstractNum w:abstractNumId="14" w15:restartNumberingAfterBreak="0">
     <w:nsid w:val="45AC0FED"/>
     <w:multiLevelType w:val="hybridMultilevel"/>
     <w:tmpl w:val="4768CB5E"/>
@@ -24229,7 +24632,7 @@
       </w:rPr>
     </w:lvl>
   </w:abstractNum>
-  <w:abstractNum w:abstractNumId="15">
+  <w:abstractNum w:abstractNumId="15" w15:restartNumberingAfterBreak="0">
     <w:nsid w:val="4F717A7C"/>
     <w:multiLevelType w:val="hybridMultilevel"/>
     <w:tmpl w:val="2FBA3ED0"/>
@@ -24319,7 +24722,7 @@
       </w:pPr>
     </w:lvl>
   </w:abstractNum>
-  <w:abstractNum w:abstractNumId="16">
+  <w:abstractNum w:abstractNumId="16" w15:restartNumberingAfterBreak="0">
     <w:nsid w:val="506042D0"/>
     <w:multiLevelType w:val="hybridMultilevel"/>
     <w:tmpl w:val="46B4F328"/>
@@ -24432,7 +24835,7 @@
       </w:rPr>
     </w:lvl>
   </w:abstractNum>
-  <w:abstractNum w:abstractNumId="17">
+  <w:abstractNum w:abstractNumId="17" w15:restartNumberingAfterBreak="0">
     <w:nsid w:val="675D190D"/>
     <w:multiLevelType w:val="hybridMultilevel"/>
     <w:tmpl w:val="6DAE413A"/>
@@ -24518,7 +24921,7 @@
       </w:pPr>
     </w:lvl>
   </w:abstractNum>
-  <w:abstractNum w:abstractNumId="18">
+  <w:abstractNum w:abstractNumId="18" w15:restartNumberingAfterBreak="0">
     <w:nsid w:val="67FA386A"/>
     <w:multiLevelType w:val="multilevel"/>
     <w:tmpl w:val="D5B88A8E"/>
@@ -24658,7 +25061,7 @@
       </w:rPr>
     </w:lvl>
   </w:abstractNum>
-  <w:abstractNum w:abstractNumId="19">
+  <w:abstractNum w:abstractNumId="19" w15:restartNumberingAfterBreak="0">
     <w:nsid w:val="6CEE4740"/>
     <w:multiLevelType w:val="hybridMultilevel"/>
     <w:tmpl w:val="20326C8C"/>
@@ -24771,7 +25174,7 @@
       </w:rPr>
     </w:lvl>
   </w:abstractNum>
-  <w:abstractNum w:abstractNumId="20">
+  <w:abstractNum w:abstractNumId="20" w15:restartNumberingAfterBreak="0">
     <w:nsid w:val="6D483A1D"/>
     <w:multiLevelType w:val="hybridMultilevel"/>
     <w:tmpl w:val="D2DCBC90"/>
@@ -24884,7 +25287,7 @@
       </w:rPr>
     </w:lvl>
   </w:abstractNum>
-  <w:abstractNum w:abstractNumId="21">
+  <w:abstractNum w:abstractNumId="21" w15:restartNumberingAfterBreak="0">
     <w:nsid w:val="77AC5794"/>
     <w:multiLevelType w:val="hybridMultilevel"/>
     <w:tmpl w:val="2080304A"/>
@@ -25053,27 +25456,9 @@
   </w:num>
   <w:num w:numId="23">
     <w:abstractNumId w:val="14"/>
-    <w:lvlOverride w:ilvl="0"/>
-    <w:lvlOverride w:ilvl="1"/>
-    <w:lvlOverride w:ilvl="2"/>
-    <w:lvlOverride w:ilvl="3"/>
-    <w:lvlOverride w:ilvl="4"/>
-    <w:lvlOverride w:ilvl="5"/>
-    <w:lvlOverride w:ilvl="6"/>
-    <w:lvlOverride w:ilvl="7"/>
-    <w:lvlOverride w:ilvl="8"/>
   </w:num>
   <w:num w:numId="24">
     <w:abstractNumId w:val="4"/>
-    <w:lvlOverride w:ilvl="0"/>
-    <w:lvlOverride w:ilvl="1"/>
-    <w:lvlOverride w:ilvl="2"/>
-    <w:lvlOverride w:ilvl="3"/>
-    <w:lvlOverride w:ilvl="4"/>
-    <w:lvlOverride w:ilvl="5"/>
-    <w:lvlOverride w:ilvl="6"/>
-    <w:lvlOverride w:ilvl="7"/>
-    <w:lvlOverride w:ilvl="8"/>
   </w:num>
   <w:num w:numId="25">
     <w:abstractNumId w:val="0"/>
@@ -25081,12 +25466,21 @@
   <w:num w:numId="26">
     <w:abstractNumId w:val="7"/>
   </w:num>
+  <w:num w:numId="27">
+    <w:abstractNumId w:val="3"/>
+    <w:lvlOverride w:ilvl="0">
+      <w:startOverride w:val="4"/>
+    </w:lvlOverride>
+    <w:lvlOverride w:ilvl="1">
+      <w:startOverride w:val="10"/>
+    </w:lvlOverride>
+  </w:num>
   <w:numIdMacAtCleanup w:val="3"/>
 </w:numbering>
 </file>
 
 <file path=word/styles.xml><?xml version="1.0" encoding="utf-8"?>
-<w:styles xmlns:mc="http://schemas.openxmlformats.org/markup-compatibility/2006" xmlns:r="http://schemas.openxmlformats.org/officeDocument/2006/relationships" xmlns:w="http://schemas.openxmlformats.org/wordprocessingml/2006/main" xmlns:w14="http://schemas.microsoft.com/office/word/2010/wordml" mc:Ignorable="w14">
+<w:styles xmlns:mc="http://schemas.openxmlformats.org/markup-compatibility/2006" xmlns:r="http://schemas.openxmlformats.org/officeDocument/2006/relationships" xmlns:w="http://schemas.openxmlformats.org/wordprocessingml/2006/main" xmlns:w14="http://schemas.microsoft.com/office/word/2010/wordml" xmlns:w15="http://schemas.microsoft.com/office/word/2012/wordml" xmlns:w16cid="http://schemas.microsoft.com/office/word/2016/wordml/cid" xmlns:w16se="http://schemas.microsoft.com/office/word/2015/wordml/symex" mc:Ignorable="w14 w15 w16se w16cid">
   <w:docDefaults>
     <w:rPrDefault>
       <w:rPr>
@@ -25096,144 +25490,382 @@
     </w:rPrDefault>
     <w:pPrDefault/>
   </w:docDefaults>
-  <w:latentStyles w:defLockedState="0" w:defUIPriority="99" w:defSemiHidden="1" w:defUnhideWhenUsed="1" w:defQFormat="0" w:count="267">
-    <w:lsdException w:name="Normal" w:semiHidden="0" w:uiPriority="0" w:unhideWhenUsed="0" w:qFormat="1"/>
-    <w:lsdException w:name="heading 1" w:semiHidden="0" w:uiPriority="0" w:unhideWhenUsed="0" w:qFormat="1"/>
-    <w:lsdException w:name="heading 2" w:semiHidden="0" w:uiPriority="0" w:unhideWhenUsed="0" w:qFormat="1"/>
-    <w:lsdException w:name="heading 3" w:semiHidden="0" w:uiPriority="0" w:unhideWhenUsed="0" w:qFormat="1"/>
-    <w:lsdException w:name="heading 4" w:semiHidden="0" w:uiPriority="0" w:unhideWhenUsed="0" w:qFormat="1"/>
-    <w:lsdException w:name="heading 5" w:semiHidden="0" w:uiPriority="0" w:unhideWhenUsed="0" w:qFormat="1"/>
-    <w:lsdException w:name="heading 6" w:semiHidden="0" w:uiPriority="0" w:unhideWhenUsed="0" w:qFormat="1"/>
-    <w:lsdException w:name="heading 7" w:semiHidden="0" w:uiPriority="0" w:unhideWhenUsed="0" w:qFormat="1"/>
-    <w:lsdException w:name="heading 8" w:semiHidden="0" w:uiPriority="0" w:unhideWhenUsed="0" w:qFormat="1"/>
-    <w:lsdException w:name="heading 9" w:semiHidden="0" w:uiPriority="0" w:unhideWhenUsed="0" w:qFormat="1"/>
-    <w:lsdException w:name="toc 1" w:uiPriority="39"/>
-    <w:lsdException w:name="toc 2" w:uiPriority="39"/>
-    <w:lsdException w:name="toc 3" w:uiPriority="39"/>
-    <w:lsdException w:name="toc 4" w:uiPriority="39"/>
-    <w:lsdException w:name="toc 5" w:uiPriority="39"/>
-    <w:lsdException w:name="toc 6" w:uiPriority="39"/>
-    <w:lsdException w:name="toc 7" w:uiPriority="39"/>
-    <w:lsdException w:name="toc 8" w:uiPriority="39"/>
-    <w:lsdException w:name="toc 9" w:uiPriority="39"/>
-    <w:lsdException w:name="caption" w:uiPriority="35" w:qFormat="1"/>
-    <w:lsdException w:name="Title" w:semiHidden="0" w:uiPriority="10" w:unhideWhenUsed="0" w:qFormat="1"/>
-    <w:lsdException w:name="Default Paragraph Font" w:uiPriority="1"/>
-    <w:lsdException w:name="Subtitle" w:semiHidden="0" w:uiPriority="11" w:unhideWhenUsed="0" w:qFormat="1"/>
-    <w:lsdException w:name="Strong" w:semiHidden="0" w:uiPriority="22" w:unhideWhenUsed="0" w:qFormat="1"/>
-    <w:lsdException w:name="Emphasis" w:semiHidden="0" w:uiPriority="20" w:unhideWhenUsed="0" w:qFormat="1"/>
-    <w:lsdException w:name="Table Grid" w:uiPriority="59"/>
-    <w:lsdException w:name="Placeholder Text" w:unhideWhenUsed="0"/>
-    <w:lsdException w:name="No Spacing" w:semiHidden="0" w:uiPriority="1" w:unhideWhenUsed="0" w:qFormat="1"/>
-    <w:lsdException w:name="Light Shading" w:semiHidden="0" w:uiPriority="60" w:unhideWhenUsed="0"/>
-    <w:lsdException w:name="Light List" w:semiHidden="0" w:uiPriority="61" w:unhideWhenUsed="0"/>
-    <w:lsdException w:name="Light Grid" w:semiHidden="0" w:uiPriority="62" w:unhideWhenUsed="0"/>
-    <w:lsdException w:name="Medium Shading 1" w:semiHidden="0" w:uiPriority="63" w:unhideWhenUsed="0"/>
-    <w:lsdException w:name="Medium Shading 2" w:semiHidden="0" w:uiPriority="64" w:unhideWhenUsed="0"/>
-    <w:lsdException w:name="Medium List 1" w:semiHidden="0" w:uiPriority="65" w:unhideWhenUsed="0"/>
-    <w:lsdException w:name="Medium List 2" w:semiHidden="0" w:uiPriority="66" w:unhideWhenUsed="0"/>
-    <w:lsdException w:name="Medium Grid 1" w:semiHidden="0" w:uiPriority="67" w:unhideWhenUsed="0"/>
-    <w:lsdException w:name="Medium Grid 2" w:semiHidden="0" w:uiPriority="68" w:unhideWhenUsed="0"/>
-    <w:lsdException w:name="Medium Grid 3" w:semiHidden="0" w:uiPriority="69" w:unhideWhenUsed="0"/>
-    <w:lsdException w:name="Dark List" w:semiHidden="0" w:uiPriority="70" w:unhideWhenUsed="0"/>
-    <w:lsdException w:name="Colorful Shading" w:semiHidden="0" w:uiPriority="71" w:unhideWhenUsed="0"/>
-    <w:lsdException w:name="Colorful List" w:semiHidden="0" w:uiPriority="72" w:unhideWhenUsed="0"/>
-    <w:lsdException w:name="Colorful Grid" w:semiHidden="0" w:uiPriority="73" w:unhideWhenUsed="0"/>
-    <w:lsdException w:name="Light Shading Accent 1" w:semiHidden="0" w:uiPriority="60" w:unhideWhenUsed="0"/>
-    <w:lsdException w:name="Light List Accent 1" w:semiHidden="0" w:uiPriority="61" w:unhideWhenUsed="0"/>
-    <w:lsdException w:name="Light Grid Accent 1" w:semiHidden="0" w:uiPriority="62" w:unhideWhenUsed="0"/>
-    <w:lsdException w:name="Medium Shading 1 Accent 1" w:semiHidden="0" w:uiPriority="63" w:unhideWhenUsed="0"/>
-    <w:lsdException w:name="Medium Shading 2 Accent 1" w:semiHidden="0" w:uiPriority="64" w:unhideWhenUsed="0"/>
-    <w:lsdException w:name="Medium List 1 Accent 1" w:semiHidden="0" w:uiPriority="65" w:unhideWhenUsed="0"/>
-    <w:lsdException w:name="Revision" w:unhideWhenUsed="0"/>
-    <w:lsdException w:name="List Paragraph" w:semiHidden="0" w:uiPriority="34" w:unhideWhenUsed="0" w:qFormat="1"/>
-    <w:lsdException w:name="Quote" w:semiHidden="0" w:uiPriority="29" w:unhideWhenUsed="0" w:qFormat="1"/>
-    <w:lsdException w:name="Intense Quote" w:semiHidden="0" w:uiPriority="30" w:unhideWhenUsed="0" w:qFormat="1"/>
-    <w:lsdException w:name="Medium List 2 Accent 1" w:semiHidden="0" w:uiPriority="66" w:unhideWhenUsed="0"/>
-    <w:lsdException w:name="Medium Grid 1 Accent 1" w:semiHidden="0" w:uiPriority="67" w:unhideWhenUsed="0"/>
-    <w:lsdException w:name="Medium Grid 2 Accent 1" w:semiHidden="0" w:uiPriority="68" w:unhideWhenUsed="0"/>
-    <w:lsdException w:name="Medium Grid 3 Accent 1" w:semiHidden="0" w:uiPriority="69" w:unhideWhenUsed="0"/>
-    <w:lsdException w:name="Dark List Accent 1" w:semiHidden="0" w:uiPriority="70" w:unhideWhenUsed="0"/>
-    <w:lsdException w:name="Colorful Shading Accent 1" w:semiHidden="0" w:uiPriority="71" w:unhideWhenUsed="0"/>
-    <w:lsdException w:name="Colorful List Accent 1" w:semiHidden="0" w:uiPriority="72" w:unhideWhenUsed="0"/>
-    <w:lsdException w:name="Colorful Grid Accent 1" w:semiHidden="0" w:uiPriority="73" w:unhideWhenUsed="0"/>
-    <w:lsdException w:name="Light Shading Accent 2" w:semiHidden="0" w:uiPriority="60" w:unhideWhenUsed="0"/>
-    <w:lsdException w:name="Light List Accent 2" w:semiHidden="0" w:uiPriority="61" w:unhideWhenUsed="0"/>
-    <w:lsdException w:name="Light Grid Accent 2" w:semiHidden="0" w:uiPriority="62" w:unhideWhenUsed="0"/>
-    <w:lsdException w:name="Medium Shading 1 Accent 2" w:semiHidden="0" w:uiPriority="63" w:unhideWhenUsed="0"/>
-    <w:lsdException w:name="Medium Shading 2 Accent 2" w:semiHidden="0" w:uiPriority="64" w:unhideWhenUsed="0"/>
-    <w:lsdException w:name="Medium List 1 Accent 2" w:semiHidden="0" w:uiPriority="65" w:unhideWhenUsed="0"/>
-    <w:lsdException w:name="Medium List 2 Accent 2" w:semiHidden="0" w:uiPriority="66" w:unhideWhenUsed="0"/>
-    <w:lsdException w:name="Medium Grid 1 Accent 2" w:semiHidden="0" w:uiPriority="67" w:unhideWhenUsed="0"/>
-    <w:lsdException w:name="Medium Grid 2 Accent 2" w:semiHidden="0" w:uiPriority="68" w:unhideWhenUsed="0"/>
-    <w:lsdException w:name="Medium Grid 3 Accent 2" w:semiHidden="0" w:uiPriority="69" w:unhideWhenUsed="0"/>
-    <w:lsdException w:name="Dark List Accent 2" w:semiHidden="0" w:uiPriority="70" w:unhideWhenUsed="0"/>
-    <w:lsdException w:name="Colorful Shading Accent 2" w:semiHidden="0" w:uiPriority="71" w:unhideWhenUsed="0"/>
-    <w:lsdException w:name="Colorful List Accent 2" w:semiHidden="0" w:uiPriority="72" w:unhideWhenUsed="0"/>
-    <w:lsdException w:name="Colorful Grid Accent 2" w:semiHidden="0" w:uiPriority="73" w:unhideWhenUsed="0"/>
-    <w:lsdException w:name="Light Shading Accent 3" w:semiHidden="0" w:uiPriority="60" w:unhideWhenUsed="0"/>
-    <w:lsdException w:name="Light List Accent 3" w:semiHidden="0" w:uiPriority="61" w:unhideWhenUsed="0"/>
-    <w:lsdException w:name="Light Grid Accent 3" w:semiHidden="0" w:uiPriority="62" w:unhideWhenUsed="0"/>
-    <w:lsdException w:name="Medium Shading 1 Accent 3" w:semiHidden="0" w:uiPriority="63" w:unhideWhenUsed="0"/>
-    <w:lsdException w:name="Medium Shading 2 Accent 3" w:semiHidden="0" w:uiPriority="64" w:unhideWhenUsed="0"/>
-    <w:lsdException w:name="Medium List 1 Accent 3" w:semiHidden="0" w:uiPriority="65" w:unhideWhenUsed="0"/>
-    <w:lsdException w:name="Medium List 2 Accent 3" w:semiHidden="0" w:uiPriority="66" w:unhideWhenUsed="0"/>
-    <w:lsdException w:name="Medium Grid 1 Accent 3" w:semiHidden="0" w:uiPriority="67" w:unhideWhenUsed="0"/>
-    <w:lsdException w:name="Medium Grid 2 Accent 3" w:semiHidden="0" w:uiPriority="68" w:unhideWhenUsed="0"/>
-    <w:lsdException w:name="Medium Grid 3 Accent 3" w:semiHidden="0" w:uiPriority="69" w:unhideWhenUsed="0"/>
-    <w:lsdException w:name="Dark List Accent 3" w:semiHidden="0" w:uiPriority="70" w:unhideWhenUsed="0"/>
-    <w:lsdException w:name="Colorful Shading Accent 3" w:semiHidden="0" w:uiPriority="71" w:unhideWhenUsed="0"/>
-    <w:lsdException w:name="Colorful List Accent 3" w:semiHidden="0" w:uiPriority="72" w:unhideWhenUsed="0"/>
-    <w:lsdException w:name="Colorful Grid Accent 3" w:semiHidden="0" w:uiPriority="73" w:unhideWhenUsed="0"/>
-    <w:lsdException w:name="Light Shading Accent 4" w:semiHidden="0" w:uiPriority="60" w:unhideWhenUsed="0"/>
-    <w:lsdException w:name="Light List Accent 4" w:semiHidden="0" w:uiPriority="61" w:unhideWhenUsed="0"/>
-    <w:lsdException w:name="Light Grid Accent 4" w:semiHidden="0" w:uiPriority="62" w:unhideWhenUsed="0"/>
-    <w:lsdException w:name="Medium Shading 1 Accent 4" w:semiHidden="0" w:uiPriority="63" w:unhideWhenUsed="0"/>
-    <w:lsdException w:name="Medium Shading 2 Accent 4" w:semiHidden="0" w:uiPriority="64" w:unhideWhenUsed="0"/>
-    <w:lsdException w:name="Medium List 1 Accent 4" w:semiHidden="0" w:uiPriority="65" w:unhideWhenUsed="0"/>
-    <w:lsdException w:name="Medium List 2 Accent 4" w:semiHidden="0" w:uiPriority="66" w:unhideWhenUsed="0"/>
-    <w:lsdException w:name="Medium Grid 1 Accent 4" w:semiHidden="0" w:uiPriority="67" w:unhideWhenUsed="0"/>
-    <w:lsdException w:name="Medium Grid 2 Accent 4" w:semiHidden="0" w:uiPriority="68" w:unhideWhenUsed="0"/>
-    <w:lsdException w:name="Medium Grid 3 Accent 4" w:semiHidden="0" w:uiPriority="69" w:unhideWhenUsed="0"/>
-    <w:lsdException w:name="Dark List Accent 4" w:semiHidden="0" w:uiPriority="70" w:unhideWhenUsed="0"/>
-    <w:lsdException w:name="Colorful Shading Accent 4" w:semiHidden="0" w:uiPriority="71" w:unhideWhenUsed="0"/>
-    <w:lsdException w:name="Colorful List Accent 4" w:semiHidden="0" w:uiPriority="72" w:unhideWhenUsed="0"/>
-    <w:lsdException w:name="Colorful Grid Accent 4" w:semiHidden="0" w:uiPriority="73" w:unhideWhenUsed="0"/>
-    <w:lsdException w:name="Light Shading Accent 5" w:semiHidden="0" w:uiPriority="60" w:unhideWhenUsed="0"/>
-    <w:lsdException w:name="Light List Accent 5" w:semiHidden="0" w:uiPriority="61" w:unhideWhenUsed="0"/>
-    <w:lsdException w:name="Light Grid Accent 5" w:semiHidden="0" w:uiPriority="62" w:unhideWhenUsed="0"/>
-    <w:lsdException w:name="Medium Shading 1 Accent 5" w:semiHidden="0" w:uiPriority="63" w:unhideWhenUsed="0"/>
-    <w:lsdException w:name="Medium Shading 2 Accent 5" w:semiHidden="0" w:uiPriority="64" w:unhideWhenUsed="0"/>
-    <w:lsdException w:name="Medium List 1 Accent 5" w:semiHidden="0" w:uiPriority="65" w:unhideWhenUsed="0"/>
-    <w:lsdException w:name="Medium List 2 Accent 5" w:semiHidden="0" w:uiPriority="66" w:unhideWhenUsed="0"/>
-    <w:lsdException w:name="Medium Grid 1 Accent 5" w:semiHidden="0" w:uiPriority="67" w:unhideWhenUsed="0"/>
-    <w:lsdException w:name="Medium Grid 2 Accent 5" w:semiHidden="0" w:uiPriority="68" w:unhideWhenUsed="0"/>
-    <w:lsdException w:name="Medium Grid 3 Accent 5" w:semiHidden="0" w:uiPriority="69" w:unhideWhenUsed="0"/>
-    <w:lsdException w:name="Dark List Accent 5" w:semiHidden="0" w:uiPriority="70" w:unhideWhenUsed="0"/>
-    <w:lsdException w:name="Colorful Shading Accent 5" w:semiHidden="0" w:uiPriority="71" w:unhideWhenUsed="0"/>
-    <w:lsdException w:name="Colorful List Accent 5" w:semiHidden="0" w:uiPriority="72" w:unhideWhenUsed="0"/>
-    <w:lsdException w:name="Colorful Grid Accent 5" w:semiHidden="0" w:uiPriority="73" w:unhideWhenUsed="0"/>
-    <w:lsdException w:name="Light Shading Accent 6" w:semiHidden="0" w:uiPriority="60" w:unhideWhenUsed="0"/>
-    <w:lsdException w:name="Light List Accent 6" w:semiHidden="0" w:uiPriority="61" w:unhideWhenUsed="0"/>
-    <w:lsdException w:name="Light Grid Accent 6" w:semiHidden="0" w:uiPriority="62" w:unhideWhenUsed="0"/>
-    <w:lsdException w:name="Medium Shading 1 Accent 6" w:semiHidden="0" w:uiPriority="63" w:unhideWhenUsed="0"/>
-    <w:lsdException w:name="Medium Shading 2 Accent 6" w:semiHidden="0" w:uiPriority="64" w:unhideWhenUsed="0"/>
-    <w:lsdException w:name="Medium List 1 Accent 6" w:semiHidden="0" w:uiPriority="65" w:unhideWhenUsed="0"/>
-    <w:lsdException w:name="Medium List 2 Accent 6" w:semiHidden="0" w:uiPriority="66" w:unhideWhenUsed="0"/>
-    <w:lsdException w:name="Medium Grid 1 Accent 6" w:semiHidden="0" w:uiPriority="67" w:unhideWhenUsed="0"/>
-    <w:lsdException w:name="Medium Grid 2 Accent 6" w:semiHidden="0" w:uiPriority="68" w:unhideWhenUsed="0"/>
-    <w:lsdException w:name="Medium Grid 3 Accent 6" w:semiHidden="0" w:uiPriority="69" w:unhideWhenUsed="0"/>
-    <w:lsdException w:name="Dark List Accent 6" w:semiHidden="0" w:uiPriority="70" w:unhideWhenUsed="0"/>
-    <w:lsdException w:name="Colorful Shading Accent 6" w:semiHidden="0" w:uiPriority="71" w:unhideWhenUsed="0"/>
-    <w:lsdException w:name="Colorful List Accent 6" w:semiHidden="0" w:uiPriority="72" w:unhideWhenUsed="0"/>
-    <w:lsdException w:name="Colorful Grid Accent 6" w:semiHidden="0" w:uiPriority="73" w:unhideWhenUsed="0"/>
-    <w:lsdException w:name="Subtle Emphasis" w:semiHidden="0" w:uiPriority="19" w:unhideWhenUsed="0" w:qFormat="1"/>
-    <w:lsdException w:name="Intense Emphasis" w:semiHidden="0" w:uiPriority="21" w:unhideWhenUsed="0" w:qFormat="1"/>
-    <w:lsdException w:name="Subtle Reference" w:semiHidden="0" w:uiPriority="31" w:unhideWhenUsed="0" w:qFormat="1"/>
-    <w:lsdException w:name="Intense Reference" w:semiHidden="0" w:uiPriority="32" w:unhideWhenUsed="0" w:qFormat="1"/>
-    <w:lsdException w:name="Book Title" w:semiHidden="0" w:uiPriority="33" w:unhideWhenUsed="0" w:qFormat="1"/>
-    <w:lsdException w:name="Bibliography" w:uiPriority="37"/>
-    <w:lsdException w:name="TOC Heading" w:uiPriority="39" w:qFormat="1"/>
+  <w:latentStyles w:defLockedState="0" w:defUIPriority="99" w:defSemiHidden="0" w:defUnhideWhenUsed="0" w:defQFormat="0" w:count="375">
+    <w:lsdException w:name="Normal" w:uiPriority="0" w:qFormat="1"/>
+    <w:lsdException w:name="heading 1" w:uiPriority="0" w:qFormat="1"/>
+    <w:lsdException w:name="heading 2" w:uiPriority="0" w:qFormat="1"/>
+    <w:lsdException w:name="heading 3" w:uiPriority="0" w:qFormat="1"/>
+    <w:lsdException w:name="heading 4" w:uiPriority="0" w:qFormat="1"/>
+    <w:lsdException w:name="heading 5" w:uiPriority="0" w:qFormat="1"/>
+    <w:lsdException w:name="heading 6" w:uiPriority="0" w:qFormat="1"/>
+    <w:lsdException w:name="heading 7" w:uiPriority="0" w:qFormat="1"/>
+    <w:lsdException w:name="heading 8" w:uiPriority="0" w:qFormat="1"/>
+    <w:lsdException w:name="heading 9" w:uiPriority="0" w:qFormat="1"/>
+    <w:lsdException w:name="index 1" w:semiHidden="1" w:unhideWhenUsed="1"/>
+    <w:lsdException w:name="index 2" w:semiHidden="1" w:unhideWhenUsed="1"/>
+    <w:lsdException w:name="index 3" w:semiHidden="1" w:unhideWhenUsed="1"/>
+    <w:lsdException w:name="index 4" w:semiHidden="1" w:unhideWhenUsed="1"/>
+    <w:lsdException w:name="index 5" w:semiHidden="1" w:unhideWhenUsed="1"/>
+    <w:lsdException w:name="index 6" w:semiHidden="1" w:unhideWhenUsed="1"/>
+    <w:lsdException w:name="index 7" w:semiHidden="1" w:unhideWhenUsed="1"/>
+    <w:lsdException w:name="index 8" w:semiHidden="1" w:unhideWhenUsed="1"/>
+    <w:lsdException w:name="index 9" w:semiHidden="1" w:unhideWhenUsed="1"/>
+    <w:lsdException w:name="toc 1" w:semiHidden="1" w:uiPriority="39" w:unhideWhenUsed="1"/>
+    <w:lsdException w:name="toc 2" w:semiHidden="1" w:uiPriority="39" w:unhideWhenUsed="1"/>
+    <w:lsdException w:name="toc 3" w:semiHidden="1" w:uiPriority="39" w:unhideWhenUsed="1"/>
+    <w:lsdException w:name="toc 4" w:semiHidden="1" w:uiPriority="39" w:unhideWhenUsed="1"/>
+    <w:lsdException w:name="toc 5" w:semiHidden="1" w:uiPriority="39" w:unhideWhenUsed="1"/>
+    <w:lsdException w:name="toc 6" w:semiHidden="1" w:uiPriority="39" w:unhideWhenUsed="1"/>
+    <w:lsdException w:name="toc 7" w:semiHidden="1" w:uiPriority="39" w:unhideWhenUsed="1"/>
+    <w:lsdException w:name="toc 8" w:semiHidden="1" w:uiPriority="39" w:unhideWhenUsed="1"/>
+    <w:lsdException w:name="toc 9" w:semiHidden="1" w:uiPriority="39" w:unhideWhenUsed="1"/>
+    <w:lsdException w:name="Normal Indent" w:semiHidden="1" w:unhideWhenUsed="1"/>
+    <w:lsdException w:name="footnote text" w:semiHidden="1" w:unhideWhenUsed="1"/>
+    <w:lsdException w:name="annotation text" w:semiHidden="1" w:unhideWhenUsed="1"/>
+    <w:lsdException w:name="header" w:semiHidden="1" w:unhideWhenUsed="1"/>
+    <w:lsdException w:name="footer" w:semiHidden="1" w:unhideWhenUsed="1"/>
+    <w:lsdException w:name="index heading" w:semiHidden="1" w:unhideWhenUsed="1"/>
+    <w:lsdException w:name="caption" w:semiHidden="1" w:uiPriority="35" w:unhideWhenUsed="1" w:qFormat="1"/>
+    <w:lsdException w:name="table of figures" w:semiHidden="1" w:unhideWhenUsed="1"/>
+    <w:lsdException w:name="envelope address" w:semiHidden="1" w:unhideWhenUsed="1"/>
+    <w:lsdException w:name="envelope return" w:semiHidden="1" w:unhideWhenUsed="1"/>
+    <w:lsdException w:name="footnote reference" w:semiHidden="1" w:unhideWhenUsed="1"/>
+    <w:lsdException w:name="annotation reference" w:semiHidden="1" w:unhideWhenUsed="1"/>
+    <w:lsdException w:name="line number" w:semiHidden="1" w:unhideWhenUsed="1"/>
+    <w:lsdException w:name="page number" w:semiHidden="1" w:unhideWhenUsed="1"/>
+    <w:lsdException w:name="endnote reference" w:semiHidden="1" w:unhideWhenUsed="1"/>
+    <w:lsdException w:name="endnote text" w:semiHidden="1" w:unhideWhenUsed="1"/>
+    <w:lsdException w:name="table of authorities" w:semiHidden="1" w:unhideWhenUsed="1"/>
+    <w:lsdException w:name="macro" w:semiHidden="1" w:unhideWhenUsed="1"/>
+    <w:lsdException w:name="toa heading" w:semiHidden="1" w:unhideWhenUsed="1"/>
+    <w:lsdException w:name="List" w:semiHidden="1" w:unhideWhenUsed="1"/>
+    <w:lsdException w:name="List Bullet" w:semiHidden="1" w:unhideWhenUsed="1"/>
+    <w:lsdException w:name="List Number" w:semiHidden="1" w:unhideWhenUsed="1"/>
+    <w:lsdException w:name="List 2" w:semiHidden="1" w:unhideWhenUsed="1"/>
+    <w:lsdException w:name="List 3" w:semiHidden="1" w:unhideWhenUsed="1"/>
+    <w:lsdException w:name="List 4" w:semiHidden="1" w:unhideWhenUsed="1"/>
+    <w:lsdException w:name="List 5" w:semiHidden="1" w:unhideWhenUsed="1"/>
+    <w:lsdException w:name="List Bullet 2" w:semiHidden="1" w:unhideWhenUsed="1"/>
+    <w:lsdException w:name="List Bullet 3" w:semiHidden="1" w:unhideWhenUsed="1"/>
+    <w:lsdException w:name="List Bullet 4" w:semiHidden="1" w:unhideWhenUsed="1"/>
+    <w:lsdException w:name="List Bullet 5" w:semiHidden="1" w:unhideWhenUsed="1"/>
+    <w:lsdException w:name="List Number 2" w:semiHidden="1" w:unhideWhenUsed="1"/>
+    <w:lsdException w:name="List Number 3" w:semiHidden="1" w:unhideWhenUsed="1"/>
+    <w:lsdException w:name="List Number 4" w:semiHidden="1" w:unhideWhenUsed="1"/>
+    <w:lsdException w:name="List Number 5" w:semiHidden="1" w:unhideWhenUsed="1"/>
+    <w:lsdException w:name="Title" w:uiPriority="10" w:qFormat="1"/>
+    <w:lsdException w:name="Closing" w:semiHidden="1" w:unhideWhenUsed="1"/>
+    <w:lsdException w:name="Signature" w:semiHidden="1" w:unhideWhenUsed="1"/>
+    <w:lsdException w:name="Default Paragraph Font" w:semiHidden="1" w:uiPriority="1" w:unhideWhenUsed="1"/>
+    <w:lsdException w:name="Body Text" w:semiHidden="1" w:unhideWhenUsed="1"/>
+    <w:lsdException w:name="Body Text Indent" w:semiHidden="1" w:unhideWhenUsed="1"/>
+    <w:lsdException w:name="List Continue" w:semiHidden="1" w:unhideWhenUsed="1"/>
+    <w:lsdException w:name="List Continue 2" w:semiHidden="1" w:unhideWhenUsed="1"/>
+    <w:lsdException w:name="List Continue 3" w:semiHidden="1" w:unhideWhenUsed="1"/>
+    <w:lsdException w:name="List Continue 4" w:semiHidden="1" w:unhideWhenUsed="1"/>
+    <w:lsdException w:name="List Continue 5" w:semiHidden="1" w:unhideWhenUsed="1"/>
+    <w:lsdException w:name="Message Header" w:semiHidden="1" w:unhideWhenUsed="1"/>
+    <w:lsdException w:name="Subtitle" w:uiPriority="11" w:qFormat="1"/>
+    <w:lsdException w:name="Salutation" w:semiHidden="1" w:unhideWhenUsed="1"/>
+    <w:lsdException w:name="Date" w:semiHidden="1" w:unhideWhenUsed="1"/>
+    <w:lsdException w:name="Body Text First Indent" w:semiHidden="1" w:unhideWhenUsed="1"/>
+    <w:lsdException w:name="Body Text First Indent 2" w:semiHidden="1" w:unhideWhenUsed="1"/>
+    <w:lsdException w:name="Note Heading" w:semiHidden="1" w:unhideWhenUsed="1"/>
+    <w:lsdException w:name="Body Text 2" w:semiHidden="1" w:unhideWhenUsed="1"/>
+    <w:lsdException w:name="Body Text 3" w:semiHidden="1" w:unhideWhenUsed="1"/>
+    <w:lsdException w:name="Body Text Indent 2" w:semiHidden="1" w:unhideWhenUsed="1"/>
+    <w:lsdException w:name="Body Text Indent 3" w:semiHidden="1" w:unhideWhenUsed="1"/>
+    <w:lsdException w:name="Block Text" w:semiHidden="1" w:unhideWhenUsed="1"/>
+    <w:lsdException w:name="Hyperlink" w:semiHidden="1" w:unhideWhenUsed="1"/>
+    <w:lsdException w:name="FollowedHyperlink" w:semiHidden="1" w:unhideWhenUsed="1"/>
+    <w:lsdException w:name="Strong" w:uiPriority="22" w:qFormat="1"/>
+    <w:lsdException w:name="Emphasis" w:uiPriority="20" w:qFormat="1"/>
+    <w:lsdException w:name="Document Map" w:semiHidden="1" w:unhideWhenUsed="1"/>
+    <w:lsdException w:name="Plain Text" w:semiHidden="1" w:unhideWhenUsed="1"/>
+    <w:lsdException w:name="E-mail Signature" w:semiHidden="1" w:unhideWhenUsed="1"/>
+    <w:lsdException w:name="HTML Top of Form" w:semiHidden="1" w:unhideWhenUsed="1"/>
+    <w:lsdException w:name="HTML Bottom of Form" w:semiHidden="1" w:unhideWhenUsed="1"/>
+    <w:lsdException w:name="Normal (Web)" w:semiHidden="1" w:unhideWhenUsed="1"/>
+    <w:lsdException w:name="HTML Acronym" w:semiHidden="1" w:unhideWhenUsed="1"/>
+    <w:lsdException w:name="HTML Address" w:semiHidden="1" w:unhideWhenUsed="1"/>
+    <w:lsdException w:name="HTML Cite" w:semiHidden="1" w:unhideWhenUsed="1"/>
+    <w:lsdException w:name="HTML Code" w:semiHidden="1" w:unhideWhenUsed="1"/>
+    <w:lsdException w:name="HTML Definition" w:semiHidden="1" w:unhideWhenUsed="1"/>
+    <w:lsdException w:name="HTML Keyboard" w:semiHidden="1" w:unhideWhenUsed="1"/>
+    <w:lsdException w:name="HTML Preformatted" w:semiHidden="1" w:unhideWhenUsed="1"/>
+    <w:lsdException w:name="HTML Sample" w:semiHidden="1" w:unhideWhenUsed="1"/>
+    <w:lsdException w:name="HTML Typewriter" w:semiHidden="1" w:unhideWhenUsed="1"/>
+    <w:lsdException w:name="HTML Variable" w:semiHidden="1" w:unhideWhenUsed="1"/>
+    <w:lsdException w:name="Normal Table" w:semiHidden="1" w:unhideWhenUsed="1"/>
+    <w:lsdException w:name="annotation subject" w:semiHidden="1" w:unhideWhenUsed="1"/>
+    <w:lsdException w:name="No List" w:semiHidden="1" w:unhideWhenUsed="1"/>
+    <w:lsdException w:name="Outline List 1" w:semiHidden="1" w:unhideWhenUsed="1"/>
+    <w:lsdException w:name="Outline List 2" w:semiHidden="1" w:unhideWhenUsed="1"/>
+    <w:lsdException w:name="Outline List 3" w:semiHidden="1" w:unhideWhenUsed="1"/>
+    <w:lsdException w:name="Table Simple 1" w:semiHidden="1" w:unhideWhenUsed="1"/>
+    <w:lsdException w:name="Table Simple 2" w:semiHidden="1" w:unhideWhenUsed="1"/>
+    <w:lsdException w:name="Table Simple 3" w:semiHidden="1" w:unhideWhenUsed="1"/>
+    <w:lsdException w:name="Table Classic 1" w:semiHidden="1" w:unhideWhenUsed="1"/>
+    <w:lsdException w:name="Table Classic 2" w:semiHidden="1" w:unhideWhenUsed="1"/>
+    <w:lsdException w:name="Table Classic 3" w:semiHidden="1" w:unhideWhenUsed="1"/>
+    <w:lsdException w:name="Table Classic 4" w:semiHidden="1" w:unhideWhenUsed="1"/>
+    <w:lsdException w:name="Table Colorful 1" w:semiHidden="1" w:unhideWhenUsed="1"/>
+    <w:lsdException w:name="Table Colorful 2" w:semiHidden="1" w:unhideWhenUsed="1"/>
+    <w:lsdException w:name="Table Colorful 3" w:semiHidden="1" w:unhideWhenUsed="1"/>
+    <w:lsdException w:name="Table Columns 1" w:semiHidden="1" w:unhideWhenUsed="1"/>
+    <w:lsdException w:name="Table Columns 2" w:semiHidden="1" w:unhideWhenUsed="1"/>
+    <w:lsdException w:name="Table Columns 3" w:semiHidden="1" w:unhideWhenUsed="1"/>
+    <w:lsdException w:name="Table Columns 4" w:semiHidden="1" w:unhideWhenUsed="1"/>
+    <w:lsdException w:name="Table Columns 5" w:semiHidden="1" w:unhideWhenUsed="1"/>
+    <w:lsdException w:name="Table Grid 1" w:semiHidden="1" w:unhideWhenUsed="1"/>
+    <w:lsdException w:name="Table Grid 2" w:semiHidden="1" w:unhideWhenUsed="1"/>
+    <w:lsdException w:name="Table Grid 3" w:semiHidden="1" w:unhideWhenUsed="1"/>
+    <w:lsdException w:name="Table Grid 4" w:semiHidden="1" w:unhideWhenUsed="1"/>
+    <w:lsdException w:name="Table Grid 5" w:semiHidden="1" w:unhideWhenUsed="1"/>
+    <w:lsdException w:name="Table Grid 6" w:semiHidden="1" w:unhideWhenUsed="1"/>
+    <w:lsdException w:name="Table Grid 7" w:semiHidden="1" w:unhideWhenUsed="1"/>
+    <w:lsdException w:name="Table Grid 8" w:semiHidden="1" w:unhideWhenUsed="1"/>
+    <w:lsdException w:name="Table List 1" w:semiHidden="1" w:unhideWhenUsed="1"/>
+    <w:lsdException w:name="Table List 2" w:semiHidden="1" w:unhideWhenUsed="1"/>
+    <w:lsdException w:name="Table List 3" w:semiHidden="1" w:unhideWhenUsed="1"/>
+    <w:lsdException w:name="Table List 4" w:semiHidden="1" w:unhideWhenUsed="1"/>
+    <w:lsdException w:name="Table List 5" w:semiHidden="1" w:unhideWhenUsed="1"/>
+    <w:lsdException w:name="Table List 6" w:semiHidden="1" w:unhideWhenUsed="1"/>
+    <w:lsdException w:name="Table List 7" w:semiHidden="1" w:unhideWhenUsed="1"/>
+    <w:lsdException w:name="Table List 8" w:semiHidden="1" w:unhideWhenUsed="1"/>
+    <w:lsdException w:name="Table 3D effects 1" w:semiHidden="1" w:unhideWhenUsed="1"/>
+    <w:lsdException w:name="Table 3D effects 2" w:semiHidden="1" w:unhideWhenUsed="1"/>
+    <w:lsdException w:name="Table 3D effects 3" w:semiHidden="1" w:unhideWhenUsed="1"/>
+    <w:lsdException w:name="Table Contemporary" w:semiHidden="1" w:unhideWhenUsed="1"/>
+    <w:lsdException w:name="Table Elegant" w:semiHidden="1" w:unhideWhenUsed="1"/>
+    <w:lsdException w:name="Table Professional" w:semiHidden="1" w:unhideWhenUsed="1"/>
+    <w:lsdException w:name="Table Subtle 1" w:semiHidden="1" w:unhideWhenUsed="1"/>
+    <w:lsdException w:name="Table Subtle 2" w:semiHidden="1" w:unhideWhenUsed="1"/>
+    <w:lsdException w:name="Table Web 1" w:semiHidden="1" w:unhideWhenUsed="1"/>
+    <w:lsdException w:name="Table Web 2" w:semiHidden="1" w:unhideWhenUsed="1"/>
+    <w:lsdException w:name="Table Web 3" w:semiHidden="1" w:unhideWhenUsed="1"/>
+    <w:lsdException w:name="Balloon Text" w:semiHidden="1" w:unhideWhenUsed="1"/>
+    <w:lsdException w:name="Table Grid" w:semiHidden="1" w:uiPriority="59" w:unhideWhenUsed="1"/>
+    <w:lsdException w:name="Table Theme" w:semiHidden="1" w:unhideWhenUsed="1"/>
+    <w:lsdException w:name="Placeholder Text" w:semiHidden="1"/>
+    <w:lsdException w:name="No Spacing" w:uiPriority="1" w:qFormat="1"/>
+    <w:lsdException w:name="Light Shading" w:uiPriority="60"/>
+    <w:lsdException w:name="Light List" w:uiPriority="61"/>
+    <w:lsdException w:name="Light Grid" w:uiPriority="62"/>
+    <w:lsdException w:name="Medium Shading 1" w:uiPriority="63"/>
+    <w:lsdException w:name="Medium Shading 2" w:uiPriority="64"/>
+    <w:lsdException w:name="Medium List 1" w:uiPriority="65"/>
+    <w:lsdException w:name="Medium List 2" w:uiPriority="66"/>
+    <w:lsdException w:name="Medium Grid 1" w:uiPriority="67"/>
+    <w:lsdException w:name="Medium Grid 2" w:uiPriority="68"/>
+    <w:lsdException w:name="Medium Grid 3" w:uiPriority="69"/>
+    <w:lsdException w:name="Dark List" w:uiPriority="70"/>
+    <w:lsdException w:name="Colorful Shading" w:uiPriority="71"/>
+    <w:lsdException w:name="Colorful List" w:uiPriority="72"/>
+    <w:lsdException w:name="Colorful Grid" w:uiPriority="73"/>
+    <w:lsdException w:name="Light Shading Accent 1" w:uiPriority="60"/>
+    <w:lsdException w:name="Light List Accent 1" w:uiPriority="61"/>
+    <w:lsdException w:name="Light Grid Accent 1" w:uiPriority="62"/>
+    <w:lsdException w:name="Medium Shading 1 Accent 1" w:uiPriority="63"/>
+    <w:lsdException w:name="Medium Shading 2 Accent 1" w:uiPriority="64"/>
+    <w:lsdException w:name="Medium List 1 Accent 1" w:uiPriority="65"/>
+    <w:lsdException w:name="Revision" w:semiHidden="1"/>
+    <w:lsdException w:name="List Paragraph" w:uiPriority="34" w:qFormat="1"/>
+    <w:lsdException w:name="Quote" w:uiPriority="29" w:qFormat="1"/>
+    <w:lsdException w:name="Intense Quote" w:uiPriority="30" w:qFormat="1"/>
+    <w:lsdException w:name="Medium List 2 Accent 1" w:uiPriority="66"/>
+    <w:lsdException w:name="Medium Grid 1 Accent 1" w:uiPriority="67"/>
+    <w:lsdException w:name="Medium Grid 2 Accent 1" w:uiPriority="68"/>
+    <w:lsdException w:name="Medium Grid 3 Accent 1" w:uiPriority="69"/>
+    <w:lsdException w:name="Dark List Accent 1" w:uiPriority="70"/>
+    <w:lsdException w:name="Colorful Shading Accent 1" w:uiPriority="71"/>
+    <w:lsdException w:name="Colorful List Accent 1" w:uiPriority="72"/>
+    <w:lsdException w:name="Colorful Grid Accent 1" w:uiPriority="73"/>
+    <w:lsdException w:name="Light Shading Accent 2" w:uiPriority="60"/>
+    <w:lsdException w:name="Light List Accent 2" w:uiPriority="61"/>
+    <w:lsdException w:name="Light Grid Accent 2" w:uiPriority="62"/>
+    <w:lsdException w:name="Medium Shading 1 Accent 2" w:uiPriority="63"/>
+    <w:lsdException w:name="Medium Shading 2 Accent 2" w:uiPriority="64"/>
+    <w:lsdException w:name="Medium List 1 Accent 2" w:uiPriority="65"/>
+    <w:lsdException w:name="Medium List 2 Accent 2" w:uiPriority="66"/>
+    <w:lsdException w:name="Medium Grid 1 Accent 2" w:uiPriority="67"/>
+    <w:lsdException w:name="Medium Grid 2 Accent 2" w:uiPriority="68"/>
+    <w:lsdException w:name="Medium Grid 3 Accent 2" w:uiPriority="69"/>
+    <w:lsdException w:name="Dark List Accent 2" w:uiPriority="70"/>
+    <w:lsdException w:name="Colorful Shading Accent 2" w:uiPriority="71"/>
+    <w:lsdException w:name="Colorful List Accent 2" w:uiPriority="72"/>
+    <w:lsdException w:name="Colorful Grid Accent 2" w:uiPriority="73"/>
+    <w:lsdException w:name="Light Shading Accent 3" w:uiPriority="60"/>
+    <w:lsdException w:name="Light List Accent 3" w:uiPriority="61"/>
+    <w:lsdException w:name="Light Grid Accent 3" w:uiPriority="62"/>
+    <w:lsdException w:name="Medium Shading 1 Accent 3" w:uiPriority="63"/>
+    <w:lsdException w:name="Medium Shading 2 Accent 3" w:uiPriority="64"/>
+    <w:lsdException w:name="Medium List 1 Accent 3" w:uiPriority="65"/>
+    <w:lsdException w:name="Medium List 2 Accent 3" w:uiPriority="66"/>
+    <w:lsdException w:name="Medium Grid 1 Accent 3" w:uiPriority="67"/>
+    <w:lsdException w:name="Medium Grid 2 Accent 3" w:uiPriority="68"/>
+    <w:lsdException w:name="Medium Grid 3 Accent 3" w:uiPriority="69"/>
+    <w:lsdException w:name="Dark List Accent 3" w:uiPriority="70"/>
+    <w:lsdException w:name="Colorful Shading Accent 3" w:uiPriority="71"/>
+    <w:lsdException w:name="Colorful List Accent 3" w:uiPriority="72"/>
+    <w:lsdException w:name="Colorful Grid Accent 3" w:uiPriority="73"/>
+    <w:lsdException w:name="Light Shading Accent 4" w:uiPriority="60"/>
+    <w:lsdException w:name="Light List Accent 4" w:uiPriority="61"/>
+    <w:lsdException w:name="Light Grid Accent 4" w:uiPriority="62"/>
+    <w:lsdException w:name="Medium Shading 1 Accent 4" w:uiPriority="63"/>
+    <w:lsdException w:name="Medium Shading 2 Accent 4" w:uiPriority="64"/>
+    <w:lsdException w:name="Medium List 1 Accent 4" w:uiPriority="65"/>
+    <w:lsdException w:name="Medium List 2 Accent 4" w:uiPriority="66"/>
+    <w:lsdException w:name="Medium Grid 1 Accent 4" w:uiPriority="67"/>
+    <w:lsdException w:name="Medium Grid 2 Accent 4" w:uiPriority="68"/>
+    <w:lsdException w:name="Medium Grid 3 Accent 4" w:uiPriority="69"/>
+    <w:lsdException w:name="Dark List Accent 4" w:uiPriority="70"/>
+    <w:lsdException w:name="Colorful Shading Accent 4" w:uiPriority="71"/>
+    <w:lsdException w:name="Colorful List Accent 4" w:uiPriority="72"/>
+    <w:lsdException w:name="Colorful Grid Accent 4" w:uiPriority="73"/>
+    <w:lsdException w:name="Light Shading Accent 5" w:uiPriority="60"/>
+    <w:lsdException w:name="Light List Accent 5" w:uiPriority="61"/>
+    <w:lsdException w:name="Light Grid Accent 5" w:uiPriority="62"/>
+    <w:lsdException w:name="Medium Shading 1 Accent 5" w:uiPriority="63"/>
+    <w:lsdException w:name="Medium Shading 2 Accent 5" w:uiPriority="64"/>
+    <w:lsdException w:name="Medium List 1 Accent 5" w:uiPriority="65"/>
+    <w:lsdException w:name="Medium List 2 Accent 5" w:uiPriority="66"/>
+    <w:lsdException w:name="Medium Grid 1 Accent 5" w:uiPriority="67"/>
+    <w:lsdException w:name="Medium Grid 2 Accent 5" w:uiPriority="68"/>
+    <w:lsdException w:name="Medium Grid 3 Accent 5" w:uiPriority="69"/>
+    <w:lsdException w:name="Dark List Accent 5" w:uiPriority="70"/>
+    <w:lsdException w:name="Colorful Shading Accent 5" w:uiPriority="71"/>
+    <w:lsdException w:name="Colorful List Accent 5" w:uiPriority="72"/>
+    <w:lsdException w:name="Colorful Grid Accent 5" w:uiPriority="73"/>
+    <w:lsdException w:name="Light Shading Accent 6" w:uiPriority="60"/>
+    <w:lsdException w:name="Light List Accent 6" w:uiPriority="61"/>
+    <w:lsdException w:name="Light Grid Accent 6" w:uiPriority="62"/>
+    <w:lsdException w:name="Medium Shading 1 Accent 6" w:uiPriority="63"/>
+    <w:lsdException w:name="Medium Shading 2 Accent 6" w:uiPriority="64"/>
+    <w:lsdException w:name="Medium List 1 Accent 6" w:uiPriority="65"/>
+    <w:lsdException w:name="Medium List 2 Accent 6" w:uiPriority="66"/>
+    <w:lsdException w:name="Medium Grid 1 Accent 6" w:uiPriority="67"/>
+    <w:lsdException w:name="Medium Grid 2 Accent 6" w:uiPriority="68"/>
+    <w:lsdException w:name="Medium Grid 3 Accent 6" w:uiPriority="69"/>
+    <w:lsdException w:name="Dark List Accent 6" w:uiPriority="70"/>
+    <w:lsdException w:name="Colorful Shading Accent 6" w:uiPriority="71"/>
+    <w:lsdException w:name="Colorful List Accent 6" w:uiPriority="72"/>
+    <w:lsdException w:name="Colorful Grid Accent 6" w:uiPriority="73"/>
+    <w:lsdException w:name="Subtle Emphasis" w:uiPriority="19" w:qFormat="1"/>
+    <w:lsdException w:name="Intense Emphasis" w:uiPriority="21" w:qFormat="1"/>
+    <w:lsdException w:name="Subtle Reference" w:uiPriority="31" w:qFormat="1"/>
+    <w:lsdException w:name="Intense Reference" w:uiPriority="32" w:qFormat="1"/>
+    <w:lsdException w:name="Book Title" w:uiPriority="33" w:qFormat="1"/>
+    <w:lsdException w:name="Bibliography" w:semiHidden="1" w:uiPriority="37" w:unhideWhenUsed="1"/>
+    <w:lsdException w:name="TOC Heading" w:semiHidden="1" w:uiPriority="39" w:unhideWhenUsed="1" w:qFormat="1"/>
+    <w:lsdException w:name="Plain Table 1" w:uiPriority="41"/>
+    <w:lsdException w:name="Plain Table 2" w:uiPriority="42"/>
+    <w:lsdException w:name="Plain Table 3" w:uiPriority="43"/>
+    <w:lsdException w:name="Plain Table 4" w:uiPriority="44"/>
+    <w:lsdException w:name="Plain Table 5" w:uiPriority="45"/>
+    <w:lsdException w:name="Grid Table Light" w:uiPriority="40"/>
+    <w:lsdException w:name="Grid Table 1 Light" w:uiPriority="46"/>
+    <w:lsdException w:name="Grid Table 2" w:uiPriority="47"/>
+    <w:lsdException w:name="Grid Table 3" w:uiPriority="48"/>
+    <w:lsdException w:name="Grid Table 4" w:uiPriority="49"/>
+    <w:lsdException w:name="Grid Table 5 Dark" w:uiPriority="50"/>
+    <w:lsdException w:name="Grid Table 6 Colorful" w:uiPriority="51"/>
+    <w:lsdException w:name="Grid Table 7 Colorful" w:uiPriority="52"/>
+    <w:lsdException w:name="Grid Table 1 Light Accent 1" w:uiPriority="46"/>
+    <w:lsdException w:name="Grid Table 2 Accent 1" w:uiPriority="47"/>
+    <w:lsdException w:name="Grid Table 3 Accent 1" w:uiPriority="48"/>
+    <w:lsdException w:name="Grid Table 4 Accent 1" w:uiPriority="49"/>
+    <w:lsdException w:name="Grid Table 5 Dark Accent 1" w:uiPriority="50"/>
+    <w:lsdException w:name="Grid Table 6 Colorful Accent 1" w:uiPriority="51"/>
+    <w:lsdException w:name="Grid Table 7 Colorful Accent 1" w:uiPriority="52"/>
+    <w:lsdException w:name="Grid Table 1 Light Accent 2" w:uiPriority="46"/>
+    <w:lsdException w:name="Grid Table 2 Accent 2" w:uiPriority="47"/>
+    <w:lsdException w:name="Grid Table 3 Accent 2" w:uiPriority="48"/>
+    <w:lsdException w:name="Grid Table 4 Accent 2" w:uiPriority="49"/>
+    <w:lsdException w:name="Grid Table 5 Dark Accent 2" w:uiPriority="50"/>
+    <w:lsdException w:name="Grid Table 6 Colorful Accent 2" w:uiPriority="51"/>
+    <w:lsdException w:name="Grid Table 7 Colorful Accent 2" w:uiPriority="52"/>
+    <w:lsdException w:name="Grid Table 1 Light Accent 3" w:uiPriority="46"/>
+    <w:lsdException w:name="Grid Table 2 Accent 3" w:uiPriority="47"/>
+    <w:lsdException w:name="Grid Table 3 Accent 3" w:uiPriority="48"/>
+    <w:lsdException w:name="Grid Table 4 Accent 3" w:uiPriority="49"/>
+    <w:lsdException w:name="Grid Table 5 Dark Accent 3" w:uiPriority="50"/>
+    <w:lsdException w:name="Grid Table 6 Colorful Accent 3" w:uiPriority="51"/>
+    <w:lsdException w:name="Grid Table 7 Colorful Accent 3" w:uiPriority="52"/>
+    <w:lsdException w:name="Grid Table 1 Light Accent 4" w:uiPriority="46"/>
+    <w:lsdException w:name="Grid Table 2 Accent 4" w:uiPriority="47"/>
+    <w:lsdException w:name="Grid Table 3 Accent 4" w:uiPriority="48"/>
+    <w:lsdException w:name="Grid Table 4 Accent 4" w:uiPriority="49"/>
+    <w:lsdException w:name="Grid Table 5 Dark Accent 4" w:uiPriority="50"/>
+    <w:lsdException w:name="Grid Table 6 Colorful Accent 4" w:uiPriority="51"/>
+    <w:lsdException w:name="Grid Table 7 Colorful Accent 4" w:uiPriority="52"/>
+    <w:lsdException w:name="Grid Table 1 Light Accent 5" w:uiPriority="46"/>
+    <w:lsdException w:name="Grid Table 2 Accent 5" w:uiPriority="47"/>
+    <w:lsdException w:name="Grid Table 3 Accent 5" w:uiPriority="48"/>
+    <w:lsdException w:name="Grid Table 4 Accent 5" w:uiPriority="49"/>
+    <w:lsdException w:name="Grid Table 5 Dark Accent 5" w:uiPriority="50"/>
+    <w:lsdException w:name="Grid Table 6 Colorful Accent 5" w:uiPriority="51"/>
+    <w:lsdException w:name="Grid Table 7 Colorful Accent 5" w:uiPriority="52"/>
+    <w:lsdException w:name="Grid Table 1 Light Accent 6" w:uiPriority="46"/>
+    <w:lsdException w:name="Grid Table 2 Accent 6" w:uiPriority="47"/>
+    <w:lsdException w:name="Grid Table 3 Accent 6" w:uiPriority="48"/>
+    <w:lsdException w:name="Grid Table 4 Accent 6" w:uiPriority="49"/>
+    <w:lsdException w:name="Grid Table 5 Dark Accent 6" w:uiPriority="50"/>
+    <w:lsdException w:name="Grid Table 6 Colorful Accent 6" w:uiPriority="51"/>
+    <w:lsdException w:name="Grid Table 7 Colorful Accent 6" w:uiPriority="52"/>
+    <w:lsdException w:name="List Table 1 Light" w:uiPriority="46"/>
+    <w:lsdException w:name="List Table 2" w:uiPriority="47"/>
+    <w:lsdException w:name="List Table 3" w:uiPriority="48"/>
+    <w:lsdException w:name="List Table 4" w:uiPriority="49"/>
+    <w:lsdException w:name="List Table 5 Dark" w:uiPriority="50"/>
+    <w:lsdException w:name="List Table 6 Colorful" w:uiPriority="51"/>
+    <w:lsdException w:name="List Table 7 Colorful" w:uiPriority="52"/>
+    <w:lsdException w:name="List Table 1 Light Accent 1" w:uiPriority="46"/>
+    <w:lsdException w:name="List Table 2 Accent 1" w:uiPriority="47"/>
+    <w:lsdException w:name="List Table 3 Accent 1" w:uiPriority="48"/>
+    <w:lsdException w:name="List Table 4 Accent 1" w:uiPriority="49"/>
+    <w:lsdException w:name="List Table 5 Dark Accent 1" w:uiPriority="50"/>
+    <w:lsdException w:name="List Table 6 Colorful Accent 1" w:uiPriority="51"/>
+    <w:lsdException w:name="List Table 7 Colorful Accent 1" w:uiPriority="52"/>
+    <w:lsdException w:name="List Table 1 Light Accent 2" w:uiPriority="46"/>
+    <w:lsdException w:name="List Table 2 Accent 2" w:uiPriority="47"/>
+    <w:lsdException w:name="List Table 3 Accent 2" w:uiPriority="48"/>
+    <w:lsdException w:name="List Table 4 Accent 2" w:uiPriority="49"/>
+    <w:lsdException w:name="List Table 5 Dark Accent 2" w:uiPriority="50"/>
+    <w:lsdException w:name="List Table 6 Colorful Accent 2" w:uiPriority="51"/>
+    <w:lsdException w:name="List Table 7 Colorful Accent 2" w:uiPriority="52"/>
+    <w:lsdException w:name="List Table 1 Light Accent 3" w:uiPriority="46"/>
+    <w:lsdException w:name="List Table 2 Accent 3" w:uiPriority="47"/>
+    <w:lsdException w:name="List Table 3 Accent 3" w:uiPriority="48"/>
+    <w:lsdException w:name="List Table 4 Accent 3" w:uiPriority="49"/>
+    <w:lsdException w:name="List Table 5 Dark Accent 3" w:uiPriority="50"/>
+    <w:lsdException w:name="List Table 6 Colorful Accent 3" w:uiPriority="51"/>
+    <w:lsdException w:name="List Table 7 Colorful Accent 3" w:uiPriority="52"/>
+    <w:lsdException w:name="List Table 1 Light Accent 4" w:uiPriority="46"/>
+    <w:lsdException w:name="List Table 2 Accent 4" w:uiPriority="47"/>
+    <w:lsdException w:name="List Table 3 Accent 4" w:uiPriority="48"/>
+    <w:lsdException w:name="List Table 4 Accent 4" w:uiPriority="49"/>
+    <w:lsdException w:name="List Table 5 Dark Accent 4" w:uiPriority="50"/>
+    <w:lsdException w:name="List Table 6 Colorful Accent 4" w:uiPriority="51"/>
+    <w:lsdException w:name="List Table 7 Colorful Accent 4" w:uiPriority="52"/>
+    <w:lsdException w:name="List Table 1 Light Accent 5" w:uiPriority="46"/>
+    <w:lsdException w:name="List Table 2 Accent 5" w:uiPriority="47"/>
+    <w:lsdException w:name="List Table 3 Accent 5" w:uiPriority="48"/>
+    <w:lsdException w:name="List Table 4 Accent 5" w:uiPriority="49"/>
+    <w:lsdException w:name="List Table 5 Dark Accent 5" w:uiPriority="50"/>
+    <w:lsdException w:name="List Table 6 Colorful Accent 5" w:uiPriority="51"/>
+    <w:lsdException w:name="List Table 7 Colorful Accent 5" w:uiPriority="52"/>
+    <w:lsdException w:name="List Table 1 Light Accent 6" w:uiPriority="46"/>
+    <w:lsdException w:name="List Table 2 Accent 6" w:uiPriority="47"/>
+    <w:lsdException w:name="List Table 3 Accent 6" w:uiPriority="48"/>
+    <w:lsdException w:name="List Table 4 Accent 6" w:uiPriority="49"/>
+    <w:lsdException w:name="List Table 5 Dark Accent 6" w:uiPriority="50"/>
+    <w:lsdException w:name="List Table 6 Colorful Accent 6" w:uiPriority="51"/>
+    <w:lsdException w:name="List Table 7 Colorful Accent 6" w:uiPriority="52"/>
+    <w:lsdException w:name="Mention" w:semiHidden="1" w:unhideWhenUsed="1"/>
+    <w:lsdException w:name="Smart Hyperlink" w:semiHidden="1" w:unhideWhenUsed="1"/>
+    <w:lsdException w:name="Hashtag" w:semiHidden="1" w:unhideWhenUsed="1"/>
+    <w:lsdException w:name="Unresolved Mention" w:semiHidden="1" w:unhideWhenUsed="1"/>
   </w:latentStyles>
   <w:style w:type="paragraph" w:default="1" w:styleId="Normal">
     <w:name w:val="Normal"/>
@@ -25920,945 +26552,7 @@
     <w:basedOn w:val="Fuentedeprrafopredeter"/>
     <w:rsid w:val="00174725"/>
   </w:style>
-  <w:style w:type="paragraph" w:styleId="TtulodeTDC">
-    <w:name w:val="TOC Heading"/>
-    <w:basedOn w:val="Ttulo1"/>
-    <w:next w:val="Normal"/>
-    <w:uiPriority w:val="39"/>
-    <w:semiHidden/>
-    <w:unhideWhenUsed/>
-    <w:qFormat/>
-    <w:rsid w:val="00C70F06"/>
-    <w:pPr>
-      <w:keepLines/>
-      <w:numPr>
-        <w:numId w:val="0"/>
-      </w:numPr>
-      <w:spacing w:before="480" w:after="0" w:line="276" w:lineRule="auto"/>
-      <w:outlineLvl w:val="9"/>
-    </w:pPr>
-    <w:rPr>
-      <w:rFonts w:asciiTheme="majorHAnsi" w:eastAsiaTheme="majorEastAsia" w:hAnsiTheme="majorHAnsi" w:cstheme="majorBidi"/>
-      <w:smallCaps w:val="0"/>
-      <w:color w:val="365F91" w:themeColor="accent1" w:themeShade="BF"/>
-      <w:kern w:val="0"/>
-      <w:sz w:val="28"/>
-      <w:szCs w:val="28"/>
-      <w:lang w:val="es-ES" w:eastAsia="en-US"/>
-      <w14:shadow w14:blurRad="50800" w14:dist="38100" w14:dir="2700000" w14:sx="100000" w14:sy="100000" w14:kx="0" w14:ky="0" w14:algn="tl">
-        <w14:srgbClr w14:val="000000">
-          <w14:alpha w14:val="60000"/>
-        </w14:srgbClr>
-      </w14:shadow>
-    </w:rPr>
-  </w:style>
-  <w:style w:type="paragraph" w:styleId="Textodeglobo">
-    <w:name w:val="Balloon Text"/>
-    <w:basedOn w:val="Normal"/>
-    <w:link w:val="TextodegloboCar"/>
-    <w:uiPriority w:val="99"/>
-    <w:semiHidden/>
-    <w:unhideWhenUsed/>
-    <w:rsid w:val="00C70F06"/>
-    <w:rPr>
-      <w:rFonts w:ascii="Tahoma" w:hAnsi="Tahoma" w:cs="Tahoma"/>
-      <w:sz w:val="16"/>
-      <w:szCs w:val="16"/>
-    </w:rPr>
-  </w:style>
-  <w:style w:type="character" w:customStyle="1" w:styleId="TextodegloboCar">
-    <w:name w:val="Texto de globo Car"/>
-    <w:basedOn w:val="Fuentedeprrafopredeter"/>
-    <w:link w:val="Textodeglobo"/>
-    <w:uiPriority w:val="99"/>
-    <w:semiHidden/>
-    <w:rsid w:val="00C70F06"/>
-    <w:rPr>
-      <w:rFonts w:ascii="Tahoma" w:hAnsi="Tahoma" w:cs="Tahoma"/>
-      <w:sz w:val="16"/>
-      <w:szCs w:val="16"/>
-      <w:lang w:eastAsia="es-ES"/>
-    </w:rPr>
-  </w:style>
-  <w:style w:type="character" w:customStyle="1" w:styleId="EncabezadoCar">
-    <w:name w:val="Encabezado Car"/>
-    <w:basedOn w:val="Fuentedeprrafopredeter"/>
-    <w:link w:val="Encabezado"/>
-    <w:uiPriority w:val="99"/>
-    <w:rsid w:val="00A403CD"/>
-    <w:rPr>
-      <w:rFonts w:ascii="Arial" w:hAnsi="Arial"/>
-      <w:sz w:val="22"/>
-      <w:szCs w:val="24"/>
-      <w:lang w:eastAsia="es-ES"/>
-    </w:rPr>
-  </w:style>
-  <w:style w:type="character" w:customStyle="1" w:styleId="Mencinsinresolver1">
-    <w:name w:val="Mención sin resolver1"/>
-    <w:basedOn w:val="Fuentedeprrafopredeter"/>
-    <w:uiPriority w:val="99"/>
-    <w:semiHidden/>
-    <w:unhideWhenUsed/>
-    <w:rsid w:val="009E2E52"/>
-    <w:rPr>
-      <w:color w:val="605E5C"/>
-      <w:shd w:val="clear" w:color="auto" w:fill="E1DFDD"/>
-    </w:rPr>
-  </w:style>
-  <w:style w:type="character" w:customStyle="1" w:styleId="fontstyle01">
-    <w:name w:val="fontstyle01"/>
-    <w:basedOn w:val="Fuentedeprrafopredeter"/>
-    <w:rsid w:val="0082615A"/>
-    <w:rPr>
-      <w:rFonts w:ascii="Times New Roman" w:hAnsi="Times New Roman" w:cs="Times New Roman" w:hint="default"/>
-      <w:b w:val="0"/>
-      <w:bCs w:val="0"/>
-      <w:i w:val="0"/>
-      <w:iCs w:val="0"/>
-      <w:color w:val="000000"/>
-      <w:sz w:val="22"/>
-      <w:szCs w:val="22"/>
-    </w:rPr>
-  </w:style>
-</w:styles>
-</file>
-
-<file path=word/stylesWithEffects.xml><?xml version="1.0" encoding="utf-8"?>
-<w:styles xmlns:wpc="http://schemas.microsoft.com/office/word/2010/wordprocessingCanvas" xmlns:mc="http://schemas.openxmlformats.org/markup-compatibility/2006" xmlns:o="urn:schemas-microsoft-com:office:office" xmlns:r="http://schemas.openxmlformats.org/officeDocument/2006/relationships" xmlns:m="http://schemas.openxmlformats.org/officeDocument/2006/math" xmlns:v="urn:schemas-microsoft-com:vml" xmlns:wp14="http://schemas.microsoft.com/office/word/2010/wordprocessingDrawing" xmlns:wp="http://schemas.openxmlformats.org/drawingml/2006/wordprocessingDrawing" xmlns:w10="urn:schemas-microsoft-com:office:word" xmlns:w="http://schemas.openxmlformats.org/wordprocessingml/2006/main" xmlns:w14="http://schemas.microsoft.com/office/word/2010/wordml" xmlns:wpg="http://schemas.microsoft.com/office/word/2010/wordprocessingGroup" xmlns:wpi="http://schemas.microsoft.com/office/word/2010/wordprocessingInk" xmlns:wne="http://schemas.microsoft.com/office/word/2006/wordml" xmlns:wps="http://schemas.microsoft.com/office/word/2010/wordprocessingShape" mc:Ignorable="w14 wp14">
-  <w:docDefaults>
-    <w:rPrDefault>
-      <w:rPr>
-        <w:rFonts w:ascii="Times New Roman" w:eastAsia="Times New Roman" w:hAnsi="Times New Roman" w:cs="Times New Roman"/>
-        <w:lang w:val="es-AR" w:eastAsia="es-AR" w:bidi="ar-SA"/>
-      </w:rPr>
-    </w:rPrDefault>
-    <w:pPrDefault/>
-  </w:docDefaults>
-  <w:latentStyles w:defLockedState="0" w:defUIPriority="99" w:defSemiHidden="1" w:defUnhideWhenUsed="1" w:defQFormat="0" w:count="267">
-    <w:lsdException w:name="Normal" w:semiHidden="0" w:uiPriority="0" w:unhideWhenUsed="0" w:qFormat="1"/>
-    <w:lsdException w:name="heading 1" w:semiHidden="0" w:uiPriority="0" w:unhideWhenUsed="0" w:qFormat="1"/>
-    <w:lsdException w:name="heading 2" w:semiHidden="0" w:uiPriority="0" w:unhideWhenUsed="0" w:qFormat="1"/>
-    <w:lsdException w:name="heading 3" w:semiHidden="0" w:uiPriority="0" w:unhideWhenUsed="0" w:qFormat="1"/>
-    <w:lsdException w:name="heading 4" w:semiHidden="0" w:uiPriority="0" w:unhideWhenUsed="0" w:qFormat="1"/>
-    <w:lsdException w:name="heading 5" w:semiHidden="0" w:uiPriority="0" w:unhideWhenUsed="0" w:qFormat="1"/>
-    <w:lsdException w:name="heading 6" w:semiHidden="0" w:uiPriority="0" w:unhideWhenUsed="0" w:qFormat="1"/>
-    <w:lsdException w:name="heading 7" w:semiHidden="0" w:uiPriority="0" w:unhideWhenUsed="0" w:qFormat="1"/>
-    <w:lsdException w:name="heading 8" w:semiHidden="0" w:uiPriority="0" w:unhideWhenUsed="0" w:qFormat="1"/>
-    <w:lsdException w:name="heading 9" w:semiHidden="0" w:uiPriority="0" w:unhideWhenUsed="0" w:qFormat="1"/>
-    <w:lsdException w:name="toc 1" w:uiPriority="39"/>
-    <w:lsdException w:name="toc 2" w:uiPriority="39"/>
-    <w:lsdException w:name="toc 3" w:uiPriority="39"/>
-    <w:lsdException w:name="toc 4" w:uiPriority="39"/>
-    <w:lsdException w:name="toc 5" w:uiPriority="39"/>
-    <w:lsdException w:name="toc 6" w:uiPriority="39"/>
-    <w:lsdException w:name="toc 7" w:uiPriority="39"/>
-    <w:lsdException w:name="toc 8" w:uiPriority="39"/>
-    <w:lsdException w:name="toc 9" w:uiPriority="39"/>
-    <w:lsdException w:name="caption" w:uiPriority="35" w:qFormat="1"/>
-    <w:lsdException w:name="Title" w:semiHidden="0" w:uiPriority="10" w:unhideWhenUsed="0" w:qFormat="1"/>
-    <w:lsdException w:name="Default Paragraph Font" w:uiPriority="1"/>
-    <w:lsdException w:name="Subtitle" w:semiHidden="0" w:uiPriority="11" w:unhideWhenUsed="0" w:qFormat="1"/>
-    <w:lsdException w:name="Strong" w:semiHidden="0" w:uiPriority="22" w:unhideWhenUsed="0" w:qFormat="1"/>
-    <w:lsdException w:name="Emphasis" w:semiHidden="0" w:uiPriority="20" w:unhideWhenUsed="0" w:qFormat="1"/>
-    <w:lsdException w:name="Table Grid" w:uiPriority="59"/>
-    <w:lsdException w:name="Placeholder Text" w:unhideWhenUsed="0"/>
-    <w:lsdException w:name="No Spacing" w:semiHidden="0" w:uiPriority="1" w:unhideWhenUsed="0" w:qFormat="1"/>
-    <w:lsdException w:name="Light Shading" w:semiHidden="0" w:uiPriority="60" w:unhideWhenUsed="0"/>
-    <w:lsdException w:name="Light List" w:semiHidden="0" w:uiPriority="61" w:unhideWhenUsed="0"/>
-    <w:lsdException w:name="Light Grid" w:semiHidden="0" w:uiPriority="62" w:unhideWhenUsed="0"/>
-    <w:lsdException w:name="Medium Shading 1" w:semiHidden="0" w:uiPriority="63" w:unhideWhenUsed="0"/>
-    <w:lsdException w:name="Medium Shading 2" w:semiHidden="0" w:uiPriority="64" w:unhideWhenUsed="0"/>
-    <w:lsdException w:name="Medium List 1" w:semiHidden="0" w:uiPriority="65" w:unhideWhenUsed="0"/>
-    <w:lsdException w:name="Medium List 2" w:semiHidden="0" w:uiPriority="66" w:unhideWhenUsed="0"/>
-    <w:lsdException w:name="Medium Grid 1" w:semiHidden="0" w:uiPriority="67" w:unhideWhenUsed="0"/>
-    <w:lsdException w:name="Medium Grid 2" w:semiHidden="0" w:uiPriority="68" w:unhideWhenUsed="0"/>
-    <w:lsdException w:name="Medium Grid 3" w:semiHidden="0" w:uiPriority="69" w:unhideWhenUsed="0"/>
-    <w:lsdException w:name="Dark List" w:semiHidden="0" w:uiPriority="70" w:unhideWhenUsed="0"/>
-    <w:lsdException w:name="Colorful Shading" w:semiHidden="0" w:uiPriority="71" w:unhideWhenUsed="0"/>
-    <w:lsdException w:name="Colorful List" w:semiHidden="0" w:uiPriority="72" w:unhideWhenUsed="0"/>
-    <w:lsdException w:name="Colorful Grid" w:semiHidden="0" w:uiPriority="73" w:unhideWhenUsed="0"/>
-    <w:lsdException w:name="Light Shading Accent 1" w:semiHidden="0" w:uiPriority="60" w:unhideWhenUsed="0"/>
-    <w:lsdException w:name="Light List Accent 1" w:semiHidden="0" w:uiPriority="61" w:unhideWhenUsed="0"/>
-    <w:lsdException w:name="Light Grid Accent 1" w:semiHidden="0" w:uiPriority="62" w:unhideWhenUsed="0"/>
-    <w:lsdException w:name="Medium Shading 1 Accent 1" w:semiHidden="0" w:uiPriority="63" w:unhideWhenUsed="0"/>
-    <w:lsdException w:name="Medium Shading 2 Accent 1" w:semiHidden="0" w:uiPriority="64" w:unhideWhenUsed="0"/>
-    <w:lsdException w:name="Medium List 1 Accent 1" w:semiHidden="0" w:uiPriority="65" w:unhideWhenUsed="0"/>
-    <w:lsdException w:name="Revision" w:unhideWhenUsed="0"/>
-    <w:lsdException w:name="List Paragraph" w:semiHidden="0" w:uiPriority="34" w:unhideWhenUsed="0" w:qFormat="1"/>
-    <w:lsdException w:name="Quote" w:semiHidden="0" w:uiPriority="29" w:unhideWhenUsed="0" w:qFormat="1"/>
-    <w:lsdException w:name="Intense Quote" w:semiHidden="0" w:uiPriority="30" w:unhideWhenUsed="0" w:qFormat="1"/>
-    <w:lsdException w:name="Medium List 2 Accent 1" w:semiHidden="0" w:uiPriority="66" w:unhideWhenUsed="0"/>
-    <w:lsdException w:name="Medium Grid 1 Accent 1" w:semiHidden="0" w:uiPriority="67" w:unhideWhenUsed="0"/>
-    <w:lsdException w:name="Medium Grid 2 Accent 1" w:semiHidden="0" w:uiPriority="68" w:unhideWhenUsed="0"/>
-    <w:lsdException w:name="Medium Grid 3 Accent 1" w:semiHidden="0" w:uiPriority="69" w:unhideWhenUsed="0"/>
-    <w:lsdException w:name="Dark List Accent 1" w:semiHidden="0" w:uiPriority="70" w:unhideWhenUsed="0"/>
-    <w:lsdException w:name="Colorful Shading Accent 1" w:semiHidden="0" w:uiPriority="71" w:unhideWhenUsed="0"/>
-    <w:lsdException w:name="Colorful List Accent 1" w:semiHidden="0" w:uiPriority="72" w:unhideWhenUsed="0"/>
-    <w:lsdException w:name="Colorful Grid Accent 1" w:semiHidden="0" w:uiPriority="73" w:unhideWhenUsed="0"/>
-    <w:lsdException w:name="Light Shading Accent 2" w:semiHidden="0" w:uiPriority="60" w:unhideWhenUsed="0"/>
-    <w:lsdException w:name="Light List Accent 2" w:semiHidden="0" w:uiPriority="61" w:unhideWhenUsed="0"/>
-    <w:lsdException w:name="Light Grid Accent 2" w:semiHidden="0" w:uiPriority="62" w:unhideWhenUsed="0"/>
-    <w:lsdException w:name="Medium Shading 1 Accent 2" w:semiHidden="0" w:uiPriority="63" w:unhideWhenUsed="0"/>
-    <w:lsdException w:name="Medium Shading 2 Accent 2" w:semiHidden="0" w:uiPriority="64" w:unhideWhenUsed="0"/>
-    <w:lsdException w:name="Medium List 1 Accent 2" w:semiHidden="0" w:uiPriority="65" w:unhideWhenUsed="0"/>
-    <w:lsdException w:name="Medium List 2 Accent 2" w:semiHidden="0" w:uiPriority="66" w:unhideWhenUsed="0"/>
-    <w:lsdException w:name="Medium Grid 1 Accent 2" w:semiHidden="0" w:uiPriority="67" w:unhideWhenUsed="0"/>
-    <w:lsdException w:name="Medium Grid 2 Accent 2" w:semiHidden="0" w:uiPriority="68" w:unhideWhenUsed="0"/>
-    <w:lsdException w:name="Medium Grid 3 Accent 2" w:semiHidden="0" w:uiPriority="69" w:unhideWhenUsed="0"/>
-    <w:lsdException w:name="Dark List Accent 2" w:semiHidden="0" w:uiPriority="70" w:unhideWhenUsed="0"/>
-    <w:lsdException w:name="Colorful Shading Accent 2" w:semiHidden="0" w:uiPriority="71" w:unhideWhenUsed="0"/>
-    <w:lsdException w:name="Colorful List Accent 2" w:semiHidden="0" w:uiPriority="72" w:unhideWhenUsed="0"/>
-    <w:lsdException w:name="Colorful Grid Accent 2" w:semiHidden="0" w:uiPriority="73" w:unhideWhenUsed="0"/>
-    <w:lsdException w:name="Light Shading Accent 3" w:semiHidden="0" w:uiPriority="60" w:unhideWhenUsed="0"/>
-    <w:lsdException w:name="Light List Accent 3" w:semiHidden="0" w:uiPriority="61" w:unhideWhenUsed="0"/>
-    <w:lsdException w:name="Light Grid Accent 3" w:semiHidden="0" w:uiPriority="62" w:unhideWhenUsed="0"/>
-    <w:lsdException w:name="Medium Shading 1 Accent 3" w:semiHidden="0" w:uiPriority="63" w:unhideWhenUsed="0"/>
-    <w:lsdException w:name="Medium Shading 2 Accent 3" w:semiHidden="0" w:uiPriority="64" w:unhideWhenUsed="0"/>
-    <w:lsdException w:name="Medium List 1 Accent 3" w:semiHidden="0" w:uiPriority="65" w:unhideWhenUsed="0"/>
-    <w:lsdException w:name="Medium List 2 Accent 3" w:semiHidden="0" w:uiPriority="66" w:unhideWhenUsed="0"/>
-    <w:lsdException w:name="Medium Grid 1 Accent 3" w:semiHidden="0" w:uiPriority="67" w:unhideWhenUsed="0"/>
-    <w:lsdException w:name="Medium Grid 2 Accent 3" w:semiHidden="0" w:uiPriority="68" w:unhideWhenUsed="0"/>
-    <w:lsdException w:name="Medium Grid 3 Accent 3" w:semiHidden="0" w:uiPriority="69" w:unhideWhenUsed="0"/>
-    <w:lsdException w:name="Dark List Accent 3" w:semiHidden="0" w:uiPriority="70" w:unhideWhenUsed="0"/>
-    <w:lsdException w:name="Colorful Shading Accent 3" w:semiHidden="0" w:uiPriority="71" w:unhideWhenUsed="0"/>
-    <w:lsdException w:name="Colorful List Accent 3" w:semiHidden="0" w:uiPriority="72" w:unhideWhenUsed="0"/>
-    <w:lsdException w:name="Colorful Grid Accent 3" w:semiHidden="0" w:uiPriority="73" w:unhideWhenUsed="0"/>
-    <w:lsdException w:name="Light Shading Accent 4" w:semiHidden="0" w:uiPriority="60" w:unhideWhenUsed="0"/>
-    <w:lsdException w:name="Light List Accent 4" w:semiHidden="0" w:uiPriority="61" w:unhideWhenUsed="0"/>
-    <w:lsdException w:name="Light Grid Accent 4" w:semiHidden="0" w:uiPriority="62" w:unhideWhenUsed="0"/>
-    <w:lsdException w:name="Medium Shading 1 Accent 4" w:semiHidden="0" w:uiPriority="63" w:unhideWhenUsed="0"/>
-    <w:lsdException w:name="Medium Shading 2 Accent 4" w:semiHidden="0" w:uiPriority="64" w:unhideWhenUsed="0"/>
-    <w:lsdException w:name="Medium List 1 Accent 4" w:semiHidden="0" w:uiPriority="65" w:unhideWhenUsed="0"/>
-    <w:lsdException w:name="Medium List 2 Accent 4" w:semiHidden="0" w:uiPriority="66" w:unhideWhenUsed="0"/>
-    <w:lsdException w:name="Medium Grid 1 Accent 4" w:semiHidden="0" w:uiPriority="67" w:unhideWhenUsed="0"/>
-    <w:lsdException w:name="Medium Grid 2 Accent 4" w:semiHidden="0" w:uiPriority="68" w:unhideWhenUsed="0"/>
-    <w:lsdException w:name="Medium Grid 3 Accent 4" w:semiHidden="0" w:uiPriority="69" w:unhideWhenUsed="0"/>
-    <w:lsdException w:name="Dark List Accent 4" w:semiHidden="0" w:uiPriority="70" w:unhideWhenUsed="0"/>
-    <w:lsdException w:name="Colorful Shading Accent 4" w:semiHidden="0" w:uiPriority="71" w:unhideWhenUsed="0"/>
-    <w:lsdException w:name="Colorful List Accent 4" w:semiHidden="0" w:uiPriority="72" w:unhideWhenUsed="0"/>
-    <w:lsdException w:name="Colorful Grid Accent 4" w:semiHidden="0" w:uiPriority="73" w:unhideWhenUsed="0"/>
-    <w:lsdException w:name="Light Shading Accent 5" w:semiHidden="0" w:uiPriority="60" w:unhideWhenUsed="0"/>
-    <w:lsdException w:name="Light List Accent 5" w:semiHidden="0" w:uiPriority="61" w:unhideWhenUsed="0"/>
-    <w:lsdException w:name="Light Grid Accent 5" w:semiHidden="0" w:uiPriority="62" w:unhideWhenUsed="0"/>
-    <w:lsdException w:name="Medium Shading 1 Accent 5" w:semiHidden="0" w:uiPriority="63" w:unhideWhenUsed="0"/>
-    <w:lsdException w:name="Medium Shading 2 Accent 5" w:semiHidden="0" w:uiPriority="64" w:unhideWhenUsed="0"/>
-    <w:lsdException w:name="Medium List 1 Accent 5" w:semiHidden="0" w:uiPriority="65" w:unhideWhenUsed="0"/>
-    <w:lsdException w:name="Medium List 2 Accent 5" w:semiHidden="0" w:uiPriority="66" w:unhideWhenUsed="0"/>
-    <w:lsdException w:name="Medium Grid 1 Accent 5" w:semiHidden="0" w:uiPriority="67" w:unhideWhenUsed="0"/>
-    <w:lsdException w:name="Medium Grid 2 Accent 5" w:semiHidden="0" w:uiPriority="68" w:unhideWhenUsed="0"/>
-    <w:lsdException w:name="Medium Grid 3 Accent 5" w:semiHidden="0" w:uiPriority="69" w:unhideWhenUsed="0"/>
-    <w:lsdException w:name="Dark List Accent 5" w:semiHidden="0" w:uiPriority="70" w:unhideWhenUsed="0"/>
-    <w:lsdException w:name="Colorful Shading Accent 5" w:semiHidden="0" w:uiPriority="71" w:unhideWhenUsed="0"/>
-    <w:lsdException w:name="Colorful List Accent 5" w:semiHidden="0" w:uiPriority="72" w:unhideWhenUsed="0"/>
-    <w:lsdException w:name="Colorful Grid Accent 5" w:semiHidden="0" w:uiPriority="73" w:unhideWhenUsed="0"/>
-    <w:lsdException w:name="Light Shading Accent 6" w:semiHidden="0" w:uiPriority="60" w:unhideWhenUsed="0"/>
-    <w:lsdException w:name="Light List Accent 6" w:semiHidden="0" w:uiPriority="61" w:unhideWhenUsed="0"/>
-    <w:lsdException w:name="Light Grid Accent 6" w:semiHidden="0" w:uiPriority="62" w:unhideWhenUsed="0"/>
-    <w:lsdException w:name="Medium Shading 1 Accent 6" w:semiHidden="0" w:uiPriority="63" w:unhideWhenUsed="0"/>
-    <w:lsdException w:name="Medium Shading 2 Accent 6" w:semiHidden="0" w:uiPriority="64" w:unhideWhenUsed="0"/>
-    <w:lsdException w:name="Medium List 1 Accent 6" w:semiHidden="0" w:uiPriority="65" w:unhideWhenUsed="0"/>
-    <w:lsdException w:name="Medium List 2 Accent 6" w:semiHidden="0" w:uiPriority="66" w:unhideWhenUsed="0"/>
-    <w:lsdException w:name="Medium Grid 1 Accent 6" w:semiHidden="0" w:uiPriority="67" w:unhideWhenUsed="0"/>
-    <w:lsdException w:name="Medium Grid 2 Accent 6" w:semiHidden="0" w:uiPriority="68" w:unhideWhenUsed="0"/>
-    <w:lsdException w:name="Medium Grid 3 Accent 6" w:semiHidden="0" w:uiPriority="69" w:unhideWhenUsed="0"/>
-    <w:lsdException w:name="Dark List Accent 6" w:semiHidden="0" w:uiPriority="70" w:unhideWhenUsed="0"/>
-    <w:lsdException w:name="Colorful Shading Accent 6" w:semiHidden="0" w:uiPriority="71" w:unhideWhenUsed="0"/>
-    <w:lsdException w:name="Colorful List Accent 6" w:semiHidden="0" w:uiPriority="72" w:unhideWhenUsed="0"/>
-    <w:lsdException w:name="Colorful Grid Accent 6" w:semiHidden="0" w:uiPriority="73" w:unhideWhenUsed="0"/>
-    <w:lsdException w:name="Subtle Emphasis" w:semiHidden="0" w:uiPriority="19" w:unhideWhenUsed="0" w:qFormat="1"/>
-    <w:lsdException w:name="Intense Emphasis" w:semiHidden="0" w:uiPriority="21" w:unhideWhenUsed="0" w:qFormat="1"/>
-    <w:lsdException w:name="Subtle Reference" w:semiHidden="0" w:uiPriority="31" w:unhideWhenUsed="0" w:qFormat="1"/>
-    <w:lsdException w:name="Intense Reference" w:semiHidden="0" w:uiPriority="32" w:unhideWhenUsed="0" w:qFormat="1"/>
-    <w:lsdException w:name="Book Title" w:semiHidden="0" w:uiPriority="33" w:unhideWhenUsed="0" w:qFormat="1"/>
-    <w:lsdException w:name="Bibliography" w:uiPriority="37"/>
-    <w:lsdException w:name="TOC Heading" w:uiPriority="39" w:qFormat="1"/>
-  </w:latentStyles>
-  <w:style w:type="paragraph" w:default="1" w:styleId="Normal">
-    <w:name w:val="Normal"/>
-    <w:qFormat/>
-    <w:rsid w:val="000741A1"/>
-    <w:pPr>
-      <w:jc w:val="both"/>
-    </w:pPr>
-    <w:rPr>
-      <w:rFonts w:ascii="Arial" w:hAnsi="Arial"/>
-      <w:sz w:val="22"/>
-      <w:szCs w:val="24"/>
-      <w:lang w:eastAsia="es-ES"/>
-    </w:rPr>
-  </w:style>
-  <w:style w:type="paragraph" w:styleId="Ttulo1">
-    <w:name w:val="heading 1"/>
-    <w:basedOn w:val="Normal"/>
-    <w:next w:val="Normal"/>
-    <w:autoRedefine/>
-    <w:qFormat/>
-    <w:rsid w:val="009C3682"/>
-    <w:pPr>
-      <w:keepNext/>
-      <w:numPr>
-        <w:numId w:val="6"/>
-      </w:numPr>
-      <w:spacing w:before="240" w:after="60"/>
-      <w:jc w:val="left"/>
-      <w:outlineLvl w:val="0"/>
-    </w:pPr>
-    <w:rPr>
-      <w:rFonts w:cs="Tahoma"/>
-      <w:b/>
-      <w:bCs/>
-      <w:smallCaps/>
-      <w:kern w:val="32"/>
-      <w:sz w:val="24"/>
-      <w:szCs w:val="32"/>
-    </w:rPr>
-  </w:style>
-  <w:style w:type="paragraph" w:styleId="Ttulo2">
-    <w:name w:val="heading 2"/>
-    <w:basedOn w:val="Normal"/>
-    <w:next w:val="Normal"/>
-    <w:autoRedefine/>
-    <w:qFormat/>
-    <w:rsid w:val="004436E9"/>
-    <w:pPr>
-      <w:keepNext/>
-      <w:numPr>
-        <w:ilvl w:val="1"/>
-        <w:numId w:val="6"/>
-      </w:numPr>
-      <w:spacing w:before="240" w:after="60"/>
-      <w:outlineLvl w:val="1"/>
-    </w:pPr>
-    <w:rPr>
-      <w:rFonts w:cs="Tahoma"/>
-      <w:b/>
-      <w:bCs/>
-      <w:szCs w:val="28"/>
-    </w:rPr>
-  </w:style>
-  <w:style w:type="paragraph" w:styleId="Ttulo3">
-    <w:name w:val="heading 3"/>
-    <w:basedOn w:val="Normal"/>
-    <w:next w:val="Normal"/>
-    <w:autoRedefine/>
-    <w:qFormat/>
-    <w:rsid w:val="004604CC"/>
-    <w:pPr>
-      <w:keepNext/>
-      <w:numPr>
-        <w:ilvl w:val="2"/>
-        <w:numId w:val="6"/>
-      </w:numPr>
-      <w:spacing w:before="240" w:after="60"/>
-      <w:outlineLvl w:val="2"/>
-    </w:pPr>
-    <w:rPr>
-      <w:rFonts w:cs="Tahoma"/>
-      <w:b/>
-      <w:bCs/>
-      <w:szCs w:val="26"/>
-      <w:lang w:val="es-ES"/>
-    </w:rPr>
-  </w:style>
-  <w:style w:type="paragraph" w:styleId="Ttulo4">
-    <w:name w:val="heading 4"/>
-    <w:basedOn w:val="Normal"/>
-    <w:next w:val="Normal"/>
-    <w:autoRedefine/>
-    <w:qFormat/>
-    <w:rsid w:val="00A403CD"/>
-    <w:pPr>
-      <w:keepNext/>
-      <w:numPr>
-        <w:ilvl w:val="3"/>
-        <w:numId w:val="6"/>
-      </w:numPr>
-      <w:spacing w:before="240" w:after="60"/>
-      <w:outlineLvl w:val="3"/>
-    </w:pPr>
-    <w:rPr>
-      <w:rFonts w:cs="Tahoma"/>
-      <w:b/>
-      <w:bCs/>
-      <w:szCs w:val="28"/>
-    </w:rPr>
-  </w:style>
-  <w:style w:type="paragraph" w:styleId="Ttulo5">
-    <w:name w:val="heading 5"/>
-    <w:basedOn w:val="Normal"/>
-    <w:next w:val="Normal"/>
-    <w:autoRedefine/>
-    <w:qFormat/>
-    <w:rsid w:val="00ED2266"/>
-    <w:pPr>
-      <w:numPr>
-        <w:ilvl w:val="4"/>
-        <w:numId w:val="6"/>
-      </w:numPr>
-      <w:spacing w:before="240" w:after="60"/>
-      <w:outlineLvl w:val="4"/>
-    </w:pPr>
-    <w:rPr>
-      <w:b/>
-      <w:bCs/>
-      <w:iCs/>
-      <w:sz w:val="26"/>
-      <w:szCs w:val="26"/>
-      <w14:shadow w14:blurRad="50800" w14:dist="38100" w14:dir="2700000" w14:sx="100000" w14:sy="100000" w14:kx="0" w14:ky="0" w14:algn="tl">
-        <w14:srgbClr w14:val="000000">
-          <w14:alpha w14:val="60000"/>
-        </w14:srgbClr>
-      </w14:shadow>
-    </w:rPr>
-  </w:style>
-  <w:style w:type="paragraph" w:styleId="Ttulo6">
-    <w:name w:val="heading 6"/>
-    <w:basedOn w:val="Normal"/>
-    <w:next w:val="Normal"/>
-    <w:autoRedefine/>
-    <w:qFormat/>
-    <w:rsid w:val="00ED2266"/>
-    <w:pPr>
-      <w:keepNext/>
-      <w:numPr>
-        <w:ilvl w:val="5"/>
-        <w:numId w:val="6"/>
-      </w:numPr>
-      <w:outlineLvl w:val="5"/>
-    </w:pPr>
-    <w:rPr>
-      <w:b/>
-      <w:bCs/>
-      <w:sz w:val="26"/>
-      <w:szCs w:val="26"/>
-      <w14:shadow w14:blurRad="50800" w14:dist="38100" w14:dir="2700000" w14:sx="100000" w14:sy="100000" w14:kx="0" w14:ky="0" w14:algn="tl">
-        <w14:srgbClr w14:val="000000">
-          <w14:alpha w14:val="60000"/>
-        </w14:srgbClr>
-      </w14:shadow>
-    </w:rPr>
-  </w:style>
-  <w:style w:type="paragraph" w:styleId="Ttulo7">
-    <w:name w:val="heading 7"/>
-    <w:basedOn w:val="Normal"/>
-    <w:next w:val="Normal"/>
-    <w:autoRedefine/>
-    <w:qFormat/>
-    <w:rsid w:val="00ED2266"/>
-    <w:pPr>
-      <w:keepNext/>
-      <w:numPr>
-        <w:ilvl w:val="6"/>
-        <w:numId w:val="6"/>
-      </w:numPr>
-      <w:outlineLvl w:val="6"/>
-    </w:pPr>
-    <w:rPr>
-      <w:b/>
-      <w:bCs/>
-      <w:sz w:val="26"/>
-      <w14:shadow w14:blurRad="50800" w14:dist="38100" w14:dir="2700000" w14:sx="100000" w14:sy="100000" w14:kx="0" w14:ky="0" w14:algn="tl">
-        <w14:srgbClr w14:val="000000">
-          <w14:alpha w14:val="60000"/>
-        </w14:srgbClr>
-      </w14:shadow>
-    </w:rPr>
-  </w:style>
-  <w:style w:type="paragraph" w:styleId="Ttulo8">
-    <w:name w:val="heading 8"/>
-    <w:basedOn w:val="Normal"/>
-    <w:next w:val="Normal"/>
-    <w:autoRedefine/>
-    <w:qFormat/>
-    <w:rsid w:val="00ED2266"/>
-    <w:pPr>
-      <w:numPr>
-        <w:ilvl w:val="7"/>
-        <w:numId w:val="6"/>
-      </w:numPr>
-      <w:spacing w:before="240" w:after="60"/>
-      <w:outlineLvl w:val="7"/>
-    </w:pPr>
-    <w:rPr>
-      <w:b/>
-      <w:iCs/>
-      <w:sz w:val="26"/>
-      <w:szCs w:val="26"/>
-      <w14:shadow w14:blurRad="50800" w14:dist="38100" w14:dir="2700000" w14:sx="100000" w14:sy="100000" w14:kx="0" w14:ky="0" w14:algn="tl">
-        <w14:srgbClr w14:val="000000">
-          <w14:alpha w14:val="60000"/>
-        </w14:srgbClr>
-      </w14:shadow>
-    </w:rPr>
-  </w:style>
-  <w:style w:type="paragraph" w:styleId="Ttulo9">
-    <w:name w:val="heading 9"/>
-    <w:basedOn w:val="Normal"/>
-    <w:next w:val="Normal"/>
-    <w:autoRedefine/>
-    <w:qFormat/>
-    <w:rsid w:val="00ED2266"/>
-    <w:pPr>
-      <w:numPr>
-        <w:ilvl w:val="8"/>
-        <w:numId w:val="6"/>
-      </w:numPr>
-      <w:spacing w:before="240" w:after="60"/>
-      <w:outlineLvl w:val="8"/>
-    </w:pPr>
-    <w:rPr>
-      <w:rFonts w:cs="Arial"/>
-      <w:b/>
-      <w:sz w:val="26"/>
-      <w:szCs w:val="26"/>
-      <w14:shadow w14:blurRad="50800" w14:dist="38100" w14:dir="2700000" w14:sx="100000" w14:sy="100000" w14:kx="0" w14:ky="0" w14:algn="tl">
-        <w14:srgbClr w14:val="000000">
-          <w14:alpha w14:val="60000"/>
-        </w14:srgbClr>
-      </w14:shadow>
-    </w:rPr>
-  </w:style>
-  <w:style w:type="character" w:default="1" w:styleId="Fuentedeprrafopredeter">
-    <w:name w:val="Default Paragraph Font"/>
-    <w:uiPriority w:val="1"/>
-    <w:semiHidden/>
-    <w:unhideWhenUsed/>
-  </w:style>
-  <w:style w:type="table" w:default="1" w:styleId="Tablanormal">
-    <w:name w:val="Normal Table"/>
-    <w:uiPriority w:val="99"/>
-    <w:semiHidden/>
-    <w:unhideWhenUsed/>
-    <w:tblPr>
-      <w:tblInd w:w="0" w:type="dxa"/>
-      <w:tblCellMar>
-        <w:top w:w="0" w:type="dxa"/>
-        <w:left w:w="108" w:type="dxa"/>
-        <w:bottom w:w="0" w:type="dxa"/>
-        <w:right w:w="108" w:type="dxa"/>
-      </w:tblCellMar>
-    </w:tblPr>
-  </w:style>
-  <w:style w:type="numbering" w:default="1" w:styleId="Sinlista">
-    <w:name w:val="No List"/>
-    <w:uiPriority w:val="99"/>
-    <w:semiHidden/>
-    <w:unhideWhenUsed/>
-  </w:style>
-  <w:style w:type="paragraph" w:styleId="Mapadeldocumento">
-    <w:name w:val="Document Map"/>
-    <w:basedOn w:val="Normal"/>
-    <w:semiHidden/>
-    <w:rsid w:val="00ED2266"/>
-    <w:pPr>
-      <w:shd w:val="clear" w:color="auto" w:fill="000080"/>
-    </w:pPr>
-    <w:rPr>
-      <w:rFonts w:cs="Tahoma"/>
-    </w:rPr>
-  </w:style>
-  <w:style w:type="paragraph" w:styleId="TDC2">
-    <w:name w:val="toc 2"/>
-    <w:basedOn w:val="Normal"/>
-    <w:next w:val="Normal"/>
-    <w:autoRedefine/>
-    <w:uiPriority w:val="39"/>
-    <w:rsid w:val="000741A1"/>
-    <w:pPr>
-      <w:tabs>
-        <w:tab w:val="left" w:pos="851"/>
-        <w:tab w:val="right" w:leader="dot" w:pos="9629"/>
-      </w:tabs>
-      <w:ind w:left="851" w:hanging="425"/>
-    </w:pPr>
-    <w:rPr>
-      <w:smallCaps/>
-    </w:rPr>
-  </w:style>
-  <w:style w:type="character" w:styleId="Refdecomentario">
-    <w:name w:val="annotation reference"/>
-    <w:basedOn w:val="Fuentedeprrafopredeter"/>
-    <w:semiHidden/>
-    <w:rsid w:val="00ED2266"/>
-    <w:rPr>
-      <w:sz w:val="16"/>
-      <w:szCs w:val="16"/>
-    </w:rPr>
-  </w:style>
-  <w:style w:type="paragraph" w:customStyle="1" w:styleId="Encabezado1">
-    <w:name w:val="Encabezado1"/>
-    <w:basedOn w:val="Textosinformato"/>
-    <w:next w:val="Normal"/>
-    <w:autoRedefine/>
-    <w:rsid w:val="00ED2266"/>
-    <w:rPr>
-      <w:rFonts w:ascii="Tahoma" w:hAnsi="Tahoma" w:cs="Tahoma"/>
-      <w:b/>
-      <w:sz w:val="28"/>
-      <w14:shadow w14:blurRad="50800" w14:dist="38100" w14:dir="2700000" w14:sx="100000" w14:sy="100000" w14:kx="0" w14:ky="0" w14:algn="tl">
-        <w14:srgbClr w14:val="000000">
-          <w14:alpha w14:val="60000"/>
-        </w14:srgbClr>
-      </w14:shadow>
-    </w:rPr>
-  </w:style>
-  <w:style w:type="paragraph" w:styleId="Textosinformato">
-    <w:name w:val="Plain Text"/>
-    <w:basedOn w:val="Normal"/>
-    <w:semiHidden/>
-    <w:rsid w:val="00ED2266"/>
-    <w:rPr>
-      <w:rFonts w:ascii="Courier New" w:hAnsi="Courier New" w:cs="Courier New"/>
-      <w:sz w:val="20"/>
-      <w:szCs w:val="20"/>
-    </w:rPr>
-  </w:style>
-  <w:style w:type="paragraph" w:styleId="TDC1">
-    <w:name w:val="toc 1"/>
-    <w:basedOn w:val="Normal"/>
-    <w:next w:val="Normal"/>
-    <w:autoRedefine/>
-    <w:uiPriority w:val="39"/>
-    <w:rsid w:val="000741A1"/>
-    <w:pPr>
-      <w:tabs>
-        <w:tab w:val="left" w:pos="426"/>
-        <w:tab w:val="right" w:leader="dot" w:pos="9629"/>
-      </w:tabs>
-      <w:spacing w:before="120" w:after="120"/>
-      <w:ind w:left="426" w:hanging="426"/>
-    </w:pPr>
-    <w:rPr>
-      <w:b/>
-      <w:bCs/>
-      <w:caps/>
-      <w:noProof/>
-      <w:szCs w:val="28"/>
-    </w:rPr>
-  </w:style>
-  <w:style w:type="paragraph" w:styleId="TDC3">
-    <w:name w:val="toc 3"/>
-    <w:basedOn w:val="Normal"/>
-    <w:next w:val="Normal"/>
-    <w:autoRedefine/>
-    <w:uiPriority w:val="39"/>
-    <w:rsid w:val="000741A1"/>
-    <w:pPr>
-      <w:tabs>
-        <w:tab w:val="left" w:pos="1418"/>
-        <w:tab w:val="right" w:leader="dot" w:pos="9629"/>
-      </w:tabs>
-      <w:ind w:left="1418" w:hanging="567"/>
-    </w:pPr>
-    <w:rPr>
-      <w:i/>
-      <w:iCs/>
-    </w:rPr>
-  </w:style>
-  <w:style w:type="paragraph" w:styleId="TDC4">
-    <w:name w:val="toc 4"/>
-    <w:basedOn w:val="Normal"/>
-    <w:next w:val="Normal"/>
-    <w:autoRedefine/>
-    <w:semiHidden/>
-    <w:rsid w:val="00AD7CDC"/>
-    <w:pPr>
-      <w:tabs>
-        <w:tab w:val="right" w:leader="dot" w:pos="9629"/>
-      </w:tabs>
-      <w:ind w:left="1418"/>
-    </w:pPr>
-    <w:rPr>
-      <w:rFonts w:ascii="Times New Roman" w:hAnsi="Times New Roman"/>
-      <w:szCs w:val="21"/>
-    </w:rPr>
-  </w:style>
-  <w:style w:type="paragraph" w:styleId="TDC5">
-    <w:name w:val="toc 5"/>
-    <w:basedOn w:val="Normal"/>
-    <w:next w:val="Normal"/>
-    <w:autoRedefine/>
-    <w:semiHidden/>
-    <w:rsid w:val="00ED2266"/>
-    <w:pPr>
-      <w:ind w:left="960"/>
-    </w:pPr>
-    <w:rPr>
-      <w:rFonts w:ascii="Times New Roman" w:hAnsi="Times New Roman"/>
-      <w:szCs w:val="21"/>
-    </w:rPr>
-  </w:style>
-  <w:style w:type="paragraph" w:styleId="TDC6">
-    <w:name w:val="toc 6"/>
-    <w:basedOn w:val="Normal"/>
-    <w:next w:val="Normal"/>
-    <w:autoRedefine/>
-    <w:semiHidden/>
-    <w:rsid w:val="00ED2266"/>
-    <w:pPr>
-      <w:ind w:left="1200"/>
-    </w:pPr>
-    <w:rPr>
-      <w:rFonts w:ascii="Times New Roman" w:hAnsi="Times New Roman"/>
-      <w:szCs w:val="21"/>
-    </w:rPr>
-  </w:style>
-  <w:style w:type="paragraph" w:styleId="TDC7">
-    <w:name w:val="toc 7"/>
-    <w:basedOn w:val="Normal"/>
-    <w:next w:val="Normal"/>
-    <w:autoRedefine/>
-    <w:semiHidden/>
-    <w:rsid w:val="00ED2266"/>
-    <w:pPr>
-      <w:ind w:left="1440"/>
-    </w:pPr>
-    <w:rPr>
-      <w:rFonts w:ascii="Times New Roman" w:hAnsi="Times New Roman"/>
-      <w:szCs w:val="21"/>
-    </w:rPr>
-  </w:style>
-  <w:style w:type="paragraph" w:styleId="TDC8">
-    <w:name w:val="toc 8"/>
-    <w:basedOn w:val="Normal"/>
-    <w:next w:val="Normal"/>
-    <w:autoRedefine/>
-    <w:semiHidden/>
-    <w:rsid w:val="00ED2266"/>
-    <w:pPr>
-      <w:ind w:left="1680"/>
-    </w:pPr>
-    <w:rPr>
-      <w:rFonts w:ascii="Times New Roman" w:hAnsi="Times New Roman"/>
-      <w:szCs w:val="21"/>
-    </w:rPr>
-  </w:style>
-  <w:style w:type="paragraph" w:styleId="TDC9">
-    <w:name w:val="toc 9"/>
-    <w:basedOn w:val="Normal"/>
-    <w:next w:val="Normal"/>
-    <w:autoRedefine/>
-    <w:semiHidden/>
-    <w:rsid w:val="00ED2266"/>
-    <w:pPr>
-      <w:ind w:left="1920"/>
-    </w:pPr>
-    <w:rPr>
-      <w:rFonts w:ascii="Times New Roman" w:hAnsi="Times New Roman"/>
-      <w:szCs w:val="21"/>
-    </w:rPr>
-  </w:style>
-  <w:style w:type="paragraph" w:styleId="Ttulo">
-    <w:name w:val="Title"/>
-    <w:basedOn w:val="Normal"/>
-    <w:next w:val="Normal"/>
-    <w:autoRedefine/>
-    <w:qFormat/>
-    <w:rsid w:val="001561AE"/>
-    <w:pPr>
-      <w:jc w:val="center"/>
-      <w:outlineLvl w:val="0"/>
-    </w:pPr>
-    <w:rPr>
-      <w:rFonts w:cs="Tahoma"/>
-      <w:b/>
-      <w:bCs/>
-      <w:kern w:val="28"/>
-      <w:sz w:val="56"/>
-      <w:szCs w:val="32"/>
-      <w14:shadow w14:blurRad="50800" w14:dist="38100" w14:dir="2700000" w14:sx="100000" w14:sy="100000" w14:kx="0" w14:ky="0" w14:algn="tl">
-        <w14:srgbClr w14:val="000000">
-          <w14:alpha w14:val="60000"/>
-        </w14:srgbClr>
-      </w14:shadow>
-    </w:rPr>
-  </w:style>
-  <w:style w:type="paragraph" w:customStyle="1" w:styleId="EncabTitulo1">
-    <w:name w:val="Encab Titulo1"/>
-    <w:basedOn w:val="Ttulo"/>
-    <w:next w:val="Normal"/>
-    <w:autoRedefine/>
-    <w:rsid w:val="00ED2266"/>
-    <w:rPr>
-      <w:sz w:val="52"/>
-      <w:u w:val="single"/>
-    </w:rPr>
-  </w:style>
-  <w:style w:type="paragraph" w:styleId="Encabezado">
-    <w:name w:val="header"/>
-    <w:basedOn w:val="Normal"/>
-    <w:link w:val="EncabezadoCar"/>
-    <w:uiPriority w:val="99"/>
-    <w:rsid w:val="00ED2266"/>
-    <w:pPr>
-      <w:tabs>
-        <w:tab w:val="center" w:pos="4252"/>
-        <w:tab w:val="right" w:pos="8504"/>
-      </w:tabs>
-    </w:pPr>
-  </w:style>
-  <w:style w:type="paragraph" w:styleId="Piedepgina">
-    <w:name w:val="footer"/>
-    <w:basedOn w:val="Normal"/>
-    <w:semiHidden/>
-    <w:rsid w:val="00ED2266"/>
-    <w:pPr>
-      <w:tabs>
-        <w:tab w:val="center" w:pos="4419"/>
-        <w:tab w:val="right" w:pos="8838"/>
-      </w:tabs>
-    </w:pPr>
-  </w:style>
-  <w:style w:type="character" w:styleId="Nmerodepgina">
-    <w:name w:val="page number"/>
-    <w:basedOn w:val="Fuentedeprrafopredeter"/>
-    <w:semiHidden/>
-    <w:rsid w:val="00ED2266"/>
-  </w:style>
-  <w:style w:type="character" w:styleId="Hipervnculo">
-    <w:name w:val="Hyperlink"/>
-    <w:basedOn w:val="Fuentedeprrafopredeter"/>
-    <w:uiPriority w:val="99"/>
-    <w:rsid w:val="00ED2266"/>
-    <w:rPr>
-      <w:color w:val="0000FF"/>
-      <w:u w:val="single"/>
-    </w:rPr>
-  </w:style>
-  <w:style w:type="paragraph" w:styleId="Prrafodelista">
-    <w:name w:val="List Paragraph"/>
-    <w:basedOn w:val="Normal"/>
-    <w:uiPriority w:val="34"/>
-    <w:qFormat/>
-    <w:rsid w:val="00AE63CF"/>
-    <w:pPr>
-      <w:ind w:left="708"/>
-    </w:pPr>
-  </w:style>
-  <w:style w:type="paragraph" w:customStyle="1" w:styleId="EncabTitulo2">
-    <w:name w:val="Encab Titulo2"/>
-    <w:basedOn w:val="EncabTitulo1"/>
-    <w:autoRedefine/>
-    <w:rsid w:val="00ED2266"/>
-    <w:rPr>
-      <w:u w:val="none"/>
-    </w:rPr>
-  </w:style>
-  <w:style w:type="paragraph" w:customStyle="1" w:styleId="EstiloTtulo4Izquierda0cmPrimeralnea0cm">
-    <w:name w:val="Estilo Título 4 + Izquierda:  0 cm Primera línea:  0 cm"/>
-    <w:basedOn w:val="Ttulo4"/>
-    <w:rsid w:val="00ED2266"/>
-    <w:pPr>
-      <w:numPr>
-        <w:ilvl w:val="0"/>
-        <w:numId w:val="0"/>
-      </w:numPr>
-    </w:pPr>
-    <w:rPr>
-      <w:rFonts w:cs="Times New Roman"/>
-      <w:szCs w:val="20"/>
-    </w:rPr>
-  </w:style>
-  <w:style w:type="paragraph" w:customStyle="1" w:styleId="Default">
-    <w:name w:val="Default"/>
-    <w:rsid w:val="00945976"/>
-    <w:pPr>
-      <w:autoSpaceDE w:val="0"/>
-      <w:autoSpaceDN w:val="0"/>
-      <w:adjustRightInd w:val="0"/>
-    </w:pPr>
-    <w:rPr>
-      <w:rFonts w:ascii="Arial" w:hAnsi="Arial" w:cs="Arial"/>
-      <w:color w:val="000000"/>
-      <w:sz w:val="24"/>
-      <w:szCs w:val="24"/>
-    </w:rPr>
-  </w:style>
-  <w:style w:type="paragraph" w:customStyle="1" w:styleId="SP2163841">
-    <w:name w:val="SP.2.163841"/>
-    <w:basedOn w:val="Default"/>
-    <w:next w:val="Default"/>
-    <w:uiPriority w:val="99"/>
-    <w:rsid w:val="00945976"/>
-    <w:rPr>
-      <w:color w:val="auto"/>
-    </w:rPr>
-  </w:style>
-  <w:style w:type="character" w:customStyle="1" w:styleId="SC22206">
-    <w:name w:val="SC.2.2206"/>
-    <w:uiPriority w:val="99"/>
-    <w:rsid w:val="00945976"/>
-    <w:rPr>
-      <w:color w:val="000000"/>
-      <w:sz w:val="40"/>
-      <w:szCs w:val="40"/>
-    </w:rPr>
-  </w:style>
-  <w:style w:type="character" w:customStyle="1" w:styleId="SC22230">
-    <w:name w:val="SC.2.2230"/>
-    <w:uiPriority w:val="99"/>
-    <w:rsid w:val="00945976"/>
-    <w:rPr>
-      <w:b/>
-      <w:bCs/>
-      <w:color w:val="000000"/>
-      <w:sz w:val="19"/>
-      <w:szCs w:val="19"/>
-    </w:rPr>
-  </w:style>
-  <w:style w:type="paragraph" w:customStyle="1" w:styleId="SP2139265">
-    <w:name w:val="SP.2.139265"/>
-    <w:basedOn w:val="Default"/>
-    <w:next w:val="Default"/>
-    <w:uiPriority w:val="99"/>
-    <w:rsid w:val="004319CC"/>
-    <w:rPr>
-      <w:color w:val="auto"/>
-    </w:rPr>
-  </w:style>
-  <w:style w:type="character" w:customStyle="1" w:styleId="SC22225">
-    <w:name w:val="SC.2.2225"/>
-    <w:uiPriority w:val="99"/>
-    <w:rsid w:val="004319CC"/>
-    <w:rPr>
-      <w:b/>
-      <w:bCs/>
-      <w:color w:val="000000"/>
-      <w:sz w:val="19"/>
-      <w:szCs w:val="19"/>
-    </w:rPr>
-  </w:style>
-  <w:style w:type="paragraph" w:customStyle="1" w:styleId="SP2184321">
-    <w:name w:val="SP.2.184321"/>
-    <w:basedOn w:val="Default"/>
-    <w:next w:val="Default"/>
-    <w:uiPriority w:val="99"/>
-    <w:rsid w:val="004319CC"/>
-    <w:rPr>
-      <w:color w:val="auto"/>
-    </w:rPr>
-  </w:style>
-  <w:style w:type="paragraph" w:styleId="NormalWeb">
-    <w:name w:val="Normal (Web)"/>
-    <w:basedOn w:val="Normal"/>
-    <w:uiPriority w:val="99"/>
-    <w:unhideWhenUsed/>
-    <w:rsid w:val="00174725"/>
-    <w:pPr>
-      <w:spacing w:before="100" w:beforeAutospacing="1" w:after="100" w:afterAutospacing="1"/>
-      <w:jc w:val="left"/>
-    </w:pPr>
-    <w:rPr>
-      <w:rFonts w:ascii="Times New Roman" w:hAnsi="Times New Roman"/>
-      <w:lang w:eastAsia="es-AR"/>
-    </w:rPr>
-  </w:style>
-  <w:style w:type="character" w:customStyle="1" w:styleId="apple-converted-space">
-    <w:name w:val="apple-converted-space"/>
-    <w:basedOn w:val="Fuentedeprrafopredeter"/>
-    <w:rsid w:val="00174725"/>
-  </w:style>
-  <w:style w:type="paragraph" w:styleId="TtulodeTDC">
+  <w:style w:type="paragraph" w:styleId="TtuloTDC">
     <w:name w:val="TOC Heading"/>
     <w:basedOn w:val="Ttulo1"/>
     <w:next w:val="Normal"/>
@@ -27249,7 +26943,7 @@
 </file>
 
 <file path=customXml/itemProps1.xml><?xml version="1.0" encoding="utf-8"?>
-<ds:datastoreItem xmlns:ds="http://schemas.openxmlformats.org/officeDocument/2006/customXml" ds:itemID="{3C0231BF-1820-4C09-8260-030CB54FF353}">
+<ds:datastoreItem xmlns:ds="http://schemas.openxmlformats.org/officeDocument/2006/customXml" ds:itemID="{414CCF69-27BC-44C5-BA55-03C17D1A287A}">
   <ds:schemaRefs>
     <ds:schemaRef ds:uri="http://schemas.openxmlformats.org/officeDocument/2006/bibliography"/>
   </ds:schemaRefs>

</xml_diff>

<commit_message>
Agrege algunas correcciones que nos dijo la profe en la plantilla
</commit_message>
<xml_diff>
--- a/Word/TP 1 - ING SOFT - Plantilla ERS .docx
+++ b/Word/TP 1 - ING SOFT - Plantilla ERS .docx
@@ -6420,7 +6420,20 @@
         <w:rPr>
           <w:lang w:val="es-ES" w:eastAsia="es-AR"/>
         </w:rPr>
-        <w:t>El sistema no admite medio de pago electrónico (factura digital)</w:t>
+        <w:t xml:space="preserve">El sistema no admite </w:t>
+      </w:r>
+      <w:r>
+        <w:rPr>
+          <w:color w:val="FF0000"/>
+          <w:lang w:val="es-ES" w:eastAsia="es-AR"/>
+        </w:rPr>
+        <w:t xml:space="preserve">medio de pago </w:t>
+      </w:r>
+      <w:r>
+        <w:rPr>
+          <w:lang w:val="es-ES" w:eastAsia="es-AR"/>
+        </w:rPr>
+        <w:t>electrónico (factura digital)</w:t>
       </w:r>
     </w:p>
     <w:p>
@@ -6646,7 +6659,15 @@
     <w:p/>
     <w:p>
       <w:r>
-        <w:t xml:space="preserve">El sistema debe llevar registros de los clientes con los siguientes datos: nombre y apellido, dirección, </w:t>
+        <w:t xml:space="preserve">1 </w:t>
+      </w:r>
+      <w:proofErr w:type="gramStart"/>
+      <w:r>
+        <w:t>El</w:t>
+      </w:r>
+      <w:proofErr w:type="gramEnd"/>
+      <w:r>
+        <w:t xml:space="preserve"> sistema debe llevar registros de los clientes con los siguientes datos: nombre y apellido, dirección, </w:t>
       </w:r>
       <w:r>
         <w:t>teléfono, alias, domicilio y correo electrónico</w:t>
@@ -6673,7 +6694,23 @@
     <w:p/>
     <w:p>
       <w:r>
-        <w:t>El sistema debe permitir dar de baja un cliente.</w:t>
+        <w:t xml:space="preserve">2 </w:t>
+      </w:r>
+      <w:proofErr w:type="gramStart"/>
+      <w:r>
+        <w:t>El</w:t>
+      </w:r>
+      <w:proofErr w:type="gramEnd"/>
+      <w:r>
+        <w:t xml:space="preserve"> sistema debe permitir dar de </w:t>
+      </w:r>
+      <w:proofErr w:type="spellStart"/>
+      <w:r>
+        <w:t>actualizacion</w:t>
+      </w:r>
+      <w:proofErr w:type="spellEnd"/>
+      <w:r>
+        <w:t xml:space="preserve"> un cliente.</w:t>
       </w:r>
     </w:p>
     <w:p/>
@@ -8667,31 +8704,31 @@
                 <w:szCs w:val="20"/>
               </w:rPr>
             </w:pPr>
-            <w:r>
+          </w:p>
+        </w:tc>
+        <w:tc>
+          <w:tcPr>
+            <w:tcW w:w="510" w:type="dxa"/>
+          </w:tcPr>
+          <w:p>
+            <w:pPr>
+              <w:jc w:val="center"/>
               <w:rPr>
                 <w:b/>
                 <w:color w:val="FF0000"/>
                 <w:sz w:val="20"/>
                 <w:szCs w:val="20"/>
               </w:rPr>
-              <w:t>X</w:t>
-            </w:r>
-          </w:p>
-        </w:tc>
-        <w:tc>
-          <w:tcPr>
-            <w:tcW w:w="510" w:type="dxa"/>
-          </w:tcPr>
-          <w:p>
-            <w:pPr>
-              <w:jc w:val="center"/>
+            </w:pPr>
+            <w:r>
               <w:rPr>
                 <w:b/>
                 <w:color w:val="FF0000"/>
                 <w:sz w:val="20"/>
                 <w:szCs w:val="20"/>
               </w:rPr>
-            </w:pPr>
+              <w:t>X</w:t>
+            </w:r>
           </w:p>
         </w:tc>
         <w:tc>
@@ -8708,15 +8745,216 @@
                 <w:szCs w:val="20"/>
               </w:rPr>
             </w:pPr>
-            <w:r>
+          </w:p>
+        </w:tc>
+        <w:tc>
+          <w:tcPr>
+            <w:tcW w:w="510" w:type="dxa"/>
+          </w:tcPr>
+          <w:p>
+            <w:pPr>
+              <w:jc w:val="center"/>
+              <w:rPr>
+                <w:sz w:val="20"/>
+                <w:szCs w:val="20"/>
+              </w:rPr>
+            </w:pPr>
+          </w:p>
+        </w:tc>
+        <w:tc>
+          <w:tcPr>
+            <w:tcW w:w="510" w:type="dxa"/>
+          </w:tcPr>
+          <w:p>
+            <w:pPr>
+              <w:jc w:val="center"/>
+              <w:rPr>
+                <w:sz w:val="20"/>
+                <w:szCs w:val="20"/>
+              </w:rPr>
+            </w:pPr>
+          </w:p>
+        </w:tc>
+        <w:tc>
+          <w:tcPr>
+            <w:tcW w:w="510" w:type="dxa"/>
+          </w:tcPr>
+          <w:p>
+            <w:pPr>
+              <w:jc w:val="center"/>
+              <w:rPr>
+                <w:sz w:val="20"/>
+                <w:szCs w:val="20"/>
+              </w:rPr>
+            </w:pPr>
+          </w:p>
+        </w:tc>
+        <w:tc>
+          <w:tcPr>
+            <w:tcW w:w="510" w:type="dxa"/>
+          </w:tcPr>
+          <w:p>
+            <w:pPr>
+              <w:jc w:val="center"/>
+              <w:rPr>
+                <w:sz w:val="20"/>
+                <w:szCs w:val="20"/>
+              </w:rPr>
+            </w:pPr>
+          </w:p>
+        </w:tc>
+        <w:tc>
+          <w:tcPr>
+            <w:tcW w:w="510" w:type="dxa"/>
+          </w:tcPr>
+          <w:p>
+            <w:pPr>
+              <w:jc w:val="center"/>
+              <w:rPr>
+                <w:sz w:val="20"/>
+                <w:szCs w:val="20"/>
+              </w:rPr>
+            </w:pPr>
+          </w:p>
+        </w:tc>
+        <w:tc>
+          <w:tcPr>
+            <w:tcW w:w="510" w:type="dxa"/>
+          </w:tcPr>
+          <w:p>
+            <w:pPr>
+              <w:jc w:val="center"/>
+              <w:rPr>
+                <w:sz w:val="20"/>
+                <w:szCs w:val="20"/>
+              </w:rPr>
+            </w:pPr>
+          </w:p>
+        </w:tc>
+        <w:tc>
+          <w:tcPr>
+            <w:tcW w:w="510" w:type="dxa"/>
+          </w:tcPr>
+          <w:p>
+            <w:pPr>
+              <w:jc w:val="center"/>
+              <w:rPr>
+                <w:sz w:val="20"/>
+                <w:szCs w:val="20"/>
+              </w:rPr>
+            </w:pPr>
+          </w:p>
+        </w:tc>
+        <w:tc>
+          <w:tcPr>
+            <w:tcW w:w="510" w:type="dxa"/>
+          </w:tcPr>
+          <w:p>
+            <w:pPr>
+              <w:jc w:val="center"/>
+              <w:rPr>
+                <w:sz w:val="20"/>
+                <w:szCs w:val="20"/>
+              </w:rPr>
+            </w:pPr>
+          </w:p>
+        </w:tc>
+        <w:tc>
+          <w:tcPr>
+            <w:tcW w:w="510" w:type="dxa"/>
+          </w:tcPr>
+          <w:p>
+            <w:pPr>
+              <w:jc w:val="center"/>
+              <w:rPr>
+                <w:sz w:val="20"/>
+                <w:szCs w:val="20"/>
+              </w:rPr>
+            </w:pPr>
+          </w:p>
+        </w:tc>
+        <w:tc>
+          <w:tcPr>
+            <w:tcW w:w="510" w:type="dxa"/>
+          </w:tcPr>
+          <w:p>
+            <w:pPr>
+              <w:jc w:val="center"/>
+              <w:rPr>
+                <w:sz w:val="20"/>
+                <w:szCs w:val="20"/>
+              </w:rPr>
+            </w:pPr>
+          </w:p>
+        </w:tc>
+        <w:tc>
+          <w:tcPr>
+            <w:tcW w:w="510" w:type="dxa"/>
+          </w:tcPr>
+          <w:p>
+            <w:pPr>
+              <w:jc w:val="center"/>
+              <w:rPr>
+                <w:sz w:val="20"/>
+                <w:szCs w:val="20"/>
+              </w:rPr>
+            </w:pPr>
+          </w:p>
+        </w:tc>
+        <w:tc>
+          <w:tcPr>
+            <w:tcW w:w="510" w:type="dxa"/>
+          </w:tcPr>
+          <w:p>
+            <w:pPr>
+              <w:jc w:val="center"/>
+              <w:rPr>
+                <w:sz w:val="20"/>
+                <w:szCs w:val="20"/>
+              </w:rPr>
+            </w:pPr>
+          </w:p>
+        </w:tc>
+      </w:tr>
+      <w:tr>
+        <w:tc>
+          <w:tcPr>
+            <w:tcW w:w="1784" w:type="dxa"/>
+            <w:shd w:val="clear" w:color="auto" w:fill="BFBFBF"/>
+          </w:tcPr>
+          <w:p>
+            <w:pPr>
+              <w:jc w:val="center"/>
+              <w:rPr>
+                <w:b/>
+                <w:sz w:val="20"/>
+                <w:szCs w:val="20"/>
+              </w:rPr>
+            </w:pPr>
+            <w:r>
+              <w:rPr>
+                <w:b/>
+                <w:sz w:val="20"/>
+                <w:szCs w:val="20"/>
+              </w:rPr>
+              <w:t>03</w:t>
+            </w:r>
+          </w:p>
+        </w:tc>
+        <w:tc>
+          <w:tcPr>
+            <w:tcW w:w="511" w:type="dxa"/>
+          </w:tcPr>
+          <w:p>
+            <w:pPr>
+              <w:jc w:val="center"/>
               <w:rPr>
                 <w:b/>
                 <w:color w:val="FF0000"/>
                 <w:sz w:val="20"/>
                 <w:szCs w:val="20"/>
               </w:rPr>
-              <w:t>X</w:t>
-            </w:r>
+            </w:pPr>
           </w:p>
         </w:tc>
         <w:tc>
@@ -8727,6 +8965,8 @@
             <w:pPr>
               <w:jc w:val="center"/>
               <w:rPr>
+                <w:b/>
+                <w:color w:val="FF0000"/>
                 <w:sz w:val="20"/>
                 <w:szCs w:val="20"/>
               </w:rPr>
@@ -8740,6 +8980,36 @@
           <w:p>
             <w:pPr>
               <w:jc w:val="center"/>
+              <w:rPr>
+                <w:b/>
+                <w:color w:val="FF0000"/>
+                <w:sz w:val="20"/>
+                <w:szCs w:val="20"/>
+              </w:rPr>
+            </w:pPr>
+          </w:p>
+        </w:tc>
+        <w:tc>
+          <w:tcPr>
+            <w:tcW w:w="510" w:type="dxa"/>
+          </w:tcPr>
+          <w:p>
+            <w:pPr>
+              <w:jc w:val="center"/>
+              <w:rPr>
+                <w:b/>
+                <w:sz w:val="20"/>
+                <w:szCs w:val="20"/>
+              </w:rPr>
+            </w:pPr>
+          </w:p>
+        </w:tc>
+        <w:tc>
+          <w:tcPr>
+            <w:tcW w:w="510" w:type="dxa"/>
+          </w:tcPr>
+          <w:p>
+            <w:pPr>
               <w:rPr>
                 <w:sz w:val="20"/>
                 <w:szCs w:val="20"/>
@@ -8909,13 +9179,28 @@
                 <w:sz w:val="20"/>
                 <w:szCs w:val="20"/>
               </w:rPr>
-              <w:t>03</w:t>
+              <w:t>04</w:t>
             </w:r>
           </w:p>
         </w:tc>
         <w:tc>
           <w:tcPr>
             <w:tcW w:w="511" w:type="dxa"/>
+          </w:tcPr>
+          <w:p>
+            <w:pPr>
+              <w:jc w:val="center"/>
+              <w:rPr>
+                <w:color w:val="FF0000"/>
+                <w:sz w:val="20"/>
+                <w:szCs w:val="20"/>
+              </w:rPr>
+            </w:pPr>
+          </w:p>
+        </w:tc>
+        <w:tc>
+          <w:tcPr>
+            <w:tcW w:w="510" w:type="dxa"/>
           </w:tcPr>
           <w:p>
             <w:pPr>
@@ -8943,15 +9228,231 @@
                 <w:szCs w:val="20"/>
               </w:rPr>
             </w:pPr>
-            <w:r>
+          </w:p>
+        </w:tc>
+        <w:tc>
+          <w:tcPr>
+            <w:tcW w:w="510" w:type="dxa"/>
+          </w:tcPr>
+          <w:p>
+            <w:pPr>
+              <w:jc w:val="center"/>
+              <w:rPr>
+                <w:sz w:val="20"/>
+                <w:szCs w:val="20"/>
+              </w:rPr>
+            </w:pPr>
+          </w:p>
+        </w:tc>
+        <w:tc>
+          <w:tcPr>
+            <w:tcW w:w="510" w:type="dxa"/>
+          </w:tcPr>
+          <w:p>
+            <w:pPr>
+              <w:jc w:val="center"/>
+              <w:rPr>
+                <w:sz w:val="20"/>
+                <w:szCs w:val="20"/>
+              </w:rPr>
+            </w:pPr>
+          </w:p>
+        </w:tc>
+        <w:tc>
+          <w:tcPr>
+            <w:tcW w:w="510" w:type="dxa"/>
+          </w:tcPr>
+          <w:p>
+            <w:pPr>
+              <w:jc w:val="center"/>
+              <w:rPr>
+                <w:sz w:val="20"/>
+                <w:szCs w:val="20"/>
+              </w:rPr>
+            </w:pPr>
+          </w:p>
+        </w:tc>
+        <w:tc>
+          <w:tcPr>
+            <w:tcW w:w="510" w:type="dxa"/>
+          </w:tcPr>
+          <w:p>
+            <w:pPr>
+              <w:jc w:val="center"/>
+              <w:rPr>
+                <w:sz w:val="20"/>
+                <w:szCs w:val="20"/>
+              </w:rPr>
+            </w:pPr>
+          </w:p>
+        </w:tc>
+        <w:tc>
+          <w:tcPr>
+            <w:tcW w:w="510" w:type="dxa"/>
+          </w:tcPr>
+          <w:p>
+            <w:pPr>
+              <w:jc w:val="center"/>
+              <w:rPr>
+                <w:sz w:val="20"/>
+                <w:szCs w:val="20"/>
+              </w:rPr>
+            </w:pPr>
+          </w:p>
+        </w:tc>
+        <w:tc>
+          <w:tcPr>
+            <w:tcW w:w="510" w:type="dxa"/>
+          </w:tcPr>
+          <w:p>
+            <w:pPr>
+              <w:jc w:val="center"/>
+              <w:rPr>
+                <w:sz w:val="20"/>
+                <w:szCs w:val="20"/>
+              </w:rPr>
+            </w:pPr>
+          </w:p>
+        </w:tc>
+        <w:tc>
+          <w:tcPr>
+            <w:tcW w:w="510" w:type="dxa"/>
+          </w:tcPr>
+          <w:p>
+            <w:pPr>
+              <w:jc w:val="center"/>
+              <w:rPr>
+                <w:sz w:val="20"/>
+                <w:szCs w:val="20"/>
+              </w:rPr>
+            </w:pPr>
+          </w:p>
+        </w:tc>
+        <w:tc>
+          <w:tcPr>
+            <w:tcW w:w="510" w:type="dxa"/>
+          </w:tcPr>
+          <w:p>
+            <w:pPr>
+              <w:jc w:val="center"/>
+              <w:rPr>
+                <w:sz w:val="20"/>
+                <w:szCs w:val="20"/>
+              </w:rPr>
+            </w:pPr>
+          </w:p>
+        </w:tc>
+        <w:tc>
+          <w:tcPr>
+            <w:tcW w:w="510" w:type="dxa"/>
+          </w:tcPr>
+          <w:p>
+            <w:pPr>
+              <w:jc w:val="center"/>
+              <w:rPr>
+                <w:sz w:val="20"/>
+                <w:szCs w:val="20"/>
+              </w:rPr>
+            </w:pPr>
+          </w:p>
+        </w:tc>
+        <w:tc>
+          <w:tcPr>
+            <w:tcW w:w="510" w:type="dxa"/>
+          </w:tcPr>
+          <w:p>
+            <w:pPr>
+              <w:jc w:val="center"/>
+              <w:rPr>
+                <w:sz w:val="20"/>
+                <w:szCs w:val="20"/>
+              </w:rPr>
+            </w:pPr>
+          </w:p>
+        </w:tc>
+        <w:tc>
+          <w:tcPr>
+            <w:tcW w:w="510" w:type="dxa"/>
+          </w:tcPr>
+          <w:p>
+            <w:pPr>
+              <w:jc w:val="center"/>
+              <w:rPr>
+                <w:sz w:val="20"/>
+                <w:szCs w:val="20"/>
+              </w:rPr>
+            </w:pPr>
+          </w:p>
+        </w:tc>
+        <w:tc>
+          <w:tcPr>
+            <w:tcW w:w="510" w:type="dxa"/>
+          </w:tcPr>
+          <w:p>
+            <w:pPr>
+              <w:jc w:val="center"/>
+              <w:rPr>
+                <w:sz w:val="20"/>
+                <w:szCs w:val="20"/>
+              </w:rPr>
+            </w:pPr>
+          </w:p>
+        </w:tc>
+      </w:tr>
+      <w:tr>
+        <w:tc>
+          <w:tcPr>
+            <w:tcW w:w="1784" w:type="dxa"/>
+            <w:shd w:val="clear" w:color="auto" w:fill="BFBFBF"/>
+          </w:tcPr>
+          <w:p>
+            <w:pPr>
+              <w:jc w:val="center"/>
+              <w:rPr>
+                <w:b/>
+                <w:sz w:val="20"/>
+                <w:szCs w:val="20"/>
+              </w:rPr>
+            </w:pPr>
+            <w:r>
+              <w:rPr>
+                <w:b/>
+                <w:sz w:val="20"/>
+                <w:szCs w:val="20"/>
+              </w:rPr>
+              <w:t>05</w:t>
+            </w:r>
+          </w:p>
+        </w:tc>
+        <w:tc>
+          <w:tcPr>
+            <w:tcW w:w="511" w:type="dxa"/>
+          </w:tcPr>
+          <w:p>
+            <w:pPr>
+              <w:jc w:val="center"/>
+              <w:rPr>
+                <w:color w:val="FF0000"/>
+                <w:sz w:val="20"/>
+                <w:szCs w:val="20"/>
+              </w:rPr>
+            </w:pPr>
+          </w:p>
+        </w:tc>
+        <w:tc>
+          <w:tcPr>
+            <w:tcW w:w="510" w:type="dxa"/>
+          </w:tcPr>
+          <w:p>
+            <w:pPr>
+              <w:jc w:val="center"/>
               <w:rPr>
                 <w:b/>
                 <w:color w:val="FF0000"/>
                 <w:sz w:val="20"/>
                 <w:szCs w:val="20"/>
               </w:rPr>
-              <w:t>X</w:t>
-            </w:r>
+            </w:pPr>
           </w:p>
         </w:tc>
         <w:tc>
@@ -8968,506 +9469,6 @@
                 <w:szCs w:val="20"/>
               </w:rPr>
             </w:pPr>
-          </w:p>
-        </w:tc>
-        <w:tc>
-          <w:tcPr>
-            <w:tcW w:w="510" w:type="dxa"/>
-          </w:tcPr>
-          <w:p>
-            <w:pPr>
-              <w:jc w:val="center"/>
-              <w:rPr>
-                <w:b/>
-                <w:sz w:val="20"/>
-                <w:szCs w:val="20"/>
-              </w:rPr>
-            </w:pPr>
-          </w:p>
-        </w:tc>
-        <w:tc>
-          <w:tcPr>
-            <w:tcW w:w="510" w:type="dxa"/>
-          </w:tcPr>
-          <w:p>
-            <w:pPr>
-              <w:rPr>
-                <w:sz w:val="20"/>
-                <w:szCs w:val="20"/>
-              </w:rPr>
-            </w:pPr>
-          </w:p>
-        </w:tc>
-        <w:tc>
-          <w:tcPr>
-            <w:tcW w:w="510" w:type="dxa"/>
-          </w:tcPr>
-          <w:p>
-            <w:pPr>
-              <w:jc w:val="center"/>
-              <w:rPr>
-                <w:sz w:val="20"/>
-                <w:szCs w:val="20"/>
-              </w:rPr>
-            </w:pPr>
-          </w:p>
-        </w:tc>
-        <w:tc>
-          <w:tcPr>
-            <w:tcW w:w="510" w:type="dxa"/>
-          </w:tcPr>
-          <w:p>
-            <w:pPr>
-              <w:jc w:val="center"/>
-              <w:rPr>
-                <w:sz w:val="20"/>
-                <w:szCs w:val="20"/>
-              </w:rPr>
-            </w:pPr>
-          </w:p>
-        </w:tc>
-        <w:tc>
-          <w:tcPr>
-            <w:tcW w:w="510" w:type="dxa"/>
-          </w:tcPr>
-          <w:p>
-            <w:pPr>
-              <w:jc w:val="center"/>
-              <w:rPr>
-                <w:sz w:val="20"/>
-                <w:szCs w:val="20"/>
-              </w:rPr>
-            </w:pPr>
-          </w:p>
-        </w:tc>
-        <w:tc>
-          <w:tcPr>
-            <w:tcW w:w="510" w:type="dxa"/>
-          </w:tcPr>
-          <w:p>
-            <w:pPr>
-              <w:jc w:val="center"/>
-              <w:rPr>
-                <w:sz w:val="20"/>
-                <w:szCs w:val="20"/>
-              </w:rPr>
-            </w:pPr>
-          </w:p>
-        </w:tc>
-        <w:tc>
-          <w:tcPr>
-            <w:tcW w:w="510" w:type="dxa"/>
-          </w:tcPr>
-          <w:p>
-            <w:pPr>
-              <w:jc w:val="center"/>
-              <w:rPr>
-                <w:sz w:val="20"/>
-                <w:szCs w:val="20"/>
-              </w:rPr>
-            </w:pPr>
-          </w:p>
-        </w:tc>
-        <w:tc>
-          <w:tcPr>
-            <w:tcW w:w="510" w:type="dxa"/>
-          </w:tcPr>
-          <w:p>
-            <w:pPr>
-              <w:jc w:val="center"/>
-              <w:rPr>
-                <w:sz w:val="20"/>
-                <w:szCs w:val="20"/>
-              </w:rPr>
-            </w:pPr>
-          </w:p>
-        </w:tc>
-        <w:tc>
-          <w:tcPr>
-            <w:tcW w:w="510" w:type="dxa"/>
-          </w:tcPr>
-          <w:p>
-            <w:pPr>
-              <w:jc w:val="center"/>
-              <w:rPr>
-                <w:sz w:val="20"/>
-                <w:szCs w:val="20"/>
-              </w:rPr>
-            </w:pPr>
-          </w:p>
-        </w:tc>
-        <w:tc>
-          <w:tcPr>
-            <w:tcW w:w="510" w:type="dxa"/>
-          </w:tcPr>
-          <w:p>
-            <w:pPr>
-              <w:jc w:val="center"/>
-              <w:rPr>
-                <w:sz w:val="20"/>
-                <w:szCs w:val="20"/>
-              </w:rPr>
-            </w:pPr>
-          </w:p>
-        </w:tc>
-        <w:tc>
-          <w:tcPr>
-            <w:tcW w:w="510" w:type="dxa"/>
-          </w:tcPr>
-          <w:p>
-            <w:pPr>
-              <w:jc w:val="center"/>
-              <w:rPr>
-                <w:sz w:val="20"/>
-                <w:szCs w:val="20"/>
-              </w:rPr>
-            </w:pPr>
-          </w:p>
-        </w:tc>
-        <w:tc>
-          <w:tcPr>
-            <w:tcW w:w="510" w:type="dxa"/>
-          </w:tcPr>
-          <w:p>
-            <w:pPr>
-              <w:jc w:val="center"/>
-              <w:rPr>
-                <w:sz w:val="20"/>
-                <w:szCs w:val="20"/>
-              </w:rPr>
-            </w:pPr>
-          </w:p>
-        </w:tc>
-      </w:tr>
-      <w:tr>
-        <w:tc>
-          <w:tcPr>
-            <w:tcW w:w="1784" w:type="dxa"/>
-            <w:shd w:val="clear" w:color="auto" w:fill="BFBFBF"/>
-          </w:tcPr>
-          <w:p>
-            <w:pPr>
-              <w:jc w:val="center"/>
-              <w:rPr>
-                <w:b/>
-                <w:sz w:val="20"/>
-                <w:szCs w:val="20"/>
-              </w:rPr>
-            </w:pPr>
-            <w:r>
-              <w:rPr>
-                <w:b/>
-                <w:sz w:val="20"/>
-                <w:szCs w:val="20"/>
-              </w:rPr>
-              <w:t>04</w:t>
-            </w:r>
-          </w:p>
-        </w:tc>
-        <w:tc>
-          <w:tcPr>
-            <w:tcW w:w="511" w:type="dxa"/>
-          </w:tcPr>
-          <w:p>
-            <w:pPr>
-              <w:jc w:val="center"/>
-              <w:rPr>
-                <w:color w:val="FF0000"/>
-                <w:sz w:val="20"/>
-                <w:szCs w:val="20"/>
-              </w:rPr>
-            </w:pPr>
-          </w:p>
-        </w:tc>
-        <w:tc>
-          <w:tcPr>
-            <w:tcW w:w="510" w:type="dxa"/>
-          </w:tcPr>
-          <w:p>
-            <w:pPr>
-              <w:jc w:val="center"/>
-              <w:rPr>
-                <w:b/>
-                <w:color w:val="FF0000"/>
-                <w:sz w:val="20"/>
-                <w:szCs w:val="20"/>
-              </w:rPr>
-            </w:pPr>
-            <w:r>
-              <w:rPr>
-                <w:b/>
-                <w:color w:val="FF0000"/>
-                <w:sz w:val="20"/>
-                <w:szCs w:val="20"/>
-              </w:rPr>
-              <w:t>X</w:t>
-            </w:r>
-          </w:p>
-        </w:tc>
-        <w:tc>
-          <w:tcPr>
-            <w:tcW w:w="510" w:type="dxa"/>
-          </w:tcPr>
-          <w:p>
-            <w:pPr>
-              <w:jc w:val="center"/>
-              <w:rPr>
-                <w:b/>
-                <w:color w:val="FF0000"/>
-                <w:sz w:val="20"/>
-                <w:szCs w:val="20"/>
-              </w:rPr>
-            </w:pPr>
-          </w:p>
-        </w:tc>
-        <w:tc>
-          <w:tcPr>
-            <w:tcW w:w="510" w:type="dxa"/>
-          </w:tcPr>
-          <w:p>
-            <w:pPr>
-              <w:jc w:val="center"/>
-              <w:rPr>
-                <w:sz w:val="20"/>
-                <w:szCs w:val="20"/>
-              </w:rPr>
-            </w:pPr>
-          </w:p>
-        </w:tc>
-        <w:tc>
-          <w:tcPr>
-            <w:tcW w:w="510" w:type="dxa"/>
-          </w:tcPr>
-          <w:p>
-            <w:pPr>
-              <w:jc w:val="center"/>
-              <w:rPr>
-                <w:sz w:val="20"/>
-                <w:szCs w:val="20"/>
-              </w:rPr>
-            </w:pPr>
-          </w:p>
-        </w:tc>
-        <w:tc>
-          <w:tcPr>
-            <w:tcW w:w="510" w:type="dxa"/>
-          </w:tcPr>
-          <w:p>
-            <w:pPr>
-              <w:jc w:val="center"/>
-              <w:rPr>
-                <w:sz w:val="20"/>
-                <w:szCs w:val="20"/>
-              </w:rPr>
-            </w:pPr>
-          </w:p>
-        </w:tc>
-        <w:tc>
-          <w:tcPr>
-            <w:tcW w:w="510" w:type="dxa"/>
-          </w:tcPr>
-          <w:p>
-            <w:pPr>
-              <w:jc w:val="center"/>
-              <w:rPr>
-                <w:sz w:val="20"/>
-                <w:szCs w:val="20"/>
-              </w:rPr>
-            </w:pPr>
-          </w:p>
-        </w:tc>
-        <w:tc>
-          <w:tcPr>
-            <w:tcW w:w="510" w:type="dxa"/>
-          </w:tcPr>
-          <w:p>
-            <w:pPr>
-              <w:jc w:val="center"/>
-              <w:rPr>
-                <w:sz w:val="20"/>
-                <w:szCs w:val="20"/>
-              </w:rPr>
-            </w:pPr>
-          </w:p>
-        </w:tc>
-        <w:tc>
-          <w:tcPr>
-            <w:tcW w:w="510" w:type="dxa"/>
-          </w:tcPr>
-          <w:p>
-            <w:pPr>
-              <w:jc w:val="center"/>
-              <w:rPr>
-                <w:sz w:val="20"/>
-                <w:szCs w:val="20"/>
-              </w:rPr>
-            </w:pPr>
-          </w:p>
-        </w:tc>
-        <w:tc>
-          <w:tcPr>
-            <w:tcW w:w="510" w:type="dxa"/>
-          </w:tcPr>
-          <w:p>
-            <w:pPr>
-              <w:jc w:val="center"/>
-              <w:rPr>
-                <w:sz w:val="20"/>
-                <w:szCs w:val="20"/>
-              </w:rPr>
-            </w:pPr>
-          </w:p>
-        </w:tc>
-        <w:tc>
-          <w:tcPr>
-            <w:tcW w:w="510" w:type="dxa"/>
-          </w:tcPr>
-          <w:p>
-            <w:pPr>
-              <w:jc w:val="center"/>
-              <w:rPr>
-                <w:sz w:val="20"/>
-                <w:szCs w:val="20"/>
-              </w:rPr>
-            </w:pPr>
-          </w:p>
-        </w:tc>
-        <w:tc>
-          <w:tcPr>
-            <w:tcW w:w="510" w:type="dxa"/>
-          </w:tcPr>
-          <w:p>
-            <w:pPr>
-              <w:jc w:val="center"/>
-              <w:rPr>
-                <w:sz w:val="20"/>
-                <w:szCs w:val="20"/>
-              </w:rPr>
-            </w:pPr>
-          </w:p>
-        </w:tc>
-        <w:tc>
-          <w:tcPr>
-            <w:tcW w:w="510" w:type="dxa"/>
-          </w:tcPr>
-          <w:p>
-            <w:pPr>
-              <w:jc w:val="center"/>
-              <w:rPr>
-                <w:sz w:val="20"/>
-                <w:szCs w:val="20"/>
-              </w:rPr>
-            </w:pPr>
-          </w:p>
-        </w:tc>
-        <w:tc>
-          <w:tcPr>
-            <w:tcW w:w="510" w:type="dxa"/>
-          </w:tcPr>
-          <w:p>
-            <w:pPr>
-              <w:jc w:val="center"/>
-              <w:rPr>
-                <w:sz w:val="20"/>
-                <w:szCs w:val="20"/>
-              </w:rPr>
-            </w:pPr>
-          </w:p>
-        </w:tc>
-        <w:tc>
-          <w:tcPr>
-            <w:tcW w:w="510" w:type="dxa"/>
-          </w:tcPr>
-          <w:p>
-            <w:pPr>
-              <w:jc w:val="center"/>
-              <w:rPr>
-                <w:sz w:val="20"/>
-                <w:szCs w:val="20"/>
-              </w:rPr>
-            </w:pPr>
-          </w:p>
-        </w:tc>
-      </w:tr>
-      <w:tr>
-        <w:tc>
-          <w:tcPr>
-            <w:tcW w:w="1784" w:type="dxa"/>
-            <w:shd w:val="clear" w:color="auto" w:fill="BFBFBF"/>
-          </w:tcPr>
-          <w:p>
-            <w:pPr>
-              <w:jc w:val="center"/>
-              <w:rPr>
-                <w:b/>
-                <w:sz w:val="20"/>
-                <w:szCs w:val="20"/>
-              </w:rPr>
-            </w:pPr>
-            <w:r>
-              <w:rPr>
-                <w:b/>
-                <w:sz w:val="20"/>
-                <w:szCs w:val="20"/>
-              </w:rPr>
-              <w:t>05</w:t>
-            </w:r>
-          </w:p>
-        </w:tc>
-        <w:tc>
-          <w:tcPr>
-            <w:tcW w:w="511" w:type="dxa"/>
-          </w:tcPr>
-          <w:p>
-            <w:pPr>
-              <w:jc w:val="center"/>
-              <w:rPr>
-                <w:color w:val="FF0000"/>
-                <w:sz w:val="20"/>
-                <w:szCs w:val="20"/>
-              </w:rPr>
-            </w:pPr>
-          </w:p>
-        </w:tc>
-        <w:tc>
-          <w:tcPr>
-            <w:tcW w:w="510" w:type="dxa"/>
-          </w:tcPr>
-          <w:p>
-            <w:pPr>
-              <w:jc w:val="center"/>
-              <w:rPr>
-                <w:b/>
-                <w:color w:val="FF0000"/>
-                <w:sz w:val="20"/>
-                <w:szCs w:val="20"/>
-              </w:rPr>
-            </w:pPr>
-          </w:p>
-        </w:tc>
-        <w:tc>
-          <w:tcPr>
-            <w:tcW w:w="510" w:type="dxa"/>
-          </w:tcPr>
-          <w:p>
-            <w:pPr>
-              <w:jc w:val="center"/>
-              <w:rPr>
-                <w:b/>
-                <w:color w:val="FF0000"/>
-                <w:sz w:val="20"/>
-                <w:szCs w:val="20"/>
-              </w:rPr>
-            </w:pPr>
-            <w:r>
-              <w:rPr>
-                <w:b/>
-                <w:color w:val="FF0000"/>
-                <w:sz w:val="20"/>
-                <w:szCs w:val="20"/>
-              </w:rPr>
-              <w:t>X</w:t>
-            </w:r>
           </w:p>
         </w:tc>
         <w:tc>
@@ -17599,11 +17600,17 @@
             <w:r>
               <w:t xml:space="preserve"> + </w:t>
             </w:r>
+            <w:r>
+              <w:t>(</w:t>
+            </w:r>
             <w:proofErr w:type="spellStart"/>
             <w:r>
               <w:t>correoElectronico</w:t>
             </w:r>
             <w:proofErr w:type="spellEnd"/>
+            <w:r>
+              <w:t>)</w:t>
+            </w:r>
             <w:r>
               <w:t>}</w:t>
             </w:r>
@@ -17855,23 +17862,21 @@
                 <w:rFonts w:cs="Arial"/>
                 <w:szCs w:val="22"/>
               </w:rPr>
-              <w:t xml:space="preserve"> + @</w:t>
-            </w:r>
-            <w:proofErr w:type="spellStart"/>
+              <w:t xml:space="preserve"> + </w:t>
+            </w:r>
             <w:r>
               <w:rPr>
                 <w:rFonts w:cs="Arial"/>
                 <w:szCs w:val="22"/>
               </w:rPr>
-              <w:t>id_producto</w:t>
-            </w:r>
-            <w:proofErr w:type="spellEnd"/>
+              <w:t>{</w:t>
+            </w:r>
             <w:r>
               <w:rPr>
                 <w:rFonts w:cs="Arial"/>
                 <w:szCs w:val="22"/>
               </w:rPr>
-              <w:t xml:space="preserve"> + </w:t>
+              <w:t>@</w:t>
             </w:r>
             <w:proofErr w:type="spellStart"/>
             <w:r>
@@ -17879,7 +17884,7 @@
                 <w:rFonts w:cs="Arial"/>
                 <w:szCs w:val="22"/>
               </w:rPr>
-              <w:t>precio_producto</w:t>
+              <w:t>id_producto</w:t>
             </w:r>
             <w:proofErr w:type="spellEnd"/>
             <w:r>
@@ -17895,7 +17900,7 @@
                 <w:rFonts w:cs="Arial"/>
                 <w:szCs w:val="22"/>
               </w:rPr>
-              <w:t>cant_producto</w:t>
+              <w:t>precio_producto</w:t>
             </w:r>
             <w:proofErr w:type="spellEnd"/>
             <w:r>
@@ -17911,7 +17916,7 @@
                 <w:rFonts w:cs="Arial"/>
                 <w:szCs w:val="22"/>
               </w:rPr>
-              <w:t>estado_envios</w:t>
+              <w:t>cant_producto</w:t>
             </w:r>
             <w:proofErr w:type="spellEnd"/>
             <w:r>
@@ -17919,33 +17924,65 @@
                 <w:rFonts w:cs="Arial"/>
                 <w:szCs w:val="22"/>
               </w:rPr>
-              <w:t xml:space="preserve"> + fecha + </w:t>
-            </w:r>
-            <w:proofErr w:type="spellStart"/>
+              <w:t>}</w:t>
+            </w:r>
             <w:r>
               <w:rPr>
                 <w:rFonts w:cs="Arial"/>
                 <w:szCs w:val="22"/>
               </w:rPr>
-              <w:t>tipo_pago</w:t>
-            </w:r>
-            <w:proofErr w:type="spellEnd"/>
+              <w:t xml:space="preserve"> + </w:t>
+            </w:r>
+            <w:proofErr w:type="spellStart"/>
             <w:r>
               <w:rPr>
                 <w:rFonts w:cs="Arial"/>
                 <w:szCs w:val="22"/>
               </w:rPr>
-              <w:t xml:space="preserve"> + </w:t>
-            </w:r>
-            <w:proofErr w:type="spellStart"/>
+              <w:t>estado_envios</w:t>
+            </w:r>
+            <w:proofErr w:type="spellEnd"/>
             <w:r>
               <w:rPr>
                 <w:rFonts w:cs="Arial"/>
                 <w:szCs w:val="22"/>
               </w:rPr>
+              <w:t xml:space="preserve"> + fecha + </w:t>
+            </w:r>
+            <w:proofErr w:type="spellStart"/>
+            <w:r>
+              <w:rPr>
+                <w:rFonts w:cs="Arial"/>
+                <w:szCs w:val="22"/>
+              </w:rPr>
+              <w:t>tipo_pago</w:t>
+            </w:r>
+            <w:proofErr w:type="spellEnd"/>
+            <w:r>
+              <w:rPr>
+                <w:rFonts w:cs="Arial"/>
+                <w:szCs w:val="22"/>
+              </w:rPr>
+              <w:t xml:space="preserve"> + </w:t>
+            </w:r>
+            <w:proofErr w:type="spellStart"/>
+            <w:r>
+              <w:rPr>
+                <w:rFonts w:cs="Arial"/>
+                <w:szCs w:val="22"/>
+              </w:rPr>
               <w:t>nro_factura</w:t>
             </w:r>
             <w:proofErr w:type="spellEnd"/>
+            <w:r>
+              <w:rPr>
+                <w:rFonts w:cs="Arial"/>
+                <w:szCs w:val="22"/>
+              </w:rPr>
+              <w:t xml:space="preserve"> + total</w:t>
+            </w:r>
+            <w:bookmarkStart w:id="72" w:name="_GoBack"/>
+            <w:bookmarkEnd w:id="72"/>
             <w:r>
               <w:rPr>
                 <w:rFonts w:cs="Arial"/>
@@ -18020,39 +18057,37 @@
                 <w:rFonts w:cs="Arial"/>
                 <w:szCs w:val="22"/>
               </w:rPr>
-              <w:t>{@</w:t>
-            </w:r>
-            <w:proofErr w:type="spellStart"/>
+              <w:t>{</w:t>
+            </w:r>
             <w:r>
               <w:rPr>
                 <w:rFonts w:cs="Arial"/>
                 <w:szCs w:val="22"/>
               </w:rPr>
-              <w:t>id_compra</w:t>
-            </w:r>
-            <w:proofErr w:type="spellEnd"/>
+              <w:t>@</w:t>
+            </w:r>
+            <w:proofErr w:type="spellStart"/>
             <w:r>
               <w:rPr>
                 <w:rFonts w:cs="Arial"/>
                 <w:szCs w:val="22"/>
               </w:rPr>
-              <w:t xml:space="preserve"> + @</w:t>
-            </w:r>
-            <w:proofErr w:type="spellStart"/>
+              <w:t>id_remito</w:t>
+            </w:r>
+            <w:proofErr w:type="spellEnd"/>
             <w:r>
               <w:rPr>
                 <w:rFonts w:cs="Arial"/>
                 <w:szCs w:val="22"/>
               </w:rPr>
-              <w:t>id_proveedor</w:t>
-            </w:r>
-            <w:proofErr w:type="spellEnd"/>
+              <w:t xml:space="preserve"> + </w:t>
+            </w:r>
             <w:r>
               <w:rPr>
                 <w:rFonts w:cs="Arial"/>
                 <w:szCs w:val="22"/>
               </w:rPr>
-              <w:t xml:space="preserve"> + @</w:t>
+              <w:t>@</w:t>
             </w:r>
             <w:proofErr w:type="spellStart"/>
             <w:r>
@@ -18060,39 +18095,90 @@
                 <w:rFonts w:cs="Arial"/>
                 <w:szCs w:val="22"/>
               </w:rPr>
-              <w:t>id_producto</w:t>
-            </w:r>
-            <w:proofErr w:type="spellEnd"/>
+              <w:t>id_</w:t>
+            </w:r>
             <w:r>
               <w:rPr>
                 <w:rFonts w:cs="Arial"/>
                 <w:szCs w:val="22"/>
               </w:rPr>
-              <w:t xml:space="preserve"> + </w:t>
-            </w:r>
-            <w:proofErr w:type="spellStart"/>
+              <w:t>pedido</w:t>
+            </w:r>
+            <w:proofErr w:type="spellEnd"/>
             <w:r>
               <w:rPr>
                 <w:rFonts w:cs="Arial"/>
                 <w:szCs w:val="22"/>
               </w:rPr>
-              <w:t>estado_remito</w:t>
-            </w:r>
-            <w:proofErr w:type="spellEnd"/>
+              <w:t xml:space="preserve"> + @</w:t>
+            </w:r>
+            <w:proofErr w:type="spellStart"/>
             <w:r>
               <w:rPr>
                 <w:rFonts w:cs="Arial"/>
                 <w:szCs w:val="22"/>
               </w:rPr>
-              <w:t xml:space="preserve"> + </w:t>
-            </w:r>
-            <w:proofErr w:type="spellStart"/>
+              <w:t>id_proveedor</w:t>
+            </w:r>
+            <w:proofErr w:type="spellEnd"/>
             <w:r>
               <w:rPr>
                 <w:rFonts w:cs="Arial"/>
                 <w:szCs w:val="22"/>
               </w:rPr>
-              <w:t>datos_remito</w:t>
+              <w:t xml:space="preserve"> </w:t>
+            </w:r>
+            <w:r>
+              <w:rPr>
+                <w:rFonts w:cs="Arial"/>
+                <w:szCs w:val="22"/>
+              </w:rPr>
+              <w:t xml:space="preserve">+ </w:t>
+            </w:r>
+            <w:proofErr w:type="spellStart"/>
+            <w:r>
+              <w:rPr>
+                <w:rFonts w:cs="Arial"/>
+                <w:szCs w:val="22"/>
+              </w:rPr>
+              <w:t>fecha</w:t>
+            </w:r>
+            <w:r>
+              <w:rPr>
+                <w:rFonts w:cs="Arial"/>
+                <w:szCs w:val="22"/>
+              </w:rPr>
+              <w:t>_remito</w:t>
+            </w:r>
+            <w:proofErr w:type="spellEnd"/>
+            <w:r>
+              <w:rPr>
+                <w:rFonts w:cs="Arial"/>
+                <w:szCs w:val="22"/>
+              </w:rPr>
+              <w:t xml:space="preserve"> + </w:t>
+            </w:r>
+            <w:proofErr w:type="spellStart"/>
+            <w:r>
+              <w:rPr>
+                <w:rFonts w:cs="Arial"/>
+                <w:szCs w:val="22"/>
+              </w:rPr>
+              <w:t>d</w:t>
+            </w:r>
+            <w:r>
+              <w:rPr>
+                <w:rFonts w:cs="Arial"/>
+                <w:szCs w:val="22"/>
+              </w:rPr>
+              <w:t>escripcion</w:t>
+            </w:r>
+            <w:r>
+              <w:rPr>
+                <w:rFonts w:cs="Arial"/>
+                <w:szCs w:val="22"/>
+              </w:rPr>
+              <w:t>_remito</w:t>
             </w:r>
             <w:proofErr w:type="spellEnd"/>
             <w:r>
@@ -18185,7 +18271,51 @@
                 <w:rFonts w:cs="Arial"/>
                 <w:szCs w:val="22"/>
               </w:rPr>
-              <w:t xml:space="preserve"> + @</w:t>
+              <w:t xml:space="preserve"> + </w:t>
+            </w:r>
+            <w:r>
+              <w:rPr>
+                <w:rFonts w:cs="Arial"/>
+                <w:szCs w:val="22"/>
+              </w:rPr>
+              <w:t>@</w:t>
+            </w:r>
+            <w:proofErr w:type="spellStart"/>
+            <w:r>
+              <w:rPr>
+                <w:rFonts w:cs="Arial"/>
+                <w:szCs w:val="22"/>
+              </w:rPr>
+              <w:t>id_pro</w:t>
+            </w:r>
+            <w:r>
+              <w:rPr>
+                <w:rFonts w:cs="Arial"/>
+                <w:szCs w:val="22"/>
+              </w:rPr>
+              <w:t>veedor</w:t>
+            </w:r>
+            <w:proofErr w:type="spellEnd"/>
+            <w:r>
+              <w:rPr>
+                <w:rFonts w:cs="Arial"/>
+                <w:szCs w:val="22"/>
+              </w:rPr>
+              <w:t xml:space="preserve"> </w:t>
+            </w:r>
+            <w:r>
+              <w:rPr>
+                <w:rFonts w:cs="Arial"/>
+                <w:szCs w:val="22"/>
+              </w:rPr>
+              <w:t xml:space="preserve">+ </w:t>
+            </w:r>
+            <w:r>
+              <w:rPr>
+                <w:rFonts w:cs="Arial"/>
+                <w:szCs w:val="22"/>
+              </w:rPr>
+              <w:t>@</w:t>
             </w:r>
             <w:proofErr w:type="spellStart"/>
             <w:r>
@@ -18350,7 +18480,53 @@
                 <w:rFonts w:cs="Arial"/>
                 <w:szCs w:val="22"/>
               </w:rPr>
-              <w:t>) + stock + precio }</w:t>
+              <w:t xml:space="preserve">) + stock </w:t>
+            </w:r>
+            <w:r>
+              <w:rPr>
+                <w:rFonts w:cs="Arial"/>
+                <w:szCs w:val="22"/>
+              </w:rPr>
+              <w:t xml:space="preserve">+ </w:t>
+            </w:r>
+            <w:proofErr w:type="spellStart"/>
+            <w:r>
+              <w:rPr>
+                <w:rFonts w:cs="Arial"/>
+                <w:szCs w:val="22"/>
+              </w:rPr>
+              <w:t>stock_</w:t>
+            </w:r>
+            <w:proofErr w:type="gramStart"/>
+            <w:r>
+              <w:rPr>
+                <w:rFonts w:cs="Arial"/>
+                <w:szCs w:val="22"/>
+              </w:rPr>
+              <w:t>minimo</w:t>
+            </w:r>
+            <w:proofErr w:type="spellEnd"/>
+            <w:r>
+              <w:rPr>
+                <w:rFonts w:cs="Arial"/>
+                <w:szCs w:val="22"/>
+              </w:rPr>
+              <w:t xml:space="preserve">  </w:t>
+            </w:r>
+            <w:r>
+              <w:rPr>
+                <w:rFonts w:cs="Arial"/>
+                <w:szCs w:val="22"/>
+              </w:rPr>
+              <w:t>+</w:t>
+            </w:r>
+            <w:proofErr w:type="gramEnd"/>
+            <w:r>
+              <w:rPr>
+                <w:rFonts w:cs="Arial"/>
+                <w:szCs w:val="22"/>
+              </w:rPr>
+              <w:t xml:space="preserve"> precio }</w:t>
             </w:r>
           </w:p>
         </w:tc>
@@ -18474,6 +18650,7 @@
       </w:tr>
       <w:tr>
         <w:trPr>
+          <w:trHeight w:val="605"/>
           <w:jc w:val="center"/>
         </w:trPr>
         <w:tc>
@@ -18552,7 +18729,7 @@
                 <w:rFonts w:cs="Arial"/>
                 <w:szCs w:val="22"/>
               </w:rPr>
-              <w:t xml:space="preserve"> + @</w:t>
+              <w:t xml:space="preserve"> + </w:t>
             </w:r>
             <w:proofErr w:type="spellStart"/>
             <w:r>
@@ -18560,7 +18737,7 @@
                 <w:rFonts w:cs="Arial"/>
                 <w:szCs w:val="22"/>
               </w:rPr>
-              <w:t>id_proveedor</w:t>
+              <w:t>fecha_pedido</w:t>
             </w:r>
             <w:proofErr w:type="spellEnd"/>
             <w:r>
@@ -18570,15 +18747,84 @@
               </w:rPr>
               <w:t xml:space="preserve"> + </w:t>
             </w:r>
-            <w:proofErr w:type="spellStart"/>
             <w:r>
               <w:rPr>
                 <w:rFonts w:cs="Arial"/>
                 <w:szCs w:val="22"/>
               </w:rPr>
+              <w:t>@</w:t>
+            </w:r>
+            <w:proofErr w:type="spellStart"/>
+            <w:r>
+              <w:rPr>
+                <w:rFonts w:cs="Arial"/>
+                <w:szCs w:val="22"/>
+              </w:rPr>
+              <w:t>id_proveedor</w:t>
+            </w:r>
+            <w:proofErr w:type="spellEnd"/>
+            <w:r>
+              <w:rPr>
+                <w:rFonts w:cs="Arial"/>
+                <w:szCs w:val="22"/>
+              </w:rPr>
+              <w:t xml:space="preserve"> + </w:t>
+            </w:r>
+            <w:proofErr w:type="spellStart"/>
+            <w:r>
+              <w:rPr>
+                <w:rFonts w:cs="Arial"/>
+                <w:szCs w:val="22"/>
+              </w:rPr>
               <w:t>estado_pedido</w:t>
             </w:r>
             <w:proofErr w:type="spellEnd"/>
+            <w:r>
+              <w:rPr>
+                <w:rFonts w:cs="Arial"/>
+                <w:szCs w:val="22"/>
+              </w:rPr>
+              <w:t xml:space="preserve"> + {@</w:t>
+            </w:r>
+            <w:proofErr w:type="spellStart"/>
+            <w:r>
+              <w:rPr>
+                <w:rFonts w:cs="Arial"/>
+                <w:szCs w:val="22"/>
+              </w:rPr>
+              <w:t>id_producto</w:t>
+            </w:r>
+            <w:proofErr w:type="spellEnd"/>
+            <w:r>
+              <w:rPr>
+                <w:rFonts w:cs="Arial"/>
+                <w:szCs w:val="22"/>
+              </w:rPr>
+              <w:t xml:space="preserve"> + </w:t>
+            </w:r>
+            <w:proofErr w:type="spellStart"/>
+            <w:r>
+              <w:rPr>
+                <w:rFonts w:cs="Arial"/>
+                <w:szCs w:val="22"/>
+              </w:rPr>
+              <w:t>cant</w:t>
+            </w:r>
+            <w:r>
+              <w:rPr>
+                <w:rFonts w:cs="Arial"/>
+                <w:szCs w:val="22"/>
+              </w:rPr>
+              <w:t>_pedida</w:t>
+            </w:r>
+            <w:proofErr w:type="spellEnd"/>
+            <w:r>
+              <w:rPr>
+                <w:rFonts w:cs="Arial"/>
+                <w:szCs w:val="22"/>
+              </w:rPr>
+              <w:t>}</w:t>
+            </w:r>
             <w:r>
               <w:rPr>
                 <w:rFonts w:cs="Arial"/>
@@ -18616,8 +18862,8 @@
           </w14:shadow>
         </w:rPr>
       </w:pPr>
-      <w:bookmarkStart w:id="72" w:name="_Grupos_de_Datos"/>
-      <w:bookmarkEnd w:id="72"/>
+      <w:bookmarkStart w:id="73" w:name="_Grupos_de_Datos"/>
+      <w:bookmarkEnd w:id="73"/>
       <w:r>
         <w:rPr>
           <w:rFonts w:ascii="Calibri" w:hAnsi="Calibri"/>
@@ -18831,9 +19077,9 @@
           </w14:shadow>
         </w:rPr>
       </w:pPr>
-      <w:bookmarkStart w:id="73" w:name="_Datos_Básicos"/>
-      <w:bookmarkStart w:id="74" w:name="_Toc76359711"/>
-      <w:bookmarkEnd w:id="73"/>
+      <w:bookmarkStart w:id="74" w:name="_Datos_Básicos"/>
+      <w:bookmarkStart w:id="75" w:name="_Toc76359711"/>
+      <w:bookmarkEnd w:id="74"/>
       <w:r>
         <w:rPr>
           <w:rFonts w:ascii="Calibri" w:hAnsi="Calibri"/>
@@ -18847,7 +19093,7 @@
         </w:rPr>
         <w:t>Datos</w:t>
       </w:r>
-      <w:bookmarkEnd w:id="74"/>
+      <w:bookmarkEnd w:id="75"/>
       <w:r>
         <w:rPr>
           <w:rFonts w:ascii="Calibri" w:hAnsi="Calibri"/>
@@ -19390,7 +19636,7 @@
           <w:lang w:val="es-ES"/>
         </w:rPr>
       </w:pPr>
-      <w:bookmarkStart w:id="75" w:name="_Toc492278593"/>
+      <w:bookmarkStart w:id="76" w:name="_Toc492278593"/>
       <w:r>
         <w:rPr>
           <w:lang w:val="es-ES"/>
@@ -19403,7 +19649,7 @@
         </w:rPr>
         <w:t>de Datos</w:t>
       </w:r>
-      <w:bookmarkEnd w:id="75"/>
+      <w:bookmarkEnd w:id="76"/>
     </w:p>
     <w:p>
       <w:pPr>
@@ -19490,7 +19736,7 @@
           </w14:shadow>
         </w:rPr>
       </w:pPr>
-      <w:bookmarkStart w:id="76" w:name="_Toc492278594"/>
+      <w:bookmarkStart w:id="77" w:name="_Toc492278594"/>
       <w:r>
         <w:rPr>
           <w:lang w:val="es-ES"/>
@@ -19517,14 +19763,14 @@
         <w:lastRenderedPageBreak/>
         <w:t>ANEXO</w:t>
       </w:r>
-      <w:bookmarkEnd w:id="76"/>
+      <w:bookmarkEnd w:id="77"/>
       <w:r>
         <w:rPr>
           <w:lang w:val="es-ES"/>
         </w:rPr>
         <w:t>:</w:t>
       </w:r>
-      <w:bookmarkStart w:id="77" w:name="_Toc492278595"/>
+      <w:bookmarkStart w:id="78" w:name="_Toc492278595"/>
       <w:r>
         <w:rPr>
           <w:lang w:val="es-ES"/>
@@ -19542,7 +19788,7 @@
         </w:rPr>
         <w:t>Modelo de Eventos</w:t>
       </w:r>
-      <w:bookmarkEnd w:id="77"/>
+      <w:bookmarkEnd w:id="78"/>
     </w:p>
     <w:p>
       <w:pPr>
@@ -19973,8 +20219,6 @@
               </w:rPr>
               <w:t xml:space="preserve">Se actualiza el stock en PRODUCTOS </w:t>
             </w:r>
-            <w:bookmarkStart w:id="78" w:name="_GoBack"/>
-            <w:bookmarkEnd w:id="78"/>
           </w:p>
         </w:tc>
       </w:tr>
@@ -25645,7 +25889,7 @@
     <w:lsdException w:name="Table Web 2" w:semiHidden="1" w:unhideWhenUsed="1"/>
     <w:lsdException w:name="Table Web 3" w:semiHidden="1" w:unhideWhenUsed="1"/>
     <w:lsdException w:name="Balloon Text" w:semiHidden="1" w:unhideWhenUsed="1"/>
-    <w:lsdException w:name="Table Grid" w:semiHidden="1" w:uiPriority="59" w:unhideWhenUsed="1"/>
+    <w:lsdException w:name="Table Grid" w:uiPriority="59"/>
     <w:lsdException w:name="Table Theme" w:semiHidden="1" w:unhideWhenUsed="1"/>
     <w:lsdException w:name="Placeholder Text" w:semiHidden="1"/>
     <w:lsdException w:name="No Spacing" w:uiPriority="1" w:qFormat="1"/>
@@ -26943,7 +27187,7 @@
 </file>
 
 <file path=customXml/itemProps1.xml><?xml version="1.0" encoding="utf-8"?>
-<ds:datastoreItem xmlns:ds="http://schemas.openxmlformats.org/officeDocument/2006/customXml" ds:itemID="{414CCF69-27BC-44C5-BA55-03C17D1A287A}">
+<ds:datastoreItem xmlns:ds="http://schemas.openxmlformats.org/officeDocument/2006/customXml" ds:itemID="{60C0C360-5487-4A2E-8532-DD00D2580187}">
   <ds:schemaRefs>
     <ds:schemaRef ds:uri="http://schemas.openxmlformats.org/officeDocument/2006/bibliography"/>
   </ds:schemaRefs>

</xml_diff>

<commit_message>
Update Word/TP 1 - ING SOFT - Plantilla ERS .docx
</commit_message>
<xml_diff>
--- a/Word/TP 1 - ING SOFT - Plantilla ERS .docx
+++ b/Word/TP 1 - ING SOFT - Plantilla ERS .docx
@@ -1,6 +1,6 @@
 
 <file path=word/document.xml><?xml version="1.0" encoding="utf-8"?>
-<w:document xmlns:wpc="http://schemas.microsoft.com/office/word/2010/wordprocessingCanvas" xmlns:cx="http://schemas.microsoft.com/office/drawing/2014/chartex" xmlns:cx1="http://schemas.microsoft.com/office/drawing/2015/9/8/chartex" xmlns:cx2="http://schemas.microsoft.com/office/drawing/2015/10/21/chartex" xmlns:cx3="http://schemas.microsoft.com/office/drawing/2016/5/9/chartex" xmlns:cx4="http://schemas.microsoft.com/office/drawing/2016/5/10/chartex" xmlns:cx5="http://schemas.microsoft.com/office/drawing/2016/5/11/chartex" xmlns:cx6="http://schemas.microsoft.com/office/drawing/2016/5/12/chartex" xmlns:cx7="http://schemas.microsoft.com/office/drawing/2016/5/13/chartex" xmlns:cx8="http://schemas.microsoft.com/office/drawing/2016/5/14/chartex" xmlns:mc="http://schemas.openxmlformats.org/markup-compatibility/2006" xmlns:aink="http://schemas.microsoft.com/office/drawing/2016/ink" xmlns:am3d="http://schemas.microsoft.com/office/drawing/2017/model3d" xmlns:o="urn:schemas-microsoft-com:office:office" xmlns:r="http://schemas.openxmlformats.org/officeDocument/2006/relationships" xmlns:m="http://schemas.openxmlformats.org/officeDocument/2006/math" xmlns:v="urn:schemas-microsoft-com:vml" xmlns:wp14="http://schemas.microsoft.com/office/word/2010/wordprocessingDrawing" xmlns:wp="http://schemas.openxmlformats.org/drawingml/2006/wordprocessingDrawing" xmlns:w10="urn:schemas-microsoft-com:office:word" xmlns:w="http://schemas.openxmlformats.org/wordprocessingml/2006/main" xmlns:w14="http://schemas.microsoft.com/office/word/2010/wordml" xmlns:w15="http://schemas.microsoft.com/office/word/2012/wordml" xmlns:w16cid="http://schemas.microsoft.com/office/word/2016/wordml/cid" xmlns:w16se="http://schemas.microsoft.com/office/word/2015/wordml/symex" xmlns:wpg="http://schemas.microsoft.com/office/word/2010/wordprocessingGroup" xmlns:wpi="http://schemas.microsoft.com/office/word/2010/wordprocessingInk" xmlns:wne="http://schemas.microsoft.com/office/word/2006/wordml" xmlns:wps="http://schemas.microsoft.com/office/word/2010/wordprocessingShape" mc:Ignorable="w14 w15 w16se w16cid wp14">
+<w:document xmlns:wpc="http://schemas.microsoft.com/office/word/2010/wordprocessingCanvas" xmlns:mc="http://schemas.openxmlformats.org/markup-compatibility/2006" xmlns:o="urn:schemas-microsoft-com:office:office" xmlns:r="http://schemas.openxmlformats.org/officeDocument/2006/relationships" xmlns:m="http://schemas.openxmlformats.org/officeDocument/2006/math" xmlns:v="urn:schemas-microsoft-com:vml" xmlns:wp14="http://schemas.microsoft.com/office/word/2010/wordprocessingDrawing" xmlns:wp="http://schemas.openxmlformats.org/drawingml/2006/wordprocessingDrawing" xmlns:w10="urn:schemas-microsoft-com:office:word" xmlns:w="http://schemas.openxmlformats.org/wordprocessingml/2006/main" xmlns:w14="http://schemas.microsoft.com/office/word/2010/wordml" xmlns:wpg="http://schemas.microsoft.com/office/word/2010/wordprocessingGroup" xmlns:wpi="http://schemas.microsoft.com/office/word/2010/wordprocessingInk" xmlns:wne="http://schemas.microsoft.com/office/word/2006/wordml" xmlns:wps="http://schemas.microsoft.com/office/word/2010/wordprocessingShape" mc:Ignorable="w14 wp14">
   <w:body>
     <w:p>
       <w:pPr>
@@ -13,10 +13,10 @@
           <w:szCs w:val="20"/>
         </w:rPr>
       </w:pPr>
-      <w:bookmarkStart w:id="0" w:name="_Toc22529447"/>
-      <w:bookmarkStart w:id="1" w:name="_Toc85989818"/>
-      <w:bookmarkStart w:id="2" w:name="_Hlk526938989"/>
-      <w:bookmarkEnd w:id="2"/>
+      <w:bookmarkStart w:id="0" w:name="_Hlk526938989"/>
+      <w:bookmarkStart w:id="1" w:name="_Toc22529447"/>
+      <w:bookmarkStart w:id="2" w:name="_Toc85989818"/>
+      <w:bookmarkEnd w:id="0"/>
     </w:p>
     <w:p>
       <w:pPr>
@@ -62,7 +62,7 @@
                     </pic:cNvPicPr>
                   </pic:nvPicPr>
                   <pic:blipFill>
-                    <a:blip r:embed="rId8" cstate="print">
+                    <a:blip r:embed="rId9" cstate="print">
                       <a:extLst>
                         <a:ext uri="{28A0092B-C50C-407E-A947-70E740481C1C}">
                           <a14:useLocalDpi xmlns:a14="http://schemas.microsoft.com/office/drawing/2010/main" val="0"/>
@@ -1147,8 +1147,8 @@
         <w:ind w:left="432"/>
       </w:pPr>
       <w:bookmarkStart w:id="5" w:name="_Toc492278574"/>
-      <w:bookmarkEnd w:id="0"/>
       <w:bookmarkEnd w:id="1"/>
+      <w:bookmarkEnd w:id="2"/>
       <w:r>
         <w:t>Tabla de contenidos</w:t>
       </w:r>
@@ -4091,23 +4091,7 @@
           <w:rFonts w:cs="Arial"/>
           <w:szCs w:val="22"/>
         </w:rPr>
-        <w:t xml:space="preserve"> </w:t>
-      </w:r>
-      <w:proofErr w:type="spellStart"/>
-      <w:r>
-        <w:rPr>
-          <w:rFonts w:cs="Arial"/>
-          <w:szCs w:val="22"/>
-        </w:rPr>
-        <w:t>of</w:t>
-      </w:r>
-      <w:proofErr w:type="spellEnd"/>
-      <w:r>
-        <w:rPr>
-          <w:rFonts w:cs="Arial"/>
-          <w:szCs w:val="22"/>
-        </w:rPr>
-        <w:t xml:space="preserve"> </w:t>
+        <w:t xml:space="preserve"> of </w:t>
       </w:r>
       <w:proofErr w:type="spellStart"/>
       <w:r>
@@ -6383,9 +6367,8 @@
       <w:r>
         <w:t xml:space="preserve"> </w:t>
       </w:r>
-      <w:r>
-        <w:t>El sistema debe permitir tener control del stock de la cantidad de productos de limpieza e higiene disponible, pudiendo indicar un punto de reposición.</w:t>
-      </w:r>
+      <w:bookmarkStart w:id="53" w:name="_GoBack"/>
+      <w:bookmarkEnd w:id="53"/>
     </w:p>
     <w:p>
       <w:pPr>
@@ -6674,14 +6657,15 @@
           <w:lang w:val="es-ES"/>
         </w:rPr>
       </w:pPr>
-      <w:bookmarkStart w:id="53" w:name="_Toc492278589"/>
+      <w:bookmarkStart w:id="54" w:name="_Toc492278589"/>
       <w:r>
         <w:rPr>
           <w:lang w:val="es-ES"/>
         </w:rPr>
+        <w:lastRenderedPageBreak/>
         <w:t>Requerimientos No Funcionales</w:t>
       </w:r>
-      <w:bookmarkEnd w:id="53"/>
+      <w:bookmarkEnd w:id="54"/>
     </w:p>
     <w:p>
       <w:pPr>
@@ -6800,8 +6784,8 @@
           <w:lang w:val="es-ES"/>
         </w:rPr>
       </w:pPr>
-      <w:bookmarkStart w:id="54" w:name="_Toc235164471"/>
-      <w:bookmarkStart w:id="55" w:name="_Toc492278590"/>
+      <w:bookmarkStart w:id="55" w:name="_Toc235164471"/>
+      <w:bookmarkStart w:id="56" w:name="_Toc492278590"/>
     </w:p>
     <w:p>
       <w:pPr>
@@ -6816,14 +6800,14 @@
         </w:rPr>
         <w:t xml:space="preserve">Modelo </w:t>
       </w:r>
-      <w:bookmarkEnd w:id="54"/>
+      <w:bookmarkEnd w:id="55"/>
       <w:r>
         <w:rPr>
           <w:lang w:val="es-ES"/>
         </w:rPr>
         <w:t>Esencial</w:t>
       </w:r>
-      <w:bookmarkEnd w:id="55"/>
+      <w:bookmarkEnd w:id="56"/>
     </w:p>
     <w:p>
       <w:pPr>
@@ -6836,15 +6820,15 @@
       <w:pPr>
         <w:pStyle w:val="Ttulo3"/>
       </w:pPr>
-      <w:bookmarkStart w:id="56" w:name="_Toc22529469"/>
-      <w:bookmarkStart w:id="57" w:name="_Toc76359700"/>
-      <w:bookmarkStart w:id="58" w:name="_Toc492278591"/>
+      <w:bookmarkStart w:id="57" w:name="_Toc22529469"/>
+      <w:bookmarkStart w:id="58" w:name="_Toc76359700"/>
+      <w:bookmarkStart w:id="59" w:name="_Toc492278591"/>
       <w:r>
         <w:t>Modelo Ambiental</w:t>
       </w:r>
-      <w:bookmarkEnd w:id="56"/>
       <w:bookmarkEnd w:id="57"/>
       <w:bookmarkEnd w:id="58"/>
+      <w:bookmarkEnd w:id="59"/>
     </w:p>
     <w:p>
       <w:pPr>
@@ -6860,14 +6844,14 @@
           <w:lang w:val="es-ES"/>
         </w:rPr>
       </w:pPr>
-      <w:bookmarkStart w:id="59" w:name="_Toc76359701"/>
+      <w:bookmarkStart w:id="60" w:name="_Toc76359701"/>
       <w:r>
         <w:rPr>
           <w:lang w:val="es-ES"/>
         </w:rPr>
         <w:t>Objetivo/s del Sistema</w:t>
       </w:r>
-      <w:bookmarkEnd w:id="59"/>
+      <w:bookmarkEnd w:id="60"/>
     </w:p>
     <w:p>
       <w:pPr>
@@ -6911,14 +6895,14 @@
           <w:lang w:val="es-ES"/>
         </w:rPr>
       </w:pPr>
-      <w:bookmarkStart w:id="60" w:name="_Toc76359702"/>
+      <w:bookmarkStart w:id="61" w:name="_Toc76359702"/>
       <w:r>
         <w:rPr>
           <w:lang w:val="es-ES"/>
         </w:rPr>
         <w:t xml:space="preserve">Diagrama de </w:t>
       </w:r>
-      <w:bookmarkEnd w:id="60"/>
+      <w:bookmarkEnd w:id="61"/>
       <w:r>
         <w:rPr>
           <w:lang w:val="es-ES"/>
@@ -6962,7 +6946,7 @@
                     </pic:cNvPicPr>
                   </pic:nvPicPr>
                   <pic:blipFill>
-                    <a:blip r:embed="rId9">
+                    <a:blip r:embed="rId10">
                       <a:extLst>
                         <a:ext uri="{28A0092B-C50C-407E-A947-70E740481C1C}">
                           <a14:useLocalDpi xmlns:a14="http://schemas.microsoft.com/office/drawing/2010/main" val="0"/>
@@ -7015,14 +6999,14 @@
           <w:rFonts w:cs="Arial"/>
         </w:rPr>
       </w:pPr>
-      <w:bookmarkStart w:id="61" w:name="_Toc76359703"/>
+      <w:bookmarkStart w:id="62" w:name="_Toc76359703"/>
       <w:r>
         <w:rPr>
           <w:rFonts w:cs="Arial"/>
         </w:rPr>
         <w:t>Lista de Eventos</w:t>
       </w:r>
-      <w:bookmarkEnd w:id="61"/>
+      <w:bookmarkEnd w:id="62"/>
     </w:p>
     <w:p>
       <w:pPr>
@@ -7392,7 +7376,7 @@
           <w:rFonts w:cs="Times New Roman"/>
         </w:rPr>
       </w:pPr>
-      <w:bookmarkStart w:id="62" w:name="_Toc260008732"/>
+      <w:bookmarkStart w:id="63" w:name="_Toc260008732"/>
       <w:r>
         <w:rPr>
           <w:rFonts w:cs="Times New Roman"/>
@@ -7405,7 +7389,7 @@
         </w:rPr>
         <w:t>ventos y Requisitos Funcionales</w:t>
       </w:r>
-      <w:bookmarkEnd w:id="62"/>
+      <w:bookmarkEnd w:id="63"/>
     </w:p>
     <w:p/>
     <w:tbl>
@@ -12811,15 +12795,15 @@
       <w:pPr>
         <w:pStyle w:val="Ttulo3"/>
       </w:pPr>
-      <w:bookmarkStart w:id="63" w:name="_Toc22529470"/>
-      <w:bookmarkStart w:id="64" w:name="_Toc76359704"/>
-      <w:bookmarkStart w:id="65" w:name="_Toc492278592"/>
+      <w:bookmarkStart w:id="64" w:name="_Toc22529470"/>
+      <w:bookmarkStart w:id="65" w:name="_Toc76359704"/>
+      <w:bookmarkStart w:id="66" w:name="_Toc492278592"/>
       <w:r>
         <w:t>Modelo de Comportamiento</w:t>
       </w:r>
-      <w:bookmarkEnd w:id="63"/>
       <w:bookmarkEnd w:id="64"/>
       <w:bookmarkEnd w:id="65"/>
+      <w:bookmarkEnd w:id="66"/>
     </w:p>
     <w:p>
       <w:pPr>
@@ -12828,14 +12812,14 @@
           <w:lang w:val="es-ES"/>
         </w:rPr>
       </w:pPr>
-      <w:bookmarkStart w:id="66" w:name="_Toc76359705"/>
+      <w:bookmarkStart w:id="67" w:name="_Toc76359705"/>
       <w:r>
         <w:rPr>
           <w:lang w:val="es-ES"/>
         </w:rPr>
         <w:t>Diagramas de Flujos de Datos</w:t>
       </w:r>
-      <w:bookmarkEnd w:id="66"/>
+      <w:bookmarkEnd w:id="67"/>
       <w:r>
         <w:rPr>
           <w:lang w:val="es-ES"/>
@@ -13657,7 +13641,7 @@
               </wp:inline>
             </w:drawing>
           </mc:Choice>
-          <mc:Fallback>
+          <mc:Fallback xmlns:w16se="http://schemas.microsoft.com/office/word/2015/wordml/symex" xmlns:w16cid="http://schemas.microsoft.com/office/word/2016/wordml/cid" xmlns:w15="http://schemas.microsoft.com/office/word/2012/wordml" xmlns:am3d="http://schemas.microsoft.com/office/drawing/2017/model3d" xmlns:aink="http://schemas.microsoft.com/office/drawing/2016/ink" xmlns:cx8="http://schemas.microsoft.com/office/drawing/2016/5/14/chartex" xmlns:cx7="http://schemas.microsoft.com/office/drawing/2016/5/13/chartex" xmlns:cx6="http://schemas.microsoft.com/office/drawing/2016/5/12/chartex" xmlns:cx5="http://schemas.microsoft.com/office/drawing/2016/5/11/chartex" xmlns:cx4="http://schemas.microsoft.com/office/drawing/2016/5/10/chartex" xmlns:cx3="http://schemas.microsoft.com/office/drawing/2016/5/9/chartex" xmlns:cx2="http://schemas.microsoft.com/office/drawing/2015/10/21/chartex" xmlns:cx1="http://schemas.microsoft.com/office/drawing/2015/9/8/chartex" xmlns:cx="http://schemas.microsoft.com/office/drawing/2014/chartex">
             <w:pict>
               <v:group id="Lienzo 102" o:spid="_x0000_s1026" editas="canvas" style="width:477pt;height:243pt;mso-position-horizontal-relative:char;mso-position-vertical-relative:line" coordsize="60579,30861" o:gfxdata="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">
                 <v:shapetype id="_x0000_t75" coordsize="21600,21600" o:spt="75" o:preferrelative="t" path="m@4@5l@4@11@9@11@9@5xe" filled="f" stroked="f">
@@ -14579,7 +14563,7 @@
               </wp:inline>
             </w:drawing>
           </mc:Choice>
-          <mc:Fallback>
+          <mc:Fallback xmlns:w16se="http://schemas.microsoft.com/office/word/2015/wordml/symex" xmlns:w16cid="http://schemas.microsoft.com/office/word/2016/wordml/cid" xmlns:w15="http://schemas.microsoft.com/office/word/2012/wordml" xmlns:am3d="http://schemas.microsoft.com/office/drawing/2017/model3d" xmlns:aink="http://schemas.microsoft.com/office/drawing/2016/ink" xmlns:cx8="http://schemas.microsoft.com/office/drawing/2016/5/14/chartex" xmlns:cx7="http://schemas.microsoft.com/office/drawing/2016/5/13/chartex" xmlns:cx6="http://schemas.microsoft.com/office/drawing/2016/5/12/chartex" xmlns:cx5="http://schemas.microsoft.com/office/drawing/2016/5/11/chartex" xmlns:cx4="http://schemas.microsoft.com/office/drawing/2016/5/10/chartex" xmlns:cx3="http://schemas.microsoft.com/office/drawing/2016/5/9/chartex" xmlns:cx2="http://schemas.microsoft.com/office/drawing/2015/10/21/chartex" xmlns:cx1="http://schemas.microsoft.com/office/drawing/2015/9/8/chartex" xmlns:cx="http://schemas.microsoft.com/office/drawing/2014/chartex">
             <w:pict>
               <v:group id="Lienzo 83" o:spid="_x0000_s1048" editas="canvas" style="width:477pt;height:234pt;mso-position-horizontal-relative:char;mso-position-vertical-relative:line" coordsize="60579,29718" o:gfxdata="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">
                 <v:shape id="_x0000_s1049" type="#_x0000_t75" style="position:absolute;width:60579;height:29718;visibility:visible;mso-wrap-style:square">
@@ -15905,7 +15889,7 @@
               </wp:inline>
             </w:drawing>
           </mc:Choice>
-          <mc:Fallback>
+          <mc:Fallback xmlns:w16se="http://schemas.microsoft.com/office/word/2015/wordml/symex" xmlns:w16cid="http://schemas.microsoft.com/office/word/2016/wordml/cid" xmlns:w15="http://schemas.microsoft.com/office/word/2012/wordml" xmlns:am3d="http://schemas.microsoft.com/office/drawing/2017/model3d" xmlns:aink="http://schemas.microsoft.com/office/drawing/2016/ink" xmlns:cx8="http://schemas.microsoft.com/office/drawing/2016/5/14/chartex" xmlns:cx7="http://schemas.microsoft.com/office/drawing/2016/5/13/chartex" xmlns:cx6="http://schemas.microsoft.com/office/drawing/2016/5/12/chartex" xmlns:cx5="http://schemas.microsoft.com/office/drawing/2016/5/11/chartex" xmlns:cx4="http://schemas.microsoft.com/office/drawing/2016/5/10/chartex" xmlns:cx3="http://schemas.microsoft.com/office/drawing/2016/5/9/chartex" xmlns:cx2="http://schemas.microsoft.com/office/drawing/2015/10/21/chartex" xmlns:cx1="http://schemas.microsoft.com/office/drawing/2015/9/8/chartex" xmlns:cx="http://schemas.microsoft.com/office/drawing/2014/chartex">
             <w:pict>
               <v:group id="Lienzo 55" o:spid="_x0000_s1067" editas="canvas" style="width:477pt;height:234pt;mso-position-horizontal-relative:char;mso-position-vertical-relative:line" coordsize="60579,29718" o:gfxdata="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">
                 <v:shape id="_x0000_s1068" type="#_x0000_t75" style="position:absolute;width:60579;height:29718;visibility:visible;mso-wrap-style:square">
@@ -16363,14 +16347,14 @@
           <w:lang w:val="es-ES"/>
         </w:rPr>
       </w:pPr>
-      <w:bookmarkStart w:id="67" w:name="_Toc76359706"/>
+      <w:bookmarkStart w:id="68" w:name="_Toc76359706"/>
       <w:r>
         <w:rPr>
           <w:lang w:val="es-ES"/>
         </w:rPr>
         <w:t>Especificaciones de Procesos</w:t>
       </w:r>
-      <w:bookmarkEnd w:id="67"/>
+      <w:bookmarkEnd w:id="68"/>
     </w:p>
     <w:p>
       <w:pPr>
@@ -16420,14 +16404,14 @@
         <w:rPr>
           <w:color w:val="FF0000"/>
         </w:rPr>
-        <w:t xml:space="preserve"> de proceso</w:t>
+        <w:t xml:space="preserve"> de proceso]</w:t>
       </w:r>
       <w:proofErr w:type="gramStart"/>
       <w:r>
         <w:rPr>
           <w:color w:val="FF0000"/>
         </w:rPr>
-        <w:t>]:[</w:t>
+        <w:t>:[</w:t>
       </w:r>
       <w:proofErr w:type="gramEnd"/>
       <w:r>
@@ -16459,14 +16443,14 @@
         <w:rPr>
           <w:color w:val="FF0000"/>
         </w:rPr>
-        <w:t xml:space="preserve"> de proceso</w:t>
+        <w:t xml:space="preserve"> de proceso]</w:t>
       </w:r>
       <w:proofErr w:type="gramStart"/>
       <w:r>
         <w:rPr>
           <w:color w:val="FF0000"/>
         </w:rPr>
-        <w:t>]:[</w:t>
+        <w:t>:[</w:t>
       </w:r>
       <w:proofErr w:type="gramEnd"/>
       <w:r>
@@ -16505,14 +16489,14 @@
         <w:rPr>
           <w:color w:val="FF0000"/>
         </w:rPr>
-        <w:t xml:space="preserve"> de proceso</w:t>
+        <w:t xml:space="preserve"> de proceso]</w:t>
       </w:r>
       <w:proofErr w:type="gramStart"/>
       <w:r>
         <w:rPr>
           <w:color w:val="FF0000"/>
         </w:rPr>
-        <w:t>]:[</w:t>
+        <w:t>:[</w:t>
       </w:r>
       <w:proofErr w:type="gramEnd"/>
       <w:r>
@@ -16790,14 +16774,14 @@
           <w:lang w:val="es-ES"/>
         </w:rPr>
       </w:pPr>
-      <w:bookmarkStart w:id="68" w:name="_Toc76359707"/>
+      <w:bookmarkStart w:id="69" w:name="_Toc76359707"/>
       <w:r>
         <w:rPr>
           <w:lang w:val="es-ES"/>
         </w:rPr>
         <w:t xml:space="preserve">Diccionario de </w:t>
       </w:r>
-      <w:bookmarkEnd w:id="68"/>
+      <w:bookmarkEnd w:id="69"/>
       <w:r>
         <w:rPr>
           <w:lang w:val="es-ES"/>
@@ -16831,7 +16815,7 @@
           </w14:shadow>
         </w:rPr>
       </w:pPr>
-      <w:bookmarkStart w:id="69" w:name="_Toc76359708"/>
+      <w:bookmarkStart w:id="70" w:name="_Toc76359708"/>
       <w:r>
         <w:rPr>
           <w:rFonts w:ascii="Calibri" w:hAnsi="Calibri"/>
@@ -16845,7 +16829,7 @@
         </w:rPr>
         <w:t>Entidades Externas</w:t>
       </w:r>
-      <w:bookmarkEnd w:id="69"/>
+      <w:bookmarkEnd w:id="70"/>
     </w:p>
     <w:p>
       <w:pPr>
@@ -17185,7 +17169,7 @@
           </w14:shadow>
         </w:rPr>
       </w:pPr>
-      <w:bookmarkStart w:id="70" w:name="_Toc76359709"/>
+      <w:bookmarkStart w:id="71" w:name="_Toc76359709"/>
       <w:r>
         <w:rPr>
           <w:rFonts w:ascii="Calibri" w:hAnsi="Calibri"/>
@@ -17199,7 +17183,7 @@
         </w:rPr>
         <w:t>Flujos de Datos</w:t>
       </w:r>
-      <w:bookmarkEnd w:id="70"/>
+      <w:bookmarkEnd w:id="71"/>
     </w:p>
     <w:p>
       <w:pPr>
@@ -17467,7 +17451,7 @@
           </w14:shadow>
         </w:rPr>
       </w:pPr>
-      <w:bookmarkStart w:id="71" w:name="_Toc76359710"/>
+      <w:bookmarkStart w:id="72" w:name="_Toc76359710"/>
       <w:r>
         <w:rPr>
           <w:rFonts w:ascii="Calibri" w:hAnsi="Calibri"/>
@@ -17481,7 +17465,7 @@
         </w:rPr>
         <w:t>Almacenes de Datos</w:t>
       </w:r>
-      <w:bookmarkEnd w:id="71"/>
+      <w:bookmarkEnd w:id="72"/>
     </w:p>
     <w:p>
       <w:pPr>
@@ -18904,8 +18888,8 @@
           </w14:shadow>
         </w:rPr>
       </w:pPr>
-      <w:bookmarkStart w:id="72" w:name="_Grupos_de_Datos"/>
-      <w:bookmarkEnd w:id="72"/>
+      <w:bookmarkStart w:id="73" w:name="_Grupos_de_Datos"/>
+      <w:bookmarkEnd w:id="73"/>
       <w:r>
         <w:rPr>
           <w:rFonts w:ascii="Calibri" w:hAnsi="Calibri"/>
@@ -19119,9 +19103,9 @@
           </w14:shadow>
         </w:rPr>
       </w:pPr>
-      <w:bookmarkStart w:id="73" w:name="_Datos_Básicos"/>
-      <w:bookmarkStart w:id="74" w:name="_Toc76359711"/>
-      <w:bookmarkEnd w:id="73"/>
+      <w:bookmarkStart w:id="74" w:name="_Datos_Básicos"/>
+      <w:bookmarkStart w:id="75" w:name="_Toc76359711"/>
+      <w:bookmarkEnd w:id="74"/>
       <w:r>
         <w:rPr>
           <w:rFonts w:ascii="Calibri" w:hAnsi="Calibri"/>
@@ -19135,7 +19119,7 @@
         </w:rPr>
         <w:t>Datos</w:t>
       </w:r>
-      <w:bookmarkEnd w:id="74"/>
+      <w:bookmarkEnd w:id="75"/>
       <w:r>
         <w:rPr>
           <w:rFonts w:ascii="Calibri" w:hAnsi="Calibri"/>
@@ -19678,7 +19662,7 @@
           <w:lang w:val="es-ES"/>
         </w:rPr>
       </w:pPr>
-      <w:bookmarkStart w:id="75" w:name="_Toc492278593"/>
+      <w:bookmarkStart w:id="76" w:name="_Toc492278593"/>
       <w:r>
         <w:rPr>
           <w:lang w:val="es-ES"/>
@@ -19691,7 +19675,7 @@
         </w:rPr>
         <w:t>de Datos</w:t>
       </w:r>
-      <w:bookmarkEnd w:id="75"/>
+      <w:bookmarkEnd w:id="76"/>
     </w:p>
     <w:p>
       <w:pPr>
@@ -19778,7 +19762,7 @@
           </w14:shadow>
         </w:rPr>
       </w:pPr>
-      <w:bookmarkStart w:id="76" w:name="_Toc492278594"/>
+      <w:bookmarkStart w:id="77" w:name="_Toc492278594"/>
       <w:r>
         <w:rPr>
           <w:lang w:val="es-ES"/>
@@ -19805,14 +19789,14 @@
         <w:lastRenderedPageBreak/>
         <w:t>ANEXO</w:t>
       </w:r>
-      <w:bookmarkEnd w:id="76"/>
+      <w:bookmarkEnd w:id="77"/>
       <w:r>
         <w:rPr>
           <w:lang w:val="es-ES"/>
         </w:rPr>
         <w:t>:</w:t>
       </w:r>
-      <w:bookmarkStart w:id="77" w:name="_Toc492278595"/>
+      <w:bookmarkStart w:id="78" w:name="_Toc492278595"/>
       <w:r>
         <w:rPr>
           <w:lang w:val="es-ES"/>
@@ -19830,7 +19814,7 @@
         </w:rPr>
         <w:t>Modelo de Eventos</w:t>
       </w:r>
-      <w:bookmarkEnd w:id="77"/>
+      <w:bookmarkEnd w:id="78"/>
     </w:p>
     <w:p>
       <w:pPr>
@@ -20209,7 +20193,7 @@
       <w:r>
         <w:rPr>
           <w:noProof/>
-          <w:lang w:val="es-ES"/>
+          <w:lang w:eastAsia="es-AR"/>
         </w:rPr>
         <w:drawing>
           <wp:inline distT="0" distB="0" distL="0" distR="0">
@@ -20224,430 +20208,6 @@
                 <pic:pic xmlns:pic="http://schemas.openxmlformats.org/drawingml/2006/picture">
                   <pic:nvPicPr>
                     <pic:cNvPr id="0" name="Picture 6"/>
-                    <pic:cNvPicPr>
-                      <a:picLocks noChangeAspect="1" noChangeArrowheads="1"/>
-                    </pic:cNvPicPr>
-                  </pic:nvPicPr>
-                  <pic:blipFill>
-                    <a:blip r:embed="rId10">
-                      <a:extLst>
-                        <a:ext uri="{28A0092B-C50C-407E-A947-70E740481C1C}">
-                          <a14:useLocalDpi xmlns:a14="http://schemas.microsoft.com/office/drawing/2010/main" val="0"/>
-                        </a:ext>
-                      </a:extLst>
-                    </a:blip>
-                    <a:srcRect/>
-                    <a:stretch>
-                      <a:fillRect/>
-                    </a:stretch>
-                  </pic:blipFill>
-                  <pic:spPr bwMode="auto">
-                    <a:xfrm>
-                      <a:off x="0" y="0"/>
-                      <a:ext cx="5934075" cy="2657475"/>
-                    </a:xfrm>
-                    <a:prstGeom prst="rect">
-                      <a:avLst/>
-                    </a:prstGeom>
-                    <a:noFill/>
-                    <a:ln>
-                      <a:noFill/>
-                    </a:ln>
-                  </pic:spPr>
-                </pic:pic>
-              </a:graphicData>
-            </a:graphic>
-          </wp:inline>
-        </w:drawing>
-      </w:r>
-    </w:p>
-    <w:p>
-      <w:pPr>
-        <w:pStyle w:val="Ttulo1"/>
-        <w:numPr>
-          <w:ilvl w:val="0"/>
-          <w:numId w:val="0"/>
-        </w:numPr>
-        <w:rPr>
-          <w:lang w:val="es-ES"/>
-        </w:rPr>
-      </w:pPr>
-      <w:r>
-        <w:rPr>
-          <w:lang w:val="es-ES"/>
-        </w:rPr>
-        <w:t>4.2</w:t>
-      </w:r>
-    </w:p>
-    <w:tbl>
-      <w:tblPr>
-        <w:tblW w:w="0" w:type="auto"/>
-        <w:jc w:val="center"/>
-        <w:tblBorders>
-          <w:top w:val="single" w:sz="4" w:space="0" w:color="auto"/>
-          <w:left w:val="single" w:sz="4" w:space="0" w:color="auto"/>
-          <w:bottom w:val="single" w:sz="4" w:space="0" w:color="auto"/>
-          <w:right w:val="single" w:sz="4" w:space="0" w:color="auto"/>
-          <w:insideH w:val="single" w:sz="4" w:space="0" w:color="auto"/>
-          <w:insideV w:val="single" w:sz="4" w:space="0" w:color="auto"/>
-        </w:tblBorders>
-        <w:tblCellMar>
-          <w:left w:w="70" w:type="dxa"/>
-          <w:right w:w="70" w:type="dxa"/>
-        </w:tblCellMar>
-        <w:tblLook w:val="0000" w:firstRow="0" w:lastRow="0" w:firstColumn="0" w:lastColumn="0" w:noHBand="0" w:noVBand="0"/>
-      </w:tblPr>
-      <w:tblGrid>
-        <w:gridCol w:w="1434"/>
-        <w:gridCol w:w="7952"/>
-      </w:tblGrid>
-      <w:tr>
-        <w:trPr>
-          <w:jc w:val="center"/>
-        </w:trPr>
-        <w:tc>
-          <w:tcPr>
-            <w:tcW w:w="1434" w:type="dxa"/>
-          </w:tcPr>
-          <w:p>
-            <w:pPr>
-              <w:rPr>
-                <w:rFonts w:ascii="Calibri" w:hAnsi="Calibri"/>
-                <w:b/>
-                <w:bCs/>
-                <w:sz w:val="20"/>
-              </w:rPr>
-            </w:pPr>
-            <w:r>
-              <w:rPr>
-                <w:rFonts w:ascii="Calibri" w:hAnsi="Calibri"/>
-                <w:b/>
-                <w:bCs/>
-                <w:sz w:val="20"/>
-              </w:rPr>
-              <w:t>ID Evento</w:t>
-            </w:r>
-          </w:p>
-        </w:tc>
-        <w:tc>
-          <w:tcPr>
-            <w:tcW w:w="7952" w:type="dxa"/>
-          </w:tcPr>
-          <w:p>
-            <w:pPr>
-              <w:rPr>
-                <w:rFonts w:ascii="Calibri" w:hAnsi="Calibri"/>
-                <w:szCs w:val="22"/>
-              </w:rPr>
-            </w:pPr>
-            <w:r>
-              <w:rPr>
-                <w:rFonts w:ascii="Calibri" w:hAnsi="Calibri"/>
-                <w:szCs w:val="22"/>
-              </w:rPr>
-              <w:t>2</w:t>
-            </w:r>
-          </w:p>
-        </w:tc>
-      </w:tr>
-      <w:tr>
-        <w:trPr>
-          <w:jc w:val="center"/>
-        </w:trPr>
-        <w:tc>
-          <w:tcPr>
-            <w:tcW w:w="1434" w:type="dxa"/>
-          </w:tcPr>
-          <w:p>
-            <w:pPr>
-              <w:rPr>
-                <w:rFonts w:ascii="Calibri" w:hAnsi="Calibri"/>
-                <w:b/>
-                <w:bCs/>
-                <w:sz w:val="20"/>
-              </w:rPr>
-            </w:pPr>
-            <w:r>
-              <w:rPr>
-                <w:rFonts w:ascii="Calibri" w:hAnsi="Calibri"/>
-                <w:b/>
-                <w:bCs/>
-                <w:sz w:val="20"/>
-              </w:rPr>
-              <w:t>Evento</w:t>
-            </w:r>
-          </w:p>
-        </w:tc>
-        <w:tc>
-          <w:tcPr>
-            <w:tcW w:w="7952" w:type="dxa"/>
-          </w:tcPr>
-          <w:p>
-            <w:pPr>
-              <w:spacing w:after="160" w:line="259" w:lineRule="auto"/>
-              <w:contextualSpacing/>
-              <w:jc w:val="left"/>
-              <w:rPr>
-                <w:b/>
-              </w:rPr>
-            </w:pPr>
-            <w:r>
-              <w:rPr>
-                <w:b/>
-              </w:rPr>
-              <w:t xml:space="preserve">El cliente envía datos para su </w:t>
-            </w:r>
-            <w:proofErr w:type="spellStart"/>
-            <w:r>
-              <w:rPr>
-                <w:b/>
-              </w:rPr>
-              <w:t>modificacion</w:t>
-            </w:r>
-            <w:proofErr w:type="spellEnd"/>
-          </w:p>
-        </w:tc>
-      </w:tr>
-      <w:tr>
-        <w:trPr>
-          <w:jc w:val="center"/>
-        </w:trPr>
-        <w:tc>
-          <w:tcPr>
-            <w:tcW w:w="1434" w:type="dxa"/>
-          </w:tcPr>
-          <w:p>
-            <w:pPr>
-              <w:rPr>
-                <w:rFonts w:ascii="Calibri" w:hAnsi="Calibri"/>
-                <w:b/>
-                <w:bCs/>
-                <w:sz w:val="20"/>
-              </w:rPr>
-            </w:pPr>
-            <w:r>
-              <w:rPr>
-                <w:rFonts w:ascii="Calibri" w:hAnsi="Calibri"/>
-                <w:b/>
-                <w:bCs/>
-                <w:sz w:val="20"/>
-              </w:rPr>
-              <w:t>Estímulo</w:t>
-            </w:r>
-          </w:p>
-        </w:tc>
-        <w:tc>
-          <w:tcPr>
-            <w:tcW w:w="7952" w:type="dxa"/>
-          </w:tcPr>
-          <w:p>
-            <w:pPr>
-              <w:rPr>
-                <w:rFonts w:ascii="Calibri" w:hAnsi="Calibri"/>
-                <w:szCs w:val="22"/>
-              </w:rPr>
-            </w:pPr>
-            <w:proofErr w:type="spellStart"/>
-            <w:r>
-              <w:rPr>
-                <w:rFonts w:ascii="Calibri" w:hAnsi="Calibri"/>
-                <w:szCs w:val="22"/>
-              </w:rPr>
-              <w:t>Datos_</w:t>
-            </w:r>
-            <w:r>
-              <w:rPr>
-                <w:rFonts w:ascii="Calibri" w:hAnsi="Calibri"/>
-                <w:szCs w:val="22"/>
-              </w:rPr>
-              <w:t>mod_cliente</w:t>
-            </w:r>
-            <w:proofErr w:type="spellEnd"/>
-          </w:p>
-        </w:tc>
-      </w:tr>
-      <w:tr>
-        <w:trPr>
-          <w:jc w:val="center"/>
-        </w:trPr>
-        <w:tc>
-          <w:tcPr>
-            <w:tcW w:w="1434" w:type="dxa"/>
-          </w:tcPr>
-          <w:p>
-            <w:pPr>
-              <w:rPr>
-                <w:rFonts w:ascii="Calibri" w:hAnsi="Calibri"/>
-                <w:b/>
-                <w:bCs/>
-                <w:sz w:val="20"/>
-              </w:rPr>
-            </w:pPr>
-            <w:r>
-              <w:rPr>
-                <w:rFonts w:ascii="Calibri" w:hAnsi="Calibri"/>
-                <w:b/>
-                <w:bCs/>
-                <w:sz w:val="20"/>
-              </w:rPr>
-              <w:t>Actividad</w:t>
-            </w:r>
-          </w:p>
-        </w:tc>
-        <w:tc>
-          <w:tcPr>
-            <w:tcW w:w="7952" w:type="dxa"/>
-          </w:tcPr>
-          <w:p>
-            <w:pPr>
-              <w:rPr>
-                <w:rFonts w:ascii="Calibri" w:hAnsi="Calibri"/>
-                <w:szCs w:val="22"/>
-              </w:rPr>
-            </w:pPr>
-            <w:r>
-              <w:rPr>
-                <w:rFonts w:ascii="Calibri" w:hAnsi="Calibri"/>
-                <w:szCs w:val="22"/>
-              </w:rPr>
-              <w:t>Se actualiza un registro en CLIENTES</w:t>
-            </w:r>
-          </w:p>
-        </w:tc>
-      </w:tr>
-      <w:tr>
-        <w:trPr>
-          <w:jc w:val="center"/>
-        </w:trPr>
-        <w:tc>
-          <w:tcPr>
-            <w:tcW w:w="1434" w:type="dxa"/>
-          </w:tcPr>
-          <w:p>
-            <w:pPr>
-              <w:rPr>
-                <w:rFonts w:ascii="Calibri" w:hAnsi="Calibri"/>
-                <w:b/>
-                <w:bCs/>
-                <w:sz w:val="20"/>
-              </w:rPr>
-            </w:pPr>
-            <w:r>
-              <w:rPr>
-                <w:rFonts w:ascii="Calibri" w:hAnsi="Calibri"/>
-                <w:b/>
-                <w:bCs/>
-                <w:sz w:val="20"/>
-              </w:rPr>
-              <w:t>Respuesta</w:t>
-            </w:r>
-          </w:p>
-        </w:tc>
-        <w:tc>
-          <w:tcPr>
-            <w:tcW w:w="7952" w:type="dxa"/>
-          </w:tcPr>
-          <w:p>
-            <w:pPr>
-              <w:rPr>
-                <w:rFonts w:ascii="Calibri" w:hAnsi="Calibri"/>
-                <w:szCs w:val="22"/>
-              </w:rPr>
-            </w:pPr>
-            <w:proofErr w:type="spellStart"/>
-            <w:r>
-              <w:rPr>
-                <w:rFonts w:ascii="Calibri" w:hAnsi="Calibri"/>
-                <w:szCs w:val="22"/>
-              </w:rPr>
-              <w:t>Rta_mod_cliente</w:t>
-            </w:r>
-            <w:proofErr w:type="spellEnd"/>
-          </w:p>
-        </w:tc>
-      </w:tr>
-      <w:tr>
-        <w:trPr>
-          <w:jc w:val="center"/>
-        </w:trPr>
-        <w:tc>
-          <w:tcPr>
-            <w:tcW w:w="1434" w:type="dxa"/>
-          </w:tcPr>
-          <w:p>
-            <w:pPr>
-              <w:rPr>
-                <w:rFonts w:ascii="Calibri" w:hAnsi="Calibri"/>
-                <w:b/>
-                <w:bCs/>
-                <w:sz w:val="20"/>
-              </w:rPr>
-            </w:pPr>
-            <w:r>
-              <w:rPr>
-                <w:rFonts w:ascii="Calibri" w:hAnsi="Calibri"/>
-                <w:b/>
-                <w:bCs/>
-                <w:sz w:val="20"/>
-              </w:rPr>
-              <w:t>Efecto</w:t>
-            </w:r>
-          </w:p>
-        </w:tc>
-        <w:tc>
-          <w:tcPr>
-            <w:tcW w:w="7952" w:type="dxa"/>
-          </w:tcPr>
-          <w:p>
-            <w:pPr>
-              <w:rPr>
-                <w:rFonts w:ascii="Calibri" w:hAnsi="Calibri"/>
-                <w:szCs w:val="22"/>
-              </w:rPr>
-            </w:pPr>
-            <w:r>
-              <w:rPr>
-                <w:rFonts w:ascii="Calibri" w:hAnsi="Calibri"/>
-                <w:szCs w:val="22"/>
-              </w:rPr>
-              <w:t>Se actualiza un registro en CLIENTES</w:t>
-            </w:r>
-          </w:p>
-        </w:tc>
-      </w:tr>
-    </w:tbl>
-    <w:p>
-      <w:pPr>
-        <w:rPr>
-          <w:lang w:val="es-ES"/>
-        </w:rPr>
-      </w:pPr>
-    </w:p>
-    <w:p>
-      <w:pPr>
-        <w:rPr>
-          <w:lang w:val="es-ES"/>
-        </w:rPr>
-      </w:pPr>
-      <w:r>
-        <w:rPr>
-          <w:noProof/>
-          <w:lang w:val="es-ES"/>
-        </w:rPr>
-        <w:lastRenderedPageBreak/>
-        <w:drawing>
-          <wp:inline distT="0" distB="0" distL="0" distR="0">
-            <wp:extent cx="5934075" cy="2657475"/>
-            <wp:effectExtent l="0" t="0" r="9525" b="9525"/>
-            <wp:docPr id="8" name="Imagen 8"/>
-            <wp:cNvGraphicFramePr>
-              <a:graphicFrameLocks xmlns:a="http://schemas.openxmlformats.org/drawingml/2006/main" noChangeAspect="1"/>
-            </wp:cNvGraphicFramePr>
-            <a:graphic xmlns:a="http://schemas.openxmlformats.org/drawingml/2006/main">
-              <a:graphicData uri="http://schemas.openxmlformats.org/drawingml/2006/picture">
-                <pic:pic xmlns:pic="http://schemas.openxmlformats.org/drawingml/2006/picture">
-                  <pic:nvPicPr>
-                    <pic:cNvPr id="0" name="Picture 4"/>
                     <pic:cNvPicPr>
                       <a:picLocks noChangeAspect="1" noChangeArrowheads="1"/>
                     </pic:cNvPicPr>
@@ -20700,46 +20260,8 @@
         <w:rPr>
           <w:lang w:val="es-ES"/>
         </w:rPr>
-        <w:t>4.3</w:t>
-      </w:r>
-    </w:p>
-    <w:p>
-      <w:pPr>
-        <w:rPr>
-          <w:lang w:val="es-ES"/>
-        </w:rPr>
-      </w:pPr>
-    </w:p>
-    <w:p>
-      <w:pPr>
-        <w:pStyle w:val="Ttulo1"/>
-        <w:numPr>
-          <w:ilvl w:val="0"/>
-          <w:numId w:val="0"/>
-        </w:numPr>
-        <w:rPr>
-          <w:lang w:val="es-ES"/>
-        </w:rPr>
-      </w:pPr>
-      <w:r>
-        <w:rPr>
-          <w:lang w:val="es-ES"/>
-        </w:rPr>
-        <w:t>4.</w:t>
-      </w:r>
-      <w:r>
-        <w:rPr>
-          <w:lang w:val="es-ES"/>
-        </w:rPr>
-        <w:t>4</w:t>
-      </w:r>
-    </w:p>
-    <w:p>
-      <w:pPr>
-        <w:rPr>
-          <w:lang w:val="es-ES"/>
-        </w:rPr>
-      </w:pPr>
+        <w:t>4.2</w:t>
+      </w:r>
     </w:p>
     <w:tbl>
       <w:tblPr>
@@ -20807,7 +20329,7 @@
                 <w:rFonts w:ascii="Calibri" w:hAnsi="Calibri"/>
                 <w:szCs w:val="22"/>
               </w:rPr>
-              <w:t>4</w:t>
+              <w:t>2</w:t>
             </w:r>
           </w:p>
         </w:tc>
@@ -20857,19 +20379,7 @@
               <w:rPr>
                 <w:b/>
               </w:rPr>
-              <w:t xml:space="preserve">El </w:t>
-            </w:r>
-            <w:r>
-              <w:rPr>
-                <w:b/>
-              </w:rPr>
-              <w:t>proveedor</w:t>
-            </w:r>
-            <w:r>
-              <w:rPr>
-                <w:b/>
-              </w:rPr>
-              <w:t xml:space="preserve"> envía datos para su </w:t>
+              <w:t xml:space="preserve">El cliente envía datos para su </w:t>
             </w:r>
             <w:proofErr w:type="spellStart"/>
             <w:r>
@@ -20934,14 +20444,7 @@
                 <w:rFonts w:ascii="Calibri" w:hAnsi="Calibri"/>
                 <w:szCs w:val="22"/>
               </w:rPr>
-              <w:t>mod_</w:t>
-            </w:r>
-            <w:r>
-              <w:rPr>
-                <w:rFonts w:ascii="Calibri" w:hAnsi="Calibri"/>
-                <w:szCs w:val="22"/>
-              </w:rPr>
-              <w:t>proveedor</w:t>
+              <w:t>mod_cliente</w:t>
             </w:r>
             <w:proofErr w:type="spellEnd"/>
           </w:p>
@@ -20991,14 +20494,7 @@
                 <w:rFonts w:ascii="Calibri" w:hAnsi="Calibri"/>
                 <w:szCs w:val="22"/>
               </w:rPr>
-              <w:t xml:space="preserve">Se actualiza un registro en </w:t>
-            </w:r>
-            <w:r>
-              <w:rPr>
-                <w:rFonts w:ascii="Calibri" w:hAnsi="Calibri"/>
-                <w:szCs w:val="22"/>
-              </w:rPr>
-              <w:t>PROVEEDORES</w:t>
+              <w:t>Se actualiza un registro en CLIENTES</w:t>
             </w:r>
           </w:p>
         </w:tc>
@@ -21048,14 +20544,7 @@
                 <w:rFonts w:ascii="Calibri" w:hAnsi="Calibri"/>
                 <w:szCs w:val="22"/>
               </w:rPr>
-              <w:t>Rta_mod_</w:t>
-            </w:r>
-            <w:r>
-              <w:rPr>
-                <w:rFonts w:ascii="Calibri" w:hAnsi="Calibri"/>
-                <w:szCs w:val="22"/>
-              </w:rPr>
-              <w:t>proveedor</w:t>
+              <w:t>Rta_mod_cliente</w:t>
             </w:r>
             <w:proofErr w:type="spellEnd"/>
           </w:p>
@@ -21105,14 +20594,7 @@
                 <w:rFonts w:ascii="Calibri" w:hAnsi="Calibri"/>
                 <w:szCs w:val="22"/>
               </w:rPr>
-              <w:t xml:space="preserve">Se actualiza un registro en </w:t>
-            </w:r>
-            <w:r>
-              <w:rPr>
-                <w:rFonts w:ascii="Calibri" w:hAnsi="Calibri"/>
-                <w:szCs w:val="22"/>
-              </w:rPr>
-              <w:t>PROVEEDORES</w:t>
+              <w:t>Se actualiza un registro en CLIENTES</w:t>
             </w:r>
           </w:p>
         </w:tc>
@@ -21134,7 +20616,475 @@
       <w:r>
         <w:rPr>
           <w:noProof/>
+          <w:lang w:eastAsia="es-AR"/>
+        </w:rPr>
+        <w:lastRenderedPageBreak/>
+        <w:drawing>
+          <wp:inline distT="0" distB="0" distL="0" distR="0">
+            <wp:extent cx="5934075" cy="2657475"/>
+            <wp:effectExtent l="0" t="0" r="9525" b="9525"/>
+            <wp:docPr id="8" name="Imagen 8"/>
+            <wp:cNvGraphicFramePr>
+              <a:graphicFrameLocks xmlns:a="http://schemas.openxmlformats.org/drawingml/2006/main" noChangeAspect="1"/>
+            </wp:cNvGraphicFramePr>
+            <a:graphic xmlns:a="http://schemas.openxmlformats.org/drawingml/2006/main">
+              <a:graphicData uri="http://schemas.openxmlformats.org/drawingml/2006/picture">
+                <pic:pic xmlns:pic="http://schemas.openxmlformats.org/drawingml/2006/picture">
+                  <pic:nvPicPr>
+                    <pic:cNvPr id="0" name="Picture 4"/>
+                    <pic:cNvPicPr>
+                      <a:picLocks noChangeAspect="1" noChangeArrowheads="1"/>
+                    </pic:cNvPicPr>
+                  </pic:nvPicPr>
+                  <pic:blipFill>
+                    <a:blip r:embed="rId12">
+                      <a:extLst>
+                        <a:ext uri="{28A0092B-C50C-407E-A947-70E740481C1C}">
+                          <a14:useLocalDpi xmlns:a14="http://schemas.microsoft.com/office/drawing/2010/main" val="0"/>
+                        </a:ext>
+                      </a:extLst>
+                    </a:blip>
+                    <a:srcRect/>
+                    <a:stretch>
+                      <a:fillRect/>
+                    </a:stretch>
+                  </pic:blipFill>
+                  <pic:spPr bwMode="auto">
+                    <a:xfrm>
+                      <a:off x="0" y="0"/>
+                      <a:ext cx="5934075" cy="2657475"/>
+                    </a:xfrm>
+                    <a:prstGeom prst="rect">
+                      <a:avLst/>
+                    </a:prstGeom>
+                    <a:noFill/>
+                    <a:ln>
+                      <a:noFill/>
+                    </a:ln>
+                  </pic:spPr>
+                </pic:pic>
+              </a:graphicData>
+            </a:graphic>
+          </wp:inline>
+        </w:drawing>
+      </w:r>
+    </w:p>
+    <w:p>
+      <w:pPr>
+        <w:pStyle w:val="Ttulo1"/>
+        <w:numPr>
+          <w:ilvl w:val="0"/>
+          <w:numId w:val="0"/>
+        </w:numPr>
+        <w:rPr>
           <w:lang w:val="es-ES"/>
+        </w:rPr>
+      </w:pPr>
+      <w:r>
+        <w:rPr>
+          <w:lang w:val="es-ES"/>
+        </w:rPr>
+        <w:t>4.3</w:t>
+      </w:r>
+    </w:p>
+    <w:p>
+      <w:pPr>
+        <w:rPr>
+          <w:lang w:val="es-ES"/>
+        </w:rPr>
+      </w:pPr>
+    </w:p>
+    <w:p>
+      <w:pPr>
+        <w:pStyle w:val="Ttulo1"/>
+        <w:numPr>
+          <w:ilvl w:val="0"/>
+          <w:numId w:val="0"/>
+        </w:numPr>
+        <w:rPr>
+          <w:lang w:val="es-ES"/>
+        </w:rPr>
+      </w:pPr>
+      <w:r>
+        <w:rPr>
+          <w:lang w:val="es-ES"/>
+        </w:rPr>
+        <w:t>4.4</w:t>
+      </w:r>
+    </w:p>
+    <w:p>
+      <w:pPr>
+        <w:rPr>
+          <w:lang w:val="es-ES"/>
+        </w:rPr>
+      </w:pPr>
+    </w:p>
+    <w:tbl>
+      <w:tblPr>
+        <w:tblW w:w="0" w:type="auto"/>
+        <w:jc w:val="center"/>
+        <w:tblBorders>
+          <w:top w:val="single" w:sz="4" w:space="0" w:color="auto"/>
+          <w:left w:val="single" w:sz="4" w:space="0" w:color="auto"/>
+          <w:bottom w:val="single" w:sz="4" w:space="0" w:color="auto"/>
+          <w:right w:val="single" w:sz="4" w:space="0" w:color="auto"/>
+          <w:insideH w:val="single" w:sz="4" w:space="0" w:color="auto"/>
+          <w:insideV w:val="single" w:sz="4" w:space="0" w:color="auto"/>
+        </w:tblBorders>
+        <w:tblCellMar>
+          <w:left w:w="70" w:type="dxa"/>
+          <w:right w:w="70" w:type="dxa"/>
+        </w:tblCellMar>
+        <w:tblLook w:val="0000" w:firstRow="0" w:lastRow="0" w:firstColumn="0" w:lastColumn="0" w:noHBand="0" w:noVBand="0"/>
+      </w:tblPr>
+      <w:tblGrid>
+        <w:gridCol w:w="1434"/>
+        <w:gridCol w:w="7952"/>
+      </w:tblGrid>
+      <w:tr>
+        <w:trPr>
+          <w:jc w:val="center"/>
+        </w:trPr>
+        <w:tc>
+          <w:tcPr>
+            <w:tcW w:w="1434" w:type="dxa"/>
+          </w:tcPr>
+          <w:p>
+            <w:pPr>
+              <w:rPr>
+                <w:rFonts w:ascii="Calibri" w:hAnsi="Calibri"/>
+                <w:b/>
+                <w:bCs/>
+                <w:sz w:val="20"/>
+              </w:rPr>
+            </w:pPr>
+            <w:r>
+              <w:rPr>
+                <w:rFonts w:ascii="Calibri" w:hAnsi="Calibri"/>
+                <w:b/>
+                <w:bCs/>
+                <w:sz w:val="20"/>
+              </w:rPr>
+              <w:t>ID Evento</w:t>
+            </w:r>
+          </w:p>
+        </w:tc>
+        <w:tc>
+          <w:tcPr>
+            <w:tcW w:w="7952" w:type="dxa"/>
+          </w:tcPr>
+          <w:p>
+            <w:pPr>
+              <w:rPr>
+                <w:rFonts w:ascii="Calibri" w:hAnsi="Calibri"/>
+                <w:szCs w:val="22"/>
+              </w:rPr>
+            </w:pPr>
+            <w:r>
+              <w:rPr>
+                <w:rFonts w:ascii="Calibri" w:hAnsi="Calibri"/>
+                <w:szCs w:val="22"/>
+              </w:rPr>
+              <w:t>4</w:t>
+            </w:r>
+          </w:p>
+        </w:tc>
+      </w:tr>
+      <w:tr>
+        <w:trPr>
+          <w:jc w:val="center"/>
+        </w:trPr>
+        <w:tc>
+          <w:tcPr>
+            <w:tcW w:w="1434" w:type="dxa"/>
+          </w:tcPr>
+          <w:p>
+            <w:pPr>
+              <w:rPr>
+                <w:rFonts w:ascii="Calibri" w:hAnsi="Calibri"/>
+                <w:b/>
+                <w:bCs/>
+                <w:sz w:val="20"/>
+              </w:rPr>
+            </w:pPr>
+            <w:r>
+              <w:rPr>
+                <w:rFonts w:ascii="Calibri" w:hAnsi="Calibri"/>
+                <w:b/>
+                <w:bCs/>
+                <w:sz w:val="20"/>
+              </w:rPr>
+              <w:t>Evento</w:t>
+            </w:r>
+          </w:p>
+        </w:tc>
+        <w:tc>
+          <w:tcPr>
+            <w:tcW w:w="7952" w:type="dxa"/>
+          </w:tcPr>
+          <w:p>
+            <w:pPr>
+              <w:spacing w:after="160" w:line="259" w:lineRule="auto"/>
+              <w:contextualSpacing/>
+              <w:jc w:val="left"/>
+              <w:rPr>
+                <w:b/>
+              </w:rPr>
+            </w:pPr>
+            <w:r>
+              <w:rPr>
+                <w:b/>
+              </w:rPr>
+              <w:t xml:space="preserve">El </w:t>
+            </w:r>
+            <w:r>
+              <w:rPr>
+                <w:b/>
+              </w:rPr>
+              <w:t>proveedor</w:t>
+            </w:r>
+            <w:r>
+              <w:rPr>
+                <w:b/>
+              </w:rPr>
+              <w:t xml:space="preserve"> envía datos para su </w:t>
+            </w:r>
+            <w:proofErr w:type="spellStart"/>
+            <w:r>
+              <w:rPr>
+                <w:b/>
+              </w:rPr>
+              <w:t>modificacion</w:t>
+            </w:r>
+            <w:proofErr w:type="spellEnd"/>
+          </w:p>
+        </w:tc>
+      </w:tr>
+      <w:tr>
+        <w:trPr>
+          <w:jc w:val="center"/>
+        </w:trPr>
+        <w:tc>
+          <w:tcPr>
+            <w:tcW w:w="1434" w:type="dxa"/>
+          </w:tcPr>
+          <w:p>
+            <w:pPr>
+              <w:rPr>
+                <w:rFonts w:ascii="Calibri" w:hAnsi="Calibri"/>
+                <w:b/>
+                <w:bCs/>
+                <w:sz w:val="20"/>
+              </w:rPr>
+            </w:pPr>
+            <w:r>
+              <w:rPr>
+                <w:rFonts w:ascii="Calibri" w:hAnsi="Calibri"/>
+                <w:b/>
+                <w:bCs/>
+                <w:sz w:val="20"/>
+              </w:rPr>
+              <w:t>Estímulo</w:t>
+            </w:r>
+          </w:p>
+        </w:tc>
+        <w:tc>
+          <w:tcPr>
+            <w:tcW w:w="7952" w:type="dxa"/>
+          </w:tcPr>
+          <w:p>
+            <w:pPr>
+              <w:rPr>
+                <w:rFonts w:ascii="Calibri" w:hAnsi="Calibri"/>
+                <w:szCs w:val="22"/>
+              </w:rPr>
+            </w:pPr>
+            <w:proofErr w:type="spellStart"/>
+            <w:r>
+              <w:rPr>
+                <w:rFonts w:ascii="Calibri" w:hAnsi="Calibri"/>
+                <w:szCs w:val="22"/>
+              </w:rPr>
+              <w:t>Datos_</w:t>
+            </w:r>
+            <w:r>
+              <w:rPr>
+                <w:rFonts w:ascii="Calibri" w:hAnsi="Calibri"/>
+                <w:szCs w:val="22"/>
+              </w:rPr>
+              <w:t>mod_proveedor</w:t>
+            </w:r>
+            <w:proofErr w:type="spellEnd"/>
+          </w:p>
+        </w:tc>
+      </w:tr>
+      <w:tr>
+        <w:trPr>
+          <w:jc w:val="center"/>
+        </w:trPr>
+        <w:tc>
+          <w:tcPr>
+            <w:tcW w:w="1434" w:type="dxa"/>
+          </w:tcPr>
+          <w:p>
+            <w:pPr>
+              <w:rPr>
+                <w:rFonts w:ascii="Calibri" w:hAnsi="Calibri"/>
+                <w:b/>
+                <w:bCs/>
+                <w:sz w:val="20"/>
+              </w:rPr>
+            </w:pPr>
+            <w:r>
+              <w:rPr>
+                <w:rFonts w:ascii="Calibri" w:hAnsi="Calibri"/>
+                <w:b/>
+                <w:bCs/>
+                <w:sz w:val="20"/>
+              </w:rPr>
+              <w:t>Actividad</w:t>
+            </w:r>
+          </w:p>
+        </w:tc>
+        <w:tc>
+          <w:tcPr>
+            <w:tcW w:w="7952" w:type="dxa"/>
+          </w:tcPr>
+          <w:p>
+            <w:pPr>
+              <w:rPr>
+                <w:rFonts w:ascii="Calibri" w:hAnsi="Calibri"/>
+                <w:szCs w:val="22"/>
+              </w:rPr>
+            </w:pPr>
+            <w:r>
+              <w:rPr>
+                <w:rFonts w:ascii="Calibri" w:hAnsi="Calibri"/>
+                <w:szCs w:val="22"/>
+              </w:rPr>
+              <w:t>Se actualiza un registro en PROVEEDORES</w:t>
+            </w:r>
+          </w:p>
+        </w:tc>
+      </w:tr>
+      <w:tr>
+        <w:trPr>
+          <w:jc w:val="center"/>
+        </w:trPr>
+        <w:tc>
+          <w:tcPr>
+            <w:tcW w:w="1434" w:type="dxa"/>
+          </w:tcPr>
+          <w:p>
+            <w:pPr>
+              <w:rPr>
+                <w:rFonts w:ascii="Calibri" w:hAnsi="Calibri"/>
+                <w:b/>
+                <w:bCs/>
+                <w:sz w:val="20"/>
+              </w:rPr>
+            </w:pPr>
+            <w:r>
+              <w:rPr>
+                <w:rFonts w:ascii="Calibri" w:hAnsi="Calibri"/>
+                <w:b/>
+                <w:bCs/>
+                <w:sz w:val="20"/>
+              </w:rPr>
+              <w:t>Respuesta</w:t>
+            </w:r>
+          </w:p>
+        </w:tc>
+        <w:tc>
+          <w:tcPr>
+            <w:tcW w:w="7952" w:type="dxa"/>
+          </w:tcPr>
+          <w:p>
+            <w:pPr>
+              <w:rPr>
+                <w:rFonts w:ascii="Calibri" w:hAnsi="Calibri"/>
+                <w:szCs w:val="22"/>
+              </w:rPr>
+            </w:pPr>
+            <w:proofErr w:type="spellStart"/>
+            <w:r>
+              <w:rPr>
+                <w:rFonts w:ascii="Calibri" w:hAnsi="Calibri"/>
+                <w:szCs w:val="22"/>
+              </w:rPr>
+              <w:t>Rta_mod_proveedor</w:t>
+            </w:r>
+            <w:proofErr w:type="spellEnd"/>
+          </w:p>
+        </w:tc>
+      </w:tr>
+      <w:tr>
+        <w:trPr>
+          <w:jc w:val="center"/>
+        </w:trPr>
+        <w:tc>
+          <w:tcPr>
+            <w:tcW w:w="1434" w:type="dxa"/>
+          </w:tcPr>
+          <w:p>
+            <w:pPr>
+              <w:rPr>
+                <w:rFonts w:ascii="Calibri" w:hAnsi="Calibri"/>
+                <w:b/>
+                <w:bCs/>
+                <w:sz w:val="20"/>
+              </w:rPr>
+            </w:pPr>
+            <w:r>
+              <w:rPr>
+                <w:rFonts w:ascii="Calibri" w:hAnsi="Calibri"/>
+                <w:b/>
+                <w:bCs/>
+                <w:sz w:val="20"/>
+              </w:rPr>
+              <w:t>Efecto</w:t>
+            </w:r>
+          </w:p>
+        </w:tc>
+        <w:tc>
+          <w:tcPr>
+            <w:tcW w:w="7952" w:type="dxa"/>
+          </w:tcPr>
+          <w:p>
+            <w:pPr>
+              <w:rPr>
+                <w:rFonts w:ascii="Calibri" w:hAnsi="Calibri"/>
+                <w:szCs w:val="22"/>
+              </w:rPr>
+            </w:pPr>
+            <w:r>
+              <w:rPr>
+                <w:rFonts w:ascii="Calibri" w:hAnsi="Calibri"/>
+                <w:szCs w:val="22"/>
+              </w:rPr>
+              <w:t>Se actualiza un registro en PROVEEDORES</w:t>
+            </w:r>
+          </w:p>
+        </w:tc>
+      </w:tr>
+    </w:tbl>
+    <w:p>
+      <w:pPr>
+        <w:rPr>
+          <w:lang w:val="es-ES"/>
+        </w:rPr>
+      </w:pPr>
+    </w:p>
+    <w:p>
+      <w:pPr>
+        <w:rPr>
+          <w:lang w:val="es-ES"/>
+        </w:rPr>
+      </w:pPr>
+      <w:r>
+        <w:rPr>
+          <w:noProof/>
+          <w:lang w:eastAsia="es-AR"/>
         </w:rPr>
         <w:drawing>
           <wp:inline distT="0" distB="0" distL="0" distR="0">
@@ -21154,7 +21104,7 @@
                     </pic:cNvPicPr>
                   </pic:nvPicPr>
                   <pic:blipFill>
-                    <a:blip r:embed="rId12">
+                    <a:blip r:embed="rId13">
                       <a:extLst>
                         <a:ext uri="{28A0092B-C50C-407E-A947-70E740481C1C}">
                           <a14:useLocalDpi xmlns:a14="http://schemas.microsoft.com/office/drawing/2010/main" val="0"/>
@@ -21701,7 +21651,7 @@
                     </pic:cNvPicPr>
                   </pic:nvPicPr>
                   <pic:blipFill>
-                    <a:blip r:embed="rId13">
+                    <a:blip r:embed="rId14">
                       <a:extLst>
                         <a:ext uri="{28A0092B-C50C-407E-A947-70E740481C1C}">
                           <a14:useLocalDpi xmlns:a14="http://schemas.microsoft.com/office/drawing/2010/main" val="0"/>
@@ -22046,8 +21996,6 @@
               </w:rPr>
               <w:t>ES</w:t>
             </w:r>
-            <w:bookmarkStart w:id="78" w:name="_GoBack"/>
-            <w:bookmarkEnd w:id="78"/>
           </w:p>
           <w:p>
             <w:pPr>
@@ -22197,6 +22145,7 @@
           <w:rFonts w:ascii="Calibri" w:hAnsi="Calibri"/>
           <w:noProof/>
           <w:szCs w:val="22"/>
+          <w:lang w:eastAsia="es-AR"/>
         </w:rPr>
         <w:lastRenderedPageBreak/>
         <w:drawing>
@@ -22217,7 +22166,7 @@
                     </pic:cNvPicPr>
                   </pic:nvPicPr>
                   <pic:blipFill>
-                    <a:blip r:embed="rId14">
+                    <a:blip r:embed="rId15">
                       <a:extLst>
                         <a:ext uri="{28A0092B-C50C-407E-A947-70E740481C1C}">
                           <a14:useLocalDpi xmlns:a14="http://schemas.microsoft.com/office/drawing/2010/main" val="0"/>
@@ -22791,7 +22740,7 @@
                     </pic:cNvPicPr>
                   </pic:nvPicPr>
                   <pic:blipFill>
-                    <a:blip r:embed="rId15">
+                    <a:blip r:embed="rId16">
                       <a:extLst>
                         <a:ext uri="{28A0092B-C50C-407E-A947-70E740481C1C}">
                           <a14:useLocalDpi xmlns:a14="http://schemas.microsoft.com/office/drawing/2010/main" val="0"/>
@@ -23276,7 +23225,7 @@
                     </pic:cNvPicPr>
                   </pic:nvPicPr>
                   <pic:blipFill>
-                    <a:blip r:embed="rId16">
+                    <a:blip r:embed="rId17">
                       <a:extLst>
                         <a:ext uri="{28A0092B-C50C-407E-A947-70E740481C1C}">
                           <a14:useLocalDpi xmlns:a14="http://schemas.microsoft.com/office/drawing/2010/main" val="0"/>
@@ -23793,7 +23742,7 @@
                     </pic:cNvPicPr>
                   </pic:nvPicPr>
                   <pic:blipFill>
-                    <a:blip r:embed="rId17">
+                    <a:blip r:embed="rId18">
                       <a:extLst>
                         <a:ext uri="{28A0092B-C50C-407E-A947-70E740481C1C}">
                           <a14:useLocalDpi xmlns:a14="http://schemas.microsoft.com/office/drawing/2010/main" val="0"/>
@@ -23937,13 +23886,13 @@
         </w:rPr>
         <w:t xml:space="preserve"> de evento</w:t>
       </w:r>
+      <w:r>
+        <w:rPr>
+          <w:color w:val="FF0000"/>
+        </w:rPr>
+        <w:t>]</w:t>
+      </w:r>
       <w:proofErr w:type="gramStart"/>
-      <w:r>
-        <w:rPr>
-          <w:color w:val="FF0000"/>
-        </w:rPr>
-        <w:t>]</w:t>
-      </w:r>
       <w:r>
         <w:t>:</w:t>
       </w:r>
@@ -24013,13 +23962,13 @@
         </w:rPr>
         <w:t>evento</w:t>
       </w:r>
+      <w:r>
+        <w:rPr>
+          <w:color w:val="FF0000"/>
+        </w:rPr>
+        <w:t>]</w:t>
+      </w:r>
       <w:proofErr w:type="gramStart"/>
-      <w:r>
-        <w:rPr>
-          <w:color w:val="FF0000"/>
-        </w:rPr>
-        <w:t>]</w:t>
-      </w:r>
       <w:r>
         <w:t>:</w:t>
       </w:r>
@@ -24108,13 +24057,13 @@
         </w:rPr>
         <w:t xml:space="preserve"> de evento</w:t>
       </w:r>
+      <w:r>
+        <w:rPr>
+          <w:color w:val="FF0000"/>
+        </w:rPr>
+        <w:t>]</w:t>
+      </w:r>
       <w:proofErr w:type="gramStart"/>
-      <w:r>
-        <w:rPr>
-          <w:color w:val="FF0000"/>
-        </w:rPr>
-        <w:t>]</w:t>
-      </w:r>
       <w:r>
         <w:t>:</w:t>
       </w:r>
@@ -24184,13 +24133,13 @@
         </w:rPr>
         <w:t>evento</w:t>
       </w:r>
+      <w:r>
+        <w:rPr>
+          <w:color w:val="FF0000"/>
+        </w:rPr>
+        <w:t>]</w:t>
+      </w:r>
       <w:proofErr w:type="gramStart"/>
-      <w:r>
-        <w:rPr>
-          <w:color w:val="FF0000"/>
-        </w:rPr>
-        <w:t>]</w:t>
-      </w:r>
       <w:r>
         <w:t>:</w:t>
       </w:r>
@@ -24282,13 +24231,13 @@
         </w:rPr>
         <w:t xml:space="preserve"> de evento</w:t>
       </w:r>
+      <w:r>
+        <w:rPr>
+          <w:color w:val="FF0000"/>
+        </w:rPr>
+        <w:t>]</w:t>
+      </w:r>
       <w:proofErr w:type="gramStart"/>
-      <w:r>
-        <w:rPr>
-          <w:color w:val="FF0000"/>
-        </w:rPr>
-        <w:t>]</w:t>
-      </w:r>
       <w:r>
         <w:t>:</w:t>
       </w:r>
@@ -24359,41 +24308,41 @@
         </w:rPr>
         <w:t>evento</w:t>
       </w:r>
+      <w:r>
+        <w:rPr>
+          <w:color w:val="FF0000"/>
+        </w:rPr>
+        <w:t>]</w:t>
+      </w:r>
       <w:proofErr w:type="gramStart"/>
       <w:r>
+        <w:t>:</w:t>
+      </w:r>
+      <w:r>
         <w:rPr>
           <w:color w:val="FF0000"/>
         </w:rPr>
+        <w:t>[</w:t>
+      </w:r>
+      <w:proofErr w:type="gramEnd"/>
+      <w:r>
+        <w:rPr>
+          <w:color w:val="FF0000"/>
+        </w:rPr>
+        <w:t xml:space="preserve">indicar nombre del </w:t>
+      </w:r>
+      <w:r>
+        <w:rPr>
+          <w:color w:val="FF0000"/>
+        </w:rPr>
+        <w:t>evento</w:t>
+      </w:r>
+      <w:r>
+        <w:rPr>
+          <w:color w:val="FF0000"/>
+        </w:rPr>
         <w:t>]</w:t>
       </w:r>
-      <w:r>
-        <w:t>:</w:t>
-      </w:r>
-      <w:r>
-        <w:rPr>
-          <w:color w:val="FF0000"/>
-        </w:rPr>
-        <w:t>[</w:t>
-      </w:r>
-      <w:proofErr w:type="gramEnd"/>
-      <w:r>
-        <w:rPr>
-          <w:color w:val="FF0000"/>
-        </w:rPr>
-        <w:t xml:space="preserve">indicar nombre del </w:t>
-      </w:r>
-      <w:r>
-        <w:rPr>
-          <w:color w:val="FF0000"/>
-        </w:rPr>
-        <w:t>evento</w:t>
-      </w:r>
-      <w:r>
-        <w:rPr>
-          <w:color w:val="FF0000"/>
-        </w:rPr>
-        <w:t>]</w:t>
-      </w:r>
     </w:p>
     <w:p>
       <w:pPr>
@@ -24417,9 +24366,9 @@
       </w:pPr>
     </w:p>
     <w:sectPr>
-      <w:headerReference w:type="default" r:id="rId18"/>
-      <w:footerReference w:type="even" r:id="rId19"/>
-      <w:footerReference w:type="default" r:id="rId20"/>
+      <w:headerReference w:type="default" r:id="rId19"/>
+      <w:footerReference w:type="even" r:id="rId20"/>
+      <w:footerReference w:type="default" r:id="rId21"/>
       <w:pgSz w:w="11907" w:h="16840" w:code="9"/>
       <w:pgMar w:top="1418" w:right="1134" w:bottom="1418" w:left="1418" w:header="709" w:footer="709" w:gutter="0"/>
       <w:pgNumType w:start="0"/>
@@ -24432,7 +24381,7 @@
 </file>
 
 <file path=word/endnotes.xml><?xml version="1.0" encoding="utf-8"?>
-<w:endnotes xmlns:wpc="http://schemas.microsoft.com/office/word/2010/wordprocessingCanvas" xmlns:cx="http://schemas.microsoft.com/office/drawing/2014/chartex" xmlns:cx1="http://schemas.microsoft.com/office/drawing/2015/9/8/chartex" xmlns:cx2="http://schemas.microsoft.com/office/drawing/2015/10/21/chartex" xmlns:cx3="http://schemas.microsoft.com/office/drawing/2016/5/9/chartex" xmlns:cx4="http://schemas.microsoft.com/office/drawing/2016/5/10/chartex" xmlns:cx5="http://schemas.microsoft.com/office/drawing/2016/5/11/chartex" xmlns:cx6="http://schemas.microsoft.com/office/drawing/2016/5/12/chartex" xmlns:cx7="http://schemas.microsoft.com/office/drawing/2016/5/13/chartex" xmlns:cx8="http://schemas.microsoft.com/office/drawing/2016/5/14/chartex" xmlns:mc="http://schemas.openxmlformats.org/markup-compatibility/2006" xmlns:aink="http://schemas.microsoft.com/office/drawing/2016/ink" xmlns:am3d="http://schemas.microsoft.com/office/drawing/2017/model3d" xmlns:o="urn:schemas-microsoft-com:office:office" xmlns:r="http://schemas.openxmlformats.org/officeDocument/2006/relationships" xmlns:m="http://schemas.openxmlformats.org/officeDocument/2006/math" xmlns:v="urn:schemas-microsoft-com:vml" xmlns:wp14="http://schemas.microsoft.com/office/word/2010/wordprocessingDrawing" xmlns:wp="http://schemas.openxmlformats.org/drawingml/2006/wordprocessingDrawing" xmlns:w10="urn:schemas-microsoft-com:office:word" xmlns:w="http://schemas.openxmlformats.org/wordprocessingml/2006/main" xmlns:w14="http://schemas.microsoft.com/office/word/2010/wordml" xmlns:w15="http://schemas.microsoft.com/office/word/2012/wordml" xmlns:w16cid="http://schemas.microsoft.com/office/word/2016/wordml/cid" xmlns:w16se="http://schemas.microsoft.com/office/word/2015/wordml/symex" xmlns:wpg="http://schemas.microsoft.com/office/word/2010/wordprocessingGroup" xmlns:wpi="http://schemas.microsoft.com/office/word/2010/wordprocessingInk" xmlns:wne="http://schemas.microsoft.com/office/word/2006/wordml" xmlns:wps="http://schemas.microsoft.com/office/word/2010/wordprocessingShape" mc:Ignorable="w14 w15 w16se w16cid wp14">
+<w:endnotes xmlns:wpc="http://schemas.microsoft.com/office/word/2010/wordprocessingCanvas" xmlns:mc="http://schemas.openxmlformats.org/markup-compatibility/2006" xmlns:o="urn:schemas-microsoft-com:office:office" xmlns:r="http://schemas.openxmlformats.org/officeDocument/2006/relationships" xmlns:m="http://schemas.openxmlformats.org/officeDocument/2006/math" xmlns:v="urn:schemas-microsoft-com:vml" xmlns:wp14="http://schemas.microsoft.com/office/word/2010/wordprocessingDrawing" xmlns:wp="http://schemas.openxmlformats.org/drawingml/2006/wordprocessingDrawing" xmlns:w10="urn:schemas-microsoft-com:office:word" xmlns:w="http://schemas.openxmlformats.org/wordprocessingml/2006/main" xmlns:w14="http://schemas.microsoft.com/office/word/2010/wordml" xmlns:wpg="http://schemas.microsoft.com/office/word/2010/wordprocessingGroup" xmlns:wpi="http://schemas.microsoft.com/office/word/2010/wordprocessingInk" xmlns:wne="http://schemas.microsoft.com/office/word/2006/wordml" xmlns:wps="http://schemas.microsoft.com/office/word/2010/wordprocessingShape" mc:Ignorable="w14 wp14">
   <w:endnote w:type="separator" w:id="-1">
     <w:p>
       <w:r>
@@ -24451,7 +24400,7 @@
 </file>
 
 <file path=word/footer1.xml><?xml version="1.0" encoding="utf-8"?>
-<w:ftr xmlns:wpc="http://schemas.microsoft.com/office/word/2010/wordprocessingCanvas" xmlns:cx="http://schemas.microsoft.com/office/drawing/2014/chartex" xmlns:cx1="http://schemas.microsoft.com/office/drawing/2015/9/8/chartex" xmlns:cx2="http://schemas.microsoft.com/office/drawing/2015/10/21/chartex" xmlns:cx3="http://schemas.microsoft.com/office/drawing/2016/5/9/chartex" xmlns:cx4="http://schemas.microsoft.com/office/drawing/2016/5/10/chartex" xmlns:cx5="http://schemas.microsoft.com/office/drawing/2016/5/11/chartex" xmlns:cx6="http://schemas.microsoft.com/office/drawing/2016/5/12/chartex" xmlns:cx7="http://schemas.microsoft.com/office/drawing/2016/5/13/chartex" xmlns:cx8="http://schemas.microsoft.com/office/drawing/2016/5/14/chartex" xmlns:mc="http://schemas.openxmlformats.org/markup-compatibility/2006" xmlns:aink="http://schemas.microsoft.com/office/drawing/2016/ink" xmlns:am3d="http://schemas.microsoft.com/office/drawing/2017/model3d" xmlns:o="urn:schemas-microsoft-com:office:office" xmlns:r="http://schemas.openxmlformats.org/officeDocument/2006/relationships" xmlns:m="http://schemas.openxmlformats.org/officeDocument/2006/math" xmlns:v="urn:schemas-microsoft-com:vml" xmlns:wp14="http://schemas.microsoft.com/office/word/2010/wordprocessingDrawing" xmlns:wp="http://schemas.openxmlformats.org/drawingml/2006/wordprocessingDrawing" xmlns:w10="urn:schemas-microsoft-com:office:word" xmlns:w="http://schemas.openxmlformats.org/wordprocessingml/2006/main" xmlns:w14="http://schemas.microsoft.com/office/word/2010/wordml" xmlns:w15="http://schemas.microsoft.com/office/word/2012/wordml" xmlns:w16cid="http://schemas.microsoft.com/office/word/2016/wordml/cid" xmlns:w16se="http://schemas.microsoft.com/office/word/2015/wordml/symex" xmlns:wpg="http://schemas.microsoft.com/office/word/2010/wordprocessingGroup" xmlns:wpi="http://schemas.microsoft.com/office/word/2010/wordprocessingInk" xmlns:wne="http://schemas.microsoft.com/office/word/2006/wordml" xmlns:wps="http://schemas.microsoft.com/office/word/2010/wordprocessingShape" mc:Ignorable="w14 w15 w16se w16cid wp14">
+<w:ftr xmlns:wpc="http://schemas.microsoft.com/office/word/2010/wordprocessingCanvas" xmlns:mc="http://schemas.openxmlformats.org/markup-compatibility/2006" xmlns:o="urn:schemas-microsoft-com:office:office" xmlns:r="http://schemas.openxmlformats.org/officeDocument/2006/relationships" xmlns:m="http://schemas.openxmlformats.org/officeDocument/2006/math" xmlns:v="urn:schemas-microsoft-com:vml" xmlns:wp14="http://schemas.microsoft.com/office/word/2010/wordprocessingDrawing" xmlns:wp="http://schemas.openxmlformats.org/drawingml/2006/wordprocessingDrawing" xmlns:w10="urn:schemas-microsoft-com:office:word" xmlns:w="http://schemas.openxmlformats.org/wordprocessingml/2006/main" xmlns:w14="http://schemas.microsoft.com/office/word/2010/wordml" xmlns:wpg="http://schemas.microsoft.com/office/word/2010/wordprocessingGroup" xmlns:wpi="http://schemas.microsoft.com/office/word/2010/wordprocessingInk" xmlns:wne="http://schemas.microsoft.com/office/word/2006/wordml" xmlns:wps="http://schemas.microsoft.com/office/word/2010/wordprocessingShape" mc:Ignorable="w14 wp14">
   <w:p>
     <w:pPr>
       <w:jc w:val="right"/>
@@ -24501,7 +24450,7 @@
 </file>
 
 <file path=word/footer2.xml><?xml version="1.0" encoding="utf-8"?>
-<w:ftr xmlns:wpc="http://schemas.microsoft.com/office/word/2010/wordprocessingCanvas" xmlns:cx="http://schemas.microsoft.com/office/drawing/2014/chartex" xmlns:cx1="http://schemas.microsoft.com/office/drawing/2015/9/8/chartex" xmlns:cx2="http://schemas.microsoft.com/office/drawing/2015/10/21/chartex" xmlns:cx3="http://schemas.microsoft.com/office/drawing/2016/5/9/chartex" xmlns:cx4="http://schemas.microsoft.com/office/drawing/2016/5/10/chartex" xmlns:cx5="http://schemas.microsoft.com/office/drawing/2016/5/11/chartex" xmlns:cx6="http://schemas.microsoft.com/office/drawing/2016/5/12/chartex" xmlns:cx7="http://schemas.microsoft.com/office/drawing/2016/5/13/chartex" xmlns:cx8="http://schemas.microsoft.com/office/drawing/2016/5/14/chartex" xmlns:mc="http://schemas.openxmlformats.org/markup-compatibility/2006" xmlns:aink="http://schemas.microsoft.com/office/drawing/2016/ink" xmlns:am3d="http://schemas.microsoft.com/office/drawing/2017/model3d" xmlns:o="urn:schemas-microsoft-com:office:office" xmlns:r="http://schemas.openxmlformats.org/officeDocument/2006/relationships" xmlns:m="http://schemas.openxmlformats.org/officeDocument/2006/math" xmlns:v="urn:schemas-microsoft-com:vml" xmlns:wp14="http://schemas.microsoft.com/office/word/2010/wordprocessingDrawing" xmlns:wp="http://schemas.openxmlformats.org/drawingml/2006/wordprocessingDrawing" xmlns:w10="urn:schemas-microsoft-com:office:word" xmlns:w="http://schemas.openxmlformats.org/wordprocessingml/2006/main" xmlns:w14="http://schemas.microsoft.com/office/word/2010/wordml" xmlns:w15="http://schemas.microsoft.com/office/word/2012/wordml" xmlns:w16cid="http://schemas.microsoft.com/office/word/2016/wordml/cid" xmlns:w16se="http://schemas.microsoft.com/office/word/2015/wordml/symex" xmlns:wpg="http://schemas.microsoft.com/office/word/2010/wordprocessingGroup" xmlns:wpi="http://schemas.microsoft.com/office/word/2010/wordprocessingInk" xmlns:wne="http://schemas.microsoft.com/office/word/2006/wordml" xmlns:wps="http://schemas.microsoft.com/office/word/2010/wordprocessingShape" mc:Ignorable="w14 w15 w16se w16cid wp14">
+<w:ftr xmlns:wpc="http://schemas.microsoft.com/office/word/2010/wordprocessingCanvas" xmlns:mc="http://schemas.openxmlformats.org/markup-compatibility/2006" xmlns:o="urn:schemas-microsoft-com:office:office" xmlns:r="http://schemas.openxmlformats.org/officeDocument/2006/relationships" xmlns:m="http://schemas.openxmlformats.org/officeDocument/2006/math" xmlns:v="urn:schemas-microsoft-com:vml" xmlns:wp14="http://schemas.microsoft.com/office/word/2010/wordprocessingDrawing" xmlns:wp="http://schemas.openxmlformats.org/drawingml/2006/wordprocessingDrawing" xmlns:w10="urn:schemas-microsoft-com:office:word" xmlns:w="http://schemas.openxmlformats.org/wordprocessingml/2006/main" xmlns:w14="http://schemas.microsoft.com/office/word/2010/wordml" xmlns:wpg="http://schemas.microsoft.com/office/word/2010/wordprocessingGroup" xmlns:wpi="http://schemas.microsoft.com/office/word/2010/wordprocessingInk" xmlns:wne="http://schemas.microsoft.com/office/word/2006/wordml" xmlns:wps="http://schemas.microsoft.com/office/word/2010/wordprocessingShape" mc:Ignorable="w14 wp14">
   <w:tbl>
     <w:tblPr>
       <w:tblW w:w="10092" w:type="dxa"/>
@@ -24641,7 +24590,7 @@
               <w:noProof/>
               <w:sz w:val="20"/>
             </w:rPr>
-            <w:t>14</w:t>
+            <w:t>8</w:t>
           </w:r>
           <w:r>
             <w:rPr>
@@ -24678,7 +24627,7 @@
               <w:noProof/>
               <w:sz w:val="20"/>
             </w:rPr>
-            <w:t>19</w:t>
+            <w:t>22</w:t>
           </w:r>
           <w:r>
             <w:rPr>
@@ -24703,7 +24652,7 @@
 </file>
 
 <file path=word/footnotes.xml><?xml version="1.0" encoding="utf-8"?>
-<w:footnotes xmlns:wpc="http://schemas.microsoft.com/office/word/2010/wordprocessingCanvas" xmlns:cx="http://schemas.microsoft.com/office/drawing/2014/chartex" xmlns:cx1="http://schemas.microsoft.com/office/drawing/2015/9/8/chartex" xmlns:cx2="http://schemas.microsoft.com/office/drawing/2015/10/21/chartex" xmlns:cx3="http://schemas.microsoft.com/office/drawing/2016/5/9/chartex" xmlns:cx4="http://schemas.microsoft.com/office/drawing/2016/5/10/chartex" xmlns:cx5="http://schemas.microsoft.com/office/drawing/2016/5/11/chartex" xmlns:cx6="http://schemas.microsoft.com/office/drawing/2016/5/12/chartex" xmlns:cx7="http://schemas.microsoft.com/office/drawing/2016/5/13/chartex" xmlns:cx8="http://schemas.microsoft.com/office/drawing/2016/5/14/chartex" xmlns:mc="http://schemas.openxmlformats.org/markup-compatibility/2006" xmlns:aink="http://schemas.microsoft.com/office/drawing/2016/ink" xmlns:am3d="http://schemas.microsoft.com/office/drawing/2017/model3d" xmlns:o="urn:schemas-microsoft-com:office:office" xmlns:r="http://schemas.openxmlformats.org/officeDocument/2006/relationships" xmlns:m="http://schemas.openxmlformats.org/officeDocument/2006/math" xmlns:v="urn:schemas-microsoft-com:vml" xmlns:wp14="http://schemas.microsoft.com/office/word/2010/wordprocessingDrawing" xmlns:wp="http://schemas.openxmlformats.org/drawingml/2006/wordprocessingDrawing" xmlns:w10="urn:schemas-microsoft-com:office:word" xmlns:w="http://schemas.openxmlformats.org/wordprocessingml/2006/main" xmlns:w14="http://schemas.microsoft.com/office/word/2010/wordml" xmlns:w15="http://schemas.microsoft.com/office/word/2012/wordml" xmlns:w16cid="http://schemas.microsoft.com/office/word/2016/wordml/cid" xmlns:w16se="http://schemas.microsoft.com/office/word/2015/wordml/symex" xmlns:wpg="http://schemas.microsoft.com/office/word/2010/wordprocessingGroup" xmlns:wpi="http://schemas.microsoft.com/office/word/2010/wordprocessingInk" xmlns:wne="http://schemas.microsoft.com/office/word/2006/wordml" xmlns:wps="http://schemas.microsoft.com/office/word/2010/wordprocessingShape" mc:Ignorable="w14 w15 w16se w16cid wp14">
+<w:footnotes xmlns:wpc="http://schemas.microsoft.com/office/word/2010/wordprocessingCanvas" xmlns:mc="http://schemas.openxmlformats.org/markup-compatibility/2006" xmlns:o="urn:schemas-microsoft-com:office:office" xmlns:r="http://schemas.openxmlformats.org/officeDocument/2006/relationships" xmlns:m="http://schemas.openxmlformats.org/officeDocument/2006/math" xmlns:v="urn:schemas-microsoft-com:vml" xmlns:wp14="http://schemas.microsoft.com/office/word/2010/wordprocessingDrawing" xmlns:wp="http://schemas.openxmlformats.org/drawingml/2006/wordprocessingDrawing" xmlns:w10="urn:schemas-microsoft-com:office:word" xmlns:w="http://schemas.openxmlformats.org/wordprocessingml/2006/main" xmlns:w14="http://schemas.microsoft.com/office/word/2010/wordml" xmlns:wpg="http://schemas.microsoft.com/office/word/2010/wordprocessingGroup" xmlns:wpi="http://schemas.microsoft.com/office/word/2010/wordprocessingInk" xmlns:wne="http://schemas.microsoft.com/office/word/2006/wordml" xmlns:wps="http://schemas.microsoft.com/office/word/2010/wordprocessingShape" mc:Ignorable="w14 wp14">
   <w:footnote w:type="separator" w:id="-1">
     <w:p>
       <w:r>
@@ -24722,7 +24671,7 @@
 </file>
 
 <file path=word/header1.xml><?xml version="1.0" encoding="utf-8"?>
-<w:hdr xmlns:wpc="http://schemas.microsoft.com/office/word/2010/wordprocessingCanvas" xmlns:cx="http://schemas.microsoft.com/office/drawing/2014/chartex" xmlns:cx1="http://schemas.microsoft.com/office/drawing/2015/9/8/chartex" xmlns:cx2="http://schemas.microsoft.com/office/drawing/2015/10/21/chartex" xmlns:cx3="http://schemas.microsoft.com/office/drawing/2016/5/9/chartex" xmlns:cx4="http://schemas.microsoft.com/office/drawing/2016/5/10/chartex" xmlns:cx5="http://schemas.microsoft.com/office/drawing/2016/5/11/chartex" xmlns:cx6="http://schemas.microsoft.com/office/drawing/2016/5/12/chartex" xmlns:cx7="http://schemas.microsoft.com/office/drawing/2016/5/13/chartex" xmlns:cx8="http://schemas.microsoft.com/office/drawing/2016/5/14/chartex" xmlns:mc="http://schemas.openxmlformats.org/markup-compatibility/2006" xmlns:aink="http://schemas.microsoft.com/office/drawing/2016/ink" xmlns:am3d="http://schemas.microsoft.com/office/drawing/2017/model3d" xmlns:o="urn:schemas-microsoft-com:office:office" xmlns:r="http://schemas.openxmlformats.org/officeDocument/2006/relationships" xmlns:m="http://schemas.openxmlformats.org/officeDocument/2006/math" xmlns:v="urn:schemas-microsoft-com:vml" xmlns:wp14="http://schemas.microsoft.com/office/word/2010/wordprocessingDrawing" xmlns:wp="http://schemas.openxmlformats.org/drawingml/2006/wordprocessingDrawing" xmlns:w10="urn:schemas-microsoft-com:office:word" xmlns:w="http://schemas.openxmlformats.org/wordprocessingml/2006/main" xmlns:w14="http://schemas.microsoft.com/office/word/2010/wordml" xmlns:w15="http://schemas.microsoft.com/office/word/2012/wordml" xmlns:w16cid="http://schemas.microsoft.com/office/word/2016/wordml/cid" xmlns:w16se="http://schemas.microsoft.com/office/word/2015/wordml/symex" xmlns:wpg="http://schemas.microsoft.com/office/word/2010/wordprocessingGroup" xmlns:wpi="http://schemas.microsoft.com/office/word/2010/wordprocessingInk" xmlns:wne="http://schemas.microsoft.com/office/word/2006/wordml" xmlns:wps="http://schemas.microsoft.com/office/word/2010/wordprocessingShape" mc:Ignorable="w14 w15 w16se w16cid wp14">
+<w:hdr xmlns:wpc="http://schemas.microsoft.com/office/word/2010/wordprocessingCanvas" xmlns:mc="http://schemas.openxmlformats.org/markup-compatibility/2006" xmlns:o="urn:schemas-microsoft-com:office:office" xmlns:r="http://schemas.openxmlformats.org/officeDocument/2006/relationships" xmlns:m="http://schemas.openxmlformats.org/officeDocument/2006/math" xmlns:v="urn:schemas-microsoft-com:vml" xmlns:wp14="http://schemas.microsoft.com/office/word/2010/wordprocessingDrawing" xmlns:wp="http://schemas.openxmlformats.org/drawingml/2006/wordprocessingDrawing" xmlns:w10="urn:schemas-microsoft-com:office:word" xmlns:w="http://schemas.openxmlformats.org/wordprocessingml/2006/main" xmlns:w14="http://schemas.microsoft.com/office/word/2010/wordml" xmlns:wpg="http://schemas.microsoft.com/office/word/2010/wordprocessingGroup" xmlns:wpi="http://schemas.microsoft.com/office/word/2010/wordprocessingInk" xmlns:wne="http://schemas.microsoft.com/office/word/2006/wordml" xmlns:wps="http://schemas.microsoft.com/office/word/2010/wordprocessingShape" mc:Ignorable="w14 wp14">
   <w:tbl>
     <w:tblPr>
       <w:tblW w:w="10014" w:type="dxa"/>
@@ -25090,8 +25039,8 @@
 </file>
 
 <file path=word/numbering.xml><?xml version="1.0" encoding="utf-8"?>
-<w:numbering xmlns:wpc="http://schemas.microsoft.com/office/word/2010/wordprocessingCanvas" xmlns:cx="http://schemas.microsoft.com/office/drawing/2014/chartex" xmlns:cx1="http://schemas.microsoft.com/office/drawing/2015/9/8/chartex" xmlns:cx2="http://schemas.microsoft.com/office/drawing/2015/10/21/chartex" xmlns:cx3="http://schemas.microsoft.com/office/drawing/2016/5/9/chartex" xmlns:cx4="http://schemas.microsoft.com/office/drawing/2016/5/10/chartex" xmlns:cx5="http://schemas.microsoft.com/office/drawing/2016/5/11/chartex" xmlns:cx6="http://schemas.microsoft.com/office/drawing/2016/5/12/chartex" xmlns:cx7="http://schemas.microsoft.com/office/drawing/2016/5/13/chartex" xmlns:cx8="http://schemas.microsoft.com/office/drawing/2016/5/14/chartex" xmlns:mc="http://schemas.openxmlformats.org/markup-compatibility/2006" xmlns:aink="http://schemas.microsoft.com/office/drawing/2016/ink" xmlns:am3d="http://schemas.microsoft.com/office/drawing/2017/model3d" xmlns:o="urn:schemas-microsoft-com:office:office" xmlns:r="http://schemas.openxmlformats.org/officeDocument/2006/relationships" xmlns:m="http://schemas.openxmlformats.org/officeDocument/2006/math" xmlns:v="urn:schemas-microsoft-com:vml" xmlns:wp14="http://schemas.microsoft.com/office/word/2010/wordprocessingDrawing" xmlns:wp="http://schemas.openxmlformats.org/drawingml/2006/wordprocessingDrawing" xmlns:w10="urn:schemas-microsoft-com:office:word" xmlns:w="http://schemas.openxmlformats.org/wordprocessingml/2006/main" xmlns:w14="http://schemas.microsoft.com/office/word/2010/wordml" xmlns:w15="http://schemas.microsoft.com/office/word/2012/wordml" xmlns:w16cid="http://schemas.microsoft.com/office/word/2016/wordml/cid" xmlns:w16se="http://schemas.microsoft.com/office/word/2015/wordml/symex" xmlns:wpg="http://schemas.microsoft.com/office/word/2010/wordprocessingGroup" xmlns:wpi="http://schemas.microsoft.com/office/word/2010/wordprocessingInk" xmlns:wne="http://schemas.microsoft.com/office/word/2006/wordml" xmlns:wps="http://schemas.microsoft.com/office/word/2010/wordprocessingShape" mc:Ignorable="w14 w15 w16se w16cid wp14">
-  <w:abstractNum w:abstractNumId="0" w15:restartNumberingAfterBreak="0">
+<w:numbering xmlns:wpc="http://schemas.microsoft.com/office/word/2010/wordprocessingCanvas" xmlns:mc="http://schemas.openxmlformats.org/markup-compatibility/2006" xmlns:o="urn:schemas-microsoft-com:office:office" xmlns:r="http://schemas.openxmlformats.org/officeDocument/2006/relationships" xmlns:m="http://schemas.openxmlformats.org/officeDocument/2006/math" xmlns:v="urn:schemas-microsoft-com:vml" xmlns:wp14="http://schemas.microsoft.com/office/word/2010/wordprocessingDrawing" xmlns:wp="http://schemas.openxmlformats.org/drawingml/2006/wordprocessingDrawing" xmlns:w10="urn:schemas-microsoft-com:office:word" xmlns:w="http://schemas.openxmlformats.org/wordprocessingml/2006/main" xmlns:w14="http://schemas.microsoft.com/office/word/2010/wordml" xmlns:wpg="http://schemas.microsoft.com/office/word/2010/wordprocessingGroup" xmlns:wpi="http://schemas.microsoft.com/office/word/2010/wordprocessingInk" xmlns:wne="http://schemas.microsoft.com/office/word/2006/wordml" xmlns:wps="http://schemas.microsoft.com/office/word/2010/wordprocessingShape" mc:Ignorable="w14 wp14">
+  <w:abstractNum w:abstractNumId="0">
     <w:nsid w:val="00C11893"/>
     <w:multiLevelType w:val="hybridMultilevel"/>
     <w:tmpl w:val="3A36873E"/>
@@ -25180,7 +25129,7 @@
       </w:pPr>
     </w:lvl>
   </w:abstractNum>
-  <w:abstractNum w:abstractNumId="1" w15:restartNumberingAfterBreak="0">
+  <w:abstractNum w:abstractNumId="1">
     <w:nsid w:val="01195CF5"/>
     <w:multiLevelType w:val="hybridMultilevel"/>
     <w:tmpl w:val="F12E0150"/>
@@ -25293,7 +25242,7 @@
       </w:rPr>
     </w:lvl>
   </w:abstractNum>
-  <w:abstractNum w:abstractNumId="2" w15:restartNumberingAfterBreak="0">
+  <w:abstractNum w:abstractNumId="2">
     <w:nsid w:val="070F7507"/>
     <w:multiLevelType w:val="hybridMultilevel"/>
     <w:tmpl w:val="A4025D48"/>
@@ -25406,7 +25355,7 @@
       </w:rPr>
     </w:lvl>
   </w:abstractNum>
-  <w:abstractNum w:abstractNumId="3" w15:restartNumberingAfterBreak="0">
+  <w:abstractNum w:abstractNumId="3">
     <w:nsid w:val="0A5210BF"/>
     <w:multiLevelType w:val="multilevel"/>
     <w:tmpl w:val="2FCC288C"/>
@@ -25519,7 +25468,7 @@
       </w:rPr>
     </w:lvl>
   </w:abstractNum>
-  <w:abstractNum w:abstractNumId="4" w15:restartNumberingAfterBreak="0">
+  <w:abstractNum w:abstractNumId="4">
     <w:nsid w:val="0BE04E25"/>
     <w:multiLevelType w:val="multilevel"/>
     <w:tmpl w:val="48EC1852"/>
@@ -25617,7 +25566,7 @@
       </w:pPr>
     </w:lvl>
   </w:abstractNum>
-  <w:abstractNum w:abstractNumId="5" w15:restartNumberingAfterBreak="0">
+  <w:abstractNum w:abstractNumId="5">
     <w:nsid w:val="0DBC1D8C"/>
     <w:multiLevelType w:val="hybridMultilevel"/>
     <w:tmpl w:val="93BC155C"/>
@@ -25730,7 +25679,7 @@
       </w:rPr>
     </w:lvl>
   </w:abstractNum>
-  <w:abstractNum w:abstractNumId="6" w15:restartNumberingAfterBreak="0">
+  <w:abstractNum w:abstractNumId="6">
     <w:nsid w:val="161E1FD8"/>
     <w:multiLevelType w:val="hybridMultilevel"/>
     <w:tmpl w:val="78802EDC"/>
@@ -25819,7 +25768,7 @@
       </w:pPr>
     </w:lvl>
   </w:abstractNum>
-  <w:abstractNum w:abstractNumId="7" w15:restartNumberingAfterBreak="0">
+  <w:abstractNum w:abstractNumId="7">
     <w:nsid w:val="1E0E366A"/>
     <w:multiLevelType w:val="hybridMultilevel"/>
     <w:tmpl w:val="0C64B0B6"/>
@@ -25932,7 +25881,7 @@
       </w:rPr>
     </w:lvl>
   </w:abstractNum>
-  <w:abstractNum w:abstractNumId="8" w15:restartNumberingAfterBreak="0">
+  <w:abstractNum w:abstractNumId="8">
     <w:nsid w:val="1E5C55D4"/>
     <w:multiLevelType w:val="hybridMultilevel"/>
     <w:tmpl w:val="AE581930"/>
@@ -26045,7 +25994,7 @@
       </w:rPr>
     </w:lvl>
   </w:abstractNum>
-  <w:abstractNum w:abstractNumId="9" w15:restartNumberingAfterBreak="0">
+  <w:abstractNum w:abstractNumId="9">
     <w:nsid w:val="243F356D"/>
     <w:multiLevelType w:val="hybridMultilevel"/>
     <w:tmpl w:val="18E8D1F2"/>
@@ -26134,7 +26083,7 @@
       </w:pPr>
     </w:lvl>
   </w:abstractNum>
-  <w:abstractNum w:abstractNumId="10" w15:restartNumberingAfterBreak="0">
+  <w:abstractNum w:abstractNumId="10">
     <w:nsid w:val="29833E69"/>
     <w:multiLevelType w:val="hybridMultilevel"/>
     <w:tmpl w:val="445A7BDA"/>
@@ -26247,7 +26196,7 @@
       </w:rPr>
     </w:lvl>
   </w:abstractNum>
-  <w:abstractNum w:abstractNumId="11" w15:restartNumberingAfterBreak="0">
+  <w:abstractNum w:abstractNumId="11">
     <w:nsid w:val="2D4D0DE9"/>
     <w:multiLevelType w:val="hybridMultilevel"/>
     <w:tmpl w:val="9FD429FC"/>
@@ -26360,7 +26309,7 @@
       </w:rPr>
     </w:lvl>
   </w:abstractNum>
-  <w:abstractNum w:abstractNumId="12" w15:restartNumberingAfterBreak="0">
+  <w:abstractNum w:abstractNumId="12">
     <w:nsid w:val="39AA6C1D"/>
     <w:multiLevelType w:val="hybridMultilevel"/>
     <w:tmpl w:val="5BE624E0"/>
@@ -26450,7 +26399,7 @@
       </w:pPr>
     </w:lvl>
   </w:abstractNum>
-  <w:abstractNum w:abstractNumId="13" w15:restartNumberingAfterBreak="0">
+  <w:abstractNum w:abstractNumId="13">
     <w:nsid w:val="40FC531D"/>
     <w:multiLevelType w:val="hybridMultilevel"/>
     <w:tmpl w:val="9712F3EE"/>
@@ -26562,7 +26511,7 @@
       </w:rPr>
     </w:lvl>
   </w:abstractNum>
-  <w:abstractNum w:abstractNumId="14" w15:restartNumberingAfterBreak="0">
+  <w:abstractNum w:abstractNumId="14">
     <w:nsid w:val="4358584D"/>
     <w:multiLevelType w:val="hybridMultilevel"/>
     <w:tmpl w:val="933E41CC"/>
@@ -26677,7 +26626,7 @@
       </w:rPr>
     </w:lvl>
   </w:abstractNum>
-  <w:abstractNum w:abstractNumId="15" w15:restartNumberingAfterBreak="0">
+  <w:abstractNum w:abstractNumId="15">
     <w:nsid w:val="45871D7B"/>
     <w:multiLevelType w:val="hybridMultilevel"/>
     <w:tmpl w:val="6C069144"/>
@@ -26763,7 +26712,7 @@
       </w:pPr>
     </w:lvl>
   </w:abstractNum>
-  <w:abstractNum w:abstractNumId="16" w15:restartNumberingAfterBreak="0">
+  <w:abstractNum w:abstractNumId="16">
     <w:nsid w:val="45AC0FED"/>
     <w:multiLevelType w:val="hybridMultilevel"/>
     <w:tmpl w:val="4768CB5E"/>
@@ -26876,7 +26825,7 @@
       </w:rPr>
     </w:lvl>
   </w:abstractNum>
-  <w:abstractNum w:abstractNumId="17" w15:restartNumberingAfterBreak="0">
+  <w:abstractNum w:abstractNumId="17">
     <w:nsid w:val="4F717A7C"/>
     <w:multiLevelType w:val="hybridMultilevel"/>
     <w:tmpl w:val="2FBA3ED0"/>
@@ -26966,7 +26915,7 @@
       </w:pPr>
     </w:lvl>
   </w:abstractNum>
-  <w:abstractNum w:abstractNumId="18" w15:restartNumberingAfterBreak="0">
+  <w:abstractNum w:abstractNumId="18">
     <w:nsid w:val="506042D0"/>
     <w:multiLevelType w:val="hybridMultilevel"/>
     <w:tmpl w:val="46B4F328"/>
@@ -27079,7 +27028,7 @@
       </w:rPr>
     </w:lvl>
   </w:abstractNum>
-  <w:abstractNum w:abstractNumId="19" w15:restartNumberingAfterBreak="0">
+  <w:abstractNum w:abstractNumId="19">
     <w:nsid w:val="675D190D"/>
     <w:multiLevelType w:val="hybridMultilevel"/>
     <w:tmpl w:val="6DAE413A"/>
@@ -27165,7 +27114,7 @@
       </w:pPr>
     </w:lvl>
   </w:abstractNum>
-  <w:abstractNum w:abstractNumId="20" w15:restartNumberingAfterBreak="0">
+  <w:abstractNum w:abstractNumId="20">
     <w:nsid w:val="67FA386A"/>
     <w:multiLevelType w:val="multilevel"/>
     <w:tmpl w:val="D5B88A8E"/>
@@ -27305,7 +27254,7 @@
       </w:rPr>
     </w:lvl>
   </w:abstractNum>
-  <w:abstractNum w:abstractNumId="21" w15:restartNumberingAfterBreak="0">
+  <w:abstractNum w:abstractNumId="21">
     <w:nsid w:val="6CEE4740"/>
     <w:multiLevelType w:val="hybridMultilevel"/>
     <w:tmpl w:val="20326C8C"/>
@@ -27418,7 +27367,7 @@
       </w:rPr>
     </w:lvl>
   </w:abstractNum>
-  <w:abstractNum w:abstractNumId="22" w15:restartNumberingAfterBreak="0">
+  <w:abstractNum w:abstractNumId="22">
     <w:nsid w:val="6D483A1D"/>
     <w:multiLevelType w:val="hybridMultilevel"/>
     <w:tmpl w:val="D2DCBC90"/>
@@ -27531,7 +27480,7 @@
       </w:rPr>
     </w:lvl>
   </w:abstractNum>
-  <w:abstractNum w:abstractNumId="23" w15:restartNumberingAfterBreak="0">
+  <w:abstractNum w:abstractNumId="23">
     <w:nsid w:val="77AC5794"/>
     <w:multiLevelType w:val="hybridMultilevel"/>
     <w:tmpl w:val="2080304A"/>
@@ -27620,7 +27569,7 @@
       </w:pPr>
     </w:lvl>
   </w:abstractNum>
-  <w:abstractNum w:abstractNumId="24" w15:restartNumberingAfterBreak="0">
+  <w:abstractNum w:abstractNumId="24">
     <w:nsid w:val="79697E3A"/>
     <w:multiLevelType w:val="hybridMultilevel"/>
     <w:tmpl w:val="BA249BE2"/>
@@ -27819,7 +27768,7 @@
 </file>
 
 <file path=word/styles.xml><?xml version="1.0" encoding="utf-8"?>
-<w:styles xmlns:mc="http://schemas.openxmlformats.org/markup-compatibility/2006" xmlns:r="http://schemas.openxmlformats.org/officeDocument/2006/relationships" xmlns:w="http://schemas.openxmlformats.org/wordprocessingml/2006/main" xmlns:w14="http://schemas.microsoft.com/office/word/2010/wordml" xmlns:w15="http://schemas.microsoft.com/office/word/2012/wordml" xmlns:w16cid="http://schemas.microsoft.com/office/word/2016/wordml/cid" xmlns:w16se="http://schemas.microsoft.com/office/word/2015/wordml/symex" mc:Ignorable="w14 w15 w16se w16cid">
+<w:styles xmlns:mc="http://schemas.openxmlformats.org/markup-compatibility/2006" xmlns:r="http://schemas.openxmlformats.org/officeDocument/2006/relationships" xmlns:w="http://schemas.openxmlformats.org/wordprocessingml/2006/main" xmlns:w14="http://schemas.microsoft.com/office/word/2010/wordml" mc:Ignorable="w14">
   <w:docDefaults>
     <w:rPrDefault>
       <w:rPr>
@@ -27829,382 +27778,144 @@
     </w:rPrDefault>
     <w:pPrDefault/>
   </w:docDefaults>
-  <w:latentStyles w:defLockedState="0" w:defUIPriority="99" w:defSemiHidden="0" w:defUnhideWhenUsed="0" w:defQFormat="0" w:count="375">
-    <w:lsdException w:name="Normal" w:uiPriority="0" w:qFormat="1"/>
-    <w:lsdException w:name="heading 1" w:uiPriority="0" w:qFormat="1"/>
-    <w:lsdException w:name="heading 2" w:uiPriority="0" w:qFormat="1"/>
-    <w:lsdException w:name="heading 3" w:uiPriority="0" w:qFormat="1"/>
-    <w:lsdException w:name="heading 4" w:uiPriority="0" w:qFormat="1"/>
-    <w:lsdException w:name="heading 5" w:uiPriority="0" w:qFormat="1"/>
-    <w:lsdException w:name="heading 6" w:uiPriority="0" w:qFormat="1"/>
-    <w:lsdException w:name="heading 7" w:uiPriority="0" w:qFormat="1"/>
-    <w:lsdException w:name="heading 8" w:uiPriority="0" w:qFormat="1"/>
-    <w:lsdException w:name="heading 9" w:uiPriority="0" w:qFormat="1"/>
-    <w:lsdException w:name="index 1" w:semiHidden="1" w:unhideWhenUsed="1"/>
-    <w:lsdException w:name="index 2" w:semiHidden="1" w:unhideWhenUsed="1"/>
-    <w:lsdException w:name="index 3" w:semiHidden="1" w:unhideWhenUsed="1"/>
-    <w:lsdException w:name="index 4" w:semiHidden="1" w:unhideWhenUsed="1"/>
-    <w:lsdException w:name="index 5" w:semiHidden="1" w:unhideWhenUsed="1"/>
-    <w:lsdException w:name="index 6" w:semiHidden="1" w:unhideWhenUsed="1"/>
-    <w:lsdException w:name="index 7" w:semiHidden="1" w:unhideWhenUsed="1"/>
-    <w:lsdException w:name="index 8" w:semiHidden="1" w:unhideWhenUsed="1"/>
-    <w:lsdException w:name="index 9" w:semiHidden="1" w:unhideWhenUsed="1"/>
-    <w:lsdException w:name="toc 1" w:semiHidden="1" w:uiPriority="39" w:unhideWhenUsed="1"/>
-    <w:lsdException w:name="toc 2" w:semiHidden="1" w:uiPriority="39" w:unhideWhenUsed="1"/>
-    <w:lsdException w:name="toc 3" w:semiHidden="1" w:uiPriority="39" w:unhideWhenUsed="1"/>
-    <w:lsdException w:name="toc 4" w:semiHidden="1" w:uiPriority="39" w:unhideWhenUsed="1"/>
-    <w:lsdException w:name="toc 5" w:semiHidden="1" w:uiPriority="39" w:unhideWhenUsed="1"/>
-    <w:lsdException w:name="toc 6" w:semiHidden="1" w:uiPriority="39" w:unhideWhenUsed="1"/>
-    <w:lsdException w:name="toc 7" w:semiHidden="1" w:uiPriority="39" w:unhideWhenUsed="1"/>
-    <w:lsdException w:name="toc 8" w:semiHidden="1" w:uiPriority="39" w:unhideWhenUsed="1"/>
-    <w:lsdException w:name="toc 9" w:semiHidden="1" w:uiPriority="39" w:unhideWhenUsed="1"/>
-    <w:lsdException w:name="Normal Indent" w:semiHidden="1" w:unhideWhenUsed="1"/>
-    <w:lsdException w:name="footnote text" w:semiHidden="1" w:unhideWhenUsed="1"/>
-    <w:lsdException w:name="annotation text" w:semiHidden="1" w:unhideWhenUsed="1"/>
-    <w:lsdException w:name="header" w:semiHidden="1" w:unhideWhenUsed="1"/>
-    <w:lsdException w:name="footer" w:semiHidden="1" w:unhideWhenUsed="1"/>
-    <w:lsdException w:name="index heading" w:semiHidden="1" w:unhideWhenUsed="1"/>
-    <w:lsdException w:name="caption" w:semiHidden="1" w:uiPriority="35" w:unhideWhenUsed="1" w:qFormat="1"/>
-    <w:lsdException w:name="table of figures" w:semiHidden="1" w:unhideWhenUsed="1"/>
-    <w:lsdException w:name="envelope address" w:semiHidden="1" w:unhideWhenUsed="1"/>
-    <w:lsdException w:name="envelope return" w:semiHidden="1" w:unhideWhenUsed="1"/>
-    <w:lsdException w:name="footnote reference" w:semiHidden="1" w:unhideWhenUsed="1"/>
-    <w:lsdException w:name="annotation reference" w:semiHidden="1" w:unhideWhenUsed="1"/>
-    <w:lsdException w:name="line number" w:semiHidden="1" w:unhideWhenUsed="1"/>
-    <w:lsdException w:name="page number" w:semiHidden="1" w:unhideWhenUsed="1"/>
-    <w:lsdException w:name="endnote reference" w:semiHidden="1" w:unhideWhenUsed="1"/>
-    <w:lsdException w:name="endnote text" w:semiHidden="1" w:unhideWhenUsed="1"/>
-    <w:lsdException w:name="table of authorities" w:semiHidden="1" w:unhideWhenUsed="1"/>
-    <w:lsdException w:name="macro" w:semiHidden="1" w:unhideWhenUsed="1"/>
-    <w:lsdException w:name="toa heading" w:semiHidden="1" w:unhideWhenUsed="1"/>
-    <w:lsdException w:name="List" w:semiHidden="1" w:unhideWhenUsed="1"/>
-    <w:lsdException w:name="List Bullet" w:semiHidden="1" w:unhideWhenUsed="1"/>
-    <w:lsdException w:name="List Number" w:semiHidden="1" w:unhideWhenUsed="1"/>
-    <w:lsdException w:name="List 2" w:semiHidden="1" w:unhideWhenUsed="1"/>
-    <w:lsdException w:name="List 3" w:semiHidden="1" w:unhideWhenUsed="1"/>
-    <w:lsdException w:name="List 4" w:semiHidden="1" w:unhideWhenUsed="1"/>
-    <w:lsdException w:name="List 5" w:semiHidden="1" w:unhideWhenUsed="1"/>
-    <w:lsdException w:name="List Bullet 2" w:semiHidden="1" w:unhideWhenUsed="1"/>
-    <w:lsdException w:name="List Bullet 3" w:semiHidden="1" w:unhideWhenUsed="1"/>
-    <w:lsdException w:name="List Bullet 4" w:semiHidden="1" w:unhideWhenUsed="1"/>
-    <w:lsdException w:name="List Bullet 5" w:semiHidden="1" w:unhideWhenUsed="1"/>
-    <w:lsdException w:name="List Number 2" w:semiHidden="1" w:unhideWhenUsed="1"/>
-    <w:lsdException w:name="List Number 3" w:semiHidden="1" w:unhideWhenUsed="1"/>
-    <w:lsdException w:name="List Number 4" w:semiHidden="1" w:unhideWhenUsed="1"/>
-    <w:lsdException w:name="List Number 5" w:semiHidden="1" w:unhideWhenUsed="1"/>
-    <w:lsdException w:name="Title" w:uiPriority="10" w:qFormat="1"/>
-    <w:lsdException w:name="Closing" w:semiHidden="1" w:unhideWhenUsed="1"/>
-    <w:lsdException w:name="Signature" w:semiHidden="1" w:unhideWhenUsed="1"/>
-    <w:lsdException w:name="Default Paragraph Font" w:semiHidden="1" w:uiPriority="1" w:unhideWhenUsed="1"/>
-    <w:lsdException w:name="Body Text" w:semiHidden="1" w:unhideWhenUsed="1"/>
-    <w:lsdException w:name="Body Text Indent" w:semiHidden="1" w:unhideWhenUsed="1"/>
-    <w:lsdException w:name="List Continue" w:semiHidden="1" w:unhideWhenUsed="1"/>
-    <w:lsdException w:name="List Continue 2" w:semiHidden="1" w:unhideWhenUsed="1"/>
-    <w:lsdException w:name="List Continue 3" w:semiHidden="1" w:unhideWhenUsed="1"/>
-    <w:lsdException w:name="List Continue 4" w:semiHidden="1" w:unhideWhenUsed="1"/>
-    <w:lsdException w:name="List Continue 5" w:semiHidden="1" w:unhideWhenUsed="1"/>
-    <w:lsdException w:name="Message Header" w:semiHidden="1" w:unhideWhenUsed="1"/>
-    <w:lsdException w:name="Subtitle" w:uiPriority="11" w:qFormat="1"/>
-    <w:lsdException w:name="Salutation" w:semiHidden="1" w:unhideWhenUsed="1"/>
-    <w:lsdException w:name="Date" w:semiHidden="1" w:unhideWhenUsed="1"/>
-    <w:lsdException w:name="Body Text First Indent" w:semiHidden="1" w:unhideWhenUsed="1"/>
-    <w:lsdException w:name="Body Text First Indent 2" w:semiHidden="1" w:unhideWhenUsed="1"/>
-    <w:lsdException w:name="Note Heading" w:semiHidden="1" w:unhideWhenUsed="1"/>
-    <w:lsdException w:name="Body Text 2" w:semiHidden="1" w:unhideWhenUsed="1"/>
-    <w:lsdException w:name="Body Text 3" w:semiHidden="1" w:unhideWhenUsed="1"/>
-    <w:lsdException w:name="Body Text Indent 2" w:semiHidden="1" w:unhideWhenUsed="1"/>
-    <w:lsdException w:name="Body Text Indent 3" w:semiHidden="1" w:unhideWhenUsed="1"/>
-    <w:lsdException w:name="Block Text" w:semiHidden="1" w:unhideWhenUsed="1"/>
-    <w:lsdException w:name="Hyperlink" w:semiHidden="1" w:unhideWhenUsed="1"/>
-    <w:lsdException w:name="FollowedHyperlink" w:semiHidden="1" w:unhideWhenUsed="1"/>
-    <w:lsdException w:name="Strong" w:uiPriority="22" w:qFormat="1"/>
-    <w:lsdException w:name="Emphasis" w:uiPriority="20" w:qFormat="1"/>
-    <w:lsdException w:name="Document Map" w:semiHidden="1" w:unhideWhenUsed="1"/>
-    <w:lsdException w:name="Plain Text" w:semiHidden="1" w:unhideWhenUsed="1"/>
-    <w:lsdException w:name="E-mail Signature" w:semiHidden="1" w:unhideWhenUsed="1"/>
-    <w:lsdException w:name="HTML Top of Form" w:semiHidden="1" w:unhideWhenUsed="1"/>
-    <w:lsdException w:name="HTML Bottom of Form" w:semiHidden="1" w:unhideWhenUsed="1"/>
-    <w:lsdException w:name="Normal (Web)" w:semiHidden="1" w:unhideWhenUsed="1"/>
-    <w:lsdException w:name="HTML Acronym" w:semiHidden="1" w:unhideWhenUsed="1"/>
-    <w:lsdException w:name="HTML Address" w:semiHidden="1" w:unhideWhenUsed="1"/>
-    <w:lsdException w:name="HTML Cite" w:semiHidden="1" w:unhideWhenUsed="1"/>
-    <w:lsdException w:name="HTML Code" w:semiHidden="1" w:unhideWhenUsed="1"/>
-    <w:lsdException w:name="HTML Definition" w:semiHidden="1" w:unhideWhenUsed="1"/>
-    <w:lsdException w:name="HTML Keyboard" w:semiHidden="1" w:unhideWhenUsed="1"/>
-    <w:lsdException w:name="HTML Preformatted" w:semiHidden="1" w:unhideWhenUsed="1"/>
-    <w:lsdException w:name="HTML Sample" w:semiHidden="1" w:unhideWhenUsed="1"/>
-    <w:lsdException w:name="HTML Typewriter" w:semiHidden="1" w:unhideWhenUsed="1"/>
-    <w:lsdException w:name="HTML Variable" w:semiHidden="1" w:unhideWhenUsed="1"/>
-    <w:lsdException w:name="Normal Table" w:semiHidden="1" w:unhideWhenUsed="1"/>
-    <w:lsdException w:name="annotation subject" w:semiHidden="1" w:unhideWhenUsed="1"/>
-    <w:lsdException w:name="No List" w:semiHidden="1" w:unhideWhenUsed="1"/>
-    <w:lsdException w:name="Outline List 1" w:semiHidden="1" w:unhideWhenUsed="1"/>
-    <w:lsdException w:name="Outline List 2" w:semiHidden="1" w:unhideWhenUsed="1"/>
-    <w:lsdException w:name="Outline List 3" w:semiHidden="1" w:unhideWhenUsed="1"/>
-    <w:lsdException w:name="Table Simple 1" w:semiHidden="1" w:unhideWhenUsed="1"/>
-    <w:lsdException w:name="Table Simple 2" w:semiHidden="1" w:unhideWhenUsed="1"/>
-    <w:lsdException w:name="Table Simple 3" w:semiHidden="1" w:unhideWhenUsed="1"/>
-    <w:lsdException w:name="Table Classic 1" w:semiHidden="1" w:unhideWhenUsed="1"/>
-    <w:lsdException w:name="Table Classic 2" w:semiHidden="1" w:unhideWhenUsed="1"/>
-    <w:lsdException w:name="Table Classic 3" w:semiHidden="1" w:unhideWhenUsed="1"/>
-    <w:lsdException w:name="Table Classic 4" w:semiHidden="1" w:unhideWhenUsed="1"/>
-    <w:lsdException w:name="Table Colorful 1" w:semiHidden="1" w:unhideWhenUsed="1"/>
-    <w:lsdException w:name="Table Colorful 2" w:semiHidden="1" w:unhideWhenUsed="1"/>
-    <w:lsdException w:name="Table Colorful 3" w:semiHidden="1" w:unhideWhenUsed="1"/>
-    <w:lsdException w:name="Table Columns 1" w:semiHidden="1" w:unhideWhenUsed="1"/>
-    <w:lsdException w:name="Table Columns 2" w:semiHidden="1" w:unhideWhenUsed="1"/>
-    <w:lsdException w:name="Table Columns 3" w:semiHidden="1" w:unhideWhenUsed="1"/>
-    <w:lsdException w:name="Table Columns 4" w:semiHidden="1" w:unhideWhenUsed="1"/>
-    <w:lsdException w:name="Table Columns 5" w:semiHidden="1" w:unhideWhenUsed="1"/>
-    <w:lsdException w:name="Table Grid 1" w:semiHidden="1" w:unhideWhenUsed="1"/>
-    <w:lsdException w:name="Table Grid 2" w:semiHidden="1" w:unhideWhenUsed="1"/>
-    <w:lsdException w:name="Table Grid 3" w:semiHidden="1" w:unhideWhenUsed="1"/>
-    <w:lsdException w:name="Table Grid 4" w:semiHidden="1" w:unhideWhenUsed="1"/>
-    <w:lsdException w:name="Table Grid 5" w:semiHidden="1" w:unhideWhenUsed="1"/>
-    <w:lsdException w:name="Table Grid 6" w:semiHidden="1" w:unhideWhenUsed="1"/>
-    <w:lsdException w:name="Table Grid 7" w:semiHidden="1" w:unhideWhenUsed="1"/>
-    <w:lsdException w:name="Table Grid 8" w:semiHidden="1" w:unhideWhenUsed="1"/>
-    <w:lsdException w:name="Table List 1" w:semiHidden="1" w:unhideWhenUsed="1"/>
-    <w:lsdException w:name="Table List 2" w:semiHidden="1" w:unhideWhenUsed="1"/>
-    <w:lsdException w:name="Table List 3" w:semiHidden="1" w:unhideWhenUsed="1"/>
-    <w:lsdException w:name="Table List 4" w:semiHidden="1" w:unhideWhenUsed="1"/>
-    <w:lsdException w:name="Table List 5" w:semiHidden="1" w:unhideWhenUsed="1"/>
-    <w:lsdException w:name="Table List 6" w:semiHidden="1" w:unhideWhenUsed="1"/>
-    <w:lsdException w:name="Table List 7" w:semiHidden="1" w:unhideWhenUsed="1"/>
-    <w:lsdException w:name="Table List 8" w:semiHidden="1" w:unhideWhenUsed="1"/>
-    <w:lsdException w:name="Table 3D effects 1" w:semiHidden="1" w:unhideWhenUsed="1"/>
-    <w:lsdException w:name="Table 3D effects 2" w:semiHidden="1" w:unhideWhenUsed="1"/>
-    <w:lsdException w:name="Table 3D effects 3" w:semiHidden="1" w:unhideWhenUsed="1"/>
-    <w:lsdException w:name="Table Contemporary" w:semiHidden="1" w:unhideWhenUsed="1"/>
-    <w:lsdException w:name="Table Elegant" w:semiHidden="1" w:unhideWhenUsed="1"/>
-    <w:lsdException w:name="Table Professional" w:semiHidden="1" w:unhideWhenUsed="1"/>
-    <w:lsdException w:name="Table Subtle 1" w:semiHidden="1" w:unhideWhenUsed="1"/>
-    <w:lsdException w:name="Table Subtle 2" w:semiHidden="1" w:unhideWhenUsed="1"/>
-    <w:lsdException w:name="Table Web 1" w:semiHidden="1" w:unhideWhenUsed="1"/>
-    <w:lsdException w:name="Table Web 2" w:semiHidden="1" w:unhideWhenUsed="1"/>
-    <w:lsdException w:name="Table Web 3" w:semiHidden="1" w:unhideWhenUsed="1"/>
-    <w:lsdException w:name="Balloon Text" w:semiHidden="1" w:unhideWhenUsed="1"/>
-    <w:lsdException w:name="Table Grid" w:semiHidden="1" w:uiPriority="59" w:unhideWhenUsed="1"/>
-    <w:lsdException w:name="Table Theme" w:semiHidden="1" w:unhideWhenUsed="1"/>
-    <w:lsdException w:name="Placeholder Text" w:semiHidden="1"/>
-    <w:lsdException w:name="No Spacing" w:uiPriority="1" w:qFormat="1"/>
-    <w:lsdException w:name="Light Shading" w:uiPriority="60"/>
-    <w:lsdException w:name="Light List" w:uiPriority="61"/>
-    <w:lsdException w:name="Light Grid" w:uiPriority="62"/>
-    <w:lsdException w:name="Medium Shading 1" w:uiPriority="63"/>
-    <w:lsdException w:name="Medium Shading 2" w:uiPriority="64"/>
-    <w:lsdException w:name="Medium List 1" w:uiPriority="65"/>
-    <w:lsdException w:name="Medium List 2" w:uiPriority="66"/>
-    <w:lsdException w:name="Medium Grid 1" w:uiPriority="67"/>
-    <w:lsdException w:name="Medium Grid 2" w:uiPriority="68"/>
-    <w:lsdException w:name="Medium Grid 3" w:uiPriority="69"/>
-    <w:lsdException w:name="Dark List" w:uiPriority="70"/>
-    <w:lsdException w:name="Colorful Shading" w:uiPriority="71"/>
-    <w:lsdException w:name="Colorful List" w:uiPriority="72"/>
-    <w:lsdException w:name="Colorful Grid" w:uiPriority="73"/>
-    <w:lsdException w:name="Light Shading Accent 1" w:uiPriority="60"/>
-    <w:lsdException w:name="Light List Accent 1" w:uiPriority="61"/>
-    <w:lsdException w:name="Light Grid Accent 1" w:uiPriority="62"/>
-    <w:lsdException w:name="Medium Shading 1 Accent 1" w:uiPriority="63"/>
-    <w:lsdException w:name="Medium Shading 2 Accent 1" w:uiPriority="64"/>
-    <w:lsdException w:name="Medium List 1 Accent 1" w:uiPriority="65"/>
-    <w:lsdException w:name="Revision" w:semiHidden="1"/>
-    <w:lsdException w:name="List Paragraph" w:uiPriority="34" w:qFormat="1"/>
-    <w:lsdException w:name="Quote" w:uiPriority="29" w:qFormat="1"/>
-    <w:lsdException w:name="Intense Quote" w:uiPriority="30" w:qFormat="1"/>
-    <w:lsdException w:name="Medium List 2 Accent 1" w:uiPriority="66"/>
-    <w:lsdException w:name="Medium Grid 1 Accent 1" w:uiPriority="67"/>
-    <w:lsdException w:name="Medium Grid 2 Accent 1" w:uiPriority="68"/>
-    <w:lsdException w:name="Medium Grid 3 Accent 1" w:uiPriority="69"/>
-    <w:lsdException w:name="Dark List Accent 1" w:uiPriority="70"/>
-    <w:lsdException w:name="Colorful Shading Accent 1" w:uiPriority="71"/>
-    <w:lsdException w:name="Colorful List Accent 1" w:uiPriority="72"/>
-    <w:lsdException w:name="Colorful Grid Accent 1" w:uiPriority="73"/>
-    <w:lsdException w:name="Light Shading Accent 2" w:uiPriority="60"/>
-    <w:lsdException w:name="Light List Accent 2" w:uiPriority="61"/>
-    <w:lsdException w:name="Light Grid Accent 2" w:uiPriority="62"/>
-    <w:lsdException w:name="Medium Shading 1 Accent 2" w:uiPriority="63"/>
-    <w:lsdException w:name="Medium Shading 2 Accent 2" w:uiPriority="64"/>
-    <w:lsdException w:name="Medium List 1 Accent 2" w:uiPriority="65"/>
-    <w:lsdException w:name="Medium List 2 Accent 2" w:uiPriority="66"/>
-    <w:lsdException w:name="Medium Grid 1 Accent 2" w:uiPriority="67"/>
-    <w:lsdException w:name="Medium Grid 2 Accent 2" w:uiPriority="68"/>
-    <w:lsdException w:name="Medium Grid 3 Accent 2" w:uiPriority="69"/>
-    <w:lsdException w:name="Dark List Accent 2" w:uiPriority="70"/>
-    <w:lsdException w:name="Colorful Shading Accent 2" w:uiPriority="71"/>
-    <w:lsdException w:name="Colorful List Accent 2" w:uiPriority="72"/>
-    <w:lsdException w:name="Colorful Grid Accent 2" w:uiPriority="73"/>
-    <w:lsdException w:name="Light Shading Accent 3" w:uiPriority="60"/>
-    <w:lsdException w:name="Light List Accent 3" w:uiPriority="61"/>
-    <w:lsdException w:name="Light Grid Accent 3" w:uiPriority="62"/>
-    <w:lsdException w:name="Medium Shading 1 Accent 3" w:uiPriority="63"/>
-    <w:lsdException w:name="Medium Shading 2 Accent 3" w:uiPriority="64"/>
-    <w:lsdException w:name="Medium List 1 Accent 3" w:uiPriority="65"/>
-    <w:lsdException w:name="Medium List 2 Accent 3" w:uiPriority="66"/>
-    <w:lsdException w:name="Medium Grid 1 Accent 3" w:uiPriority="67"/>
-    <w:lsdException w:name="Medium Grid 2 Accent 3" w:uiPriority="68"/>
-    <w:lsdException w:name="Medium Grid 3 Accent 3" w:uiPriority="69"/>
-    <w:lsdException w:name="Dark List Accent 3" w:uiPriority="70"/>
-    <w:lsdException w:name="Colorful Shading Accent 3" w:uiPriority="71"/>
-    <w:lsdException w:name="Colorful List Accent 3" w:uiPriority="72"/>
-    <w:lsdException w:name="Colorful Grid Accent 3" w:uiPriority="73"/>
-    <w:lsdException w:name="Light Shading Accent 4" w:uiPriority="60"/>
-    <w:lsdException w:name="Light List Accent 4" w:uiPriority="61"/>
-    <w:lsdException w:name="Light Grid Accent 4" w:uiPriority="62"/>
-    <w:lsdException w:name="Medium Shading 1 Accent 4" w:uiPriority="63"/>
-    <w:lsdException w:name="Medium Shading 2 Accent 4" w:uiPriority="64"/>
-    <w:lsdException w:name="Medium List 1 Accent 4" w:uiPriority="65"/>
-    <w:lsdException w:name="Medium List 2 Accent 4" w:uiPriority="66"/>
-    <w:lsdException w:name="Medium Grid 1 Accent 4" w:uiPriority="67"/>
-    <w:lsdException w:name="Medium Grid 2 Accent 4" w:uiPriority="68"/>
-    <w:lsdException w:name="Medium Grid 3 Accent 4" w:uiPriority="69"/>
-    <w:lsdException w:name="Dark List Accent 4" w:uiPriority="70"/>
-    <w:lsdException w:name="Colorful Shading Accent 4" w:uiPriority="71"/>
-    <w:lsdException w:name="Colorful List Accent 4" w:uiPriority="72"/>
-    <w:lsdException w:name="Colorful Grid Accent 4" w:uiPriority="73"/>
-    <w:lsdException w:name="Light Shading Accent 5" w:uiPriority="60"/>
-    <w:lsdException w:name="Light List Accent 5" w:uiPriority="61"/>
-    <w:lsdException w:name="Light Grid Accent 5" w:uiPriority="62"/>
-    <w:lsdException w:name="Medium Shading 1 Accent 5" w:uiPriority="63"/>
-    <w:lsdException w:name="Medium Shading 2 Accent 5" w:uiPriority="64"/>
-    <w:lsdException w:name="Medium List 1 Accent 5" w:uiPriority="65"/>
-    <w:lsdException w:name="Medium List 2 Accent 5" w:uiPriority="66"/>
-    <w:lsdException w:name="Medium Grid 1 Accent 5" w:uiPriority="67"/>
-    <w:lsdException w:name="Medium Grid 2 Accent 5" w:uiPriority="68"/>
-    <w:lsdException w:name="Medium Grid 3 Accent 5" w:uiPriority="69"/>
-    <w:lsdException w:name="Dark List Accent 5" w:uiPriority="70"/>
-    <w:lsdException w:name="Colorful Shading Accent 5" w:uiPriority="71"/>
-    <w:lsdException w:name="Colorful List Accent 5" w:uiPriority="72"/>
-    <w:lsdException w:name="Colorful Grid Accent 5" w:uiPriority="73"/>
-    <w:lsdException w:name="Light Shading Accent 6" w:uiPriority="60"/>
-    <w:lsdException w:name="Light List Accent 6" w:uiPriority="61"/>
-    <w:lsdException w:name="Light Grid Accent 6" w:uiPriority="62"/>
-    <w:lsdException w:name="Medium Shading 1 Accent 6" w:uiPriority="63"/>
-    <w:lsdException w:name="Medium Shading 2 Accent 6" w:uiPriority="64"/>
-    <w:lsdException w:name="Medium List 1 Accent 6" w:uiPriority="65"/>
-    <w:lsdException w:name="Medium List 2 Accent 6" w:uiPriority="66"/>
-    <w:lsdException w:name="Medium Grid 1 Accent 6" w:uiPriority="67"/>
-    <w:lsdException w:name="Medium Grid 2 Accent 6" w:uiPriority="68"/>
-    <w:lsdException w:name="Medium Grid 3 Accent 6" w:uiPriority="69"/>
-    <w:lsdException w:name="Dark List Accent 6" w:uiPriority="70"/>
-    <w:lsdException w:name="Colorful Shading Accent 6" w:uiPriority="71"/>
-    <w:lsdException w:name="Colorful List Accent 6" w:uiPriority="72"/>
-    <w:lsdException w:name="Colorful Grid Accent 6" w:uiPriority="73"/>
-    <w:lsdException w:name="Subtle Emphasis" w:uiPriority="19" w:qFormat="1"/>
-    <w:lsdException w:name="Intense Emphasis" w:uiPriority="21" w:qFormat="1"/>
-    <w:lsdException w:name="Subtle Reference" w:uiPriority="31" w:qFormat="1"/>
-    <w:lsdException w:name="Intense Reference" w:uiPriority="32" w:qFormat="1"/>
-    <w:lsdException w:name="Book Title" w:uiPriority="33" w:qFormat="1"/>
-    <w:lsdException w:name="Bibliography" w:semiHidden="1" w:uiPriority="37" w:unhideWhenUsed="1"/>
-    <w:lsdException w:name="TOC Heading" w:semiHidden="1" w:uiPriority="39" w:unhideWhenUsed="1" w:qFormat="1"/>
-    <w:lsdException w:name="Plain Table 1" w:uiPriority="41"/>
-    <w:lsdException w:name="Plain Table 2" w:uiPriority="42"/>
-    <w:lsdException w:name="Plain Table 3" w:uiPriority="43"/>
-    <w:lsdException w:name="Plain Table 4" w:uiPriority="44"/>
-    <w:lsdException w:name="Plain Table 5" w:uiPriority="45"/>
-    <w:lsdException w:name="Grid Table Light" w:uiPriority="40"/>
-    <w:lsdException w:name="Grid Table 1 Light" w:uiPriority="46"/>
-    <w:lsdException w:name="Grid Table 2" w:uiPriority="47"/>
-    <w:lsdException w:name="Grid Table 3" w:uiPriority="48"/>
-    <w:lsdException w:name="Grid Table 4" w:uiPriority="49"/>
-    <w:lsdException w:name="Grid Table 5 Dark" w:uiPriority="50"/>
-    <w:lsdException w:name="Grid Table 6 Colorful" w:uiPriority="51"/>
-    <w:lsdException w:name="Grid Table 7 Colorful" w:uiPriority="52"/>
-    <w:lsdException w:name="Grid Table 1 Light Accent 1" w:uiPriority="46"/>
-    <w:lsdException w:name="Grid Table 2 Accent 1" w:uiPriority="47"/>
-    <w:lsdException w:name="Grid Table 3 Accent 1" w:uiPriority="48"/>
-    <w:lsdException w:name="Grid Table 4 Accent 1" w:uiPriority="49"/>
-    <w:lsdException w:name="Grid Table 5 Dark Accent 1" w:uiPriority="50"/>
-    <w:lsdException w:name="Grid Table 6 Colorful Accent 1" w:uiPriority="51"/>
-    <w:lsdException w:name="Grid Table 7 Colorful Accent 1" w:uiPriority="52"/>
-    <w:lsdException w:name="Grid Table 1 Light Accent 2" w:uiPriority="46"/>
-    <w:lsdException w:name="Grid Table 2 Accent 2" w:uiPriority="47"/>
-    <w:lsdException w:name="Grid Table 3 Accent 2" w:uiPriority="48"/>
-    <w:lsdException w:name="Grid Table 4 Accent 2" w:uiPriority="49"/>
-    <w:lsdException w:name="Grid Table 5 Dark Accent 2" w:uiPriority="50"/>
-    <w:lsdException w:name="Grid Table 6 Colorful Accent 2" w:uiPriority="51"/>
-    <w:lsdException w:name="Grid Table 7 Colorful Accent 2" w:uiPriority="52"/>
-    <w:lsdException w:name="Grid Table 1 Light Accent 3" w:uiPriority="46"/>
-    <w:lsdException w:name="Grid Table 2 Accent 3" w:uiPriority="47"/>
-    <w:lsdException w:name="Grid Table 3 Accent 3" w:uiPriority="48"/>
-    <w:lsdException w:name="Grid Table 4 Accent 3" w:uiPriority="49"/>
-    <w:lsdException w:name="Grid Table 5 Dark Accent 3" w:uiPriority="50"/>
-    <w:lsdException w:name="Grid Table 6 Colorful Accent 3" w:uiPriority="51"/>
-    <w:lsdException w:name="Grid Table 7 Colorful Accent 3" w:uiPriority="52"/>
-    <w:lsdException w:name="Grid Table 1 Light Accent 4" w:uiPriority="46"/>
-    <w:lsdException w:name="Grid Table 2 Accent 4" w:uiPriority="47"/>
-    <w:lsdException w:name="Grid Table 3 Accent 4" w:uiPriority="48"/>
-    <w:lsdException w:name="Grid Table 4 Accent 4" w:uiPriority="49"/>
-    <w:lsdException w:name="Grid Table 5 Dark Accent 4" w:uiPriority="50"/>
-    <w:lsdException w:name="Grid Table 6 Colorful Accent 4" w:uiPriority="51"/>
-    <w:lsdException w:name="Grid Table 7 Colorful Accent 4" w:uiPriority="52"/>
-    <w:lsdException w:name="Grid Table 1 Light Accent 5" w:uiPriority="46"/>
-    <w:lsdException w:name="Grid Table 2 Accent 5" w:uiPriority="47"/>
-    <w:lsdException w:name="Grid Table 3 Accent 5" w:uiPriority="48"/>
-    <w:lsdException w:name="Grid Table 4 Accent 5" w:uiPriority="49"/>
-    <w:lsdException w:name="Grid Table 5 Dark Accent 5" w:uiPriority="50"/>
-    <w:lsdException w:name="Grid Table 6 Colorful Accent 5" w:uiPriority="51"/>
-    <w:lsdException w:name="Grid Table 7 Colorful Accent 5" w:uiPriority="52"/>
-    <w:lsdException w:name="Grid Table 1 Light Accent 6" w:uiPriority="46"/>
-    <w:lsdException w:name="Grid Table 2 Accent 6" w:uiPriority="47"/>
-    <w:lsdException w:name="Grid Table 3 Accent 6" w:uiPriority="48"/>
-    <w:lsdException w:name="Grid Table 4 Accent 6" w:uiPriority="49"/>
-    <w:lsdException w:name="Grid Table 5 Dark Accent 6" w:uiPriority="50"/>
-    <w:lsdException w:name="Grid Table 6 Colorful Accent 6" w:uiPriority="51"/>
-    <w:lsdException w:name="Grid Table 7 Colorful Accent 6" w:uiPriority="52"/>
-    <w:lsdException w:name="List Table 1 Light" w:uiPriority="46"/>
-    <w:lsdException w:name="List Table 2" w:uiPriority="47"/>
-    <w:lsdException w:name="List Table 3" w:uiPriority="48"/>
-    <w:lsdException w:name="List Table 4" w:uiPriority="49"/>
-    <w:lsdException w:name="List Table 5 Dark" w:uiPriority="50"/>
-    <w:lsdException w:name="List Table 6 Colorful" w:uiPriority="51"/>
-    <w:lsdException w:name="List Table 7 Colorful" w:uiPriority="52"/>
-    <w:lsdException w:name="List Table 1 Light Accent 1" w:uiPriority="46"/>
-    <w:lsdException w:name="List Table 2 Accent 1" w:uiPriority="47"/>
-    <w:lsdException w:name="List Table 3 Accent 1" w:uiPriority="48"/>
-    <w:lsdException w:name="List Table 4 Accent 1" w:uiPriority="49"/>
-    <w:lsdException w:name="List Table 5 Dark Accent 1" w:uiPriority="50"/>
-    <w:lsdException w:name="List Table 6 Colorful Accent 1" w:uiPriority="51"/>
-    <w:lsdException w:name="List Table 7 Colorful Accent 1" w:uiPriority="52"/>
-    <w:lsdException w:name="List Table 1 Light Accent 2" w:uiPriority="46"/>
-    <w:lsdException w:name="List Table 2 Accent 2" w:uiPriority="47"/>
-    <w:lsdException w:name="List Table 3 Accent 2" w:uiPriority="48"/>
-    <w:lsdException w:name="List Table 4 Accent 2" w:uiPriority="49"/>
-    <w:lsdException w:name="List Table 5 Dark Accent 2" w:uiPriority="50"/>
-    <w:lsdException w:name="List Table 6 Colorful Accent 2" w:uiPriority="51"/>
-    <w:lsdException w:name="List Table 7 Colorful Accent 2" w:uiPriority="52"/>
-    <w:lsdException w:name="List Table 1 Light Accent 3" w:uiPriority="46"/>
-    <w:lsdException w:name="List Table 2 Accent 3" w:uiPriority="47"/>
-    <w:lsdException w:name="List Table 3 Accent 3" w:uiPriority="48"/>
-    <w:lsdException w:name="List Table 4 Accent 3" w:uiPriority="49"/>
-    <w:lsdException w:name="List Table 5 Dark Accent 3" w:uiPriority="50"/>
-    <w:lsdException w:name="List Table 6 Colorful Accent 3" w:uiPriority="51"/>
-    <w:lsdException w:name="List Table 7 Colorful Accent 3" w:uiPriority="52"/>
-    <w:lsdException w:name="List Table 1 Light Accent 4" w:uiPriority="46"/>
-    <w:lsdException w:name="List Table 2 Accent 4" w:uiPriority="47"/>
-    <w:lsdException w:name="List Table 3 Accent 4" w:uiPriority="48"/>
-    <w:lsdException w:name="List Table 4 Accent 4" w:uiPriority="49"/>
-    <w:lsdException w:name="List Table 5 Dark Accent 4" w:uiPriority="50"/>
-    <w:lsdException w:name="List Table 6 Colorful Accent 4" w:uiPriority="51"/>
-    <w:lsdException w:name="List Table 7 Colorful Accent 4" w:uiPriority="52"/>
-    <w:lsdException w:name="List Table 1 Light Accent 5" w:uiPriority="46"/>
-    <w:lsdException w:name="List Table 2 Accent 5" w:uiPriority="47"/>
-    <w:lsdException w:name="List Table 3 Accent 5" w:uiPriority="48"/>
-    <w:lsdException w:name="List Table 4 Accent 5" w:uiPriority="49"/>
-    <w:lsdException w:name="List Table 5 Dark Accent 5" w:uiPriority="50"/>
-    <w:lsdException w:name="List Table 6 Colorful Accent 5" w:uiPriority="51"/>
-    <w:lsdException w:name="List Table 7 Colorful Accent 5" w:uiPriority="52"/>
-    <w:lsdException w:name="List Table 1 Light Accent 6" w:uiPriority="46"/>
-    <w:lsdException w:name="List Table 2 Accent 6" w:uiPriority="47"/>
-    <w:lsdException w:name="List Table 3 Accent 6" w:uiPriority="48"/>
-    <w:lsdException w:name="List Table 4 Accent 6" w:uiPriority="49"/>
-    <w:lsdException w:name="List Table 5 Dark Accent 6" w:uiPriority="50"/>
-    <w:lsdException w:name="List Table 6 Colorful Accent 6" w:uiPriority="51"/>
-    <w:lsdException w:name="List Table 7 Colorful Accent 6" w:uiPriority="52"/>
-    <w:lsdException w:name="Mention" w:semiHidden="1" w:unhideWhenUsed="1"/>
-    <w:lsdException w:name="Smart Hyperlink" w:semiHidden="1" w:unhideWhenUsed="1"/>
-    <w:lsdException w:name="Hashtag" w:semiHidden="1" w:unhideWhenUsed="1"/>
-    <w:lsdException w:name="Unresolved Mention" w:semiHidden="1" w:unhideWhenUsed="1"/>
+  <w:latentStyles w:defLockedState="0" w:defUIPriority="99" w:defSemiHidden="1" w:defUnhideWhenUsed="1" w:defQFormat="0" w:count="267">
+    <w:lsdException w:name="Normal" w:semiHidden="0" w:uiPriority="0" w:unhideWhenUsed="0" w:qFormat="1"/>
+    <w:lsdException w:name="heading 1" w:semiHidden="0" w:uiPriority="0" w:unhideWhenUsed="0" w:qFormat="1"/>
+    <w:lsdException w:name="heading 2" w:semiHidden="0" w:uiPriority="0" w:unhideWhenUsed="0" w:qFormat="1"/>
+    <w:lsdException w:name="heading 3" w:semiHidden="0" w:uiPriority="0" w:unhideWhenUsed="0" w:qFormat="1"/>
+    <w:lsdException w:name="heading 4" w:semiHidden="0" w:uiPriority="0" w:unhideWhenUsed="0" w:qFormat="1"/>
+    <w:lsdException w:name="heading 5" w:semiHidden="0" w:uiPriority="0" w:unhideWhenUsed="0" w:qFormat="1"/>
+    <w:lsdException w:name="heading 6" w:semiHidden="0" w:uiPriority="0" w:unhideWhenUsed="0" w:qFormat="1"/>
+    <w:lsdException w:name="heading 7" w:semiHidden="0" w:uiPriority="0" w:unhideWhenUsed="0" w:qFormat="1"/>
+    <w:lsdException w:name="heading 8" w:semiHidden="0" w:uiPriority="0" w:unhideWhenUsed="0" w:qFormat="1"/>
+    <w:lsdException w:name="heading 9" w:semiHidden="0" w:uiPriority="0" w:unhideWhenUsed="0" w:qFormat="1"/>
+    <w:lsdException w:name="toc 1" w:uiPriority="39"/>
+    <w:lsdException w:name="toc 2" w:uiPriority="39"/>
+    <w:lsdException w:name="toc 3" w:uiPriority="39"/>
+    <w:lsdException w:name="toc 4" w:uiPriority="39"/>
+    <w:lsdException w:name="toc 5" w:uiPriority="39"/>
+    <w:lsdException w:name="toc 6" w:uiPriority="39"/>
+    <w:lsdException w:name="toc 7" w:uiPriority="39"/>
+    <w:lsdException w:name="toc 8" w:uiPriority="39"/>
+    <w:lsdException w:name="toc 9" w:uiPriority="39"/>
+    <w:lsdException w:name="caption" w:uiPriority="35" w:qFormat="1"/>
+    <w:lsdException w:name="Title" w:semiHidden="0" w:uiPriority="10" w:unhideWhenUsed="0" w:qFormat="1"/>
+    <w:lsdException w:name="Default Paragraph Font" w:uiPriority="1"/>
+    <w:lsdException w:name="Subtitle" w:semiHidden="0" w:uiPriority="11" w:unhideWhenUsed="0" w:qFormat="1"/>
+    <w:lsdException w:name="Strong" w:semiHidden="0" w:uiPriority="22" w:unhideWhenUsed="0" w:qFormat="1"/>
+    <w:lsdException w:name="Emphasis" w:semiHidden="0" w:uiPriority="20" w:unhideWhenUsed="0" w:qFormat="1"/>
+    <w:lsdException w:name="Table Grid" w:uiPriority="59"/>
+    <w:lsdException w:name="Placeholder Text" w:unhideWhenUsed="0"/>
+    <w:lsdException w:name="No Spacing" w:semiHidden="0" w:uiPriority="1" w:unhideWhenUsed="0" w:qFormat="1"/>
+    <w:lsdException w:name="Light Shading" w:semiHidden="0" w:uiPriority="60" w:unhideWhenUsed="0"/>
+    <w:lsdException w:name="Light List" w:semiHidden="0" w:uiPriority="61" w:unhideWhenUsed="0"/>
+    <w:lsdException w:name="Light Grid" w:semiHidden="0" w:uiPriority="62" w:unhideWhenUsed="0"/>
+    <w:lsdException w:name="Medium Shading 1" w:semiHidden="0" w:uiPriority="63" w:unhideWhenUsed="0"/>
+    <w:lsdException w:name="Medium Shading 2" w:semiHidden="0" w:uiPriority="64" w:unhideWhenUsed="0"/>
+    <w:lsdException w:name="Medium List 1" w:semiHidden="0" w:uiPriority="65" w:unhideWhenUsed="0"/>
+    <w:lsdException w:name="Medium List 2" w:semiHidden="0" w:uiPriority="66" w:unhideWhenUsed="0"/>
+    <w:lsdException w:name="Medium Grid 1" w:semiHidden="0" w:uiPriority="67" w:unhideWhenUsed="0"/>
+    <w:lsdException w:name="Medium Grid 2" w:semiHidden="0" w:uiPriority="68" w:unhideWhenUsed="0"/>
+    <w:lsdException w:name="Medium Grid 3" w:semiHidden="0" w:uiPriority="69" w:unhideWhenUsed="0"/>
+    <w:lsdException w:name="Dark List" w:semiHidden="0" w:uiPriority="70" w:unhideWhenUsed="0"/>
+    <w:lsdException w:name="Colorful Shading" w:semiHidden="0" w:uiPriority="71" w:unhideWhenUsed="0"/>
+    <w:lsdException w:name="Colorful List" w:semiHidden="0" w:uiPriority="72" w:unhideWhenUsed="0"/>
+    <w:lsdException w:name="Colorful Grid" w:semiHidden="0" w:uiPriority="73" w:unhideWhenUsed="0"/>
+    <w:lsdException w:name="Light Shading Accent 1" w:semiHidden="0" w:uiPriority="60" w:unhideWhenUsed="0"/>
+    <w:lsdException w:name="Light List Accent 1" w:semiHidden="0" w:uiPriority="61" w:unhideWhenUsed="0"/>
+    <w:lsdException w:name="Light Grid Accent 1" w:semiHidden="0" w:uiPriority="62" w:unhideWhenUsed="0"/>
+    <w:lsdException w:name="Medium Shading 1 Accent 1" w:semiHidden="0" w:uiPriority="63" w:unhideWhenUsed="0"/>
+    <w:lsdException w:name="Medium Shading 2 Accent 1" w:semiHidden="0" w:uiPriority="64" w:unhideWhenUsed="0"/>
+    <w:lsdException w:name="Medium List 1 Accent 1" w:semiHidden="0" w:uiPriority="65" w:unhideWhenUsed="0"/>
+    <w:lsdException w:name="Revision" w:unhideWhenUsed="0"/>
+    <w:lsdException w:name="List Paragraph" w:semiHidden="0" w:uiPriority="34" w:unhideWhenUsed="0" w:qFormat="1"/>
+    <w:lsdException w:name="Quote" w:semiHidden="0" w:uiPriority="29" w:unhideWhenUsed="0" w:qFormat="1"/>
+    <w:lsdException w:name="Intense Quote" w:semiHidden="0" w:uiPriority="30" w:unhideWhenUsed="0" w:qFormat="1"/>
+    <w:lsdException w:name="Medium List 2 Accent 1" w:semiHidden="0" w:uiPriority="66" w:unhideWhenUsed="0"/>
+    <w:lsdException w:name="Medium Grid 1 Accent 1" w:semiHidden="0" w:uiPriority="67" w:unhideWhenUsed="0"/>
+    <w:lsdException w:name="Medium Grid 2 Accent 1" w:semiHidden="0" w:uiPriority="68" w:unhideWhenUsed="0"/>
+    <w:lsdException w:name="Medium Grid 3 Accent 1" w:semiHidden="0" w:uiPriority="69" w:unhideWhenUsed="0"/>
+    <w:lsdException w:name="Dark List Accent 1" w:semiHidden="0" w:uiPriority="70" w:unhideWhenUsed="0"/>
+    <w:lsdException w:name="Colorful Shading Accent 1" w:semiHidden="0" w:uiPriority="71" w:unhideWhenUsed="0"/>
+    <w:lsdException w:name="Colorful List Accent 1" w:semiHidden="0" w:uiPriority="72" w:unhideWhenUsed="0"/>
+    <w:lsdException w:name="Colorful Grid Accent 1" w:semiHidden="0" w:uiPriority="73" w:unhideWhenUsed="0"/>
+    <w:lsdException w:name="Light Shading Accent 2" w:semiHidden="0" w:uiPriority="60" w:unhideWhenUsed="0"/>
+    <w:lsdException w:name="Light List Accent 2" w:semiHidden="0" w:uiPriority="61" w:unhideWhenUsed="0"/>
+    <w:lsdException w:name="Light Grid Accent 2" w:semiHidden="0" w:uiPriority="62" w:unhideWhenUsed="0"/>
+    <w:lsdException w:name="Medium Shading 1 Accent 2" w:semiHidden="0" w:uiPriority="63" w:unhideWhenUsed="0"/>
+    <w:lsdException w:name="Medium Shading 2 Accent 2" w:semiHidden="0" w:uiPriority="64" w:unhideWhenUsed="0"/>
+    <w:lsdException w:name="Medium List 1 Accent 2" w:semiHidden="0" w:uiPriority="65" w:unhideWhenUsed="0"/>
+    <w:lsdException w:name="Medium List 2 Accent 2" w:semiHidden="0" w:uiPriority="66" w:unhideWhenUsed="0"/>
+    <w:lsdException w:name="Medium Grid 1 Accent 2" w:semiHidden="0" w:uiPriority="67" w:unhideWhenUsed="0"/>
+    <w:lsdException w:name="Medium Grid 2 Accent 2" w:semiHidden="0" w:uiPriority="68" w:unhideWhenUsed="0"/>
+    <w:lsdException w:name="Medium Grid 3 Accent 2" w:semiHidden="0" w:uiPriority="69" w:unhideWhenUsed="0"/>
+    <w:lsdException w:name="Dark List Accent 2" w:semiHidden="0" w:uiPriority="70" w:unhideWhenUsed="0"/>
+    <w:lsdException w:name="Colorful Shading Accent 2" w:semiHidden="0" w:uiPriority="71" w:unhideWhenUsed="0"/>
+    <w:lsdException w:name="Colorful List Accent 2" w:semiHidden="0" w:uiPriority="72" w:unhideWhenUsed="0"/>
+    <w:lsdException w:name="Colorful Grid Accent 2" w:semiHidden="0" w:uiPriority="73" w:unhideWhenUsed="0"/>
+    <w:lsdException w:name="Light Shading Accent 3" w:semiHidden="0" w:uiPriority="60" w:unhideWhenUsed="0"/>
+    <w:lsdException w:name="Light List Accent 3" w:semiHidden="0" w:uiPriority="61" w:unhideWhenUsed="0"/>
+    <w:lsdException w:name="Light Grid Accent 3" w:semiHidden="0" w:uiPriority="62" w:unhideWhenUsed="0"/>
+    <w:lsdException w:name="Medium Shading 1 Accent 3" w:semiHidden="0" w:uiPriority="63" w:unhideWhenUsed="0"/>
+    <w:lsdException w:name="Medium Shading 2 Accent 3" w:semiHidden="0" w:uiPriority="64" w:unhideWhenUsed="0"/>
+    <w:lsdException w:name="Medium List 1 Accent 3" w:semiHidden="0" w:uiPriority="65" w:unhideWhenUsed="0"/>
+    <w:lsdException w:name="Medium List 2 Accent 3" w:semiHidden="0" w:uiPriority="66" w:unhideWhenUsed="0"/>
+    <w:lsdException w:name="Medium Grid 1 Accent 3" w:semiHidden="0" w:uiPriority="67" w:unhideWhenUsed="0"/>
+    <w:lsdException w:name="Medium Grid 2 Accent 3" w:semiHidden="0" w:uiPriority="68" w:unhideWhenUsed="0"/>
+    <w:lsdException w:name="Medium Grid 3 Accent 3" w:semiHidden="0" w:uiPriority="69" w:unhideWhenUsed="0"/>
+    <w:lsdException w:name="Dark List Accent 3" w:semiHidden="0" w:uiPriority="70" w:unhideWhenUsed="0"/>
+    <w:lsdException w:name="Colorful Shading Accent 3" w:semiHidden="0" w:uiPriority="71" w:unhideWhenUsed="0"/>
+    <w:lsdException w:name="Colorful List Accent 3" w:semiHidden="0" w:uiPriority="72" w:unhideWhenUsed="0"/>
+    <w:lsdException w:name="Colorful Grid Accent 3" w:semiHidden="0" w:uiPriority="73" w:unhideWhenUsed="0"/>
+    <w:lsdException w:name="Light Shading Accent 4" w:semiHidden="0" w:uiPriority="60" w:unhideWhenUsed="0"/>
+    <w:lsdException w:name="Light List Accent 4" w:semiHidden="0" w:uiPriority="61" w:unhideWhenUsed="0"/>
+    <w:lsdException w:name="Light Grid Accent 4" w:semiHidden="0" w:uiPriority="62" w:unhideWhenUsed="0"/>
+    <w:lsdException w:name="Medium Shading 1 Accent 4" w:semiHidden="0" w:uiPriority="63" w:unhideWhenUsed="0"/>
+    <w:lsdException w:name="Medium Shading 2 Accent 4" w:semiHidden="0" w:uiPriority="64" w:unhideWhenUsed="0"/>
+    <w:lsdException w:name="Medium List 1 Accent 4" w:semiHidden="0" w:uiPriority="65" w:unhideWhenUsed="0"/>
+    <w:lsdException w:name="Medium List 2 Accent 4" w:semiHidden="0" w:uiPriority="66" w:unhideWhenUsed="0"/>
+    <w:lsdException w:name="Medium Grid 1 Accent 4" w:semiHidden="0" w:uiPriority="67" w:unhideWhenUsed="0"/>
+    <w:lsdException w:name="Medium Grid 2 Accent 4" w:semiHidden="0" w:uiPriority="68" w:unhideWhenUsed="0"/>
+    <w:lsdException w:name="Medium Grid 3 Accent 4" w:semiHidden="0" w:uiPriority="69" w:unhideWhenUsed="0"/>
+    <w:lsdException w:name="Dark List Accent 4" w:semiHidden="0" w:uiPriority="70" w:unhideWhenUsed="0"/>
+    <w:lsdException w:name="Colorful Shading Accent 4" w:semiHidden="0" w:uiPriority="71" w:unhideWhenUsed="0"/>
+    <w:lsdException w:name="Colorful List Accent 4" w:semiHidden="0" w:uiPriority="72" w:unhideWhenUsed="0"/>
+    <w:lsdException w:name="Colorful Grid Accent 4" w:semiHidden="0" w:uiPriority="73" w:unhideWhenUsed="0"/>
+    <w:lsdException w:name="Light Shading Accent 5" w:semiHidden="0" w:uiPriority="60" w:unhideWhenUsed="0"/>
+    <w:lsdException w:name="Light List Accent 5" w:semiHidden="0" w:uiPriority="61" w:unhideWhenUsed="0"/>
+    <w:lsdException w:name="Light Grid Accent 5" w:semiHidden="0" w:uiPriority="62" w:unhideWhenUsed="0"/>
+    <w:lsdException w:name="Medium Shading 1 Accent 5" w:semiHidden="0" w:uiPriority="63" w:unhideWhenUsed="0"/>
+    <w:lsdException w:name="Medium Shading 2 Accent 5" w:semiHidden="0" w:uiPriority="64" w:unhideWhenUsed="0"/>
+    <w:lsdException w:name="Medium List 1 Accent 5" w:semiHidden="0" w:uiPriority="65" w:unhideWhenUsed="0"/>
+    <w:lsdException w:name="Medium List 2 Accent 5" w:semiHidden="0" w:uiPriority="66" w:unhideWhenUsed="0"/>
+    <w:lsdException w:name="Medium Grid 1 Accent 5" w:semiHidden="0" w:uiPriority="67" w:unhideWhenUsed="0"/>
+    <w:lsdException w:name="Medium Grid 2 Accent 5" w:semiHidden="0" w:uiPriority="68" w:unhideWhenUsed="0"/>
+    <w:lsdException w:name="Medium Grid 3 Accent 5" w:semiHidden="0" w:uiPriority="69" w:unhideWhenUsed="0"/>
+    <w:lsdException w:name="Dark List Accent 5" w:semiHidden="0" w:uiPriority="70" w:unhideWhenUsed="0"/>
+    <w:lsdException w:name="Colorful Shading Accent 5" w:semiHidden="0" w:uiPriority="71" w:unhideWhenUsed="0"/>
+    <w:lsdException w:name="Colorful List Accent 5" w:semiHidden="0" w:uiPriority="72" w:unhideWhenUsed="0"/>
+    <w:lsdException w:name="Colorful Grid Accent 5" w:semiHidden="0" w:uiPriority="73" w:unhideWhenUsed="0"/>
+    <w:lsdException w:name="Light Shading Accent 6" w:semiHidden="0" w:uiPriority="60" w:unhideWhenUsed="0"/>
+    <w:lsdException w:name="Light List Accent 6" w:semiHidden="0" w:uiPriority="61" w:unhideWhenUsed="0"/>
+    <w:lsdException w:name="Light Grid Accent 6" w:semiHidden="0" w:uiPriority="62" w:unhideWhenUsed="0"/>
+    <w:lsdException w:name="Medium Shading 1 Accent 6" w:semiHidden="0" w:uiPriority="63" w:unhideWhenUsed="0"/>
+    <w:lsdException w:name="Medium Shading 2 Accent 6" w:semiHidden="0" w:uiPriority="64" w:unhideWhenUsed="0"/>
+    <w:lsdException w:name="Medium List 1 Accent 6" w:semiHidden="0" w:uiPriority="65" w:unhideWhenUsed="0"/>
+    <w:lsdException w:name="Medium List 2 Accent 6" w:semiHidden="0" w:uiPriority="66" w:unhideWhenUsed="0"/>
+    <w:lsdException w:name="Medium Grid 1 Accent 6" w:semiHidden="0" w:uiPriority="67" w:unhideWhenUsed="0"/>
+    <w:lsdException w:name="Medium Grid 2 Accent 6" w:semiHidden="0" w:uiPriority="68" w:unhideWhenUsed="0"/>
+    <w:lsdException w:name="Medium Grid 3 Accent 6" w:semiHidden="0" w:uiPriority="69" w:unhideWhenUsed="0"/>
+    <w:lsdException w:name="Dark List Accent 6" w:semiHidden="0" w:uiPriority="70" w:unhideWhenUsed="0"/>
+    <w:lsdException w:name="Colorful Shading Accent 6" w:semiHidden="0" w:uiPriority="71" w:unhideWhenUsed="0"/>
+    <w:lsdException w:name="Colorful List Accent 6" w:semiHidden="0" w:uiPriority="72" w:unhideWhenUsed="0"/>
+    <w:lsdException w:name="Colorful Grid Accent 6" w:semiHidden="0" w:uiPriority="73" w:unhideWhenUsed="0"/>
+    <w:lsdException w:name="Subtle Emphasis" w:semiHidden="0" w:uiPriority="19" w:unhideWhenUsed="0" w:qFormat="1"/>
+    <w:lsdException w:name="Intense Emphasis" w:semiHidden="0" w:uiPriority="21" w:unhideWhenUsed="0" w:qFormat="1"/>
+    <w:lsdException w:name="Subtle Reference" w:semiHidden="0" w:uiPriority="31" w:unhideWhenUsed="0" w:qFormat="1"/>
+    <w:lsdException w:name="Intense Reference" w:semiHidden="0" w:uiPriority="32" w:unhideWhenUsed="0" w:qFormat="1"/>
+    <w:lsdException w:name="Book Title" w:semiHidden="0" w:uiPriority="33" w:unhideWhenUsed="0" w:qFormat="1"/>
+    <w:lsdException w:name="Bibliography" w:uiPriority="37"/>
+    <w:lsdException w:name="TOC Heading" w:uiPriority="39" w:qFormat="1"/>
   </w:latentStyles>
   <w:style w:type="paragraph" w:default="1" w:styleId="Normal">
     <w:name w:val="Normal"/>
@@ -28891,7 +28602,945 @@
     <w:basedOn w:val="Fuentedeprrafopredeter"/>
     <w:rsid w:val="00174725"/>
   </w:style>
-  <w:style w:type="paragraph" w:styleId="TtuloTDC">
+  <w:style w:type="paragraph" w:styleId="TtulodeTDC">
+    <w:name w:val="TOC Heading"/>
+    <w:basedOn w:val="Ttulo1"/>
+    <w:next w:val="Normal"/>
+    <w:uiPriority w:val="39"/>
+    <w:semiHidden/>
+    <w:unhideWhenUsed/>
+    <w:qFormat/>
+    <w:rsid w:val="00C70F06"/>
+    <w:pPr>
+      <w:keepLines/>
+      <w:numPr>
+        <w:numId w:val="0"/>
+      </w:numPr>
+      <w:spacing w:before="480" w:after="0" w:line="276" w:lineRule="auto"/>
+      <w:outlineLvl w:val="9"/>
+    </w:pPr>
+    <w:rPr>
+      <w:rFonts w:asciiTheme="majorHAnsi" w:eastAsiaTheme="majorEastAsia" w:hAnsiTheme="majorHAnsi" w:cstheme="majorBidi"/>
+      <w:smallCaps w:val="0"/>
+      <w:color w:val="365F91" w:themeColor="accent1" w:themeShade="BF"/>
+      <w:kern w:val="0"/>
+      <w:sz w:val="28"/>
+      <w:szCs w:val="28"/>
+      <w:lang w:val="es-ES" w:eastAsia="en-US"/>
+      <w14:shadow w14:blurRad="50800" w14:dist="38100" w14:dir="2700000" w14:sx="100000" w14:sy="100000" w14:kx="0" w14:ky="0" w14:algn="tl">
+        <w14:srgbClr w14:val="000000">
+          <w14:alpha w14:val="60000"/>
+        </w14:srgbClr>
+      </w14:shadow>
+    </w:rPr>
+  </w:style>
+  <w:style w:type="paragraph" w:styleId="Textodeglobo">
+    <w:name w:val="Balloon Text"/>
+    <w:basedOn w:val="Normal"/>
+    <w:link w:val="TextodegloboCar"/>
+    <w:uiPriority w:val="99"/>
+    <w:semiHidden/>
+    <w:unhideWhenUsed/>
+    <w:rsid w:val="00C70F06"/>
+    <w:rPr>
+      <w:rFonts w:ascii="Tahoma" w:hAnsi="Tahoma" w:cs="Tahoma"/>
+      <w:sz w:val="16"/>
+      <w:szCs w:val="16"/>
+    </w:rPr>
+  </w:style>
+  <w:style w:type="character" w:customStyle="1" w:styleId="TextodegloboCar">
+    <w:name w:val="Texto de globo Car"/>
+    <w:basedOn w:val="Fuentedeprrafopredeter"/>
+    <w:link w:val="Textodeglobo"/>
+    <w:uiPriority w:val="99"/>
+    <w:semiHidden/>
+    <w:rsid w:val="00C70F06"/>
+    <w:rPr>
+      <w:rFonts w:ascii="Tahoma" w:hAnsi="Tahoma" w:cs="Tahoma"/>
+      <w:sz w:val="16"/>
+      <w:szCs w:val="16"/>
+      <w:lang w:eastAsia="es-ES"/>
+    </w:rPr>
+  </w:style>
+  <w:style w:type="character" w:customStyle="1" w:styleId="EncabezadoCar">
+    <w:name w:val="Encabezado Car"/>
+    <w:basedOn w:val="Fuentedeprrafopredeter"/>
+    <w:link w:val="Encabezado"/>
+    <w:uiPriority w:val="99"/>
+    <w:rsid w:val="00A403CD"/>
+    <w:rPr>
+      <w:rFonts w:ascii="Arial" w:hAnsi="Arial"/>
+      <w:sz w:val="22"/>
+      <w:szCs w:val="24"/>
+      <w:lang w:eastAsia="es-ES"/>
+    </w:rPr>
+  </w:style>
+  <w:style w:type="character" w:customStyle="1" w:styleId="Mencinsinresolver1">
+    <w:name w:val="Mención sin resolver1"/>
+    <w:basedOn w:val="Fuentedeprrafopredeter"/>
+    <w:uiPriority w:val="99"/>
+    <w:semiHidden/>
+    <w:unhideWhenUsed/>
+    <w:rsid w:val="009E2E52"/>
+    <w:rPr>
+      <w:color w:val="605E5C"/>
+      <w:shd w:val="clear" w:color="auto" w:fill="E1DFDD"/>
+    </w:rPr>
+  </w:style>
+  <w:style w:type="character" w:customStyle="1" w:styleId="fontstyle01">
+    <w:name w:val="fontstyle01"/>
+    <w:basedOn w:val="Fuentedeprrafopredeter"/>
+    <w:rsid w:val="0082615A"/>
+    <w:rPr>
+      <w:rFonts w:ascii="Times New Roman" w:hAnsi="Times New Roman" w:cs="Times New Roman" w:hint="default"/>
+      <w:b w:val="0"/>
+      <w:bCs w:val="0"/>
+      <w:i w:val="0"/>
+      <w:iCs w:val="0"/>
+      <w:color w:val="000000"/>
+      <w:sz w:val="22"/>
+      <w:szCs w:val="22"/>
+    </w:rPr>
+  </w:style>
+</w:styles>
+</file>
+
+<file path=word/stylesWithEffects.xml><?xml version="1.0" encoding="utf-8"?>
+<w:styles xmlns:wpc="http://schemas.microsoft.com/office/word/2010/wordprocessingCanvas" xmlns:mc="http://schemas.openxmlformats.org/markup-compatibility/2006" xmlns:o="urn:schemas-microsoft-com:office:office" xmlns:r="http://schemas.openxmlformats.org/officeDocument/2006/relationships" xmlns:m="http://schemas.openxmlformats.org/officeDocument/2006/math" xmlns:v="urn:schemas-microsoft-com:vml" xmlns:wp14="http://schemas.microsoft.com/office/word/2010/wordprocessingDrawing" xmlns:wp="http://schemas.openxmlformats.org/drawingml/2006/wordprocessingDrawing" xmlns:w10="urn:schemas-microsoft-com:office:word" xmlns:w="http://schemas.openxmlformats.org/wordprocessingml/2006/main" xmlns:w14="http://schemas.microsoft.com/office/word/2010/wordml" xmlns:wpg="http://schemas.microsoft.com/office/word/2010/wordprocessingGroup" xmlns:wpi="http://schemas.microsoft.com/office/word/2010/wordprocessingInk" xmlns:wne="http://schemas.microsoft.com/office/word/2006/wordml" xmlns:wps="http://schemas.microsoft.com/office/word/2010/wordprocessingShape" mc:Ignorable="w14 wp14">
+  <w:docDefaults>
+    <w:rPrDefault>
+      <w:rPr>
+        <w:rFonts w:ascii="Times New Roman" w:eastAsia="Times New Roman" w:hAnsi="Times New Roman" w:cs="Times New Roman"/>
+        <w:lang w:val="es-AR" w:eastAsia="es-AR" w:bidi="ar-SA"/>
+      </w:rPr>
+    </w:rPrDefault>
+    <w:pPrDefault/>
+  </w:docDefaults>
+  <w:latentStyles w:defLockedState="0" w:defUIPriority="99" w:defSemiHidden="1" w:defUnhideWhenUsed="1" w:defQFormat="0" w:count="267">
+    <w:lsdException w:name="Normal" w:semiHidden="0" w:uiPriority="0" w:unhideWhenUsed="0" w:qFormat="1"/>
+    <w:lsdException w:name="heading 1" w:semiHidden="0" w:uiPriority="0" w:unhideWhenUsed="0" w:qFormat="1"/>
+    <w:lsdException w:name="heading 2" w:semiHidden="0" w:uiPriority="0" w:unhideWhenUsed="0" w:qFormat="1"/>
+    <w:lsdException w:name="heading 3" w:semiHidden="0" w:uiPriority="0" w:unhideWhenUsed="0" w:qFormat="1"/>
+    <w:lsdException w:name="heading 4" w:semiHidden="0" w:uiPriority="0" w:unhideWhenUsed="0" w:qFormat="1"/>
+    <w:lsdException w:name="heading 5" w:semiHidden="0" w:uiPriority="0" w:unhideWhenUsed="0" w:qFormat="1"/>
+    <w:lsdException w:name="heading 6" w:semiHidden="0" w:uiPriority="0" w:unhideWhenUsed="0" w:qFormat="1"/>
+    <w:lsdException w:name="heading 7" w:semiHidden="0" w:uiPriority="0" w:unhideWhenUsed="0" w:qFormat="1"/>
+    <w:lsdException w:name="heading 8" w:semiHidden="0" w:uiPriority="0" w:unhideWhenUsed="0" w:qFormat="1"/>
+    <w:lsdException w:name="heading 9" w:semiHidden="0" w:uiPriority="0" w:unhideWhenUsed="0" w:qFormat="1"/>
+    <w:lsdException w:name="toc 1" w:uiPriority="39"/>
+    <w:lsdException w:name="toc 2" w:uiPriority="39"/>
+    <w:lsdException w:name="toc 3" w:uiPriority="39"/>
+    <w:lsdException w:name="toc 4" w:uiPriority="39"/>
+    <w:lsdException w:name="toc 5" w:uiPriority="39"/>
+    <w:lsdException w:name="toc 6" w:uiPriority="39"/>
+    <w:lsdException w:name="toc 7" w:uiPriority="39"/>
+    <w:lsdException w:name="toc 8" w:uiPriority="39"/>
+    <w:lsdException w:name="toc 9" w:uiPriority="39"/>
+    <w:lsdException w:name="caption" w:uiPriority="35" w:qFormat="1"/>
+    <w:lsdException w:name="Title" w:semiHidden="0" w:uiPriority="10" w:unhideWhenUsed="0" w:qFormat="1"/>
+    <w:lsdException w:name="Default Paragraph Font" w:uiPriority="1"/>
+    <w:lsdException w:name="Subtitle" w:semiHidden="0" w:uiPriority="11" w:unhideWhenUsed="0" w:qFormat="1"/>
+    <w:lsdException w:name="Strong" w:semiHidden="0" w:uiPriority="22" w:unhideWhenUsed="0" w:qFormat="1"/>
+    <w:lsdException w:name="Emphasis" w:semiHidden="0" w:uiPriority="20" w:unhideWhenUsed="0" w:qFormat="1"/>
+    <w:lsdException w:name="Table Grid" w:uiPriority="59"/>
+    <w:lsdException w:name="Placeholder Text" w:unhideWhenUsed="0"/>
+    <w:lsdException w:name="No Spacing" w:semiHidden="0" w:uiPriority="1" w:unhideWhenUsed="0" w:qFormat="1"/>
+    <w:lsdException w:name="Light Shading" w:semiHidden="0" w:uiPriority="60" w:unhideWhenUsed="0"/>
+    <w:lsdException w:name="Light List" w:semiHidden="0" w:uiPriority="61" w:unhideWhenUsed="0"/>
+    <w:lsdException w:name="Light Grid" w:semiHidden="0" w:uiPriority="62" w:unhideWhenUsed="0"/>
+    <w:lsdException w:name="Medium Shading 1" w:semiHidden="0" w:uiPriority="63" w:unhideWhenUsed="0"/>
+    <w:lsdException w:name="Medium Shading 2" w:semiHidden="0" w:uiPriority="64" w:unhideWhenUsed="0"/>
+    <w:lsdException w:name="Medium List 1" w:semiHidden="0" w:uiPriority="65" w:unhideWhenUsed="0"/>
+    <w:lsdException w:name="Medium List 2" w:semiHidden="0" w:uiPriority="66" w:unhideWhenUsed="0"/>
+    <w:lsdException w:name="Medium Grid 1" w:semiHidden="0" w:uiPriority="67" w:unhideWhenUsed="0"/>
+    <w:lsdException w:name="Medium Grid 2" w:semiHidden="0" w:uiPriority="68" w:unhideWhenUsed="0"/>
+    <w:lsdException w:name="Medium Grid 3" w:semiHidden="0" w:uiPriority="69" w:unhideWhenUsed="0"/>
+    <w:lsdException w:name="Dark List" w:semiHidden="0" w:uiPriority="70" w:unhideWhenUsed="0"/>
+    <w:lsdException w:name="Colorful Shading" w:semiHidden="0" w:uiPriority="71" w:unhideWhenUsed="0"/>
+    <w:lsdException w:name="Colorful List" w:semiHidden="0" w:uiPriority="72" w:unhideWhenUsed="0"/>
+    <w:lsdException w:name="Colorful Grid" w:semiHidden="0" w:uiPriority="73" w:unhideWhenUsed="0"/>
+    <w:lsdException w:name="Light Shading Accent 1" w:semiHidden="0" w:uiPriority="60" w:unhideWhenUsed="0"/>
+    <w:lsdException w:name="Light List Accent 1" w:semiHidden="0" w:uiPriority="61" w:unhideWhenUsed="0"/>
+    <w:lsdException w:name="Light Grid Accent 1" w:semiHidden="0" w:uiPriority="62" w:unhideWhenUsed="0"/>
+    <w:lsdException w:name="Medium Shading 1 Accent 1" w:semiHidden="0" w:uiPriority="63" w:unhideWhenUsed="0"/>
+    <w:lsdException w:name="Medium Shading 2 Accent 1" w:semiHidden="0" w:uiPriority="64" w:unhideWhenUsed="0"/>
+    <w:lsdException w:name="Medium List 1 Accent 1" w:semiHidden="0" w:uiPriority="65" w:unhideWhenUsed="0"/>
+    <w:lsdException w:name="Revision" w:unhideWhenUsed="0"/>
+    <w:lsdException w:name="List Paragraph" w:semiHidden="0" w:uiPriority="34" w:unhideWhenUsed="0" w:qFormat="1"/>
+    <w:lsdException w:name="Quote" w:semiHidden="0" w:uiPriority="29" w:unhideWhenUsed="0" w:qFormat="1"/>
+    <w:lsdException w:name="Intense Quote" w:semiHidden="0" w:uiPriority="30" w:unhideWhenUsed="0" w:qFormat="1"/>
+    <w:lsdException w:name="Medium List 2 Accent 1" w:semiHidden="0" w:uiPriority="66" w:unhideWhenUsed="0"/>
+    <w:lsdException w:name="Medium Grid 1 Accent 1" w:semiHidden="0" w:uiPriority="67" w:unhideWhenUsed="0"/>
+    <w:lsdException w:name="Medium Grid 2 Accent 1" w:semiHidden="0" w:uiPriority="68" w:unhideWhenUsed="0"/>
+    <w:lsdException w:name="Medium Grid 3 Accent 1" w:semiHidden="0" w:uiPriority="69" w:unhideWhenUsed="0"/>
+    <w:lsdException w:name="Dark List Accent 1" w:semiHidden="0" w:uiPriority="70" w:unhideWhenUsed="0"/>
+    <w:lsdException w:name="Colorful Shading Accent 1" w:semiHidden="0" w:uiPriority="71" w:unhideWhenUsed="0"/>
+    <w:lsdException w:name="Colorful List Accent 1" w:semiHidden="0" w:uiPriority="72" w:unhideWhenUsed="0"/>
+    <w:lsdException w:name="Colorful Grid Accent 1" w:semiHidden="0" w:uiPriority="73" w:unhideWhenUsed="0"/>
+    <w:lsdException w:name="Light Shading Accent 2" w:semiHidden="0" w:uiPriority="60" w:unhideWhenUsed="0"/>
+    <w:lsdException w:name="Light List Accent 2" w:semiHidden="0" w:uiPriority="61" w:unhideWhenUsed="0"/>
+    <w:lsdException w:name="Light Grid Accent 2" w:semiHidden="0" w:uiPriority="62" w:unhideWhenUsed="0"/>
+    <w:lsdException w:name="Medium Shading 1 Accent 2" w:semiHidden="0" w:uiPriority="63" w:unhideWhenUsed="0"/>
+    <w:lsdException w:name="Medium Shading 2 Accent 2" w:semiHidden="0" w:uiPriority="64" w:unhideWhenUsed="0"/>
+    <w:lsdException w:name="Medium List 1 Accent 2" w:semiHidden="0" w:uiPriority="65" w:unhideWhenUsed="0"/>
+    <w:lsdException w:name="Medium List 2 Accent 2" w:semiHidden="0" w:uiPriority="66" w:unhideWhenUsed="0"/>
+    <w:lsdException w:name="Medium Grid 1 Accent 2" w:semiHidden="0" w:uiPriority="67" w:unhideWhenUsed="0"/>
+    <w:lsdException w:name="Medium Grid 2 Accent 2" w:semiHidden="0" w:uiPriority="68" w:unhideWhenUsed="0"/>
+    <w:lsdException w:name="Medium Grid 3 Accent 2" w:semiHidden="0" w:uiPriority="69" w:unhideWhenUsed="0"/>
+    <w:lsdException w:name="Dark List Accent 2" w:semiHidden="0" w:uiPriority="70" w:unhideWhenUsed="0"/>
+    <w:lsdException w:name="Colorful Shading Accent 2" w:semiHidden="0" w:uiPriority="71" w:unhideWhenUsed="0"/>
+    <w:lsdException w:name="Colorful List Accent 2" w:semiHidden="0" w:uiPriority="72" w:unhideWhenUsed="0"/>
+    <w:lsdException w:name="Colorful Grid Accent 2" w:semiHidden="0" w:uiPriority="73" w:unhideWhenUsed="0"/>
+    <w:lsdException w:name="Light Shading Accent 3" w:semiHidden="0" w:uiPriority="60" w:unhideWhenUsed="0"/>
+    <w:lsdException w:name="Light List Accent 3" w:semiHidden="0" w:uiPriority="61" w:unhideWhenUsed="0"/>
+    <w:lsdException w:name="Light Grid Accent 3" w:semiHidden="0" w:uiPriority="62" w:unhideWhenUsed="0"/>
+    <w:lsdException w:name="Medium Shading 1 Accent 3" w:semiHidden="0" w:uiPriority="63" w:unhideWhenUsed="0"/>
+    <w:lsdException w:name="Medium Shading 2 Accent 3" w:semiHidden="0" w:uiPriority="64" w:unhideWhenUsed="0"/>
+    <w:lsdException w:name="Medium List 1 Accent 3" w:semiHidden="0" w:uiPriority="65" w:unhideWhenUsed="0"/>
+    <w:lsdException w:name="Medium List 2 Accent 3" w:semiHidden="0" w:uiPriority="66" w:unhideWhenUsed="0"/>
+    <w:lsdException w:name="Medium Grid 1 Accent 3" w:semiHidden="0" w:uiPriority="67" w:unhideWhenUsed="0"/>
+    <w:lsdException w:name="Medium Grid 2 Accent 3" w:semiHidden="0" w:uiPriority="68" w:unhideWhenUsed="0"/>
+    <w:lsdException w:name="Medium Grid 3 Accent 3" w:semiHidden="0" w:uiPriority="69" w:unhideWhenUsed="0"/>
+    <w:lsdException w:name="Dark List Accent 3" w:semiHidden="0" w:uiPriority="70" w:unhideWhenUsed="0"/>
+    <w:lsdException w:name="Colorful Shading Accent 3" w:semiHidden="0" w:uiPriority="71" w:unhideWhenUsed="0"/>
+    <w:lsdException w:name="Colorful List Accent 3" w:semiHidden="0" w:uiPriority="72" w:unhideWhenUsed="0"/>
+    <w:lsdException w:name="Colorful Grid Accent 3" w:semiHidden="0" w:uiPriority="73" w:unhideWhenUsed="0"/>
+    <w:lsdException w:name="Light Shading Accent 4" w:semiHidden="0" w:uiPriority="60" w:unhideWhenUsed="0"/>
+    <w:lsdException w:name="Light List Accent 4" w:semiHidden="0" w:uiPriority="61" w:unhideWhenUsed="0"/>
+    <w:lsdException w:name="Light Grid Accent 4" w:semiHidden="0" w:uiPriority="62" w:unhideWhenUsed="0"/>
+    <w:lsdException w:name="Medium Shading 1 Accent 4" w:semiHidden="0" w:uiPriority="63" w:unhideWhenUsed="0"/>
+    <w:lsdException w:name="Medium Shading 2 Accent 4" w:semiHidden="0" w:uiPriority="64" w:unhideWhenUsed="0"/>
+    <w:lsdException w:name="Medium List 1 Accent 4" w:semiHidden="0" w:uiPriority="65" w:unhideWhenUsed="0"/>
+    <w:lsdException w:name="Medium List 2 Accent 4" w:semiHidden="0" w:uiPriority="66" w:unhideWhenUsed="0"/>
+    <w:lsdException w:name="Medium Grid 1 Accent 4" w:semiHidden="0" w:uiPriority="67" w:unhideWhenUsed="0"/>
+    <w:lsdException w:name="Medium Grid 2 Accent 4" w:semiHidden="0" w:uiPriority="68" w:unhideWhenUsed="0"/>
+    <w:lsdException w:name="Medium Grid 3 Accent 4" w:semiHidden="0" w:uiPriority="69" w:unhideWhenUsed="0"/>
+    <w:lsdException w:name="Dark List Accent 4" w:semiHidden="0" w:uiPriority="70" w:unhideWhenUsed="0"/>
+    <w:lsdException w:name="Colorful Shading Accent 4" w:semiHidden="0" w:uiPriority="71" w:unhideWhenUsed="0"/>
+    <w:lsdException w:name="Colorful List Accent 4" w:semiHidden="0" w:uiPriority="72" w:unhideWhenUsed="0"/>
+    <w:lsdException w:name="Colorful Grid Accent 4" w:semiHidden="0" w:uiPriority="73" w:unhideWhenUsed="0"/>
+    <w:lsdException w:name="Light Shading Accent 5" w:semiHidden="0" w:uiPriority="60" w:unhideWhenUsed="0"/>
+    <w:lsdException w:name="Light List Accent 5" w:semiHidden="0" w:uiPriority="61" w:unhideWhenUsed="0"/>
+    <w:lsdException w:name="Light Grid Accent 5" w:semiHidden="0" w:uiPriority="62" w:unhideWhenUsed="0"/>
+    <w:lsdException w:name="Medium Shading 1 Accent 5" w:semiHidden="0" w:uiPriority="63" w:unhideWhenUsed="0"/>
+    <w:lsdException w:name="Medium Shading 2 Accent 5" w:semiHidden="0" w:uiPriority="64" w:unhideWhenUsed="0"/>
+    <w:lsdException w:name="Medium List 1 Accent 5" w:semiHidden="0" w:uiPriority="65" w:unhideWhenUsed="0"/>
+    <w:lsdException w:name="Medium List 2 Accent 5" w:semiHidden="0" w:uiPriority="66" w:unhideWhenUsed="0"/>
+    <w:lsdException w:name="Medium Grid 1 Accent 5" w:semiHidden="0" w:uiPriority="67" w:unhideWhenUsed="0"/>
+    <w:lsdException w:name="Medium Grid 2 Accent 5" w:semiHidden="0" w:uiPriority="68" w:unhideWhenUsed="0"/>
+    <w:lsdException w:name="Medium Grid 3 Accent 5" w:semiHidden="0" w:uiPriority="69" w:unhideWhenUsed="0"/>
+    <w:lsdException w:name="Dark List Accent 5" w:semiHidden="0" w:uiPriority="70" w:unhideWhenUsed="0"/>
+    <w:lsdException w:name="Colorful Shading Accent 5" w:semiHidden="0" w:uiPriority="71" w:unhideWhenUsed="0"/>
+    <w:lsdException w:name="Colorful List Accent 5" w:semiHidden="0" w:uiPriority="72" w:unhideWhenUsed="0"/>
+    <w:lsdException w:name="Colorful Grid Accent 5" w:semiHidden="0" w:uiPriority="73" w:unhideWhenUsed="0"/>
+    <w:lsdException w:name="Light Shading Accent 6" w:semiHidden="0" w:uiPriority="60" w:unhideWhenUsed="0"/>
+    <w:lsdException w:name="Light List Accent 6" w:semiHidden="0" w:uiPriority="61" w:unhideWhenUsed="0"/>
+    <w:lsdException w:name="Light Grid Accent 6" w:semiHidden="0" w:uiPriority="62" w:unhideWhenUsed="0"/>
+    <w:lsdException w:name="Medium Shading 1 Accent 6" w:semiHidden="0" w:uiPriority="63" w:unhideWhenUsed="0"/>
+    <w:lsdException w:name="Medium Shading 2 Accent 6" w:semiHidden="0" w:uiPriority="64" w:unhideWhenUsed="0"/>
+    <w:lsdException w:name="Medium List 1 Accent 6" w:semiHidden="0" w:uiPriority="65" w:unhideWhenUsed="0"/>
+    <w:lsdException w:name="Medium List 2 Accent 6" w:semiHidden="0" w:uiPriority="66" w:unhideWhenUsed="0"/>
+    <w:lsdException w:name="Medium Grid 1 Accent 6" w:semiHidden="0" w:uiPriority="67" w:unhideWhenUsed="0"/>
+    <w:lsdException w:name="Medium Grid 2 Accent 6" w:semiHidden="0" w:uiPriority="68" w:unhideWhenUsed="0"/>
+    <w:lsdException w:name="Medium Grid 3 Accent 6" w:semiHidden="0" w:uiPriority="69" w:unhideWhenUsed="0"/>
+    <w:lsdException w:name="Dark List Accent 6" w:semiHidden="0" w:uiPriority="70" w:unhideWhenUsed="0"/>
+    <w:lsdException w:name="Colorful Shading Accent 6" w:semiHidden="0" w:uiPriority="71" w:unhideWhenUsed="0"/>
+    <w:lsdException w:name="Colorful List Accent 6" w:semiHidden="0" w:uiPriority="72" w:unhideWhenUsed="0"/>
+    <w:lsdException w:name="Colorful Grid Accent 6" w:semiHidden="0" w:uiPriority="73" w:unhideWhenUsed="0"/>
+    <w:lsdException w:name="Subtle Emphasis" w:semiHidden="0" w:uiPriority="19" w:unhideWhenUsed="0" w:qFormat="1"/>
+    <w:lsdException w:name="Intense Emphasis" w:semiHidden="0" w:uiPriority="21" w:unhideWhenUsed="0" w:qFormat="1"/>
+    <w:lsdException w:name="Subtle Reference" w:semiHidden="0" w:uiPriority="31" w:unhideWhenUsed="0" w:qFormat="1"/>
+    <w:lsdException w:name="Intense Reference" w:semiHidden="0" w:uiPriority="32" w:unhideWhenUsed="0" w:qFormat="1"/>
+    <w:lsdException w:name="Book Title" w:semiHidden="0" w:uiPriority="33" w:unhideWhenUsed="0" w:qFormat="1"/>
+    <w:lsdException w:name="Bibliography" w:uiPriority="37"/>
+    <w:lsdException w:name="TOC Heading" w:uiPriority="39" w:qFormat="1"/>
+  </w:latentStyles>
+  <w:style w:type="paragraph" w:default="1" w:styleId="Normal">
+    <w:name w:val="Normal"/>
+    <w:qFormat/>
+    <w:rsid w:val="000741A1"/>
+    <w:pPr>
+      <w:jc w:val="both"/>
+    </w:pPr>
+    <w:rPr>
+      <w:rFonts w:ascii="Arial" w:hAnsi="Arial"/>
+      <w:sz w:val="22"/>
+      <w:szCs w:val="24"/>
+      <w:lang w:eastAsia="es-ES"/>
+    </w:rPr>
+  </w:style>
+  <w:style w:type="paragraph" w:styleId="Ttulo1">
+    <w:name w:val="heading 1"/>
+    <w:basedOn w:val="Normal"/>
+    <w:next w:val="Normal"/>
+    <w:autoRedefine/>
+    <w:qFormat/>
+    <w:rsid w:val="009C3682"/>
+    <w:pPr>
+      <w:keepNext/>
+      <w:numPr>
+        <w:numId w:val="6"/>
+      </w:numPr>
+      <w:spacing w:before="240" w:after="60"/>
+      <w:jc w:val="left"/>
+      <w:outlineLvl w:val="0"/>
+    </w:pPr>
+    <w:rPr>
+      <w:rFonts w:cs="Tahoma"/>
+      <w:b/>
+      <w:bCs/>
+      <w:smallCaps/>
+      <w:kern w:val="32"/>
+      <w:sz w:val="24"/>
+      <w:szCs w:val="32"/>
+    </w:rPr>
+  </w:style>
+  <w:style w:type="paragraph" w:styleId="Ttulo2">
+    <w:name w:val="heading 2"/>
+    <w:basedOn w:val="Normal"/>
+    <w:next w:val="Normal"/>
+    <w:autoRedefine/>
+    <w:qFormat/>
+    <w:rsid w:val="004436E9"/>
+    <w:pPr>
+      <w:keepNext/>
+      <w:numPr>
+        <w:ilvl w:val="1"/>
+        <w:numId w:val="6"/>
+      </w:numPr>
+      <w:spacing w:before="240" w:after="60"/>
+      <w:outlineLvl w:val="1"/>
+    </w:pPr>
+    <w:rPr>
+      <w:rFonts w:cs="Tahoma"/>
+      <w:b/>
+      <w:bCs/>
+      <w:szCs w:val="28"/>
+    </w:rPr>
+  </w:style>
+  <w:style w:type="paragraph" w:styleId="Ttulo3">
+    <w:name w:val="heading 3"/>
+    <w:basedOn w:val="Normal"/>
+    <w:next w:val="Normal"/>
+    <w:autoRedefine/>
+    <w:qFormat/>
+    <w:rsid w:val="005F0EF7"/>
+    <w:pPr>
+      <w:keepNext/>
+      <w:numPr>
+        <w:ilvl w:val="2"/>
+        <w:numId w:val="6"/>
+      </w:numPr>
+      <w:spacing w:before="240" w:after="60"/>
+      <w:outlineLvl w:val="2"/>
+    </w:pPr>
+    <w:rPr>
+      <w:rFonts w:cs="Tahoma"/>
+      <w:b/>
+      <w:bCs/>
+      <w:szCs w:val="26"/>
+      <w:lang w:val="es-ES"/>
+    </w:rPr>
+  </w:style>
+  <w:style w:type="paragraph" w:styleId="Ttulo4">
+    <w:name w:val="heading 4"/>
+    <w:basedOn w:val="Normal"/>
+    <w:next w:val="Normal"/>
+    <w:autoRedefine/>
+    <w:qFormat/>
+    <w:rsid w:val="00A403CD"/>
+    <w:pPr>
+      <w:keepNext/>
+      <w:numPr>
+        <w:ilvl w:val="3"/>
+        <w:numId w:val="6"/>
+      </w:numPr>
+      <w:spacing w:before="240" w:after="60"/>
+      <w:outlineLvl w:val="3"/>
+    </w:pPr>
+    <w:rPr>
+      <w:rFonts w:cs="Tahoma"/>
+      <w:b/>
+      <w:bCs/>
+      <w:szCs w:val="28"/>
+    </w:rPr>
+  </w:style>
+  <w:style w:type="paragraph" w:styleId="Ttulo5">
+    <w:name w:val="heading 5"/>
+    <w:basedOn w:val="Normal"/>
+    <w:next w:val="Normal"/>
+    <w:autoRedefine/>
+    <w:qFormat/>
+    <w:rsid w:val="00ED2266"/>
+    <w:pPr>
+      <w:numPr>
+        <w:ilvl w:val="4"/>
+        <w:numId w:val="6"/>
+      </w:numPr>
+      <w:spacing w:before="240" w:after="60"/>
+      <w:outlineLvl w:val="4"/>
+    </w:pPr>
+    <w:rPr>
+      <w:b/>
+      <w:bCs/>
+      <w:iCs/>
+      <w:sz w:val="26"/>
+      <w:szCs w:val="26"/>
+      <w14:shadow w14:blurRad="50800" w14:dist="38100" w14:dir="2700000" w14:sx="100000" w14:sy="100000" w14:kx="0" w14:ky="0" w14:algn="tl">
+        <w14:srgbClr w14:val="000000">
+          <w14:alpha w14:val="60000"/>
+        </w14:srgbClr>
+      </w14:shadow>
+    </w:rPr>
+  </w:style>
+  <w:style w:type="paragraph" w:styleId="Ttulo6">
+    <w:name w:val="heading 6"/>
+    <w:basedOn w:val="Normal"/>
+    <w:next w:val="Normal"/>
+    <w:autoRedefine/>
+    <w:qFormat/>
+    <w:rsid w:val="00ED2266"/>
+    <w:pPr>
+      <w:keepNext/>
+      <w:numPr>
+        <w:ilvl w:val="5"/>
+        <w:numId w:val="6"/>
+      </w:numPr>
+      <w:outlineLvl w:val="5"/>
+    </w:pPr>
+    <w:rPr>
+      <w:b/>
+      <w:bCs/>
+      <w:sz w:val="26"/>
+      <w:szCs w:val="26"/>
+      <w14:shadow w14:blurRad="50800" w14:dist="38100" w14:dir="2700000" w14:sx="100000" w14:sy="100000" w14:kx="0" w14:ky="0" w14:algn="tl">
+        <w14:srgbClr w14:val="000000">
+          <w14:alpha w14:val="60000"/>
+        </w14:srgbClr>
+      </w14:shadow>
+    </w:rPr>
+  </w:style>
+  <w:style w:type="paragraph" w:styleId="Ttulo7">
+    <w:name w:val="heading 7"/>
+    <w:basedOn w:val="Normal"/>
+    <w:next w:val="Normal"/>
+    <w:autoRedefine/>
+    <w:qFormat/>
+    <w:rsid w:val="00ED2266"/>
+    <w:pPr>
+      <w:keepNext/>
+      <w:numPr>
+        <w:ilvl w:val="6"/>
+        <w:numId w:val="6"/>
+      </w:numPr>
+      <w:outlineLvl w:val="6"/>
+    </w:pPr>
+    <w:rPr>
+      <w:b/>
+      <w:bCs/>
+      <w:sz w:val="26"/>
+      <w14:shadow w14:blurRad="50800" w14:dist="38100" w14:dir="2700000" w14:sx="100000" w14:sy="100000" w14:kx="0" w14:ky="0" w14:algn="tl">
+        <w14:srgbClr w14:val="000000">
+          <w14:alpha w14:val="60000"/>
+        </w14:srgbClr>
+      </w14:shadow>
+    </w:rPr>
+  </w:style>
+  <w:style w:type="paragraph" w:styleId="Ttulo8">
+    <w:name w:val="heading 8"/>
+    <w:basedOn w:val="Normal"/>
+    <w:next w:val="Normal"/>
+    <w:autoRedefine/>
+    <w:qFormat/>
+    <w:rsid w:val="00ED2266"/>
+    <w:pPr>
+      <w:numPr>
+        <w:ilvl w:val="7"/>
+        <w:numId w:val="6"/>
+      </w:numPr>
+      <w:spacing w:before="240" w:after="60"/>
+      <w:outlineLvl w:val="7"/>
+    </w:pPr>
+    <w:rPr>
+      <w:b/>
+      <w:iCs/>
+      <w:sz w:val="26"/>
+      <w:szCs w:val="26"/>
+      <w14:shadow w14:blurRad="50800" w14:dist="38100" w14:dir="2700000" w14:sx="100000" w14:sy="100000" w14:kx="0" w14:ky="0" w14:algn="tl">
+        <w14:srgbClr w14:val="000000">
+          <w14:alpha w14:val="60000"/>
+        </w14:srgbClr>
+      </w14:shadow>
+    </w:rPr>
+  </w:style>
+  <w:style w:type="paragraph" w:styleId="Ttulo9">
+    <w:name w:val="heading 9"/>
+    <w:basedOn w:val="Normal"/>
+    <w:next w:val="Normal"/>
+    <w:autoRedefine/>
+    <w:qFormat/>
+    <w:rsid w:val="00ED2266"/>
+    <w:pPr>
+      <w:numPr>
+        <w:ilvl w:val="8"/>
+        <w:numId w:val="6"/>
+      </w:numPr>
+      <w:spacing w:before="240" w:after="60"/>
+      <w:outlineLvl w:val="8"/>
+    </w:pPr>
+    <w:rPr>
+      <w:rFonts w:cs="Arial"/>
+      <w:b/>
+      <w:sz w:val="26"/>
+      <w:szCs w:val="26"/>
+      <w14:shadow w14:blurRad="50800" w14:dist="38100" w14:dir="2700000" w14:sx="100000" w14:sy="100000" w14:kx="0" w14:ky="0" w14:algn="tl">
+        <w14:srgbClr w14:val="000000">
+          <w14:alpha w14:val="60000"/>
+        </w14:srgbClr>
+      </w14:shadow>
+    </w:rPr>
+  </w:style>
+  <w:style w:type="character" w:default="1" w:styleId="Fuentedeprrafopredeter">
+    <w:name w:val="Default Paragraph Font"/>
+    <w:uiPriority w:val="1"/>
+    <w:semiHidden/>
+    <w:unhideWhenUsed/>
+  </w:style>
+  <w:style w:type="table" w:default="1" w:styleId="Tablanormal">
+    <w:name w:val="Normal Table"/>
+    <w:uiPriority w:val="99"/>
+    <w:semiHidden/>
+    <w:unhideWhenUsed/>
+    <w:tblPr>
+      <w:tblInd w:w="0" w:type="dxa"/>
+      <w:tblCellMar>
+        <w:top w:w="0" w:type="dxa"/>
+        <w:left w:w="108" w:type="dxa"/>
+        <w:bottom w:w="0" w:type="dxa"/>
+        <w:right w:w="108" w:type="dxa"/>
+      </w:tblCellMar>
+    </w:tblPr>
+  </w:style>
+  <w:style w:type="numbering" w:default="1" w:styleId="Sinlista">
+    <w:name w:val="No List"/>
+    <w:uiPriority w:val="99"/>
+    <w:semiHidden/>
+    <w:unhideWhenUsed/>
+  </w:style>
+  <w:style w:type="paragraph" w:styleId="Mapadeldocumento">
+    <w:name w:val="Document Map"/>
+    <w:basedOn w:val="Normal"/>
+    <w:semiHidden/>
+    <w:rsid w:val="00ED2266"/>
+    <w:pPr>
+      <w:shd w:val="clear" w:color="auto" w:fill="000080"/>
+    </w:pPr>
+    <w:rPr>
+      <w:rFonts w:cs="Tahoma"/>
+    </w:rPr>
+  </w:style>
+  <w:style w:type="paragraph" w:styleId="TDC2">
+    <w:name w:val="toc 2"/>
+    <w:basedOn w:val="Normal"/>
+    <w:next w:val="Normal"/>
+    <w:autoRedefine/>
+    <w:uiPriority w:val="39"/>
+    <w:rsid w:val="000741A1"/>
+    <w:pPr>
+      <w:tabs>
+        <w:tab w:val="left" w:pos="851"/>
+        <w:tab w:val="right" w:leader="dot" w:pos="9629"/>
+      </w:tabs>
+      <w:ind w:left="851" w:hanging="425"/>
+    </w:pPr>
+    <w:rPr>
+      <w:smallCaps/>
+    </w:rPr>
+  </w:style>
+  <w:style w:type="character" w:styleId="Refdecomentario">
+    <w:name w:val="annotation reference"/>
+    <w:basedOn w:val="Fuentedeprrafopredeter"/>
+    <w:semiHidden/>
+    <w:rsid w:val="00ED2266"/>
+    <w:rPr>
+      <w:sz w:val="16"/>
+      <w:szCs w:val="16"/>
+    </w:rPr>
+  </w:style>
+  <w:style w:type="paragraph" w:customStyle="1" w:styleId="Encabezado1">
+    <w:name w:val="Encabezado1"/>
+    <w:basedOn w:val="Textosinformato"/>
+    <w:next w:val="Normal"/>
+    <w:autoRedefine/>
+    <w:rsid w:val="00ED2266"/>
+    <w:rPr>
+      <w:rFonts w:ascii="Tahoma" w:hAnsi="Tahoma" w:cs="Tahoma"/>
+      <w:b/>
+      <w:sz w:val="28"/>
+      <w14:shadow w14:blurRad="50800" w14:dist="38100" w14:dir="2700000" w14:sx="100000" w14:sy="100000" w14:kx="0" w14:ky="0" w14:algn="tl">
+        <w14:srgbClr w14:val="000000">
+          <w14:alpha w14:val="60000"/>
+        </w14:srgbClr>
+      </w14:shadow>
+    </w:rPr>
+  </w:style>
+  <w:style w:type="paragraph" w:styleId="Textosinformato">
+    <w:name w:val="Plain Text"/>
+    <w:basedOn w:val="Normal"/>
+    <w:semiHidden/>
+    <w:rsid w:val="00ED2266"/>
+    <w:rPr>
+      <w:rFonts w:ascii="Courier New" w:hAnsi="Courier New" w:cs="Courier New"/>
+      <w:sz w:val="20"/>
+      <w:szCs w:val="20"/>
+    </w:rPr>
+  </w:style>
+  <w:style w:type="paragraph" w:styleId="TDC1">
+    <w:name w:val="toc 1"/>
+    <w:basedOn w:val="Normal"/>
+    <w:next w:val="Normal"/>
+    <w:autoRedefine/>
+    <w:uiPriority w:val="39"/>
+    <w:rsid w:val="000741A1"/>
+    <w:pPr>
+      <w:tabs>
+        <w:tab w:val="left" w:pos="426"/>
+        <w:tab w:val="right" w:leader="dot" w:pos="9629"/>
+      </w:tabs>
+      <w:spacing w:before="120" w:after="120"/>
+      <w:ind w:left="426" w:hanging="426"/>
+    </w:pPr>
+    <w:rPr>
+      <w:b/>
+      <w:bCs/>
+      <w:caps/>
+      <w:noProof/>
+      <w:szCs w:val="28"/>
+    </w:rPr>
+  </w:style>
+  <w:style w:type="paragraph" w:styleId="TDC3">
+    <w:name w:val="toc 3"/>
+    <w:basedOn w:val="Normal"/>
+    <w:next w:val="Normal"/>
+    <w:autoRedefine/>
+    <w:uiPriority w:val="39"/>
+    <w:rsid w:val="000741A1"/>
+    <w:pPr>
+      <w:tabs>
+        <w:tab w:val="left" w:pos="1418"/>
+        <w:tab w:val="right" w:leader="dot" w:pos="9629"/>
+      </w:tabs>
+      <w:ind w:left="1418" w:hanging="567"/>
+    </w:pPr>
+    <w:rPr>
+      <w:i/>
+      <w:iCs/>
+    </w:rPr>
+  </w:style>
+  <w:style w:type="paragraph" w:styleId="TDC4">
+    <w:name w:val="toc 4"/>
+    <w:basedOn w:val="Normal"/>
+    <w:next w:val="Normal"/>
+    <w:autoRedefine/>
+    <w:semiHidden/>
+    <w:rsid w:val="00AD7CDC"/>
+    <w:pPr>
+      <w:tabs>
+        <w:tab w:val="right" w:leader="dot" w:pos="9629"/>
+      </w:tabs>
+      <w:ind w:left="1418"/>
+    </w:pPr>
+    <w:rPr>
+      <w:rFonts w:ascii="Times New Roman" w:hAnsi="Times New Roman"/>
+      <w:szCs w:val="21"/>
+    </w:rPr>
+  </w:style>
+  <w:style w:type="paragraph" w:styleId="TDC5">
+    <w:name w:val="toc 5"/>
+    <w:basedOn w:val="Normal"/>
+    <w:next w:val="Normal"/>
+    <w:autoRedefine/>
+    <w:semiHidden/>
+    <w:rsid w:val="00ED2266"/>
+    <w:pPr>
+      <w:ind w:left="960"/>
+    </w:pPr>
+    <w:rPr>
+      <w:rFonts w:ascii="Times New Roman" w:hAnsi="Times New Roman"/>
+      <w:szCs w:val="21"/>
+    </w:rPr>
+  </w:style>
+  <w:style w:type="paragraph" w:styleId="TDC6">
+    <w:name w:val="toc 6"/>
+    <w:basedOn w:val="Normal"/>
+    <w:next w:val="Normal"/>
+    <w:autoRedefine/>
+    <w:semiHidden/>
+    <w:rsid w:val="00ED2266"/>
+    <w:pPr>
+      <w:ind w:left="1200"/>
+    </w:pPr>
+    <w:rPr>
+      <w:rFonts w:ascii="Times New Roman" w:hAnsi="Times New Roman"/>
+      <w:szCs w:val="21"/>
+    </w:rPr>
+  </w:style>
+  <w:style w:type="paragraph" w:styleId="TDC7">
+    <w:name w:val="toc 7"/>
+    <w:basedOn w:val="Normal"/>
+    <w:next w:val="Normal"/>
+    <w:autoRedefine/>
+    <w:semiHidden/>
+    <w:rsid w:val="00ED2266"/>
+    <w:pPr>
+      <w:ind w:left="1440"/>
+    </w:pPr>
+    <w:rPr>
+      <w:rFonts w:ascii="Times New Roman" w:hAnsi="Times New Roman"/>
+      <w:szCs w:val="21"/>
+    </w:rPr>
+  </w:style>
+  <w:style w:type="paragraph" w:styleId="TDC8">
+    <w:name w:val="toc 8"/>
+    <w:basedOn w:val="Normal"/>
+    <w:next w:val="Normal"/>
+    <w:autoRedefine/>
+    <w:semiHidden/>
+    <w:rsid w:val="00ED2266"/>
+    <w:pPr>
+      <w:ind w:left="1680"/>
+    </w:pPr>
+    <w:rPr>
+      <w:rFonts w:ascii="Times New Roman" w:hAnsi="Times New Roman"/>
+      <w:szCs w:val="21"/>
+    </w:rPr>
+  </w:style>
+  <w:style w:type="paragraph" w:styleId="TDC9">
+    <w:name w:val="toc 9"/>
+    <w:basedOn w:val="Normal"/>
+    <w:next w:val="Normal"/>
+    <w:autoRedefine/>
+    <w:semiHidden/>
+    <w:rsid w:val="00ED2266"/>
+    <w:pPr>
+      <w:ind w:left="1920"/>
+    </w:pPr>
+    <w:rPr>
+      <w:rFonts w:ascii="Times New Roman" w:hAnsi="Times New Roman"/>
+      <w:szCs w:val="21"/>
+    </w:rPr>
+  </w:style>
+  <w:style w:type="paragraph" w:styleId="Ttulo">
+    <w:name w:val="Title"/>
+    <w:basedOn w:val="Normal"/>
+    <w:next w:val="Normal"/>
+    <w:autoRedefine/>
+    <w:qFormat/>
+    <w:rsid w:val="001561AE"/>
+    <w:pPr>
+      <w:jc w:val="center"/>
+      <w:outlineLvl w:val="0"/>
+    </w:pPr>
+    <w:rPr>
+      <w:rFonts w:cs="Tahoma"/>
+      <w:b/>
+      <w:bCs/>
+      <w:kern w:val="28"/>
+      <w:sz w:val="56"/>
+      <w:szCs w:val="32"/>
+      <w14:shadow w14:blurRad="50800" w14:dist="38100" w14:dir="2700000" w14:sx="100000" w14:sy="100000" w14:kx="0" w14:ky="0" w14:algn="tl">
+        <w14:srgbClr w14:val="000000">
+          <w14:alpha w14:val="60000"/>
+        </w14:srgbClr>
+      </w14:shadow>
+    </w:rPr>
+  </w:style>
+  <w:style w:type="paragraph" w:customStyle="1" w:styleId="EncabTitulo1">
+    <w:name w:val="Encab Titulo1"/>
+    <w:basedOn w:val="Ttulo"/>
+    <w:next w:val="Normal"/>
+    <w:autoRedefine/>
+    <w:rsid w:val="00ED2266"/>
+    <w:rPr>
+      <w:sz w:val="52"/>
+      <w:u w:val="single"/>
+    </w:rPr>
+  </w:style>
+  <w:style w:type="paragraph" w:styleId="Encabezado">
+    <w:name w:val="header"/>
+    <w:basedOn w:val="Normal"/>
+    <w:link w:val="EncabezadoCar"/>
+    <w:uiPriority w:val="99"/>
+    <w:rsid w:val="00ED2266"/>
+    <w:pPr>
+      <w:tabs>
+        <w:tab w:val="center" w:pos="4252"/>
+        <w:tab w:val="right" w:pos="8504"/>
+      </w:tabs>
+    </w:pPr>
+  </w:style>
+  <w:style w:type="paragraph" w:styleId="Piedepgina">
+    <w:name w:val="footer"/>
+    <w:basedOn w:val="Normal"/>
+    <w:semiHidden/>
+    <w:rsid w:val="00ED2266"/>
+    <w:pPr>
+      <w:tabs>
+        <w:tab w:val="center" w:pos="4419"/>
+        <w:tab w:val="right" w:pos="8838"/>
+      </w:tabs>
+    </w:pPr>
+  </w:style>
+  <w:style w:type="character" w:styleId="Nmerodepgina">
+    <w:name w:val="page number"/>
+    <w:basedOn w:val="Fuentedeprrafopredeter"/>
+    <w:semiHidden/>
+    <w:rsid w:val="00ED2266"/>
+  </w:style>
+  <w:style w:type="character" w:styleId="Hipervnculo">
+    <w:name w:val="Hyperlink"/>
+    <w:basedOn w:val="Fuentedeprrafopredeter"/>
+    <w:uiPriority w:val="99"/>
+    <w:rsid w:val="00ED2266"/>
+    <w:rPr>
+      <w:color w:val="0000FF"/>
+      <w:u w:val="single"/>
+    </w:rPr>
+  </w:style>
+  <w:style w:type="paragraph" w:styleId="Prrafodelista">
+    <w:name w:val="List Paragraph"/>
+    <w:basedOn w:val="Normal"/>
+    <w:uiPriority w:val="34"/>
+    <w:qFormat/>
+    <w:rsid w:val="00AE63CF"/>
+    <w:pPr>
+      <w:ind w:left="708"/>
+    </w:pPr>
+  </w:style>
+  <w:style w:type="paragraph" w:customStyle="1" w:styleId="EncabTitulo2">
+    <w:name w:val="Encab Titulo2"/>
+    <w:basedOn w:val="EncabTitulo1"/>
+    <w:autoRedefine/>
+    <w:rsid w:val="00ED2266"/>
+    <w:rPr>
+      <w:u w:val="none"/>
+    </w:rPr>
+  </w:style>
+  <w:style w:type="paragraph" w:customStyle="1" w:styleId="EstiloTtulo4Izquierda0cmPrimeralnea0cm">
+    <w:name w:val="Estilo Título 4 + Izquierda:  0 cm Primera línea:  0 cm"/>
+    <w:basedOn w:val="Ttulo4"/>
+    <w:rsid w:val="00ED2266"/>
+    <w:pPr>
+      <w:numPr>
+        <w:ilvl w:val="0"/>
+        <w:numId w:val="0"/>
+      </w:numPr>
+    </w:pPr>
+    <w:rPr>
+      <w:rFonts w:cs="Times New Roman"/>
+      <w:szCs w:val="20"/>
+    </w:rPr>
+  </w:style>
+  <w:style w:type="paragraph" w:customStyle="1" w:styleId="Default">
+    <w:name w:val="Default"/>
+    <w:rsid w:val="00945976"/>
+    <w:pPr>
+      <w:autoSpaceDE w:val="0"/>
+      <w:autoSpaceDN w:val="0"/>
+      <w:adjustRightInd w:val="0"/>
+    </w:pPr>
+    <w:rPr>
+      <w:rFonts w:ascii="Arial" w:hAnsi="Arial" w:cs="Arial"/>
+      <w:color w:val="000000"/>
+      <w:sz w:val="24"/>
+      <w:szCs w:val="24"/>
+    </w:rPr>
+  </w:style>
+  <w:style w:type="paragraph" w:customStyle="1" w:styleId="SP2163841">
+    <w:name w:val="SP.2.163841"/>
+    <w:basedOn w:val="Default"/>
+    <w:next w:val="Default"/>
+    <w:uiPriority w:val="99"/>
+    <w:rsid w:val="00945976"/>
+    <w:rPr>
+      <w:color w:val="auto"/>
+    </w:rPr>
+  </w:style>
+  <w:style w:type="character" w:customStyle="1" w:styleId="SC22206">
+    <w:name w:val="SC.2.2206"/>
+    <w:uiPriority w:val="99"/>
+    <w:rsid w:val="00945976"/>
+    <w:rPr>
+      <w:color w:val="000000"/>
+      <w:sz w:val="40"/>
+      <w:szCs w:val="40"/>
+    </w:rPr>
+  </w:style>
+  <w:style w:type="character" w:customStyle="1" w:styleId="SC22230">
+    <w:name w:val="SC.2.2230"/>
+    <w:uiPriority w:val="99"/>
+    <w:rsid w:val="00945976"/>
+    <w:rPr>
+      <w:b/>
+      <w:bCs/>
+      <w:color w:val="000000"/>
+      <w:sz w:val="19"/>
+      <w:szCs w:val="19"/>
+    </w:rPr>
+  </w:style>
+  <w:style w:type="paragraph" w:customStyle="1" w:styleId="SP2139265">
+    <w:name w:val="SP.2.139265"/>
+    <w:basedOn w:val="Default"/>
+    <w:next w:val="Default"/>
+    <w:uiPriority w:val="99"/>
+    <w:rsid w:val="004319CC"/>
+    <w:rPr>
+      <w:color w:val="auto"/>
+    </w:rPr>
+  </w:style>
+  <w:style w:type="character" w:customStyle="1" w:styleId="SC22225">
+    <w:name w:val="SC.2.2225"/>
+    <w:uiPriority w:val="99"/>
+    <w:rsid w:val="004319CC"/>
+    <w:rPr>
+      <w:b/>
+      <w:bCs/>
+      <w:color w:val="000000"/>
+      <w:sz w:val="19"/>
+      <w:szCs w:val="19"/>
+    </w:rPr>
+  </w:style>
+  <w:style w:type="paragraph" w:customStyle="1" w:styleId="SP2184321">
+    <w:name w:val="SP.2.184321"/>
+    <w:basedOn w:val="Default"/>
+    <w:next w:val="Default"/>
+    <w:uiPriority w:val="99"/>
+    <w:rsid w:val="004319CC"/>
+    <w:rPr>
+      <w:color w:val="auto"/>
+    </w:rPr>
+  </w:style>
+  <w:style w:type="paragraph" w:styleId="NormalWeb">
+    <w:name w:val="Normal (Web)"/>
+    <w:basedOn w:val="Normal"/>
+    <w:uiPriority w:val="99"/>
+    <w:unhideWhenUsed/>
+    <w:rsid w:val="00174725"/>
+    <w:pPr>
+      <w:spacing w:before="100" w:beforeAutospacing="1" w:after="100" w:afterAutospacing="1"/>
+      <w:jc w:val="left"/>
+    </w:pPr>
+    <w:rPr>
+      <w:rFonts w:ascii="Times New Roman" w:hAnsi="Times New Roman"/>
+      <w:lang w:eastAsia="es-AR"/>
+    </w:rPr>
+  </w:style>
+  <w:style w:type="character" w:customStyle="1" w:styleId="apple-converted-space">
+    <w:name w:val="apple-converted-space"/>
+    <w:basedOn w:val="Fuentedeprrafopredeter"/>
+    <w:rsid w:val="00174725"/>
+  </w:style>
+  <w:style w:type="paragraph" w:styleId="TtulodeTDC">
     <w:name w:val="TOC Heading"/>
     <w:basedOn w:val="Ttulo1"/>
     <w:next w:val="Normal"/>
@@ -29282,7 +29931,7 @@
 </file>
 
 <file path=customXml/itemProps1.xml><?xml version="1.0" encoding="utf-8"?>
-<ds:datastoreItem xmlns:ds="http://schemas.openxmlformats.org/officeDocument/2006/customXml" ds:itemID="{83FADF29-0BE9-453D-AB85-286541D18264}">
+<ds:datastoreItem xmlns:ds="http://schemas.openxmlformats.org/officeDocument/2006/customXml" ds:itemID="{03BA88F8-EB31-479D-BA57-6DB2D6DFA939}">
   <ds:schemaRefs>
     <ds:schemaRef ds:uri="http://schemas.openxmlformats.org/officeDocument/2006/bibliography"/>
   </ds:schemaRefs>

</xml_diff>

<commit_message>
Agrege capturas y el evento 13
</commit_message>
<xml_diff>
--- a/Word/TP 1 - ING SOFT - Plantilla ERS .docx
+++ b/Word/TP 1 - ING SOFT - Plantilla ERS .docx
@@ -1,6 +1,6 @@
 
 <file path=word/document.xml><?xml version="1.0" encoding="utf-8"?>
-<w:document xmlns:wpc="http://schemas.microsoft.com/office/word/2010/wordprocessingCanvas" xmlns:mc="http://schemas.openxmlformats.org/markup-compatibility/2006" xmlns:o="urn:schemas-microsoft-com:office:office" xmlns:r="http://schemas.openxmlformats.org/officeDocument/2006/relationships" xmlns:m="http://schemas.openxmlformats.org/officeDocument/2006/math" xmlns:v="urn:schemas-microsoft-com:vml" xmlns:wp14="http://schemas.microsoft.com/office/word/2010/wordprocessingDrawing" xmlns:wp="http://schemas.openxmlformats.org/drawingml/2006/wordprocessingDrawing" xmlns:w10="urn:schemas-microsoft-com:office:word" xmlns:w="http://schemas.openxmlformats.org/wordprocessingml/2006/main" xmlns:w14="http://schemas.microsoft.com/office/word/2010/wordml" xmlns:wpg="http://schemas.microsoft.com/office/word/2010/wordprocessingGroup" xmlns:wpi="http://schemas.microsoft.com/office/word/2010/wordprocessingInk" xmlns:wne="http://schemas.microsoft.com/office/word/2006/wordml" xmlns:wps="http://schemas.microsoft.com/office/word/2010/wordprocessingShape" mc:Ignorable="w14 wp14">
+<w:document xmlns:wpc="http://schemas.microsoft.com/office/word/2010/wordprocessingCanvas" xmlns:cx="http://schemas.microsoft.com/office/drawing/2014/chartex" xmlns:cx1="http://schemas.microsoft.com/office/drawing/2015/9/8/chartex" xmlns:cx2="http://schemas.microsoft.com/office/drawing/2015/10/21/chartex" xmlns:cx3="http://schemas.microsoft.com/office/drawing/2016/5/9/chartex" xmlns:cx4="http://schemas.microsoft.com/office/drawing/2016/5/10/chartex" xmlns:cx5="http://schemas.microsoft.com/office/drawing/2016/5/11/chartex" xmlns:cx6="http://schemas.microsoft.com/office/drawing/2016/5/12/chartex" xmlns:cx7="http://schemas.microsoft.com/office/drawing/2016/5/13/chartex" xmlns:cx8="http://schemas.microsoft.com/office/drawing/2016/5/14/chartex" xmlns:mc="http://schemas.openxmlformats.org/markup-compatibility/2006" xmlns:aink="http://schemas.microsoft.com/office/drawing/2016/ink" xmlns:am3d="http://schemas.microsoft.com/office/drawing/2017/model3d" xmlns:o="urn:schemas-microsoft-com:office:office" xmlns:r="http://schemas.openxmlformats.org/officeDocument/2006/relationships" xmlns:m="http://schemas.openxmlformats.org/officeDocument/2006/math" xmlns:v="urn:schemas-microsoft-com:vml" xmlns:wp14="http://schemas.microsoft.com/office/word/2010/wordprocessingDrawing" xmlns:wp="http://schemas.openxmlformats.org/drawingml/2006/wordprocessingDrawing" xmlns:w10="urn:schemas-microsoft-com:office:word" xmlns:w="http://schemas.openxmlformats.org/wordprocessingml/2006/main" xmlns:w14="http://schemas.microsoft.com/office/word/2010/wordml" xmlns:w15="http://schemas.microsoft.com/office/word/2012/wordml" xmlns:w16cid="http://schemas.microsoft.com/office/word/2016/wordml/cid" xmlns:w16se="http://schemas.microsoft.com/office/word/2015/wordml/symex" xmlns:wpg="http://schemas.microsoft.com/office/word/2010/wordprocessingGroup" xmlns:wpi="http://schemas.microsoft.com/office/word/2010/wordprocessingInk" xmlns:wne="http://schemas.microsoft.com/office/word/2006/wordml" xmlns:wps="http://schemas.microsoft.com/office/word/2010/wordprocessingShape" mc:Ignorable="w14 w15 w16se w16cid wp14">
   <w:body>
     <w:p>
       <w:pPr>
@@ -62,7 +62,7 @@
                     </pic:cNvPicPr>
                   </pic:nvPicPr>
                   <pic:blipFill>
-                    <a:blip r:embed="rId9" cstate="print">
+                    <a:blip r:embed="rId8" cstate="print">
                       <a:extLst>
                         <a:ext uri="{28A0092B-C50C-407E-A947-70E740481C1C}">
                           <a14:useLocalDpi xmlns:a14="http://schemas.microsoft.com/office/drawing/2010/main" val="0"/>
@@ -4091,7 +4091,23 @@
           <w:rFonts w:cs="Arial"/>
           <w:szCs w:val="22"/>
         </w:rPr>
-        <w:t xml:space="preserve"> of </w:t>
+        <w:t xml:space="preserve"> </w:t>
+      </w:r>
+      <w:proofErr w:type="spellStart"/>
+      <w:r>
+        <w:rPr>
+          <w:rFonts w:cs="Arial"/>
+          <w:szCs w:val="22"/>
+        </w:rPr>
+        <w:t>of</w:t>
+      </w:r>
+      <w:proofErr w:type="spellEnd"/>
+      <w:r>
+        <w:rPr>
+          <w:rFonts w:cs="Arial"/>
+          <w:szCs w:val="22"/>
+        </w:rPr>
+        <w:t xml:space="preserve"> </w:t>
       </w:r>
       <w:proofErr w:type="spellStart"/>
       <w:r>
@@ -6933,7 +6949,7 @@
                     </pic:cNvPicPr>
                   </pic:nvPicPr>
                   <pic:blipFill>
-                    <a:blip r:embed="rId10">
+                    <a:blip r:embed="rId9">
                       <a:extLst>
                         <a:ext uri="{28A0092B-C50C-407E-A947-70E740481C1C}">
                           <a14:useLocalDpi xmlns:a14="http://schemas.microsoft.com/office/drawing/2010/main" val="0"/>
@@ -7288,15 +7304,9 @@
         <w:spacing w:after="160" w:line="259" w:lineRule="auto"/>
         <w:contextualSpacing/>
         <w:jc w:val="left"/>
-        <w:rPr>
-          <w:rFonts w:cs="Arial"/>
-        </w:rPr>
-      </w:pPr>
-      <w:r>
-        <w:rPr>
-          <w:rFonts w:cs="Arial"/>
-        </w:rPr>
-        <w:t>El Administrador registra la entrega de pedidos pendientes de entrega al cliente.</w:t>
+      </w:pPr>
+      <w:r>
+        <w:t>El Administrador pide una lista de los productos pendientes de entrega de cada venta a un cliente.</w:t>
       </w:r>
     </w:p>
     <w:p>
@@ -10441,8 +10451,6 @@
               </w:rPr>
               <w:t>X</w:t>
             </w:r>
-            <w:bookmarkStart w:id="63" w:name="_GoBack"/>
-            <w:bookmarkEnd w:id="63"/>
           </w:p>
         </w:tc>
         <w:tc>
@@ -12825,31 +12833,31 @@
       <w:pPr>
         <w:pStyle w:val="Ttulo3"/>
       </w:pPr>
-      <w:bookmarkStart w:id="64" w:name="_Toc22529470"/>
-      <w:bookmarkStart w:id="65" w:name="_Toc76359704"/>
-      <w:bookmarkStart w:id="66" w:name="_Toc492278592"/>
+      <w:bookmarkStart w:id="63" w:name="_Toc22529470"/>
+      <w:bookmarkStart w:id="64" w:name="_Toc76359704"/>
+      <w:bookmarkStart w:id="65" w:name="_Toc492278592"/>
       <w:r>
         <w:t>Modelo de Comportamiento</w:t>
       </w:r>
+      <w:bookmarkEnd w:id="63"/>
       <w:bookmarkEnd w:id="64"/>
       <w:bookmarkEnd w:id="65"/>
+    </w:p>
+    <w:p>
+      <w:pPr>
+        <w:pStyle w:val="Ttulo4"/>
+        <w:rPr>
+          <w:lang w:val="es-ES"/>
+        </w:rPr>
+      </w:pPr>
+      <w:bookmarkStart w:id="66" w:name="_Toc76359705"/>
+      <w:r>
+        <w:rPr>
+          <w:lang w:val="es-ES"/>
+        </w:rPr>
+        <w:t>Diagramas de Flujos de Datos</w:t>
+      </w:r>
       <w:bookmarkEnd w:id="66"/>
-    </w:p>
-    <w:p>
-      <w:pPr>
-        <w:pStyle w:val="Ttulo4"/>
-        <w:rPr>
-          <w:lang w:val="es-ES"/>
-        </w:rPr>
-      </w:pPr>
-      <w:bookmarkStart w:id="67" w:name="_Toc76359705"/>
-      <w:r>
-        <w:rPr>
-          <w:lang w:val="es-ES"/>
-        </w:rPr>
-        <w:t>Diagramas de Flujos de Datos</w:t>
-      </w:r>
-      <w:bookmarkEnd w:id="67"/>
       <w:r>
         <w:rPr>
           <w:lang w:val="es-ES"/>
@@ -13673,7 +13681,7 @@
           </mc:Choice>
           <mc:Fallback>
             <w:pict>
-              <v:group id="Lienzo 102" o:spid="_x0000_s1026" editas="canvas" style="width:477pt;height:243pt;mso-position-horizontal-relative:char;mso-position-vertical-relative:line" coordsize="60579,30861" o:gfxdata="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">
+              <v:group w14:anchorId="09DE3887" id="Lienzo 102" o:spid="_x0000_s1026" editas="canvas" style="width:477pt;height:243pt;mso-position-horizontal-relative:char;mso-position-vertical-relative:line" coordsize="60579,30861" o:gfxdata="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">
                 <v:shapetype id="_x0000_t75" coordsize="21600,21600" o:spt="75" o:preferrelative="t" path="m@4@5l@4@11@9@11@9@5xe" filled="f" stroked="f">
                   <v:stroke joinstyle="miter"/>
                   <v:formulas>
@@ -13697,7 +13705,7 @@
                   <v:fill o:detectmouseclick="t"/>
                   <v:path o:connecttype="none"/>
                 </v:shape>
-                <v:oval id="Oval 104" o:spid="_x0000_s1028" style="position:absolute;left:18294;top:3429;width:8001;height:8001;visibility:visible;mso-wrap-style:square;v-text-anchor:top" o:gfxdata="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" strokecolor="red">
+                <v:oval id="Oval 104" o:spid="_x0000_s1028" style="position:absolute;left:18294;top:3429;width:8001;height:8001;visibility:visible;mso-wrap-style:square;v-text-anchor:top" o:gfxdata="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" strokecolor="red">
                   <v:textbox>
                     <w:txbxContent>
                       <w:p>
@@ -13717,7 +13725,7 @@
                     </w:txbxContent>
                   </v:textbox>
                 </v:oval>
-                <v:oval id="Oval 105" o:spid="_x0000_s1029" style="position:absolute;left:35433;top:6858;width:8001;height:8001;visibility:visible;mso-wrap-style:square;v-text-anchor:top" o:gfxdata="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" strokecolor="red">
+                <v:oval id="Oval 105" o:spid="_x0000_s1029" style="position:absolute;left:35433;top:6858;width:8001;height:8001;visibility:visible;mso-wrap-style:square;v-text-anchor:top" o:gfxdata="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" strokecolor="red">
                   <v:textbox>
                     <w:txbxContent>
                       <w:p>
@@ -13737,7 +13745,7 @@
                     </w:txbxContent>
                   </v:textbox>
                 </v:oval>
-                <v:oval id="Oval 106" o:spid="_x0000_s1030" style="position:absolute;left:28575;top:21717;width:8007;height:8001;visibility:visible;mso-wrap-style:square;v-text-anchor:top" o:gfxdata="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" strokecolor="red">
+                <v:oval id="Oval 106" o:spid="_x0000_s1030" style="position:absolute;left:28575;top:21717;width:8007;height:8001;visibility:visible;mso-wrap-style:square;v-text-anchor:top" o:gfxdata="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" strokecolor="red">
                   <v:textbox>
                     <w:txbxContent>
                       <w:p>
@@ -13757,7 +13765,7 @@
                     </w:txbxContent>
                   </v:textbox>
                 </v:oval>
-                <v:rect id="Rectangle 107" o:spid="_x0000_s1031" style="position:absolute;left:3435;top:4787;width:7982;height:3429;visibility:visible;mso-wrap-style:square;v-text-anchor:top" o:gfxdata="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" strokecolor="red">
+                <v:rect id="Rectangle 107" o:spid="_x0000_s1031" style="position:absolute;left:3435;top:4787;width:7982;height:3429;visibility:visible;mso-wrap-style:square;v-text-anchor:top" o:gfxdata="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" strokecolor="red">
                   <v:textbox>
                     <w:txbxContent>
                       <w:p>
@@ -13780,7 +13788,7 @@
                     </w:txbxContent>
                   </v:textbox>
                 </v:rect>
-                <v:rect id="Rectangle 108" o:spid="_x0000_s1032" style="position:absolute;left:46863;top:19431;width:7988;height:3429;visibility:visible;mso-wrap-style:square;v-text-anchor:top" o:gfxdata="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" strokecolor="red">
+                <v:rect id="Rectangle 108" o:spid="_x0000_s1032" style="position:absolute;left:46863;top:19431;width:7988;height:3429;visibility:visible;mso-wrap-style:square;v-text-anchor:top" o:gfxdata="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" strokecolor="red">
                   <v:textbox>
                     <w:txbxContent>
                       <w:p>
@@ -13803,26 +13811,26 @@
                     </w:txbxContent>
                   </v:textbox>
                 </v:rect>
-                <v:line id="Line 109" o:spid="_x0000_s1033" style="position:absolute;flip:y;visibility:visible;mso-wrap-style:square" from="11430,6858" to="18294,6864" o:connectortype="straight" o:gfxdata="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" strokecolor="red">
+                <v:line id="Line 109" o:spid="_x0000_s1033" style="position:absolute;flip:y;visibility:visible;mso-wrap-style:square" from="11430,6858" to="18294,6864" o:connectortype="straight" o:gfxdata="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" strokecolor="red">
                   <v:stroke endarrow="block"/>
                 </v:line>
-                <v:line id="Line 110" o:spid="_x0000_s1034" style="position:absolute;visibility:visible;mso-wrap-style:square" from="26295,8001" to="35433,9144" o:connectortype="straight" o:gfxdata="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" strokecolor="red">
+                <v:line id="Line 110" o:spid="_x0000_s1034" style="position:absolute;visibility:visible;mso-wrap-style:square" from="26295,8001" to="35433,9144" o:connectortype="straight" o:gfxdata="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" strokecolor="red">
                   <v:stroke endarrow="block"/>
                 </v:line>
-                <v:line id="Line 111" o:spid="_x0000_s1035" style="position:absolute;flip:y;visibility:visible;mso-wrap-style:square" from="36576,20574" to="46863,24003" o:connectortype="straight" o:gfxdata="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" strokecolor="red">
+                <v:line id="Line 111" o:spid="_x0000_s1035" style="position:absolute;flip:y;visibility:visible;mso-wrap-style:square" from="36576,20574" to="46863,24003" o:connectortype="straight" o:gfxdata="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" strokecolor="red">
                   <v:stroke startarrow="block"/>
                 </v:line>
-                <v:line id="Line 112" o:spid="_x0000_s1036" style="position:absolute;visibility:visible;mso-wrap-style:square" from="43434,11430" to="49155,18288" o:connectortype="straight" o:gfxdata="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" strokecolor="red">
+                <v:line id="Line 112" o:spid="_x0000_s1036" style="position:absolute;visibility:visible;mso-wrap-style:square" from="43434,11430" to="49155,18288" o:connectortype="straight" o:gfxdata="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" strokecolor="red">
                   <v:stroke endarrow="block"/>
                 </v:line>
-                <v:group id="Group 113" o:spid="_x0000_s1037" style="position:absolute;left:14852;top:17145;width:9151;height:2286" coordorigin="3473,8382" coordsize="1441,360" o:gfxdata="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">
-                  <v:line id="Line 114" o:spid="_x0000_s1038" style="position:absolute;visibility:visible;mso-wrap-style:square" from="3473,8382" to="4914,8382" o:connectortype="straight" o:gfxdata="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" strokecolor="red"/>
-                  <v:line id="Line 115" o:spid="_x0000_s1039" style="position:absolute;visibility:visible;mso-wrap-style:square" from="3473,8742" to="4914,8742" o:connectortype="straight" o:gfxdata="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" strokecolor="red"/>
+                <v:group id="Group 113" o:spid="_x0000_s1037" style="position:absolute;left:14852;top:17145;width:9151;height:2286" coordorigin="3473,8382" coordsize="1441,360" o:gfxdata="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">
+                  <v:line id="Line 114" o:spid="_x0000_s1038" style="position:absolute;visibility:visible;mso-wrap-style:square" from="3473,8382" to="4914,8382" o:connectortype="straight" o:gfxdata="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" strokecolor="red"/>
+                  <v:line id="Line 115" o:spid="_x0000_s1039" style="position:absolute;visibility:visible;mso-wrap-style:square" from="3473,8742" to="4914,8742" o:connectortype="straight" o:gfxdata="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" strokecolor="red"/>
                   <v:shapetype id="_x0000_t202" coordsize="21600,21600" o:spt="202" path="m,l,21600r21600,l21600,xe">
                     <v:stroke joinstyle="miter"/>
                     <v:path gradientshapeok="t" o:connecttype="rect"/>
                   </v:shapetype>
-                  <v:shape id="Text Box 116" o:spid="_x0000_s1040" type="#_x0000_t202" style="position:absolute;left:3474;top:8382;width:1439;height:360;visibility:visible;mso-wrap-style:square;v-text-anchor:top" o:gfxdata="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" filled="f" stroked="f" strokecolor="red">
+                  <v:shape id="Text Box 116" o:spid="_x0000_s1040" type="#_x0000_t202" style="position:absolute;left:3474;top:8382;width:1439;height:360;visibility:visible;mso-wrap-style:square;v-text-anchor:top" o:gfxdata="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" filled="f" stroked="f" strokecolor="red">
                     <v:textbox>
                       <w:txbxContent>
                         <w:p>
@@ -13847,10 +13855,10 @@
                     </v:textbox>
                   </v:shape>
                 </v:group>
-                <v:group id="Group 117" o:spid="_x0000_s1041" style="position:absolute;left:30861;top:17145;width:9150;height:2286" coordorigin="5994,8382" coordsize="1441,360" o:gfxdata="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">
-                  <v:line id="Line 118" o:spid="_x0000_s1042" style="position:absolute;visibility:visible;mso-wrap-style:square" from="5994,8382" to="7435,8382" o:connectortype="straight" o:gfxdata="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" strokecolor="red"/>
-                  <v:line id="Line 119" o:spid="_x0000_s1043" style="position:absolute;visibility:visible;mso-wrap-style:square" from="5994,8742" to="7435,8742" o:connectortype="straight" o:gfxdata="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" strokecolor="red"/>
-                  <v:shape id="Text Box 120" o:spid="_x0000_s1044" type="#_x0000_t202" style="position:absolute;left:5995;top:8382;width:1439;height:360;visibility:visible;mso-wrap-style:square;v-text-anchor:top" o:gfxdata="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" filled="f" stroked="f" strokecolor="red">
+                <v:group id="Group 117" o:spid="_x0000_s1041" style="position:absolute;left:30861;top:17145;width:9150;height:2286" coordorigin="5994,8382" coordsize="1441,360" o:gfxdata="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">
+                  <v:line id="Line 118" o:spid="_x0000_s1042" style="position:absolute;visibility:visible;mso-wrap-style:square" from="5994,8382" to="7435,8382" o:connectortype="straight" o:gfxdata="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" strokecolor="red"/>
+                  <v:line id="Line 119" o:spid="_x0000_s1043" style="position:absolute;visibility:visible;mso-wrap-style:square" from="5994,8742" to="7435,8742" o:connectortype="straight" o:gfxdata="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" strokecolor="red"/>
+                  <v:shape id="Text Box 120" o:spid="_x0000_s1044" type="#_x0000_t202" style="position:absolute;left:5995;top:8382;width:1439;height:360;visibility:visible;mso-wrap-style:square;v-text-anchor:top" o:gfxdata="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" filled="f" stroked="f" strokecolor="red">
                     <v:textbox>
                       <w:txbxContent>
                         <w:p>
@@ -13875,13 +13883,13 @@
                     </v:textbox>
                   </v:shape>
                 </v:group>
-                <v:line id="Line 121" o:spid="_x0000_s1045" style="position:absolute;flip:x;visibility:visible;mso-wrap-style:square" from="20574,11430" to="21717,17145" o:connectortype="straight" o:gfxdata="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" strokecolor="red">
+                <v:line id="Line 121" o:spid="_x0000_s1045" style="position:absolute;flip:x;visibility:visible;mso-wrap-style:square" from="20574,11430" to="21717,17145" o:connectortype="straight" o:gfxdata="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" strokecolor="red">
                   <v:stroke endarrow="block"/>
                 </v:line>
-                <v:line id="Line 122" o:spid="_x0000_s1046" style="position:absolute;flip:y;visibility:visible;mso-wrap-style:square" from="33147,13716" to="35433,17145" o:connectortype="straight" o:gfxdata="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" strokecolor="red">
+                <v:line id="Line 122" o:spid="_x0000_s1046" style="position:absolute;flip:y;visibility:visible;mso-wrap-style:square" from="33147,13716" to="35433,17145" o:connectortype="straight" o:gfxdata="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" strokecolor="red">
                   <v:stroke endarrow="block"/>
                 </v:line>
-                <v:line id="Line 123" o:spid="_x0000_s1047" style="position:absolute;visibility:visible;mso-wrap-style:square" from="20574,19431" to="28575,24003" o:connectortype="straight" o:gfxdata="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" strokecolor="red">
+                <v:line id="Line 123" o:spid="_x0000_s1047" style="position:absolute;visibility:visible;mso-wrap-style:square" from="20574,19431" to="28575,24003" o:connectortype="straight" o:gfxdata="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" strokecolor="red">
                   <v:stroke endarrow="block"/>
                 </v:line>
                 <w10:anchorlock/>
@@ -14595,12 +14603,12 @@
           </mc:Choice>
           <mc:Fallback>
             <w:pict>
-              <v:group id="Lienzo 83" o:spid="_x0000_s1048" editas="canvas" style="width:477pt;height:234pt;mso-position-horizontal-relative:char;mso-position-vertical-relative:line" coordsize="60579,29718" o:gfxdata="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">
+              <v:group w14:anchorId="6FBBD3CE" id="Lienzo 83" o:spid="_x0000_s1048" editas="canvas" style="width:477pt;height:234pt;mso-position-horizontal-relative:char;mso-position-vertical-relative:line" coordsize="60579,29718" o:gfxdata="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">
                 <v:shape id="_x0000_s1049" type="#_x0000_t75" style="position:absolute;width:60579;height:29718;visibility:visible;mso-wrap-style:square">
                   <v:fill o:detectmouseclick="t"/>
                   <v:path o:connecttype="none"/>
                 </v:shape>
-                <v:oval id="Oval 85" o:spid="_x0000_s1050" style="position:absolute;left:18294;top:3429;width:8001;height:8001;visibility:visible;mso-wrap-style:square;v-text-anchor:top" o:gfxdata="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" strokecolor="red">
+                <v:oval id="Oval 85" o:spid="_x0000_s1050" style="position:absolute;left:18294;top:3429;width:8001;height:8001;visibility:visible;mso-wrap-style:square;v-text-anchor:top" o:gfxdata="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" strokecolor="red">
                   <v:textbox>
                     <w:txbxContent>
                       <w:p>
@@ -14620,7 +14628,7 @@
                     </w:txbxContent>
                   </v:textbox>
                 </v:oval>
-                <v:oval id="Oval 86" o:spid="_x0000_s1051" style="position:absolute;left:35433;top:6858;width:8001;height:8001;visibility:visible;mso-wrap-style:square;v-text-anchor:top" o:gfxdata="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" strokecolor="red">
+                <v:oval id="Oval 86" o:spid="_x0000_s1051" style="position:absolute;left:35433;top:6858;width:8001;height:8001;visibility:visible;mso-wrap-style:square;v-text-anchor:top" o:gfxdata="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" strokecolor="red">
                   <v:textbox>
                     <w:txbxContent>
                       <w:p>
@@ -14640,7 +14648,7 @@
                     </w:txbxContent>
                   </v:textbox>
                 </v:oval>
-                <v:rect id="Rectangle 87" o:spid="_x0000_s1052" style="position:absolute;left:3429;top:4572;width:7981;height:3429;visibility:visible;mso-wrap-style:square;v-text-anchor:top" o:gfxdata="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" strokecolor="red">
+                <v:rect id="Rectangle 87" o:spid="_x0000_s1052" style="position:absolute;left:3429;top:4572;width:7981;height:3429;visibility:visible;mso-wrap-style:square;v-text-anchor:top" o:gfxdata="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" strokecolor="red">
                   <v:textbox>
                     <w:txbxContent>
                       <w:p>
@@ -14663,22 +14671,22 @@
                     </w:txbxContent>
                   </v:textbox>
                 </v:rect>
-                <v:line id="Line 88" o:spid="_x0000_s1053" style="position:absolute;flip:y;visibility:visible;mso-wrap-style:square" from="11430,6858" to="18294,6864" o:connectortype="straight" o:gfxdata="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" strokecolor="red">
+                <v:line id="Line 88" o:spid="_x0000_s1053" style="position:absolute;flip:y;visibility:visible;mso-wrap-style:square" from="11430,6858" to="18294,6864" o:connectortype="straight" o:gfxdata="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" strokecolor="red">
                   <v:stroke endarrow="block"/>
                 </v:line>
-                <v:line id="Line 89" o:spid="_x0000_s1054" style="position:absolute;visibility:visible;mso-wrap-style:square" from="26295,8001" to="35433,9144" o:connectortype="straight" o:gfxdata="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" strokecolor="red">
+                <v:line id="Line 89" o:spid="_x0000_s1054" style="position:absolute;visibility:visible;mso-wrap-style:square" from="26295,8001" to="35433,9144" o:connectortype="straight" o:gfxdata="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" strokecolor="red">
                   <v:stroke endarrow="block"/>
                 </v:line>
-                <v:line id="Line 90" o:spid="_x0000_s1055" style="position:absolute;visibility:visible;mso-wrap-style:square" from="38862,14859" to="40005,21717" o:connectortype="straight" o:gfxdata="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" strokecolor="red">
+                <v:line id="Line 90" o:spid="_x0000_s1055" style="position:absolute;visibility:visible;mso-wrap-style:square" from="38862,14859" to="40005,21717" o:connectortype="straight" o:gfxdata="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" strokecolor="red">
                   <v:stroke endarrow="block"/>
                 </v:line>
-                <v:line id="Line 91" o:spid="_x0000_s1056" style="position:absolute;visibility:visible;mso-wrap-style:square" from="43434,11430" to="52578,11436" o:connectortype="straight" o:gfxdata="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" strokecolor="red">
+                <v:line id="Line 91" o:spid="_x0000_s1056" style="position:absolute;visibility:visible;mso-wrap-style:square" from="43434,11430" to="52578,11436" o:connectortype="straight" o:gfxdata="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" strokecolor="red">
                   <v:stroke endarrow="block"/>
                 </v:line>
-                <v:group id="Group 92" o:spid="_x0000_s1057" style="position:absolute;left:13716;top:17145;width:9150;height:2286" coordorigin="3294,8382" coordsize="1441,360" o:gfxdata="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">
-                  <v:line id="Line 93" o:spid="_x0000_s1058" style="position:absolute;visibility:visible;mso-wrap-style:square" from="3294,8382" to="4735,8382" o:connectortype="straight" o:gfxdata="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" strokecolor="red"/>
-                  <v:line id="Line 94" o:spid="_x0000_s1059" style="position:absolute;visibility:visible;mso-wrap-style:square" from="3294,8742" to="4735,8742" o:connectortype="straight" o:gfxdata="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" strokecolor="red"/>
-                  <v:shape id="Text Box 95" o:spid="_x0000_s1060" type="#_x0000_t202" style="position:absolute;left:3295;top:8382;width:1439;height:360;visibility:visible;mso-wrap-style:square;v-text-anchor:top" o:gfxdata="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" filled="f" stroked="f" strokecolor="red">
+                <v:group id="Group 92" o:spid="_x0000_s1057" style="position:absolute;left:13716;top:17145;width:9150;height:2286" coordorigin="3294,8382" coordsize="1441,360" o:gfxdata="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">
+                  <v:line id="Line 93" o:spid="_x0000_s1058" style="position:absolute;visibility:visible;mso-wrap-style:square" from="3294,8382" to="4735,8382" o:connectortype="straight" o:gfxdata="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" strokecolor="red"/>
+                  <v:line id="Line 94" o:spid="_x0000_s1059" style="position:absolute;visibility:visible;mso-wrap-style:square" from="3294,8742" to="4735,8742" o:connectortype="straight" o:gfxdata="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" strokecolor="red"/>
+                  <v:shape id="Text Box 95" o:spid="_x0000_s1060" type="#_x0000_t202" style="position:absolute;left:3295;top:8382;width:1439;height:360;visibility:visible;mso-wrap-style:square;v-text-anchor:top" o:gfxdata="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" filled="f" stroked="f" strokecolor="red">
                     <v:textbox>
                       <w:txbxContent>
                         <w:p>
@@ -14703,10 +14711,10 @@
                     </v:textbox>
                   </v:shape>
                 </v:group>
-                <v:group id="Group 96" o:spid="_x0000_s1061" style="position:absolute;left:34290;top:21717;width:9150;height:2286" coordorigin="6534,9102" coordsize="1441,360" o:gfxdata="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">
-                  <v:line id="Line 97" o:spid="_x0000_s1062" style="position:absolute;visibility:visible;mso-wrap-style:square" from="6534,9102" to="7975,9102" o:connectortype="straight" o:gfxdata="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" strokecolor="red"/>
-                  <v:line id="Line 98" o:spid="_x0000_s1063" style="position:absolute;visibility:visible;mso-wrap-style:square" from="6534,9462" to="7975,9462" o:connectortype="straight" o:gfxdata="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" strokecolor="red"/>
-                  <v:shape id="Text Box 99" o:spid="_x0000_s1064" type="#_x0000_t202" style="position:absolute;left:6535;top:9102;width:1439;height:360;visibility:visible;mso-wrap-style:square;v-text-anchor:top" o:gfxdata="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" filled="f" stroked="f" strokecolor="red">
+                <v:group id="Group 96" o:spid="_x0000_s1061" style="position:absolute;left:34290;top:21717;width:9150;height:2286" coordorigin="6534,9102" coordsize="1441,360" o:gfxdata="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">
+                  <v:line id="Line 97" o:spid="_x0000_s1062" style="position:absolute;visibility:visible;mso-wrap-style:square" from="6534,9102" to="7975,9102" o:connectortype="straight" o:gfxdata="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" strokecolor="red"/>
+                  <v:line id="Line 98" o:spid="_x0000_s1063" style="position:absolute;visibility:visible;mso-wrap-style:square" from="6534,9462" to="7975,9462" o:connectortype="straight" o:gfxdata="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" strokecolor="red"/>
+                  <v:shape id="Text Box 99" o:spid="_x0000_s1064" type="#_x0000_t202" style="position:absolute;left:6535;top:9102;width:1439;height:360;visibility:visible;mso-wrap-style:square;v-text-anchor:top" o:gfxdata="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" filled="f" stroked="f" strokecolor="red">
                     <v:textbox>
                       <w:txbxContent>
                         <w:p>
@@ -14731,10 +14739,10 @@
                     </v:textbox>
                   </v:shape>
                 </v:group>
-                <v:line id="Line 100" o:spid="_x0000_s1065" style="position:absolute;flip:x;visibility:visible;mso-wrap-style:square" from="20574,11430" to="21717,17145" o:connectortype="straight" o:gfxdata="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" strokecolor="red">
+                <v:line id="Line 100" o:spid="_x0000_s1065" style="position:absolute;flip:x;visibility:visible;mso-wrap-style:square" from="20574,11430" to="21717,17145" o:connectortype="straight" o:gfxdata="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" strokecolor="red">
                   <v:stroke endarrow="block"/>
                 </v:line>
-                <v:line id="Line 101" o:spid="_x0000_s1066" style="position:absolute;flip:x y;visibility:visible;mso-wrap-style:square" from="25146,10287" to="36582,21717" o:connectortype="straight" o:gfxdata="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" strokecolor="red">
+                <v:line id="Line 101" o:spid="_x0000_s1066" style="position:absolute;flip:x y;visibility:visible;mso-wrap-style:square" from="25146,10287" to="36582,21717" o:connectortype="straight" o:gfxdata="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" strokecolor="red">
                   <v:stroke endarrow="block"/>
                 </v:line>
                 <w10:anchorlock/>
@@ -15921,12 +15929,12 @@
           </mc:Choice>
           <mc:Fallback>
             <w:pict>
-              <v:group id="Lienzo 55" o:spid="_x0000_s1067" editas="canvas" style="width:477pt;height:234pt;mso-position-horizontal-relative:char;mso-position-vertical-relative:line" coordsize="60579,29718" o:gfxdata="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">
+              <v:group w14:anchorId="4E526B13" id="Lienzo 55" o:spid="_x0000_s1067" editas="canvas" style="width:477pt;height:234pt;mso-position-horizontal-relative:char;mso-position-vertical-relative:line" coordsize="60579,29718" o:gfxdata="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">
                 <v:shape id="_x0000_s1068" type="#_x0000_t75" style="position:absolute;width:60579;height:29718;visibility:visible;mso-wrap-style:square">
                   <v:fill o:detectmouseclick="t"/>
                   <v:path o:connecttype="none"/>
                 </v:shape>
-                <v:oval id="Oval 57" o:spid="_x0000_s1069" style="position:absolute;left:18294;top:3429;width:8001;height:8001;visibility:visible;mso-wrap-style:square;v-text-anchor:top" o:gfxdata="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" strokecolor="red">
+                <v:oval id="Oval 57" o:spid="_x0000_s1069" style="position:absolute;left:18294;top:3429;width:8001;height:8001;visibility:visible;mso-wrap-style:square;v-text-anchor:top" o:gfxdata="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" strokecolor="red">
                   <v:textbox>
                     <w:txbxContent>
                       <w:p>
@@ -15946,7 +15954,7 @@
                     </w:txbxContent>
                   </v:textbox>
                 </v:oval>
-                <v:oval id="Oval 58" o:spid="_x0000_s1070" style="position:absolute;left:35433;top:6858;width:8001;height:8001;visibility:visible;mso-wrap-style:square;v-text-anchor:top" o:gfxdata="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" strokecolor="red">
+                <v:oval id="Oval 58" o:spid="_x0000_s1070" style="position:absolute;left:35433;top:6858;width:8001;height:8001;visibility:visible;mso-wrap-style:square;v-text-anchor:top" o:gfxdata="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" strokecolor="red">
                   <v:textbox>
                     <w:txbxContent>
                       <w:p>
@@ -16004,7 +16012,7 @@
                     </w:txbxContent>
                   </v:textbox>
                 </v:oval>
-                <v:rect id="Rectangle 59" o:spid="_x0000_s1071" style="position:absolute;left:3429;top:4572;width:7981;height:4572;visibility:visible;mso-wrap-style:square;v-text-anchor:top" o:gfxdata="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" strokecolor="red">
+                <v:rect id="Rectangle 59" o:spid="_x0000_s1071" style="position:absolute;left:3429;top:4572;width:7981;height:4572;visibility:visible;mso-wrap-style:square;v-text-anchor:top" o:gfxdata="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" strokecolor="red">
                   <v:textbox>
                     <w:txbxContent>
                       <w:p>
@@ -16044,21 +16052,21 @@
                     </w:txbxContent>
                   </v:textbox>
                 </v:rect>
-                <v:line id="Line 60" o:spid="_x0000_s1072" style="position:absolute;flip:y;visibility:visible;mso-wrap-style:square" from="11430,6858" to="18294,6864" o:connectortype="straight" o:gfxdata="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" strokecolor="red">
+                <v:line id="Line 60" o:spid="_x0000_s1072" style="position:absolute;flip:y;visibility:visible;mso-wrap-style:square" from="11430,6858" to="18294,6864" o:connectortype="straight" o:gfxdata="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" strokecolor="red">
                   <v:stroke endarrow="block"/>
                 </v:line>
-                <v:line id="Line 61" o:spid="_x0000_s1073" style="position:absolute;visibility:visible;mso-wrap-style:square" from="26295,8001" to="35433,9144" o:connectortype="straight" o:gfxdata="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" strokecolor="red">
+                <v:line id="Line 61" o:spid="_x0000_s1073" style="position:absolute;visibility:visible;mso-wrap-style:square" from="26295,8001" to="35433,9144" o:connectortype="straight" o:gfxdata="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" strokecolor="red">
                   <v:stroke endarrow="block"/>
                 </v:line>
-                <v:line id="Line 62" o:spid="_x0000_s1074" style="position:absolute;flip:x;visibility:visible;mso-wrap-style:square" from="28575,11430" to="35433,13716" o:connectortype="straight" o:gfxdata="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" strokecolor="red">
+                <v:line id="Line 62" o:spid="_x0000_s1074" style="position:absolute;flip:x;visibility:visible;mso-wrap-style:square" from="28575,11430" to="35433,13716" o:connectortype="straight" o:gfxdata="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" strokecolor="red">
                   <v:stroke endarrow="block"/>
                 </v:line>
-                <v:line id="Line 63" o:spid="_x0000_s1075" style="position:absolute;visibility:visible;mso-wrap-style:square" from="43434,11430" to="52578,11436" o:connectortype="straight" o:gfxdata="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" strokecolor="red">
+                <v:line id="Line 63" o:spid="_x0000_s1075" style="position:absolute;visibility:visible;mso-wrap-style:square" from="43434,11430" to="52578,11436" o:connectortype="straight" o:gfxdata="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" strokecolor="red">
                   <v:stroke endarrow="block"/>
                 </v:line>
-                <v:line id="Line 64" o:spid="_x0000_s1076" style="position:absolute;visibility:visible;mso-wrap-style:square" from="4565,25146" to="13716,25146" o:connectortype="straight" o:gfxdata="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" strokecolor="red"/>
-                <v:line id="Line 65" o:spid="_x0000_s1077" style="position:absolute;visibility:visible;mso-wrap-style:square" from="4565,27432" to="13716,27432" o:connectortype="straight" o:gfxdata="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" strokecolor="red"/>
-                <v:shape id="Text Box 66" o:spid="_x0000_s1078" type="#_x0000_t202" style="position:absolute;left:4572;top:25146;width:9137;height:2286;visibility:visible;mso-wrap-style:square;v-text-anchor:top" o:gfxdata="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" filled="f" stroked="f" strokecolor="red">
+                <v:line id="Line 64" o:spid="_x0000_s1076" style="position:absolute;visibility:visible;mso-wrap-style:square" from="4565,25146" to="13716,25146" o:connectortype="straight" o:gfxdata="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" strokecolor="red"/>
+                <v:line id="Line 65" o:spid="_x0000_s1077" style="position:absolute;visibility:visible;mso-wrap-style:square" from="4565,27432" to="13716,27432" o:connectortype="straight" o:gfxdata="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" strokecolor="red"/>
+                <v:shape id="Text Box 66" o:spid="_x0000_s1078" type="#_x0000_t202" style="position:absolute;left:4572;top:25146;width:9137;height:2286;visibility:visible;mso-wrap-style:square;v-text-anchor:top" o:gfxdata="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" filled="f" stroked="f" strokecolor="red">
                   <v:textbox>
                     <w:txbxContent>
                       <w:p>
@@ -16082,10 +16090,10 @@
                     </w:txbxContent>
                   </v:textbox>
                 </v:shape>
-                <v:group id="Group 67" o:spid="_x0000_s1079" style="position:absolute;left:34290;top:24003;width:9150;height:2286" coordorigin="6534,9462" coordsize="1441,360" o:gfxdata="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">
-                  <v:line id="Line 68" o:spid="_x0000_s1080" style="position:absolute;visibility:visible;mso-wrap-style:square" from="6534,9462" to="7975,9462" o:connectortype="straight" o:gfxdata="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" strokecolor="red"/>
-                  <v:line id="Line 69" o:spid="_x0000_s1081" style="position:absolute;visibility:visible;mso-wrap-style:square" from="6534,9822" to="7975,9822" o:connectortype="straight" o:gfxdata="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" strokecolor="red"/>
-                  <v:shape id="Text Box 70" o:spid="_x0000_s1082" type="#_x0000_t202" style="position:absolute;left:6535;top:9462;width:1439;height:360;visibility:visible;mso-wrap-style:square;v-text-anchor:top" o:gfxdata="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" filled="f" stroked="f" strokecolor="red">
+                <v:group id="Group 67" o:spid="_x0000_s1079" style="position:absolute;left:34290;top:24003;width:9150;height:2286" coordorigin="6534,9462" coordsize="1441,360" o:gfxdata="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">
+                  <v:line id="Line 68" o:spid="_x0000_s1080" style="position:absolute;visibility:visible;mso-wrap-style:square" from="6534,9462" to="7975,9462" o:connectortype="straight" o:gfxdata="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" strokecolor="red"/>
+                  <v:line id="Line 69" o:spid="_x0000_s1081" style="position:absolute;visibility:visible;mso-wrap-style:square" from="6534,9822" to="7975,9822" o:connectortype="straight" o:gfxdata="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" strokecolor="red"/>
+                  <v:shape id="Text Box 70" o:spid="_x0000_s1082" type="#_x0000_t202" style="position:absolute;left:6535;top:9462;width:1439;height:360;visibility:visible;mso-wrap-style:square;v-text-anchor:top" o:gfxdata="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" filled="f" stroked="f" strokecolor="red">
                     <v:textbox>
                       <w:txbxContent>
                         <w:p>
@@ -16110,13 +16118,13 @@
                     </v:textbox>
                   </v:shape>
                 </v:group>
-                <v:line id="Line 71" o:spid="_x0000_s1083" style="position:absolute;flip:x;visibility:visible;mso-wrap-style:square" from="20574,11430" to="21717,17145" o:connectortype="straight" o:gfxdata="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" strokecolor="red">
+                <v:line id="Line 71" o:spid="_x0000_s1083" style="position:absolute;flip:x;visibility:visible;mso-wrap-style:square" from="20574,11430" to="21717,17145" o:connectortype="straight" o:gfxdata="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" strokecolor="red">
                   <v:stroke endarrow="block"/>
                 </v:line>
-                <v:line id="Line 72" o:spid="_x0000_s1084" style="position:absolute;visibility:visible;mso-wrap-style:square" from="26289,22860" to="35433,24003" o:connectortype="straight" o:gfxdata="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" strokecolor="red">
+                <v:line id="Line 72" o:spid="_x0000_s1084" style="position:absolute;visibility:visible;mso-wrap-style:square" from="26289,22860" to="35433,24003" o:connectortype="straight" o:gfxdata="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" strokecolor="red">
                   <v:stroke startarrow="block"/>
                 </v:line>
-                <v:oval id="Oval 73" o:spid="_x0000_s1085" style="position:absolute;left:18288;top:17145;width:8001;height:8001;visibility:visible;mso-wrap-style:square;v-text-anchor:top" o:gfxdata="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" strokecolor="red">
+                <v:oval id="Oval 73" o:spid="_x0000_s1085" style="position:absolute;left:18288;top:17145;width:8001;height:8001;visibility:visible;mso-wrap-style:square;v-text-anchor:top" o:gfxdata="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" strokecolor="red">
                   <v:textbox>
                     <w:txbxContent>
                       <w:p>
@@ -16138,13 +16146,13 @@
                     </w:txbxContent>
                   </v:textbox>
                 </v:oval>
-                <v:line id="Line 74" o:spid="_x0000_s1086" style="position:absolute;flip:x;visibility:visible;mso-wrap-style:square" from="13716,21717" to="18288,24003" o:connectortype="straight" o:gfxdata="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" strokecolor="red">
+                <v:line id="Line 74" o:spid="_x0000_s1086" style="position:absolute;flip:x;visibility:visible;mso-wrap-style:square" from="13716,21717" to="18288,24003" o:connectortype="straight" o:gfxdata="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" strokecolor="red">
                   <v:stroke endarrow="block"/>
                 </v:line>
-                <v:group id="Group 75" o:spid="_x0000_s1087" style="position:absolute;left:22860;top:13716;width:9150;height:2286" coordorigin="4734,7842" coordsize="1441,360" o:gfxdata="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">
-                  <v:line id="Line 76" o:spid="_x0000_s1088" style="position:absolute;visibility:visible;mso-wrap-style:square" from="4734,7842" to="6175,7842" o:connectortype="straight" o:gfxdata="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" strokecolor="red"/>
-                  <v:line id="Line 77" o:spid="_x0000_s1089" style="position:absolute;visibility:visible;mso-wrap-style:square" from="4734,8202" to="6175,8202" o:connectortype="straight" o:gfxdata="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" strokecolor="red"/>
-                  <v:shape id="Text Box 78" o:spid="_x0000_s1090" type="#_x0000_t202" style="position:absolute;left:4735;top:7842;width:1439;height:360;visibility:visible;mso-wrap-style:square;v-text-anchor:top" o:gfxdata="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" filled="f" stroked="f" strokecolor="red">
+                <v:group id="Group 75" o:spid="_x0000_s1087" style="position:absolute;left:22860;top:13716;width:9150;height:2286" coordorigin="4734,7842" coordsize="1441,360" o:gfxdata="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">
+                  <v:line id="Line 76" o:spid="_x0000_s1088" style="position:absolute;visibility:visible;mso-wrap-style:square" from="4734,7842" to="6175,7842" o:connectortype="straight" o:gfxdata="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" strokecolor="red"/>
+                  <v:line id="Line 77" o:spid="_x0000_s1089" style="position:absolute;visibility:visible;mso-wrap-style:square" from="4734,8202" to="6175,8202" o:connectortype="straight" o:gfxdata="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" strokecolor="red"/>
+                  <v:shape id="Text Box 78" o:spid="_x0000_s1090" type="#_x0000_t202" style="position:absolute;left:4735;top:7842;width:1439;height:360;visibility:visible;mso-wrap-style:square;v-text-anchor:top" o:gfxdata="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" filled="f" stroked="f" strokecolor="red">
                     <v:textbox>
                       <w:txbxContent>
                         <w:p>
@@ -16169,10 +16177,10 @@
                     </v:textbox>
                   </v:shape>
                 </v:group>
-                <v:line id="Line 79" o:spid="_x0000_s1091" style="position:absolute;flip:x;visibility:visible;mso-wrap-style:square" from="26289,16002" to="28575,19431" o:connectortype="straight" o:gfxdata="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" strokecolor="red">
+                <v:line id="Line 79" o:spid="_x0000_s1091" style="position:absolute;flip:x;visibility:visible;mso-wrap-style:square" from="26289,16002" to="28575,19431" o:connectortype="straight" o:gfxdata="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" strokecolor="red">
                   <v:stroke endarrow="block"/>
                 </v:line>
-                <v:shape id="Text Box 80" o:spid="_x0000_s1092" type="#_x0000_t202" style="position:absolute;left:28575;top:6572;width:8801;height:2286;visibility:visible;mso-wrap-style:square;v-text-anchor:top" o:gfxdata="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" filled="f" stroked="f">
+                <v:shape id="Text Box 80" o:spid="_x0000_s1092" type="#_x0000_t202" style="position:absolute;left:28575;top:6572;width:8801;height:2286;visibility:visible;mso-wrap-style:square;v-text-anchor:top" o:gfxdata="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" filled="f" stroked="f">
                   <v:textbox>
                     <w:txbxContent>
                       <w:p>
@@ -16195,7 +16203,7 @@
                     </w:txbxContent>
                   </v:textbox>
                 </v:shape>
-                <v:shape id="Text Box 81" o:spid="_x0000_s1093" type="#_x0000_t202" style="position:absolute;left:27470;top:10458;width:9906;height:4496;visibility:visible;mso-wrap-style:square;v-text-anchor:top" o:gfxdata="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" filled="f" stroked="f">
+                <v:shape id="Text Box 81" o:spid="_x0000_s1093" type="#_x0000_t202" style="position:absolute;left:27470;top:10458;width:9906;height:4496;visibility:visible;mso-wrap-style:square;v-text-anchor:top" o:gfxdata="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" filled="f" stroked="f">
                   <v:textbox>
                     <w:txbxContent>
                       <w:p>
@@ -16226,7 +16234,7 @@
                     </w:txbxContent>
                   </v:textbox>
                 </v:shape>
-                <v:shape id="Text Box 82" o:spid="_x0000_s1094" type="#_x0000_t202" style="position:absolute;left:44386;top:9239;width:8192;height:2286;visibility:visible;mso-wrap-style:square;v-text-anchor:top" o:gfxdata="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" filled="f" stroked="f">
+                <v:shape id="Text Box 82" o:spid="_x0000_s1094" type="#_x0000_t202" style="position:absolute;left:44386;top:9239;width:8192;height:2286;visibility:visible;mso-wrap-style:square;v-text-anchor:top" o:gfxdata="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" filled="f" stroked="f">
                   <v:textbox>
                     <w:txbxContent>
                       <w:p>
@@ -16377,14 +16385,14 @@
           <w:lang w:val="es-ES"/>
         </w:rPr>
       </w:pPr>
-      <w:bookmarkStart w:id="68" w:name="_Toc76359706"/>
+      <w:bookmarkStart w:id="67" w:name="_Toc76359706"/>
       <w:r>
         <w:rPr>
           <w:lang w:val="es-ES"/>
         </w:rPr>
         <w:t>Especificaciones de Procesos</w:t>
       </w:r>
-      <w:bookmarkEnd w:id="68"/>
+      <w:bookmarkEnd w:id="67"/>
     </w:p>
     <w:p>
       <w:pPr>
@@ -16434,14 +16442,14 @@
         <w:rPr>
           <w:color w:val="FF0000"/>
         </w:rPr>
-        <w:t xml:space="preserve"> de proceso]</w:t>
+        <w:t xml:space="preserve"> de proceso</w:t>
       </w:r>
       <w:proofErr w:type="gramStart"/>
       <w:r>
         <w:rPr>
           <w:color w:val="FF0000"/>
         </w:rPr>
-        <w:t>:[</w:t>
+        <w:t>]:[</w:t>
       </w:r>
       <w:proofErr w:type="gramEnd"/>
       <w:r>
@@ -16473,14 +16481,14 @@
         <w:rPr>
           <w:color w:val="FF0000"/>
         </w:rPr>
-        <w:t xml:space="preserve"> de proceso]</w:t>
+        <w:t xml:space="preserve"> de proceso</w:t>
       </w:r>
       <w:proofErr w:type="gramStart"/>
       <w:r>
         <w:rPr>
           <w:color w:val="FF0000"/>
         </w:rPr>
-        <w:t>:[</w:t>
+        <w:t>]:[</w:t>
       </w:r>
       <w:proofErr w:type="gramEnd"/>
       <w:r>
@@ -16519,14 +16527,14 @@
         <w:rPr>
           <w:color w:val="FF0000"/>
         </w:rPr>
-        <w:t xml:space="preserve"> de proceso]</w:t>
+        <w:t xml:space="preserve"> de proceso</w:t>
       </w:r>
       <w:proofErr w:type="gramStart"/>
       <w:r>
         <w:rPr>
           <w:color w:val="FF0000"/>
         </w:rPr>
-        <w:t>:[</w:t>
+        <w:t>]:[</w:t>
       </w:r>
       <w:proofErr w:type="gramEnd"/>
       <w:r>
@@ -16804,14 +16812,14 @@
           <w:lang w:val="es-ES"/>
         </w:rPr>
       </w:pPr>
-      <w:bookmarkStart w:id="69" w:name="_Toc76359707"/>
+      <w:bookmarkStart w:id="68" w:name="_Toc76359707"/>
       <w:r>
         <w:rPr>
           <w:lang w:val="es-ES"/>
         </w:rPr>
         <w:t xml:space="preserve">Diccionario de </w:t>
       </w:r>
-      <w:bookmarkEnd w:id="69"/>
+      <w:bookmarkEnd w:id="68"/>
       <w:r>
         <w:rPr>
           <w:lang w:val="es-ES"/>
@@ -16845,7 +16853,7 @@
           </w14:shadow>
         </w:rPr>
       </w:pPr>
-      <w:bookmarkStart w:id="70" w:name="_Toc76359708"/>
+      <w:bookmarkStart w:id="69" w:name="_Toc76359708"/>
       <w:r>
         <w:rPr>
           <w:rFonts w:ascii="Calibri" w:hAnsi="Calibri"/>
@@ -16859,7 +16867,7 @@
         </w:rPr>
         <w:t>Entidades Externas</w:t>
       </w:r>
-      <w:bookmarkEnd w:id="70"/>
+      <w:bookmarkEnd w:id="69"/>
     </w:p>
     <w:p>
       <w:pPr>
@@ -17199,7 +17207,7 @@
           </w14:shadow>
         </w:rPr>
       </w:pPr>
-      <w:bookmarkStart w:id="71" w:name="_Toc76359709"/>
+      <w:bookmarkStart w:id="70" w:name="_Toc76359709"/>
       <w:r>
         <w:rPr>
           <w:rFonts w:ascii="Calibri" w:hAnsi="Calibri"/>
@@ -17213,7 +17221,7 @@
         </w:rPr>
         <w:t>Flujos de Datos</w:t>
       </w:r>
-      <w:bookmarkEnd w:id="71"/>
+      <w:bookmarkEnd w:id="70"/>
     </w:p>
     <w:p>
       <w:pPr>
@@ -17481,7 +17489,7 @@
           </w14:shadow>
         </w:rPr>
       </w:pPr>
-      <w:bookmarkStart w:id="72" w:name="_Toc76359710"/>
+      <w:bookmarkStart w:id="71" w:name="_Toc76359710"/>
       <w:r>
         <w:rPr>
           <w:rFonts w:ascii="Calibri" w:hAnsi="Calibri"/>
@@ -17495,7 +17503,7 @@
         </w:rPr>
         <w:t>Almacenes de Datos</w:t>
       </w:r>
-      <w:bookmarkEnd w:id="72"/>
+      <w:bookmarkEnd w:id="71"/>
     </w:p>
     <w:p>
       <w:pPr>
@@ -18918,8 +18926,8 @@
           </w14:shadow>
         </w:rPr>
       </w:pPr>
-      <w:bookmarkStart w:id="73" w:name="_Grupos_de_Datos"/>
-      <w:bookmarkEnd w:id="73"/>
+      <w:bookmarkStart w:id="72" w:name="_Grupos_de_Datos"/>
+      <w:bookmarkEnd w:id="72"/>
       <w:r>
         <w:rPr>
           <w:rFonts w:ascii="Calibri" w:hAnsi="Calibri"/>
@@ -19133,9 +19141,9 @@
           </w14:shadow>
         </w:rPr>
       </w:pPr>
-      <w:bookmarkStart w:id="74" w:name="_Datos_Básicos"/>
-      <w:bookmarkStart w:id="75" w:name="_Toc76359711"/>
-      <w:bookmarkEnd w:id="74"/>
+      <w:bookmarkStart w:id="73" w:name="_Datos_Básicos"/>
+      <w:bookmarkStart w:id="74" w:name="_Toc76359711"/>
+      <w:bookmarkEnd w:id="73"/>
       <w:r>
         <w:rPr>
           <w:rFonts w:ascii="Calibri" w:hAnsi="Calibri"/>
@@ -19149,7 +19157,7 @@
         </w:rPr>
         <w:t>Datos</w:t>
       </w:r>
-      <w:bookmarkEnd w:id="75"/>
+      <w:bookmarkEnd w:id="74"/>
       <w:r>
         <w:rPr>
           <w:rFonts w:ascii="Calibri" w:hAnsi="Calibri"/>
@@ -19692,7 +19700,7 @@
           <w:lang w:val="es-ES"/>
         </w:rPr>
       </w:pPr>
-      <w:bookmarkStart w:id="76" w:name="_Toc492278593"/>
+      <w:bookmarkStart w:id="75" w:name="_Toc492278593"/>
       <w:r>
         <w:rPr>
           <w:lang w:val="es-ES"/>
@@ -19705,7 +19713,7 @@
         </w:rPr>
         <w:t>de Datos</w:t>
       </w:r>
-      <w:bookmarkEnd w:id="76"/>
+      <w:bookmarkEnd w:id="75"/>
     </w:p>
     <w:p>
       <w:pPr>
@@ -19792,7 +19800,7 @@
           </w14:shadow>
         </w:rPr>
       </w:pPr>
-      <w:bookmarkStart w:id="77" w:name="_Toc492278594"/>
+      <w:bookmarkStart w:id="76" w:name="_Toc492278594"/>
       <w:r>
         <w:rPr>
           <w:lang w:val="es-ES"/>
@@ -19819,14 +19827,14 @@
         <w:lastRenderedPageBreak/>
         <w:t>ANEXO</w:t>
       </w:r>
-      <w:bookmarkEnd w:id="77"/>
+      <w:bookmarkEnd w:id="76"/>
       <w:r>
         <w:rPr>
           <w:lang w:val="es-ES"/>
         </w:rPr>
         <w:t>:</w:t>
       </w:r>
-      <w:bookmarkStart w:id="78" w:name="_Toc492278595"/>
+      <w:bookmarkStart w:id="77" w:name="_Toc492278595"/>
       <w:r>
         <w:rPr>
           <w:lang w:val="es-ES"/>
@@ -19844,7 +19852,7 @@
         </w:rPr>
         <w:t>Modelo de Eventos</w:t>
       </w:r>
-      <w:bookmarkEnd w:id="78"/>
+      <w:bookmarkEnd w:id="77"/>
     </w:p>
     <w:p>
       <w:pPr>
@@ -20238,6 +20246,428 @@
                 <pic:pic xmlns:pic="http://schemas.openxmlformats.org/drawingml/2006/picture">
                   <pic:nvPicPr>
                     <pic:cNvPr id="0" name="Picture 6"/>
+                    <pic:cNvPicPr>
+                      <a:picLocks noChangeAspect="1" noChangeArrowheads="1"/>
+                    </pic:cNvPicPr>
+                  </pic:nvPicPr>
+                  <pic:blipFill>
+                    <a:blip r:embed="rId10">
+                      <a:extLst>
+                        <a:ext uri="{28A0092B-C50C-407E-A947-70E740481C1C}">
+                          <a14:useLocalDpi xmlns:a14="http://schemas.microsoft.com/office/drawing/2010/main" val="0"/>
+                        </a:ext>
+                      </a:extLst>
+                    </a:blip>
+                    <a:srcRect/>
+                    <a:stretch>
+                      <a:fillRect/>
+                    </a:stretch>
+                  </pic:blipFill>
+                  <pic:spPr bwMode="auto">
+                    <a:xfrm>
+                      <a:off x="0" y="0"/>
+                      <a:ext cx="5934075" cy="2657475"/>
+                    </a:xfrm>
+                    <a:prstGeom prst="rect">
+                      <a:avLst/>
+                    </a:prstGeom>
+                    <a:noFill/>
+                    <a:ln>
+                      <a:noFill/>
+                    </a:ln>
+                  </pic:spPr>
+                </pic:pic>
+              </a:graphicData>
+            </a:graphic>
+          </wp:inline>
+        </w:drawing>
+      </w:r>
+    </w:p>
+    <w:p>
+      <w:pPr>
+        <w:pStyle w:val="Ttulo1"/>
+        <w:numPr>
+          <w:ilvl w:val="0"/>
+          <w:numId w:val="0"/>
+        </w:numPr>
+        <w:rPr>
+          <w:lang w:val="es-ES"/>
+        </w:rPr>
+      </w:pPr>
+      <w:r>
+        <w:rPr>
+          <w:lang w:val="es-ES"/>
+        </w:rPr>
+        <w:t>4.2</w:t>
+      </w:r>
+    </w:p>
+    <w:tbl>
+      <w:tblPr>
+        <w:tblW w:w="0" w:type="auto"/>
+        <w:jc w:val="center"/>
+        <w:tblBorders>
+          <w:top w:val="single" w:sz="4" w:space="0" w:color="auto"/>
+          <w:left w:val="single" w:sz="4" w:space="0" w:color="auto"/>
+          <w:bottom w:val="single" w:sz="4" w:space="0" w:color="auto"/>
+          <w:right w:val="single" w:sz="4" w:space="0" w:color="auto"/>
+          <w:insideH w:val="single" w:sz="4" w:space="0" w:color="auto"/>
+          <w:insideV w:val="single" w:sz="4" w:space="0" w:color="auto"/>
+        </w:tblBorders>
+        <w:tblCellMar>
+          <w:left w:w="70" w:type="dxa"/>
+          <w:right w:w="70" w:type="dxa"/>
+        </w:tblCellMar>
+        <w:tblLook w:val="0000" w:firstRow="0" w:lastRow="0" w:firstColumn="0" w:lastColumn="0" w:noHBand="0" w:noVBand="0"/>
+      </w:tblPr>
+      <w:tblGrid>
+        <w:gridCol w:w="1434"/>
+        <w:gridCol w:w="7952"/>
+      </w:tblGrid>
+      <w:tr>
+        <w:trPr>
+          <w:jc w:val="center"/>
+        </w:trPr>
+        <w:tc>
+          <w:tcPr>
+            <w:tcW w:w="1434" w:type="dxa"/>
+          </w:tcPr>
+          <w:p>
+            <w:pPr>
+              <w:rPr>
+                <w:rFonts w:ascii="Calibri" w:hAnsi="Calibri"/>
+                <w:b/>
+                <w:bCs/>
+                <w:sz w:val="20"/>
+              </w:rPr>
+            </w:pPr>
+            <w:r>
+              <w:rPr>
+                <w:rFonts w:ascii="Calibri" w:hAnsi="Calibri"/>
+                <w:b/>
+                <w:bCs/>
+                <w:sz w:val="20"/>
+              </w:rPr>
+              <w:t>ID Evento</w:t>
+            </w:r>
+          </w:p>
+        </w:tc>
+        <w:tc>
+          <w:tcPr>
+            <w:tcW w:w="7952" w:type="dxa"/>
+          </w:tcPr>
+          <w:p>
+            <w:pPr>
+              <w:rPr>
+                <w:rFonts w:ascii="Calibri" w:hAnsi="Calibri"/>
+                <w:szCs w:val="22"/>
+              </w:rPr>
+            </w:pPr>
+            <w:r>
+              <w:rPr>
+                <w:rFonts w:ascii="Calibri" w:hAnsi="Calibri"/>
+                <w:szCs w:val="22"/>
+              </w:rPr>
+              <w:t>2</w:t>
+            </w:r>
+          </w:p>
+        </w:tc>
+      </w:tr>
+      <w:tr>
+        <w:trPr>
+          <w:jc w:val="center"/>
+        </w:trPr>
+        <w:tc>
+          <w:tcPr>
+            <w:tcW w:w="1434" w:type="dxa"/>
+          </w:tcPr>
+          <w:p>
+            <w:pPr>
+              <w:rPr>
+                <w:rFonts w:ascii="Calibri" w:hAnsi="Calibri"/>
+                <w:b/>
+                <w:bCs/>
+                <w:sz w:val="20"/>
+              </w:rPr>
+            </w:pPr>
+            <w:r>
+              <w:rPr>
+                <w:rFonts w:ascii="Calibri" w:hAnsi="Calibri"/>
+                <w:b/>
+                <w:bCs/>
+                <w:sz w:val="20"/>
+              </w:rPr>
+              <w:t>Evento</w:t>
+            </w:r>
+          </w:p>
+        </w:tc>
+        <w:tc>
+          <w:tcPr>
+            <w:tcW w:w="7952" w:type="dxa"/>
+          </w:tcPr>
+          <w:p>
+            <w:pPr>
+              <w:spacing w:after="160" w:line="259" w:lineRule="auto"/>
+              <w:contextualSpacing/>
+              <w:jc w:val="left"/>
+              <w:rPr>
+                <w:b/>
+              </w:rPr>
+            </w:pPr>
+            <w:r>
+              <w:rPr>
+                <w:b/>
+              </w:rPr>
+              <w:t xml:space="preserve">El cliente envía datos para su </w:t>
+            </w:r>
+            <w:r>
+              <w:rPr>
+                <w:b/>
+              </w:rPr>
+              <w:t>modificación</w:t>
+            </w:r>
+          </w:p>
+        </w:tc>
+      </w:tr>
+      <w:tr>
+        <w:trPr>
+          <w:jc w:val="center"/>
+        </w:trPr>
+        <w:tc>
+          <w:tcPr>
+            <w:tcW w:w="1434" w:type="dxa"/>
+          </w:tcPr>
+          <w:p>
+            <w:pPr>
+              <w:rPr>
+                <w:rFonts w:ascii="Calibri" w:hAnsi="Calibri"/>
+                <w:b/>
+                <w:bCs/>
+                <w:sz w:val="20"/>
+              </w:rPr>
+            </w:pPr>
+            <w:r>
+              <w:rPr>
+                <w:rFonts w:ascii="Calibri" w:hAnsi="Calibri"/>
+                <w:b/>
+                <w:bCs/>
+                <w:sz w:val="20"/>
+              </w:rPr>
+              <w:t>Estímulo</w:t>
+            </w:r>
+          </w:p>
+        </w:tc>
+        <w:tc>
+          <w:tcPr>
+            <w:tcW w:w="7952" w:type="dxa"/>
+          </w:tcPr>
+          <w:p>
+            <w:pPr>
+              <w:rPr>
+                <w:rFonts w:ascii="Calibri" w:hAnsi="Calibri"/>
+                <w:szCs w:val="22"/>
+              </w:rPr>
+            </w:pPr>
+            <w:proofErr w:type="spellStart"/>
+            <w:r>
+              <w:rPr>
+                <w:rFonts w:ascii="Calibri" w:hAnsi="Calibri"/>
+                <w:szCs w:val="22"/>
+              </w:rPr>
+              <w:t>Datos_</w:t>
+            </w:r>
+            <w:r>
+              <w:rPr>
+                <w:rFonts w:ascii="Calibri" w:hAnsi="Calibri"/>
+                <w:szCs w:val="22"/>
+              </w:rPr>
+              <w:t>mod_cliente</w:t>
+            </w:r>
+            <w:proofErr w:type="spellEnd"/>
+          </w:p>
+        </w:tc>
+      </w:tr>
+      <w:tr>
+        <w:trPr>
+          <w:jc w:val="center"/>
+        </w:trPr>
+        <w:tc>
+          <w:tcPr>
+            <w:tcW w:w="1434" w:type="dxa"/>
+          </w:tcPr>
+          <w:p>
+            <w:pPr>
+              <w:rPr>
+                <w:rFonts w:ascii="Calibri" w:hAnsi="Calibri"/>
+                <w:b/>
+                <w:bCs/>
+                <w:sz w:val="20"/>
+              </w:rPr>
+            </w:pPr>
+            <w:r>
+              <w:rPr>
+                <w:rFonts w:ascii="Calibri" w:hAnsi="Calibri"/>
+                <w:b/>
+                <w:bCs/>
+                <w:sz w:val="20"/>
+              </w:rPr>
+              <w:t>Actividad</w:t>
+            </w:r>
+          </w:p>
+        </w:tc>
+        <w:tc>
+          <w:tcPr>
+            <w:tcW w:w="7952" w:type="dxa"/>
+          </w:tcPr>
+          <w:p>
+            <w:pPr>
+              <w:rPr>
+                <w:rFonts w:ascii="Calibri" w:hAnsi="Calibri"/>
+                <w:szCs w:val="22"/>
+              </w:rPr>
+            </w:pPr>
+            <w:r>
+              <w:rPr>
+                <w:rFonts w:ascii="Calibri" w:hAnsi="Calibri"/>
+                <w:szCs w:val="22"/>
+              </w:rPr>
+              <w:t>Se actualiza un registro en CLIENTES</w:t>
+            </w:r>
+          </w:p>
+        </w:tc>
+      </w:tr>
+      <w:tr>
+        <w:trPr>
+          <w:jc w:val="center"/>
+        </w:trPr>
+        <w:tc>
+          <w:tcPr>
+            <w:tcW w:w="1434" w:type="dxa"/>
+          </w:tcPr>
+          <w:p>
+            <w:pPr>
+              <w:rPr>
+                <w:rFonts w:ascii="Calibri" w:hAnsi="Calibri"/>
+                <w:b/>
+                <w:bCs/>
+                <w:sz w:val="20"/>
+              </w:rPr>
+            </w:pPr>
+            <w:r>
+              <w:rPr>
+                <w:rFonts w:ascii="Calibri" w:hAnsi="Calibri"/>
+                <w:b/>
+                <w:bCs/>
+                <w:sz w:val="20"/>
+              </w:rPr>
+              <w:t>Respuesta</w:t>
+            </w:r>
+          </w:p>
+        </w:tc>
+        <w:tc>
+          <w:tcPr>
+            <w:tcW w:w="7952" w:type="dxa"/>
+          </w:tcPr>
+          <w:p>
+            <w:pPr>
+              <w:rPr>
+                <w:rFonts w:ascii="Calibri" w:hAnsi="Calibri"/>
+                <w:szCs w:val="22"/>
+              </w:rPr>
+            </w:pPr>
+            <w:proofErr w:type="spellStart"/>
+            <w:r>
+              <w:rPr>
+                <w:rFonts w:ascii="Calibri" w:hAnsi="Calibri"/>
+                <w:szCs w:val="22"/>
+              </w:rPr>
+              <w:t>Rta_mod_cliente</w:t>
+            </w:r>
+            <w:proofErr w:type="spellEnd"/>
+          </w:p>
+        </w:tc>
+      </w:tr>
+      <w:tr>
+        <w:trPr>
+          <w:jc w:val="center"/>
+        </w:trPr>
+        <w:tc>
+          <w:tcPr>
+            <w:tcW w:w="1434" w:type="dxa"/>
+          </w:tcPr>
+          <w:p>
+            <w:pPr>
+              <w:rPr>
+                <w:rFonts w:ascii="Calibri" w:hAnsi="Calibri"/>
+                <w:b/>
+                <w:bCs/>
+                <w:sz w:val="20"/>
+              </w:rPr>
+            </w:pPr>
+            <w:r>
+              <w:rPr>
+                <w:rFonts w:ascii="Calibri" w:hAnsi="Calibri"/>
+                <w:b/>
+                <w:bCs/>
+                <w:sz w:val="20"/>
+              </w:rPr>
+              <w:t>Efecto</w:t>
+            </w:r>
+          </w:p>
+        </w:tc>
+        <w:tc>
+          <w:tcPr>
+            <w:tcW w:w="7952" w:type="dxa"/>
+          </w:tcPr>
+          <w:p>
+            <w:pPr>
+              <w:rPr>
+                <w:rFonts w:ascii="Calibri" w:hAnsi="Calibri"/>
+                <w:szCs w:val="22"/>
+              </w:rPr>
+            </w:pPr>
+            <w:r>
+              <w:rPr>
+                <w:rFonts w:ascii="Calibri" w:hAnsi="Calibri"/>
+                <w:szCs w:val="22"/>
+              </w:rPr>
+              <w:t>Se actualiza un registro en CLIENTES</w:t>
+            </w:r>
+          </w:p>
+        </w:tc>
+      </w:tr>
+    </w:tbl>
+    <w:p>
+      <w:pPr>
+        <w:rPr>
+          <w:lang w:val="es-ES"/>
+        </w:rPr>
+      </w:pPr>
+    </w:p>
+    <w:p>
+      <w:pPr>
+        <w:rPr>
+          <w:lang w:val="es-ES"/>
+        </w:rPr>
+      </w:pPr>
+      <w:r>
+        <w:rPr>
+          <w:noProof/>
+          <w:lang w:eastAsia="es-AR"/>
+        </w:rPr>
+        <w:lastRenderedPageBreak/>
+        <w:drawing>
+          <wp:inline distT="0" distB="0" distL="0" distR="0" wp14:anchorId="5EF2AA4B" wp14:editId="1E7BF509">
+            <wp:extent cx="5934075" cy="2657475"/>
+            <wp:effectExtent l="0" t="0" r="9525" b="9525"/>
+            <wp:docPr id="8" name="Imagen 8"/>
+            <wp:cNvGraphicFramePr>
+              <a:graphicFrameLocks xmlns:a="http://schemas.openxmlformats.org/drawingml/2006/main" noChangeAspect="1"/>
+            </wp:cNvGraphicFramePr>
+            <a:graphic xmlns:a="http://schemas.openxmlformats.org/drawingml/2006/main">
+              <a:graphicData uri="http://schemas.openxmlformats.org/drawingml/2006/picture">
+                <pic:pic xmlns:pic="http://schemas.openxmlformats.org/drawingml/2006/picture">
+                  <pic:nvPicPr>
+                    <pic:cNvPr id="0" name="Picture 4"/>
                     <pic:cNvPicPr>
                       <a:picLocks noChangeAspect="1" noChangeArrowheads="1"/>
                     </pic:cNvPicPr>
@@ -20290,8 +20720,40 @@
         <w:rPr>
           <w:lang w:val="es-ES"/>
         </w:rPr>
-        <w:t>4.2</w:t>
-      </w:r>
+        <w:t>4.3</w:t>
+      </w:r>
+    </w:p>
+    <w:p>
+      <w:pPr>
+        <w:rPr>
+          <w:lang w:val="es-ES"/>
+        </w:rPr>
+      </w:pPr>
+    </w:p>
+    <w:p>
+      <w:pPr>
+        <w:pStyle w:val="Ttulo1"/>
+        <w:numPr>
+          <w:ilvl w:val="0"/>
+          <w:numId w:val="0"/>
+        </w:numPr>
+        <w:rPr>
+          <w:lang w:val="es-ES"/>
+        </w:rPr>
+      </w:pPr>
+      <w:r>
+        <w:rPr>
+          <w:lang w:val="es-ES"/>
+        </w:rPr>
+        <w:t>4.4</w:t>
+      </w:r>
+    </w:p>
+    <w:p>
+      <w:pPr>
+        <w:rPr>
+          <w:lang w:val="es-ES"/>
+        </w:rPr>
+      </w:pPr>
     </w:p>
     <w:tbl>
       <w:tblPr>
@@ -20359,460 +20821,6 @@
                 <w:rFonts w:ascii="Calibri" w:hAnsi="Calibri"/>
                 <w:szCs w:val="22"/>
               </w:rPr>
-              <w:t>2</w:t>
-            </w:r>
-          </w:p>
-        </w:tc>
-      </w:tr>
-      <w:tr>
-        <w:trPr>
-          <w:jc w:val="center"/>
-        </w:trPr>
-        <w:tc>
-          <w:tcPr>
-            <w:tcW w:w="1434" w:type="dxa"/>
-          </w:tcPr>
-          <w:p>
-            <w:pPr>
-              <w:rPr>
-                <w:rFonts w:ascii="Calibri" w:hAnsi="Calibri"/>
-                <w:b/>
-                <w:bCs/>
-                <w:sz w:val="20"/>
-              </w:rPr>
-            </w:pPr>
-            <w:r>
-              <w:rPr>
-                <w:rFonts w:ascii="Calibri" w:hAnsi="Calibri"/>
-                <w:b/>
-                <w:bCs/>
-                <w:sz w:val="20"/>
-              </w:rPr>
-              <w:t>Evento</w:t>
-            </w:r>
-          </w:p>
-        </w:tc>
-        <w:tc>
-          <w:tcPr>
-            <w:tcW w:w="7952" w:type="dxa"/>
-          </w:tcPr>
-          <w:p>
-            <w:pPr>
-              <w:spacing w:after="160" w:line="259" w:lineRule="auto"/>
-              <w:contextualSpacing/>
-              <w:jc w:val="left"/>
-              <w:rPr>
-                <w:b/>
-              </w:rPr>
-            </w:pPr>
-            <w:r>
-              <w:rPr>
-                <w:b/>
-              </w:rPr>
-              <w:t xml:space="preserve">El cliente envía datos para su </w:t>
-            </w:r>
-            <w:r>
-              <w:rPr>
-                <w:b/>
-              </w:rPr>
-              <w:t>modificación</w:t>
-            </w:r>
-          </w:p>
-        </w:tc>
-      </w:tr>
-      <w:tr>
-        <w:trPr>
-          <w:jc w:val="center"/>
-        </w:trPr>
-        <w:tc>
-          <w:tcPr>
-            <w:tcW w:w="1434" w:type="dxa"/>
-          </w:tcPr>
-          <w:p>
-            <w:pPr>
-              <w:rPr>
-                <w:rFonts w:ascii="Calibri" w:hAnsi="Calibri"/>
-                <w:b/>
-                <w:bCs/>
-                <w:sz w:val="20"/>
-              </w:rPr>
-            </w:pPr>
-            <w:r>
-              <w:rPr>
-                <w:rFonts w:ascii="Calibri" w:hAnsi="Calibri"/>
-                <w:b/>
-                <w:bCs/>
-                <w:sz w:val="20"/>
-              </w:rPr>
-              <w:t>Estímulo</w:t>
-            </w:r>
-          </w:p>
-        </w:tc>
-        <w:tc>
-          <w:tcPr>
-            <w:tcW w:w="7952" w:type="dxa"/>
-          </w:tcPr>
-          <w:p>
-            <w:pPr>
-              <w:rPr>
-                <w:rFonts w:ascii="Calibri" w:hAnsi="Calibri"/>
-                <w:szCs w:val="22"/>
-              </w:rPr>
-            </w:pPr>
-            <w:proofErr w:type="spellStart"/>
-            <w:r>
-              <w:rPr>
-                <w:rFonts w:ascii="Calibri" w:hAnsi="Calibri"/>
-                <w:szCs w:val="22"/>
-              </w:rPr>
-              <w:t>Datos_</w:t>
-            </w:r>
-            <w:r>
-              <w:rPr>
-                <w:rFonts w:ascii="Calibri" w:hAnsi="Calibri"/>
-                <w:szCs w:val="22"/>
-              </w:rPr>
-              <w:t>mod_cliente</w:t>
-            </w:r>
-            <w:proofErr w:type="spellEnd"/>
-          </w:p>
-        </w:tc>
-      </w:tr>
-      <w:tr>
-        <w:trPr>
-          <w:jc w:val="center"/>
-        </w:trPr>
-        <w:tc>
-          <w:tcPr>
-            <w:tcW w:w="1434" w:type="dxa"/>
-          </w:tcPr>
-          <w:p>
-            <w:pPr>
-              <w:rPr>
-                <w:rFonts w:ascii="Calibri" w:hAnsi="Calibri"/>
-                <w:b/>
-                <w:bCs/>
-                <w:sz w:val="20"/>
-              </w:rPr>
-            </w:pPr>
-            <w:r>
-              <w:rPr>
-                <w:rFonts w:ascii="Calibri" w:hAnsi="Calibri"/>
-                <w:b/>
-                <w:bCs/>
-                <w:sz w:val="20"/>
-              </w:rPr>
-              <w:t>Actividad</w:t>
-            </w:r>
-          </w:p>
-        </w:tc>
-        <w:tc>
-          <w:tcPr>
-            <w:tcW w:w="7952" w:type="dxa"/>
-          </w:tcPr>
-          <w:p>
-            <w:pPr>
-              <w:rPr>
-                <w:rFonts w:ascii="Calibri" w:hAnsi="Calibri"/>
-                <w:szCs w:val="22"/>
-              </w:rPr>
-            </w:pPr>
-            <w:r>
-              <w:rPr>
-                <w:rFonts w:ascii="Calibri" w:hAnsi="Calibri"/>
-                <w:szCs w:val="22"/>
-              </w:rPr>
-              <w:t>Se actualiza un registro en CLIENTES</w:t>
-            </w:r>
-          </w:p>
-        </w:tc>
-      </w:tr>
-      <w:tr>
-        <w:trPr>
-          <w:jc w:val="center"/>
-        </w:trPr>
-        <w:tc>
-          <w:tcPr>
-            <w:tcW w:w="1434" w:type="dxa"/>
-          </w:tcPr>
-          <w:p>
-            <w:pPr>
-              <w:rPr>
-                <w:rFonts w:ascii="Calibri" w:hAnsi="Calibri"/>
-                <w:b/>
-                <w:bCs/>
-                <w:sz w:val="20"/>
-              </w:rPr>
-            </w:pPr>
-            <w:r>
-              <w:rPr>
-                <w:rFonts w:ascii="Calibri" w:hAnsi="Calibri"/>
-                <w:b/>
-                <w:bCs/>
-                <w:sz w:val="20"/>
-              </w:rPr>
-              <w:t>Respuesta</w:t>
-            </w:r>
-          </w:p>
-        </w:tc>
-        <w:tc>
-          <w:tcPr>
-            <w:tcW w:w="7952" w:type="dxa"/>
-          </w:tcPr>
-          <w:p>
-            <w:pPr>
-              <w:rPr>
-                <w:rFonts w:ascii="Calibri" w:hAnsi="Calibri"/>
-                <w:szCs w:val="22"/>
-              </w:rPr>
-            </w:pPr>
-            <w:proofErr w:type="spellStart"/>
-            <w:r>
-              <w:rPr>
-                <w:rFonts w:ascii="Calibri" w:hAnsi="Calibri"/>
-                <w:szCs w:val="22"/>
-              </w:rPr>
-              <w:t>Rta_mod_cliente</w:t>
-            </w:r>
-            <w:proofErr w:type="spellEnd"/>
-          </w:p>
-        </w:tc>
-      </w:tr>
-      <w:tr>
-        <w:trPr>
-          <w:jc w:val="center"/>
-        </w:trPr>
-        <w:tc>
-          <w:tcPr>
-            <w:tcW w:w="1434" w:type="dxa"/>
-          </w:tcPr>
-          <w:p>
-            <w:pPr>
-              <w:rPr>
-                <w:rFonts w:ascii="Calibri" w:hAnsi="Calibri"/>
-                <w:b/>
-                <w:bCs/>
-                <w:sz w:val="20"/>
-              </w:rPr>
-            </w:pPr>
-            <w:r>
-              <w:rPr>
-                <w:rFonts w:ascii="Calibri" w:hAnsi="Calibri"/>
-                <w:b/>
-                <w:bCs/>
-                <w:sz w:val="20"/>
-              </w:rPr>
-              <w:t>Efecto</w:t>
-            </w:r>
-          </w:p>
-        </w:tc>
-        <w:tc>
-          <w:tcPr>
-            <w:tcW w:w="7952" w:type="dxa"/>
-          </w:tcPr>
-          <w:p>
-            <w:pPr>
-              <w:rPr>
-                <w:rFonts w:ascii="Calibri" w:hAnsi="Calibri"/>
-                <w:szCs w:val="22"/>
-              </w:rPr>
-            </w:pPr>
-            <w:r>
-              <w:rPr>
-                <w:rFonts w:ascii="Calibri" w:hAnsi="Calibri"/>
-                <w:szCs w:val="22"/>
-              </w:rPr>
-              <w:t>Se actualiza un registro en CLIENTES</w:t>
-            </w:r>
-          </w:p>
-        </w:tc>
-      </w:tr>
-    </w:tbl>
-    <w:p>
-      <w:pPr>
-        <w:rPr>
-          <w:lang w:val="es-ES"/>
-        </w:rPr>
-      </w:pPr>
-    </w:p>
-    <w:p>
-      <w:pPr>
-        <w:rPr>
-          <w:lang w:val="es-ES"/>
-        </w:rPr>
-      </w:pPr>
-      <w:r>
-        <w:rPr>
-          <w:noProof/>
-          <w:lang w:eastAsia="es-AR"/>
-        </w:rPr>
-        <w:lastRenderedPageBreak/>
-        <w:drawing>
-          <wp:inline distT="0" distB="0" distL="0" distR="0" wp14:anchorId="5EF2AA4B" wp14:editId="1E7BF509">
-            <wp:extent cx="5934075" cy="2657475"/>
-            <wp:effectExtent l="0" t="0" r="9525" b="9525"/>
-            <wp:docPr id="8" name="Imagen 8"/>
-            <wp:cNvGraphicFramePr>
-              <a:graphicFrameLocks xmlns:a="http://schemas.openxmlformats.org/drawingml/2006/main" noChangeAspect="1"/>
-            </wp:cNvGraphicFramePr>
-            <a:graphic xmlns:a="http://schemas.openxmlformats.org/drawingml/2006/main">
-              <a:graphicData uri="http://schemas.openxmlformats.org/drawingml/2006/picture">
-                <pic:pic xmlns:pic="http://schemas.openxmlformats.org/drawingml/2006/picture">
-                  <pic:nvPicPr>
-                    <pic:cNvPr id="0" name="Picture 4"/>
-                    <pic:cNvPicPr>
-                      <a:picLocks noChangeAspect="1" noChangeArrowheads="1"/>
-                    </pic:cNvPicPr>
-                  </pic:nvPicPr>
-                  <pic:blipFill>
-                    <a:blip r:embed="rId12">
-                      <a:extLst>
-                        <a:ext uri="{28A0092B-C50C-407E-A947-70E740481C1C}">
-                          <a14:useLocalDpi xmlns:a14="http://schemas.microsoft.com/office/drawing/2010/main" val="0"/>
-                        </a:ext>
-                      </a:extLst>
-                    </a:blip>
-                    <a:srcRect/>
-                    <a:stretch>
-                      <a:fillRect/>
-                    </a:stretch>
-                  </pic:blipFill>
-                  <pic:spPr bwMode="auto">
-                    <a:xfrm>
-                      <a:off x="0" y="0"/>
-                      <a:ext cx="5934075" cy="2657475"/>
-                    </a:xfrm>
-                    <a:prstGeom prst="rect">
-                      <a:avLst/>
-                    </a:prstGeom>
-                    <a:noFill/>
-                    <a:ln>
-                      <a:noFill/>
-                    </a:ln>
-                  </pic:spPr>
-                </pic:pic>
-              </a:graphicData>
-            </a:graphic>
-          </wp:inline>
-        </w:drawing>
-      </w:r>
-    </w:p>
-    <w:p>
-      <w:pPr>
-        <w:pStyle w:val="Ttulo1"/>
-        <w:numPr>
-          <w:ilvl w:val="0"/>
-          <w:numId w:val="0"/>
-        </w:numPr>
-        <w:rPr>
-          <w:lang w:val="es-ES"/>
-        </w:rPr>
-      </w:pPr>
-      <w:r>
-        <w:rPr>
-          <w:lang w:val="es-ES"/>
-        </w:rPr>
-        <w:t>4.3</w:t>
-      </w:r>
-    </w:p>
-    <w:p>
-      <w:pPr>
-        <w:rPr>
-          <w:lang w:val="es-ES"/>
-        </w:rPr>
-      </w:pPr>
-    </w:p>
-    <w:p>
-      <w:pPr>
-        <w:pStyle w:val="Ttulo1"/>
-        <w:numPr>
-          <w:ilvl w:val="0"/>
-          <w:numId w:val="0"/>
-        </w:numPr>
-        <w:rPr>
-          <w:lang w:val="es-ES"/>
-        </w:rPr>
-      </w:pPr>
-      <w:r>
-        <w:rPr>
-          <w:lang w:val="es-ES"/>
-        </w:rPr>
-        <w:t>4.4</w:t>
-      </w:r>
-    </w:p>
-    <w:p>
-      <w:pPr>
-        <w:rPr>
-          <w:lang w:val="es-ES"/>
-        </w:rPr>
-      </w:pPr>
-    </w:p>
-    <w:tbl>
-      <w:tblPr>
-        <w:tblW w:w="0" w:type="auto"/>
-        <w:jc w:val="center"/>
-        <w:tblBorders>
-          <w:top w:val="single" w:sz="4" w:space="0" w:color="auto"/>
-          <w:left w:val="single" w:sz="4" w:space="0" w:color="auto"/>
-          <w:bottom w:val="single" w:sz="4" w:space="0" w:color="auto"/>
-          <w:right w:val="single" w:sz="4" w:space="0" w:color="auto"/>
-          <w:insideH w:val="single" w:sz="4" w:space="0" w:color="auto"/>
-          <w:insideV w:val="single" w:sz="4" w:space="0" w:color="auto"/>
-        </w:tblBorders>
-        <w:tblCellMar>
-          <w:left w:w="70" w:type="dxa"/>
-          <w:right w:w="70" w:type="dxa"/>
-        </w:tblCellMar>
-        <w:tblLook w:val="0000" w:firstRow="0" w:lastRow="0" w:firstColumn="0" w:lastColumn="0" w:noHBand="0" w:noVBand="0"/>
-      </w:tblPr>
-      <w:tblGrid>
-        <w:gridCol w:w="1434"/>
-        <w:gridCol w:w="7952"/>
-      </w:tblGrid>
-      <w:tr>
-        <w:trPr>
-          <w:jc w:val="center"/>
-        </w:trPr>
-        <w:tc>
-          <w:tcPr>
-            <w:tcW w:w="1434" w:type="dxa"/>
-          </w:tcPr>
-          <w:p>
-            <w:pPr>
-              <w:rPr>
-                <w:rFonts w:ascii="Calibri" w:hAnsi="Calibri"/>
-                <w:b/>
-                <w:bCs/>
-                <w:sz w:val="20"/>
-              </w:rPr>
-            </w:pPr>
-            <w:r>
-              <w:rPr>
-                <w:rFonts w:ascii="Calibri" w:hAnsi="Calibri"/>
-                <w:b/>
-                <w:bCs/>
-                <w:sz w:val="20"/>
-              </w:rPr>
-              <w:t>ID Evento</w:t>
-            </w:r>
-          </w:p>
-        </w:tc>
-        <w:tc>
-          <w:tcPr>
-            <w:tcW w:w="7952" w:type="dxa"/>
-          </w:tcPr>
-          <w:p>
-            <w:pPr>
-              <w:rPr>
-                <w:rFonts w:ascii="Calibri" w:hAnsi="Calibri"/>
-                <w:szCs w:val="22"/>
-              </w:rPr>
-            </w:pPr>
-            <w:r>
-              <w:rPr>
-                <w:rFonts w:ascii="Calibri" w:hAnsi="Calibri"/>
-                <w:szCs w:val="22"/>
-              </w:rPr>
               <w:t>4</w:t>
             </w:r>
           </w:p>
@@ -21132,7 +21140,7 @@
                     </pic:cNvPicPr>
                   </pic:nvPicPr>
                   <pic:blipFill>
-                    <a:blip r:embed="rId13">
+                    <a:blip r:embed="rId12">
                       <a:extLst>
                         <a:ext uri="{28A0092B-C50C-407E-A947-70E740481C1C}">
                           <a14:useLocalDpi xmlns:a14="http://schemas.microsoft.com/office/drawing/2010/main" val="0"/>
@@ -21700,7 +21708,7 @@
                     </pic:cNvPicPr>
                   </pic:nvPicPr>
                   <pic:blipFill>
-                    <a:blip r:embed="rId14">
+                    <a:blip r:embed="rId13">
                       <a:extLst>
                         <a:ext uri="{28A0092B-C50C-407E-A947-70E740481C1C}">
                           <a14:useLocalDpi xmlns:a14="http://schemas.microsoft.com/office/drawing/2010/main" val="0"/>
@@ -22215,7 +22223,7 @@
                     </pic:cNvPicPr>
                   </pic:nvPicPr>
                   <pic:blipFill>
-                    <a:blip r:embed="rId15">
+                    <a:blip r:embed="rId14">
                       <a:extLst>
                         <a:ext uri="{28A0092B-C50C-407E-A947-70E740481C1C}">
                           <a14:useLocalDpi xmlns:a14="http://schemas.microsoft.com/office/drawing/2010/main" val="0"/>
@@ -22799,7 +22807,7 @@
                     </pic:cNvPicPr>
                   </pic:nvPicPr>
                   <pic:blipFill>
-                    <a:blip r:embed="rId16">
+                    <a:blip r:embed="rId15">
                       <a:extLst>
                         <a:ext uri="{28A0092B-C50C-407E-A947-70E740481C1C}">
                           <a14:useLocalDpi xmlns:a14="http://schemas.microsoft.com/office/drawing/2010/main" val="0"/>
@@ -23283,7 +23291,7 @@
                     </pic:cNvPicPr>
                   </pic:nvPicPr>
                   <pic:blipFill>
-                    <a:blip r:embed="rId17">
+                    <a:blip r:embed="rId16">
                       <a:extLst>
                         <a:ext uri="{28A0092B-C50C-407E-A947-70E740481C1C}">
                           <a14:useLocalDpi xmlns:a14="http://schemas.microsoft.com/office/drawing/2010/main" val="0"/>
@@ -23765,7 +23773,7 @@
                     </pic:cNvPicPr>
                   </pic:nvPicPr>
                   <pic:blipFill>
-                    <a:blip r:embed="rId18">
+                    <a:blip r:embed="rId17">
                       <a:extLst>
                         <a:ext uri="{28A0092B-C50C-407E-A947-70E740481C1C}">
                           <a14:useLocalDpi xmlns:a14="http://schemas.microsoft.com/office/drawing/2010/main" val="0"/>
@@ -23827,9 +23835,363 @@
         </w:numPr>
       </w:pPr>
       <w:r>
-        <w:t xml:space="preserve">4.13 Mostrar </w:t>
-      </w:r>
-    </w:p>
+        <w:t xml:space="preserve">4.13 </w:t>
+      </w:r>
+      <w:r>
+        <w:t xml:space="preserve">Gestionar </w:t>
+      </w:r>
+      <w:proofErr w:type="spellStart"/>
+      <w:r>
+        <w:t>e</w:t>
+      </w:r>
+      <w:r>
+        <w:t>nvios</w:t>
+      </w:r>
+      <w:proofErr w:type="spellEnd"/>
+      <w:r>
+        <w:t xml:space="preserve"> </w:t>
+      </w:r>
+      <w:r>
+        <w:t>c</w:t>
+      </w:r>
+      <w:r>
+        <w:t>liente</w:t>
+      </w:r>
+    </w:p>
+    <w:p>
+      <w:pPr>
+        <w:rPr>
+          <w:rFonts w:ascii="Calibri" w:hAnsi="Calibri"/>
+        </w:rPr>
+      </w:pPr>
+    </w:p>
+    <w:tbl>
+      <w:tblPr>
+        <w:tblW w:w="0" w:type="auto"/>
+        <w:jc w:val="center"/>
+        <w:tblBorders>
+          <w:top w:val="single" w:sz="4" w:space="0" w:color="auto"/>
+          <w:left w:val="single" w:sz="4" w:space="0" w:color="auto"/>
+          <w:bottom w:val="single" w:sz="4" w:space="0" w:color="auto"/>
+          <w:right w:val="single" w:sz="4" w:space="0" w:color="auto"/>
+          <w:insideH w:val="single" w:sz="4" w:space="0" w:color="auto"/>
+          <w:insideV w:val="single" w:sz="4" w:space="0" w:color="auto"/>
+        </w:tblBorders>
+        <w:tblCellMar>
+          <w:left w:w="70" w:type="dxa"/>
+          <w:right w:w="70" w:type="dxa"/>
+        </w:tblCellMar>
+        <w:tblLook w:val="0000" w:firstRow="0" w:lastRow="0" w:firstColumn="0" w:lastColumn="0" w:noHBand="0" w:noVBand="0"/>
+      </w:tblPr>
+      <w:tblGrid>
+        <w:gridCol w:w="1434"/>
+        <w:gridCol w:w="7952"/>
+      </w:tblGrid>
+      <w:tr>
+        <w:trPr>
+          <w:jc w:val="center"/>
+        </w:trPr>
+        <w:tc>
+          <w:tcPr>
+            <w:tcW w:w="1434" w:type="dxa"/>
+          </w:tcPr>
+          <w:p>
+            <w:pPr>
+              <w:rPr>
+                <w:rFonts w:ascii="Calibri" w:hAnsi="Calibri"/>
+                <w:b/>
+                <w:bCs/>
+                <w:sz w:val="20"/>
+              </w:rPr>
+            </w:pPr>
+            <w:r>
+              <w:rPr>
+                <w:rFonts w:ascii="Calibri" w:hAnsi="Calibri"/>
+                <w:b/>
+                <w:bCs/>
+                <w:sz w:val="20"/>
+              </w:rPr>
+              <w:t>ID Evento</w:t>
+            </w:r>
+          </w:p>
+        </w:tc>
+        <w:tc>
+          <w:tcPr>
+            <w:tcW w:w="7952" w:type="dxa"/>
+          </w:tcPr>
+          <w:p>
+            <w:pPr>
+              <w:rPr>
+                <w:rFonts w:ascii="Calibri" w:hAnsi="Calibri"/>
+                <w:szCs w:val="22"/>
+              </w:rPr>
+            </w:pPr>
+            <w:r>
+              <w:rPr>
+                <w:rFonts w:ascii="Calibri" w:hAnsi="Calibri"/>
+                <w:szCs w:val="22"/>
+              </w:rPr>
+              <w:t>13</w:t>
+            </w:r>
+          </w:p>
+        </w:tc>
+      </w:tr>
+      <w:tr>
+        <w:trPr>
+          <w:jc w:val="center"/>
+        </w:trPr>
+        <w:tc>
+          <w:tcPr>
+            <w:tcW w:w="1434" w:type="dxa"/>
+          </w:tcPr>
+          <w:p>
+            <w:pPr>
+              <w:rPr>
+                <w:rFonts w:ascii="Calibri" w:hAnsi="Calibri"/>
+                <w:b/>
+                <w:bCs/>
+                <w:sz w:val="20"/>
+              </w:rPr>
+            </w:pPr>
+            <w:r>
+              <w:rPr>
+                <w:rFonts w:ascii="Calibri" w:hAnsi="Calibri"/>
+                <w:b/>
+                <w:bCs/>
+                <w:sz w:val="20"/>
+              </w:rPr>
+              <w:t>Evento</w:t>
+            </w:r>
+          </w:p>
+        </w:tc>
+        <w:tc>
+          <w:tcPr>
+            <w:tcW w:w="7952" w:type="dxa"/>
+          </w:tcPr>
+          <w:p>
+            <w:pPr>
+              <w:spacing w:after="160" w:line="259" w:lineRule="auto"/>
+              <w:contextualSpacing/>
+              <w:jc w:val="left"/>
+              <w:rPr>
+                <w:b/>
+              </w:rPr>
+            </w:pPr>
+            <w:bookmarkStart w:id="78" w:name="_Hlk526959379"/>
+            <w:r>
+              <w:rPr>
+                <w:b/>
+              </w:rPr>
+              <w:t xml:space="preserve">El Administrador </w:t>
+            </w:r>
+            <w:r>
+              <w:rPr>
+                <w:b/>
+              </w:rPr>
+              <w:t>pide una lista de los productos pendientes de entrega de cada venta a un cliente</w:t>
+            </w:r>
+            <w:bookmarkEnd w:id="78"/>
+          </w:p>
+        </w:tc>
+      </w:tr>
+      <w:tr>
+        <w:trPr>
+          <w:jc w:val="center"/>
+        </w:trPr>
+        <w:tc>
+          <w:tcPr>
+            <w:tcW w:w="1434" w:type="dxa"/>
+          </w:tcPr>
+          <w:p>
+            <w:pPr>
+              <w:rPr>
+                <w:rFonts w:ascii="Calibri" w:hAnsi="Calibri"/>
+                <w:b/>
+                <w:bCs/>
+                <w:sz w:val="20"/>
+              </w:rPr>
+            </w:pPr>
+            <w:r>
+              <w:rPr>
+                <w:rFonts w:ascii="Calibri" w:hAnsi="Calibri"/>
+                <w:b/>
+                <w:bCs/>
+                <w:sz w:val="20"/>
+              </w:rPr>
+              <w:t>Estímulo</w:t>
+            </w:r>
+          </w:p>
+        </w:tc>
+        <w:tc>
+          <w:tcPr>
+            <w:tcW w:w="7952" w:type="dxa"/>
+          </w:tcPr>
+          <w:p>
+            <w:pPr>
+              <w:rPr>
+                <w:rFonts w:ascii="Calibri" w:hAnsi="Calibri"/>
+                <w:szCs w:val="22"/>
+              </w:rPr>
+            </w:pPr>
+            <w:proofErr w:type="spellStart"/>
+            <w:r>
+              <w:rPr>
+                <w:rFonts w:ascii="Calibri" w:hAnsi="Calibri"/>
+                <w:szCs w:val="22"/>
+              </w:rPr>
+              <w:t>Est_env_cliente</w:t>
+            </w:r>
+            <w:proofErr w:type="spellEnd"/>
+          </w:p>
+        </w:tc>
+      </w:tr>
+      <w:tr>
+        <w:trPr>
+          <w:jc w:val="center"/>
+        </w:trPr>
+        <w:tc>
+          <w:tcPr>
+            <w:tcW w:w="1434" w:type="dxa"/>
+          </w:tcPr>
+          <w:p>
+            <w:pPr>
+              <w:rPr>
+                <w:rFonts w:ascii="Calibri" w:hAnsi="Calibri"/>
+                <w:b/>
+                <w:bCs/>
+                <w:sz w:val="20"/>
+              </w:rPr>
+            </w:pPr>
+            <w:r>
+              <w:rPr>
+                <w:rFonts w:ascii="Calibri" w:hAnsi="Calibri"/>
+                <w:b/>
+                <w:bCs/>
+                <w:sz w:val="20"/>
+              </w:rPr>
+              <w:t>Actividad</w:t>
+            </w:r>
+          </w:p>
+        </w:tc>
+        <w:tc>
+          <w:tcPr>
+            <w:tcW w:w="7952" w:type="dxa"/>
+          </w:tcPr>
+          <w:p>
+            <w:pPr>
+              <w:rPr>
+                <w:rFonts w:ascii="Calibri" w:hAnsi="Calibri"/>
+                <w:szCs w:val="22"/>
+              </w:rPr>
+            </w:pPr>
+            <w:bookmarkStart w:id="79" w:name="_GoBack"/>
+            <w:bookmarkEnd w:id="79"/>
+          </w:p>
+        </w:tc>
+      </w:tr>
+      <w:tr>
+        <w:trPr>
+          <w:jc w:val="center"/>
+        </w:trPr>
+        <w:tc>
+          <w:tcPr>
+            <w:tcW w:w="1434" w:type="dxa"/>
+          </w:tcPr>
+          <w:p>
+            <w:pPr>
+              <w:rPr>
+                <w:rFonts w:ascii="Calibri" w:hAnsi="Calibri"/>
+                <w:b/>
+                <w:bCs/>
+                <w:sz w:val="20"/>
+              </w:rPr>
+            </w:pPr>
+            <w:r>
+              <w:rPr>
+                <w:rFonts w:ascii="Calibri" w:hAnsi="Calibri"/>
+                <w:b/>
+                <w:bCs/>
+                <w:sz w:val="20"/>
+              </w:rPr>
+              <w:t>Respuesta</w:t>
+            </w:r>
+          </w:p>
+        </w:tc>
+        <w:tc>
+          <w:tcPr>
+            <w:tcW w:w="7952" w:type="dxa"/>
+          </w:tcPr>
+          <w:p>
+            <w:pPr>
+              <w:rPr>
+                <w:rFonts w:ascii="Calibri" w:hAnsi="Calibri"/>
+                <w:szCs w:val="22"/>
+              </w:rPr>
+            </w:pPr>
+            <w:proofErr w:type="spellStart"/>
+            <w:r>
+              <w:rPr>
+                <w:rFonts w:ascii="Calibri" w:hAnsi="Calibri"/>
+                <w:szCs w:val="22"/>
+              </w:rPr>
+              <w:t>List_env_cliente</w:t>
+            </w:r>
+            <w:proofErr w:type="spellEnd"/>
+          </w:p>
+        </w:tc>
+      </w:tr>
+      <w:tr>
+        <w:trPr>
+          <w:jc w:val="center"/>
+        </w:trPr>
+        <w:tc>
+          <w:tcPr>
+            <w:tcW w:w="1434" w:type="dxa"/>
+          </w:tcPr>
+          <w:p>
+            <w:pPr>
+              <w:rPr>
+                <w:rFonts w:ascii="Calibri" w:hAnsi="Calibri"/>
+                <w:b/>
+                <w:bCs/>
+                <w:sz w:val="20"/>
+              </w:rPr>
+            </w:pPr>
+            <w:r>
+              <w:rPr>
+                <w:rFonts w:ascii="Calibri" w:hAnsi="Calibri"/>
+                <w:b/>
+                <w:bCs/>
+                <w:sz w:val="20"/>
+              </w:rPr>
+              <w:t>Efecto</w:t>
+            </w:r>
+          </w:p>
+        </w:tc>
+        <w:tc>
+          <w:tcPr>
+            <w:tcW w:w="7952" w:type="dxa"/>
+          </w:tcPr>
+          <w:p>
+            <w:pPr>
+              <w:rPr>
+                <w:rFonts w:ascii="Calibri" w:hAnsi="Calibri"/>
+                <w:szCs w:val="22"/>
+              </w:rPr>
+            </w:pPr>
+            <w:proofErr w:type="spellStart"/>
+            <w:r>
+              <w:rPr>
+                <w:rFonts w:ascii="Calibri" w:hAnsi="Calibri"/>
+                <w:szCs w:val="22"/>
+              </w:rPr>
+              <w:t>NInguno</w:t>
+            </w:r>
+            <w:proofErr w:type="spellEnd"/>
+          </w:p>
+        </w:tc>
+      </w:tr>
+    </w:tbl>
     <w:p/>
     <w:p>
       <w:pPr>
@@ -23888,12 +24250,13 @@
           <w:lang w:val="es-ES"/>
         </w:rPr>
       </w:pPr>
-      <w:bookmarkStart w:id="79" w:name="_Toc196841980"/>
-      <w:bookmarkStart w:id="80" w:name="_Toc492278596"/>
+      <w:bookmarkStart w:id="80" w:name="_Toc196841980"/>
+      <w:bookmarkStart w:id="81" w:name="_Toc492278596"/>
       <w:r>
         <w:rPr>
           <w:lang w:val="es-ES"/>
         </w:rPr>
+        <w:lastRenderedPageBreak/>
         <w:t xml:space="preserve">4.16 </w:t>
       </w:r>
       <w:r>
@@ -23902,14 +24265,14 @@
         </w:rPr>
         <w:t>Nivelación de Eventos</w:t>
       </w:r>
-      <w:bookmarkEnd w:id="79"/>
+      <w:bookmarkEnd w:id="80"/>
       <w:r>
         <w:rPr>
           <w:lang w:val="es-ES"/>
         </w:rPr>
         <w:t xml:space="preserve"> (Nivelación Ascendente)</w:t>
       </w:r>
-      <w:bookmarkEnd w:id="80"/>
+      <w:bookmarkEnd w:id="81"/>
     </w:p>
     <w:p>
       <w:pPr>
@@ -23981,13 +24344,13 @@
         </w:rPr>
         <w:t xml:space="preserve"> de evento</w:t>
       </w:r>
+      <w:proofErr w:type="gramStart"/>
       <w:r>
         <w:rPr>
           <w:color w:val="FF0000"/>
         </w:rPr>
         <w:t>]</w:t>
       </w:r>
-      <w:proofErr w:type="gramStart"/>
       <w:r>
         <w:t>:</w:t>
       </w:r>
@@ -24057,13 +24420,13 @@
         </w:rPr>
         <w:t>evento</w:t>
       </w:r>
+      <w:proofErr w:type="gramStart"/>
       <w:r>
         <w:rPr>
           <w:color w:val="FF0000"/>
         </w:rPr>
         <w:t>]</w:t>
       </w:r>
-      <w:proofErr w:type="gramStart"/>
       <w:r>
         <w:t>:</w:t>
       </w:r>
@@ -24100,7 +24463,6 @@
         <w:rPr>
           <w:b/>
         </w:rPr>
-        <w:lastRenderedPageBreak/>
         <w:t>Proceso 2 “</w:t>
       </w:r>
       <w:proofErr w:type="spellStart"/>
@@ -24153,13 +24515,13 @@
         </w:rPr>
         <w:t xml:space="preserve"> de evento</w:t>
       </w:r>
+      <w:proofErr w:type="gramStart"/>
       <w:r>
         <w:rPr>
           <w:color w:val="FF0000"/>
         </w:rPr>
         <w:t>]</w:t>
       </w:r>
-      <w:proofErr w:type="gramStart"/>
       <w:r>
         <w:t>:</w:t>
       </w:r>
@@ -24229,13 +24591,13 @@
         </w:rPr>
         <w:t>evento</w:t>
       </w:r>
+      <w:proofErr w:type="gramStart"/>
       <w:r>
         <w:rPr>
           <w:color w:val="FF0000"/>
         </w:rPr>
         <w:t>]</w:t>
       </w:r>
-      <w:proofErr w:type="gramStart"/>
       <w:r>
         <w:t>:</w:t>
       </w:r>
@@ -24327,13 +24689,13 @@
         </w:rPr>
         <w:t xml:space="preserve"> de evento</w:t>
       </w:r>
+      <w:proofErr w:type="gramStart"/>
       <w:r>
         <w:rPr>
           <w:color w:val="FF0000"/>
         </w:rPr>
         <w:t>]</w:t>
       </w:r>
-      <w:proofErr w:type="gramStart"/>
       <w:r>
         <w:t>:</w:t>
       </w:r>
@@ -24403,13 +24765,13 @@
         </w:rPr>
         <w:t>evento</w:t>
       </w:r>
+      <w:proofErr w:type="gramStart"/>
       <w:r>
         <w:rPr>
           <w:color w:val="FF0000"/>
         </w:rPr>
         <w:t>]</w:t>
       </w:r>
-      <w:proofErr w:type="gramStart"/>
       <w:r>
         <w:t>:</w:t>
       </w:r>
@@ -24461,9 +24823,9 @@
       </w:pPr>
     </w:p>
     <w:sectPr>
-      <w:headerReference w:type="default" r:id="rId19"/>
-      <w:footerReference w:type="even" r:id="rId20"/>
-      <w:footerReference w:type="default" r:id="rId21"/>
+      <w:headerReference w:type="default" r:id="rId18"/>
+      <w:footerReference w:type="even" r:id="rId19"/>
+      <w:footerReference w:type="default" r:id="rId20"/>
       <w:pgSz w:w="11907" w:h="16840" w:code="9"/>
       <w:pgMar w:top="1418" w:right="1134" w:bottom="1418" w:left="1418" w:header="709" w:footer="709" w:gutter="0"/>
       <w:pgNumType w:start="0"/>
@@ -24476,7 +24838,7 @@
 </file>
 
 <file path=word/endnotes.xml><?xml version="1.0" encoding="utf-8"?>
-<w:endnotes xmlns:wpc="http://schemas.microsoft.com/office/word/2010/wordprocessingCanvas" xmlns:mc="http://schemas.openxmlformats.org/markup-compatibility/2006" xmlns:o="urn:schemas-microsoft-com:office:office" xmlns:r="http://schemas.openxmlformats.org/officeDocument/2006/relationships" xmlns:m="http://schemas.openxmlformats.org/officeDocument/2006/math" xmlns:v="urn:schemas-microsoft-com:vml" xmlns:wp14="http://schemas.microsoft.com/office/word/2010/wordprocessingDrawing" xmlns:wp="http://schemas.openxmlformats.org/drawingml/2006/wordprocessingDrawing" xmlns:w10="urn:schemas-microsoft-com:office:word" xmlns:w="http://schemas.openxmlformats.org/wordprocessingml/2006/main" xmlns:w14="http://schemas.microsoft.com/office/word/2010/wordml" xmlns:wpg="http://schemas.microsoft.com/office/word/2010/wordprocessingGroup" xmlns:wpi="http://schemas.microsoft.com/office/word/2010/wordprocessingInk" xmlns:wne="http://schemas.microsoft.com/office/word/2006/wordml" xmlns:wps="http://schemas.microsoft.com/office/word/2010/wordprocessingShape" mc:Ignorable="w14 wp14">
+<w:endnotes xmlns:wpc="http://schemas.microsoft.com/office/word/2010/wordprocessingCanvas" xmlns:cx="http://schemas.microsoft.com/office/drawing/2014/chartex" xmlns:cx1="http://schemas.microsoft.com/office/drawing/2015/9/8/chartex" xmlns:cx2="http://schemas.microsoft.com/office/drawing/2015/10/21/chartex" xmlns:cx3="http://schemas.microsoft.com/office/drawing/2016/5/9/chartex" xmlns:cx4="http://schemas.microsoft.com/office/drawing/2016/5/10/chartex" xmlns:cx5="http://schemas.microsoft.com/office/drawing/2016/5/11/chartex" xmlns:cx6="http://schemas.microsoft.com/office/drawing/2016/5/12/chartex" xmlns:cx7="http://schemas.microsoft.com/office/drawing/2016/5/13/chartex" xmlns:cx8="http://schemas.microsoft.com/office/drawing/2016/5/14/chartex" xmlns:mc="http://schemas.openxmlformats.org/markup-compatibility/2006" xmlns:aink="http://schemas.microsoft.com/office/drawing/2016/ink" xmlns:am3d="http://schemas.microsoft.com/office/drawing/2017/model3d" xmlns:o="urn:schemas-microsoft-com:office:office" xmlns:r="http://schemas.openxmlformats.org/officeDocument/2006/relationships" xmlns:m="http://schemas.openxmlformats.org/officeDocument/2006/math" xmlns:v="urn:schemas-microsoft-com:vml" xmlns:wp14="http://schemas.microsoft.com/office/word/2010/wordprocessingDrawing" xmlns:wp="http://schemas.openxmlformats.org/drawingml/2006/wordprocessingDrawing" xmlns:w10="urn:schemas-microsoft-com:office:word" xmlns:w="http://schemas.openxmlformats.org/wordprocessingml/2006/main" xmlns:w14="http://schemas.microsoft.com/office/word/2010/wordml" xmlns:w15="http://schemas.microsoft.com/office/word/2012/wordml" xmlns:w16cid="http://schemas.microsoft.com/office/word/2016/wordml/cid" xmlns:w16se="http://schemas.microsoft.com/office/word/2015/wordml/symex" xmlns:wpg="http://schemas.microsoft.com/office/word/2010/wordprocessingGroup" xmlns:wpi="http://schemas.microsoft.com/office/word/2010/wordprocessingInk" xmlns:wne="http://schemas.microsoft.com/office/word/2006/wordml" xmlns:wps="http://schemas.microsoft.com/office/word/2010/wordprocessingShape" mc:Ignorable="w14 w15 w16se w16cid wp14">
   <w:endnote w:type="separator" w:id="-1">
     <w:p>
       <w:r>
@@ -24495,7 +24857,7 @@
 </file>
 
 <file path=word/footer1.xml><?xml version="1.0" encoding="utf-8"?>
-<w:ftr xmlns:wpc="http://schemas.microsoft.com/office/word/2010/wordprocessingCanvas" xmlns:mc="http://schemas.openxmlformats.org/markup-compatibility/2006" xmlns:o="urn:schemas-microsoft-com:office:office" xmlns:r="http://schemas.openxmlformats.org/officeDocument/2006/relationships" xmlns:m="http://schemas.openxmlformats.org/officeDocument/2006/math" xmlns:v="urn:schemas-microsoft-com:vml" xmlns:wp14="http://schemas.microsoft.com/office/word/2010/wordprocessingDrawing" xmlns:wp="http://schemas.openxmlformats.org/drawingml/2006/wordprocessingDrawing" xmlns:w10="urn:schemas-microsoft-com:office:word" xmlns:w="http://schemas.openxmlformats.org/wordprocessingml/2006/main" xmlns:w14="http://schemas.microsoft.com/office/word/2010/wordml" xmlns:wpg="http://schemas.microsoft.com/office/word/2010/wordprocessingGroup" xmlns:wpi="http://schemas.microsoft.com/office/word/2010/wordprocessingInk" xmlns:wne="http://schemas.microsoft.com/office/word/2006/wordml" xmlns:wps="http://schemas.microsoft.com/office/word/2010/wordprocessingShape" mc:Ignorable="w14 wp14">
+<w:ftr xmlns:wpc="http://schemas.microsoft.com/office/word/2010/wordprocessingCanvas" xmlns:cx="http://schemas.microsoft.com/office/drawing/2014/chartex" xmlns:cx1="http://schemas.microsoft.com/office/drawing/2015/9/8/chartex" xmlns:cx2="http://schemas.microsoft.com/office/drawing/2015/10/21/chartex" xmlns:cx3="http://schemas.microsoft.com/office/drawing/2016/5/9/chartex" xmlns:cx4="http://schemas.microsoft.com/office/drawing/2016/5/10/chartex" xmlns:cx5="http://schemas.microsoft.com/office/drawing/2016/5/11/chartex" xmlns:cx6="http://schemas.microsoft.com/office/drawing/2016/5/12/chartex" xmlns:cx7="http://schemas.microsoft.com/office/drawing/2016/5/13/chartex" xmlns:cx8="http://schemas.microsoft.com/office/drawing/2016/5/14/chartex" xmlns:mc="http://schemas.openxmlformats.org/markup-compatibility/2006" xmlns:aink="http://schemas.microsoft.com/office/drawing/2016/ink" xmlns:am3d="http://schemas.microsoft.com/office/drawing/2017/model3d" xmlns:o="urn:schemas-microsoft-com:office:office" xmlns:r="http://schemas.openxmlformats.org/officeDocument/2006/relationships" xmlns:m="http://schemas.openxmlformats.org/officeDocument/2006/math" xmlns:v="urn:schemas-microsoft-com:vml" xmlns:wp14="http://schemas.microsoft.com/office/word/2010/wordprocessingDrawing" xmlns:wp="http://schemas.openxmlformats.org/drawingml/2006/wordprocessingDrawing" xmlns:w10="urn:schemas-microsoft-com:office:word" xmlns:w="http://schemas.openxmlformats.org/wordprocessingml/2006/main" xmlns:w14="http://schemas.microsoft.com/office/word/2010/wordml" xmlns:w15="http://schemas.microsoft.com/office/word/2012/wordml" xmlns:w16cid="http://schemas.microsoft.com/office/word/2016/wordml/cid" xmlns:w16se="http://schemas.microsoft.com/office/word/2015/wordml/symex" xmlns:wpg="http://schemas.microsoft.com/office/word/2010/wordprocessingGroup" xmlns:wpi="http://schemas.microsoft.com/office/word/2010/wordprocessingInk" xmlns:wne="http://schemas.microsoft.com/office/word/2006/wordml" xmlns:wps="http://schemas.microsoft.com/office/word/2010/wordprocessingShape" mc:Ignorable="w14 w15 w16se w16cid wp14">
   <w:p>
     <w:pPr>
       <w:jc w:val="right"/>
@@ -24545,7 +24907,7 @@
 </file>
 
 <file path=word/footer2.xml><?xml version="1.0" encoding="utf-8"?>
-<w:ftr xmlns:wpc="http://schemas.microsoft.com/office/word/2010/wordprocessingCanvas" xmlns:mc="http://schemas.openxmlformats.org/markup-compatibility/2006" xmlns:o="urn:schemas-microsoft-com:office:office" xmlns:r="http://schemas.openxmlformats.org/officeDocument/2006/relationships" xmlns:m="http://schemas.openxmlformats.org/officeDocument/2006/math" xmlns:v="urn:schemas-microsoft-com:vml" xmlns:wp14="http://schemas.microsoft.com/office/word/2010/wordprocessingDrawing" xmlns:wp="http://schemas.openxmlformats.org/drawingml/2006/wordprocessingDrawing" xmlns:w10="urn:schemas-microsoft-com:office:word" xmlns:w="http://schemas.openxmlformats.org/wordprocessingml/2006/main" xmlns:w14="http://schemas.microsoft.com/office/word/2010/wordml" xmlns:wpg="http://schemas.microsoft.com/office/word/2010/wordprocessingGroup" xmlns:wpi="http://schemas.microsoft.com/office/word/2010/wordprocessingInk" xmlns:wne="http://schemas.microsoft.com/office/word/2006/wordml" xmlns:wps="http://schemas.microsoft.com/office/word/2010/wordprocessingShape" mc:Ignorable="w14 wp14">
+<w:ftr xmlns:wpc="http://schemas.microsoft.com/office/word/2010/wordprocessingCanvas" xmlns:cx="http://schemas.microsoft.com/office/drawing/2014/chartex" xmlns:cx1="http://schemas.microsoft.com/office/drawing/2015/9/8/chartex" xmlns:cx2="http://schemas.microsoft.com/office/drawing/2015/10/21/chartex" xmlns:cx3="http://schemas.microsoft.com/office/drawing/2016/5/9/chartex" xmlns:cx4="http://schemas.microsoft.com/office/drawing/2016/5/10/chartex" xmlns:cx5="http://schemas.microsoft.com/office/drawing/2016/5/11/chartex" xmlns:cx6="http://schemas.microsoft.com/office/drawing/2016/5/12/chartex" xmlns:cx7="http://schemas.microsoft.com/office/drawing/2016/5/13/chartex" xmlns:cx8="http://schemas.microsoft.com/office/drawing/2016/5/14/chartex" xmlns:mc="http://schemas.openxmlformats.org/markup-compatibility/2006" xmlns:aink="http://schemas.microsoft.com/office/drawing/2016/ink" xmlns:am3d="http://schemas.microsoft.com/office/drawing/2017/model3d" xmlns:o="urn:schemas-microsoft-com:office:office" xmlns:r="http://schemas.openxmlformats.org/officeDocument/2006/relationships" xmlns:m="http://schemas.openxmlformats.org/officeDocument/2006/math" xmlns:v="urn:schemas-microsoft-com:vml" xmlns:wp14="http://schemas.microsoft.com/office/word/2010/wordprocessingDrawing" xmlns:wp="http://schemas.openxmlformats.org/drawingml/2006/wordprocessingDrawing" xmlns:w10="urn:schemas-microsoft-com:office:word" xmlns:w="http://schemas.openxmlformats.org/wordprocessingml/2006/main" xmlns:w14="http://schemas.microsoft.com/office/word/2010/wordml" xmlns:w15="http://schemas.microsoft.com/office/word/2012/wordml" xmlns:w16cid="http://schemas.microsoft.com/office/word/2016/wordml/cid" xmlns:w16se="http://schemas.microsoft.com/office/word/2015/wordml/symex" xmlns:wpg="http://schemas.microsoft.com/office/word/2010/wordprocessingGroup" xmlns:wpi="http://schemas.microsoft.com/office/word/2010/wordprocessingInk" xmlns:wne="http://schemas.microsoft.com/office/word/2006/wordml" xmlns:wps="http://schemas.microsoft.com/office/word/2010/wordprocessingShape" mc:Ignorable="w14 w15 w16se w16cid wp14">
   <w:tbl>
     <w:tblPr>
       <w:tblW w:w="10092" w:type="dxa"/>
@@ -24747,7 +25109,7 @@
 </file>
 
 <file path=word/footnotes.xml><?xml version="1.0" encoding="utf-8"?>
-<w:footnotes xmlns:wpc="http://schemas.microsoft.com/office/word/2010/wordprocessingCanvas" xmlns:mc="http://schemas.openxmlformats.org/markup-compatibility/2006" xmlns:o="urn:schemas-microsoft-com:office:office" xmlns:r="http://schemas.openxmlformats.org/officeDocument/2006/relationships" xmlns:m="http://schemas.openxmlformats.org/officeDocument/2006/math" xmlns:v="urn:schemas-microsoft-com:vml" xmlns:wp14="http://schemas.microsoft.com/office/word/2010/wordprocessingDrawing" xmlns:wp="http://schemas.openxmlformats.org/drawingml/2006/wordprocessingDrawing" xmlns:w10="urn:schemas-microsoft-com:office:word" xmlns:w="http://schemas.openxmlformats.org/wordprocessingml/2006/main" xmlns:w14="http://schemas.microsoft.com/office/word/2010/wordml" xmlns:wpg="http://schemas.microsoft.com/office/word/2010/wordprocessingGroup" xmlns:wpi="http://schemas.microsoft.com/office/word/2010/wordprocessingInk" xmlns:wne="http://schemas.microsoft.com/office/word/2006/wordml" xmlns:wps="http://schemas.microsoft.com/office/word/2010/wordprocessingShape" mc:Ignorable="w14 wp14">
+<w:footnotes xmlns:wpc="http://schemas.microsoft.com/office/word/2010/wordprocessingCanvas" xmlns:cx="http://schemas.microsoft.com/office/drawing/2014/chartex" xmlns:cx1="http://schemas.microsoft.com/office/drawing/2015/9/8/chartex" xmlns:cx2="http://schemas.microsoft.com/office/drawing/2015/10/21/chartex" xmlns:cx3="http://schemas.microsoft.com/office/drawing/2016/5/9/chartex" xmlns:cx4="http://schemas.microsoft.com/office/drawing/2016/5/10/chartex" xmlns:cx5="http://schemas.microsoft.com/office/drawing/2016/5/11/chartex" xmlns:cx6="http://schemas.microsoft.com/office/drawing/2016/5/12/chartex" xmlns:cx7="http://schemas.microsoft.com/office/drawing/2016/5/13/chartex" xmlns:cx8="http://schemas.microsoft.com/office/drawing/2016/5/14/chartex" xmlns:mc="http://schemas.openxmlformats.org/markup-compatibility/2006" xmlns:aink="http://schemas.microsoft.com/office/drawing/2016/ink" xmlns:am3d="http://schemas.microsoft.com/office/drawing/2017/model3d" xmlns:o="urn:schemas-microsoft-com:office:office" xmlns:r="http://schemas.openxmlformats.org/officeDocument/2006/relationships" xmlns:m="http://schemas.openxmlformats.org/officeDocument/2006/math" xmlns:v="urn:schemas-microsoft-com:vml" xmlns:wp14="http://schemas.microsoft.com/office/word/2010/wordprocessingDrawing" xmlns:wp="http://schemas.openxmlformats.org/drawingml/2006/wordprocessingDrawing" xmlns:w10="urn:schemas-microsoft-com:office:word" xmlns:w="http://schemas.openxmlformats.org/wordprocessingml/2006/main" xmlns:w14="http://schemas.microsoft.com/office/word/2010/wordml" xmlns:w15="http://schemas.microsoft.com/office/word/2012/wordml" xmlns:w16cid="http://schemas.microsoft.com/office/word/2016/wordml/cid" xmlns:w16se="http://schemas.microsoft.com/office/word/2015/wordml/symex" xmlns:wpg="http://schemas.microsoft.com/office/word/2010/wordprocessingGroup" xmlns:wpi="http://schemas.microsoft.com/office/word/2010/wordprocessingInk" xmlns:wne="http://schemas.microsoft.com/office/word/2006/wordml" xmlns:wps="http://schemas.microsoft.com/office/word/2010/wordprocessingShape" mc:Ignorable="w14 w15 w16se w16cid wp14">
   <w:footnote w:type="separator" w:id="-1">
     <w:p>
       <w:r>
@@ -24766,7 +25128,7 @@
 </file>
 
 <file path=word/header1.xml><?xml version="1.0" encoding="utf-8"?>
-<w:hdr xmlns:wpc="http://schemas.microsoft.com/office/word/2010/wordprocessingCanvas" xmlns:mc="http://schemas.openxmlformats.org/markup-compatibility/2006" xmlns:o="urn:schemas-microsoft-com:office:office" xmlns:r="http://schemas.openxmlformats.org/officeDocument/2006/relationships" xmlns:m="http://schemas.openxmlformats.org/officeDocument/2006/math" xmlns:v="urn:schemas-microsoft-com:vml" xmlns:wp14="http://schemas.microsoft.com/office/word/2010/wordprocessingDrawing" xmlns:wp="http://schemas.openxmlformats.org/drawingml/2006/wordprocessingDrawing" xmlns:w10="urn:schemas-microsoft-com:office:word" xmlns:w="http://schemas.openxmlformats.org/wordprocessingml/2006/main" xmlns:w14="http://schemas.microsoft.com/office/word/2010/wordml" xmlns:wpg="http://schemas.microsoft.com/office/word/2010/wordprocessingGroup" xmlns:wpi="http://schemas.microsoft.com/office/word/2010/wordprocessingInk" xmlns:wne="http://schemas.microsoft.com/office/word/2006/wordml" xmlns:wps="http://schemas.microsoft.com/office/word/2010/wordprocessingShape" mc:Ignorable="w14 wp14">
+<w:hdr xmlns:wpc="http://schemas.microsoft.com/office/word/2010/wordprocessingCanvas" xmlns:cx="http://schemas.microsoft.com/office/drawing/2014/chartex" xmlns:cx1="http://schemas.microsoft.com/office/drawing/2015/9/8/chartex" xmlns:cx2="http://schemas.microsoft.com/office/drawing/2015/10/21/chartex" xmlns:cx3="http://schemas.microsoft.com/office/drawing/2016/5/9/chartex" xmlns:cx4="http://schemas.microsoft.com/office/drawing/2016/5/10/chartex" xmlns:cx5="http://schemas.microsoft.com/office/drawing/2016/5/11/chartex" xmlns:cx6="http://schemas.microsoft.com/office/drawing/2016/5/12/chartex" xmlns:cx7="http://schemas.microsoft.com/office/drawing/2016/5/13/chartex" xmlns:cx8="http://schemas.microsoft.com/office/drawing/2016/5/14/chartex" xmlns:mc="http://schemas.openxmlformats.org/markup-compatibility/2006" xmlns:aink="http://schemas.microsoft.com/office/drawing/2016/ink" xmlns:am3d="http://schemas.microsoft.com/office/drawing/2017/model3d" xmlns:o="urn:schemas-microsoft-com:office:office" xmlns:r="http://schemas.openxmlformats.org/officeDocument/2006/relationships" xmlns:m="http://schemas.openxmlformats.org/officeDocument/2006/math" xmlns:v="urn:schemas-microsoft-com:vml" xmlns:wp14="http://schemas.microsoft.com/office/word/2010/wordprocessingDrawing" xmlns:wp="http://schemas.openxmlformats.org/drawingml/2006/wordprocessingDrawing" xmlns:w10="urn:schemas-microsoft-com:office:word" xmlns:w="http://schemas.openxmlformats.org/wordprocessingml/2006/main" xmlns:w14="http://schemas.microsoft.com/office/word/2010/wordml" xmlns:w15="http://schemas.microsoft.com/office/word/2012/wordml" xmlns:w16cid="http://schemas.microsoft.com/office/word/2016/wordml/cid" xmlns:w16se="http://schemas.microsoft.com/office/word/2015/wordml/symex" xmlns:wpg="http://schemas.microsoft.com/office/word/2010/wordprocessingGroup" xmlns:wpi="http://schemas.microsoft.com/office/word/2010/wordprocessingInk" xmlns:wne="http://schemas.microsoft.com/office/word/2006/wordml" xmlns:wps="http://schemas.microsoft.com/office/word/2010/wordprocessingShape" mc:Ignorable="w14 w15 w16se w16cid wp14">
   <w:tbl>
     <w:tblPr>
       <w:tblW w:w="10014" w:type="dxa"/>
@@ -25134,8 +25496,8 @@
 </file>
 
 <file path=word/numbering.xml><?xml version="1.0" encoding="utf-8"?>
-<w:numbering xmlns:wpc="http://schemas.microsoft.com/office/word/2010/wordprocessingCanvas" xmlns:mc="http://schemas.openxmlformats.org/markup-compatibility/2006" xmlns:o="urn:schemas-microsoft-com:office:office" xmlns:r="http://schemas.openxmlformats.org/officeDocument/2006/relationships" xmlns:m="http://schemas.openxmlformats.org/officeDocument/2006/math" xmlns:v="urn:schemas-microsoft-com:vml" xmlns:wp14="http://schemas.microsoft.com/office/word/2010/wordprocessingDrawing" xmlns:wp="http://schemas.openxmlformats.org/drawingml/2006/wordprocessingDrawing" xmlns:w10="urn:schemas-microsoft-com:office:word" xmlns:w="http://schemas.openxmlformats.org/wordprocessingml/2006/main" xmlns:w14="http://schemas.microsoft.com/office/word/2010/wordml" xmlns:wpg="http://schemas.microsoft.com/office/word/2010/wordprocessingGroup" xmlns:wpi="http://schemas.microsoft.com/office/word/2010/wordprocessingInk" xmlns:wne="http://schemas.microsoft.com/office/word/2006/wordml" xmlns:wps="http://schemas.microsoft.com/office/word/2010/wordprocessingShape" mc:Ignorable="w14 wp14">
-  <w:abstractNum w:abstractNumId="0">
+<w:numbering xmlns:wpc="http://schemas.microsoft.com/office/word/2010/wordprocessingCanvas" xmlns:cx="http://schemas.microsoft.com/office/drawing/2014/chartex" xmlns:cx1="http://schemas.microsoft.com/office/drawing/2015/9/8/chartex" xmlns:cx2="http://schemas.microsoft.com/office/drawing/2015/10/21/chartex" xmlns:cx3="http://schemas.microsoft.com/office/drawing/2016/5/9/chartex" xmlns:cx4="http://schemas.microsoft.com/office/drawing/2016/5/10/chartex" xmlns:cx5="http://schemas.microsoft.com/office/drawing/2016/5/11/chartex" xmlns:cx6="http://schemas.microsoft.com/office/drawing/2016/5/12/chartex" xmlns:cx7="http://schemas.microsoft.com/office/drawing/2016/5/13/chartex" xmlns:cx8="http://schemas.microsoft.com/office/drawing/2016/5/14/chartex" xmlns:mc="http://schemas.openxmlformats.org/markup-compatibility/2006" xmlns:aink="http://schemas.microsoft.com/office/drawing/2016/ink" xmlns:am3d="http://schemas.microsoft.com/office/drawing/2017/model3d" xmlns:o="urn:schemas-microsoft-com:office:office" xmlns:r="http://schemas.openxmlformats.org/officeDocument/2006/relationships" xmlns:m="http://schemas.openxmlformats.org/officeDocument/2006/math" xmlns:v="urn:schemas-microsoft-com:vml" xmlns:wp14="http://schemas.microsoft.com/office/word/2010/wordprocessingDrawing" xmlns:wp="http://schemas.openxmlformats.org/drawingml/2006/wordprocessingDrawing" xmlns:w10="urn:schemas-microsoft-com:office:word" xmlns:w="http://schemas.openxmlformats.org/wordprocessingml/2006/main" xmlns:w14="http://schemas.microsoft.com/office/word/2010/wordml" xmlns:w15="http://schemas.microsoft.com/office/word/2012/wordml" xmlns:w16cid="http://schemas.microsoft.com/office/word/2016/wordml/cid" xmlns:w16se="http://schemas.microsoft.com/office/word/2015/wordml/symex" xmlns:wpg="http://schemas.microsoft.com/office/word/2010/wordprocessingGroup" xmlns:wpi="http://schemas.microsoft.com/office/word/2010/wordprocessingInk" xmlns:wne="http://schemas.microsoft.com/office/word/2006/wordml" xmlns:wps="http://schemas.microsoft.com/office/word/2010/wordprocessingShape" mc:Ignorable="w14 w15 w16se w16cid wp14">
+  <w:abstractNum w:abstractNumId="0" w15:restartNumberingAfterBreak="0">
     <w:nsid w:val="00C11893"/>
     <w:multiLevelType w:val="hybridMultilevel"/>
     <w:tmpl w:val="3A36873E"/>
@@ -25224,7 +25586,7 @@
       </w:pPr>
     </w:lvl>
   </w:abstractNum>
-  <w:abstractNum w:abstractNumId="1">
+  <w:abstractNum w:abstractNumId="1" w15:restartNumberingAfterBreak="0">
     <w:nsid w:val="01195CF5"/>
     <w:multiLevelType w:val="hybridMultilevel"/>
     <w:tmpl w:val="F12E0150"/>
@@ -25337,7 +25699,7 @@
       </w:rPr>
     </w:lvl>
   </w:abstractNum>
-  <w:abstractNum w:abstractNumId="2">
+  <w:abstractNum w:abstractNumId="2" w15:restartNumberingAfterBreak="0">
     <w:nsid w:val="070F7507"/>
     <w:multiLevelType w:val="hybridMultilevel"/>
     <w:tmpl w:val="A4025D48"/>
@@ -25450,7 +25812,7 @@
       </w:rPr>
     </w:lvl>
   </w:abstractNum>
-  <w:abstractNum w:abstractNumId="3">
+  <w:abstractNum w:abstractNumId="3" w15:restartNumberingAfterBreak="0">
     <w:nsid w:val="0A5210BF"/>
     <w:multiLevelType w:val="multilevel"/>
     <w:tmpl w:val="2FCC288C"/>
@@ -25563,7 +25925,7 @@
       </w:rPr>
     </w:lvl>
   </w:abstractNum>
-  <w:abstractNum w:abstractNumId="4">
+  <w:abstractNum w:abstractNumId="4" w15:restartNumberingAfterBreak="0">
     <w:nsid w:val="0BE04E25"/>
     <w:multiLevelType w:val="multilevel"/>
     <w:tmpl w:val="550ABFC2"/>
@@ -25661,7 +26023,7 @@
       </w:pPr>
     </w:lvl>
   </w:abstractNum>
-  <w:abstractNum w:abstractNumId="5">
+  <w:abstractNum w:abstractNumId="5" w15:restartNumberingAfterBreak="0">
     <w:nsid w:val="0DBC1D8C"/>
     <w:multiLevelType w:val="hybridMultilevel"/>
     <w:tmpl w:val="93BC155C"/>
@@ -25774,7 +26136,7 @@
       </w:rPr>
     </w:lvl>
   </w:abstractNum>
-  <w:abstractNum w:abstractNumId="6">
+  <w:abstractNum w:abstractNumId="6" w15:restartNumberingAfterBreak="0">
     <w:nsid w:val="161E1FD8"/>
     <w:multiLevelType w:val="hybridMultilevel"/>
     <w:tmpl w:val="78802EDC"/>
@@ -25863,7 +26225,7 @@
       </w:pPr>
     </w:lvl>
   </w:abstractNum>
-  <w:abstractNum w:abstractNumId="7">
+  <w:abstractNum w:abstractNumId="7" w15:restartNumberingAfterBreak="0">
     <w:nsid w:val="1E0E366A"/>
     <w:multiLevelType w:val="hybridMultilevel"/>
     <w:tmpl w:val="0C64B0B6"/>
@@ -25976,7 +26338,7 @@
       </w:rPr>
     </w:lvl>
   </w:abstractNum>
-  <w:abstractNum w:abstractNumId="8">
+  <w:abstractNum w:abstractNumId="8" w15:restartNumberingAfterBreak="0">
     <w:nsid w:val="1E5C55D4"/>
     <w:multiLevelType w:val="hybridMultilevel"/>
     <w:tmpl w:val="AE581930"/>
@@ -26089,7 +26451,7 @@
       </w:rPr>
     </w:lvl>
   </w:abstractNum>
-  <w:abstractNum w:abstractNumId="9">
+  <w:abstractNum w:abstractNumId="9" w15:restartNumberingAfterBreak="0">
     <w:nsid w:val="243F356D"/>
     <w:multiLevelType w:val="hybridMultilevel"/>
     <w:tmpl w:val="18E8D1F2"/>
@@ -26178,7 +26540,7 @@
       </w:pPr>
     </w:lvl>
   </w:abstractNum>
-  <w:abstractNum w:abstractNumId="10">
+  <w:abstractNum w:abstractNumId="10" w15:restartNumberingAfterBreak="0">
     <w:nsid w:val="29833E69"/>
     <w:multiLevelType w:val="hybridMultilevel"/>
     <w:tmpl w:val="445A7BDA"/>
@@ -26291,7 +26653,7 @@
       </w:rPr>
     </w:lvl>
   </w:abstractNum>
-  <w:abstractNum w:abstractNumId="11">
+  <w:abstractNum w:abstractNumId="11" w15:restartNumberingAfterBreak="0">
     <w:nsid w:val="2D4D0DE9"/>
     <w:multiLevelType w:val="hybridMultilevel"/>
     <w:tmpl w:val="9FD429FC"/>
@@ -26404,7 +26766,7 @@
       </w:rPr>
     </w:lvl>
   </w:abstractNum>
-  <w:abstractNum w:abstractNumId="12">
+  <w:abstractNum w:abstractNumId="12" w15:restartNumberingAfterBreak="0">
     <w:nsid w:val="39AA6C1D"/>
     <w:multiLevelType w:val="hybridMultilevel"/>
     <w:tmpl w:val="5BE624E0"/>
@@ -26494,7 +26856,7 @@
       </w:pPr>
     </w:lvl>
   </w:abstractNum>
-  <w:abstractNum w:abstractNumId="13">
+  <w:abstractNum w:abstractNumId="13" w15:restartNumberingAfterBreak="0">
     <w:nsid w:val="40FC531D"/>
     <w:multiLevelType w:val="hybridMultilevel"/>
     <w:tmpl w:val="9712F3EE"/>
@@ -26606,7 +26968,7 @@
       </w:rPr>
     </w:lvl>
   </w:abstractNum>
-  <w:abstractNum w:abstractNumId="14">
+  <w:abstractNum w:abstractNumId="14" w15:restartNumberingAfterBreak="0">
     <w:nsid w:val="4358584D"/>
     <w:multiLevelType w:val="hybridMultilevel"/>
     <w:tmpl w:val="933E41CC"/>
@@ -26721,7 +27083,7 @@
       </w:rPr>
     </w:lvl>
   </w:abstractNum>
-  <w:abstractNum w:abstractNumId="15">
+  <w:abstractNum w:abstractNumId="15" w15:restartNumberingAfterBreak="0">
     <w:nsid w:val="45871D7B"/>
     <w:multiLevelType w:val="hybridMultilevel"/>
     <w:tmpl w:val="6C069144"/>
@@ -26807,7 +27169,7 @@
       </w:pPr>
     </w:lvl>
   </w:abstractNum>
-  <w:abstractNum w:abstractNumId="16">
+  <w:abstractNum w:abstractNumId="16" w15:restartNumberingAfterBreak="0">
     <w:nsid w:val="45AC0FED"/>
     <w:multiLevelType w:val="hybridMultilevel"/>
     <w:tmpl w:val="4768CB5E"/>
@@ -26920,7 +27282,7 @@
       </w:rPr>
     </w:lvl>
   </w:abstractNum>
-  <w:abstractNum w:abstractNumId="17">
+  <w:abstractNum w:abstractNumId="17" w15:restartNumberingAfterBreak="0">
     <w:nsid w:val="4F717A7C"/>
     <w:multiLevelType w:val="hybridMultilevel"/>
     <w:tmpl w:val="2FBA3ED0"/>
@@ -27010,7 +27372,7 @@
       </w:pPr>
     </w:lvl>
   </w:abstractNum>
-  <w:abstractNum w:abstractNumId="18">
+  <w:abstractNum w:abstractNumId="18" w15:restartNumberingAfterBreak="0">
     <w:nsid w:val="506042D0"/>
     <w:multiLevelType w:val="hybridMultilevel"/>
     <w:tmpl w:val="46B4F328"/>
@@ -27123,7 +27485,7 @@
       </w:rPr>
     </w:lvl>
   </w:abstractNum>
-  <w:abstractNum w:abstractNumId="19">
+  <w:abstractNum w:abstractNumId="19" w15:restartNumberingAfterBreak="0">
     <w:nsid w:val="675D190D"/>
     <w:multiLevelType w:val="hybridMultilevel"/>
     <w:tmpl w:val="6DAE413A"/>
@@ -27209,7 +27571,7 @@
       </w:pPr>
     </w:lvl>
   </w:abstractNum>
-  <w:abstractNum w:abstractNumId="20">
+  <w:abstractNum w:abstractNumId="20" w15:restartNumberingAfterBreak="0">
     <w:nsid w:val="67FA386A"/>
     <w:multiLevelType w:val="multilevel"/>
     <w:tmpl w:val="D5B88A8E"/>
@@ -27349,7 +27711,7 @@
       </w:rPr>
     </w:lvl>
   </w:abstractNum>
-  <w:abstractNum w:abstractNumId="21">
+  <w:abstractNum w:abstractNumId="21" w15:restartNumberingAfterBreak="0">
     <w:nsid w:val="6CEE4740"/>
     <w:multiLevelType w:val="hybridMultilevel"/>
     <w:tmpl w:val="20326C8C"/>
@@ -27462,7 +27824,7 @@
       </w:rPr>
     </w:lvl>
   </w:abstractNum>
-  <w:abstractNum w:abstractNumId="22">
+  <w:abstractNum w:abstractNumId="22" w15:restartNumberingAfterBreak="0">
     <w:nsid w:val="6D483A1D"/>
     <w:multiLevelType w:val="hybridMultilevel"/>
     <w:tmpl w:val="D2DCBC90"/>
@@ -27575,7 +27937,7 @@
       </w:rPr>
     </w:lvl>
   </w:abstractNum>
-  <w:abstractNum w:abstractNumId="23">
+  <w:abstractNum w:abstractNumId="23" w15:restartNumberingAfterBreak="0">
     <w:nsid w:val="77AC5794"/>
     <w:multiLevelType w:val="hybridMultilevel"/>
     <w:tmpl w:val="2080304A"/>
@@ -27664,7 +28026,7 @@
       </w:pPr>
     </w:lvl>
   </w:abstractNum>
-  <w:abstractNum w:abstractNumId="24">
+  <w:abstractNum w:abstractNumId="24" w15:restartNumberingAfterBreak="0">
     <w:nsid w:val="79697E3A"/>
     <w:multiLevelType w:val="hybridMultilevel"/>
     <w:tmpl w:val="BA249BE2"/>
@@ -27881,7 +28243,7 @@
 </file>
 
 <file path=word/styles.xml><?xml version="1.0" encoding="utf-8"?>
-<w:styles xmlns:mc="http://schemas.openxmlformats.org/markup-compatibility/2006" xmlns:r="http://schemas.openxmlformats.org/officeDocument/2006/relationships" xmlns:w="http://schemas.openxmlformats.org/wordprocessingml/2006/main" xmlns:w14="http://schemas.microsoft.com/office/word/2010/wordml" mc:Ignorable="w14">
+<w:styles xmlns:mc="http://schemas.openxmlformats.org/markup-compatibility/2006" xmlns:r="http://schemas.openxmlformats.org/officeDocument/2006/relationships" xmlns:w="http://schemas.openxmlformats.org/wordprocessingml/2006/main" xmlns:w14="http://schemas.microsoft.com/office/word/2010/wordml" xmlns:w15="http://schemas.microsoft.com/office/word/2012/wordml" xmlns:w16cid="http://schemas.microsoft.com/office/word/2016/wordml/cid" xmlns:w16se="http://schemas.microsoft.com/office/word/2015/wordml/symex" mc:Ignorable="w14 w15 w16se w16cid">
   <w:docDefaults>
     <w:rPrDefault>
       <w:rPr>
@@ -27891,144 +28253,382 @@
     </w:rPrDefault>
     <w:pPrDefault/>
   </w:docDefaults>
-  <w:latentStyles w:defLockedState="0" w:defUIPriority="99" w:defSemiHidden="1" w:defUnhideWhenUsed="1" w:defQFormat="0" w:count="267">
-    <w:lsdException w:name="Normal" w:semiHidden="0" w:uiPriority="0" w:unhideWhenUsed="0" w:qFormat="1"/>
-    <w:lsdException w:name="heading 1" w:semiHidden="0" w:uiPriority="0" w:unhideWhenUsed="0" w:qFormat="1"/>
-    <w:lsdException w:name="heading 2" w:semiHidden="0" w:uiPriority="0" w:unhideWhenUsed="0" w:qFormat="1"/>
-    <w:lsdException w:name="heading 3" w:semiHidden="0" w:uiPriority="0" w:unhideWhenUsed="0" w:qFormat="1"/>
-    <w:lsdException w:name="heading 4" w:semiHidden="0" w:uiPriority="0" w:unhideWhenUsed="0" w:qFormat="1"/>
-    <w:lsdException w:name="heading 5" w:semiHidden="0" w:uiPriority="0" w:unhideWhenUsed="0" w:qFormat="1"/>
-    <w:lsdException w:name="heading 6" w:semiHidden="0" w:uiPriority="0" w:unhideWhenUsed="0" w:qFormat="1"/>
-    <w:lsdException w:name="heading 7" w:semiHidden="0" w:uiPriority="0" w:unhideWhenUsed="0" w:qFormat="1"/>
-    <w:lsdException w:name="heading 8" w:semiHidden="0" w:uiPriority="0" w:unhideWhenUsed="0" w:qFormat="1"/>
-    <w:lsdException w:name="heading 9" w:semiHidden="0" w:uiPriority="0" w:unhideWhenUsed="0" w:qFormat="1"/>
-    <w:lsdException w:name="toc 1" w:uiPriority="39"/>
-    <w:lsdException w:name="toc 2" w:uiPriority="39"/>
-    <w:lsdException w:name="toc 3" w:uiPriority="39"/>
-    <w:lsdException w:name="toc 4" w:uiPriority="39"/>
-    <w:lsdException w:name="toc 5" w:uiPriority="39"/>
-    <w:lsdException w:name="toc 6" w:uiPriority="39"/>
-    <w:lsdException w:name="toc 7" w:uiPriority="39"/>
-    <w:lsdException w:name="toc 8" w:uiPriority="39"/>
-    <w:lsdException w:name="toc 9" w:uiPriority="39"/>
-    <w:lsdException w:name="caption" w:uiPriority="35" w:qFormat="1"/>
-    <w:lsdException w:name="Title" w:semiHidden="0" w:uiPriority="10" w:unhideWhenUsed="0" w:qFormat="1"/>
-    <w:lsdException w:name="Default Paragraph Font" w:uiPriority="1"/>
-    <w:lsdException w:name="Subtitle" w:semiHidden="0" w:uiPriority="11" w:unhideWhenUsed="0" w:qFormat="1"/>
-    <w:lsdException w:name="Strong" w:semiHidden="0" w:uiPriority="22" w:unhideWhenUsed="0" w:qFormat="1"/>
-    <w:lsdException w:name="Emphasis" w:semiHidden="0" w:uiPriority="20" w:unhideWhenUsed="0" w:qFormat="1"/>
-    <w:lsdException w:name="Table Grid" w:uiPriority="59"/>
-    <w:lsdException w:name="Placeholder Text" w:unhideWhenUsed="0"/>
-    <w:lsdException w:name="No Spacing" w:semiHidden="0" w:uiPriority="1" w:unhideWhenUsed="0" w:qFormat="1"/>
-    <w:lsdException w:name="Light Shading" w:semiHidden="0" w:uiPriority="60" w:unhideWhenUsed="0"/>
-    <w:lsdException w:name="Light List" w:semiHidden="0" w:uiPriority="61" w:unhideWhenUsed="0"/>
-    <w:lsdException w:name="Light Grid" w:semiHidden="0" w:uiPriority="62" w:unhideWhenUsed="0"/>
-    <w:lsdException w:name="Medium Shading 1" w:semiHidden="0" w:uiPriority="63" w:unhideWhenUsed="0"/>
-    <w:lsdException w:name="Medium Shading 2" w:semiHidden="0" w:uiPriority="64" w:unhideWhenUsed="0"/>
-    <w:lsdException w:name="Medium List 1" w:semiHidden="0" w:uiPriority="65" w:unhideWhenUsed="0"/>
-    <w:lsdException w:name="Medium List 2" w:semiHidden="0" w:uiPriority="66" w:unhideWhenUsed="0"/>
-    <w:lsdException w:name="Medium Grid 1" w:semiHidden="0" w:uiPriority="67" w:unhideWhenUsed="0"/>
-    <w:lsdException w:name="Medium Grid 2" w:semiHidden="0" w:uiPriority="68" w:unhideWhenUsed="0"/>
-    <w:lsdException w:name="Medium Grid 3" w:semiHidden="0" w:uiPriority="69" w:unhideWhenUsed="0"/>
-    <w:lsdException w:name="Dark List" w:semiHidden="0" w:uiPriority="70" w:unhideWhenUsed="0"/>
-    <w:lsdException w:name="Colorful Shading" w:semiHidden="0" w:uiPriority="71" w:unhideWhenUsed="0"/>
-    <w:lsdException w:name="Colorful List" w:semiHidden="0" w:uiPriority="72" w:unhideWhenUsed="0"/>
-    <w:lsdException w:name="Colorful Grid" w:semiHidden="0" w:uiPriority="73" w:unhideWhenUsed="0"/>
-    <w:lsdException w:name="Light Shading Accent 1" w:semiHidden="0" w:uiPriority="60" w:unhideWhenUsed="0"/>
-    <w:lsdException w:name="Light List Accent 1" w:semiHidden="0" w:uiPriority="61" w:unhideWhenUsed="0"/>
-    <w:lsdException w:name="Light Grid Accent 1" w:semiHidden="0" w:uiPriority="62" w:unhideWhenUsed="0"/>
-    <w:lsdException w:name="Medium Shading 1 Accent 1" w:semiHidden="0" w:uiPriority="63" w:unhideWhenUsed="0"/>
-    <w:lsdException w:name="Medium Shading 2 Accent 1" w:semiHidden="0" w:uiPriority="64" w:unhideWhenUsed="0"/>
-    <w:lsdException w:name="Medium List 1 Accent 1" w:semiHidden="0" w:uiPriority="65" w:unhideWhenUsed="0"/>
-    <w:lsdException w:name="Revision" w:unhideWhenUsed="0"/>
-    <w:lsdException w:name="List Paragraph" w:semiHidden="0" w:uiPriority="34" w:unhideWhenUsed="0" w:qFormat="1"/>
-    <w:lsdException w:name="Quote" w:semiHidden="0" w:uiPriority="29" w:unhideWhenUsed="0" w:qFormat="1"/>
-    <w:lsdException w:name="Intense Quote" w:semiHidden="0" w:uiPriority="30" w:unhideWhenUsed="0" w:qFormat="1"/>
-    <w:lsdException w:name="Medium List 2 Accent 1" w:semiHidden="0" w:uiPriority="66" w:unhideWhenUsed="0"/>
-    <w:lsdException w:name="Medium Grid 1 Accent 1" w:semiHidden="0" w:uiPriority="67" w:unhideWhenUsed="0"/>
-    <w:lsdException w:name="Medium Grid 2 Accent 1" w:semiHidden="0" w:uiPriority="68" w:unhideWhenUsed="0"/>
-    <w:lsdException w:name="Medium Grid 3 Accent 1" w:semiHidden="0" w:uiPriority="69" w:unhideWhenUsed="0"/>
-    <w:lsdException w:name="Dark List Accent 1" w:semiHidden="0" w:uiPriority="70" w:unhideWhenUsed="0"/>
-    <w:lsdException w:name="Colorful Shading Accent 1" w:semiHidden="0" w:uiPriority="71" w:unhideWhenUsed="0"/>
-    <w:lsdException w:name="Colorful List Accent 1" w:semiHidden="0" w:uiPriority="72" w:unhideWhenUsed="0"/>
-    <w:lsdException w:name="Colorful Grid Accent 1" w:semiHidden="0" w:uiPriority="73" w:unhideWhenUsed="0"/>
-    <w:lsdException w:name="Light Shading Accent 2" w:semiHidden="0" w:uiPriority="60" w:unhideWhenUsed="0"/>
-    <w:lsdException w:name="Light List Accent 2" w:semiHidden="0" w:uiPriority="61" w:unhideWhenUsed="0"/>
-    <w:lsdException w:name="Light Grid Accent 2" w:semiHidden="0" w:uiPriority="62" w:unhideWhenUsed="0"/>
-    <w:lsdException w:name="Medium Shading 1 Accent 2" w:semiHidden="0" w:uiPriority="63" w:unhideWhenUsed="0"/>
-    <w:lsdException w:name="Medium Shading 2 Accent 2" w:semiHidden="0" w:uiPriority="64" w:unhideWhenUsed="0"/>
-    <w:lsdException w:name="Medium List 1 Accent 2" w:semiHidden="0" w:uiPriority="65" w:unhideWhenUsed="0"/>
-    <w:lsdException w:name="Medium List 2 Accent 2" w:semiHidden="0" w:uiPriority="66" w:unhideWhenUsed="0"/>
-    <w:lsdException w:name="Medium Grid 1 Accent 2" w:semiHidden="0" w:uiPriority="67" w:unhideWhenUsed="0"/>
-    <w:lsdException w:name="Medium Grid 2 Accent 2" w:semiHidden="0" w:uiPriority="68" w:unhideWhenUsed="0"/>
-    <w:lsdException w:name="Medium Grid 3 Accent 2" w:semiHidden="0" w:uiPriority="69" w:unhideWhenUsed="0"/>
-    <w:lsdException w:name="Dark List Accent 2" w:semiHidden="0" w:uiPriority="70" w:unhideWhenUsed="0"/>
-    <w:lsdException w:name="Colorful Shading Accent 2" w:semiHidden="0" w:uiPriority="71" w:unhideWhenUsed="0"/>
-    <w:lsdException w:name="Colorful List Accent 2" w:semiHidden="0" w:uiPriority="72" w:unhideWhenUsed="0"/>
-    <w:lsdException w:name="Colorful Grid Accent 2" w:semiHidden="0" w:uiPriority="73" w:unhideWhenUsed="0"/>
-    <w:lsdException w:name="Light Shading Accent 3" w:semiHidden="0" w:uiPriority="60" w:unhideWhenUsed="0"/>
-    <w:lsdException w:name="Light List Accent 3" w:semiHidden="0" w:uiPriority="61" w:unhideWhenUsed="0"/>
-    <w:lsdException w:name="Light Grid Accent 3" w:semiHidden="0" w:uiPriority="62" w:unhideWhenUsed="0"/>
-    <w:lsdException w:name="Medium Shading 1 Accent 3" w:semiHidden="0" w:uiPriority="63" w:unhideWhenUsed="0"/>
-    <w:lsdException w:name="Medium Shading 2 Accent 3" w:semiHidden="0" w:uiPriority="64" w:unhideWhenUsed="0"/>
-    <w:lsdException w:name="Medium List 1 Accent 3" w:semiHidden="0" w:uiPriority="65" w:unhideWhenUsed="0"/>
-    <w:lsdException w:name="Medium List 2 Accent 3" w:semiHidden="0" w:uiPriority="66" w:unhideWhenUsed="0"/>
-    <w:lsdException w:name="Medium Grid 1 Accent 3" w:semiHidden="0" w:uiPriority="67" w:unhideWhenUsed="0"/>
-    <w:lsdException w:name="Medium Grid 2 Accent 3" w:semiHidden="0" w:uiPriority="68" w:unhideWhenUsed="0"/>
-    <w:lsdException w:name="Medium Grid 3 Accent 3" w:semiHidden="0" w:uiPriority="69" w:unhideWhenUsed="0"/>
-    <w:lsdException w:name="Dark List Accent 3" w:semiHidden="0" w:uiPriority="70" w:unhideWhenUsed="0"/>
-    <w:lsdException w:name="Colorful Shading Accent 3" w:semiHidden="0" w:uiPriority="71" w:unhideWhenUsed="0"/>
-    <w:lsdException w:name="Colorful List Accent 3" w:semiHidden="0" w:uiPriority="72" w:unhideWhenUsed="0"/>
-    <w:lsdException w:name="Colorful Grid Accent 3" w:semiHidden="0" w:uiPriority="73" w:unhideWhenUsed="0"/>
-    <w:lsdException w:name="Light Shading Accent 4" w:semiHidden="0" w:uiPriority="60" w:unhideWhenUsed="0"/>
-    <w:lsdException w:name="Light List Accent 4" w:semiHidden="0" w:uiPriority="61" w:unhideWhenUsed="0"/>
-    <w:lsdException w:name="Light Grid Accent 4" w:semiHidden="0" w:uiPriority="62" w:unhideWhenUsed="0"/>
-    <w:lsdException w:name="Medium Shading 1 Accent 4" w:semiHidden="0" w:uiPriority="63" w:unhideWhenUsed="0"/>
-    <w:lsdException w:name="Medium Shading 2 Accent 4" w:semiHidden="0" w:uiPriority="64" w:unhideWhenUsed="0"/>
-    <w:lsdException w:name="Medium List 1 Accent 4" w:semiHidden="0" w:uiPriority="65" w:unhideWhenUsed="0"/>
-    <w:lsdException w:name="Medium List 2 Accent 4" w:semiHidden="0" w:uiPriority="66" w:unhideWhenUsed="0"/>
-    <w:lsdException w:name="Medium Grid 1 Accent 4" w:semiHidden="0" w:uiPriority="67" w:unhideWhenUsed="0"/>
-    <w:lsdException w:name="Medium Grid 2 Accent 4" w:semiHidden="0" w:uiPriority="68" w:unhideWhenUsed="0"/>
-    <w:lsdException w:name="Medium Grid 3 Accent 4" w:semiHidden="0" w:uiPriority="69" w:unhideWhenUsed="0"/>
-    <w:lsdException w:name="Dark List Accent 4" w:semiHidden="0" w:uiPriority="70" w:unhideWhenUsed="0"/>
-    <w:lsdException w:name="Colorful Shading Accent 4" w:semiHidden="0" w:uiPriority="71" w:unhideWhenUsed="0"/>
-    <w:lsdException w:name="Colorful List Accent 4" w:semiHidden="0" w:uiPriority="72" w:unhideWhenUsed="0"/>
-    <w:lsdException w:name="Colorful Grid Accent 4" w:semiHidden="0" w:uiPriority="73" w:unhideWhenUsed="0"/>
-    <w:lsdException w:name="Light Shading Accent 5" w:semiHidden="0" w:uiPriority="60" w:unhideWhenUsed="0"/>
-    <w:lsdException w:name="Light List Accent 5" w:semiHidden="0" w:uiPriority="61" w:unhideWhenUsed="0"/>
-    <w:lsdException w:name="Light Grid Accent 5" w:semiHidden="0" w:uiPriority="62" w:unhideWhenUsed="0"/>
-    <w:lsdException w:name="Medium Shading 1 Accent 5" w:semiHidden="0" w:uiPriority="63" w:unhideWhenUsed="0"/>
-    <w:lsdException w:name="Medium Shading 2 Accent 5" w:semiHidden="0" w:uiPriority="64" w:unhideWhenUsed="0"/>
-    <w:lsdException w:name="Medium List 1 Accent 5" w:semiHidden="0" w:uiPriority="65" w:unhideWhenUsed="0"/>
-    <w:lsdException w:name="Medium List 2 Accent 5" w:semiHidden="0" w:uiPriority="66" w:unhideWhenUsed="0"/>
-    <w:lsdException w:name="Medium Grid 1 Accent 5" w:semiHidden="0" w:uiPriority="67" w:unhideWhenUsed="0"/>
-    <w:lsdException w:name="Medium Grid 2 Accent 5" w:semiHidden="0" w:uiPriority="68" w:unhideWhenUsed="0"/>
-    <w:lsdException w:name="Medium Grid 3 Accent 5" w:semiHidden="0" w:uiPriority="69" w:unhideWhenUsed="0"/>
-    <w:lsdException w:name="Dark List Accent 5" w:semiHidden="0" w:uiPriority="70" w:unhideWhenUsed="0"/>
-    <w:lsdException w:name="Colorful Shading Accent 5" w:semiHidden="0" w:uiPriority="71" w:unhideWhenUsed="0"/>
-    <w:lsdException w:name="Colorful List Accent 5" w:semiHidden="0" w:uiPriority="72" w:unhideWhenUsed="0"/>
-    <w:lsdException w:name="Colorful Grid Accent 5" w:semiHidden="0" w:uiPriority="73" w:unhideWhenUsed="0"/>
-    <w:lsdException w:name="Light Shading Accent 6" w:semiHidden="0" w:uiPriority="60" w:unhideWhenUsed="0"/>
-    <w:lsdException w:name="Light List Accent 6" w:semiHidden="0" w:uiPriority="61" w:unhideWhenUsed="0"/>
-    <w:lsdException w:name="Light Grid Accent 6" w:semiHidden="0" w:uiPriority="62" w:unhideWhenUsed="0"/>
-    <w:lsdException w:name="Medium Shading 1 Accent 6" w:semiHidden="0" w:uiPriority="63" w:unhideWhenUsed="0"/>
-    <w:lsdException w:name="Medium Shading 2 Accent 6" w:semiHidden="0" w:uiPriority="64" w:unhideWhenUsed="0"/>
-    <w:lsdException w:name="Medium List 1 Accent 6" w:semiHidden="0" w:uiPriority="65" w:unhideWhenUsed="0"/>
-    <w:lsdException w:name="Medium List 2 Accent 6" w:semiHidden="0" w:uiPriority="66" w:unhideWhenUsed="0"/>
-    <w:lsdException w:name="Medium Grid 1 Accent 6" w:semiHidden="0" w:uiPriority="67" w:unhideWhenUsed="0"/>
-    <w:lsdException w:name="Medium Grid 2 Accent 6" w:semiHidden="0" w:uiPriority="68" w:unhideWhenUsed="0"/>
-    <w:lsdException w:name="Medium Grid 3 Accent 6" w:semiHidden="0" w:uiPriority="69" w:unhideWhenUsed="0"/>
-    <w:lsdException w:name="Dark List Accent 6" w:semiHidden="0" w:uiPriority="70" w:unhideWhenUsed="0"/>
-    <w:lsdException w:name="Colorful Shading Accent 6" w:semiHidden="0" w:uiPriority="71" w:unhideWhenUsed="0"/>
-    <w:lsdException w:name="Colorful List Accent 6" w:semiHidden="0" w:uiPriority="72" w:unhideWhenUsed="0"/>
-    <w:lsdException w:name="Colorful Grid Accent 6" w:semiHidden="0" w:uiPriority="73" w:unhideWhenUsed="0"/>
-    <w:lsdException w:name="Subtle Emphasis" w:semiHidden="0" w:uiPriority="19" w:unhideWhenUsed="0" w:qFormat="1"/>
-    <w:lsdException w:name="Intense Emphasis" w:semiHidden="0" w:uiPriority="21" w:unhideWhenUsed="0" w:qFormat="1"/>
-    <w:lsdException w:name="Subtle Reference" w:semiHidden="0" w:uiPriority="31" w:unhideWhenUsed="0" w:qFormat="1"/>
-    <w:lsdException w:name="Intense Reference" w:semiHidden="0" w:uiPriority="32" w:unhideWhenUsed="0" w:qFormat="1"/>
-    <w:lsdException w:name="Book Title" w:semiHidden="0" w:uiPriority="33" w:unhideWhenUsed="0" w:qFormat="1"/>
-    <w:lsdException w:name="Bibliography" w:uiPriority="37"/>
-    <w:lsdException w:name="TOC Heading" w:uiPriority="39" w:qFormat="1"/>
+  <w:latentStyles w:defLockedState="0" w:defUIPriority="99" w:defSemiHidden="0" w:defUnhideWhenUsed="0" w:defQFormat="0" w:count="375">
+    <w:lsdException w:name="Normal" w:uiPriority="0" w:qFormat="1"/>
+    <w:lsdException w:name="heading 1" w:uiPriority="0" w:qFormat="1"/>
+    <w:lsdException w:name="heading 2" w:uiPriority="0" w:qFormat="1"/>
+    <w:lsdException w:name="heading 3" w:uiPriority="0" w:qFormat="1"/>
+    <w:lsdException w:name="heading 4" w:uiPriority="0" w:qFormat="1"/>
+    <w:lsdException w:name="heading 5" w:uiPriority="0" w:qFormat="1"/>
+    <w:lsdException w:name="heading 6" w:uiPriority="0" w:qFormat="1"/>
+    <w:lsdException w:name="heading 7" w:uiPriority="0" w:qFormat="1"/>
+    <w:lsdException w:name="heading 8" w:uiPriority="0" w:qFormat="1"/>
+    <w:lsdException w:name="heading 9" w:uiPriority="0" w:qFormat="1"/>
+    <w:lsdException w:name="index 1" w:semiHidden="1" w:unhideWhenUsed="1"/>
+    <w:lsdException w:name="index 2" w:semiHidden="1" w:unhideWhenUsed="1"/>
+    <w:lsdException w:name="index 3" w:semiHidden="1" w:unhideWhenUsed="1"/>
+    <w:lsdException w:name="index 4" w:semiHidden="1" w:unhideWhenUsed="1"/>
+    <w:lsdException w:name="index 5" w:semiHidden="1" w:unhideWhenUsed="1"/>
+    <w:lsdException w:name="index 6" w:semiHidden="1" w:unhideWhenUsed="1"/>
+    <w:lsdException w:name="index 7" w:semiHidden="1" w:unhideWhenUsed="1"/>
+    <w:lsdException w:name="index 8" w:semiHidden="1" w:unhideWhenUsed="1"/>
+    <w:lsdException w:name="index 9" w:semiHidden="1" w:unhideWhenUsed="1"/>
+    <w:lsdException w:name="toc 1" w:semiHidden="1" w:uiPriority="39" w:unhideWhenUsed="1"/>
+    <w:lsdException w:name="toc 2" w:semiHidden="1" w:uiPriority="39" w:unhideWhenUsed="1"/>
+    <w:lsdException w:name="toc 3" w:semiHidden="1" w:uiPriority="39" w:unhideWhenUsed="1"/>
+    <w:lsdException w:name="toc 4" w:semiHidden="1" w:uiPriority="39" w:unhideWhenUsed="1"/>
+    <w:lsdException w:name="toc 5" w:semiHidden="1" w:uiPriority="39" w:unhideWhenUsed="1"/>
+    <w:lsdException w:name="toc 6" w:semiHidden="1" w:uiPriority="39" w:unhideWhenUsed="1"/>
+    <w:lsdException w:name="toc 7" w:semiHidden="1" w:uiPriority="39" w:unhideWhenUsed="1"/>
+    <w:lsdException w:name="toc 8" w:semiHidden="1" w:uiPriority="39" w:unhideWhenUsed="1"/>
+    <w:lsdException w:name="toc 9" w:semiHidden="1" w:uiPriority="39" w:unhideWhenUsed="1"/>
+    <w:lsdException w:name="Normal Indent" w:semiHidden="1" w:unhideWhenUsed="1"/>
+    <w:lsdException w:name="footnote text" w:semiHidden="1" w:unhideWhenUsed="1"/>
+    <w:lsdException w:name="annotation text" w:semiHidden="1" w:unhideWhenUsed="1"/>
+    <w:lsdException w:name="header" w:semiHidden="1" w:unhideWhenUsed="1"/>
+    <w:lsdException w:name="footer" w:semiHidden="1" w:unhideWhenUsed="1"/>
+    <w:lsdException w:name="index heading" w:semiHidden="1" w:unhideWhenUsed="1"/>
+    <w:lsdException w:name="caption" w:semiHidden="1" w:uiPriority="35" w:unhideWhenUsed="1" w:qFormat="1"/>
+    <w:lsdException w:name="table of figures" w:semiHidden="1" w:unhideWhenUsed="1"/>
+    <w:lsdException w:name="envelope address" w:semiHidden="1" w:unhideWhenUsed="1"/>
+    <w:lsdException w:name="envelope return" w:semiHidden="1" w:unhideWhenUsed="1"/>
+    <w:lsdException w:name="footnote reference" w:semiHidden="1" w:unhideWhenUsed="1"/>
+    <w:lsdException w:name="annotation reference" w:semiHidden="1" w:unhideWhenUsed="1"/>
+    <w:lsdException w:name="line number" w:semiHidden="1" w:unhideWhenUsed="1"/>
+    <w:lsdException w:name="page number" w:semiHidden="1" w:unhideWhenUsed="1"/>
+    <w:lsdException w:name="endnote reference" w:semiHidden="1" w:unhideWhenUsed="1"/>
+    <w:lsdException w:name="endnote text" w:semiHidden="1" w:unhideWhenUsed="1"/>
+    <w:lsdException w:name="table of authorities" w:semiHidden="1" w:unhideWhenUsed="1"/>
+    <w:lsdException w:name="macro" w:semiHidden="1" w:unhideWhenUsed="1"/>
+    <w:lsdException w:name="toa heading" w:semiHidden="1" w:unhideWhenUsed="1"/>
+    <w:lsdException w:name="List" w:semiHidden="1" w:unhideWhenUsed="1"/>
+    <w:lsdException w:name="List Bullet" w:semiHidden="1" w:unhideWhenUsed="1"/>
+    <w:lsdException w:name="List Number" w:semiHidden="1" w:unhideWhenUsed="1"/>
+    <w:lsdException w:name="List 2" w:semiHidden="1" w:unhideWhenUsed="1"/>
+    <w:lsdException w:name="List 3" w:semiHidden="1" w:unhideWhenUsed="1"/>
+    <w:lsdException w:name="List 4" w:semiHidden="1" w:unhideWhenUsed="1"/>
+    <w:lsdException w:name="List 5" w:semiHidden="1" w:unhideWhenUsed="1"/>
+    <w:lsdException w:name="List Bullet 2" w:semiHidden="1" w:unhideWhenUsed="1"/>
+    <w:lsdException w:name="List Bullet 3" w:semiHidden="1" w:unhideWhenUsed="1"/>
+    <w:lsdException w:name="List Bullet 4" w:semiHidden="1" w:unhideWhenUsed="1"/>
+    <w:lsdException w:name="List Bullet 5" w:semiHidden="1" w:unhideWhenUsed="1"/>
+    <w:lsdException w:name="List Number 2" w:semiHidden="1" w:unhideWhenUsed="1"/>
+    <w:lsdException w:name="List Number 3" w:semiHidden="1" w:unhideWhenUsed="1"/>
+    <w:lsdException w:name="List Number 4" w:semiHidden="1" w:unhideWhenUsed="1"/>
+    <w:lsdException w:name="List Number 5" w:semiHidden="1" w:unhideWhenUsed="1"/>
+    <w:lsdException w:name="Title" w:uiPriority="10" w:qFormat="1"/>
+    <w:lsdException w:name="Closing" w:semiHidden="1" w:unhideWhenUsed="1"/>
+    <w:lsdException w:name="Signature" w:semiHidden="1" w:unhideWhenUsed="1"/>
+    <w:lsdException w:name="Default Paragraph Font" w:semiHidden="1" w:uiPriority="1" w:unhideWhenUsed="1"/>
+    <w:lsdException w:name="Body Text" w:semiHidden="1" w:unhideWhenUsed="1"/>
+    <w:lsdException w:name="Body Text Indent" w:semiHidden="1" w:unhideWhenUsed="1"/>
+    <w:lsdException w:name="List Continue" w:semiHidden="1" w:unhideWhenUsed="1"/>
+    <w:lsdException w:name="List Continue 2" w:semiHidden="1" w:unhideWhenUsed="1"/>
+    <w:lsdException w:name="List Continue 3" w:semiHidden="1" w:unhideWhenUsed="1"/>
+    <w:lsdException w:name="List Continue 4" w:semiHidden="1" w:unhideWhenUsed="1"/>
+    <w:lsdException w:name="List Continue 5" w:semiHidden="1" w:unhideWhenUsed="1"/>
+    <w:lsdException w:name="Message Header" w:semiHidden="1" w:unhideWhenUsed="1"/>
+    <w:lsdException w:name="Subtitle" w:uiPriority="11" w:qFormat="1"/>
+    <w:lsdException w:name="Salutation" w:semiHidden="1" w:unhideWhenUsed="1"/>
+    <w:lsdException w:name="Date" w:semiHidden="1" w:unhideWhenUsed="1"/>
+    <w:lsdException w:name="Body Text First Indent" w:semiHidden="1" w:unhideWhenUsed="1"/>
+    <w:lsdException w:name="Body Text First Indent 2" w:semiHidden="1" w:unhideWhenUsed="1"/>
+    <w:lsdException w:name="Note Heading" w:semiHidden="1" w:unhideWhenUsed="1"/>
+    <w:lsdException w:name="Body Text 2" w:semiHidden="1" w:unhideWhenUsed="1"/>
+    <w:lsdException w:name="Body Text 3" w:semiHidden="1" w:unhideWhenUsed="1"/>
+    <w:lsdException w:name="Body Text Indent 2" w:semiHidden="1" w:unhideWhenUsed="1"/>
+    <w:lsdException w:name="Body Text Indent 3" w:semiHidden="1" w:unhideWhenUsed="1"/>
+    <w:lsdException w:name="Block Text" w:semiHidden="1" w:unhideWhenUsed="1"/>
+    <w:lsdException w:name="Hyperlink" w:semiHidden="1" w:unhideWhenUsed="1"/>
+    <w:lsdException w:name="FollowedHyperlink" w:semiHidden="1" w:unhideWhenUsed="1"/>
+    <w:lsdException w:name="Strong" w:uiPriority="22" w:qFormat="1"/>
+    <w:lsdException w:name="Emphasis" w:uiPriority="20" w:qFormat="1"/>
+    <w:lsdException w:name="Document Map" w:semiHidden="1" w:unhideWhenUsed="1"/>
+    <w:lsdException w:name="Plain Text" w:semiHidden="1" w:unhideWhenUsed="1"/>
+    <w:lsdException w:name="E-mail Signature" w:semiHidden="1" w:unhideWhenUsed="1"/>
+    <w:lsdException w:name="HTML Top of Form" w:semiHidden="1" w:unhideWhenUsed="1"/>
+    <w:lsdException w:name="HTML Bottom of Form" w:semiHidden="1" w:unhideWhenUsed="1"/>
+    <w:lsdException w:name="Normal (Web)" w:semiHidden="1" w:unhideWhenUsed="1"/>
+    <w:lsdException w:name="HTML Acronym" w:semiHidden="1" w:unhideWhenUsed="1"/>
+    <w:lsdException w:name="HTML Address" w:semiHidden="1" w:unhideWhenUsed="1"/>
+    <w:lsdException w:name="HTML Cite" w:semiHidden="1" w:unhideWhenUsed="1"/>
+    <w:lsdException w:name="HTML Code" w:semiHidden="1" w:unhideWhenUsed="1"/>
+    <w:lsdException w:name="HTML Definition" w:semiHidden="1" w:unhideWhenUsed="1"/>
+    <w:lsdException w:name="HTML Keyboard" w:semiHidden="1" w:unhideWhenUsed="1"/>
+    <w:lsdException w:name="HTML Preformatted" w:semiHidden="1" w:unhideWhenUsed="1"/>
+    <w:lsdException w:name="HTML Sample" w:semiHidden="1" w:unhideWhenUsed="1"/>
+    <w:lsdException w:name="HTML Typewriter" w:semiHidden="1" w:unhideWhenUsed="1"/>
+    <w:lsdException w:name="HTML Variable" w:semiHidden="1" w:unhideWhenUsed="1"/>
+    <w:lsdException w:name="Normal Table" w:semiHidden="1" w:unhideWhenUsed="1"/>
+    <w:lsdException w:name="annotation subject" w:semiHidden="1" w:unhideWhenUsed="1"/>
+    <w:lsdException w:name="No List" w:semiHidden="1" w:unhideWhenUsed="1"/>
+    <w:lsdException w:name="Outline List 1" w:semiHidden="1" w:unhideWhenUsed="1"/>
+    <w:lsdException w:name="Outline List 2" w:semiHidden="1" w:unhideWhenUsed="1"/>
+    <w:lsdException w:name="Outline List 3" w:semiHidden="1" w:unhideWhenUsed="1"/>
+    <w:lsdException w:name="Table Simple 1" w:semiHidden="1" w:unhideWhenUsed="1"/>
+    <w:lsdException w:name="Table Simple 2" w:semiHidden="1" w:unhideWhenUsed="1"/>
+    <w:lsdException w:name="Table Simple 3" w:semiHidden="1" w:unhideWhenUsed="1"/>
+    <w:lsdException w:name="Table Classic 1" w:semiHidden="1" w:unhideWhenUsed="1"/>
+    <w:lsdException w:name="Table Classic 2" w:semiHidden="1" w:unhideWhenUsed="1"/>
+    <w:lsdException w:name="Table Classic 3" w:semiHidden="1" w:unhideWhenUsed="1"/>
+    <w:lsdException w:name="Table Classic 4" w:semiHidden="1" w:unhideWhenUsed="1"/>
+    <w:lsdException w:name="Table Colorful 1" w:semiHidden="1" w:unhideWhenUsed="1"/>
+    <w:lsdException w:name="Table Colorful 2" w:semiHidden="1" w:unhideWhenUsed="1"/>
+    <w:lsdException w:name="Table Colorful 3" w:semiHidden="1" w:unhideWhenUsed="1"/>
+    <w:lsdException w:name="Table Columns 1" w:semiHidden="1" w:unhideWhenUsed="1"/>
+    <w:lsdException w:name="Table Columns 2" w:semiHidden="1" w:unhideWhenUsed="1"/>
+    <w:lsdException w:name="Table Columns 3" w:semiHidden="1" w:unhideWhenUsed="1"/>
+    <w:lsdException w:name="Table Columns 4" w:semiHidden="1" w:unhideWhenUsed="1"/>
+    <w:lsdException w:name="Table Columns 5" w:semiHidden="1" w:unhideWhenUsed="1"/>
+    <w:lsdException w:name="Table Grid 1" w:semiHidden="1" w:unhideWhenUsed="1"/>
+    <w:lsdException w:name="Table Grid 2" w:semiHidden="1" w:unhideWhenUsed="1"/>
+    <w:lsdException w:name="Table Grid 3" w:semiHidden="1" w:unhideWhenUsed="1"/>
+    <w:lsdException w:name="Table Grid 4" w:semiHidden="1" w:unhideWhenUsed="1"/>
+    <w:lsdException w:name="Table Grid 5" w:semiHidden="1" w:unhideWhenUsed="1"/>
+    <w:lsdException w:name="Table Grid 6" w:semiHidden="1" w:unhideWhenUsed="1"/>
+    <w:lsdException w:name="Table Grid 7" w:semiHidden="1" w:unhideWhenUsed="1"/>
+    <w:lsdException w:name="Table Grid 8" w:semiHidden="1" w:unhideWhenUsed="1"/>
+    <w:lsdException w:name="Table List 1" w:semiHidden="1" w:unhideWhenUsed="1"/>
+    <w:lsdException w:name="Table List 2" w:semiHidden="1" w:unhideWhenUsed="1"/>
+    <w:lsdException w:name="Table List 3" w:semiHidden="1" w:unhideWhenUsed="1"/>
+    <w:lsdException w:name="Table List 4" w:semiHidden="1" w:unhideWhenUsed="1"/>
+    <w:lsdException w:name="Table List 5" w:semiHidden="1" w:unhideWhenUsed="1"/>
+    <w:lsdException w:name="Table List 6" w:semiHidden="1" w:unhideWhenUsed="1"/>
+    <w:lsdException w:name="Table List 7" w:semiHidden="1" w:unhideWhenUsed="1"/>
+    <w:lsdException w:name="Table List 8" w:semiHidden="1" w:unhideWhenUsed="1"/>
+    <w:lsdException w:name="Table 3D effects 1" w:semiHidden="1" w:unhideWhenUsed="1"/>
+    <w:lsdException w:name="Table 3D effects 2" w:semiHidden="1" w:unhideWhenUsed="1"/>
+    <w:lsdException w:name="Table 3D effects 3" w:semiHidden="1" w:unhideWhenUsed="1"/>
+    <w:lsdException w:name="Table Contemporary" w:semiHidden="1" w:unhideWhenUsed="1"/>
+    <w:lsdException w:name="Table Elegant" w:semiHidden="1" w:unhideWhenUsed="1"/>
+    <w:lsdException w:name="Table Professional" w:semiHidden="1" w:unhideWhenUsed="1"/>
+    <w:lsdException w:name="Table Subtle 1" w:semiHidden="1" w:unhideWhenUsed="1"/>
+    <w:lsdException w:name="Table Subtle 2" w:semiHidden="1" w:unhideWhenUsed="1"/>
+    <w:lsdException w:name="Table Web 1" w:semiHidden="1" w:unhideWhenUsed="1"/>
+    <w:lsdException w:name="Table Web 2" w:semiHidden="1" w:unhideWhenUsed="1"/>
+    <w:lsdException w:name="Table Web 3" w:semiHidden="1" w:unhideWhenUsed="1"/>
+    <w:lsdException w:name="Balloon Text" w:semiHidden="1" w:unhideWhenUsed="1"/>
+    <w:lsdException w:name="Table Grid" w:semiHidden="1" w:uiPriority="59" w:unhideWhenUsed="1"/>
+    <w:lsdException w:name="Table Theme" w:semiHidden="1" w:unhideWhenUsed="1"/>
+    <w:lsdException w:name="Placeholder Text" w:semiHidden="1"/>
+    <w:lsdException w:name="No Spacing" w:uiPriority="1" w:qFormat="1"/>
+    <w:lsdException w:name="Light Shading" w:uiPriority="60"/>
+    <w:lsdException w:name="Light List" w:uiPriority="61"/>
+    <w:lsdException w:name="Light Grid" w:uiPriority="62"/>
+    <w:lsdException w:name="Medium Shading 1" w:uiPriority="63"/>
+    <w:lsdException w:name="Medium Shading 2" w:uiPriority="64"/>
+    <w:lsdException w:name="Medium List 1" w:uiPriority="65"/>
+    <w:lsdException w:name="Medium List 2" w:uiPriority="66"/>
+    <w:lsdException w:name="Medium Grid 1" w:uiPriority="67"/>
+    <w:lsdException w:name="Medium Grid 2" w:uiPriority="68"/>
+    <w:lsdException w:name="Medium Grid 3" w:uiPriority="69"/>
+    <w:lsdException w:name="Dark List" w:uiPriority="70"/>
+    <w:lsdException w:name="Colorful Shading" w:uiPriority="71"/>
+    <w:lsdException w:name="Colorful List" w:uiPriority="72"/>
+    <w:lsdException w:name="Colorful Grid" w:uiPriority="73"/>
+    <w:lsdException w:name="Light Shading Accent 1" w:uiPriority="60"/>
+    <w:lsdException w:name="Light List Accent 1" w:uiPriority="61"/>
+    <w:lsdException w:name="Light Grid Accent 1" w:uiPriority="62"/>
+    <w:lsdException w:name="Medium Shading 1 Accent 1" w:uiPriority="63"/>
+    <w:lsdException w:name="Medium Shading 2 Accent 1" w:uiPriority="64"/>
+    <w:lsdException w:name="Medium List 1 Accent 1" w:uiPriority="65"/>
+    <w:lsdException w:name="Revision" w:semiHidden="1"/>
+    <w:lsdException w:name="List Paragraph" w:uiPriority="34" w:qFormat="1"/>
+    <w:lsdException w:name="Quote" w:uiPriority="29" w:qFormat="1"/>
+    <w:lsdException w:name="Intense Quote" w:uiPriority="30" w:qFormat="1"/>
+    <w:lsdException w:name="Medium List 2 Accent 1" w:uiPriority="66"/>
+    <w:lsdException w:name="Medium Grid 1 Accent 1" w:uiPriority="67"/>
+    <w:lsdException w:name="Medium Grid 2 Accent 1" w:uiPriority="68"/>
+    <w:lsdException w:name="Medium Grid 3 Accent 1" w:uiPriority="69"/>
+    <w:lsdException w:name="Dark List Accent 1" w:uiPriority="70"/>
+    <w:lsdException w:name="Colorful Shading Accent 1" w:uiPriority="71"/>
+    <w:lsdException w:name="Colorful List Accent 1" w:uiPriority="72"/>
+    <w:lsdException w:name="Colorful Grid Accent 1" w:uiPriority="73"/>
+    <w:lsdException w:name="Light Shading Accent 2" w:uiPriority="60"/>
+    <w:lsdException w:name="Light List Accent 2" w:uiPriority="61"/>
+    <w:lsdException w:name="Light Grid Accent 2" w:uiPriority="62"/>
+    <w:lsdException w:name="Medium Shading 1 Accent 2" w:uiPriority="63"/>
+    <w:lsdException w:name="Medium Shading 2 Accent 2" w:uiPriority="64"/>
+    <w:lsdException w:name="Medium List 1 Accent 2" w:uiPriority="65"/>
+    <w:lsdException w:name="Medium List 2 Accent 2" w:uiPriority="66"/>
+    <w:lsdException w:name="Medium Grid 1 Accent 2" w:uiPriority="67"/>
+    <w:lsdException w:name="Medium Grid 2 Accent 2" w:uiPriority="68"/>
+    <w:lsdException w:name="Medium Grid 3 Accent 2" w:uiPriority="69"/>
+    <w:lsdException w:name="Dark List Accent 2" w:uiPriority="70"/>
+    <w:lsdException w:name="Colorful Shading Accent 2" w:uiPriority="71"/>
+    <w:lsdException w:name="Colorful List Accent 2" w:uiPriority="72"/>
+    <w:lsdException w:name="Colorful Grid Accent 2" w:uiPriority="73"/>
+    <w:lsdException w:name="Light Shading Accent 3" w:uiPriority="60"/>
+    <w:lsdException w:name="Light List Accent 3" w:uiPriority="61"/>
+    <w:lsdException w:name="Light Grid Accent 3" w:uiPriority="62"/>
+    <w:lsdException w:name="Medium Shading 1 Accent 3" w:uiPriority="63"/>
+    <w:lsdException w:name="Medium Shading 2 Accent 3" w:uiPriority="64"/>
+    <w:lsdException w:name="Medium List 1 Accent 3" w:uiPriority="65"/>
+    <w:lsdException w:name="Medium List 2 Accent 3" w:uiPriority="66"/>
+    <w:lsdException w:name="Medium Grid 1 Accent 3" w:uiPriority="67"/>
+    <w:lsdException w:name="Medium Grid 2 Accent 3" w:uiPriority="68"/>
+    <w:lsdException w:name="Medium Grid 3 Accent 3" w:uiPriority="69"/>
+    <w:lsdException w:name="Dark List Accent 3" w:uiPriority="70"/>
+    <w:lsdException w:name="Colorful Shading Accent 3" w:uiPriority="71"/>
+    <w:lsdException w:name="Colorful List Accent 3" w:uiPriority="72"/>
+    <w:lsdException w:name="Colorful Grid Accent 3" w:uiPriority="73"/>
+    <w:lsdException w:name="Light Shading Accent 4" w:uiPriority="60"/>
+    <w:lsdException w:name="Light List Accent 4" w:uiPriority="61"/>
+    <w:lsdException w:name="Light Grid Accent 4" w:uiPriority="62"/>
+    <w:lsdException w:name="Medium Shading 1 Accent 4" w:uiPriority="63"/>
+    <w:lsdException w:name="Medium Shading 2 Accent 4" w:uiPriority="64"/>
+    <w:lsdException w:name="Medium List 1 Accent 4" w:uiPriority="65"/>
+    <w:lsdException w:name="Medium List 2 Accent 4" w:uiPriority="66"/>
+    <w:lsdException w:name="Medium Grid 1 Accent 4" w:uiPriority="67"/>
+    <w:lsdException w:name="Medium Grid 2 Accent 4" w:uiPriority="68"/>
+    <w:lsdException w:name="Medium Grid 3 Accent 4" w:uiPriority="69"/>
+    <w:lsdException w:name="Dark List Accent 4" w:uiPriority="70"/>
+    <w:lsdException w:name="Colorful Shading Accent 4" w:uiPriority="71"/>
+    <w:lsdException w:name="Colorful List Accent 4" w:uiPriority="72"/>
+    <w:lsdException w:name="Colorful Grid Accent 4" w:uiPriority="73"/>
+    <w:lsdException w:name="Light Shading Accent 5" w:uiPriority="60"/>
+    <w:lsdException w:name="Light List Accent 5" w:uiPriority="61"/>
+    <w:lsdException w:name="Light Grid Accent 5" w:uiPriority="62"/>
+    <w:lsdException w:name="Medium Shading 1 Accent 5" w:uiPriority="63"/>
+    <w:lsdException w:name="Medium Shading 2 Accent 5" w:uiPriority="64"/>
+    <w:lsdException w:name="Medium List 1 Accent 5" w:uiPriority="65"/>
+    <w:lsdException w:name="Medium List 2 Accent 5" w:uiPriority="66"/>
+    <w:lsdException w:name="Medium Grid 1 Accent 5" w:uiPriority="67"/>
+    <w:lsdException w:name="Medium Grid 2 Accent 5" w:uiPriority="68"/>
+    <w:lsdException w:name="Medium Grid 3 Accent 5" w:uiPriority="69"/>
+    <w:lsdException w:name="Dark List Accent 5" w:uiPriority="70"/>
+    <w:lsdException w:name="Colorful Shading Accent 5" w:uiPriority="71"/>
+    <w:lsdException w:name="Colorful List Accent 5" w:uiPriority="72"/>
+    <w:lsdException w:name="Colorful Grid Accent 5" w:uiPriority="73"/>
+    <w:lsdException w:name="Light Shading Accent 6" w:uiPriority="60"/>
+    <w:lsdException w:name="Light List Accent 6" w:uiPriority="61"/>
+    <w:lsdException w:name="Light Grid Accent 6" w:uiPriority="62"/>
+    <w:lsdException w:name="Medium Shading 1 Accent 6" w:uiPriority="63"/>
+    <w:lsdException w:name="Medium Shading 2 Accent 6" w:uiPriority="64"/>
+    <w:lsdException w:name="Medium List 1 Accent 6" w:uiPriority="65"/>
+    <w:lsdException w:name="Medium List 2 Accent 6" w:uiPriority="66"/>
+    <w:lsdException w:name="Medium Grid 1 Accent 6" w:uiPriority="67"/>
+    <w:lsdException w:name="Medium Grid 2 Accent 6" w:uiPriority="68"/>
+    <w:lsdException w:name="Medium Grid 3 Accent 6" w:uiPriority="69"/>
+    <w:lsdException w:name="Dark List Accent 6" w:uiPriority="70"/>
+    <w:lsdException w:name="Colorful Shading Accent 6" w:uiPriority="71"/>
+    <w:lsdException w:name="Colorful List Accent 6" w:uiPriority="72"/>
+    <w:lsdException w:name="Colorful Grid Accent 6" w:uiPriority="73"/>
+    <w:lsdException w:name="Subtle Emphasis" w:uiPriority="19" w:qFormat="1"/>
+    <w:lsdException w:name="Intense Emphasis" w:uiPriority="21" w:qFormat="1"/>
+    <w:lsdException w:name="Subtle Reference" w:uiPriority="31" w:qFormat="1"/>
+    <w:lsdException w:name="Intense Reference" w:uiPriority="32" w:qFormat="1"/>
+    <w:lsdException w:name="Book Title" w:uiPriority="33" w:qFormat="1"/>
+    <w:lsdException w:name="Bibliography" w:semiHidden="1" w:uiPriority="37" w:unhideWhenUsed="1"/>
+    <w:lsdException w:name="TOC Heading" w:semiHidden="1" w:uiPriority="39" w:unhideWhenUsed="1" w:qFormat="1"/>
+    <w:lsdException w:name="Plain Table 1" w:uiPriority="41"/>
+    <w:lsdException w:name="Plain Table 2" w:uiPriority="42"/>
+    <w:lsdException w:name="Plain Table 3" w:uiPriority="43"/>
+    <w:lsdException w:name="Plain Table 4" w:uiPriority="44"/>
+    <w:lsdException w:name="Plain Table 5" w:uiPriority="45"/>
+    <w:lsdException w:name="Grid Table Light" w:uiPriority="40"/>
+    <w:lsdException w:name="Grid Table 1 Light" w:uiPriority="46"/>
+    <w:lsdException w:name="Grid Table 2" w:uiPriority="47"/>
+    <w:lsdException w:name="Grid Table 3" w:uiPriority="48"/>
+    <w:lsdException w:name="Grid Table 4" w:uiPriority="49"/>
+    <w:lsdException w:name="Grid Table 5 Dark" w:uiPriority="50"/>
+    <w:lsdException w:name="Grid Table 6 Colorful" w:uiPriority="51"/>
+    <w:lsdException w:name="Grid Table 7 Colorful" w:uiPriority="52"/>
+    <w:lsdException w:name="Grid Table 1 Light Accent 1" w:uiPriority="46"/>
+    <w:lsdException w:name="Grid Table 2 Accent 1" w:uiPriority="47"/>
+    <w:lsdException w:name="Grid Table 3 Accent 1" w:uiPriority="48"/>
+    <w:lsdException w:name="Grid Table 4 Accent 1" w:uiPriority="49"/>
+    <w:lsdException w:name="Grid Table 5 Dark Accent 1" w:uiPriority="50"/>
+    <w:lsdException w:name="Grid Table 6 Colorful Accent 1" w:uiPriority="51"/>
+    <w:lsdException w:name="Grid Table 7 Colorful Accent 1" w:uiPriority="52"/>
+    <w:lsdException w:name="Grid Table 1 Light Accent 2" w:uiPriority="46"/>
+    <w:lsdException w:name="Grid Table 2 Accent 2" w:uiPriority="47"/>
+    <w:lsdException w:name="Grid Table 3 Accent 2" w:uiPriority="48"/>
+    <w:lsdException w:name="Grid Table 4 Accent 2" w:uiPriority="49"/>
+    <w:lsdException w:name="Grid Table 5 Dark Accent 2" w:uiPriority="50"/>
+    <w:lsdException w:name="Grid Table 6 Colorful Accent 2" w:uiPriority="51"/>
+    <w:lsdException w:name="Grid Table 7 Colorful Accent 2" w:uiPriority="52"/>
+    <w:lsdException w:name="Grid Table 1 Light Accent 3" w:uiPriority="46"/>
+    <w:lsdException w:name="Grid Table 2 Accent 3" w:uiPriority="47"/>
+    <w:lsdException w:name="Grid Table 3 Accent 3" w:uiPriority="48"/>
+    <w:lsdException w:name="Grid Table 4 Accent 3" w:uiPriority="49"/>
+    <w:lsdException w:name="Grid Table 5 Dark Accent 3" w:uiPriority="50"/>
+    <w:lsdException w:name="Grid Table 6 Colorful Accent 3" w:uiPriority="51"/>
+    <w:lsdException w:name="Grid Table 7 Colorful Accent 3" w:uiPriority="52"/>
+    <w:lsdException w:name="Grid Table 1 Light Accent 4" w:uiPriority="46"/>
+    <w:lsdException w:name="Grid Table 2 Accent 4" w:uiPriority="47"/>
+    <w:lsdException w:name="Grid Table 3 Accent 4" w:uiPriority="48"/>
+    <w:lsdException w:name="Grid Table 4 Accent 4" w:uiPriority="49"/>
+    <w:lsdException w:name="Grid Table 5 Dark Accent 4" w:uiPriority="50"/>
+    <w:lsdException w:name="Grid Table 6 Colorful Accent 4" w:uiPriority="51"/>
+    <w:lsdException w:name="Grid Table 7 Colorful Accent 4" w:uiPriority="52"/>
+    <w:lsdException w:name="Grid Table 1 Light Accent 5" w:uiPriority="46"/>
+    <w:lsdException w:name="Grid Table 2 Accent 5" w:uiPriority="47"/>
+    <w:lsdException w:name="Grid Table 3 Accent 5" w:uiPriority="48"/>
+    <w:lsdException w:name="Grid Table 4 Accent 5" w:uiPriority="49"/>
+    <w:lsdException w:name="Grid Table 5 Dark Accent 5" w:uiPriority="50"/>
+    <w:lsdException w:name="Grid Table 6 Colorful Accent 5" w:uiPriority="51"/>
+    <w:lsdException w:name="Grid Table 7 Colorful Accent 5" w:uiPriority="52"/>
+    <w:lsdException w:name="Grid Table 1 Light Accent 6" w:uiPriority="46"/>
+    <w:lsdException w:name="Grid Table 2 Accent 6" w:uiPriority="47"/>
+    <w:lsdException w:name="Grid Table 3 Accent 6" w:uiPriority="48"/>
+    <w:lsdException w:name="Grid Table 4 Accent 6" w:uiPriority="49"/>
+    <w:lsdException w:name="Grid Table 5 Dark Accent 6" w:uiPriority="50"/>
+    <w:lsdException w:name="Grid Table 6 Colorful Accent 6" w:uiPriority="51"/>
+    <w:lsdException w:name="Grid Table 7 Colorful Accent 6" w:uiPriority="52"/>
+    <w:lsdException w:name="List Table 1 Light" w:uiPriority="46"/>
+    <w:lsdException w:name="List Table 2" w:uiPriority="47"/>
+    <w:lsdException w:name="List Table 3" w:uiPriority="48"/>
+    <w:lsdException w:name="List Table 4" w:uiPriority="49"/>
+    <w:lsdException w:name="List Table 5 Dark" w:uiPriority="50"/>
+    <w:lsdException w:name="List Table 6 Colorful" w:uiPriority="51"/>
+    <w:lsdException w:name="List Table 7 Colorful" w:uiPriority="52"/>
+    <w:lsdException w:name="List Table 1 Light Accent 1" w:uiPriority="46"/>
+    <w:lsdException w:name="List Table 2 Accent 1" w:uiPriority="47"/>
+    <w:lsdException w:name="List Table 3 Accent 1" w:uiPriority="48"/>
+    <w:lsdException w:name="List Table 4 Accent 1" w:uiPriority="49"/>
+    <w:lsdException w:name="List Table 5 Dark Accent 1" w:uiPriority="50"/>
+    <w:lsdException w:name="List Table 6 Colorful Accent 1" w:uiPriority="51"/>
+    <w:lsdException w:name="List Table 7 Colorful Accent 1" w:uiPriority="52"/>
+    <w:lsdException w:name="List Table 1 Light Accent 2" w:uiPriority="46"/>
+    <w:lsdException w:name="List Table 2 Accent 2" w:uiPriority="47"/>
+    <w:lsdException w:name="List Table 3 Accent 2" w:uiPriority="48"/>
+    <w:lsdException w:name="List Table 4 Accent 2" w:uiPriority="49"/>
+    <w:lsdException w:name="List Table 5 Dark Accent 2" w:uiPriority="50"/>
+    <w:lsdException w:name="List Table 6 Colorful Accent 2" w:uiPriority="51"/>
+    <w:lsdException w:name="List Table 7 Colorful Accent 2" w:uiPriority="52"/>
+    <w:lsdException w:name="List Table 1 Light Accent 3" w:uiPriority="46"/>
+    <w:lsdException w:name="List Table 2 Accent 3" w:uiPriority="47"/>
+    <w:lsdException w:name="List Table 3 Accent 3" w:uiPriority="48"/>
+    <w:lsdException w:name="List Table 4 Accent 3" w:uiPriority="49"/>
+    <w:lsdException w:name="List Table 5 Dark Accent 3" w:uiPriority="50"/>
+    <w:lsdException w:name="List Table 6 Colorful Accent 3" w:uiPriority="51"/>
+    <w:lsdException w:name="List Table 7 Colorful Accent 3" w:uiPriority="52"/>
+    <w:lsdException w:name="List Table 1 Light Accent 4" w:uiPriority="46"/>
+    <w:lsdException w:name="List Table 2 Accent 4" w:uiPriority="47"/>
+    <w:lsdException w:name="List Table 3 Accent 4" w:uiPriority="48"/>
+    <w:lsdException w:name="List Table 4 Accent 4" w:uiPriority="49"/>
+    <w:lsdException w:name="List Table 5 Dark Accent 4" w:uiPriority="50"/>
+    <w:lsdException w:name="List Table 6 Colorful Accent 4" w:uiPriority="51"/>
+    <w:lsdException w:name="List Table 7 Colorful Accent 4" w:uiPriority="52"/>
+    <w:lsdException w:name="List Table 1 Light Accent 5" w:uiPriority="46"/>
+    <w:lsdException w:name="List Table 2 Accent 5" w:uiPriority="47"/>
+    <w:lsdException w:name="List Table 3 Accent 5" w:uiPriority="48"/>
+    <w:lsdException w:name="List Table 4 Accent 5" w:uiPriority="49"/>
+    <w:lsdException w:name="List Table 5 Dark Accent 5" w:uiPriority="50"/>
+    <w:lsdException w:name="List Table 6 Colorful Accent 5" w:uiPriority="51"/>
+    <w:lsdException w:name="List Table 7 Colorful Accent 5" w:uiPriority="52"/>
+    <w:lsdException w:name="List Table 1 Light Accent 6" w:uiPriority="46"/>
+    <w:lsdException w:name="List Table 2 Accent 6" w:uiPriority="47"/>
+    <w:lsdException w:name="List Table 3 Accent 6" w:uiPriority="48"/>
+    <w:lsdException w:name="List Table 4 Accent 6" w:uiPriority="49"/>
+    <w:lsdException w:name="List Table 5 Dark Accent 6" w:uiPriority="50"/>
+    <w:lsdException w:name="List Table 6 Colorful Accent 6" w:uiPriority="51"/>
+    <w:lsdException w:name="List Table 7 Colorful Accent 6" w:uiPriority="52"/>
+    <w:lsdException w:name="Mention" w:semiHidden="1" w:unhideWhenUsed="1"/>
+    <w:lsdException w:name="Smart Hyperlink" w:semiHidden="1" w:unhideWhenUsed="1"/>
+    <w:lsdException w:name="Hashtag" w:semiHidden="1" w:unhideWhenUsed="1"/>
+    <w:lsdException w:name="Unresolved Mention" w:semiHidden="1" w:unhideWhenUsed="1"/>
   </w:latentStyles>
   <w:style w:type="paragraph" w:default="1" w:styleId="Normal">
     <w:name w:val="Normal"/>
@@ -28715,945 +29315,7 @@
     <w:basedOn w:val="Fuentedeprrafopredeter"/>
     <w:rsid w:val="00174725"/>
   </w:style>
-  <w:style w:type="paragraph" w:styleId="TtulodeTDC">
-    <w:name w:val="TOC Heading"/>
-    <w:basedOn w:val="Ttulo1"/>
-    <w:next w:val="Normal"/>
-    <w:uiPriority w:val="39"/>
-    <w:semiHidden/>
-    <w:unhideWhenUsed/>
-    <w:qFormat/>
-    <w:rsid w:val="00C70F06"/>
-    <w:pPr>
-      <w:keepLines/>
-      <w:numPr>
-        <w:numId w:val="0"/>
-      </w:numPr>
-      <w:spacing w:before="480" w:after="0" w:line="276" w:lineRule="auto"/>
-      <w:outlineLvl w:val="9"/>
-    </w:pPr>
-    <w:rPr>
-      <w:rFonts w:asciiTheme="majorHAnsi" w:eastAsiaTheme="majorEastAsia" w:hAnsiTheme="majorHAnsi" w:cstheme="majorBidi"/>
-      <w:smallCaps w:val="0"/>
-      <w:color w:val="365F91" w:themeColor="accent1" w:themeShade="BF"/>
-      <w:kern w:val="0"/>
-      <w:sz w:val="28"/>
-      <w:szCs w:val="28"/>
-      <w:lang w:val="es-ES" w:eastAsia="en-US"/>
-      <w14:shadow w14:blurRad="50800" w14:dist="38100" w14:dir="2700000" w14:sx="100000" w14:sy="100000" w14:kx="0" w14:ky="0" w14:algn="tl">
-        <w14:srgbClr w14:val="000000">
-          <w14:alpha w14:val="60000"/>
-        </w14:srgbClr>
-      </w14:shadow>
-    </w:rPr>
-  </w:style>
-  <w:style w:type="paragraph" w:styleId="Textodeglobo">
-    <w:name w:val="Balloon Text"/>
-    <w:basedOn w:val="Normal"/>
-    <w:link w:val="TextodegloboCar"/>
-    <w:uiPriority w:val="99"/>
-    <w:semiHidden/>
-    <w:unhideWhenUsed/>
-    <w:rsid w:val="00C70F06"/>
-    <w:rPr>
-      <w:rFonts w:ascii="Tahoma" w:hAnsi="Tahoma" w:cs="Tahoma"/>
-      <w:sz w:val="16"/>
-      <w:szCs w:val="16"/>
-    </w:rPr>
-  </w:style>
-  <w:style w:type="character" w:customStyle="1" w:styleId="TextodegloboCar">
-    <w:name w:val="Texto de globo Car"/>
-    <w:basedOn w:val="Fuentedeprrafopredeter"/>
-    <w:link w:val="Textodeglobo"/>
-    <w:uiPriority w:val="99"/>
-    <w:semiHidden/>
-    <w:rsid w:val="00C70F06"/>
-    <w:rPr>
-      <w:rFonts w:ascii="Tahoma" w:hAnsi="Tahoma" w:cs="Tahoma"/>
-      <w:sz w:val="16"/>
-      <w:szCs w:val="16"/>
-      <w:lang w:eastAsia="es-ES"/>
-    </w:rPr>
-  </w:style>
-  <w:style w:type="character" w:customStyle="1" w:styleId="EncabezadoCar">
-    <w:name w:val="Encabezado Car"/>
-    <w:basedOn w:val="Fuentedeprrafopredeter"/>
-    <w:link w:val="Encabezado"/>
-    <w:uiPriority w:val="99"/>
-    <w:rsid w:val="00A403CD"/>
-    <w:rPr>
-      <w:rFonts w:ascii="Arial" w:hAnsi="Arial"/>
-      <w:sz w:val="22"/>
-      <w:szCs w:val="24"/>
-      <w:lang w:eastAsia="es-ES"/>
-    </w:rPr>
-  </w:style>
-  <w:style w:type="character" w:customStyle="1" w:styleId="Mencinsinresolver1">
-    <w:name w:val="Mención sin resolver1"/>
-    <w:basedOn w:val="Fuentedeprrafopredeter"/>
-    <w:uiPriority w:val="99"/>
-    <w:semiHidden/>
-    <w:unhideWhenUsed/>
-    <w:rsid w:val="009E2E52"/>
-    <w:rPr>
-      <w:color w:val="605E5C"/>
-      <w:shd w:val="clear" w:color="auto" w:fill="E1DFDD"/>
-    </w:rPr>
-  </w:style>
-  <w:style w:type="character" w:customStyle="1" w:styleId="fontstyle01">
-    <w:name w:val="fontstyle01"/>
-    <w:basedOn w:val="Fuentedeprrafopredeter"/>
-    <w:rsid w:val="0082615A"/>
-    <w:rPr>
-      <w:rFonts w:ascii="Times New Roman" w:hAnsi="Times New Roman" w:cs="Times New Roman" w:hint="default"/>
-      <w:b w:val="0"/>
-      <w:bCs w:val="0"/>
-      <w:i w:val="0"/>
-      <w:iCs w:val="0"/>
-      <w:color w:val="000000"/>
-      <w:sz w:val="22"/>
-      <w:szCs w:val="22"/>
-    </w:rPr>
-  </w:style>
-</w:styles>
-</file>
-
-<file path=word/stylesWithEffects.xml><?xml version="1.0" encoding="utf-8"?>
-<w:styles xmlns:wpc="http://schemas.microsoft.com/office/word/2010/wordprocessingCanvas" xmlns:mc="http://schemas.openxmlformats.org/markup-compatibility/2006" xmlns:o="urn:schemas-microsoft-com:office:office" xmlns:r="http://schemas.openxmlformats.org/officeDocument/2006/relationships" xmlns:m="http://schemas.openxmlformats.org/officeDocument/2006/math" xmlns:v="urn:schemas-microsoft-com:vml" xmlns:wp14="http://schemas.microsoft.com/office/word/2010/wordprocessingDrawing" xmlns:wp="http://schemas.openxmlformats.org/drawingml/2006/wordprocessingDrawing" xmlns:w10="urn:schemas-microsoft-com:office:word" xmlns:w="http://schemas.openxmlformats.org/wordprocessingml/2006/main" xmlns:w14="http://schemas.microsoft.com/office/word/2010/wordml" xmlns:wpg="http://schemas.microsoft.com/office/word/2010/wordprocessingGroup" xmlns:wpi="http://schemas.microsoft.com/office/word/2010/wordprocessingInk" xmlns:wne="http://schemas.microsoft.com/office/word/2006/wordml" xmlns:wps="http://schemas.microsoft.com/office/word/2010/wordprocessingShape" mc:Ignorable="w14 wp14">
-  <w:docDefaults>
-    <w:rPrDefault>
-      <w:rPr>
-        <w:rFonts w:ascii="Times New Roman" w:eastAsia="Times New Roman" w:hAnsi="Times New Roman" w:cs="Times New Roman"/>
-        <w:lang w:val="es-AR" w:eastAsia="es-AR" w:bidi="ar-SA"/>
-      </w:rPr>
-    </w:rPrDefault>
-    <w:pPrDefault/>
-  </w:docDefaults>
-  <w:latentStyles w:defLockedState="0" w:defUIPriority="99" w:defSemiHidden="1" w:defUnhideWhenUsed="1" w:defQFormat="0" w:count="267">
-    <w:lsdException w:name="Normal" w:semiHidden="0" w:uiPriority="0" w:unhideWhenUsed="0" w:qFormat="1"/>
-    <w:lsdException w:name="heading 1" w:semiHidden="0" w:uiPriority="0" w:unhideWhenUsed="0" w:qFormat="1"/>
-    <w:lsdException w:name="heading 2" w:semiHidden="0" w:uiPriority="0" w:unhideWhenUsed="0" w:qFormat="1"/>
-    <w:lsdException w:name="heading 3" w:semiHidden="0" w:uiPriority="0" w:unhideWhenUsed="0" w:qFormat="1"/>
-    <w:lsdException w:name="heading 4" w:semiHidden="0" w:uiPriority="0" w:unhideWhenUsed="0" w:qFormat="1"/>
-    <w:lsdException w:name="heading 5" w:semiHidden="0" w:uiPriority="0" w:unhideWhenUsed="0" w:qFormat="1"/>
-    <w:lsdException w:name="heading 6" w:semiHidden="0" w:uiPriority="0" w:unhideWhenUsed="0" w:qFormat="1"/>
-    <w:lsdException w:name="heading 7" w:semiHidden="0" w:uiPriority="0" w:unhideWhenUsed="0" w:qFormat="1"/>
-    <w:lsdException w:name="heading 8" w:semiHidden="0" w:uiPriority="0" w:unhideWhenUsed="0" w:qFormat="1"/>
-    <w:lsdException w:name="heading 9" w:semiHidden="0" w:uiPriority="0" w:unhideWhenUsed="0" w:qFormat="1"/>
-    <w:lsdException w:name="toc 1" w:uiPriority="39"/>
-    <w:lsdException w:name="toc 2" w:uiPriority="39"/>
-    <w:lsdException w:name="toc 3" w:uiPriority="39"/>
-    <w:lsdException w:name="toc 4" w:uiPriority="39"/>
-    <w:lsdException w:name="toc 5" w:uiPriority="39"/>
-    <w:lsdException w:name="toc 6" w:uiPriority="39"/>
-    <w:lsdException w:name="toc 7" w:uiPriority="39"/>
-    <w:lsdException w:name="toc 8" w:uiPriority="39"/>
-    <w:lsdException w:name="toc 9" w:uiPriority="39"/>
-    <w:lsdException w:name="caption" w:uiPriority="35" w:qFormat="1"/>
-    <w:lsdException w:name="Title" w:semiHidden="0" w:uiPriority="10" w:unhideWhenUsed="0" w:qFormat="1"/>
-    <w:lsdException w:name="Default Paragraph Font" w:uiPriority="1"/>
-    <w:lsdException w:name="Subtitle" w:semiHidden="0" w:uiPriority="11" w:unhideWhenUsed="0" w:qFormat="1"/>
-    <w:lsdException w:name="Strong" w:semiHidden="0" w:uiPriority="22" w:unhideWhenUsed="0" w:qFormat="1"/>
-    <w:lsdException w:name="Emphasis" w:semiHidden="0" w:uiPriority="20" w:unhideWhenUsed="0" w:qFormat="1"/>
-    <w:lsdException w:name="Table Grid" w:uiPriority="59"/>
-    <w:lsdException w:name="Placeholder Text" w:unhideWhenUsed="0"/>
-    <w:lsdException w:name="No Spacing" w:semiHidden="0" w:uiPriority="1" w:unhideWhenUsed="0" w:qFormat="1"/>
-    <w:lsdException w:name="Light Shading" w:semiHidden="0" w:uiPriority="60" w:unhideWhenUsed="0"/>
-    <w:lsdException w:name="Light List" w:semiHidden="0" w:uiPriority="61" w:unhideWhenUsed="0"/>
-    <w:lsdException w:name="Light Grid" w:semiHidden="0" w:uiPriority="62" w:unhideWhenUsed="0"/>
-    <w:lsdException w:name="Medium Shading 1" w:semiHidden="0" w:uiPriority="63" w:unhideWhenUsed="0"/>
-    <w:lsdException w:name="Medium Shading 2" w:semiHidden="0" w:uiPriority="64" w:unhideWhenUsed="0"/>
-    <w:lsdException w:name="Medium List 1" w:semiHidden="0" w:uiPriority="65" w:unhideWhenUsed="0"/>
-    <w:lsdException w:name="Medium List 2" w:semiHidden="0" w:uiPriority="66" w:unhideWhenUsed="0"/>
-    <w:lsdException w:name="Medium Grid 1" w:semiHidden="0" w:uiPriority="67" w:unhideWhenUsed="0"/>
-    <w:lsdException w:name="Medium Grid 2" w:semiHidden="0" w:uiPriority="68" w:unhideWhenUsed="0"/>
-    <w:lsdException w:name="Medium Grid 3" w:semiHidden="0" w:uiPriority="69" w:unhideWhenUsed="0"/>
-    <w:lsdException w:name="Dark List" w:semiHidden="0" w:uiPriority="70" w:unhideWhenUsed="0"/>
-    <w:lsdException w:name="Colorful Shading" w:semiHidden="0" w:uiPriority="71" w:unhideWhenUsed="0"/>
-    <w:lsdException w:name="Colorful List" w:semiHidden="0" w:uiPriority="72" w:unhideWhenUsed="0"/>
-    <w:lsdException w:name="Colorful Grid" w:semiHidden="0" w:uiPriority="73" w:unhideWhenUsed="0"/>
-    <w:lsdException w:name="Light Shading Accent 1" w:semiHidden="0" w:uiPriority="60" w:unhideWhenUsed="0"/>
-    <w:lsdException w:name="Light List Accent 1" w:semiHidden="0" w:uiPriority="61" w:unhideWhenUsed="0"/>
-    <w:lsdException w:name="Light Grid Accent 1" w:semiHidden="0" w:uiPriority="62" w:unhideWhenUsed="0"/>
-    <w:lsdException w:name="Medium Shading 1 Accent 1" w:semiHidden="0" w:uiPriority="63" w:unhideWhenUsed="0"/>
-    <w:lsdException w:name="Medium Shading 2 Accent 1" w:semiHidden="0" w:uiPriority="64" w:unhideWhenUsed="0"/>
-    <w:lsdException w:name="Medium List 1 Accent 1" w:semiHidden="0" w:uiPriority="65" w:unhideWhenUsed="0"/>
-    <w:lsdException w:name="Revision" w:unhideWhenUsed="0"/>
-    <w:lsdException w:name="List Paragraph" w:semiHidden="0" w:uiPriority="34" w:unhideWhenUsed="0" w:qFormat="1"/>
-    <w:lsdException w:name="Quote" w:semiHidden="0" w:uiPriority="29" w:unhideWhenUsed="0" w:qFormat="1"/>
-    <w:lsdException w:name="Intense Quote" w:semiHidden="0" w:uiPriority="30" w:unhideWhenUsed="0" w:qFormat="1"/>
-    <w:lsdException w:name="Medium List 2 Accent 1" w:semiHidden="0" w:uiPriority="66" w:unhideWhenUsed="0"/>
-    <w:lsdException w:name="Medium Grid 1 Accent 1" w:semiHidden="0" w:uiPriority="67" w:unhideWhenUsed="0"/>
-    <w:lsdException w:name="Medium Grid 2 Accent 1" w:semiHidden="0" w:uiPriority="68" w:unhideWhenUsed="0"/>
-    <w:lsdException w:name="Medium Grid 3 Accent 1" w:semiHidden="0" w:uiPriority="69" w:unhideWhenUsed="0"/>
-    <w:lsdException w:name="Dark List Accent 1" w:semiHidden="0" w:uiPriority="70" w:unhideWhenUsed="0"/>
-    <w:lsdException w:name="Colorful Shading Accent 1" w:semiHidden="0" w:uiPriority="71" w:unhideWhenUsed="0"/>
-    <w:lsdException w:name="Colorful List Accent 1" w:semiHidden="0" w:uiPriority="72" w:unhideWhenUsed="0"/>
-    <w:lsdException w:name="Colorful Grid Accent 1" w:semiHidden="0" w:uiPriority="73" w:unhideWhenUsed="0"/>
-    <w:lsdException w:name="Light Shading Accent 2" w:semiHidden="0" w:uiPriority="60" w:unhideWhenUsed="0"/>
-    <w:lsdException w:name="Light List Accent 2" w:semiHidden="0" w:uiPriority="61" w:unhideWhenUsed="0"/>
-    <w:lsdException w:name="Light Grid Accent 2" w:semiHidden="0" w:uiPriority="62" w:unhideWhenUsed="0"/>
-    <w:lsdException w:name="Medium Shading 1 Accent 2" w:semiHidden="0" w:uiPriority="63" w:unhideWhenUsed="0"/>
-    <w:lsdException w:name="Medium Shading 2 Accent 2" w:semiHidden="0" w:uiPriority="64" w:unhideWhenUsed="0"/>
-    <w:lsdException w:name="Medium List 1 Accent 2" w:semiHidden="0" w:uiPriority="65" w:unhideWhenUsed="0"/>
-    <w:lsdException w:name="Medium List 2 Accent 2" w:semiHidden="0" w:uiPriority="66" w:unhideWhenUsed="0"/>
-    <w:lsdException w:name="Medium Grid 1 Accent 2" w:semiHidden="0" w:uiPriority="67" w:unhideWhenUsed="0"/>
-    <w:lsdException w:name="Medium Grid 2 Accent 2" w:semiHidden="0" w:uiPriority="68" w:unhideWhenUsed="0"/>
-    <w:lsdException w:name="Medium Grid 3 Accent 2" w:semiHidden="0" w:uiPriority="69" w:unhideWhenUsed="0"/>
-    <w:lsdException w:name="Dark List Accent 2" w:semiHidden="0" w:uiPriority="70" w:unhideWhenUsed="0"/>
-    <w:lsdException w:name="Colorful Shading Accent 2" w:semiHidden="0" w:uiPriority="71" w:unhideWhenUsed="0"/>
-    <w:lsdException w:name="Colorful List Accent 2" w:semiHidden="0" w:uiPriority="72" w:unhideWhenUsed="0"/>
-    <w:lsdException w:name="Colorful Grid Accent 2" w:semiHidden="0" w:uiPriority="73" w:unhideWhenUsed="0"/>
-    <w:lsdException w:name="Light Shading Accent 3" w:semiHidden="0" w:uiPriority="60" w:unhideWhenUsed="0"/>
-    <w:lsdException w:name="Light List Accent 3" w:semiHidden="0" w:uiPriority="61" w:unhideWhenUsed="0"/>
-    <w:lsdException w:name="Light Grid Accent 3" w:semiHidden="0" w:uiPriority="62" w:unhideWhenUsed="0"/>
-    <w:lsdException w:name="Medium Shading 1 Accent 3" w:semiHidden="0" w:uiPriority="63" w:unhideWhenUsed="0"/>
-    <w:lsdException w:name="Medium Shading 2 Accent 3" w:semiHidden="0" w:uiPriority="64" w:unhideWhenUsed="0"/>
-    <w:lsdException w:name="Medium List 1 Accent 3" w:semiHidden="0" w:uiPriority="65" w:unhideWhenUsed="0"/>
-    <w:lsdException w:name="Medium List 2 Accent 3" w:semiHidden="0" w:uiPriority="66" w:unhideWhenUsed="0"/>
-    <w:lsdException w:name="Medium Grid 1 Accent 3" w:semiHidden="0" w:uiPriority="67" w:unhideWhenUsed="0"/>
-    <w:lsdException w:name="Medium Grid 2 Accent 3" w:semiHidden="0" w:uiPriority="68" w:unhideWhenUsed="0"/>
-    <w:lsdException w:name="Medium Grid 3 Accent 3" w:semiHidden="0" w:uiPriority="69" w:unhideWhenUsed="0"/>
-    <w:lsdException w:name="Dark List Accent 3" w:semiHidden="0" w:uiPriority="70" w:unhideWhenUsed="0"/>
-    <w:lsdException w:name="Colorful Shading Accent 3" w:semiHidden="0" w:uiPriority="71" w:unhideWhenUsed="0"/>
-    <w:lsdException w:name="Colorful List Accent 3" w:semiHidden="0" w:uiPriority="72" w:unhideWhenUsed="0"/>
-    <w:lsdException w:name="Colorful Grid Accent 3" w:semiHidden="0" w:uiPriority="73" w:unhideWhenUsed="0"/>
-    <w:lsdException w:name="Light Shading Accent 4" w:semiHidden="0" w:uiPriority="60" w:unhideWhenUsed="0"/>
-    <w:lsdException w:name="Light List Accent 4" w:semiHidden="0" w:uiPriority="61" w:unhideWhenUsed="0"/>
-    <w:lsdException w:name="Light Grid Accent 4" w:semiHidden="0" w:uiPriority="62" w:unhideWhenUsed="0"/>
-    <w:lsdException w:name="Medium Shading 1 Accent 4" w:semiHidden="0" w:uiPriority="63" w:unhideWhenUsed="0"/>
-    <w:lsdException w:name="Medium Shading 2 Accent 4" w:semiHidden="0" w:uiPriority="64" w:unhideWhenUsed="0"/>
-    <w:lsdException w:name="Medium List 1 Accent 4" w:semiHidden="0" w:uiPriority="65" w:unhideWhenUsed="0"/>
-    <w:lsdException w:name="Medium List 2 Accent 4" w:semiHidden="0" w:uiPriority="66" w:unhideWhenUsed="0"/>
-    <w:lsdException w:name="Medium Grid 1 Accent 4" w:semiHidden="0" w:uiPriority="67" w:unhideWhenUsed="0"/>
-    <w:lsdException w:name="Medium Grid 2 Accent 4" w:semiHidden="0" w:uiPriority="68" w:unhideWhenUsed="0"/>
-    <w:lsdException w:name="Medium Grid 3 Accent 4" w:semiHidden="0" w:uiPriority="69" w:unhideWhenUsed="0"/>
-    <w:lsdException w:name="Dark List Accent 4" w:semiHidden="0" w:uiPriority="70" w:unhideWhenUsed="0"/>
-    <w:lsdException w:name="Colorful Shading Accent 4" w:semiHidden="0" w:uiPriority="71" w:unhideWhenUsed="0"/>
-    <w:lsdException w:name="Colorful List Accent 4" w:semiHidden="0" w:uiPriority="72" w:unhideWhenUsed="0"/>
-    <w:lsdException w:name="Colorful Grid Accent 4" w:semiHidden="0" w:uiPriority="73" w:unhideWhenUsed="0"/>
-    <w:lsdException w:name="Light Shading Accent 5" w:semiHidden="0" w:uiPriority="60" w:unhideWhenUsed="0"/>
-    <w:lsdException w:name="Light List Accent 5" w:semiHidden="0" w:uiPriority="61" w:unhideWhenUsed="0"/>
-    <w:lsdException w:name="Light Grid Accent 5" w:semiHidden="0" w:uiPriority="62" w:unhideWhenUsed="0"/>
-    <w:lsdException w:name="Medium Shading 1 Accent 5" w:semiHidden="0" w:uiPriority="63" w:unhideWhenUsed="0"/>
-    <w:lsdException w:name="Medium Shading 2 Accent 5" w:semiHidden="0" w:uiPriority="64" w:unhideWhenUsed="0"/>
-    <w:lsdException w:name="Medium List 1 Accent 5" w:semiHidden="0" w:uiPriority="65" w:unhideWhenUsed="0"/>
-    <w:lsdException w:name="Medium List 2 Accent 5" w:semiHidden="0" w:uiPriority="66" w:unhideWhenUsed="0"/>
-    <w:lsdException w:name="Medium Grid 1 Accent 5" w:semiHidden="0" w:uiPriority="67" w:unhideWhenUsed="0"/>
-    <w:lsdException w:name="Medium Grid 2 Accent 5" w:semiHidden="0" w:uiPriority="68" w:unhideWhenUsed="0"/>
-    <w:lsdException w:name="Medium Grid 3 Accent 5" w:semiHidden="0" w:uiPriority="69" w:unhideWhenUsed="0"/>
-    <w:lsdException w:name="Dark List Accent 5" w:semiHidden="0" w:uiPriority="70" w:unhideWhenUsed="0"/>
-    <w:lsdException w:name="Colorful Shading Accent 5" w:semiHidden="0" w:uiPriority="71" w:unhideWhenUsed="0"/>
-    <w:lsdException w:name="Colorful List Accent 5" w:semiHidden="0" w:uiPriority="72" w:unhideWhenUsed="0"/>
-    <w:lsdException w:name="Colorful Grid Accent 5" w:semiHidden="0" w:uiPriority="73" w:unhideWhenUsed="0"/>
-    <w:lsdException w:name="Light Shading Accent 6" w:semiHidden="0" w:uiPriority="60" w:unhideWhenUsed="0"/>
-    <w:lsdException w:name="Light List Accent 6" w:semiHidden="0" w:uiPriority="61" w:unhideWhenUsed="0"/>
-    <w:lsdException w:name="Light Grid Accent 6" w:semiHidden="0" w:uiPriority="62" w:unhideWhenUsed="0"/>
-    <w:lsdException w:name="Medium Shading 1 Accent 6" w:semiHidden="0" w:uiPriority="63" w:unhideWhenUsed="0"/>
-    <w:lsdException w:name="Medium Shading 2 Accent 6" w:semiHidden="0" w:uiPriority="64" w:unhideWhenUsed="0"/>
-    <w:lsdException w:name="Medium List 1 Accent 6" w:semiHidden="0" w:uiPriority="65" w:unhideWhenUsed="0"/>
-    <w:lsdException w:name="Medium List 2 Accent 6" w:semiHidden="0" w:uiPriority="66" w:unhideWhenUsed="0"/>
-    <w:lsdException w:name="Medium Grid 1 Accent 6" w:semiHidden="0" w:uiPriority="67" w:unhideWhenUsed="0"/>
-    <w:lsdException w:name="Medium Grid 2 Accent 6" w:semiHidden="0" w:uiPriority="68" w:unhideWhenUsed="0"/>
-    <w:lsdException w:name="Medium Grid 3 Accent 6" w:semiHidden="0" w:uiPriority="69" w:unhideWhenUsed="0"/>
-    <w:lsdException w:name="Dark List Accent 6" w:semiHidden="0" w:uiPriority="70" w:unhideWhenUsed="0"/>
-    <w:lsdException w:name="Colorful Shading Accent 6" w:semiHidden="0" w:uiPriority="71" w:unhideWhenUsed="0"/>
-    <w:lsdException w:name="Colorful List Accent 6" w:semiHidden="0" w:uiPriority="72" w:unhideWhenUsed="0"/>
-    <w:lsdException w:name="Colorful Grid Accent 6" w:semiHidden="0" w:uiPriority="73" w:unhideWhenUsed="0"/>
-    <w:lsdException w:name="Subtle Emphasis" w:semiHidden="0" w:uiPriority="19" w:unhideWhenUsed="0" w:qFormat="1"/>
-    <w:lsdException w:name="Intense Emphasis" w:semiHidden="0" w:uiPriority="21" w:unhideWhenUsed="0" w:qFormat="1"/>
-    <w:lsdException w:name="Subtle Reference" w:semiHidden="0" w:uiPriority="31" w:unhideWhenUsed="0" w:qFormat="1"/>
-    <w:lsdException w:name="Intense Reference" w:semiHidden="0" w:uiPriority="32" w:unhideWhenUsed="0" w:qFormat="1"/>
-    <w:lsdException w:name="Book Title" w:semiHidden="0" w:uiPriority="33" w:unhideWhenUsed="0" w:qFormat="1"/>
-    <w:lsdException w:name="Bibliography" w:uiPriority="37"/>
-    <w:lsdException w:name="TOC Heading" w:uiPriority="39" w:qFormat="1"/>
-  </w:latentStyles>
-  <w:style w:type="paragraph" w:default="1" w:styleId="Normal">
-    <w:name w:val="Normal"/>
-    <w:qFormat/>
-    <w:rsid w:val="000741A1"/>
-    <w:pPr>
-      <w:jc w:val="both"/>
-    </w:pPr>
-    <w:rPr>
-      <w:rFonts w:ascii="Arial" w:hAnsi="Arial"/>
-      <w:sz w:val="22"/>
-      <w:szCs w:val="24"/>
-      <w:lang w:eastAsia="es-ES"/>
-    </w:rPr>
-  </w:style>
-  <w:style w:type="paragraph" w:styleId="Ttulo1">
-    <w:name w:val="heading 1"/>
-    <w:basedOn w:val="Normal"/>
-    <w:next w:val="Normal"/>
-    <w:autoRedefine/>
-    <w:qFormat/>
-    <w:rsid w:val="009C3682"/>
-    <w:pPr>
-      <w:keepNext/>
-      <w:numPr>
-        <w:numId w:val="6"/>
-      </w:numPr>
-      <w:spacing w:before="240" w:after="60"/>
-      <w:jc w:val="left"/>
-      <w:outlineLvl w:val="0"/>
-    </w:pPr>
-    <w:rPr>
-      <w:rFonts w:cs="Tahoma"/>
-      <w:b/>
-      <w:bCs/>
-      <w:smallCaps/>
-      <w:kern w:val="32"/>
-      <w:sz w:val="24"/>
-      <w:szCs w:val="32"/>
-    </w:rPr>
-  </w:style>
-  <w:style w:type="paragraph" w:styleId="Ttulo2">
-    <w:name w:val="heading 2"/>
-    <w:basedOn w:val="Normal"/>
-    <w:next w:val="Normal"/>
-    <w:autoRedefine/>
-    <w:qFormat/>
-    <w:rsid w:val="007421C9"/>
-    <w:pPr>
-      <w:keepNext/>
-      <w:numPr>
-        <w:ilvl w:val="1"/>
-        <w:numId w:val="6"/>
-      </w:numPr>
-      <w:spacing w:before="240" w:after="60"/>
-      <w:outlineLvl w:val="1"/>
-    </w:pPr>
-    <w:rPr>
-      <w:rFonts w:cs="Tahoma"/>
-      <w:b/>
-      <w:bCs/>
-      <w:szCs w:val="28"/>
-    </w:rPr>
-  </w:style>
-  <w:style w:type="paragraph" w:styleId="Ttulo3">
-    <w:name w:val="heading 3"/>
-    <w:basedOn w:val="Normal"/>
-    <w:next w:val="Normal"/>
-    <w:autoRedefine/>
-    <w:qFormat/>
-    <w:rsid w:val="005F0EF7"/>
-    <w:pPr>
-      <w:keepNext/>
-      <w:numPr>
-        <w:ilvl w:val="2"/>
-        <w:numId w:val="6"/>
-      </w:numPr>
-      <w:spacing w:before="240" w:after="60"/>
-      <w:outlineLvl w:val="2"/>
-    </w:pPr>
-    <w:rPr>
-      <w:rFonts w:cs="Tahoma"/>
-      <w:b/>
-      <w:bCs/>
-      <w:szCs w:val="26"/>
-      <w:lang w:val="es-ES"/>
-    </w:rPr>
-  </w:style>
-  <w:style w:type="paragraph" w:styleId="Ttulo4">
-    <w:name w:val="heading 4"/>
-    <w:basedOn w:val="Normal"/>
-    <w:next w:val="Normal"/>
-    <w:autoRedefine/>
-    <w:qFormat/>
-    <w:rsid w:val="00A403CD"/>
-    <w:pPr>
-      <w:keepNext/>
-      <w:numPr>
-        <w:ilvl w:val="3"/>
-        <w:numId w:val="6"/>
-      </w:numPr>
-      <w:spacing w:before="240" w:after="60"/>
-      <w:outlineLvl w:val="3"/>
-    </w:pPr>
-    <w:rPr>
-      <w:rFonts w:cs="Tahoma"/>
-      <w:b/>
-      <w:bCs/>
-      <w:szCs w:val="28"/>
-    </w:rPr>
-  </w:style>
-  <w:style w:type="paragraph" w:styleId="Ttulo5">
-    <w:name w:val="heading 5"/>
-    <w:basedOn w:val="Normal"/>
-    <w:next w:val="Normal"/>
-    <w:autoRedefine/>
-    <w:qFormat/>
-    <w:rsid w:val="00ED2266"/>
-    <w:pPr>
-      <w:numPr>
-        <w:ilvl w:val="4"/>
-        <w:numId w:val="6"/>
-      </w:numPr>
-      <w:spacing w:before="240" w:after="60"/>
-      <w:outlineLvl w:val="4"/>
-    </w:pPr>
-    <w:rPr>
-      <w:b/>
-      <w:bCs/>
-      <w:iCs/>
-      <w:sz w:val="26"/>
-      <w:szCs w:val="26"/>
-      <w14:shadow w14:blurRad="50800" w14:dist="38100" w14:dir="2700000" w14:sx="100000" w14:sy="100000" w14:kx="0" w14:ky="0" w14:algn="tl">
-        <w14:srgbClr w14:val="000000">
-          <w14:alpha w14:val="60000"/>
-        </w14:srgbClr>
-      </w14:shadow>
-    </w:rPr>
-  </w:style>
-  <w:style w:type="paragraph" w:styleId="Ttulo6">
-    <w:name w:val="heading 6"/>
-    <w:basedOn w:val="Normal"/>
-    <w:next w:val="Normal"/>
-    <w:autoRedefine/>
-    <w:qFormat/>
-    <w:rsid w:val="00ED2266"/>
-    <w:pPr>
-      <w:keepNext/>
-      <w:numPr>
-        <w:ilvl w:val="5"/>
-        <w:numId w:val="6"/>
-      </w:numPr>
-      <w:outlineLvl w:val="5"/>
-    </w:pPr>
-    <w:rPr>
-      <w:b/>
-      <w:bCs/>
-      <w:sz w:val="26"/>
-      <w:szCs w:val="26"/>
-      <w14:shadow w14:blurRad="50800" w14:dist="38100" w14:dir="2700000" w14:sx="100000" w14:sy="100000" w14:kx="0" w14:ky="0" w14:algn="tl">
-        <w14:srgbClr w14:val="000000">
-          <w14:alpha w14:val="60000"/>
-        </w14:srgbClr>
-      </w14:shadow>
-    </w:rPr>
-  </w:style>
-  <w:style w:type="paragraph" w:styleId="Ttulo7">
-    <w:name w:val="heading 7"/>
-    <w:basedOn w:val="Normal"/>
-    <w:next w:val="Normal"/>
-    <w:autoRedefine/>
-    <w:qFormat/>
-    <w:rsid w:val="00ED2266"/>
-    <w:pPr>
-      <w:keepNext/>
-      <w:numPr>
-        <w:ilvl w:val="6"/>
-        <w:numId w:val="6"/>
-      </w:numPr>
-      <w:outlineLvl w:val="6"/>
-    </w:pPr>
-    <w:rPr>
-      <w:b/>
-      <w:bCs/>
-      <w:sz w:val="26"/>
-      <w14:shadow w14:blurRad="50800" w14:dist="38100" w14:dir="2700000" w14:sx="100000" w14:sy="100000" w14:kx="0" w14:ky="0" w14:algn="tl">
-        <w14:srgbClr w14:val="000000">
-          <w14:alpha w14:val="60000"/>
-        </w14:srgbClr>
-      </w14:shadow>
-    </w:rPr>
-  </w:style>
-  <w:style w:type="paragraph" w:styleId="Ttulo8">
-    <w:name w:val="heading 8"/>
-    <w:basedOn w:val="Normal"/>
-    <w:next w:val="Normal"/>
-    <w:autoRedefine/>
-    <w:qFormat/>
-    <w:rsid w:val="00ED2266"/>
-    <w:pPr>
-      <w:numPr>
-        <w:ilvl w:val="7"/>
-        <w:numId w:val="6"/>
-      </w:numPr>
-      <w:spacing w:before="240" w:after="60"/>
-      <w:outlineLvl w:val="7"/>
-    </w:pPr>
-    <w:rPr>
-      <w:b/>
-      <w:iCs/>
-      <w:sz w:val="26"/>
-      <w:szCs w:val="26"/>
-      <w14:shadow w14:blurRad="50800" w14:dist="38100" w14:dir="2700000" w14:sx="100000" w14:sy="100000" w14:kx="0" w14:ky="0" w14:algn="tl">
-        <w14:srgbClr w14:val="000000">
-          <w14:alpha w14:val="60000"/>
-        </w14:srgbClr>
-      </w14:shadow>
-    </w:rPr>
-  </w:style>
-  <w:style w:type="paragraph" w:styleId="Ttulo9">
-    <w:name w:val="heading 9"/>
-    <w:basedOn w:val="Normal"/>
-    <w:next w:val="Normal"/>
-    <w:autoRedefine/>
-    <w:qFormat/>
-    <w:rsid w:val="00ED2266"/>
-    <w:pPr>
-      <w:numPr>
-        <w:ilvl w:val="8"/>
-        <w:numId w:val="6"/>
-      </w:numPr>
-      <w:spacing w:before="240" w:after="60"/>
-      <w:outlineLvl w:val="8"/>
-    </w:pPr>
-    <w:rPr>
-      <w:rFonts w:cs="Arial"/>
-      <w:b/>
-      <w:sz w:val="26"/>
-      <w:szCs w:val="26"/>
-      <w14:shadow w14:blurRad="50800" w14:dist="38100" w14:dir="2700000" w14:sx="100000" w14:sy="100000" w14:kx="0" w14:ky="0" w14:algn="tl">
-        <w14:srgbClr w14:val="000000">
-          <w14:alpha w14:val="60000"/>
-        </w14:srgbClr>
-      </w14:shadow>
-    </w:rPr>
-  </w:style>
-  <w:style w:type="character" w:default="1" w:styleId="Fuentedeprrafopredeter">
-    <w:name w:val="Default Paragraph Font"/>
-    <w:uiPriority w:val="1"/>
-    <w:semiHidden/>
-    <w:unhideWhenUsed/>
-  </w:style>
-  <w:style w:type="table" w:default="1" w:styleId="Tablanormal">
-    <w:name w:val="Normal Table"/>
-    <w:uiPriority w:val="99"/>
-    <w:semiHidden/>
-    <w:unhideWhenUsed/>
-    <w:tblPr>
-      <w:tblInd w:w="0" w:type="dxa"/>
-      <w:tblCellMar>
-        <w:top w:w="0" w:type="dxa"/>
-        <w:left w:w="108" w:type="dxa"/>
-        <w:bottom w:w="0" w:type="dxa"/>
-        <w:right w:w="108" w:type="dxa"/>
-      </w:tblCellMar>
-    </w:tblPr>
-  </w:style>
-  <w:style w:type="numbering" w:default="1" w:styleId="Sinlista">
-    <w:name w:val="No List"/>
-    <w:uiPriority w:val="99"/>
-    <w:semiHidden/>
-    <w:unhideWhenUsed/>
-  </w:style>
-  <w:style w:type="paragraph" w:styleId="Mapadeldocumento">
-    <w:name w:val="Document Map"/>
-    <w:basedOn w:val="Normal"/>
-    <w:semiHidden/>
-    <w:rsid w:val="00ED2266"/>
-    <w:pPr>
-      <w:shd w:val="clear" w:color="auto" w:fill="000080"/>
-    </w:pPr>
-    <w:rPr>
-      <w:rFonts w:cs="Tahoma"/>
-    </w:rPr>
-  </w:style>
-  <w:style w:type="paragraph" w:styleId="TDC2">
-    <w:name w:val="toc 2"/>
-    <w:basedOn w:val="Normal"/>
-    <w:next w:val="Normal"/>
-    <w:autoRedefine/>
-    <w:uiPriority w:val="39"/>
-    <w:rsid w:val="000741A1"/>
-    <w:pPr>
-      <w:tabs>
-        <w:tab w:val="left" w:pos="851"/>
-        <w:tab w:val="right" w:leader="dot" w:pos="9629"/>
-      </w:tabs>
-      <w:ind w:left="851" w:hanging="425"/>
-    </w:pPr>
-    <w:rPr>
-      <w:smallCaps/>
-    </w:rPr>
-  </w:style>
-  <w:style w:type="character" w:styleId="Refdecomentario">
-    <w:name w:val="annotation reference"/>
-    <w:basedOn w:val="Fuentedeprrafopredeter"/>
-    <w:semiHidden/>
-    <w:rsid w:val="00ED2266"/>
-    <w:rPr>
-      <w:sz w:val="16"/>
-      <w:szCs w:val="16"/>
-    </w:rPr>
-  </w:style>
-  <w:style w:type="paragraph" w:customStyle="1" w:styleId="Encabezado1">
-    <w:name w:val="Encabezado1"/>
-    <w:basedOn w:val="Textosinformato"/>
-    <w:next w:val="Normal"/>
-    <w:autoRedefine/>
-    <w:rsid w:val="00ED2266"/>
-    <w:rPr>
-      <w:rFonts w:ascii="Tahoma" w:hAnsi="Tahoma" w:cs="Tahoma"/>
-      <w:b/>
-      <w:sz w:val="28"/>
-      <w14:shadow w14:blurRad="50800" w14:dist="38100" w14:dir="2700000" w14:sx="100000" w14:sy="100000" w14:kx="0" w14:ky="0" w14:algn="tl">
-        <w14:srgbClr w14:val="000000">
-          <w14:alpha w14:val="60000"/>
-        </w14:srgbClr>
-      </w14:shadow>
-    </w:rPr>
-  </w:style>
-  <w:style w:type="paragraph" w:styleId="Textosinformato">
-    <w:name w:val="Plain Text"/>
-    <w:basedOn w:val="Normal"/>
-    <w:semiHidden/>
-    <w:rsid w:val="00ED2266"/>
-    <w:rPr>
-      <w:rFonts w:ascii="Courier New" w:hAnsi="Courier New" w:cs="Courier New"/>
-      <w:sz w:val="20"/>
-      <w:szCs w:val="20"/>
-    </w:rPr>
-  </w:style>
-  <w:style w:type="paragraph" w:styleId="TDC1">
-    <w:name w:val="toc 1"/>
-    <w:basedOn w:val="Normal"/>
-    <w:next w:val="Normal"/>
-    <w:autoRedefine/>
-    <w:uiPriority w:val="39"/>
-    <w:rsid w:val="000741A1"/>
-    <w:pPr>
-      <w:tabs>
-        <w:tab w:val="left" w:pos="426"/>
-        <w:tab w:val="right" w:leader="dot" w:pos="9629"/>
-      </w:tabs>
-      <w:spacing w:before="120" w:after="120"/>
-      <w:ind w:left="426" w:hanging="426"/>
-    </w:pPr>
-    <w:rPr>
-      <w:b/>
-      <w:bCs/>
-      <w:caps/>
-      <w:noProof/>
-      <w:szCs w:val="28"/>
-    </w:rPr>
-  </w:style>
-  <w:style w:type="paragraph" w:styleId="TDC3">
-    <w:name w:val="toc 3"/>
-    <w:basedOn w:val="Normal"/>
-    <w:next w:val="Normal"/>
-    <w:autoRedefine/>
-    <w:uiPriority w:val="39"/>
-    <w:rsid w:val="000741A1"/>
-    <w:pPr>
-      <w:tabs>
-        <w:tab w:val="left" w:pos="1418"/>
-        <w:tab w:val="right" w:leader="dot" w:pos="9629"/>
-      </w:tabs>
-      <w:ind w:left="1418" w:hanging="567"/>
-    </w:pPr>
-    <w:rPr>
-      <w:i/>
-      <w:iCs/>
-    </w:rPr>
-  </w:style>
-  <w:style w:type="paragraph" w:styleId="TDC4">
-    <w:name w:val="toc 4"/>
-    <w:basedOn w:val="Normal"/>
-    <w:next w:val="Normal"/>
-    <w:autoRedefine/>
-    <w:semiHidden/>
-    <w:rsid w:val="00AD7CDC"/>
-    <w:pPr>
-      <w:tabs>
-        <w:tab w:val="right" w:leader="dot" w:pos="9629"/>
-      </w:tabs>
-      <w:ind w:left="1418"/>
-    </w:pPr>
-    <w:rPr>
-      <w:rFonts w:ascii="Times New Roman" w:hAnsi="Times New Roman"/>
-      <w:szCs w:val="21"/>
-    </w:rPr>
-  </w:style>
-  <w:style w:type="paragraph" w:styleId="TDC5">
-    <w:name w:val="toc 5"/>
-    <w:basedOn w:val="Normal"/>
-    <w:next w:val="Normal"/>
-    <w:autoRedefine/>
-    <w:semiHidden/>
-    <w:rsid w:val="00ED2266"/>
-    <w:pPr>
-      <w:ind w:left="960"/>
-    </w:pPr>
-    <w:rPr>
-      <w:rFonts w:ascii="Times New Roman" w:hAnsi="Times New Roman"/>
-      <w:szCs w:val="21"/>
-    </w:rPr>
-  </w:style>
-  <w:style w:type="paragraph" w:styleId="TDC6">
-    <w:name w:val="toc 6"/>
-    <w:basedOn w:val="Normal"/>
-    <w:next w:val="Normal"/>
-    <w:autoRedefine/>
-    <w:semiHidden/>
-    <w:rsid w:val="00ED2266"/>
-    <w:pPr>
-      <w:ind w:left="1200"/>
-    </w:pPr>
-    <w:rPr>
-      <w:rFonts w:ascii="Times New Roman" w:hAnsi="Times New Roman"/>
-      <w:szCs w:val="21"/>
-    </w:rPr>
-  </w:style>
-  <w:style w:type="paragraph" w:styleId="TDC7">
-    <w:name w:val="toc 7"/>
-    <w:basedOn w:val="Normal"/>
-    <w:next w:val="Normal"/>
-    <w:autoRedefine/>
-    <w:semiHidden/>
-    <w:rsid w:val="00ED2266"/>
-    <w:pPr>
-      <w:ind w:left="1440"/>
-    </w:pPr>
-    <w:rPr>
-      <w:rFonts w:ascii="Times New Roman" w:hAnsi="Times New Roman"/>
-      <w:szCs w:val="21"/>
-    </w:rPr>
-  </w:style>
-  <w:style w:type="paragraph" w:styleId="TDC8">
-    <w:name w:val="toc 8"/>
-    <w:basedOn w:val="Normal"/>
-    <w:next w:val="Normal"/>
-    <w:autoRedefine/>
-    <w:semiHidden/>
-    <w:rsid w:val="00ED2266"/>
-    <w:pPr>
-      <w:ind w:left="1680"/>
-    </w:pPr>
-    <w:rPr>
-      <w:rFonts w:ascii="Times New Roman" w:hAnsi="Times New Roman"/>
-      <w:szCs w:val="21"/>
-    </w:rPr>
-  </w:style>
-  <w:style w:type="paragraph" w:styleId="TDC9">
-    <w:name w:val="toc 9"/>
-    <w:basedOn w:val="Normal"/>
-    <w:next w:val="Normal"/>
-    <w:autoRedefine/>
-    <w:semiHidden/>
-    <w:rsid w:val="00ED2266"/>
-    <w:pPr>
-      <w:ind w:left="1920"/>
-    </w:pPr>
-    <w:rPr>
-      <w:rFonts w:ascii="Times New Roman" w:hAnsi="Times New Roman"/>
-      <w:szCs w:val="21"/>
-    </w:rPr>
-  </w:style>
-  <w:style w:type="paragraph" w:styleId="Ttulo">
-    <w:name w:val="Title"/>
-    <w:basedOn w:val="Normal"/>
-    <w:next w:val="Normal"/>
-    <w:autoRedefine/>
-    <w:qFormat/>
-    <w:rsid w:val="001561AE"/>
-    <w:pPr>
-      <w:jc w:val="center"/>
-      <w:outlineLvl w:val="0"/>
-    </w:pPr>
-    <w:rPr>
-      <w:rFonts w:cs="Tahoma"/>
-      <w:b/>
-      <w:bCs/>
-      <w:kern w:val="28"/>
-      <w:sz w:val="56"/>
-      <w:szCs w:val="32"/>
-      <w14:shadow w14:blurRad="50800" w14:dist="38100" w14:dir="2700000" w14:sx="100000" w14:sy="100000" w14:kx="0" w14:ky="0" w14:algn="tl">
-        <w14:srgbClr w14:val="000000">
-          <w14:alpha w14:val="60000"/>
-        </w14:srgbClr>
-      </w14:shadow>
-    </w:rPr>
-  </w:style>
-  <w:style w:type="paragraph" w:customStyle="1" w:styleId="EncabTitulo1">
-    <w:name w:val="Encab Titulo1"/>
-    <w:basedOn w:val="Ttulo"/>
-    <w:next w:val="Normal"/>
-    <w:autoRedefine/>
-    <w:rsid w:val="00ED2266"/>
-    <w:rPr>
-      <w:sz w:val="52"/>
-      <w:u w:val="single"/>
-    </w:rPr>
-  </w:style>
-  <w:style w:type="paragraph" w:styleId="Encabezado">
-    <w:name w:val="header"/>
-    <w:basedOn w:val="Normal"/>
-    <w:link w:val="EncabezadoCar"/>
-    <w:uiPriority w:val="99"/>
-    <w:rsid w:val="00ED2266"/>
-    <w:pPr>
-      <w:tabs>
-        <w:tab w:val="center" w:pos="4252"/>
-        <w:tab w:val="right" w:pos="8504"/>
-      </w:tabs>
-    </w:pPr>
-  </w:style>
-  <w:style w:type="paragraph" w:styleId="Piedepgina">
-    <w:name w:val="footer"/>
-    <w:basedOn w:val="Normal"/>
-    <w:semiHidden/>
-    <w:rsid w:val="00ED2266"/>
-    <w:pPr>
-      <w:tabs>
-        <w:tab w:val="center" w:pos="4419"/>
-        <w:tab w:val="right" w:pos="8838"/>
-      </w:tabs>
-    </w:pPr>
-  </w:style>
-  <w:style w:type="character" w:styleId="Nmerodepgina">
-    <w:name w:val="page number"/>
-    <w:basedOn w:val="Fuentedeprrafopredeter"/>
-    <w:semiHidden/>
-    <w:rsid w:val="00ED2266"/>
-  </w:style>
-  <w:style w:type="character" w:styleId="Hipervnculo">
-    <w:name w:val="Hyperlink"/>
-    <w:basedOn w:val="Fuentedeprrafopredeter"/>
-    <w:uiPriority w:val="99"/>
-    <w:rsid w:val="00ED2266"/>
-    <w:rPr>
-      <w:color w:val="0000FF"/>
-      <w:u w:val="single"/>
-    </w:rPr>
-  </w:style>
-  <w:style w:type="paragraph" w:styleId="Prrafodelista">
-    <w:name w:val="List Paragraph"/>
-    <w:basedOn w:val="Normal"/>
-    <w:uiPriority w:val="34"/>
-    <w:qFormat/>
-    <w:rsid w:val="00AE63CF"/>
-    <w:pPr>
-      <w:ind w:left="708"/>
-    </w:pPr>
-  </w:style>
-  <w:style w:type="paragraph" w:customStyle="1" w:styleId="EncabTitulo2">
-    <w:name w:val="Encab Titulo2"/>
-    <w:basedOn w:val="EncabTitulo1"/>
-    <w:autoRedefine/>
-    <w:rsid w:val="00ED2266"/>
-    <w:rPr>
-      <w:u w:val="none"/>
-    </w:rPr>
-  </w:style>
-  <w:style w:type="paragraph" w:customStyle="1" w:styleId="EstiloTtulo4Izquierda0cmPrimeralnea0cm">
-    <w:name w:val="Estilo Título 4 + Izquierda:  0 cm Primera línea:  0 cm"/>
-    <w:basedOn w:val="Ttulo4"/>
-    <w:rsid w:val="00ED2266"/>
-    <w:pPr>
-      <w:numPr>
-        <w:ilvl w:val="0"/>
-        <w:numId w:val="0"/>
-      </w:numPr>
-    </w:pPr>
-    <w:rPr>
-      <w:rFonts w:cs="Times New Roman"/>
-      <w:szCs w:val="20"/>
-    </w:rPr>
-  </w:style>
-  <w:style w:type="paragraph" w:customStyle="1" w:styleId="Default">
-    <w:name w:val="Default"/>
-    <w:rsid w:val="00945976"/>
-    <w:pPr>
-      <w:autoSpaceDE w:val="0"/>
-      <w:autoSpaceDN w:val="0"/>
-      <w:adjustRightInd w:val="0"/>
-    </w:pPr>
-    <w:rPr>
-      <w:rFonts w:ascii="Arial" w:hAnsi="Arial" w:cs="Arial"/>
-      <w:color w:val="000000"/>
-      <w:sz w:val="24"/>
-      <w:szCs w:val="24"/>
-    </w:rPr>
-  </w:style>
-  <w:style w:type="paragraph" w:customStyle="1" w:styleId="SP2163841">
-    <w:name w:val="SP.2.163841"/>
-    <w:basedOn w:val="Default"/>
-    <w:next w:val="Default"/>
-    <w:uiPriority w:val="99"/>
-    <w:rsid w:val="00945976"/>
-    <w:rPr>
-      <w:color w:val="auto"/>
-    </w:rPr>
-  </w:style>
-  <w:style w:type="character" w:customStyle="1" w:styleId="SC22206">
-    <w:name w:val="SC.2.2206"/>
-    <w:uiPriority w:val="99"/>
-    <w:rsid w:val="00945976"/>
-    <w:rPr>
-      <w:color w:val="000000"/>
-      <w:sz w:val="40"/>
-      <w:szCs w:val="40"/>
-    </w:rPr>
-  </w:style>
-  <w:style w:type="character" w:customStyle="1" w:styleId="SC22230">
-    <w:name w:val="SC.2.2230"/>
-    <w:uiPriority w:val="99"/>
-    <w:rsid w:val="00945976"/>
-    <w:rPr>
-      <w:b/>
-      <w:bCs/>
-      <w:color w:val="000000"/>
-      <w:sz w:val="19"/>
-      <w:szCs w:val="19"/>
-    </w:rPr>
-  </w:style>
-  <w:style w:type="paragraph" w:customStyle="1" w:styleId="SP2139265">
-    <w:name w:val="SP.2.139265"/>
-    <w:basedOn w:val="Default"/>
-    <w:next w:val="Default"/>
-    <w:uiPriority w:val="99"/>
-    <w:rsid w:val="004319CC"/>
-    <w:rPr>
-      <w:color w:val="auto"/>
-    </w:rPr>
-  </w:style>
-  <w:style w:type="character" w:customStyle="1" w:styleId="SC22225">
-    <w:name w:val="SC.2.2225"/>
-    <w:uiPriority w:val="99"/>
-    <w:rsid w:val="004319CC"/>
-    <w:rPr>
-      <w:b/>
-      <w:bCs/>
-      <w:color w:val="000000"/>
-      <w:sz w:val="19"/>
-      <w:szCs w:val="19"/>
-    </w:rPr>
-  </w:style>
-  <w:style w:type="paragraph" w:customStyle="1" w:styleId="SP2184321">
-    <w:name w:val="SP.2.184321"/>
-    <w:basedOn w:val="Default"/>
-    <w:next w:val="Default"/>
-    <w:uiPriority w:val="99"/>
-    <w:rsid w:val="004319CC"/>
-    <w:rPr>
-      <w:color w:val="auto"/>
-    </w:rPr>
-  </w:style>
-  <w:style w:type="paragraph" w:styleId="NormalWeb">
-    <w:name w:val="Normal (Web)"/>
-    <w:basedOn w:val="Normal"/>
-    <w:uiPriority w:val="99"/>
-    <w:unhideWhenUsed/>
-    <w:rsid w:val="00174725"/>
-    <w:pPr>
-      <w:spacing w:before="100" w:beforeAutospacing="1" w:after="100" w:afterAutospacing="1"/>
-      <w:jc w:val="left"/>
-    </w:pPr>
-    <w:rPr>
-      <w:rFonts w:ascii="Times New Roman" w:hAnsi="Times New Roman"/>
-      <w:lang w:eastAsia="es-AR"/>
-    </w:rPr>
-  </w:style>
-  <w:style w:type="character" w:customStyle="1" w:styleId="apple-converted-space">
-    <w:name w:val="apple-converted-space"/>
-    <w:basedOn w:val="Fuentedeprrafopredeter"/>
-    <w:rsid w:val="00174725"/>
-  </w:style>
-  <w:style w:type="paragraph" w:styleId="TtulodeTDC">
+  <w:style w:type="paragraph" w:styleId="TtuloTDC">
     <w:name w:val="TOC Heading"/>
     <w:basedOn w:val="Ttulo1"/>
     <w:next w:val="Normal"/>
@@ -30044,7 +29706,7 @@
 </file>
 
 <file path=customXml/itemProps1.xml><?xml version="1.0" encoding="utf-8"?>
-<ds:datastoreItem xmlns:ds="http://schemas.openxmlformats.org/officeDocument/2006/customXml" ds:itemID="{386F3731-7866-4B1D-A0C6-484B67AF87C1}">
+<ds:datastoreItem xmlns:ds="http://schemas.openxmlformats.org/officeDocument/2006/customXml" ds:itemID="{585F416C-99EB-45C6-9639-57D411A2C4AA}">
   <ds:schemaRefs>
     <ds:schemaRef ds:uri="http://schemas.openxmlformats.org/officeDocument/2006/bibliography"/>
   </ds:schemaRefs>

</xml_diff>

<commit_message>
Agrege captura, termine el evento 13 y 15
</commit_message>
<xml_diff>
--- a/Word/TP 1 - ING SOFT - Plantilla ERS .docx
+++ b/Word/TP 1 - ING SOFT - Plantilla ERS .docx
@@ -1,6 +1,6 @@
 
 <file path=word/document.xml><?xml version="1.0" encoding="utf-8"?>
-<w:document xmlns:wpc="http://schemas.microsoft.com/office/word/2010/wordprocessingCanvas" xmlns:mc="http://schemas.openxmlformats.org/markup-compatibility/2006" xmlns:o="urn:schemas-microsoft-com:office:office" xmlns:r="http://schemas.openxmlformats.org/officeDocument/2006/relationships" xmlns:m="http://schemas.openxmlformats.org/officeDocument/2006/math" xmlns:v="urn:schemas-microsoft-com:vml" xmlns:wp14="http://schemas.microsoft.com/office/word/2010/wordprocessingDrawing" xmlns:wp="http://schemas.openxmlformats.org/drawingml/2006/wordprocessingDrawing" xmlns:w10="urn:schemas-microsoft-com:office:word" xmlns:w="http://schemas.openxmlformats.org/wordprocessingml/2006/main" xmlns:w14="http://schemas.microsoft.com/office/word/2010/wordml" xmlns:wpg="http://schemas.microsoft.com/office/word/2010/wordprocessingGroup" xmlns:wpi="http://schemas.microsoft.com/office/word/2010/wordprocessingInk" xmlns:wne="http://schemas.microsoft.com/office/word/2006/wordml" xmlns:wps="http://schemas.microsoft.com/office/word/2010/wordprocessingShape" mc:Ignorable="w14 wp14">
+<w:document xmlns:wpc="http://schemas.microsoft.com/office/word/2010/wordprocessingCanvas" xmlns:cx="http://schemas.microsoft.com/office/drawing/2014/chartex" xmlns:cx1="http://schemas.microsoft.com/office/drawing/2015/9/8/chartex" xmlns:cx2="http://schemas.microsoft.com/office/drawing/2015/10/21/chartex" xmlns:cx3="http://schemas.microsoft.com/office/drawing/2016/5/9/chartex" xmlns:cx4="http://schemas.microsoft.com/office/drawing/2016/5/10/chartex" xmlns:cx5="http://schemas.microsoft.com/office/drawing/2016/5/11/chartex" xmlns:cx6="http://schemas.microsoft.com/office/drawing/2016/5/12/chartex" xmlns:cx7="http://schemas.microsoft.com/office/drawing/2016/5/13/chartex" xmlns:cx8="http://schemas.microsoft.com/office/drawing/2016/5/14/chartex" xmlns:mc="http://schemas.openxmlformats.org/markup-compatibility/2006" xmlns:aink="http://schemas.microsoft.com/office/drawing/2016/ink" xmlns:am3d="http://schemas.microsoft.com/office/drawing/2017/model3d" xmlns:o="urn:schemas-microsoft-com:office:office" xmlns:r="http://schemas.openxmlformats.org/officeDocument/2006/relationships" xmlns:m="http://schemas.openxmlformats.org/officeDocument/2006/math" xmlns:v="urn:schemas-microsoft-com:vml" xmlns:wp14="http://schemas.microsoft.com/office/word/2010/wordprocessingDrawing" xmlns:wp="http://schemas.openxmlformats.org/drawingml/2006/wordprocessingDrawing" xmlns:w10="urn:schemas-microsoft-com:office:word" xmlns:w="http://schemas.openxmlformats.org/wordprocessingml/2006/main" xmlns:w14="http://schemas.microsoft.com/office/word/2010/wordml" xmlns:w15="http://schemas.microsoft.com/office/word/2012/wordml" xmlns:w16cid="http://schemas.microsoft.com/office/word/2016/wordml/cid" xmlns:w16se="http://schemas.microsoft.com/office/word/2015/wordml/symex" xmlns:wpg="http://schemas.microsoft.com/office/word/2010/wordprocessingGroup" xmlns:wpi="http://schemas.microsoft.com/office/word/2010/wordprocessingInk" xmlns:wne="http://schemas.microsoft.com/office/word/2006/wordml" xmlns:wps="http://schemas.microsoft.com/office/word/2010/wordprocessingShape" mc:Ignorable="w14 w15 w16se w16cid wp14">
   <w:body>
     <w:p>
       <w:pPr>
@@ -62,7 +62,7 @@
                     </pic:cNvPicPr>
                   </pic:nvPicPr>
                   <pic:blipFill>
-                    <a:blip r:embed="rId9" cstate="print">
+                    <a:blip r:embed="rId8" cstate="print">
                       <a:extLst>
                         <a:ext uri="{28A0092B-C50C-407E-A947-70E740481C1C}">
                           <a14:useLocalDpi xmlns:a14="http://schemas.microsoft.com/office/drawing/2010/main" val="0"/>
@@ -4091,7 +4091,23 @@
           <w:rFonts w:cs="Arial"/>
           <w:szCs w:val="22"/>
         </w:rPr>
-        <w:t xml:space="preserve"> of </w:t>
+        <w:t xml:space="preserve"> </w:t>
+      </w:r>
+      <w:proofErr w:type="spellStart"/>
+      <w:r>
+        <w:rPr>
+          <w:rFonts w:cs="Arial"/>
+          <w:szCs w:val="22"/>
+        </w:rPr>
+        <w:t>of</w:t>
+      </w:r>
+      <w:proofErr w:type="spellEnd"/>
+      <w:r>
+        <w:rPr>
+          <w:rFonts w:cs="Arial"/>
+          <w:szCs w:val="22"/>
+        </w:rPr>
+        <w:t xml:space="preserve"> </w:t>
       </w:r>
       <w:proofErr w:type="spellStart"/>
       <w:r>
@@ -6933,7 +6949,7 @@
                     </pic:cNvPicPr>
                   </pic:nvPicPr>
                   <pic:blipFill>
-                    <a:blip r:embed="rId10">
+                    <a:blip r:embed="rId9">
                       <a:extLst>
                         <a:ext uri="{28A0092B-C50C-407E-A947-70E740481C1C}">
                           <a14:useLocalDpi xmlns:a14="http://schemas.microsoft.com/office/drawing/2010/main" val="0"/>
@@ -13663,7 +13679,7 @@
               </wp:inline>
             </w:drawing>
           </mc:Choice>
-          <mc:Fallback xmlns:w16se="http://schemas.microsoft.com/office/word/2015/wordml/symex" xmlns:w16cid="http://schemas.microsoft.com/office/word/2016/wordml/cid" xmlns:w15="http://schemas.microsoft.com/office/word/2012/wordml" xmlns:am3d="http://schemas.microsoft.com/office/drawing/2017/model3d" xmlns:aink="http://schemas.microsoft.com/office/drawing/2016/ink" xmlns:cx8="http://schemas.microsoft.com/office/drawing/2016/5/14/chartex" xmlns:cx7="http://schemas.microsoft.com/office/drawing/2016/5/13/chartex" xmlns:cx6="http://schemas.microsoft.com/office/drawing/2016/5/12/chartex" xmlns:cx5="http://schemas.microsoft.com/office/drawing/2016/5/11/chartex" xmlns:cx4="http://schemas.microsoft.com/office/drawing/2016/5/10/chartex" xmlns:cx3="http://schemas.microsoft.com/office/drawing/2016/5/9/chartex" xmlns:cx2="http://schemas.microsoft.com/office/drawing/2015/10/21/chartex" xmlns:cx1="http://schemas.microsoft.com/office/drawing/2015/9/8/chartex" xmlns:cx="http://schemas.microsoft.com/office/drawing/2014/chartex">
+          <mc:Fallback>
             <w:pict>
               <v:group w14:anchorId="09DE3887" id="Lienzo 102" o:spid="_x0000_s1026" editas="canvas" style="width:477pt;height:243pt;mso-position-horizontal-relative:char;mso-position-vertical-relative:line" coordsize="60579,30861" o:gfxdata="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">
                 <v:shapetype id="_x0000_t75" coordsize="21600,21600" o:spt="75" o:preferrelative="t" path="m@4@5l@4@11@9@11@9@5xe" filled="f" stroked="f">
@@ -14585,7 +14601,7 @@
               </wp:inline>
             </w:drawing>
           </mc:Choice>
-          <mc:Fallback xmlns:w16se="http://schemas.microsoft.com/office/word/2015/wordml/symex" xmlns:w16cid="http://schemas.microsoft.com/office/word/2016/wordml/cid" xmlns:w15="http://schemas.microsoft.com/office/word/2012/wordml" xmlns:am3d="http://schemas.microsoft.com/office/drawing/2017/model3d" xmlns:aink="http://schemas.microsoft.com/office/drawing/2016/ink" xmlns:cx8="http://schemas.microsoft.com/office/drawing/2016/5/14/chartex" xmlns:cx7="http://schemas.microsoft.com/office/drawing/2016/5/13/chartex" xmlns:cx6="http://schemas.microsoft.com/office/drawing/2016/5/12/chartex" xmlns:cx5="http://schemas.microsoft.com/office/drawing/2016/5/11/chartex" xmlns:cx4="http://schemas.microsoft.com/office/drawing/2016/5/10/chartex" xmlns:cx3="http://schemas.microsoft.com/office/drawing/2016/5/9/chartex" xmlns:cx2="http://schemas.microsoft.com/office/drawing/2015/10/21/chartex" xmlns:cx1="http://schemas.microsoft.com/office/drawing/2015/9/8/chartex" xmlns:cx="http://schemas.microsoft.com/office/drawing/2014/chartex">
+          <mc:Fallback>
             <w:pict>
               <v:group w14:anchorId="6FBBD3CE" id="Lienzo 83" o:spid="_x0000_s1048" editas="canvas" style="width:477pt;height:234pt;mso-position-horizontal-relative:char;mso-position-vertical-relative:line" coordsize="60579,29718" o:gfxdata="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">
                 <v:shape id="_x0000_s1049" type="#_x0000_t75" style="position:absolute;width:60579;height:29718;visibility:visible;mso-wrap-style:square">
@@ -15757,7 +15773,6 @@
                                   <w:lang w:val="es-ES"/>
                                 </w:rPr>
                               </w:pPr>
-                              <w:proofErr w:type="spellStart"/>
                               <w:r>
                                 <w:rPr>
                                   <w:sz w:val="18"/>
@@ -15765,7 +15780,6 @@
                                 </w:rPr>
                                 <w:t>d_cliente_nvo</w:t>
                               </w:r>
-                              <w:proofErr w:type="spellEnd"/>
                             </w:p>
                           </w:txbxContent>
                         </wps:txbx>
@@ -15820,21 +15834,12 @@
                                   <w:lang w:val="es-ES"/>
                                 </w:rPr>
                               </w:pPr>
-                              <w:proofErr w:type="spellStart"/>
                               <w:r>
                                 <w:rPr>
                                   <w:sz w:val="18"/>
                                   <w:lang w:val="es-ES"/>
                                 </w:rPr>
-                                <w:t>d_cliente</w:t>
-                              </w:r>
-                              <w:proofErr w:type="spellEnd"/>
-                              <w:r>
-                                <w:rPr>
-                                  <w:sz w:val="18"/>
-                                  <w:lang w:val="es-ES"/>
-                                </w:rPr>
-                                <w:t xml:space="preserve">    </w:t>
+                                <w:t xml:space="preserve">d_cliente    </w:t>
                               </w:r>
                             </w:p>
                           </w:txbxContent>
@@ -15889,7 +15894,6 @@
                                   <w:lang w:val="es-ES"/>
                                 </w:rPr>
                               </w:pPr>
-                              <w:proofErr w:type="spellStart"/>
                               <w:r>
                                 <w:rPr>
                                   <w:sz w:val="18"/>
@@ -15897,7 +15901,6 @@
                                 </w:rPr>
                                 <w:t>cod_cliente</w:t>
                               </w:r>
-                              <w:proofErr w:type="spellEnd"/>
                             </w:p>
                           </w:txbxContent>
                         </wps:txbx>
@@ -15911,7 +15914,7 @@
               </wp:inline>
             </w:drawing>
           </mc:Choice>
-          <mc:Fallback xmlns:w16se="http://schemas.microsoft.com/office/word/2015/wordml/symex" xmlns:w16cid="http://schemas.microsoft.com/office/word/2016/wordml/cid" xmlns:w15="http://schemas.microsoft.com/office/word/2012/wordml" xmlns:am3d="http://schemas.microsoft.com/office/drawing/2017/model3d" xmlns:aink="http://schemas.microsoft.com/office/drawing/2016/ink" xmlns:cx8="http://schemas.microsoft.com/office/drawing/2016/5/14/chartex" xmlns:cx7="http://schemas.microsoft.com/office/drawing/2016/5/13/chartex" xmlns:cx6="http://schemas.microsoft.com/office/drawing/2016/5/12/chartex" xmlns:cx5="http://schemas.microsoft.com/office/drawing/2016/5/11/chartex" xmlns:cx4="http://schemas.microsoft.com/office/drawing/2016/5/10/chartex" xmlns:cx3="http://schemas.microsoft.com/office/drawing/2016/5/9/chartex" xmlns:cx2="http://schemas.microsoft.com/office/drawing/2015/10/21/chartex" xmlns:cx1="http://schemas.microsoft.com/office/drawing/2015/9/8/chartex" xmlns:cx="http://schemas.microsoft.com/office/drawing/2014/chartex">
+          <mc:Fallback>
             <w:pict>
               <v:group w14:anchorId="4E526B13" id="Lienzo 55" o:spid="_x0000_s1067" editas="canvas" style="width:477pt;height:234pt;mso-position-horizontal-relative:char;mso-position-vertical-relative:line" coordsize="60579,29718" o:gfxdata="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">
                 <v:shape id="_x0000_s1068" type="#_x0000_t75" style="position:absolute;width:60579;height:29718;visibility:visible;mso-wrap-style:square">
@@ -16174,7 +16177,6 @@
                             <w:lang w:val="es-ES"/>
                           </w:rPr>
                         </w:pPr>
-                        <w:proofErr w:type="spellStart"/>
                         <w:r>
                           <w:rPr>
                             <w:sz w:val="18"/>
@@ -16182,7 +16184,6 @@
                           </w:rPr>
                           <w:t>d_cliente_nvo</w:t>
                         </w:r>
-                        <w:proofErr w:type="spellEnd"/>
                       </w:p>
                     </w:txbxContent>
                   </v:textbox>
@@ -16198,21 +16199,12 @@
                             <w:lang w:val="es-ES"/>
                           </w:rPr>
                         </w:pPr>
-                        <w:proofErr w:type="spellStart"/>
                         <w:r>
                           <w:rPr>
                             <w:sz w:val="18"/>
                             <w:lang w:val="es-ES"/>
                           </w:rPr>
-                          <w:t>d_cliente</w:t>
-                        </w:r>
-                        <w:proofErr w:type="spellEnd"/>
-                        <w:r>
-                          <w:rPr>
-                            <w:sz w:val="18"/>
-                            <w:lang w:val="es-ES"/>
-                          </w:rPr>
-                          <w:t xml:space="preserve">    </w:t>
+                          <w:t xml:space="preserve">d_cliente    </w:t>
                         </w:r>
                       </w:p>
                     </w:txbxContent>
@@ -16228,7 +16220,6 @@
                             <w:lang w:val="es-ES"/>
                           </w:rPr>
                         </w:pPr>
-                        <w:proofErr w:type="spellStart"/>
                         <w:r>
                           <w:rPr>
                             <w:sz w:val="18"/>
@@ -16236,7 +16227,6 @@
                           </w:rPr>
                           <w:t>cod_cliente</w:t>
                         </w:r>
-                        <w:proofErr w:type="spellEnd"/>
                       </w:p>
                     </w:txbxContent>
                   </v:textbox>
@@ -16426,14 +16416,14 @@
         <w:rPr>
           <w:color w:val="FF0000"/>
         </w:rPr>
-        <w:t xml:space="preserve"> de proceso]</w:t>
+        <w:t xml:space="preserve"> de proceso</w:t>
       </w:r>
       <w:proofErr w:type="gramStart"/>
       <w:r>
         <w:rPr>
           <w:color w:val="FF0000"/>
         </w:rPr>
-        <w:t>:[</w:t>
+        <w:t>]:[</w:t>
       </w:r>
       <w:proofErr w:type="gramEnd"/>
       <w:r>
@@ -16465,14 +16455,14 @@
         <w:rPr>
           <w:color w:val="FF0000"/>
         </w:rPr>
-        <w:t xml:space="preserve"> de proceso]</w:t>
+        <w:t xml:space="preserve"> de proceso</w:t>
       </w:r>
       <w:proofErr w:type="gramStart"/>
       <w:r>
         <w:rPr>
           <w:color w:val="FF0000"/>
         </w:rPr>
-        <w:t>:[</w:t>
+        <w:t>]:[</w:t>
       </w:r>
       <w:proofErr w:type="gramEnd"/>
       <w:r>
@@ -16511,14 +16501,14 @@
         <w:rPr>
           <w:color w:val="FF0000"/>
         </w:rPr>
-        <w:t xml:space="preserve"> de proceso]</w:t>
+        <w:t xml:space="preserve"> de proceso</w:t>
       </w:r>
       <w:proofErr w:type="gramStart"/>
       <w:r>
         <w:rPr>
           <w:color w:val="FF0000"/>
         </w:rPr>
-        <w:t>:[</w:t>
+        <w:t>]:[</w:t>
       </w:r>
       <w:proofErr w:type="gramEnd"/>
       <w:r>
@@ -20230,6 +20220,428 @@
                 <pic:pic xmlns:pic="http://schemas.openxmlformats.org/drawingml/2006/picture">
                   <pic:nvPicPr>
                     <pic:cNvPr id="0" name="Picture 6"/>
+                    <pic:cNvPicPr>
+                      <a:picLocks noChangeAspect="1" noChangeArrowheads="1"/>
+                    </pic:cNvPicPr>
+                  </pic:nvPicPr>
+                  <pic:blipFill>
+                    <a:blip r:embed="rId10">
+                      <a:extLst>
+                        <a:ext uri="{28A0092B-C50C-407E-A947-70E740481C1C}">
+                          <a14:useLocalDpi xmlns:a14="http://schemas.microsoft.com/office/drawing/2010/main" val="0"/>
+                        </a:ext>
+                      </a:extLst>
+                    </a:blip>
+                    <a:srcRect/>
+                    <a:stretch>
+                      <a:fillRect/>
+                    </a:stretch>
+                  </pic:blipFill>
+                  <pic:spPr bwMode="auto">
+                    <a:xfrm>
+                      <a:off x="0" y="0"/>
+                      <a:ext cx="5934075" cy="2657475"/>
+                    </a:xfrm>
+                    <a:prstGeom prst="rect">
+                      <a:avLst/>
+                    </a:prstGeom>
+                    <a:noFill/>
+                    <a:ln>
+                      <a:noFill/>
+                    </a:ln>
+                  </pic:spPr>
+                </pic:pic>
+              </a:graphicData>
+            </a:graphic>
+          </wp:inline>
+        </w:drawing>
+      </w:r>
+    </w:p>
+    <w:p>
+      <w:pPr>
+        <w:pStyle w:val="Ttulo1"/>
+        <w:numPr>
+          <w:ilvl w:val="0"/>
+          <w:numId w:val="0"/>
+        </w:numPr>
+        <w:rPr>
+          <w:lang w:val="es-ES"/>
+        </w:rPr>
+      </w:pPr>
+      <w:r>
+        <w:rPr>
+          <w:lang w:val="es-ES"/>
+        </w:rPr>
+        <w:t>4.2</w:t>
+      </w:r>
+    </w:p>
+    <w:tbl>
+      <w:tblPr>
+        <w:tblW w:w="0" w:type="auto"/>
+        <w:jc w:val="center"/>
+        <w:tblBorders>
+          <w:top w:val="single" w:sz="4" w:space="0" w:color="auto"/>
+          <w:left w:val="single" w:sz="4" w:space="0" w:color="auto"/>
+          <w:bottom w:val="single" w:sz="4" w:space="0" w:color="auto"/>
+          <w:right w:val="single" w:sz="4" w:space="0" w:color="auto"/>
+          <w:insideH w:val="single" w:sz="4" w:space="0" w:color="auto"/>
+          <w:insideV w:val="single" w:sz="4" w:space="0" w:color="auto"/>
+        </w:tblBorders>
+        <w:tblCellMar>
+          <w:left w:w="70" w:type="dxa"/>
+          <w:right w:w="70" w:type="dxa"/>
+        </w:tblCellMar>
+        <w:tblLook w:val="0000" w:firstRow="0" w:lastRow="0" w:firstColumn="0" w:lastColumn="0" w:noHBand="0" w:noVBand="0"/>
+      </w:tblPr>
+      <w:tblGrid>
+        <w:gridCol w:w="1434"/>
+        <w:gridCol w:w="7952"/>
+      </w:tblGrid>
+      <w:tr>
+        <w:trPr>
+          <w:jc w:val="center"/>
+        </w:trPr>
+        <w:tc>
+          <w:tcPr>
+            <w:tcW w:w="1434" w:type="dxa"/>
+          </w:tcPr>
+          <w:p>
+            <w:pPr>
+              <w:rPr>
+                <w:rFonts w:ascii="Calibri" w:hAnsi="Calibri"/>
+                <w:b/>
+                <w:bCs/>
+                <w:sz w:val="20"/>
+              </w:rPr>
+            </w:pPr>
+            <w:r>
+              <w:rPr>
+                <w:rFonts w:ascii="Calibri" w:hAnsi="Calibri"/>
+                <w:b/>
+                <w:bCs/>
+                <w:sz w:val="20"/>
+              </w:rPr>
+              <w:t>ID Evento</w:t>
+            </w:r>
+          </w:p>
+        </w:tc>
+        <w:tc>
+          <w:tcPr>
+            <w:tcW w:w="7952" w:type="dxa"/>
+          </w:tcPr>
+          <w:p>
+            <w:pPr>
+              <w:rPr>
+                <w:rFonts w:ascii="Calibri" w:hAnsi="Calibri"/>
+                <w:szCs w:val="22"/>
+              </w:rPr>
+            </w:pPr>
+            <w:r>
+              <w:rPr>
+                <w:rFonts w:ascii="Calibri" w:hAnsi="Calibri"/>
+                <w:szCs w:val="22"/>
+              </w:rPr>
+              <w:t>2</w:t>
+            </w:r>
+          </w:p>
+        </w:tc>
+      </w:tr>
+      <w:tr>
+        <w:trPr>
+          <w:jc w:val="center"/>
+        </w:trPr>
+        <w:tc>
+          <w:tcPr>
+            <w:tcW w:w="1434" w:type="dxa"/>
+          </w:tcPr>
+          <w:p>
+            <w:pPr>
+              <w:rPr>
+                <w:rFonts w:ascii="Calibri" w:hAnsi="Calibri"/>
+                <w:b/>
+                <w:bCs/>
+                <w:sz w:val="20"/>
+              </w:rPr>
+            </w:pPr>
+            <w:r>
+              <w:rPr>
+                <w:rFonts w:ascii="Calibri" w:hAnsi="Calibri"/>
+                <w:b/>
+                <w:bCs/>
+                <w:sz w:val="20"/>
+              </w:rPr>
+              <w:t>Evento</w:t>
+            </w:r>
+          </w:p>
+        </w:tc>
+        <w:tc>
+          <w:tcPr>
+            <w:tcW w:w="7952" w:type="dxa"/>
+          </w:tcPr>
+          <w:p>
+            <w:pPr>
+              <w:spacing w:after="160" w:line="259" w:lineRule="auto"/>
+              <w:contextualSpacing/>
+              <w:jc w:val="left"/>
+              <w:rPr>
+                <w:b/>
+              </w:rPr>
+            </w:pPr>
+            <w:r>
+              <w:rPr>
+                <w:b/>
+              </w:rPr>
+              <w:t xml:space="preserve">El cliente envía datos para su </w:t>
+            </w:r>
+            <w:r>
+              <w:rPr>
+                <w:b/>
+              </w:rPr>
+              <w:t>modificación</w:t>
+            </w:r>
+          </w:p>
+        </w:tc>
+      </w:tr>
+      <w:tr>
+        <w:trPr>
+          <w:jc w:val="center"/>
+        </w:trPr>
+        <w:tc>
+          <w:tcPr>
+            <w:tcW w:w="1434" w:type="dxa"/>
+          </w:tcPr>
+          <w:p>
+            <w:pPr>
+              <w:rPr>
+                <w:rFonts w:ascii="Calibri" w:hAnsi="Calibri"/>
+                <w:b/>
+                <w:bCs/>
+                <w:sz w:val="20"/>
+              </w:rPr>
+            </w:pPr>
+            <w:r>
+              <w:rPr>
+                <w:rFonts w:ascii="Calibri" w:hAnsi="Calibri"/>
+                <w:b/>
+                <w:bCs/>
+                <w:sz w:val="20"/>
+              </w:rPr>
+              <w:t>Estímulo</w:t>
+            </w:r>
+          </w:p>
+        </w:tc>
+        <w:tc>
+          <w:tcPr>
+            <w:tcW w:w="7952" w:type="dxa"/>
+          </w:tcPr>
+          <w:p>
+            <w:pPr>
+              <w:rPr>
+                <w:rFonts w:ascii="Calibri" w:hAnsi="Calibri"/>
+                <w:szCs w:val="22"/>
+              </w:rPr>
+            </w:pPr>
+            <w:proofErr w:type="spellStart"/>
+            <w:r>
+              <w:rPr>
+                <w:rFonts w:ascii="Calibri" w:hAnsi="Calibri"/>
+                <w:szCs w:val="22"/>
+              </w:rPr>
+              <w:t>Datos_</w:t>
+            </w:r>
+            <w:r>
+              <w:rPr>
+                <w:rFonts w:ascii="Calibri" w:hAnsi="Calibri"/>
+                <w:szCs w:val="22"/>
+              </w:rPr>
+              <w:t>mod_cliente</w:t>
+            </w:r>
+            <w:proofErr w:type="spellEnd"/>
+          </w:p>
+        </w:tc>
+      </w:tr>
+      <w:tr>
+        <w:trPr>
+          <w:jc w:val="center"/>
+        </w:trPr>
+        <w:tc>
+          <w:tcPr>
+            <w:tcW w:w="1434" w:type="dxa"/>
+          </w:tcPr>
+          <w:p>
+            <w:pPr>
+              <w:rPr>
+                <w:rFonts w:ascii="Calibri" w:hAnsi="Calibri"/>
+                <w:b/>
+                <w:bCs/>
+                <w:sz w:val="20"/>
+              </w:rPr>
+            </w:pPr>
+            <w:r>
+              <w:rPr>
+                <w:rFonts w:ascii="Calibri" w:hAnsi="Calibri"/>
+                <w:b/>
+                <w:bCs/>
+                <w:sz w:val="20"/>
+              </w:rPr>
+              <w:t>Actividad</w:t>
+            </w:r>
+          </w:p>
+        </w:tc>
+        <w:tc>
+          <w:tcPr>
+            <w:tcW w:w="7952" w:type="dxa"/>
+          </w:tcPr>
+          <w:p>
+            <w:pPr>
+              <w:rPr>
+                <w:rFonts w:ascii="Calibri" w:hAnsi="Calibri"/>
+                <w:szCs w:val="22"/>
+              </w:rPr>
+            </w:pPr>
+            <w:r>
+              <w:rPr>
+                <w:rFonts w:ascii="Calibri" w:hAnsi="Calibri"/>
+                <w:szCs w:val="22"/>
+              </w:rPr>
+              <w:t>Se actualiza un registro en CLIENTES</w:t>
+            </w:r>
+          </w:p>
+        </w:tc>
+      </w:tr>
+      <w:tr>
+        <w:trPr>
+          <w:jc w:val="center"/>
+        </w:trPr>
+        <w:tc>
+          <w:tcPr>
+            <w:tcW w:w="1434" w:type="dxa"/>
+          </w:tcPr>
+          <w:p>
+            <w:pPr>
+              <w:rPr>
+                <w:rFonts w:ascii="Calibri" w:hAnsi="Calibri"/>
+                <w:b/>
+                <w:bCs/>
+                <w:sz w:val="20"/>
+              </w:rPr>
+            </w:pPr>
+            <w:r>
+              <w:rPr>
+                <w:rFonts w:ascii="Calibri" w:hAnsi="Calibri"/>
+                <w:b/>
+                <w:bCs/>
+                <w:sz w:val="20"/>
+              </w:rPr>
+              <w:t>Respuesta</w:t>
+            </w:r>
+          </w:p>
+        </w:tc>
+        <w:tc>
+          <w:tcPr>
+            <w:tcW w:w="7952" w:type="dxa"/>
+          </w:tcPr>
+          <w:p>
+            <w:pPr>
+              <w:rPr>
+                <w:rFonts w:ascii="Calibri" w:hAnsi="Calibri"/>
+                <w:szCs w:val="22"/>
+              </w:rPr>
+            </w:pPr>
+            <w:proofErr w:type="spellStart"/>
+            <w:r>
+              <w:rPr>
+                <w:rFonts w:ascii="Calibri" w:hAnsi="Calibri"/>
+                <w:szCs w:val="22"/>
+              </w:rPr>
+              <w:t>Rta_mod_cliente</w:t>
+            </w:r>
+            <w:proofErr w:type="spellEnd"/>
+          </w:p>
+        </w:tc>
+      </w:tr>
+      <w:tr>
+        <w:trPr>
+          <w:jc w:val="center"/>
+        </w:trPr>
+        <w:tc>
+          <w:tcPr>
+            <w:tcW w:w="1434" w:type="dxa"/>
+          </w:tcPr>
+          <w:p>
+            <w:pPr>
+              <w:rPr>
+                <w:rFonts w:ascii="Calibri" w:hAnsi="Calibri"/>
+                <w:b/>
+                <w:bCs/>
+                <w:sz w:val="20"/>
+              </w:rPr>
+            </w:pPr>
+            <w:r>
+              <w:rPr>
+                <w:rFonts w:ascii="Calibri" w:hAnsi="Calibri"/>
+                <w:b/>
+                <w:bCs/>
+                <w:sz w:val="20"/>
+              </w:rPr>
+              <w:t>Efecto</w:t>
+            </w:r>
+          </w:p>
+        </w:tc>
+        <w:tc>
+          <w:tcPr>
+            <w:tcW w:w="7952" w:type="dxa"/>
+          </w:tcPr>
+          <w:p>
+            <w:pPr>
+              <w:rPr>
+                <w:rFonts w:ascii="Calibri" w:hAnsi="Calibri"/>
+                <w:szCs w:val="22"/>
+              </w:rPr>
+            </w:pPr>
+            <w:r>
+              <w:rPr>
+                <w:rFonts w:ascii="Calibri" w:hAnsi="Calibri"/>
+                <w:szCs w:val="22"/>
+              </w:rPr>
+              <w:t>Se actualiza un registro en CLIENTES</w:t>
+            </w:r>
+          </w:p>
+        </w:tc>
+      </w:tr>
+    </w:tbl>
+    <w:p>
+      <w:pPr>
+        <w:rPr>
+          <w:lang w:val="es-ES"/>
+        </w:rPr>
+      </w:pPr>
+    </w:p>
+    <w:p>
+      <w:pPr>
+        <w:rPr>
+          <w:lang w:val="es-ES"/>
+        </w:rPr>
+      </w:pPr>
+      <w:r>
+        <w:rPr>
+          <w:noProof/>
+          <w:lang w:eastAsia="es-AR"/>
+        </w:rPr>
+        <w:lastRenderedPageBreak/>
+        <w:drawing>
+          <wp:inline distT="0" distB="0" distL="0" distR="0" wp14:anchorId="5EF2AA4B" wp14:editId="1E7BF509">
+            <wp:extent cx="5934075" cy="2657475"/>
+            <wp:effectExtent l="0" t="0" r="9525" b="9525"/>
+            <wp:docPr id="8" name="Imagen 8"/>
+            <wp:cNvGraphicFramePr>
+              <a:graphicFrameLocks xmlns:a="http://schemas.openxmlformats.org/drawingml/2006/main" noChangeAspect="1"/>
+            </wp:cNvGraphicFramePr>
+            <a:graphic xmlns:a="http://schemas.openxmlformats.org/drawingml/2006/main">
+              <a:graphicData uri="http://schemas.openxmlformats.org/drawingml/2006/picture">
+                <pic:pic xmlns:pic="http://schemas.openxmlformats.org/drawingml/2006/picture">
+                  <pic:nvPicPr>
+                    <pic:cNvPr id="0" name="Picture 4"/>
                     <pic:cNvPicPr>
                       <a:picLocks noChangeAspect="1" noChangeArrowheads="1"/>
                     </pic:cNvPicPr>
@@ -20282,8 +20694,40 @@
         <w:rPr>
           <w:lang w:val="es-ES"/>
         </w:rPr>
-        <w:t>4.2</w:t>
-      </w:r>
+        <w:t>4.3</w:t>
+      </w:r>
+    </w:p>
+    <w:p>
+      <w:pPr>
+        <w:rPr>
+          <w:lang w:val="es-ES"/>
+        </w:rPr>
+      </w:pPr>
+    </w:p>
+    <w:p>
+      <w:pPr>
+        <w:pStyle w:val="Ttulo1"/>
+        <w:numPr>
+          <w:ilvl w:val="0"/>
+          <w:numId w:val="0"/>
+        </w:numPr>
+        <w:rPr>
+          <w:lang w:val="es-ES"/>
+        </w:rPr>
+      </w:pPr>
+      <w:r>
+        <w:rPr>
+          <w:lang w:val="es-ES"/>
+        </w:rPr>
+        <w:t>4.4</w:t>
+      </w:r>
+    </w:p>
+    <w:p>
+      <w:pPr>
+        <w:rPr>
+          <w:lang w:val="es-ES"/>
+        </w:rPr>
+      </w:pPr>
     </w:p>
     <w:tbl>
       <w:tblPr>
@@ -20351,460 +20795,6 @@
                 <w:rFonts w:ascii="Calibri" w:hAnsi="Calibri"/>
                 <w:szCs w:val="22"/>
               </w:rPr>
-              <w:t>2</w:t>
-            </w:r>
-          </w:p>
-        </w:tc>
-      </w:tr>
-      <w:tr>
-        <w:trPr>
-          <w:jc w:val="center"/>
-        </w:trPr>
-        <w:tc>
-          <w:tcPr>
-            <w:tcW w:w="1434" w:type="dxa"/>
-          </w:tcPr>
-          <w:p>
-            <w:pPr>
-              <w:rPr>
-                <w:rFonts w:ascii="Calibri" w:hAnsi="Calibri"/>
-                <w:b/>
-                <w:bCs/>
-                <w:sz w:val="20"/>
-              </w:rPr>
-            </w:pPr>
-            <w:r>
-              <w:rPr>
-                <w:rFonts w:ascii="Calibri" w:hAnsi="Calibri"/>
-                <w:b/>
-                <w:bCs/>
-                <w:sz w:val="20"/>
-              </w:rPr>
-              <w:t>Evento</w:t>
-            </w:r>
-          </w:p>
-        </w:tc>
-        <w:tc>
-          <w:tcPr>
-            <w:tcW w:w="7952" w:type="dxa"/>
-          </w:tcPr>
-          <w:p>
-            <w:pPr>
-              <w:spacing w:after="160" w:line="259" w:lineRule="auto"/>
-              <w:contextualSpacing/>
-              <w:jc w:val="left"/>
-              <w:rPr>
-                <w:b/>
-              </w:rPr>
-            </w:pPr>
-            <w:r>
-              <w:rPr>
-                <w:b/>
-              </w:rPr>
-              <w:t xml:space="preserve">El cliente envía datos para su </w:t>
-            </w:r>
-            <w:r>
-              <w:rPr>
-                <w:b/>
-              </w:rPr>
-              <w:t>modificación</w:t>
-            </w:r>
-          </w:p>
-        </w:tc>
-      </w:tr>
-      <w:tr>
-        <w:trPr>
-          <w:jc w:val="center"/>
-        </w:trPr>
-        <w:tc>
-          <w:tcPr>
-            <w:tcW w:w="1434" w:type="dxa"/>
-          </w:tcPr>
-          <w:p>
-            <w:pPr>
-              <w:rPr>
-                <w:rFonts w:ascii="Calibri" w:hAnsi="Calibri"/>
-                <w:b/>
-                <w:bCs/>
-                <w:sz w:val="20"/>
-              </w:rPr>
-            </w:pPr>
-            <w:r>
-              <w:rPr>
-                <w:rFonts w:ascii="Calibri" w:hAnsi="Calibri"/>
-                <w:b/>
-                <w:bCs/>
-                <w:sz w:val="20"/>
-              </w:rPr>
-              <w:t>Estímulo</w:t>
-            </w:r>
-          </w:p>
-        </w:tc>
-        <w:tc>
-          <w:tcPr>
-            <w:tcW w:w="7952" w:type="dxa"/>
-          </w:tcPr>
-          <w:p>
-            <w:pPr>
-              <w:rPr>
-                <w:rFonts w:ascii="Calibri" w:hAnsi="Calibri"/>
-                <w:szCs w:val="22"/>
-              </w:rPr>
-            </w:pPr>
-            <w:proofErr w:type="spellStart"/>
-            <w:r>
-              <w:rPr>
-                <w:rFonts w:ascii="Calibri" w:hAnsi="Calibri"/>
-                <w:szCs w:val="22"/>
-              </w:rPr>
-              <w:t>Datos_</w:t>
-            </w:r>
-            <w:r>
-              <w:rPr>
-                <w:rFonts w:ascii="Calibri" w:hAnsi="Calibri"/>
-                <w:szCs w:val="22"/>
-              </w:rPr>
-              <w:t>mod_cliente</w:t>
-            </w:r>
-            <w:proofErr w:type="spellEnd"/>
-          </w:p>
-        </w:tc>
-      </w:tr>
-      <w:tr>
-        <w:trPr>
-          <w:jc w:val="center"/>
-        </w:trPr>
-        <w:tc>
-          <w:tcPr>
-            <w:tcW w:w="1434" w:type="dxa"/>
-          </w:tcPr>
-          <w:p>
-            <w:pPr>
-              <w:rPr>
-                <w:rFonts w:ascii="Calibri" w:hAnsi="Calibri"/>
-                <w:b/>
-                <w:bCs/>
-                <w:sz w:val="20"/>
-              </w:rPr>
-            </w:pPr>
-            <w:r>
-              <w:rPr>
-                <w:rFonts w:ascii="Calibri" w:hAnsi="Calibri"/>
-                <w:b/>
-                <w:bCs/>
-                <w:sz w:val="20"/>
-              </w:rPr>
-              <w:t>Actividad</w:t>
-            </w:r>
-          </w:p>
-        </w:tc>
-        <w:tc>
-          <w:tcPr>
-            <w:tcW w:w="7952" w:type="dxa"/>
-          </w:tcPr>
-          <w:p>
-            <w:pPr>
-              <w:rPr>
-                <w:rFonts w:ascii="Calibri" w:hAnsi="Calibri"/>
-                <w:szCs w:val="22"/>
-              </w:rPr>
-            </w:pPr>
-            <w:r>
-              <w:rPr>
-                <w:rFonts w:ascii="Calibri" w:hAnsi="Calibri"/>
-                <w:szCs w:val="22"/>
-              </w:rPr>
-              <w:t>Se actualiza un registro en CLIENTES</w:t>
-            </w:r>
-          </w:p>
-        </w:tc>
-      </w:tr>
-      <w:tr>
-        <w:trPr>
-          <w:jc w:val="center"/>
-        </w:trPr>
-        <w:tc>
-          <w:tcPr>
-            <w:tcW w:w="1434" w:type="dxa"/>
-          </w:tcPr>
-          <w:p>
-            <w:pPr>
-              <w:rPr>
-                <w:rFonts w:ascii="Calibri" w:hAnsi="Calibri"/>
-                <w:b/>
-                <w:bCs/>
-                <w:sz w:val="20"/>
-              </w:rPr>
-            </w:pPr>
-            <w:r>
-              <w:rPr>
-                <w:rFonts w:ascii="Calibri" w:hAnsi="Calibri"/>
-                <w:b/>
-                <w:bCs/>
-                <w:sz w:val="20"/>
-              </w:rPr>
-              <w:t>Respuesta</w:t>
-            </w:r>
-          </w:p>
-        </w:tc>
-        <w:tc>
-          <w:tcPr>
-            <w:tcW w:w="7952" w:type="dxa"/>
-          </w:tcPr>
-          <w:p>
-            <w:pPr>
-              <w:rPr>
-                <w:rFonts w:ascii="Calibri" w:hAnsi="Calibri"/>
-                <w:szCs w:val="22"/>
-              </w:rPr>
-            </w:pPr>
-            <w:proofErr w:type="spellStart"/>
-            <w:r>
-              <w:rPr>
-                <w:rFonts w:ascii="Calibri" w:hAnsi="Calibri"/>
-                <w:szCs w:val="22"/>
-              </w:rPr>
-              <w:t>Rta_mod_cliente</w:t>
-            </w:r>
-            <w:proofErr w:type="spellEnd"/>
-          </w:p>
-        </w:tc>
-      </w:tr>
-      <w:tr>
-        <w:trPr>
-          <w:jc w:val="center"/>
-        </w:trPr>
-        <w:tc>
-          <w:tcPr>
-            <w:tcW w:w="1434" w:type="dxa"/>
-          </w:tcPr>
-          <w:p>
-            <w:pPr>
-              <w:rPr>
-                <w:rFonts w:ascii="Calibri" w:hAnsi="Calibri"/>
-                <w:b/>
-                <w:bCs/>
-                <w:sz w:val="20"/>
-              </w:rPr>
-            </w:pPr>
-            <w:r>
-              <w:rPr>
-                <w:rFonts w:ascii="Calibri" w:hAnsi="Calibri"/>
-                <w:b/>
-                <w:bCs/>
-                <w:sz w:val="20"/>
-              </w:rPr>
-              <w:t>Efecto</w:t>
-            </w:r>
-          </w:p>
-        </w:tc>
-        <w:tc>
-          <w:tcPr>
-            <w:tcW w:w="7952" w:type="dxa"/>
-          </w:tcPr>
-          <w:p>
-            <w:pPr>
-              <w:rPr>
-                <w:rFonts w:ascii="Calibri" w:hAnsi="Calibri"/>
-                <w:szCs w:val="22"/>
-              </w:rPr>
-            </w:pPr>
-            <w:r>
-              <w:rPr>
-                <w:rFonts w:ascii="Calibri" w:hAnsi="Calibri"/>
-                <w:szCs w:val="22"/>
-              </w:rPr>
-              <w:t>Se actualiza un registro en CLIENTES</w:t>
-            </w:r>
-          </w:p>
-        </w:tc>
-      </w:tr>
-    </w:tbl>
-    <w:p>
-      <w:pPr>
-        <w:rPr>
-          <w:lang w:val="es-ES"/>
-        </w:rPr>
-      </w:pPr>
-    </w:p>
-    <w:p>
-      <w:pPr>
-        <w:rPr>
-          <w:lang w:val="es-ES"/>
-        </w:rPr>
-      </w:pPr>
-      <w:r>
-        <w:rPr>
-          <w:noProof/>
-          <w:lang w:eastAsia="es-AR"/>
-        </w:rPr>
-        <w:lastRenderedPageBreak/>
-        <w:drawing>
-          <wp:inline distT="0" distB="0" distL="0" distR="0" wp14:anchorId="5EF2AA4B" wp14:editId="1E7BF509">
-            <wp:extent cx="5934075" cy="2657475"/>
-            <wp:effectExtent l="0" t="0" r="9525" b="9525"/>
-            <wp:docPr id="8" name="Imagen 8"/>
-            <wp:cNvGraphicFramePr>
-              <a:graphicFrameLocks xmlns:a="http://schemas.openxmlformats.org/drawingml/2006/main" noChangeAspect="1"/>
-            </wp:cNvGraphicFramePr>
-            <a:graphic xmlns:a="http://schemas.openxmlformats.org/drawingml/2006/main">
-              <a:graphicData uri="http://schemas.openxmlformats.org/drawingml/2006/picture">
-                <pic:pic xmlns:pic="http://schemas.openxmlformats.org/drawingml/2006/picture">
-                  <pic:nvPicPr>
-                    <pic:cNvPr id="0" name="Picture 4"/>
-                    <pic:cNvPicPr>
-                      <a:picLocks noChangeAspect="1" noChangeArrowheads="1"/>
-                    </pic:cNvPicPr>
-                  </pic:nvPicPr>
-                  <pic:blipFill>
-                    <a:blip r:embed="rId12">
-                      <a:extLst>
-                        <a:ext uri="{28A0092B-C50C-407E-A947-70E740481C1C}">
-                          <a14:useLocalDpi xmlns:a14="http://schemas.microsoft.com/office/drawing/2010/main" val="0"/>
-                        </a:ext>
-                      </a:extLst>
-                    </a:blip>
-                    <a:srcRect/>
-                    <a:stretch>
-                      <a:fillRect/>
-                    </a:stretch>
-                  </pic:blipFill>
-                  <pic:spPr bwMode="auto">
-                    <a:xfrm>
-                      <a:off x="0" y="0"/>
-                      <a:ext cx="5934075" cy="2657475"/>
-                    </a:xfrm>
-                    <a:prstGeom prst="rect">
-                      <a:avLst/>
-                    </a:prstGeom>
-                    <a:noFill/>
-                    <a:ln>
-                      <a:noFill/>
-                    </a:ln>
-                  </pic:spPr>
-                </pic:pic>
-              </a:graphicData>
-            </a:graphic>
-          </wp:inline>
-        </w:drawing>
-      </w:r>
-    </w:p>
-    <w:p>
-      <w:pPr>
-        <w:pStyle w:val="Ttulo1"/>
-        <w:numPr>
-          <w:ilvl w:val="0"/>
-          <w:numId w:val="0"/>
-        </w:numPr>
-        <w:rPr>
-          <w:lang w:val="es-ES"/>
-        </w:rPr>
-      </w:pPr>
-      <w:r>
-        <w:rPr>
-          <w:lang w:val="es-ES"/>
-        </w:rPr>
-        <w:t>4.3</w:t>
-      </w:r>
-    </w:p>
-    <w:p>
-      <w:pPr>
-        <w:rPr>
-          <w:lang w:val="es-ES"/>
-        </w:rPr>
-      </w:pPr>
-    </w:p>
-    <w:p>
-      <w:pPr>
-        <w:pStyle w:val="Ttulo1"/>
-        <w:numPr>
-          <w:ilvl w:val="0"/>
-          <w:numId w:val="0"/>
-        </w:numPr>
-        <w:rPr>
-          <w:lang w:val="es-ES"/>
-        </w:rPr>
-      </w:pPr>
-      <w:r>
-        <w:rPr>
-          <w:lang w:val="es-ES"/>
-        </w:rPr>
-        <w:t>4.4</w:t>
-      </w:r>
-    </w:p>
-    <w:p>
-      <w:pPr>
-        <w:rPr>
-          <w:lang w:val="es-ES"/>
-        </w:rPr>
-      </w:pPr>
-    </w:p>
-    <w:tbl>
-      <w:tblPr>
-        <w:tblW w:w="0" w:type="auto"/>
-        <w:jc w:val="center"/>
-        <w:tblBorders>
-          <w:top w:val="single" w:sz="4" w:space="0" w:color="auto"/>
-          <w:left w:val="single" w:sz="4" w:space="0" w:color="auto"/>
-          <w:bottom w:val="single" w:sz="4" w:space="0" w:color="auto"/>
-          <w:right w:val="single" w:sz="4" w:space="0" w:color="auto"/>
-          <w:insideH w:val="single" w:sz="4" w:space="0" w:color="auto"/>
-          <w:insideV w:val="single" w:sz="4" w:space="0" w:color="auto"/>
-        </w:tblBorders>
-        <w:tblCellMar>
-          <w:left w:w="70" w:type="dxa"/>
-          <w:right w:w="70" w:type="dxa"/>
-        </w:tblCellMar>
-        <w:tblLook w:val="0000" w:firstRow="0" w:lastRow="0" w:firstColumn="0" w:lastColumn="0" w:noHBand="0" w:noVBand="0"/>
-      </w:tblPr>
-      <w:tblGrid>
-        <w:gridCol w:w="1434"/>
-        <w:gridCol w:w="7952"/>
-      </w:tblGrid>
-      <w:tr>
-        <w:trPr>
-          <w:jc w:val="center"/>
-        </w:trPr>
-        <w:tc>
-          <w:tcPr>
-            <w:tcW w:w="1434" w:type="dxa"/>
-          </w:tcPr>
-          <w:p>
-            <w:pPr>
-              <w:rPr>
-                <w:rFonts w:ascii="Calibri" w:hAnsi="Calibri"/>
-                <w:b/>
-                <w:bCs/>
-                <w:sz w:val="20"/>
-              </w:rPr>
-            </w:pPr>
-            <w:r>
-              <w:rPr>
-                <w:rFonts w:ascii="Calibri" w:hAnsi="Calibri"/>
-                <w:b/>
-                <w:bCs/>
-                <w:sz w:val="20"/>
-              </w:rPr>
-              <w:t>ID Evento</w:t>
-            </w:r>
-          </w:p>
-        </w:tc>
-        <w:tc>
-          <w:tcPr>
-            <w:tcW w:w="7952" w:type="dxa"/>
-          </w:tcPr>
-          <w:p>
-            <w:pPr>
-              <w:rPr>
-                <w:rFonts w:ascii="Calibri" w:hAnsi="Calibri"/>
-                <w:szCs w:val="22"/>
-              </w:rPr>
-            </w:pPr>
-            <w:r>
-              <w:rPr>
-                <w:rFonts w:ascii="Calibri" w:hAnsi="Calibri"/>
-                <w:szCs w:val="22"/>
-              </w:rPr>
               <w:t>4</w:t>
             </w:r>
           </w:p>
@@ -21124,7 +21114,7 @@
                     </pic:cNvPicPr>
                   </pic:nvPicPr>
                   <pic:blipFill>
-                    <a:blip r:embed="rId13">
+                    <a:blip r:embed="rId12">
                       <a:extLst>
                         <a:ext uri="{28A0092B-C50C-407E-A947-70E740481C1C}">
                           <a14:useLocalDpi xmlns:a14="http://schemas.microsoft.com/office/drawing/2010/main" val="0"/>
@@ -21645,7 +21635,7 @@
                     </pic:cNvPicPr>
                   </pic:nvPicPr>
                   <pic:blipFill>
-                    <a:blip r:embed="rId14">
+                    <a:blip r:embed="rId13">
                       <a:extLst>
                         <a:ext uri="{28A0092B-C50C-407E-A947-70E740481C1C}">
                           <a14:useLocalDpi xmlns:a14="http://schemas.microsoft.com/office/drawing/2010/main" val="0"/>
@@ -21688,8 +21678,6 @@
           <w:lang w:val="es-ES"/>
         </w:rPr>
       </w:pPr>
-      <w:bookmarkStart w:id="78" w:name="_GoBack"/>
-      <w:bookmarkEnd w:id="78"/>
       <w:r>
         <w:rPr>
           <w:lang w:val="es-ES"/>
@@ -22197,7 +22185,7 @@
                     </pic:cNvPicPr>
                   </pic:nvPicPr>
                   <pic:blipFill>
-                    <a:blip r:embed="rId15">
+                    <a:blip r:embed="rId14">
                       <a:extLst>
                         <a:ext uri="{28A0092B-C50C-407E-A947-70E740481C1C}">
                           <a14:useLocalDpi xmlns:a14="http://schemas.microsoft.com/office/drawing/2010/main" val="0"/>
@@ -22712,7 +22700,7 @@
                     </pic:cNvPicPr>
                   </pic:nvPicPr>
                   <pic:blipFill>
-                    <a:blip r:embed="rId16">
+                    <a:blip r:embed="rId15">
                       <a:extLst>
                         <a:ext uri="{28A0092B-C50C-407E-A947-70E740481C1C}">
                           <a14:useLocalDpi xmlns:a14="http://schemas.microsoft.com/office/drawing/2010/main" val="0"/>
@@ -23296,7 +23284,7 @@
                     </pic:cNvPicPr>
                   </pic:nvPicPr>
                   <pic:blipFill>
-                    <a:blip r:embed="rId17">
+                    <a:blip r:embed="rId16">
                       <a:extLst>
                         <a:ext uri="{28A0092B-C50C-407E-A947-70E740481C1C}">
                           <a14:useLocalDpi xmlns:a14="http://schemas.microsoft.com/office/drawing/2010/main" val="0"/>
@@ -23780,7 +23768,7 @@
                     </pic:cNvPicPr>
                   </pic:nvPicPr>
                   <pic:blipFill>
-                    <a:blip r:embed="rId18">
+                    <a:blip r:embed="rId17">
                       <a:extLst>
                         <a:ext uri="{28A0092B-C50C-407E-A947-70E740481C1C}">
                           <a14:useLocalDpi xmlns:a14="http://schemas.microsoft.com/office/drawing/2010/main" val="0"/>
@@ -24262,7 +24250,7 @@
                     </pic:cNvPicPr>
                   </pic:nvPicPr>
                   <pic:blipFill>
-                    <a:blip r:embed="rId19">
+                    <a:blip r:embed="rId18">
                       <a:extLst>
                         <a:ext uri="{28A0092B-C50C-407E-A947-70E740481C1C}">
                           <a14:useLocalDpi xmlns:a14="http://schemas.microsoft.com/office/drawing/2010/main" val="0"/>
@@ -24466,7 +24454,7 @@
                 <w:b/>
               </w:rPr>
             </w:pPr>
-            <w:bookmarkStart w:id="79" w:name="_Hlk526959379"/>
+            <w:bookmarkStart w:id="78" w:name="_Hlk526959379"/>
             <w:r>
               <w:rPr>
                 <w:b/>
@@ -24479,7 +24467,7 @@
               </w:rPr>
               <w:t>pide una lista de los productos pendientes de entrega de cada venta a un cliente</w:t>
             </w:r>
-            <w:bookmarkEnd w:id="79"/>
+            <w:bookmarkEnd w:id="78"/>
           </w:p>
         </w:tc>
       </w:tr>
@@ -24573,6 +24561,43 @@
                 <w:szCs w:val="22"/>
               </w:rPr>
             </w:pPr>
+            <w:r>
+              <w:rPr>
+                <w:rFonts w:ascii="Calibri" w:hAnsi="Calibri"/>
+                <w:szCs w:val="22"/>
+              </w:rPr>
+              <w:t>Se busca los productos pendientes de entrega de cada venta en VENTAS</w:t>
+            </w:r>
+          </w:p>
+          <w:p>
+            <w:pPr>
+              <w:rPr>
+                <w:rFonts w:ascii="Calibri" w:hAnsi="Calibri"/>
+                <w:szCs w:val="22"/>
+              </w:rPr>
+            </w:pPr>
+            <w:r>
+              <w:rPr>
+                <w:rFonts w:ascii="Calibri" w:hAnsi="Calibri"/>
+                <w:szCs w:val="22"/>
+              </w:rPr>
+              <w:t>Se buscan los datos del producto en PRODUCTOS</w:t>
+            </w:r>
+          </w:p>
+          <w:p>
+            <w:pPr>
+              <w:rPr>
+                <w:rFonts w:ascii="Calibri" w:hAnsi="Calibri"/>
+                <w:szCs w:val="22"/>
+              </w:rPr>
+            </w:pPr>
+            <w:r>
+              <w:rPr>
+                <w:rFonts w:ascii="Calibri" w:hAnsi="Calibri"/>
+                <w:szCs w:val="22"/>
+              </w:rPr>
+              <w:t>Se genera una lista de los productos pendientes de entrega de cada venta</w:t>
+            </w:r>
           </w:p>
         </w:tc>
       </w:tr>
@@ -24681,6 +24706,62 @@
     </w:tbl>
     <w:p/>
     <w:p>
+      <w:r>
+        <w:rPr>
+          <w:noProof/>
+        </w:rPr>
+        <w:lastRenderedPageBreak/>
+        <w:drawing>
+          <wp:inline distT="0" distB="0" distL="0" distR="0">
+            <wp:extent cx="5940425" cy="2378075"/>
+            <wp:effectExtent l="0" t="0" r="3175" b="3175"/>
+            <wp:docPr id="6" name="Imagen 6"/>
+            <wp:cNvGraphicFramePr>
+              <a:graphicFrameLocks xmlns:a="http://schemas.openxmlformats.org/drawingml/2006/main" noChangeAspect="1"/>
+            </wp:cNvGraphicFramePr>
+            <a:graphic xmlns:a="http://schemas.openxmlformats.org/drawingml/2006/main">
+              <a:graphicData uri="http://schemas.openxmlformats.org/drawingml/2006/picture">
+                <pic:pic xmlns:pic="http://schemas.openxmlformats.org/drawingml/2006/picture">
+                  <pic:nvPicPr>
+                    <pic:cNvPr id="0" name="Picture 1"/>
+                    <pic:cNvPicPr>
+                      <a:picLocks noChangeAspect="1" noChangeArrowheads="1"/>
+                    </pic:cNvPicPr>
+                  </pic:nvPicPr>
+                  <pic:blipFill>
+                    <a:blip r:embed="rId19">
+                      <a:extLst>
+                        <a:ext uri="{28A0092B-C50C-407E-A947-70E740481C1C}">
+                          <a14:useLocalDpi xmlns:a14="http://schemas.microsoft.com/office/drawing/2010/main" val="0"/>
+                        </a:ext>
+                      </a:extLst>
+                    </a:blip>
+                    <a:srcRect/>
+                    <a:stretch>
+                      <a:fillRect/>
+                    </a:stretch>
+                  </pic:blipFill>
+                  <pic:spPr bwMode="auto">
+                    <a:xfrm>
+                      <a:off x="0" y="0"/>
+                      <a:ext cx="5940425" cy="2378075"/>
+                    </a:xfrm>
+                    <a:prstGeom prst="rect">
+                      <a:avLst/>
+                    </a:prstGeom>
+                    <a:noFill/>
+                    <a:ln>
+                      <a:noFill/>
+                    </a:ln>
+                  </pic:spPr>
+                </pic:pic>
+              </a:graphicData>
+            </a:graphic>
+          </wp:inline>
+        </w:drawing>
+      </w:r>
+    </w:p>
+    <w:p>
       <w:pPr>
         <w:pStyle w:val="Ttulo2"/>
         <w:numPr>
@@ -24702,9 +24783,442 @@
         </w:numPr>
       </w:pPr>
       <w:r>
-        <w:t xml:space="preserve">4.15 Mostrar productos que se </w:t>
-      </w:r>
-    </w:p>
+        <w:t xml:space="preserve">4.15 </w:t>
+      </w:r>
+      <w:r>
+        <w:t>Generar Reporte Mensual de Ventas Realizadas</w:t>
+      </w:r>
+    </w:p>
+    <w:tbl>
+      <w:tblPr>
+        <w:tblW w:w="0" w:type="auto"/>
+        <w:jc w:val="center"/>
+        <w:tblBorders>
+          <w:top w:val="single" w:sz="4" w:space="0" w:color="auto"/>
+          <w:left w:val="single" w:sz="4" w:space="0" w:color="auto"/>
+          <w:bottom w:val="single" w:sz="4" w:space="0" w:color="auto"/>
+          <w:right w:val="single" w:sz="4" w:space="0" w:color="auto"/>
+          <w:insideH w:val="single" w:sz="4" w:space="0" w:color="auto"/>
+          <w:insideV w:val="single" w:sz="4" w:space="0" w:color="auto"/>
+        </w:tblBorders>
+        <w:tblCellMar>
+          <w:left w:w="70" w:type="dxa"/>
+          <w:right w:w="70" w:type="dxa"/>
+        </w:tblCellMar>
+        <w:tblLook w:val="0000" w:firstRow="0" w:lastRow="0" w:firstColumn="0" w:lastColumn="0" w:noHBand="0" w:noVBand="0"/>
+      </w:tblPr>
+      <w:tblGrid>
+        <w:gridCol w:w="1434"/>
+        <w:gridCol w:w="7952"/>
+      </w:tblGrid>
+      <w:tr>
+        <w:trPr>
+          <w:jc w:val="center"/>
+        </w:trPr>
+        <w:tc>
+          <w:tcPr>
+            <w:tcW w:w="1434" w:type="dxa"/>
+          </w:tcPr>
+          <w:p>
+            <w:pPr>
+              <w:rPr>
+                <w:rFonts w:ascii="Calibri" w:hAnsi="Calibri"/>
+                <w:b/>
+                <w:bCs/>
+                <w:sz w:val="20"/>
+              </w:rPr>
+            </w:pPr>
+            <w:r>
+              <w:rPr>
+                <w:rFonts w:ascii="Calibri" w:hAnsi="Calibri"/>
+                <w:b/>
+                <w:bCs/>
+                <w:sz w:val="20"/>
+              </w:rPr>
+              <w:t>ID Evento</w:t>
+            </w:r>
+          </w:p>
+        </w:tc>
+        <w:tc>
+          <w:tcPr>
+            <w:tcW w:w="7952" w:type="dxa"/>
+          </w:tcPr>
+          <w:p>
+            <w:pPr>
+              <w:rPr>
+                <w:rFonts w:ascii="Calibri" w:hAnsi="Calibri"/>
+                <w:szCs w:val="22"/>
+              </w:rPr>
+            </w:pPr>
+            <w:r>
+              <w:rPr>
+                <w:rFonts w:ascii="Calibri" w:hAnsi="Calibri"/>
+                <w:szCs w:val="22"/>
+              </w:rPr>
+              <w:t>1</w:t>
+            </w:r>
+            <w:r>
+              <w:rPr>
+                <w:rFonts w:ascii="Calibri" w:hAnsi="Calibri"/>
+                <w:szCs w:val="22"/>
+              </w:rPr>
+              <w:t>5</w:t>
+            </w:r>
+          </w:p>
+        </w:tc>
+      </w:tr>
+      <w:tr>
+        <w:trPr>
+          <w:jc w:val="center"/>
+        </w:trPr>
+        <w:tc>
+          <w:tcPr>
+            <w:tcW w:w="1434" w:type="dxa"/>
+          </w:tcPr>
+          <w:p>
+            <w:pPr>
+              <w:rPr>
+                <w:rFonts w:ascii="Calibri" w:hAnsi="Calibri"/>
+                <w:b/>
+                <w:bCs/>
+                <w:sz w:val="20"/>
+              </w:rPr>
+            </w:pPr>
+            <w:r>
+              <w:rPr>
+                <w:rFonts w:ascii="Calibri" w:hAnsi="Calibri"/>
+                <w:b/>
+                <w:bCs/>
+                <w:sz w:val="20"/>
+              </w:rPr>
+              <w:t>Evento</w:t>
+            </w:r>
+          </w:p>
+        </w:tc>
+        <w:tc>
+          <w:tcPr>
+            <w:tcW w:w="7952" w:type="dxa"/>
+          </w:tcPr>
+          <w:p>
+            <w:pPr>
+              <w:spacing w:after="160" w:line="259" w:lineRule="auto"/>
+              <w:contextualSpacing/>
+              <w:jc w:val="left"/>
+              <w:rPr>
+                <w:b/>
+              </w:rPr>
+            </w:pPr>
+            <w:r>
+              <w:rPr>
+                <w:rFonts w:ascii="Times New Roman" w:hAnsi="Times New Roman"/>
+                <w:b/>
+              </w:rPr>
+              <w:t>Mensualmente, se emite un reporte de fin de mes, con el detalle de las ventas realizadas a los clientes, en donde aparece por producto la cantidad vendida, el monto ganado, la forma de pago (indicando la tarjeta en el caso de que se requiera).</w:t>
+            </w:r>
+          </w:p>
+        </w:tc>
+      </w:tr>
+      <w:tr>
+        <w:trPr>
+          <w:jc w:val="center"/>
+        </w:trPr>
+        <w:tc>
+          <w:tcPr>
+            <w:tcW w:w="1434" w:type="dxa"/>
+          </w:tcPr>
+          <w:p>
+            <w:pPr>
+              <w:rPr>
+                <w:rFonts w:ascii="Calibri" w:hAnsi="Calibri"/>
+                <w:b/>
+                <w:bCs/>
+                <w:sz w:val="20"/>
+              </w:rPr>
+            </w:pPr>
+            <w:r>
+              <w:rPr>
+                <w:rFonts w:ascii="Calibri" w:hAnsi="Calibri"/>
+                <w:b/>
+                <w:bCs/>
+                <w:sz w:val="20"/>
+              </w:rPr>
+              <w:t>Estímulo</w:t>
+            </w:r>
+          </w:p>
+        </w:tc>
+        <w:tc>
+          <w:tcPr>
+            <w:tcW w:w="7952" w:type="dxa"/>
+          </w:tcPr>
+          <w:p>
+            <w:pPr>
+              <w:rPr>
+                <w:rFonts w:ascii="Calibri" w:hAnsi="Calibri"/>
+                <w:szCs w:val="22"/>
+              </w:rPr>
+            </w:pPr>
+            <w:r>
+              <w:rPr>
+                <w:rFonts w:ascii="Calibri" w:hAnsi="Calibri"/>
+                <w:szCs w:val="22"/>
+              </w:rPr>
+              <w:t>Ninguno</w:t>
+            </w:r>
+          </w:p>
+        </w:tc>
+      </w:tr>
+      <w:tr>
+        <w:trPr>
+          <w:jc w:val="center"/>
+        </w:trPr>
+        <w:tc>
+          <w:tcPr>
+            <w:tcW w:w="1434" w:type="dxa"/>
+          </w:tcPr>
+          <w:p>
+            <w:pPr>
+              <w:rPr>
+                <w:rFonts w:ascii="Calibri" w:hAnsi="Calibri"/>
+                <w:b/>
+                <w:bCs/>
+                <w:sz w:val="20"/>
+              </w:rPr>
+            </w:pPr>
+            <w:r>
+              <w:rPr>
+                <w:rFonts w:ascii="Calibri" w:hAnsi="Calibri"/>
+                <w:b/>
+                <w:bCs/>
+                <w:sz w:val="20"/>
+              </w:rPr>
+              <w:t>Actividad</w:t>
+            </w:r>
+          </w:p>
+        </w:tc>
+        <w:tc>
+          <w:tcPr>
+            <w:tcW w:w="7952" w:type="dxa"/>
+          </w:tcPr>
+          <w:p>
+            <w:pPr>
+              <w:rPr>
+                <w:rFonts w:ascii="Calibri" w:hAnsi="Calibri"/>
+                <w:szCs w:val="22"/>
+              </w:rPr>
+            </w:pPr>
+            <w:r>
+              <w:rPr>
+                <w:rFonts w:ascii="Calibri" w:hAnsi="Calibri"/>
+                <w:szCs w:val="22"/>
+              </w:rPr>
+              <w:t>Se busca cada venta en VENTAS</w:t>
+            </w:r>
+          </w:p>
+          <w:p>
+            <w:pPr>
+              <w:rPr>
+                <w:rFonts w:ascii="Calibri" w:hAnsi="Calibri"/>
+                <w:szCs w:val="22"/>
+              </w:rPr>
+            </w:pPr>
+            <w:r>
+              <w:rPr>
+                <w:rFonts w:ascii="Calibri" w:hAnsi="Calibri"/>
+                <w:szCs w:val="22"/>
+              </w:rPr>
+              <w:t xml:space="preserve">Se buscan los datos </w:t>
+            </w:r>
+            <w:r>
+              <w:rPr>
+                <w:rFonts w:ascii="Calibri" w:hAnsi="Calibri"/>
+                <w:szCs w:val="22"/>
+              </w:rPr>
+              <w:t>de cada cliente</w:t>
+            </w:r>
+            <w:r>
+              <w:rPr>
+                <w:rFonts w:ascii="Calibri" w:hAnsi="Calibri"/>
+                <w:szCs w:val="22"/>
+              </w:rPr>
+              <w:t xml:space="preserve"> en</w:t>
+            </w:r>
+            <w:r>
+              <w:rPr>
+                <w:rFonts w:ascii="Calibri" w:hAnsi="Calibri"/>
+                <w:szCs w:val="22"/>
+              </w:rPr>
+              <w:t xml:space="preserve"> CLIENTES</w:t>
+            </w:r>
+          </w:p>
+          <w:p>
+            <w:pPr>
+              <w:rPr>
+                <w:rFonts w:ascii="Calibri" w:hAnsi="Calibri"/>
+                <w:szCs w:val="22"/>
+              </w:rPr>
+            </w:pPr>
+            <w:r>
+              <w:rPr>
+                <w:rFonts w:ascii="Calibri" w:hAnsi="Calibri"/>
+                <w:szCs w:val="22"/>
+              </w:rPr>
+              <w:t xml:space="preserve">Se genera </w:t>
+            </w:r>
+            <w:r>
+              <w:rPr>
+                <w:rFonts w:ascii="Calibri" w:hAnsi="Calibri"/>
+                <w:szCs w:val="22"/>
+              </w:rPr>
+              <w:t>un reporte</w:t>
+            </w:r>
+            <w:r>
+              <w:rPr>
+                <w:rFonts w:ascii="Calibri" w:hAnsi="Calibri"/>
+                <w:szCs w:val="22"/>
+              </w:rPr>
+              <w:t xml:space="preserve"> </w:t>
+            </w:r>
+            <w:r>
+              <w:rPr>
+                <w:rFonts w:ascii="Calibri" w:hAnsi="Calibri"/>
+                <w:szCs w:val="22"/>
+              </w:rPr>
+              <w:t>el cual contiene</w:t>
+            </w:r>
+            <w:r>
+              <w:rPr>
+                <w:rFonts w:ascii="Calibri" w:hAnsi="Calibri"/>
+                <w:szCs w:val="22"/>
+              </w:rPr>
+              <w:t xml:space="preserve"> </w:t>
+            </w:r>
+            <w:r>
+              <w:rPr>
+                <w:rFonts w:ascii="Times New Roman" w:hAnsi="Times New Roman"/>
+              </w:rPr>
+              <w:t>la cantidad vendida</w:t>
+            </w:r>
+            <w:r>
+              <w:rPr>
+                <w:rFonts w:ascii="Times New Roman" w:hAnsi="Times New Roman"/>
+              </w:rPr>
+              <w:t xml:space="preserve"> </w:t>
+            </w:r>
+            <w:r>
+              <w:rPr>
+                <w:rFonts w:ascii="Times New Roman" w:hAnsi="Times New Roman"/>
+              </w:rPr>
+              <w:t>por producto, el monto ganado, la forma de pago</w:t>
+            </w:r>
+            <w:bookmarkStart w:id="79" w:name="_GoBack"/>
+            <w:bookmarkEnd w:id="79"/>
+          </w:p>
+        </w:tc>
+      </w:tr>
+      <w:tr>
+        <w:trPr>
+          <w:jc w:val="center"/>
+        </w:trPr>
+        <w:tc>
+          <w:tcPr>
+            <w:tcW w:w="1434" w:type="dxa"/>
+          </w:tcPr>
+          <w:p>
+            <w:pPr>
+              <w:rPr>
+                <w:rFonts w:ascii="Calibri" w:hAnsi="Calibri"/>
+                <w:b/>
+                <w:bCs/>
+                <w:sz w:val="20"/>
+              </w:rPr>
+            </w:pPr>
+            <w:r>
+              <w:rPr>
+                <w:rFonts w:ascii="Calibri" w:hAnsi="Calibri"/>
+                <w:b/>
+                <w:bCs/>
+                <w:sz w:val="20"/>
+              </w:rPr>
+              <w:t>Respuesta</w:t>
+            </w:r>
+          </w:p>
+        </w:tc>
+        <w:tc>
+          <w:tcPr>
+            <w:tcW w:w="7952" w:type="dxa"/>
+          </w:tcPr>
+          <w:p>
+            <w:pPr>
+              <w:rPr>
+                <w:rFonts w:ascii="Calibri" w:hAnsi="Calibri"/>
+                <w:szCs w:val="22"/>
+              </w:rPr>
+            </w:pPr>
+            <w:proofErr w:type="spellStart"/>
+            <w:r>
+              <w:rPr>
+                <w:rFonts w:ascii="Calibri" w:hAnsi="Calibri"/>
+                <w:szCs w:val="22"/>
+              </w:rPr>
+              <w:t>datos_reporte</w:t>
+            </w:r>
+            <w:proofErr w:type="spellEnd"/>
+          </w:p>
+        </w:tc>
+      </w:tr>
+      <w:tr>
+        <w:trPr>
+          <w:jc w:val="center"/>
+        </w:trPr>
+        <w:tc>
+          <w:tcPr>
+            <w:tcW w:w="1434" w:type="dxa"/>
+          </w:tcPr>
+          <w:p>
+            <w:pPr>
+              <w:rPr>
+                <w:rFonts w:ascii="Calibri" w:hAnsi="Calibri"/>
+                <w:b/>
+                <w:bCs/>
+                <w:sz w:val="20"/>
+              </w:rPr>
+            </w:pPr>
+            <w:r>
+              <w:rPr>
+                <w:rFonts w:ascii="Calibri" w:hAnsi="Calibri"/>
+                <w:b/>
+                <w:bCs/>
+                <w:sz w:val="20"/>
+              </w:rPr>
+              <w:t>Efecto</w:t>
+            </w:r>
+          </w:p>
+        </w:tc>
+        <w:tc>
+          <w:tcPr>
+            <w:tcW w:w="7952" w:type="dxa"/>
+          </w:tcPr>
+          <w:p>
+            <w:pPr>
+              <w:rPr>
+                <w:rFonts w:ascii="Calibri" w:hAnsi="Calibri"/>
+                <w:szCs w:val="22"/>
+              </w:rPr>
+            </w:pPr>
+            <w:proofErr w:type="spellStart"/>
+            <w:r>
+              <w:rPr>
+                <w:rFonts w:ascii="Calibri" w:hAnsi="Calibri"/>
+                <w:szCs w:val="22"/>
+              </w:rPr>
+              <w:t>NInguno</w:t>
+            </w:r>
+            <w:proofErr w:type="spellEnd"/>
+          </w:p>
+        </w:tc>
+      </w:tr>
+    </w:tbl>
+    <w:p/>
     <w:p>
       <w:pPr>
         <w:rPr>
@@ -24718,6 +25232,60 @@
           <w:rFonts w:ascii="Calibri" w:hAnsi="Calibri"/>
         </w:rPr>
       </w:pPr>
+      <w:r>
+        <w:rPr>
+          <w:rFonts w:ascii="Calibri" w:hAnsi="Calibri"/>
+          <w:noProof/>
+        </w:rPr>
+        <w:drawing>
+          <wp:inline distT="0" distB="0" distL="0" distR="0">
+            <wp:extent cx="5940425" cy="2736850"/>
+            <wp:effectExtent l="0" t="0" r="3175" b="6350"/>
+            <wp:docPr id="11" name="Imagen 11" descr="C:\Users\fabri\Videos\Captures\15.png"/>
+            <wp:cNvGraphicFramePr>
+              <a:graphicFrameLocks xmlns:a="http://schemas.openxmlformats.org/drawingml/2006/main" noChangeAspect="1"/>
+            </wp:cNvGraphicFramePr>
+            <a:graphic xmlns:a="http://schemas.openxmlformats.org/drawingml/2006/main">
+              <a:graphicData uri="http://schemas.openxmlformats.org/drawingml/2006/picture">
+                <pic:pic xmlns:pic="http://schemas.openxmlformats.org/drawingml/2006/picture">
+                  <pic:nvPicPr>
+                    <pic:cNvPr id="0" name="Picture 3" descr="C:\Users\fabri\Videos\Captures\15.png"/>
+                    <pic:cNvPicPr>
+                      <a:picLocks noChangeAspect="1" noChangeArrowheads="1"/>
+                    </pic:cNvPicPr>
+                  </pic:nvPicPr>
+                  <pic:blipFill>
+                    <a:blip r:embed="rId20">
+                      <a:extLst>
+                        <a:ext uri="{28A0092B-C50C-407E-A947-70E740481C1C}">
+                          <a14:useLocalDpi xmlns:a14="http://schemas.microsoft.com/office/drawing/2010/main" val="0"/>
+                        </a:ext>
+                      </a:extLst>
+                    </a:blip>
+                    <a:srcRect/>
+                    <a:stretch>
+                      <a:fillRect/>
+                    </a:stretch>
+                  </pic:blipFill>
+                  <pic:spPr bwMode="auto">
+                    <a:xfrm>
+                      <a:off x="0" y="0"/>
+                      <a:ext cx="5940425" cy="2736850"/>
+                    </a:xfrm>
+                    <a:prstGeom prst="rect">
+                      <a:avLst/>
+                    </a:prstGeom>
+                    <a:noFill/>
+                    <a:ln>
+                      <a:noFill/>
+                    </a:ln>
+                  </pic:spPr>
+                </pic:pic>
+              </a:graphicData>
+            </a:graphic>
+          </wp:inline>
+        </w:drawing>
+      </w:r>
     </w:p>
     <w:p>
       <w:pPr>
@@ -24831,13 +25399,13 @@
         </w:rPr>
         <w:t xml:space="preserve"> de evento</w:t>
       </w:r>
+      <w:proofErr w:type="gramStart"/>
       <w:r>
         <w:rPr>
           <w:color w:val="FF0000"/>
         </w:rPr>
         <w:t>]</w:t>
       </w:r>
-      <w:proofErr w:type="gramStart"/>
       <w:r>
         <w:t>:</w:t>
       </w:r>
@@ -24907,13 +25475,13 @@
         </w:rPr>
         <w:t>evento</w:t>
       </w:r>
+      <w:proofErr w:type="gramStart"/>
       <w:r>
         <w:rPr>
           <w:color w:val="FF0000"/>
         </w:rPr>
         <w:t>]</w:t>
       </w:r>
-      <w:proofErr w:type="gramStart"/>
       <w:r>
         <w:t>:</w:t>
       </w:r>
@@ -25002,13 +25570,13 @@
         </w:rPr>
         <w:t xml:space="preserve"> de evento</w:t>
       </w:r>
+      <w:proofErr w:type="gramStart"/>
       <w:r>
         <w:rPr>
           <w:color w:val="FF0000"/>
         </w:rPr>
         <w:t>]</w:t>
       </w:r>
-      <w:proofErr w:type="gramStart"/>
       <w:r>
         <w:t>:</w:t>
       </w:r>
@@ -25078,13 +25646,13 @@
         </w:rPr>
         <w:t>evento</w:t>
       </w:r>
+      <w:proofErr w:type="gramStart"/>
       <w:r>
         <w:rPr>
           <w:color w:val="FF0000"/>
         </w:rPr>
         <w:t>]</w:t>
       </w:r>
-      <w:proofErr w:type="gramStart"/>
       <w:r>
         <w:t>:</w:t>
       </w:r>
@@ -25176,13 +25744,13 @@
         </w:rPr>
         <w:t xml:space="preserve"> de evento</w:t>
       </w:r>
+      <w:proofErr w:type="gramStart"/>
       <w:r>
         <w:rPr>
           <w:color w:val="FF0000"/>
         </w:rPr>
         <w:t>]</w:t>
       </w:r>
-      <w:proofErr w:type="gramStart"/>
       <w:r>
         <w:t>:</w:t>
       </w:r>
@@ -25252,13 +25820,13 @@
         </w:rPr>
         <w:t>evento</w:t>
       </w:r>
+      <w:proofErr w:type="gramStart"/>
       <w:r>
         <w:rPr>
           <w:color w:val="FF0000"/>
         </w:rPr>
         <w:t>]</w:t>
       </w:r>
-      <w:proofErr w:type="gramStart"/>
       <w:r>
         <w:t>:</w:t>
       </w:r>
@@ -25310,9 +25878,9 @@
       </w:pPr>
     </w:p>
     <w:sectPr>
-      <w:headerReference w:type="default" r:id="rId20"/>
-      <w:footerReference w:type="even" r:id="rId21"/>
-      <w:footerReference w:type="default" r:id="rId22"/>
+      <w:headerReference w:type="default" r:id="rId21"/>
+      <w:footerReference w:type="even" r:id="rId22"/>
+      <w:footerReference w:type="default" r:id="rId23"/>
       <w:pgSz w:w="11907" w:h="16840" w:code="9"/>
       <w:pgMar w:top="1418" w:right="1134" w:bottom="1418" w:left="1418" w:header="709" w:footer="709" w:gutter="0"/>
       <w:pgNumType w:start="0"/>
@@ -25325,7 +25893,7 @@
 </file>
 
 <file path=word/endnotes.xml><?xml version="1.0" encoding="utf-8"?>
-<w:endnotes xmlns:wpc="http://schemas.microsoft.com/office/word/2010/wordprocessingCanvas" xmlns:mc="http://schemas.openxmlformats.org/markup-compatibility/2006" xmlns:o="urn:schemas-microsoft-com:office:office" xmlns:r="http://schemas.openxmlformats.org/officeDocument/2006/relationships" xmlns:m="http://schemas.openxmlformats.org/officeDocument/2006/math" xmlns:v="urn:schemas-microsoft-com:vml" xmlns:wp14="http://schemas.microsoft.com/office/word/2010/wordprocessingDrawing" xmlns:wp="http://schemas.openxmlformats.org/drawingml/2006/wordprocessingDrawing" xmlns:w10="urn:schemas-microsoft-com:office:word" xmlns:w="http://schemas.openxmlformats.org/wordprocessingml/2006/main" xmlns:w14="http://schemas.microsoft.com/office/word/2010/wordml" xmlns:wpg="http://schemas.microsoft.com/office/word/2010/wordprocessingGroup" xmlns:wpi="http://schemas.microsoft.com/office/word/2010/wordprocessingInk" xmlns:wne="http://schemas.microsoft.com/office/word/2006/wordml" xmlns:wps="http://schemas.microsoft.com/office/word/2010/wordprocessingShape" mc:Ignorable="w14 wp14">
+<w:endnotes xmlns:wpc="http://schemas.microsoft.com/office/word/2010/wordprocessingCanvas" xmlns:cx="http://schemas.microsoft.com/office/drawing/2014/chartex" xmlns:cx1="http://schemas.microsoft.com/office/drawing/2015/9/8/chartex" xmlns:cx2="http://schemas.microsoft.com/office/drawing/2015/10/21/chartex" xmlns:cx3="http://schemas.microsoft.com/office/drawing/2016/5/9/chartex" xmlns:cx4="http://schemas.microsoft.com/office/drawing/2016/5/10/chartex" xmlns:cx5="http://schemas.microsoft.com/office/drawing/2016/5/11/chartex" xmlns:cx6="http://schemas.microsoft.com/office/drawing/2016/5/12/chartex" xmlns:cx7="http://schemas.microsoft.com/office/drawing/2016/5/13/chartex" xmlns:cx8="http://schemas.microsoft.com/office/drawing/2016/5/14/chartex" xmlns:mc="http://schemas.openxmlformats.org/markup-compatibility/2006" xmlns:aink="http://schemas.microsoft.com/office/drawing/2016/ink" xmlns:am3d="http://schemas.microsoft.com/office/drawing/2017/model3d" xmlns:o="urn:schemas-microsoft-com:office:office" xmlns:r="http://schemas.openxmlformats.org/officeDocument/2006/relationships" xmlns:m="http://schemas.openxmlformats.org/officeDocument/2006/math" xmlns:v="urn:schemas-microsoft-com:vml" xmlns:wp14="http://schemas.microsoft.com/office/word/2010/wordprocessingDrawing" xmlns:wp="http://schemas.openxmlformats.org/drawingml/2006/wordprocessingDrawing" xmlns:w10="urn:schemas-microsoft-com:office:word" xmlns:w="http://schemas.openxmlformats.org/wordprocessingml/2006/main" xmlns:w14="http://schemas.microsoft.com/office/word/2010/wordml" xmlns:w15="http://schemas.microsoft.com/office/word/2012/wordml" xmlns:w16cid="http://schemas.microsoft.com/office/word/2016/wordml/cid" xmlns:w16se="http://schemas.microsoft.com/office/word/2015/wordml/symex" xmlns:wpg="http://schemas.microsoft.com/office/word/2010/wordprocessingGroup" xmlns:wpi="http://schemas.microsoft.com/office/word/2010/wordprocessingInk" xmlns:wne="http://schemas.microsoft.com/office/word/2006/wordml" xmlns:wps="http://schemas.microsoft.com/office/word/2010/wordprocessingShape" mc:Ignorable="w14 w15 w16se w16cid wp14">
   <w:endnote w:type="separator" w:id="-1">
     <w:p>
       <w:r>
@@ -25344,7 +25912,7 @@
 </file>
 
 <file path=word/footer1.xml><?xml version="1.0" encoding="utf-8"?>
-<w:ftr xmlns:wpc="http://schemas.microsoft.com/office/word/2010/wordprocessingCanvas" xmlns:mc="http://schemas.openxmlformats.org/markup-compatibility/2006" xmlns:o="urn:schemas-microsoft-com:office:office" xmlns:r="http://schemas.openxmlformats.org/officeDocument/2006/relationships" xmlns:m="http://schemas.openxmlformats.org/officeDocument/2006/math" xmlns:v="urn:schemas-microsoft-com:vml" xmlns:wp14="http://schemas.microsoft.com/office/word/2010/wordprocessingDrawing" xmlns:wp="http://schemas.openxmlformats.org/drawingml/2006/wordprocessingDrawing" xmlns:w10="urn:schemas-microsoft-com:office:word" xmlns:w="http://schemas.openxmlformats.org/wordprocessingml/2006/main" xmlns:w14="http://schemas.microsoft.com/office/word/2010/wordml" xmlns:wpg="http://schemas.microsoft.com/office/word/2010/wordprocessingGroup" xmlns:wpi="http://schemas.microsoft.com/office/word/2010/wordprocessingInk" xmlns:wne="http://schemas.microsoft.com/office/word/2006/wordml" xmlns:wps="http://schemas.microsoft.com/office/word/2010/wordprocessingShape" mc:Ignorable="w14 wp14">
+<w:ftr xmlns:wpc="http://schemas.microsoft.com/office/word/2010/wordprocessingCanvas" xmlns:cx="http://schemas.microsoft.com/office/drawing/2014/chartex" xmlns:cx1="http://schemas.microsoft.com/office/drawing/2015/9/8/chartex" xmlns:cx2="http://schemas.microsoft.com/office/drawing/2015/10/21/chartex" xmlns:cx3="http://schemas.microsoft.com/office/drawing/2016/5/9/chartex" xmlns:cx4="http://schemas.microsoft.com/office/drawing/2016/5/10/chartex" xmlns:cx5="http://schemas.microsoft.com/office/drawing/2016/5/11/chartex" xmlns:cx6="http://schemas.microsoft.com/office/drawing/2016/5/12/chartex" xmlns:cx7="http://schemas.microsoft.com/office/drawing/2016/5/13/chartex" xmlns:cx8="http://schemas.microsoft.com/office/drawing/2016/5/14/chartex" xmlns:mc="http://schemas.openxmlformats.org/markup-compatibility/2006" xmlns:aink="http://schemas.microsoft.com/office/drawing/2016/ink" xmlns:am3d="http://schemas.microsoft.com/office/drawing/2017/model3d" xmlns:o="urn:schemas-microsoft-com:office:office" xmlns:r="http://schemas.openxmlformats.org/officeDocument/2006/relationships" xmlns:m="http://schemas.openxmlformats.org/officeDocument/2006/math" xmlns:v="urn:schemas-microsoft-com:vml" xmlns:wp14="http://schemas.microsoft.com/office/word/2010/wordprocessingDrawing" xmlns:wp="http://schemas.openxmlformats.org/drawingml/2006/wordprocessingDrawing" xmlns:w10="urn:schemas-microsoft-com:office:word" xmlns:w="http://schemas.openxmlformats.org/wordprocessingml/2006/main" xmlns:w14="http://schemas.microsoft.com/office/word/2010/wordml" xmlns:w15="http://schemas.microsoft.com/office/word/2012/wordml" xmlns:w16cid="http://schemas.microsoft.com/office/word/2016/wordml/cid" xmlns:w16se="http://schemas.microsoft.com/office/word/2015/wordml/symex" xmlns:wpg="http://schemas.microsoft.com/office/word/2010/wordprocessingGroup" xmlns:wpi="http://schemas.microsoft.com/office/word/2010/wordprocessingInk" xmlns:wne="http://schemas.microsoft.com/office/word/2006/wordml" xmlns:wps="http://schemas.microsoft.com/office/word/2010/wordprocessingShape" mc:Ignorable="w14 w15 w16se w16cid wp14">
   <w:p>
     <w:pPr>
       <w:jc w:val="right"/>
@@ -25394,7 +25962,7 @@
 </file>
 
 <file path=word/footer2.xml><?xml version="1.0" encoding="utf-8"?>
-<w:ftr xmlns:wpc="http://schemas.microsoft.com/office/word/2010/wordprocessingCanvas" xmlns:mc="http://schemas.openxmlformats.org/markup-compatibility/2006" xmlns:o="urn:schemas-microsoft-com:office:office" xmlns:r="http://schemas.openxmlformats.org/officeDocument/2006/relationships" xmlns:m="http://schemas.openxmlformats.org/officeDocument/2006/math" xmlns:v="urn:schemas-microsoft-com:vml" xmlns:wp14="http://schemas.microsoft.com/office/word/2010/wordprocessingDrawing" xmlns:wp="http://schemas.openxmlformats.org/drawingml/2006/wordprocessingDrawing" xmlns:w10="urn:schemas-microsoft-com:office:word" xmlns:w="http://schemas.openxmlformats.org/wordprocessingml/2006/main" xmlns:w14="http://schemas.microsoft.com/office/word/2010/wordml" xmlns:wpg="http://schemas.microsoft.com/office/word/2010/wordprocessingGroup" xmlns:wpi="http://schemas.microsoft.com/office/word/2010/wordprocessingInk" xmlns:wne="http://schemas.microsoft.com/office/word/2006/wordml" xmlns:wps="http://schemas.microsoft.com/office/word/2010/wordprocessingShape" mc:Ignorable="w14 wp14">
+<w:ftr xmlns:wpc="http://schemas.microsoft.com/office/word/2010/wordprocessingCanvas" xmlns:cx="http://schemas.microsoft.com/office/drawing/2014/chartex" xmlns:cx1="http://schemas.microsoft.com/office/drawing/2015/9/8/chartex" xmlns:cx2="http://schemas.microsoft.com/office/drawing/2015/10/21/chartex" xmlns:cx3="http://schemas.microsoft.com/office/drawing/2016/5/9/chartex" xmlns:cx4="http://schemas.microsoft.com/office/drawing/2016/5/10/chartex" xmlns:cx5="http://schemas.microsoft.com/office/drawing/2016/5/11/chartex" xmlns:cx6="http://schemas.microsoft.com/office/drawing/2016/5/12/chartex" xmlns:cx7="http://schemas.microsoft.com/office/drawing/2016/5/13/chartex" xmlns:cx8="http://schemas.microsoft.com/office/drawing/2016/5/14/chartex" xmlns:mc="http://schemas.openxmlformats.org/markup-compatibility/2006" xmlns:aink="http://schemas.microsoft.com/office/drawing/2016/ink" xmlns:am3d="http://schemas.microsoft.com/office/drawing/2017/model3d" xmlns:o="urn:schemas-microsoft-com:office:office" xmlns:r="http://schemas.openxmlformats.org/officeDocument/2006/relationships" xmlns:m="http://schemas.openxmlformats.org/officeDocument/2006/math" xmlns:v="urn:schemas-microsoft-com:vml" xmlns:wp14="http://schemas.microsoft.com/office/word/2010/wordprocessingDrawing" xmlns:wp="http://schemas.openxmlformats.org/drawingml/2006/wordprocessingDrawing" xmlns:w10="urn:schemas-microsoft-com:office:word" xmlns:w="http://schemas.openxmlformats.org/wordprocessingml/2006/main" xmlns:w14="http://schemas.microsoft.com/office/word/2010/wordml" xmlns:w15="http://schemas.microsoft.com/office/word/2012/wordml" xmlns:w16cid="http://schemas.microsoft.com/office/word/2016/wordml/cid" xmlns:w16se="http://schemas.microsoft.com/office/word/2015/wordml/symex" xmlns:wpg="http://schemas.microsoft.com/office/word/2010/wordprocessingGroup" xmlns:wpi="http://schemas.microsoft.com/office/word/2010/wordprocessingInk" xmlns:wne="http://schemas.microsoft.com/office/word/2006/wordml" xmlns:wps="http://schemas.microsoft.com/office/word/2010/wordprocessingShape" mc:Ignorable="w14 w15 w16se w16cid wp14">
   <w:tbl>
     <w:tblPr>
       <w:tblW w:w="10092" w:type="dxa"/>
@@ -25596,7 +26164,7 @@
 </file>
 
 <file path=word/footnotes.xml><?xml version="1.0" encoding="utf-8"?>
-<w:footnotes xmlns:wpc="http://schemas.microsoft.com/office/word/2010/wordprocessingCanvas" xmlns:mc="http://schemas.openxmlformats.org/markup-compatibility/2006" xmlns:o="urn:schemas-microsoft-com:office:office" xmlns:r="http://schemas.openxmlformats.org/officeDocument/2006/relationships" xmlns:m="http://schemas.openxmlformats.org/officeDocument/2006/math" xmlns:v="urn:schemas-microsoft-com:vml" xmlns:wp14="http://schemas.microsoft.com/office/word/2010/wordprocessingDrawing" xmlns:wp="http://schemas.openxmlformats.org/drawingml/2006/wordprocessingDrawing" xmlns:w10="urn:schemas-microsoft-com:office:word" xmlns:w="http://schemas.openxmlformats.org/wordprocessingml/2006/main" xmlns:w14="http://schemas.microsoft.com/office/word/2010/wordml" xmlns:wpg="http://schemas.microsoft.com/office/word/2010/wordprocessingGroup" xmlns:wpi="http://schemas.microsoft.com/office/word/2010/wordprocessingInk" xmlns:wne="http://schemas.microsoft.com/office/word/2006/wordml" xmlns:wps="http://schemas.microsoft.com/office/word/2010/wordprocessingShape" mc:Ignorable="w14 wp14">
+<w:footnotes xmlns:wpc="http://schemas.microsoft.com/office/word/2010/wordprocessingCanvas" xmlns:cx="http://schemas.microsoft.com/office/drawing/2014/chartex" xmlns:cx1="http://schemas.microsoft.com/office/drawing/2015/9/8/chartex" xmlns:cx2="http://schemas.microsoft.com/office/drawing/2015/10/21/chartex" xmlns:cx3="http://schemas.microsoft.com/office/drawing/2016/5/9/chartex" xmlns:cx4="http://schemas.microsoft.com/office/drawing/2016/5/10/chartex" xmlns:cx5="http://schemas.microsoft.com/office/drawing/2016/5/11/chartex" xmlns:cx6="http://schemas.microsoft.com/office/drawing/2016/5/12/chartex" xmlns:cx7="http://schemas.microsoft.com/office/drawing/2016/5/13/chartex" xmlns:cx8="http://schemas.microsoft.com/office/drawing/2016/5/14/chartex" xmlns:mc="http://schemas.openxmlformats.org/markup-compatibility/2006" xmlns:aink="http://schemas.microsoft.com/office/drawing/2016/ink" xmlns:am3d="http://schemas.microsoft.com/office/drawing/2017/model3d" xmlns:o="urn:schemas-microsoft-com:office:office" xmlns:r="http://schemas.openxmlformats.org/officeDocument/2006/relationships" xmlns:m="http://schemas.openxmlformats.org/officeDocument/2006/math" xmlns:v="urn:schemas-microsoft-com:vml" xmlns:wp14="http://schemas.microsoft.com/office/word/2010/wordprocessingDrawing" xmlns:wp="http://schemas.openxmlformats.org/drawingml/2006/wordprocessingDrawing" xmlns:w10="urn:schemas-microsoft-com:office:word" xmlns:w="http://schemas.openxmlformats.org/wordprocessingml/2006/main" xmlns:w14="http://schemas.microsoft.com/office/word/2010/wordml" xmlns:w15="http://schemas.microsoft.com/office/word/2012/wordml" xmlns:w16cid="http://schemas.microsoft.com/office/word/2016/wordml/cid" xmlns:w16se="http://schemas.microsoft.com/office/word/2015/wordml/symex" xmlns:wpg="http://schemas.microsoft.com/office/word/2010/wordprocessingGroup" xmlns:wpi="http://schemas.microsoft.com/office/word/2010/wordprocessingInk" xmlns:wne="http://schemas.microsoft.com/office/word/2006/wordml" xmlns:wps="http://schemas.microsoft.com/office/word/2010/wordprocessingShape" mc:Ignorable="w14 w15 w16se w16cid wp14">
   <w:footnote w:type="separator" w:id="-1">
     <w:p>
       <w:r>
@@ -25615,7 +26183,7 @@
 </file>
 
 <file path=word/header1.xml><?xml version="1.0" encoding="utf-8"?>
-<w:hdr xmlns:wpc="http://schemas.microsoft.com/office/word/2010/wordprocessingCanvas" xmlns:mc="http://schemas.openxmlformats.org/markup-compatibility/2006" xmlns:o="urn:schemas-microsoft-com:office:office" xmlns:r="http://schemas.openxmlformats.org/officeDocument/2006/relationships" xmlns:m="http://schemas.openxmlformats.org/officeDocument/2006/math" xmlns:v="urn:schemas-microsoft-com:vml" xmlns:wp14="http://schemas.microsoft.com/office/word/2010/wordprocessingDrawing" xmlns:wp="http://schemas.openxmlformats.org/drawingml/2006/wordprocessingDrawing" xmlns:w10="urn:schemas-microsoft-com:office:word" xmlns:w="http://schemas.openxmlformats.org/wordprocessingml/2006/main" xmlns:w14="http://schemas.microsoft.com/office/word/2010/wordml" xmlns:wpg="http://schemas.microsoft.com/office/word/2010/wordprocessingGroup" xmlns:wpi="http://schemas.microsoft.com/office/word/2010/wordprocessingInk" xmlns:wne="http://schemas.microsoft.com/office/word/2006/wordml" xmlns:wps="http://schemas.microsoft.com/office/word/2010/wordprocessingShape" mc:Ignorable="w14 wp14">
+<w:hdr xmlns:wpc="http://schemas.microsoft.com/office/word/2010/wordprocessingCanvas" xmlns:cx="http://schemas.microsoft.com/office/drawing/2014/chartex" xmlns:cx1="http://schemas.microsoft.com/office/drawing/2015/9/8/chartex" xmlns:cx2="http://schemas.microsoft.com/office/drawing/2015/10/21/chartex" xmlns:cx3="http://schemas.microsoft.com/office/drawing/2016/5/9/chartex" xmlns:cx4="http://schemas.microsoft.com/office/drawing/2016/5/10/chartex" xmlns:cx5="http://schemas.microsoft.com/office/drawing/2016/5/11/chartex" xmlns:cx6="http://schemas.microsoft.com/office/drawing/2016/5/12/chartex" xmlns:cx7="http://schemas.microsoft.com/office/drawing/2016/5/13/chartex" xmlns:cx8="http://schemas.microsoft.com/office/drawing/2016/5/14/chartex" xmlns:mc="http://schemas.openxmlformats.org/markup-compatibility/2006" xmlns:aink="http://schemas.microsoft.com/office/drawing/2016/ink" xmlns:am3d="http://schemas.microsoft.com/office/drawing/2017/model3d" xmlns:o="urn:schemas-microsoft-com:office:office" xmlns:r="http://schemas.openxmlformats.org/officeDocument/2006/relationships" xmlns:m="http://schemas.openxmlformats.org/officeDocument/2006/math" xmlns:v="urn:schemas-microsoft-com:vml" xmlns:wp14="http://schemas.microsoft.com/office/word/2010/wordprocessingDrawing" xmlns:wp="http://schemas.openxmlformats.org/drawingml/2006/wordprocessingDrawing" xmlns:w10="urn:schemas-microsoft-com:office:word" xmlns:w="http://schemas.openxmlformats.org/wordprocessingml/2006/main" xmlns:w14="http://schemas.microsoft.com/office/word/2010/wordml" xmlns:w15="http://schemas.microsoft.com/office/word/2012/wordml" xmlns:w16cid="http://schemas.microsoft.com/office/word/2016/wordml/cid" xmlns:w16se="http://schemas.microsoft.com/office/word/2015/wordml/symex" xmlns:wpg="http://schemas.microsoft.com/office/word/2010/wordprocessingGroup" xmlns:wpi="http://schemas.microsoft.com/office/word/2010/wordprocessingInk" xmlns:wne="http://schemas.microsoft.com/office/word/2006/wordml" xmlns:wps="http://schemas.microsoft.com/office/word/2010/wordprocessingShape" mc:Ignorable="w14 w15 w16se w16cid wp14">
   <w:tbl>
     <w:tblPr>
       <w:tblW w:w="10014" w:type="dxa"/>
@@ -25983,8 +26551,8 @@
 </file>
 
 <file path=word/numbering.xml><?xml version="1.0" encoding="utf-8"?>
-<w:numbering xmlns:wpc="http://schemas.microsoft.com/office/word/2010/wordprocessingCanvas" xmlns:mc="http://schemas.openxmlformats.org/markup-compatibility/2006" xmlns:o="urn:schemas-microsoft-com:office:office" xmlns:r="http://schemas.openxmlformats.org/officeDocument/2006/relationships" xmlns:m="http://schemas.openxmlformats.org/officeDocument/2006/math" xmlns:v="urn:schemas-microsoft-com:vml" xmlns:wp14="http://schemas.microsoft.com/office/word/2010/wordprocessingDrawing" xmlns:wp="http://schemas.openxmlformats.org/drawingml/2006/wordprocessingDrawing" xmlns:w10="urn:schemas-microsoft-com:office:word" xmlns:w="http://schemas.openxmlformats.org/wordprocessingml/2006/main" xmlns:w14="http://schemas.microsoft.com/office/word/2010/wordml" xmlns:wpg="http://schemas.microsoft.com/office/word/2010/wordprocessingGroup" xmlns:wpi="http://schemas.microsoft.com/office/word/2010/wordprocessingInk" xmlns:wne="http://schemas.microsoft.com/office/word/2006/wordml" xmlns:wps="http://schemas.microsoft.com/office/word/2010/wordprocessingShape" mc:Ignorable="w14 wp14">
-  <w:abstractNum w:abstractNumId="0">
+<w:numbering xmlns:wpc="http://schemas.microsoft.com/office/word/2010/wordprocessingCanvas" xmlns:cx="http://schemas.microsoft.com/office/drawing/2014/chartex" xmlns:cx1="http://schemas.microsoft.com/office/drawing/2015/9/8/chartex" xmlns:cx2="http://schemas.microsoft.com/office/drawing/2015/10/21/chartex" xmlns:cx3="http://schemas.microsoft.com/office/drawing/2016/5/9/chartex" xmlns:cx4="http://schemas.microsoft.com/office/drawing/2016/5/10/chartex" xmlns:cx5="http://schemas.microsoft.com/office/drawing/2016/5/11/chartex" xmlns:cx6="http://schemas.microsoft.com/office/drawing/2016/5/12/chartex" xmlns:cx7="http://schemas.microsoft.com/office/drawing/2016/5/13/chartex" xmlns:cx8="http://schemas.microsoft.com/office/drawing/2016/5/14/chartex" xmlns:mc="http://schemas.openxmlformats.org/markup-compatibility/2006" xmlns:aink="http://schemas.microsoft.com/office/drawing/2016/ink" xmlns:am3d="http://schemas.microsoft.com/office/drawing/2017/model3d" xmlns:o="urn:schemas-microsoft-com:office:office" xmlns:r="http://schemas.openxmlformats.org/officeDocument/2006/relationships" xmlns:m="http://schemas.openxmlformats.org/officeDocument/2006/math" xmlns:v="urn:schemas-microsoft-com:vml" xmlns:wp14="http://schemas.microsoft.com/office/word/2010/wordprocessingDrawing" xmlns:wp="http://schemas.openxmlformats.org/drawingml/2006/wordprocessingDrawing" xmlns:w10="urn:schemas-microsoft-com:office:word" xmlns:w="http://schemas.openxmlformats.org/wordprocessingml/2006/main" xmlns:w14="http://schemas.microsoft.com/office/word/2010/wordml" xmlns:w15="http://schemas.microsoft.com/office/word/2012/wordml" xmlns:w16cid="http://schemas.microsoft.com/office/word/2016/wordml/cid" xmlns:w16se="http://schemas.microsoft.com/office/word/2015/wordml/symex" xmlns:wpg="http://schemas.microsoft.com/office/word/2010/wordprocessingGroup" xmlns:wpi="http://schemas.microsoft.com/office/word/2010/wordprocessingInk" xmlns:wne="http://schemas.microsoft.com/office/word/2006/wordml" xmlns:wps="http://schemas.microsoft.com/office/word/2010/wordprocessingShape" mc:Ignorable="w14 w15 w16se w16cid wp14">
+  <w:abstractNum w:abstractNumId="0" w15:restartNumberingAfterBreak="0">
     <w:nsid w:val="00C11893"/>
     <w:multiLevelType w:val="hybridMultilevel"/>
     <w:tmpl w:val="3A36873E"/>
@@ -26073,7 +26641,7 @@
       </w:pPr>
     </w:lvl>
   </w:abstractNum>
-  <w:abstractNum w:abstractNumId="1">
+  <w:abstractNum w:abstractNumId="1" w15:restartNumberingAfterBreak="0">
     <w:nsid w:val="01195CF5"/>
     <w:multiLevelType w:val="hybridMultilevel"/>
     <w:tmpl w:val="F12E0150"/>
@@ -26186,7 +26754,7 @@
       </w:rPr>
     </w:lvl>
   </w:abstractNum>
-  <w:abstractNum w:abstractNumId="2">
+  <w:abstractNum w:abstractNumId="2" w15:restartNumberingAfterBreak="0">
     <w:nsid w:val="070F7507"/>
     <w:multiLevelType w:val="hybridMultilevel"/>
     <w:tmpl w:val="A4025D48"/>
@@ -26299,7 +26867,7 @@
       </w:rPr>
     </w:lvl>
   </w:abstractNum>
-  <w:abstractNum w:abstractNumId="3">
+  <w:abstractNum w:abstractNumId="3" w15:restartNumberingAfterBreak="0">
     <w:nsid w:val="0A5210BF"/>
     <w:multiLevelType w:val="multilevel"/>
     <w:tmpl w:val="2FCC288C"/>
@@ -26412,7 +26980,7 @@
       </w:rPr>
     </w:lvl>
   </w:abstractNum>
-  <w:abstractNum w:abstractNumId="4">
+  <w:abstractNum w:abstractNumId="4" w15:restartNumberingAfterBreak="0">
     <w:nsid w:val="0BE04E25"/>
     <w:multiLevelType w:val="multilevel"/>
     <w:tmpl w:val="550ABFC2"/>
@@ -26510,7 +27078,7 @@
       </w:pPr>
     </w:lvl>
   </w:abstractNum>
-  <w:abstractNum w:abstractNumId="5">
+  <w:abstractNum w:abstractNumId="5" w15:restartNumberingAfterBreak="0">
     <w:nsid w:val="0DBC1D8C"/>
     <w:multiLevelType w:val="hybridMultilevel"/>
     <w:tmpl w:val="93BC155C"/>
@@ -26623,7 +27191,7 @@
       </w:rPr>
     </w:lvl>
   </w:abstractNum>
-  <w:abstractNum w:abstractNumId="6">
+  <w:abstractNum w:abstractNumId="6" w15:restartNumberingAfterBreak="0">
     <w:nsid w:val="161E1FD8"/>
     <w:multiLevelType w:val="hybridMultilevel"/>
     <w:tmpl w:val="78802EDC"/>
@@ -26712,7 +27280,7 @@
       </w:pPr>
     </w:lvl>
   </w:abstractNum>
-  <w:abstractNum w:abstractNumId="7">
+  <w:abstractNum w:abstractNumId="7" w15:restartNumberingAfterBreak="0">
     <w:nsid w:val="1E0E366A"/>
     <w:multiLevelType w:val="hybridMultilevel"/>
     <w:tmpl w:val="0C64B0B6"/>
@@ -26825,7 +27393,7 @@
       </w:rPr>
     </w:lvl>
   </w:abstractNum>
-  <w:abstractNum w:abstractNumId="8">
+  <w:abstractNum w:abstractNumId="8" w15:restartNumberingAfterBreak="0">
     <w:nsid w:val="1E5C55D4"/>
     <w:multiLevelType w:val="hybridMultilevel"/>
     <w:tmpl w:val="AE581930"/>
@@ -26938,7 +27506,7 @@
       </w:rPr>
     </w:lvl>
   </w:abstractNum>
-  <w:abstractNum w:abstractNumId="9">
+  <w:abstractNum w:abstractNumId="9" w15:restartNumberingAfterBreak="0">
     <w:nsid w:val="243F356D"/>
     <w:multiLevelType w:val="hybridMultilevel"/>
     <w:tmpl w:val="18E8D1F2"/>
@@ -27027,7 +27595,7 @@
       </w:pPr>
     </w:lvl>
   </w:abstractNum>
-  <w:abstractNum w:abstractNumId="10">
+  <w:abstractNum w:abstractNumId="10" w15:restartNumberingAfterBreak="0">
     <w:nsid w:val="29833E69"/>
     <w:multiLevelType w:val="hybridMultilevel"/>
     <w:tmpl w:val="445A7BDA"/>
@@ -27140,7 +27708,7 @@
       </w:rPr>
     </w:lvl>
   </w:abstractNum>
-  <w:abstractNum w:abstractNumId="11">
+  <w:abstractNum w:abstractNumId="11" w15:restartNumberingAfterBreak="0">
     <w:nsid w:val="2D4D0DE9"/>
     <w:multiLevelType w:val="hybridMultilevel"/>
     <w:tmpl w:val="9FD429FC"/>
@@ -27253,7 +27821,7 @@
       </w:rPr>
     </w:lvl>
   </w:abstractNum>
-  <w:abstractNum w:abstractNumId="12">
+  <w:abstractNum w:abstractNumId="12" w15:restartNumberingAfterBreak="0">
     <w:nsid w:val="39AA6C1D"/>
     <w:multiLevelType w:val="hybridMultilevel"/>
     <w:tmpl w:val="5BE624E0"/>
@@ -27343,7 +27911,7 @@
       </w:pPr>
     </w:lvl>
   </w:abstractNum>
-  <w:abstractNum w:abstractNumId="13">
+  <w:abstractNum w:abstractNumId="13" w15:restartNumberingAfterBreak="0">
     <w:nsid w:val="40FC531D"/>
     <w:multiLevelType w:val="hybridMultilevel"/>
     <w:tmpl w:val="9712F3EE"/>
@@ -27455,7 +28023,7 @@
       </w:rPr>
     </w:lvl>
   </w:abstractNum>
-  <w:abstractNum w:abstractNumId="14">
+  <w:abstractNum w:abstractNumId="14" w15:restartNumberingAfterBreak="0">
     <w:nsid w:val="4358584D"/>
     <w:multiLevelType w:val="hybridMultilevel"/>
     <w:tmpl w:val="933E41CC"/>
@@ -27570,7 +28138,7 @@
       </w:rPr>
     </w:lvl>
   </w:abstractNum>
-  <w:abstractNum w:abstractNumId="15">
+  <w:abstractNum w:abstractNumId="15" w15:restartNumberingAfterBreak="0">
     <w:nsid w:val="45871D7B"/>
     <w:multiLevelType w:val="hybridMultilevel"/>
     <w:tmpl w:val="6C069144"/>
@@ -27656,7 +28224,7 @@
       </w:pPr>
     </w:lvl>
   </w:abstractNum>
-  <w:abstractNum w:abstractNumId="16">
+  <w:abstractNum w:abstractNumId="16" w15:restartNumberingAfterBreak="0">
     <w:nsid w:val="45AC0FED"/>
     <w:multiLevelType w:val="hybridMultilevel"/>
     <w:tmpl w:val="4768CB5E"/>
@@ -27769,7 +28337,7 @@
       </w:rPr>
     </w:lvl>
   </w:abstractNum>
-  <w:abstractNum w:abstractNumId="17">
+  <w:abstractNum w:abstractNumId="17" w15:restartNumberingAfterBreak="0">
     <w:nsid w:val="4F717A7C"/>
     <w:multiLevelType w:val="hybridMultilevel"/>
     <w:tmpl w:val="2FBA3ED0"/>
@@ -27859,7 +28427,7 @@
       </w:pPr>
     </w:lvl>
   </w:abstractNum>
-  <w:abstractNum w:abstractNumId="18">
+  <w:abstractNum w:abstractNumId="18" w15:restartNumberingAfterBreak="0">
     <w:nsid w:val="506042D0"/>
     <w:multiLevelType w:val="hybridMultilevel"/>
     <w:tmpl w:val="46B4F328"/>
@@ -27972,7 +28540,7 @@
       </w:rPr>
     </w:lvl>
   </w:abstractNum>
-  <w:abstractNum w:abstractNumId="19">
+  <w:abstractNum w:abstractNumId="19" w15:restartNumberingAfterBreak="0">
     <w:nsid w:val="675D190D"/>
     <w:multiLevelType w:val="hybridMultilevel"/>
     <w:tmpl w:val="6DAE413A"/>
@@ -28058,7 +28626,7 @@
       </w:pPr>
     </w:lvl>
   </w:abstractNum>
-  <w:abstractNum w:abstractNumId="20">
+  <w:abstractNum w:abstractNumId="20" w15:restartNumberingAfterBreak="0">
     <w:nsid w:val="67FA386A"/>
     <w:multiLevelType w:val="multilevel"/>
     <w:tmpl w:val="D5B88A8E"/>
@@ -28198,7 +28766,7 @@
       </w:rPr>
     </w:lvl>
   </w:abstractNum>
-  <w:abstractNum w:abstractNumId="21">
+  <w:abstractNum w:abstractNumId="21" w15:restartNumberingAfterBreak="0">
     <w:nsid w:val="6CEE4740"/>
     <w:multiLevelType w:val="hybridMultilevel"/>
     <w:tmpl w:val="20326C8C"/>
@@ -28311,7 +28879,7 @@
       </w:rPr>
     </w:lvl>
   </w:abstractNum>
-  <w:abstractNum w:abstractNumId="22">
+  <w:abstractNum w:abstractNumId="22" w15:restartNumberingAfterBreak="0">
     <w:nsid w:val="6D483A1D"/>
     <w:multiLevelType w:val="hybridMultilevel"/>
     <w:tmpl w:val="D2DCBC90"/>
@@ -28424,7 +28992,7 @@
       </w:rPr>
     </w:lvl>
   </w:abstractNum>
-  <w:abstractNum w:abstractNumId="23">
+  <w:abstractNum w:abstractNumId="23" w15:restartNumberingAfterBreak="0">
     <w:nsid w:val="77AC5794"/>
     <w:multiLevelType w:val="hybridMultilevel"/>
     <w:tmpl w:val="2080304A"/>
@@ -28513,7 +29081,7 @@
       </w:pPr>
     </w:lvl>
   </w:abstractNum>
-  <w:abstractNum w:abstractNumId="24">
+  <w:abstractNum w:abstractNumId="24" w15:restartNumberingAfterBreak="0">
     <w:nsid w:val="79697E3A"/>
     <w:multiLevelType w:val="hybridMultilevel"/>
     <w:tmpl w:val="BA249BE2"/>
@@ -28730,7 +29298,7 @@
 </file>
 
 <file path=word/styles.xml><?xml version="1.0" encoding="utf-8"?>
-<w:styles xmlns:mc="http://schemas.openxmlformats.org/markup-compatibility/2006" xmlns:r="http://schemas.openxmlformats.org/officeDocument/2006/relationships" xmlns:w="http://schemas.openxmlformats.org/wordprocessingml/2006/main" xmlns:w14="http://schemas.microsoft.com/office/word/2010/wordml" mc:Ignorable="w14">
+<w:styles xmlns:mc="http://schemas.openxmlformats.org/markup-compatibility/2006" xmlns:r="http://schemas.openxmlformats.org/officeDocument/2006/relationships" xmlns:w="http://schemas.openxmlformats.org/wordprocessingml/2006/main" xmlns:w14="http://schemas.microsoft.com/office/word/2010/wordml" xmlns:w15="http://schemas.microsoft.com/office/word/2012/wordml" xmlns:w16cid="http://schemas.microsoft.com/office/word/2016/wordml/cid" xmlns:w16se="http://schemas.microsoft.com/office/word/2015/wordml/symex" mc:Ignorable="w14 w15 w16se w16cid">
   <w:docDefaults>
     <w:rPrDefault>
       <w:rPr>
@@ -28740,144 +29308,382 @@
     </w:rPrDefault>
     <w:pPrDefault/>
   </w:docDefaults>
-  <w:latentStyles w:defLockedState="0" w:defUIPriority="99" w:defSemiHidden="1" w:defUnhideWhenUsed="1" w:defQFormat="0" w:count="267">
-    <w:lsdException w:name="Normal" w:semiHidden="0" w:uiPriority="0" w:unhideWhenUsed="0" w:qFormat="1"/>
-    <w:lsdException w:name="heading 1" w:semiHidden="0" w:uiPriority="0" w:unhideWhenUsed="0" w:qFormat="1"/>
-    <w:lsdException w:name="heading 2" w:semiHidden="0" w:uiPriority="0" w:unhideWhenUsed="0" w:qFormat="1"/>
-    <w:lsdException w:name="heading 3" w:semiHidden="0" w:uiPriority="0" w:unhideWhenUsed="0" w:qFormat="1"/>
-    <w:lsdException w:name="heading 4" w:semiHidden="0" w:uiPriority="0" w:unhideWhenUsed="0" w:qFormat="1"/>
-    <w:lsdException w:name="heading 5" w:semiHidden="0" w:uiPriority="0" w:unhideWhenUsed="0" w:qFormat="1"/>
-    <w:lsdException w:name="heading 6" w:semiHidden="0" w:uiPriority="0" w:unhideWhenUsed="0" w:qFormat="1"/>
-    <w:lsdException w:name="heading 7" w:semiHidden="0" w:uiPriority="0" w:unhideWhenUsed="0" w:qFormat="1"/>
-    <w:lsdException w:name="heading 8" w:semiHidden="0" w:uiPriority="0" w:unhideWhenUsed="0" w:qFormat="1"/>
-    <w:lsdException w:name="heading 9" w:semiHidden="0" w:uiPriority="0" w:unhideWhenUsed="0" w:qFormat="1"/>
-    <w:lsdException w:name="toc 1" w:uiPriority="39"/>
-    <w:lsdException w:name="toc 2" w:uiPriority="39"/>
-    <w:lsdException w:name="toc 3" w:uiPriority="39"/>
-    <w:lsdException w:name="toc 4" w:uiPriority="39"/>
-    <w:lsdException w:name="toc 5" w:uiPriority="39"/>
-    <w:lsdException w:name="toc 6" w:uiPriority="39"/>
-    <w:lsdException w:name="toc 7" w:uiPriority="39"/>
-    <w:lsdException w:name="toc 8" w:uiPriority="39"/>
-    <w:lsdException w:name="toc 9" w:uiPriority="39"/>
-    <w:lsdException w:name="caption" w:uiPriority="35" w:qFormat="1"/>
-    <w:lsdException w:name="Title" w:semiHidden="0" w:uiPriority="10" w:unhideWhenUsed="0" w:qFormat="1"/>
-    <w:lsdException w:name="Default Paragraph Font" w:uiPriority="1"/>
-    <w:lsdException w:name="Subtitle" w:semiHidden="0" w:uiPriority="11" w:unhideWhenUsed="0" w:qFormat="1"/>
-    <w:lsdException w:name="Strong" w:semiHidden="0" w:uiPriority="22" w:unhideWhenUsed="0" w:qFormat="1"/>
-    <w:lsdException w:name="Emphasis" w:semiHidden="0" w:uiPriority="20" w:unhideWhenUsed="0" w:qFormat="1"/>
-    <w:lsdException w:name="Table Grid" w:uiPriority="59"/>
-    <w:lsdException w:name="Placeholder Text" w:unhideWhenUsed="0"/>
-    <w:lsdException w:name="No Spacing" w:semiHidden="0" w:uiPriority="1" w:unhideWhenUsed="0" w:qFormat="1"/>
-    <w:lsdException w:name="Light Shading" w:semiHidden="0" w:uiPriority="60" w:unhideWhenUsed="0"/>
-    <w:lsdException w:name="Light List" w:semiHidden="0" w:uiPriority="61" w:unhideWhenUsed="0"/>
-    <w:lsdException w:name="Light Grid" w:semiHidden="0" w:uiPriority="62" w:unhideWhenUsed="0"/>
-    <w:lsdException w:name="Medium Shading 1" w:semiHidden="0" w:uiPriority="63" w:unhideWhenUsed="0"/>
-    <w:lsdException w:name="Medium Shading 2" w:semiHidden="0" w:uiPriority="64" w:unhideWhenUsed="0"/>
-    <w:lsdException w:name="Medium List 1" w:semiHidden="0" w:uiPriority="65" w:unhideWhenUsed="0"/>
-    <w:lsdException w:name="Medium List 2" w:semiHidden="0" w:uiPriority="66" w:unhideWhenUsed="0"/>
-    <w:lsdException w:name="Medium Grid 1" w:semiHidden="0" w:uiPriority="67" w:unhideWhenUsed="0"/>
-    <w:lsdException w:name="Medium Grid 2" w:semiHidden="0" w:uiPriority="68" w:unhideWhenUsed="0"/>
-    <w:lsdException w:name="Medium Grid 3" w:semiHidden="0" w:uiPriority="69" w:unhideWhenUsed="0"/>
-    <w:lsdException w:name="Dark List" w:semiHidden="0" w:uiPriority="70" w:unhideWhenUsed="0"/>
-    <w:lsdException w:name="Colorful Shading" w:semiHidden="0" w:uiPriority="71" w:unhideWhenUsed="0"/>
-    <w:lsdException w:name="Colorful List" w:semiHidden="0" w:uiPriority="72" w:unhideWhenUsed="0"/>
-    <w:lsdException w:name="Colorful Grid" w:semiHidden="0" w:uiPriority="73" w:unhideWhenUsed="0"/>
-    <w:lsdException w:name="Light Shading Accent 1" w:semiHidden="0" w:uiPriority="60" w:unhideWhenUsed="0"/>
-    <w:lsdException w:name="Light List Accent 1" w:semiHidden="0" w:uiPriority="61" w:unhideWhenUsed="0"/>
-    <w:lsdException w:name="Light Grid Accent 1" w:semiHidden="0" w:uiPriority="62" w:unhideWhenUsed="0"/>
-    <w:lsdException w:name="Medium Shading 1 Accent 1" w:semiHidden="0" w:uiPriority="63" w:unhideWhenUsed="0"/>
-    <w:lsdException w:name="Medium Shading 2 Accent 1" w:semiHidden="0" w:uiPriority="64" w:unhideWhenUsed="0"/>
-    <w:lsdException w:name="Medium List 1 Accent 1" w:semiHidden="0" w:uiPriority="65" w:unhideWhenUsed="0"/>
-    <w:lsdException w:name="Revision" w:unhideWhenUsed="0"/>
-    <w:lsdException w:name="List Paragraph" w:semiHidden="0" w:uiPriority="34" w:unhideWhenUsed="0" w:qFormat="1"/>
-    <w:lsdException w:name="Quote" w:semiHidden="0" w:uiPriority="29" w:unhideWhenUsed="0" w:qFormat="1"/>
-    <w:lsdException w:name="Intense Quote" w:semiHidden="0" w:uiPriority="30" w:unhideWhenUsed="0" w:qFormat="1"/>
-    <w:lsdException w:name="Medium List 2 Accent 1" w:semiHidden="0" w:uiPriority="66" w:unhideWhenUsed="0"/>
-    <w:lsdException w:name="Medium Grid 1 Accent 1" w:semiHidden="0" w:uiPriority="67" w:unhideWhenUsed="0"/>
-    <w:lsdException w:name="Medium Grid 2 Accent 1" w:semiHidden="0" w:uiPriority="68" w:unhideWhenUsed="0"/>
-    <w:lsdException w:name="Medium Grid 3 Accent 1" w:semiHidden="0" w:uiPriority="69" w:unhideWhenUsed="0"/>
-    <w:lsdException w:name="Dark List Accent 1" w:semiHidden="0" w:uiPriority="70" w:unhideWhenUsed="0"/>
-    <w:lsdException w:name="Colorful Shading Accent 1" w:semiHidden="0" w:uiPriority="71" w:unhideWhenUsed="0"/>
-    <w:lsdException w:name="Colorful List Accent 1" w:semiHidden="0" w:uiPriority="72" w:unhideWhenUsed="0"/>
-    <w:lsdException w:name="Colorful Grid Accent 1" w:semiHidden="0" w:uiPriority="73" w:unhideWhenUsed="0"/>
-    <w:lsdException w:name="Light Shading Accent 2" w:semiHidden="0" w:uiPriority="60" w:unhideWhenUsed="0"/>
-    <w:lsdException w:name="Light List Accent 2" w:semiHidden="0" w:uiPriority="61" w:unhideWhenUsed="0"/>
-    <w:lsdException w:name="Light Grid Accent 2" w:semiHidden="0" w:uiPriority="62" w:unhideWhenUsed="0"/>
-    <w:lsdException w:name="Medium Shading 1 Accent 2" w:semiHidden="0" w:uiPriority="63" w:unhideWhenUsed="0"/>
-    <w:lsdException w:name="Medium Shading 2 Accent 2" w:semiHidden="0" w:uiPriority="64" w:unhideWhenUsed="0"/>
-    <w:lsdException w:name="Medium List 1 Accent 2" w:semiHidden="0" w:uiPriority="65" w:unhideWhenUsed="0"/>
-    <w:lsdException w:name="Medium List 2 Accent 2" w:semiHidden="0" w:uiPriority="66" w:unhideWhenUsed="0"/>
-    <w:lsdException w:name="Medium Grid 1 Accent 2" w:semiHidden="0" w:uiPriority="67" w:unhideWhenUsed="0"/>
-    <w:lsdException w:name="Medium Grid 2 Accent 2" w:semiHidden="0" w:uiPriority="68" w:unhideWhenUsed="0"/>
-    <w:lsdException w:name="Medium Grid 3 Accent 2" w:semiHidden="0" w:uiPriority="69" w:unhideWhenUsed="0"/>
-    <w:lsdException w:name="Dark List Accent 2" w:semiHidden="0" w:uiPriority="70" w:unhideWhenUsed="0"/>
-    <w:lsdException w:name="Colorful Shading Accent 2" w:semiHidden="0" w:uiPriority="71" w:unhideWhenUsed="0"/>
-    <w:lsdException w:name="Colorful List Accent 2" w:semiHidden="0" w:uiPriority="72" w:unhideWhenUsed="0"/>
-    <w:lsdException w:name="Colorful Grid Accent 2" w:semiHidden="0" w:uiPriority="73" w:unhideWhenUsed="0"/>
-    <w:lsdException w:name="Light Shading Accent 3" w:semiHidden="0" w:uiPriority="60" w:unhideWhenUsed="0"/>
-    <w:lsdException w:name="Light List Accent 3" w:semiHidden="0" w:uiPriority="61" w:unhideWhenUsed="0"/>
-    <w:lsdException w:name="Light Grid Accent 3" w:semiHidden="0" w:uiPriority="62" w:unhideWhenUsed="0"/>
-    <w:lsdException w:name="Medium Shading 1 Accent 3" w:semiHidden="0" w:uiPriority="63" w:unhideWhenUsed="0"/>
-    <w:lsdException w:name="Medium Shading 2 Accent 3" w:semiHidden="0" w:uiPriority="64" w:unhideWhenUsed="0"/>
-    <w:lsdException w:name="Medium List 1 Accent 3" w:semiHidden="0" w:uiPriority="65" w:unhideWhenUsed="0"/>
-    <w:lsdException w:name="Medium List 2 Accent 3" w:semiHidden="0" w:uiPriority="66" w:unhideWhenUsed="0"/>
-    <w:lsdException w:name="Medium Grid 1 Accent 3" w:semiHidden="0" w:uiPriority="67" w:unhideWhenUsed="0"/>
-    <w:lsdException w:name="Medium Grid 2 Accent 3" w:semiHidden="0" w:uiPriority="68" w:unhideWhenUsed="0"/>
-    <w:lsdException w:name="Medium Grid 3 Accent 3" w:semiHidden="0" w:uiPriority="69" w:unhideWhenUsed="0"/>
-    <w:lsdException w:name="Dark List Accent 3" w:semiHidden="0" w:uiPriority="70" w:unhideWhenUsed="0"/>
-    <w:lsdException w:name="Colorful Shading Accent 3" w:semiHidden="0" w:uiPriority="71" w:unhideWhenUsed="0"/>
-    <w:lsdException w:name="Colorful List Accent 3" w:semiHidden="0" w:uiPriority="72" w:unhideWhenUsed="0"/>
-    <w:lsdException w:name="Colorful Grid Accent 3" w:semiHidden="0" w:uiPriority="73" w:unhideWhenUsed="0"/>
-    <w:lsdException w:name="Light Shading Accent 4" w:semiHidden="0" w:uiPriority="60" w:unhideWhenUsed="0"/>
-    <w:lsdException w:name="Light List Accent 4" w:semiHidden="0" w:uiPriority="61" w:unhideWhenUsed="0"/>
-    <w:lsdException w:name="Light Grid Accent 4" w:semiHidden="0" w:uiPriority="62" w:unhideWhenUsed="0"/>
-    <w:lsdException w:name="Medium Shading 1 Accent 4" w:semiHidden="0" w:uiPriority="63" w:unhideWhenUsed="0"/>
-    <w:lsdException w:name="Medium Shading 2 Accent 4" w:semiHidden="0" w:uiPriority="64" w:unhideWhenUsed="0"/>
-    <w:lsdException w:name="Medium List 1 Accent 4" w:semiHidden="0" w:uiPriority="65" w:unhideWhenUsed="0"/>
-    <w:lsdException w:name="Medium List 2 Accent 4" w:semiHidden="0" w:uiPriority="66" w:unhideWhenUsed="0"/>
-    <w:lsdException w:name="Medium Grid 1 Accent 4" w:semiHidden="0" w:uiPriority="67" w:unhideWhenUsed="0"/>
-    <w:lsdException w:name="Medium Grid 2 Accent 4" w:semiHidden="0" w:uiPriority="68" w:unhideWhenUsed="0"/>
-    <w:lsdException w:name="Medium Grid 3 Accent 4" w:semiHidden="0" w:uiPriority="69" w:unhideWhenUsed="0"/>
-    <w:lsdException w:name="Dark List Accent 4" w:semiHidden="0" w:uiPriority="70" w:unhideWhenUsed="0"/>
-    <w:lsdException w:name="Colorful Shading Accent 4" w:semiHidden="0" w:uiPriority="71" w:unhideWhenUsed="0"/>
-    <w:lsdException w:name="Colorful List Accent 4" w:semiHidden="0" w:uiPriority="72" w:unhideWhenUsed="0"/>
-    <w:lsdException w:name="Colorful Grid Accent 4" w:semiHidden="0" w:uiPriority="73" w:unhideWhenUsed="0"/>
-    <w:lsdException w:name="Light Shading Accent 5" w:semiHidden="0" w:uiPriority="60" w:unhideWhenUsed="0"/>
-    <w:lsdException w:name="Light List Accent 5" w:semiHidden="0" w:uiPriority="61" w:unhideWhenUsed="0"/>
-    <w:lsdException w:name="Light Grid Accent 5" w:semiHidden="0" w:uiPriority="62" w:unhideWhenUsed="0"/>
-    <w:lsdException w:name="Medium Shading 1 Accent 5" w:semiHidden="0" w:uiPriority="63" w:unhideWhenUsed="0"/>
-    <w:lsdException w:name="Medium Shading 2 Accent 5" w:semiHidden="0" w:uiPriority="64" w:unhideWhenUsed="0"/>
-    <w:lsdException w:name="Medium List 1 Accent 5" w:semiHidden="0" w:uiPriority="65" w:unhideWhenUsed="0"/>
-    <w:lsdException w:name="Medium List 2 Accent 5" w:semiHidden="0" w:uiPriority="66" w:unhideWhenUsed="0"/>
-    <w:lsdException w:name="Medium Grid 1 Accent 5" w:semiHidden="0" w:uiPriority="67" w:unhideWhenUsed="0"/>
-    <w:lsdException w:name="Medium Grid 2 Accent 5" w:semiHidden="0" w:uiPriority="68" w:unhideWhenUsed="0"/>
-    <w:lsdException w:name="Medium Grid 3 Accent 5" w:semiHidden="0" w:uiPriority="69" w:unhideWhenUsed="0"/>
-    <w:lsdException w:name="Dark List Accent 5" w:semiHidden="0" w:uiPriority="70" w:unhideWhenUsed="0"/>
-    <w:lsdException w:name="Colorful Shading Accent 5" w:semiHidden="0" w:uiPriority="71" w:unhideWhenUsed="0"/>
-    <w:lsdException w:name="Colorful List Accent 5" w:semiHidden="0" w:uiPriority="72" w:unhideWhenUsed="0"/>
-    <w:lsdException w:name="Colorful Grid Accent 5" w:semiHidden="0" w:uiPriority="73" w:unhideWhenUsed="0"/>
-    <w:lsdException w:name="Light Shading Accent 6" w:semiHidden="0" w:uiPriority="60" w:unhideWhenUsed="0"/>
-    <w:lsdException w:name="Light List Accent 6" w:semiHidden="0" w:uiPriority="61" w:unhideWhenUsed="0"/>
-    <w:lsdException w:name="Light Grid Accent 6" w:semiHidden="0" w:uiPriority="62" w:unhideWhenUsed="0"/>
-    <w:lsdException w:name="Medium Shading 1 Accent 6" w:semiHidden="0" w:uiPriority="63" w:unhideWhenUsed="0"/>
-    <w:lsdException w:name="Medium Shading 2 Accent 6" w:semiHidden="0" w:uiPriority="64" w:unhideWhenUsed="0"/>
-    <w:lsdException w:name="Medium List 1 Accent 6" w:semiHidden="0" w:uiPriority="65" w:unhideWhenUsed="0"/>
-    <w:lsdException w:name="Medium List 2 Accent 6" w:semiHidden="0" w:uiPriority="66" w:unhideWhenUsed="0"/>
-    <w:lsdException w:name="Medium Grid 1 Accent 6" w:semiHidden="0" w:uiPriority="67" w:unhideWhenUsed="0"/>
-    <w:lsdException w:name="Medium Grid 2 Accent 6" w:semiHidden="0" w:uiPriority="68" w:unhideWhenUsed="0"/>
-    <w:lsdException w:name="Medium Grid 3 Accent 6" w:semiHidden="0" w:uiPriority="69" w:unhideWhenUsed="0"/>
-    <w:lsdException w:name="Dark List Accent 6" w:semiHidden="0" w:uiPriority="70" w:unhideWhenUsed="0"/>
-    <w:lsdException w:name="Colorful Shading Accent 6" w:semiHidden="0" w:uiPriority="71" w:unhideWhenUsed="0"/>
-    <w:lsdException w:name="Colorful List Accent 6" w:semiHidden="0" w:uiPriority="72" w:unhideWhenUsed="0"/>
-    <w:lsdException w:name="Colorful Grid Accent 6" w:semiHidden="0" w:uiPriority="73" w:unhideWhenUsed="0"/>
-    <w:lsdException w:name="Subtle Emphasis" w:semiHidden="0" w:uiPriority="19" w:unhideWhenUsed="0" w:qFormat="1"/>
-    <w:lsdException w:name="Intense Emphasis" w:semiHidden="0" w:uiPriority="21" w:unhideWhenUsed="0" w:qFormat="1"/>
-    <w:lsdException w:name="Subtle Reference" w:semiHidden="0" w:uiPriority="31" w:unhideWhenUsed="0" w:qFormat="1"/>
-    <w:lsdException w:name="Intense Reference" w:semiHidden="0" w:uiPriority="32" w:unhideWhenUsed="0" w:qFormat="1"/>
-    <w:lsdException w:name="Book Title" w:semiHidden="0" w:uiPriority="33" w:unhideWhenUsed="0" w:qFormat="1"/>
-    <w:lsdException w:name="Bibliography" w:uiPriority="37"/>
-    <w:lsdException w:name="TOC Heading" w:uiPriority="39" w:qFormat="1"/>
+  <w:latentStyles w:defLockedState="0" w:defUIPriority="99" w:defSemiHidden="0" w:defUnhideWhenUsed="0" w:defQFormat="0" w:count="375">
+    <w:lsdException w:name="Normal" w:uiPriority="0" w:qFormat="1"/>
+    <w:lsdException w:name="heading 1" w:uiPriority="0" w:qFormat="1"/>
+    <w:lsdException w:name="heading 2" w:uiPriority="0" w:qFormat="1"/>
+    <w:lsdException w:name="heading 3" w:uiPriority="0" w:qFormat="1"/>
+    <w:lsdException w:name="heading 4" w:uiPriority="0" w:qFormat="1"/>
+    <w:lsdException w:name="heading 5" w:uiPriority="0" w:qFormat="1"/>
+    <w:lsdException w:name="heading 6" w:uiPriority="0" w:qFormat="1"/>
+    <w:lsdException w:name="heading 7" w:uiPriority="0" w:qFormat="1"/>
+    <w:lsdException w:name="heading 8" w:uiPriority="0" w:qFormat="1"/>
+    <w:lsdException w:name="heading 9" w:uiPriority="0" w:qFormat="1"/>
+    <w:lsdException w:name="index 1" w:semiHidden="1" w:unhideWhenUsed="1"/>
+    <w:lsdException w:name="index 2" w:semiHidden="1" w:unhideWhenUsed="1"/>
+    <w:lsdException w:name="index 3" w:semiHidden="1" w:unhideWhenUsed="1"/>
+    <w:lsdException w:name="index 4" w:semiHidden="1" w:unhideWhenUsed="1"/>
+    <w:lsdException w:name="index 5" w:semiHidden="1" w:unhideWhenUsed="1"/>
+    <w:lsdException w:name="index 6" w:semiHidden="1" w:unhideWhenUsed="1"/>
+    <w:lsdException w:name="index 7" w:semiHidden="1" w:unhideWhenUsed="1"/>
+    <w:lsdException w:name="index 8" w:semiHidden="1" w:unhideWhenUsed="1"/>
+    <w:lsdException w:name="index 9" w:semiHidden="1" w:unhideWhenUsed="1"/>
+    <w:lsdException w:name="toc 1" w:semiHidden="1" w:uiPriority="39" w:unhideWhenUsed="1"/>
+    <w:lsdException w:name="toc 2" w:semiHidden="1" w:uiPriority="39" w:unhideWhenUsed="1"/>
+    <w:lsdException w:name="toc 3" w:semiHidden="1" w:uiPriority="39" w:unhideWhenUsed="1"/>
+    <w:lsdException w:name="toc 4" w:semiHidden="1" w:uiPriority="39" w:unhideWhenUsed="1"/>
+    <w:lsdException w:name="toc 5" w:semiHidden="1" w:uiPriority="39" w:unhideWhenUsed="1"/>
+    <w:lsdException w:name="toc 6" w:semiHidden="1" w:uiPriority="39" w:unhideWhenUsed="1"/>
+    <w:lsdException w:name="toc 7" w:semiHidden="1" w:uiPriority="39" w:unhideWhenUsed="1"/>
+    <w:lsdException w:name="toc 8" w:semiHidden="1" w:uiPriority="39" w:unhideWhenUsed="1"/>
+    <w:lsdException w:name="toc 9" w:semiHidden="1" w:uiPriority="39" w:unhideWhenUsed="1"/>
+    <w:lsdException w:name="Normal Indent" w:semiHidden="1" w:unhideWhenUsed="1"/>
+    <w:lsdException w:name="footnote text" w:semiHidden="1" w:unhideWhenUsed="1"/>
+    <w:lsdException w:name="annotation text" w:semiHidden="1" w:unhideWhenUsed="1"/>
+    <w:lsdException w:name="header" w:semiHidden="1" w:unhideWhenUsed="1"/>
+    <w:lsdException w:name="footer" w:semiHidden="1" w:unhideWhenUsed="1"/>
+    <w:lsdException w:name="index heading" w:semiHidden="1" w:unhideWhenUsed="1"/>
+    <w:lsdException w:name="caption" w:semiHidden="1" w:uiPriority="35" w:unhideWhenUsed="1" w:qFormat="1"/>
+    <w:lsdException w:name="table of figures" w:semiHidden="1" w:unhideWhenUsed="1"/>
+    <w:lsdException w:name="envelope address" w:semiHidden="1" w:unhideWhenUsed="1"/>
+    <w:lsdException w:name="envelope return" w:semiHidden="1" w:unhideWhenUsed="1"/>
+    <w:lsdException w:name="footnote reference" w:semiHidden="1" w:unhideWhenUsed="1"/>
+    <w:lsdException w:name="annotation reference" w:semiHidden="1" w:unhideWhenUsed="1"/>
+    <w:lsdException w:name="line number" w:semiHidden="1" w:unhideWhenUsed="1"/>
+    <w:lsdException w:name="page number" w:semiHidden="1" w:unhideWhenUsed="1"/>
+    <w:lsdException w:name="endnote reference" w:semiHidden="1" w:unhideWhenUsed="1"/>
+    <w:lsdException w:name="endnote text" w:semiHidden="1" w:unhideWhenUsed="1"/>
+    <w:lsdException w:name="table of authorities" w:semiHidden="1" w:unhideWhenUsed="1"/>
+    <w:lsdException w:name="macro" w:semiHidden="1" w:unhideWhenUsed="1"/>
+    <w:lsdException w:name="toa heading" w:semiHidden="1" w:unhideWhenUsed="1"/>
+    <w:lsdException w:name="List" w:semiHidden="1" w:unhideWhenUsed="1"/>
+    <w:lsdException w:name="List Bullet" w:semiHidden="1" w:unhideWhenUsed="1"/>
+    <w:lsdException w:name="List Number" w:semiHidden="1" w:unhideWhenUsed="1"/>
+    <w:lsdException w:name="List 2" w:semiHidden="1" w:unhideWhenUsed="1"/>
+    <w:lsdException w:name="List 3" w:semiHidden="1" w:unhideWhenUsed="1"/>
+    <w:lsdException w:name="List 4" w:semiHidden="1" w:unhideWhenUsed="1"/>
+    <w:lsdException w:name="List 5" w:semiHidden="1" w:unhideWhenUsed="1"/>
+    <w:lsdException w:name="List Bullet 2" w:semiHidden="1" w:unhideWhenUsed="1"/>
+    <w:lsdException w:name="List Bullet 3" w:semiHidden="1" w:unhideWhenUsed="1"/>
+    <w:lsdException w:name="List Bullet 4" w:semiHidden="1" w:unhideWhenUsed="1"/>
+    <w:lsdException w:name="List Bullet 5" w:semiHidden="1" w:unhideWhenUsed="1"/>
+    <w:lsdException w:name="List Number 2" w:semiHidden="1" w:unhideWhenUsed="1"/>
+    <w:lsdException w:name="List Number 3" w:semiHidden="1" w:unhideWhenUsed="1"/>
+    <w:lsdException w:name="List Number 4" w:semiHidden="1" w:unhideWhenUsed="1"/>
+    <w:lsdException w:name="List Number 5" w:semiHidden="1" w:unhideWhenUsed="1"/>
+    <w:lsdException w:name="Title" w:uiPriority="10" w:qFormat="1"/>
+    <w:lsdException w:name="Closing" w:semiHidden="1" w:unhideWhenUsed="1"/>
+    <w:lsdException w:name="Signature" w:semiHidden="1" w:unhideWhenUsed="1"/>
+    <w:lsdException w:name="Default Paragraph Font" w:semiHidden="1" w:uiPriority="1" w:unhideWhenUsed="1"/>
+    <w:lsdException w:name="Body Text" w:semiHidden="1" w:unhideWhenUsed="1"/>
+    <w:lsdException w:name="Body Text Indent" w:semiHidden="1" w:unhideWhenUsed="1"/>
+    <w:lsdException w:name="List Continue" w:semiHidden="1" w:unhideWhenUsed="1"/>
+    <w:lsdException w:name="List Continue 2" w:semiHidden="1" w:unhideWhenUsed="1"/>
+    <w:lsdException w:name="List Continue 3" w:semiHidden="1" w:unhideWhenUsed="1"/>
+    <w:lsdException w:name="List Continue 4" w:semiHidden="1" w:unhideWhenUsed="1"/>
+    <w:lsdException w:name="List Continue 5" w:semiHidden="1" w:unhideWhenUsed="1"/>
+    <w:lsdException w:name="Message Header" w:semiHidden="1" w:unhideWhenUsed="1"/>
+    <w:lsdException w:name="Subtitle" w:uiPriority="11" w:qFormat="1"/>
+    <w:lsdException w:name="Salutation" w:semiHidden="1" w:unhideWhenUsed="1"/>
+    <w:lsdException w:name="Date" w:semiHidden="1" w:unhideWhenUsed="1"/>
+    <w:lsdException w:name="Body Text First Indent" w:semiHidden="1" w:unhideWhenUsed="1"/>
+    <w:lsdException w:name="Body Text First Indent 2" w:semiHidden="1" w:unhideWhenUsed="1"/>
+    <w:lsdException w:name="Note Heading" w:semiHidden="1" w:unhideWhenUsed="1"/>
+    <w:lsdException w:name="Body Text 2" w:semiHidden="1" w:unhideWhenUsed="1"/>
+    <w:lsdException w:name="Body Text 3" w:semiHidden="1" w:unhideWhenUsed="1"/>
+    <w:lsdException w:name="Body Text Indent 2" w:semiHidden="1" w:unhideWhenUsed="1"/>
+    <w:lsdException w:name="Body Text Indent 3" w:semiHidden="1" w:unhideWhenUsed="1"/>
+    <w:lsdException w:name="Block Text" w:semiHidden="1" w:unhideWhenUsed="1"/>
+    <w:lsdException w:name="Hyperlink" w:semiHidden="1" w:unhideWhenUsed="1"/>
+    <w:lsdException w:name="FollowedHyperlink" w:semiHidden="1" w:unhideWhenUsed="1"/>
+    <w:lsdException w:name="Strong" w:uiPriority="22" w:qFormat="1"/>
+    <w:lsdException w:name="Emphasis" w:uiPriority="20" w:qFormat="1"/>
+    <w:lsdException w:name="Document Map" w:semiHidden="1" w:unhideWhenUsed="1"/>
+    <w:lsdException w:name="Plain Text" w:semiHidden="1" w:unhideWhenUsed="1"/>
+    <w:lsdException w:name="E-mail Signature" w:semiHidden="1" w:unhideWhenUsed="1"/>
+    <w:lsdException w:name="HTML Top of Form" w:semiHidden="1" w:unhideWhenUsed="1"/>
+    <w:lsdException w:name="HTML Bottom of Form" w:semiHidden="1" w:unhideWhenUsed="1"/>
+    <w:lsdException w:name="Normal (Web)" w:semiHidden="1" w:unhideWhenUsed="1"/>
+    <w:lsdException w:name="HTML Acronym" w:semiHidden="1" w:unhideWhenUsed="1"/>
+    <w:lsdException w:name="HTML Address" w:semiHidden="1" w:unhideWhenUsed="1"/>
+    <w:lsdException w:name="HTML Cite" w:semiHidden="1" w:unhideWhenUsed="1"/>
+    <w:lsdException w:name="HTML Code" w:semiHidden="1" w:unhideWhenUsed="1"/>
+    <w:lsdException w:name="HTML Definition" w:semiHidden="1" w:unhideWhenUsed="1"/>
+    <w:lsdException w:name="HTML Keyboard" w:semiHidden="1" w:unhideWhenUsed="1"/>
+    <w:lsdException w:name="HTML Preformatted" w:semiHidden="1" w:unhideWhenUsed="1"/>
+    <w:lsdException w:name="HTML Sample" w:semiHidden="1" w:unhideWhenUsed="1"/>
+    <w:lsdException w:name="HTML Typewriter" w:semiHidden="1" w:unhideWhenUsed="1"/>
+    <w:lsdException w:name="HTML Variable" w:semiHidden="1" w:unhideWhenUsed="1"/>
+    <w:lsdException w:name="Normal Table" w:semiHidden="1" w:unhideWhenUsed="1"/>
+    <w:lsdException w:name="annotation subject" w:semiHidden="1" w:unhideWhenUsed="1"/>
+    <w:lsdException w:name="No List" w:semiHidden="1" w:unhideWhenUsed="1"/>
+    <w:lsdException w:name="Outline List 1" w:semiHidden="1" w:unhideWhenUsed="1"/>
+    <w:lsdException w:name="Outline List 2" w:semiHidden="1" w:unhideWhenUsed="1"/>
+    <w:lsdException w:name="Outline List 3" w:semiHidden="1" w:unhideWhenUsed="1"/>
+    <w:lsdException w:name="Table Simple 1" w:semiHidden="1" w:unhideWhenUsed="1"/>
+    <w:lsdException w:name="Table Simple 2" w:semiHidden="1" w:unhideWhenUsed="1"/>
+    <w:lsdException w:name="Table Simple 3" w:semiHidden="1" w:unhideWhenUsed="1"/>
+    <w:lsdException w:name="Table Classic 1" w:semiHidden="1" w:unhideWhenUsed="1"/>
+    <w:lsdException w:name="Table Classic 2" w:semiHidden="1" w:unhideWhenUsed="1"/>
+    <w:lsdException w:name="Table Classic 3" w:semiHidden="1" w:unhideWhenUsed="1"/>
+    <w:lsdException w:name="Table Classic 4" w:semiHidden="1" w:unhideWhenUsed="1"/>
+    <w:lsdException w:name="Table Colorful 1" w:semiHidden="1" w:unhideWhenUsed="1"/>
+    <w:lsdException w:name="Table Colorful 2" w:semiHidden="1" w:unhideWhenUsed="1"/>
+    <w:lsdException w:name="Table Colorful 3" w:semiHidden="1" w:unhideWhenUsed="1"/>
+    <w:lsdException w:name="Table Columns 1" w:semiHidden="1" w:unhideWhenUsed="1"/>
+    <w:lsdException w:name="Table Columns 2" w:semiHidden="1" w:unhideWhenUsed="1"/>
+    <w:lsdException w:name="Table Columns 3" w:semiHidden="1" w:unhideWhenUsed="1"/>
+    <w:lsdException w:name="Table Columns 4" w:semiHidden="1" w:unhideWhenUsed="1"/>
+    <w:lsdException w:name="Table Columns 5" w:semiHidden="1" w:unhideWhenUsed="1"/>
+    <w:lsdException w:name="Table Grid 1" w:semiHidden="1" w:unhideWhenUsed="1"/>
+    <w:lsdException w:name="Table Grid 2" w:semiHidden="1" w:unhideWhenUsed="1"/>
+    <w:lsdException w:name="Table Grid 3" w:semiHidden="1" w:unhideWhenUsed="1"/>
+    <w:lsdException w:name="Table Grid 4" w:semiHidden="1" w:unhideWhenUsed="1"/>
+    <w:lsdException w:name="Table Grid 5" w:semiHidden="1" w:unhideWhenUsed="1"/>
+    <w:lsdException w:name="Table Grid 6" w:semiHidden="1" w:unhideWhenUsed="1"/>
+    <w:lsdException w:name="Table Grid 7" w:semiHidden="1" w:unhideWhenUsed="1"/>
+    <w:lsdException w:name="Table Grid 8" w:semiHidden="1" w:unhideWhenUsed="1"/>
+    <w:lsdException w:name="Table List 1" w:semiHidden="1" w:unhideWhenUsed="1"/>
+    <w:lsdException w:name="Table List 2" w:semiHidden="1" w:unhideWhenUsed="1"/>
+    <w:lsdException w:name="Table List 3" w:semiHidden="1" w:unhideWhenUsed="1"/>
+    <w:lsdException w:name="Table List 4" w:semiHidden="1" w:unhideWhenUsed="1"/>
+    <w:lsdException w:name="Table List 5" w:semiHidden="1" w:unhideWhenUsed="1"/>
+    <w:lsdException w:name="Table List 6" w:semiHidden="1" w:unhideWhenUsed="1"/>
+    <w:lsdException w:name="Table List 7" w:semiHidden="1" w:unhideWhenUsed="1"/>
+    <w:lsdException w:name="Table List 8" w:semiHidden="1" w:unhideWhenUsed="1"/>
+    <w:lsdException w:name="Table 3D effects 1" w:semiHidden="1" w:unhideWhenUsed="1"/>
+    <w:lsdException w:name="Table 3D effects 2" w:semiHidden="1" w:unhideWhenUsed="1"/>
+    <w:lsdException w:name="Table 3D effects 3" w:semiHidden="1" w:unhideWhenUsed="1"/>
+    <w:lsdException w:name="Table Contemporary" w:semiHidden="1" w:unhideWhenUsed="1"/>
+    <w:lsdException w:name="Table Elegant" w:semiHidden="1" w:unhideWhenUsed="1"/>
+    <w:lsdException w:name="Table Professional" w:semiHidden="1" w:unhideWhenUsed="1"/>
+    <w:lsdException w:name="Table Subtle 1" w:semiHidden="1" w:unhideWhenUsed="1"/>
+    <w:lsdException w:name="Table Subtle 2" w:semiHidden="1" w:unhideWhenUsed="1"/>
+    <w:lsdException w:name="Table Web 1" w:semiHidden="1" w:unhideWhenUsed="1"/>
+    <w:lsdException w:name="Table Web 2" w:semiHidden="1" w:unhideWhenUsed="1"/>
+    <w:lsdException w:name="Table Web 3" w:semiHidden="1" w:unhideWhenUsed="1"/>
+    <w:lsdException w:name="Balloon Text" w:semiHidden="1" w:unhideWhenUsed="1"/>
+    <w:lsdException w:name="Table Grid" w:semiHidden="1" w:uiPriority="59" w:unhideWhenUsed="1"/>
+    <w:lsdException w:name="Table Theme" w:semiHidden="1" w:unhideWhenUsed="1"/>
+    <w:lsdException w:name="Placeholder Text" w:semiHidden="1"/>
+    <w:lsdException w:name="No Spacing" w:uiPriority="1" w:qFormat="1"/>
+    <w:lsdException w:name="Light Shading" w:uiPriority="60"/>
+    <w:lsdException w:name="Light List" w:uiPriority="61"/>
+    <w:lsdException w:name="Light Grid" w:uiPriority="62"/>
+    <w:lsdException w:name="Medium Shading 1" w:uiPriority="63"/>
+    <w:lsdException w:name="Medium Shading 2" w:uiPriority="64"/>
+    <w:lsdException w:name="Medium List 1" w:uiPriority="65"/>
+    <w:lsdException w:name="Medium List 2" w:uiPriority="66"/>
+    <w:lsdException w:name="Medium Grid 1" w:uiPriority="67"/>
+    <w:lsdException w:name="Medium Grid 2" w:uiPriority="68"/>
+    <w:lsdException w:name="Medium Grid 3" w:uiPriority="69"/>
+    <w:lsdException w:name="Dark List" w:uiPriority="70"/>
+    <w:lsdException w:name="Colorful Shading" w:uiPriority="71"/>
+    <w:lsdException w:name="Colorful List" w:uiPriority="72"/>
+    <w:lsdException w:name="Colorful Grid" w:uiPriority="73"/>
+    <w:lsdException w:name="Light Shading Accent 1" w:uiPriority="60"/>
+    <w:lsdException w:name="Light List Accent 1" w:uiPriority="61"/>
+    <w:lsdException w:name="Light Grid Accent 1" w:uiPriority="62"/>
+    <w:lsdException w:name="Medium Shading 1 Accent 1" w:uiPriority="63"/>
+    <w:lsdException w:name="Medium Shading 2 Accent 1" w:uiPriority="64"/>
+    <w:lsdException w:name="Medium List 1 Accent 1" w:uiPriority="65"/>
+    <w:lsdException w:name="Revision" w:semiHidden="1"/>
+    <w:lsdException w:name="List Paragraph" w:uiPriority="34" w:qFormat="1"/>
+    <w:lsdException w:name="Quote" w:uiPriority="29" w:qFormat="1"/>
+    <w:lsdException w:name="Intense Quote" w:uiPriority="30" w:qFormat="1"/>
+    <w:lsdException w:name="Medium List 2 Accent 1" w:uiPriority="66"/>
+    <w:lsdException w:name="Medium Grid 1 Accent 1" w:uiPriority="67"/>
+    <w:lsdException w:name="Medium Grid 2 Accent 1" w:uiPriority="68"/>
+    <w:lsdException w:name="Medium Grid 3 Accent 1" w:uiPriority="69"/>
+    <w:lsdException w:name="Dark List Accent 1" w:uiPriority="70"/>
+    <w:lsdException w:name="Colorful Shading Accent 1" w:uiPriority="71"/>
+    <w:lsdException w:name="Colorful List Accent 1" w:uiPriority="72"/>
+    <w:lsdException w:name="Colorful Grid Accent 1" w:uiPriority="73"/>
+    <w:lsdException w:name="Light Shading Accent 2" w:uiPriority="60"/>
+    <w:lsdException w:name="Light List Accent 2" w:uiPriority="61"/>
+    <w:lsdException w:name="Light Grid Accent 2" w:uiPriority="62"/>
+    <w:lsdException w:name="Medium Shading 1 Accent 2" w:uiPriority="63"/>
+    <w:lsdException w:name="Medium Shading 2 Accent 2" w:uiPriority="64"/>
+    <w:lsdException w:name="Medium List 1 Accent 2" w:uiPriority="65"/>
+    <w:lsdException w:name="Medium List 2 Accent 2" w:uiPriority="66"/>
+    <w:lsdException w:name="Medium Grid 1 Accent 2" w:uiPriority="67"/>
+    <w:lsdException w:name="Medium Grid 2 Accent 2" w:uiPriority="68"/>
+    <w:lsdException w:name="Medium Grid 3 Accent 2" w:uiPriority="69"/>
+    <w:lsdException w:name="Dark List Accent 2" w:uiPriority="70"/>
+    <w:lsdException w:name="Colorful Shading Accent 2" w:uiPriority="71"/>
+    <w:lsdException w:name="Colorful List Accent 2" w:uiPriority="72"/>
+    <w:lsdException w:name="Colorful Grid Accent 2" w:uiPriority="73"/>
+    <w:lsdException w:name="Light Shading Accent 3" w:uiPriority="60"/>
+    <w:lsdException w:name="Light List Accent 3" w:uiPriority="61"/>
+    <w:lsdException w:name="Light Grid Accent 3" w:uiPriority="62"/>
+    <w:lsdException w:name="Medium Shading 1 Accent 3" w:uiPriority="63"/>
+    <w:lsdException w:name="Medium Shading 2 Accent 3" w:uiPriority="64"/>
+    <w:lsdException w:name="Medium List 1 Accent 3" w:uiPriority="65"/>
+    <w:lsdException w:name="Medium List 2 Accent 3" w:uiPriority="66"/>
+    <w:lsdException w:name="Medium Grid 1 Accent 3" w:uiPriority="67"/>
+    <w:lsdException w:name="Medium Grid 2 Accent 3" w:uiPriority="68"/>
+    <w:lsdException w:name="Medium Grid 3 Accent 3" w:uiPriority="69"/>
+    <w:lsdException w:name="Dark List Accent 3" w:uiPriority="70"/>
+    <w:lsdException w:name="Colorful Shading Accent 3" w:uiPriority="71"/>
+    <w:lsdException w:name="Colorful List Accent 3" w:uiPriority="72"/>
+    <w:lsdException w:name="Colorful Grid Accent 3" w:uiPriority="73"/>
+    <w:lsdException w:name="Light Shading Accent 4" w:uiPriority="60"/>
+    <w:lsdException w:name="Light List Accent 4" w:uiPriority="61"/>
+    <w:lsdException w:name="Light Grid Accent 4" w:uiPriority="62"/>
+    <w:lsdException w:name="Medium Shading 1 Accent 4" w:uiPriority="63"/>
+    <w:lsdException w:name="Medium Shading 2 Accent 4" w:uiPriority="64"/>
+    <w:lsdException w:name="Medium List 1 Accent 4" w:uiPriority="65"/>
+    <w:lsdException w:name="Medium List 2 Accent 4" w:uiPriority="66"/>
+    <w:lsdException w:name="Medium Grid 1 Accent 4" w:uiPriority="67"/>
+    <w:lsdException w:name="Medium Grid 2 Accent 4" w:uiPriority="68"/>
+    <w:lsdException w:name="Medium Grid 3 Accent 4" w:uiPriority="69"/>
+    <w:lsdException w:name="Dark List Accent 4" w:uiPriority="70"/>
+    <w:lsdException w:name="Colorful Shading Accent 4" w:uiPriority="71"/>
+    <w:lsdException w:name="Colorful List Accent 4" w:uiPriority="72"/>
+    <w:lsdException w:name="Colorful Grid Accent 4" w:uiPriority="73"/>
+    <w:lsdException w:name="Light Shading Accent 5" w:uiPriority="60"/>
+    <w:lsdException w:name="Light List Accent 5" w:uiPriority="61"/>
+    <w:lsdException w:name="Light Grid Accent 5" w:uiPriority="62"/>
+    <w:lsdException w:name="Medium Shading 1 Accent 5" w:uiPriority="63"/>
+    <w:lsdException w:name="Medium Shading 2 Accent 5" w:uiPriority="64"/>
+    <w:lsdException w:name="Medium List 1 Accent 5" w:uiPriority="65"/>
+    <w:lsdException w:name="Medium List 2 Accent 5" w:uiPriority="66"/>
+    <w:lsdException w:name="Medium Grid 1 Accent 5" w:uiPriority="67"/>
+    <w:lsdException w:name="Medium Grid 2 Accent 5" w:uiPriority="68"/>
+    <w:lsdException w:name="Medium Grid 3 Accent 5" w:uiPriority="69"/>
+    <w:lsdException w:name="Dark List Accent 5" w:uiPriority="70"/>
+    <w:lsdException w:name="Colorful Shading Accent 5" w:uiPriority="71"/>
+    <w:lsdException w:name="Colorful List Accent 5" w:uiPriority="72"/>
+    <w:lsdException w:name="Colorful Grid Accent 5" w:uiPriority="73"/>
+    <w:lsdException w:name="Light Shading Accent 6" w:uiPriority="60"/>
+    <w:lsdException w:name="Light List Accent 6" w:uiPriority="61"/>
+    <w:lsdException w:name="Light Grid Accent 6" w:uiPriority="62"/>
+    <w:lsdException w:name="Medium Shading 1 Accent 6" w:uiPriority="63"/>
+    <w:lsdException w:name="Medium Shading 2 Accent 6" w:uiPriority="64"/>
+    <w:lsdException w:name="Medium List 1 Accent 6" w:uiPriority="65"/>
+    <w:lsdException w:name="Medium List 2 Accent 6" w:uiPriority="66"/>
+    <w:lsdException w:name="Medium Grid 1 Accent 6" w:uiPriority="67"/>
+    <w:lsdException w:name="Medium Grid 2 Accent 6" w:uiPriority="68"/>
+    <w:lsdException w:name="Medium Grid 3 Accent 6" w:uiPriority="69"/>
+    <w:lsdException w:name="Dark List Accent 6" w:uiPriority="70"/>
+    <w:lsdException w:name="Colorful Shading Accent 6" w:uiPriority="71"/>
+    <w:lsdException w:name="Colorful List Accent 6" w:uiPriority="72"/>
+    <w:lsdException w:name="Colorful Grid Accent 6" w:uiPriority="73"/>
+    <w:lsdException w:name="Subtle Emphasis" w:uiPriority="19" w:qFormat="1"/>
+    <w:lsdException w:name="Intense Emphasis" w:uiPriority="21" w:qFormat="1"/>
+    <w:lsdException w:name="Subtle Reference" w:uiPriority="31" w:qFormat="1"/>
+    <w:lsdException w:name="Intense Reference" w:uiPriority="32" w:qFormat="1"/>
+    <w:lsdException w:name="Book Title" w:uiPriority="33" w:qFormat="1"/>
+    <w:lsdException w:name="Bibliography" w:semiHidden="1" w:uiPriority="37" w:unhideWhenUsed="1"/>
+    <w:lsdException w:name="TOC Heading" w:semiHidden="1" w:uiPriority="39" w:unhideWhenUsed="1" w:qFormat="1"/>
+    <w:lsdException w:name="Plain Table 1" w:uiPriority="41"/>
+    <w:lsdException w:name="Plain Table 2" w:uiPriority="42"/>
+    <w:lsdException w:name="Plain Table 3" w:uiPriority="43"/>
+    <w:lsdException w:name="Plain Table 4" w:uiPriority="44"/>
+    <w:lsdException w:name="Plain Table 5" w:uiPriority="45"/>
+    <w:lsdException w:name="Grid Table Light" w:uiPriority="40"/>
+    <w:lsdException w:name="Grid Table 1 Light" w:uiPriority="46"/>
+    <w:lsdException w:name="Grid Table 2" w:uiPriority="47"/>
+    <w:lsdException w:name="Grid Table 3" w:uiPriority="48"/>
+    <w:lsdException w:name="Grid Table 4" w:uiPriority="49"/>
+    <w:lsdException w:name="Grid Table 5 Dark" w:uiPriority="50"/>
+    <w:lsdException w:name="Grid Table 6 Colorful" w:uiPriority="51"/>
+    <w:lsdException w:name="Grid Table 7 Colorful" w:uiPriority="52"/>
+    <w:lsdException w:name="Grid Table 1 Light Accent 1" w:uiPriority="46"/>
+    <w:lsdException w:name="Grid Table 2 Accent 1" w:uiPriority="47"/>
+    <w:lsdException w:name="Grid Table 3 Accent 1" w:uiPriority="48"/>
+    <w:lsdException w:name="Grid Table 4 Accent 1" w:uiPriority="49"/>
+    <w:lsdException w:name="Grid Table 5 Dark Accent 1" w:uiPriority="50"/>
+    <w:lsdException w:name="Grid Table 6 Colorful Accent 1" w:uiPriority="51"/>
+    <w:lsdException w:name="Grid Table 7 Colorful Accent 1" w:uiPriority="52"/>
+    <w:lsdException w:name="Grid Table 1 Light Accent 2" w:uiPriority="46"/>
+    <w:lsdException w:name="Grid Table 2 Accent 2" w:uiPriority="47"/>
+    <w:lsdException w:name="Grid Table 3 Accent 2" w:uiPriority="48"/>
+    <w:lsdException w:name="Grid Table 4 Accent 2" w:uiPriority="49"/>
+    <w:lsdException w:name="Grid Table 5 Dark Accent 2" w:uiPriority="50"/>
+    <w:lsdException w:name="Grid Table 6 Colorful Accent 2" w:uiPriority="51"/>
+    <w:lsdException w:name="Grid Table 7 Colorful Accent 2" w:uiPriority="52"/>
+    <w:lsdException w:name="Grid Table 1 Light Accent 3" w:uiPriority="46"/>
+    <w:lsdException w:name="Grid Table 2 Accent 3" w:uiPriority="47"/>
+    <w:lsdException w:name="Grid Table 3 Accent 3" w:uiPriority="48"/>
+    <w:lsdException w:name="Grid Table 4 Accent 3" w:uiPriority="49"/>
+    <w:lsdException w:name="Grid Table 5 Dark Accent 3" w:uiPriority="50"/>
+    <w:lsdException w:name="Grid Table 6 Colorful Accent 3" w:uiPriority="51"/>
+    <w:lsdException w:name="Grid Table 7 Colorful Accent 3" w:uiPriority="52"/>
+    <w:lsdException w:name="Grid Table 1 Light Accent 4" w:uiPriority="46"/>
+    <w:lsdException w:name="Grid Table 2 Accent 4" w:uiPriority="47"/>
+    <w:lsdException w:name="Grid Table 3 Accent 4" w:uiPriority="48"/>
+    <w:lsdException w:name="Grid Table 4 Accent 4" w:uiPriority="49"/>
+    <w:lsdException w:name="Grid Table 5 Dark Accent 4" w:uiPriority="50"/>
+    <w:lsdException w:name="Grid Table 6 Colorful Accent 4" w:uiPriority="51"/>
+    <w:lsdException w:name="Grid Table 7 Colorful Accent 4" w:uiPriority="52"/>
+    <w:lsdException w:name="Grid Table 1 Light Accent 5" w:uiPriority="46"/>
+    <w:lsdException w:name="Grid Table 2 Accent 5" w:uiPriority="47"/>
+    <w:lsdException w:name="Grid Table 3 Accent 5" w:uiPriority="48"/>
+    <w:lsdException w:name="Grid Table 4 Accent 5" w:uiPriority="49"/>
+    <w:lsdException w:name="Grid Table 5 Dark Accent 5" w:uiPriority="50"/>
+    <w:lsdException w:name="Grid Table 6 Colorful Accent 5" w:uiPriority="51"/>
+    <w:lsdException w:name="Grid Table 7 Colorful Accent 5" w:uiPriority="52"/>
+    <w:lsdException w:name="Grid Table 1 Light Accent 6" w:uiPriority="46"/>
+    <w:lsdException w:name="Grid Table 2 Accent 6" w:uiPriority="47"/>
+    <w:lsdException w:name="Grid Table 3 Accent 6" w:uiPriority="48"/>
+    <w:lsdException w:name="Grid Table 4 Accent 6" w:uiPriority="49"/>
+    <w:lsdException w:name="Grid Table 5 Dark Accent 6" w:uiPriority="50"/>
+    <w:lsdException w:name="Grid Table 6 Colorful Accent 6" w:uiPriority="51"/>
+    <w:lsdException w:name="Grid Table 7 Colorful Accent 6" w:uiPriority="52"/>
+    <w:lsdException w:name="List Table 1 Light" w:uiPriority="46"/>
+    <w:lsdException w:name="List Table 2" w:uiPriority="47"/>
+    <w:lsdException w:name="List Table 3" w:uiPriority="48"/>
+    <w:lsdException w:name="List Table 4" w:uiPriority="49"/>
+    <w:lsdException w:name="List Table 5 Dark" w:uiPriority="50"/>
+    <w:lsdException w:name="List Table 6 Colorful" w:uiPriority="51"/>
+    <w:lsdException w:name="List Table 7 Colorful" w:uiPriority="52"/>
+    <w:lsdException w:name="List Table 1 Light Accent 1" w:uiPriority="46"/>
+    <w:lsdException w:name="List Table 2 Accent 1" w:uiPriority="47"/>
+    <w:lsdException w:name="List Table 3 Accent 1" w:uiPriority="48"/>
+    <w:lsdException w:name="List Table 4 Accent 1" w:uiPriority="49"/>
+    <w:lsdException w:name="List Table 5 Dark Accent 1" w:uiPriority="50"/>
+    <w:lsdException w:name="List Table 6 Colorful Accent 1" w:uiPriority="51"/>
+    <w:lsdException w:name="List Table 7 Colorful Accent 1" w:uiPriority="52"/>
+    <w:lsdException w:name="List Table 1 Light Accent 2" w:uiPriority="46"/>
+    <w:lsdException w:name="List Table 2 Accent 2" w:uiPriority="47"/>
+    <w:lsdException w:name="List Table 3 Accent 2" w:uiPriority="48"/>
+    <w:lsdException w:name="List Table 4 Accent 2" w:uiPriority="49"/>
+    <w:lsdException w:name="List Table 5 Dark Accent 2" w:uiPriority="50"/>
+    <w:lsdException w:name="List Table 6 Colorful Accent 2" w:uiPriority="51"/>
+    <w:lsdException w:name="List Table 7 Colorful Accent 2" w:uiPriority="52"/>
+    <w:lsdException w:name="List Table 1 Light Accent 3" w:uiPriority="46"/>
+    <w:lsdException w:name="List Table 2 Accent 3" w:uiPriority="47"/>
+    <w:lsdException w:name="List Table 3 Accent 3" w:uiPriority="48"/>
+    <w:lsdException w:name="List Table 4 Accent 3" w:uiPriority="49"/>
+    <w:lsdException w:name="List Table 5 Dark Accent 3" w:uiPriority="50"/>
+    <w:lsdException w:name="List Table 6 Colorful Accent 3" w:uiPriority="51"/>
+    <w:lsdException w:name="List Table 7 Colorful Accent 3" w:uiPriority="52"/>
+    <w:lsdException w:name="List Table 1 Light Accent 4" w:uiPriority="46"/>
+    <w:lsdException w:name="List Table 2 Accent 4" w:uiPriority="47"/>
+    <w:lsdException w:name="List Table 3 Accent 4" w:uiPriority="48"/>
+    <w:lsdException w:name="List Table 4 Accent 4" w:uiPriority="49"/>
+    <w:lsdException w:name="List Table 5 Dark Accent 4" w:uiPriority="50"/>
+    <w:lsdException w:name="List Table 6 Colorful Accent 4" w:uiPriority="51"/>
+    <w:lsdException w:name="List Table 7 Colorful Accent 4" w:uiPriority="52"/>
+    <w:lsdException w:name="List Table 1 Light Accent 5" w:uiPriority="46"/>
+    <w:lsdException w:name="List Table 2 Accent 5" w:uiPriority="47"/>
+    <w:lsdException w:name="List Table 3 Accent 5" w:uiPriority="48"/>
+    <w:lsdException w:name="List Table 4 Accent 5" w:uiPriority="49"/>
+    <w:lsdException w:name="List Table 5 Dark Accent 5" w:uiPriority="50"/>
+    <w:lsdException w:name="List Table 6 Colorful Accent 5" w:uiPriority="51"/>
+    <w:lsdException w:name="List Table 7 Colorful Accent 5" w:uiPriority="52"/>
+    <w:lsdException w:name="List Table 1 Light Accent 6" w:uiPriority="46"/>
+    <w:lsdException w:name="List Table 2 Accent 6" w:uiPriority="47"/>
+    <w:lsdException w:name="List Table 3 Accent 6" w:uiPriority="48"/>
+    <w:lsdException w:name="List Table 4 Accent 6" w:uiPriority="49"/>
+    <w:lsdException w:name="List Table 5 Dark Accent 6" w:uiPriority="50"/>
+    <w:lsdException w:name="List Table 6 Colorful Accent 6" w:uiPriority="51"/>
+    <w:lsdException w:name="List Table 7 Colorful Accent 6" w:uiPriority="52"/>
+    <w:lsdException w:name="Mention" w:semiHidden="1" w:unhideWhenUsed="1"/>
+    <w:lsdException w:name="Smart Hyperlink" w:semiHidden="1" w:unhideWhenUsed="1"/>
+    <w:lsdException w:name="Hashtag" w:semiHidden="1" w:unhideWhenUsed="1"/>
+    <w:lsdException w:name="Unresolved Mention" w:semiHidden="1" w:unhideWhenUsed="1"/>
   </w:latentStyles>
   <w:style w:type="paragraph" w:default="1" w:styleId="Normal">
     <w:name w:val="Normal"/>
@@ -29564,945 +30370,7 @@
     <w:basedOn w:val="Fuentedeprrafopredeter"/>
     <w:rsid w:val="00174725"/>
   </w:style>
-  <w:style w:type="paragraph" w:styleId="TtulodeTDC">
-    <w:name w:val="TOC Heading"/>
-    <w:basedOn w:val="Ttulo1"/>
-    <w:next w:val="Normal"/>
-    <w:uiPriority w:val="39"/>
-    <w:semiHidden/>
-    <w:unhideWhenUsed/>
-    <w:qFormat/>
-    <w:rsid w:val="00C70F06"/>
-    <w:pPr>
-      <w:keepLines/>
-      <w:numPr>
-        <w:numId w:val="0"/>
-      </w:numPr>
-      <w:spacing w:before="480" w:after="0" w:line="276" w:lineRule="auto"/>
-      <w:outlineLvl w:val="9"/>
-    </w:pPr>
-    <w:rPr>
-      <w:rFonts w:asciiTheme="majorHAnsi" w:eastAsiaTheme="majorEastAsia" w:hAnsiTheme="majorHAnsi" w:cstheme="majorBidi"/>
-      <w:smallCaps w:val="0"/>
-      <w:color w:val="365F91" w:themeColor="accent1" w:themeShade="BF"/>
-      <w:kern w:val="0"/>
-      <w:sz w:val="28"/>
-      <w:szCs w:val="28"/>
-      <w:lang w:val="es-ES" w:eastAsia="en-US"/>
-      <w14:shadow w14:blurRad="50800" w14:dist="38100" w14:dir="2700000" w14:sx="100000" w14:sy="100000" w14:kx="0" w14:ky="0" w14:algn="tl">
-        <w14:srgbClr w14:val="000000">
-          <w14:alpha w14:val="60000"/>
-        </w14:srgbClr>
-      </w14:shadow>
-    </w:rPr>
-  </w:style>
-  <w:style w:type="paragraph" w:styleId="Textodeglobo">
-    <w:name w:val="Balloon Text"/>
-    <w:basedOn w:val="Normal"/>
-    <w:link w:val="TextodegloboCar"/>
-    <w:uiPriority w:val="99"/>
-    <w:semiHidden/>
-    <w:unhideWhenUsed/>
-    <w:rsid w:val="00C70F06"/>
-    <w:rPr>
-      <w:rFonts w:ascii="Tahoma" w:hAnsi="Tahoma" w:cs="Tahoma"/>
-      <w:sz w:val="16"/>
-      <w:szCs w:val="16"/>
-    </w:rPr>
-  </w:style>
-  <w:style w:type="character" w:customStyle="1" w:styleId="TextodegloboCar">
-    <w:name w:val="Texto de globo Car"/>
-    <w:basedOn w:val="Fuentedeprrafopredeter"/>
-    <w:link w:val="Textodeglobo"/>
-    <w:uiPriority w:val="99"/>
-    <w:semiHidden/>
-    <w:rsid w:val="00C70F06"/>
-    <w:rPr>
-      <w:rFonts w:ascii="Tahoma" w:hAnsi="Tahoma" w:cs="Tahoma"/>
-      <w:sz w:val="16"/>
-      <w:szCs w:val="16"/>
-      <w:lang w:eastAsia="es-ES"/>
-    </w:rPr>
-  </w:style>
-  <w:style w:type="character" w:customStyle="1" w:styleId="EncabezadoCar">
-    <w:name w:val="Encabezado Car"/>
-    <w:basedOn w:val="Fuentedeprrafopredeter"/>
-    <w:link w:val="Encabezado"/>
-    <w:uiPriority w:val="99"/>
-    <w:rsid w:val="00A403CD"/>
-    <w:rPr>
-      <w:rFonts w:ascii="Arial" w:hAnsi="Arial"/>
-      <w:sz w:val="22"/>
-      <w:szCs w:val="24"/>
-      <w:lang w:eastAsia="es-ES"/>
-    </w:rPr>
-  </w:style>
-  <w:style w:type="character" w:customStyle="1" w:styleId="Mencinsinresolver1">
-    <w:name w:val="Mención sin resolver1"/>
-    <w:basedOn w:val="Fuentedeprrafopredeter"/>
-    <w:uiPriority w:val="99"/>
-    <w:semiHidden/>
-    <w:unhideWhenUsed/>
-    <w:rsid w:val="009E2E52"/>
-    <w:rPr>
-      <w:color w:val="605E5C"/>
-      <w:shd w:val="clear" w:color="auto" w:fill="E1DFDD"/>
-    </w:rPr>
-  </w:style>
-  <w:style w:type="character" w:customStyle="1" w:styleId="fontstyle01">
-    <w:name w:val="fontstyle01"/>
-    <w:basedOn w:val="Fuentedeprrafopredeter"/>
-    <w:rsid w:val="0082615A"/>
-    <w:rPr>
-      <w:rFonts w:ascii="Times New Roman" w:hAnsi="Times New Roman" w:cs="Times New Roman" w:hint="default"/>
-      <w:b w:val="0"/>
-      <w:bCs w:val="0"/>
-      <w:i w:val="0"/>
-      <w:iCs w:val="0"/>
-      <w:color w:val="000000"/>
-      <w:sz w:val="22"/>
-      <w:szCs w:val="22"/>
-    </w:rPr>
-  </w:style>
-</w:styles>
-</file>
-
-<file path=word/stylesWithEffects.xml><?xml version="1.0" encoding="utf-8"?>
-<w:styles xmlns:wpc="http://schemas.microsoft.com/office/word/2010/wordprocessingCanvas" xmlns:mc="http://schemas.openxmlformats.org/markup-compatibility/2006" xmlns:o="urn:schemas-microsoft-com:office:office" xmlns:r="http://schemas.openxmlformats.org/officeDocument/2006/relationships" xmlns:m="http://schemas.openxmlformats.org/officeDocument/2006/math" xmlns:v="urn:schemas-microsoft-com:vml" xmlns:wp14="http://schemas.microsoft.com/office/word/2010/wordprocessingDrawing" xmlns:wp="http://schemas.openxmlformats.org/drawingml/2006/wordprocessingDrawing" xmlns:w10="urn:schemas-microsoft-com:office:word" xmlns:w="http://schemas.openxmlformats.org/wordprocessingml/2006/main" xmlns:w14="http://schemas.microsoft.com/office/word/2010/wordml" xmlns:wpg="http://schemas.microsoft.com/office/word/2010/wordprocessingGroup" xmlns:wpi="http://schemas.microsoft.com/office/word/2010/wordprocessingInk" xmlns:wne="http://schemas.microsoft.com/office/word/2006/wordml" xmlns:wps="http://schemas.microsoft.com/office/word/2010/wordprocessingShape" mc:Ignorable="w14 wp14">
-  <w:docDefaults>
-    <w:rPrDefault>
-      <w:rPr>
-        <w:rFonts w:ascii="Times New Roman" w:eastAsia="Times New Roman" w:hAnsi="Times New Roman" w:cs="Times New Roman"/>
-        <w:lang w:val="es-AR" w:eastAsia="es-AR" w:bidi="ar-SA"/>
-      </w:rPr>
-    </w:rPrDefault>
-    <w:pPrDefault/>
-  </w:docDefaults>
-  <w:latentStyles w:defLockedState="0" w:defUIPriority="99" w:defSemiHidden="1" w:defUnhideWhenUsed="1" w:defQFormat="0" w:count="267">
-    <w:lsdException w:name="Normal" w:semiHidden="0" w:uiPriority="0" w:unhideWhenUsed="0" w:qFormat="1"/>
-    <w:lsdException w:name="heading 1" w:semiHidden="0" w:uiPriority="0" w:unhideWhenUsed="0" w:qFormat="1"/>
-    <w:lsdException w:name="heading 2" w:semiHidden="0" w:uiPriority="0" w:unhideWhenUsed="0" w:qFormat="1"/>
-    <w:lsdException w:name="heading 3" w:semiHidden="0" w:uiPriority="0" w:unhideWhenUsed="0" w:qFormat="1"/>
-    <w:lsdException w:name="heading 4" w:semiHidden="0" w:uiPriority="0" w:unhideWhenUsed="0" w:qFormat="1"/>
-    <w:lsdException w:name="heading 5" w:semiHidden="0" w:uiPriority="0" w:unhideWhenUsed="0" w:qFormat="1"/>
-    <w:lsdException w:name="heading 6" w:semiHidden="0" w:uiPriority="0" w:unhideWhenUsed="0" w:qFormat="1"/>
-    <w:lsdException w:name="heading 7" w:semiHidden="0" w:uiPriority="0" w:unhideWhenUsed="0" w:qFormat="1"/>
-    <w:lsdException w:name="heading 8" w:semiHidden="0" w:uiPriority="0" w:unhideWhenUsed="0" w:qFormat="1"/>
-    <w:lsdException w:name="heading 9" w:semiHidden="0" w:uiPriority="0" w:unhideWhenUsed="0" w:qFormat="1"/>
-    <w:lsdException w:name="toc 1" w:uiPriority="39"/>
-    <w:lsdException w:name="toc 2" w:uiPriority="39"/>
-    <w:lsdException w:name="toc 3" w:uiPriority="39"/>
-    <w:lsdException w:name="toc 4" w:uiPriority="39"/>
-    <w:lsdException w:name="toc 5" w:uiPriority="39"/>
-    <w:lsdException w:name="toc 6" w:uiPriority="39"/>
-    <w:lsdException w:name="toc 7" w:uiPriority="39"/>
-    <w:lsdException w:name="toc 8" w:uiPriority="39"/>
-    <w:lsdException w:name="toc 9" w:uiPriority="39"/>
-    <w:lsdException w:name="caption" w:uiPriority="35" w:qFormat="1"/>
-    <w:lsdException w:name="Title" w:semiHidden="0" w:uiPriority="10" w:unhideWhenUsed="0" w:qFormat="1"/>
-    <w:lsdException w:name="Default Paragraph Font" w:uiPriority="1"/>
-    <w:lsdException w:name="Subtitle" w:semiHidden="0" w:uiPriority="11" w:unhideWhenUsed="0" w:qFormat="1"/>
-    <w:lsdException w:name="Strong" w:semiHidden="0" w:uiPriority="22" w:unhideWhenUsed="0" w:qFormat="1"/>
-    <w:lsdException w:name="Emphasis" w:semiHidden="0" w:uiPriority="20" w:unhideWhenUsed="0" w:qFormat="1"/>
-    <w:lsdException w:name="Table Grid" w:uiPriority="59"/>
-    <w:lsdException w:name="Placeholder Text" w:unhideWhenUsed="0"/>
-    <w:lsdException w:name="No Spacing" w:semiHidden="0" w:uiPriority="1" w:unhideWhenUsed="0" w:qFormat="1"/>
-    <w:lsdException w:name="Light Shading" w:semiHidden="0" w:uiPriority="60" w:unhideWhenUsed="0"/>
-    <w:lsdException w:name="Light List" w:semiHidden="0" w:uiPriority="61" w:unhideWhenUsed="0"/>
-    <w:lsdException w:name="Light Grid" w:semiHidden="0" w:uiPriority="62" w:unhideWhenUsed="0"/>
-    <w:lsdException w:name="Medium Shading 1" w:semiHidden="0" w:uiPriority="63" w:unhideWhenUsed="0"/>
-    <w:lsdException w:name="Medium Shading 2" w:semiHidden="0" w:uiPriority="64" w:unhideWhenUsed="0"/>
-    <w:lsdException w:name="Medium List 1" w:semiHidden="0" w:uiPriority="65" w:unhideWhenUsed="0"/>
-    <w:lsdException w:name="Medium List 2" w:semiHidden="0" w:uiPriority="66" w:unhideWhenUsed="0"/>
-    <w:lsdException w:name="Medium Grid 1" w:semiHidden="0" w:uiPriority="67" w:unhideWhenUsed="0"/>
-    <w:lsdException w:name="Medium Grid 2" w:semiHidden="0" w:uiPriority="68" w:unhideWhenUsed="0"/>
-    <w:lsdException w:name="Medium Grid 3" w:semiHidden="0" w:uiPriority="69" w:unhideWhenUsed="0"/>
-    <w:lsdException w:name="Dark List" w:semiHidden="0" w:uiPriority="70" w:unhideWhenUsed="0"/>
-    <w:lsdException w:name="Colorful Shading" w:semiHidden="0" w:uiPriority="71" w:unhideWhenUsed="0"/>
-    <w:lsdException w:name="Colorful List" w:semiHidden="0" w:uiPriority="72" w:unhideWhenUsed="0"/>
-    <w:lsdException w:name="Colorful Grid" w:semiHidden="0" w:uiPriority="73" w:unhideWhenUsed="0"/>
-    <w:lsdException w:name="Light Shading Accent 1" w:semiHidden="0" w:uiPriority="60" w:unhideWhenUsed="0"/>
-    <w:lsdException w:name="Light List Accent 1" w:semiHidden="0" w:uiPriority="61" w:unhideWhenUsed="0"/>
-    <w:lsdException w:name="Light Grid Accent 1" w:semiHidden="0" w:uiPriority="62" w:unhideWhenUsed="0"/>
-    <w:lsdException w:name="Medium Shading 1 Accent 1" w:semiHidden="0" w:uiPriority="63" w:unhideWhenUsed="0"/>
-    <w:lsdException w:name="Medium Shading 2 Accent 1" w:semiHidden="0" w:uiPriority="64" w:unhideWhenUsed="0"/>
-    <w:lsdException w:name="Medium List 1 Accent 1" w:semiHidden="0" w:uiPriority="65" w:unhideWhenUsed="0"/>
-    <w:lsdException w:name="Revision" w:unhideWhenUsed="0"/>
-    <w:lsdException w:name="List Paragraph" w:semiHidden="0" w:uiPriority="34" w:unhideWhenUsed="0" w:qFormat="1"/>
-    <w:lsdException w:name="Quote" w:semiHidden="0" w:uiPriority="29" w:unhideWhenUsed="0" w:qFormat="1"/>
-    <w:lsdException w:name="Intense Quote" w:semiHidden="0" w:uiPriority="30" w:unhideWhenUsed="0" w:qFormat="1"/>
-    <w:lsdException w:name="Medium List 2 Accent 1" w:semiHidden="0" w:uiPriority="66" w:unhideWhenUsed="0"/>
-    <w:lsdException w:name="Medium Grid 1 Accent 1" w:semiHidden="0" w:uiPriority="67" w:unhideWhenUsed="0"/>
-    <w:lsdException w:name="Medium Grid 2 Accent 1" w:semiHidden="0" w:uiPriority="68" w:unhideWhenUsed="0"/>
-    <w:lsdException w:name="Medium Grid 3 Accent 1" w:semiHidden="0" w:uiPriority="69" w:unhideWhenUsed="0"/>
-    <w:lsdException w:name="Dark List Accent 1" w:semiHidden="0" w:uiPriority="70" w:unhideWhenUsed="0"/>
-    <w:lsdException w:name="Colorful Shading Accent 1" w:semiHidden="0" w:uiPriority="71" w:unhideWhenUsed="0"/>
-    <w:lsdException w:name="Colorful List Accent 1" w:semiHidden="0" w:uiPriority="72" w:unhideWhenUsed="0"/>
-    <w:lsdException w:name="Colorful Grid Accent 1" w:semiHidden="0" w:uiPriority="73" w:unhideWhenUsed="0"/>
-    <w:lsdException w:name="Light Shading Accent 2" w:semiHidden="0" w:uiPriority="60" w:unhideWhenUsed="0"/>
-    <w:lsdException w:name="Light List Accent 2" w:semiHidden="0" w:uiPriority="61" w:unhideWhenUsed="0"/>
-    <w:lsdException w:name="Light Grid Accent 2" w:semiHidden="0" w:uiPriority="62" w:unhideWhenUsed="0"/>
-    <w:lsdException w:name="Medium Shading 1 Accent 2" w:semiHidden="0" w:uiPriority="63" w:unhideWhenUsed="0"/>
-    <w:lsdException w:name="Medium Shading 2 Accent 2" w:semiHidden="0" w:uiPriority="64" w:unhideWhenUsed="0"/>
-    <w:lsdException w:name="Medium List 1 Accent 2" w:semiHidden="0" w:uiPriority="65" w:unhideWhenUsed="0"/>
-    <w:lsdException w:name="Medium List 2 Accent 2" w:semiHidden="0" w:uiPriority="66" w:unhideWhenUsed="0"/>
-    <w:lsdException w:name="Medium Grid 1 Accent 2" w:semiHidden="0" w:uiPriority="67" w:unhideWhenUsed="0"/>
-    <w:lsdException w:name="Medium Grid 2 Accent 2" w:semiHidden="0" w:uiPriority="68" w:unhideWhenUsed="0"/>
-    <w:lsdException w:name="Medium Grid 3 Accent 2" w:semiHidden="0" w:uiPriority="69" w:unhideWhenUsed="0"/>
-    <w:lsdException w:name="Dark List Accent 2" w:semiHidden="0" w:uiPriority="70" w:unhideWhenUsed="0"/>
-    <w:lsdException w:name="Colorful Shading Accent 2" w:semiHidden="0" w:uiPriority="71" w:unhideWhenUsed="0"/>
-    <w:lsdException w:name="Colorful List Accent 2" w:semiHidden="0" w:uiPriority="72" w:unhideWhenUsed="0"/>
-    <w:lsdException w:name="Colorful Grid Accent 2" w:semiHidden="0" w:uiPriority="73" w:unhideWhenUsed="0"/>
-    <w:lsdException w:name="Light Shading Accent 3" w:semiHidden="0" w:uiPriority="60" w:unhideWhenUsed="0"/>
-    <w:lsdException w:name="Light List Accent 3" w:semiHidden="0" w:uiPriority="61" w:unhideWhenUsed="0"/>
-    <w:lsdException w:name="Light Grid Accent 3" w:semiHidden="0" w:uiPriority="62" w:unhideWhenUsed="0"/>
-    <w:lsdException w:name="Medium Shading 1 Accent 3" w:semiHidden="0" w:uiPriority="63" w:unhideWhenUsed="0"/>
-    <w:lsdException w:name="Medium Shading 2 Accent 3" w:semiHidden="0" w:uiPriority="64" w:unhideWhenUsed="0"/>
-    <w:lsdException w:name="Medium List 1 Accent 3" w:semiHidden="0" w:uiPriority="65" w:unhideWhenUsed="0"/>
-    <w:lsdException w:name="Medium List 2 Accent 3" w:semiHidden="0" w:uiPriority="66" w:unhideWhenUsed="0"/>
-    <w:lsdException w:name="Medium Grid 1 Accent 3" w:semiHidden="0" w:uiPriority="67" w:unhideWhenUsed="0"/>
-    <w:lsdException w:name="Medium Grid 2 Accent 3" w:semiHidden="0" w:uiPriority="68" w:unhideWhenUsed="0"/>
-    <w:lsdException w:name="Medium Grid 3 Accent 3" w:semiHidden="0" w:uiPriority="69" w:unhideWhenUsed="0"/>
-    <w:lsdException w:name="Dark List Accent 3" w:semiHidden="0" w:uiPriority="70" w:unhideWhenUsed="0"/>
-    <w:lsdException w:name="Colorful Shading Accent 3" w:semiHidden="0" w:uiPriority="71" w:unhideWhenUsed="0"/>
-    <w:lsdException w:name="Colorful List Accent 3" w:semiHidden="0" w:uiPriority="72" w:unhideWhenUsed="0"/>
-    <w:lsdException w:name="Colorful Grid Accent 3" w:semiHidden="0" w:uiPriority="73" w:unhideWhenUsed="0"/>
-    <w:lsdException w:name="Light Shading Accent 4" w:semiHidden="0" w:uiPriority="60" w:unhideWhenUsed="0"/>
-    <w:lsdException w:name="Light List Accent 4" w:semiHidden="0" w:uiPriority="61" w:unhideWhenUsed="0"/>
-    <w:lsdException w:name="Light Grid Accent 4" w:semiHidden="0" w:uiPriority="62" w:unhideWhenUsed="0"/>
-    <w:lsdException w:name="Medium Shading 1 Accent 4" w:semiHidden="0" w:uiPriority="63" w:unhideWhenUsed="0"/>
-    <w:lsdException w:name="Medium Shading 2 Accent 4" w:semiHidden="0" w:uiPriority="64" w:unhideWhenUsed="0"/>
-    <w:lsdException w:name="Medium List 1 Accent 4" w:semiHidden="0" w:uiPriority="65" w:unhideWhenUsed="0"/>
-    <w:lsdException w:name="Medium List 2 Accent 4" w:semiHidden="0" w:uiPriority="66" w:unhideWhenUsed="0"/>
-    <w:lsdException w:name="Medium Grid 1 Accent 4" w:semiHidden="0" w:uiPriority="67" w:unhideWhenUsed="0"/>
-    <w:lsdException w:name="Medium Grid 2 Accent 4" w:semiHidden="0" w:uiPriority="68" w:unhideWhenUsed="0"/>
-    <w:lsdException w:name="Medium Grid 3 Accent 4" w:semiHidden="0" w:uiPriority="69" w:unhideWhenUsed="0"/>
-    <w:lsdException w:name="Dark List Accent 4" w:semiHidden="0" w:uiPriority="70" w:unhideWhenUsed="0"/>
-    <w:lsdException w:name="Colorful Shading Accent 4" w:semiHidden="0" w:uiPriority="71" w:unhideWhenUsed="0"/>
-    <w:lsdException w:name="Colorful List Accent 4" w:semiHidden="0" w:uiPriority="72" w:unhideWhenUsed="0"/>
-    <w:lsdException w:name="Colorful Grid Accent 4" w:semiHidden="0" w:uiPriority="73" w:unhideWhenUsed="0"/>
-    <w:lsdException w:name="Light Shading Accent 5" w:semiHidden="0" w:uiPriority="60" w:unhideWhenUsed="0"/>
-    <w:lsdException w:name="Light List Accent 5" w:semiHidden="0" w:uiPriority="61" w:unhideWhenUsed="0"/>
-    <w:lsdException w:name="Light Grid Accent 5" w:semiHidden="0" w:uiPriority="62" w:unhideWhenUsed="0"/>
-    <w:lsdException w:name="Medium Shading 1 Accent 5" w:semiHidden="0" w:uiPriority="63" w:unhideWhenUsed="0"/>
-    <w:lsdException w:name="Medium Shading 2 Accent 5" w:semiHidden="0" w:uiPriority="64" w:unhideWhenUsed="0"/>
-    <w:lsdException w:name="Medium List 1 Accent 5" w:semiHidden="0" w:uiPriority="65" w:unhideWhenUsed="0"/>
-    <w:lsdException w:name="Medium List 2 Accent 5" w:semiHidden="0" w:uiPriority="66" w:unhideWhenUsed="0"/>
-    <w:lsdException w:name="Medium Grid 1 Accent 5" w:semiHidden="0" w:uiPriority="67" w:unhideWhenUsed="0"/>
-    <w:lsdException w:name="Medium Grid 2 Accent 5" w:semiHidden="0" w:uiPriority="68" w:unhideWhenUsed="0"/>
-    <w:lsdException w:name="Medium Grid 3 Accent 5" w:semiHidden="0" w:uiPriority="69" w:unhideWhenUsed="0"/>
-    <w:lsdException w:name="Dark List Accent 5" w:semiHidden="0" w:uiPriority="70" w:unhideWhenUsed="0"/>
-    <w:lsdException w:name="Colorful Shading Accent 5" w:semiHidden="0" w:uiPriority="71" w:unhideWhenUsed="0"/>
-    <w:lsdException w:name="Colorful List Accent 5" w:semiHidden="0" w:uiPriority="72" w:unhideWhenUsed="0"/>
-    <w:lsdException w:name="Colorful Grid Accent 5" w:semiHidden="0" w:uiPriority="73" w:unhideWhenUsed="0"/>
-    <w:lsdException w:name="Light Shading Accent 6" w:semiHidden="0" w:uiPriority="60" w:unhideWhenUsed="0"/>
-    <w:lsdException w:name="Light List Accent 6" w:semiHidden="0" w:uiPriority="61" w:unhideWhenUsed="0"/>
-    <w:lsdException w:name="Light Grid Accent 6" w:semiHidden="0" w:uiPriority="62" w:unhideWhenUsed="0"/>
-    <w:lsdException w:name="Medium Shading 1 Accent 6" w:semiHidden="0" w:uiPriority="63" w:unhideWhenUsed="0"/>
-    <w:lsdException w:name="Medium Shading 2 Accent 6" w:semiHidden="0" w:uiPriority="64" w:unhideWhenUsed="0"/>
-    <w:lsdException w:name="Medium List 1 Accent 6" w:semiHidden="0" w:uiPriority="65" w:unhideWhenUsed="0"/>
-    <w:lsdException w:name="Medium List 2 Accent 6" w:semiHidden="0" w:uiPriority="66" w:unhideWhenUsed="0"/>
-    <w:lsdException w:name="Medium Grid 1 Accent 6" w:semiHidden="0" w:uiPriority="67" w:unhideWhenUsed="0"/>
-    <w:lsdException w:name="Medium Grid 2 Accent 6" w:semiHidden="0" w:uiPriority="68" w:unhideWhenUsed="0"/>
-    <w:lsdException w:name="Medium Grid 3 Accent 6" w:semiHidden="0" w:uiPriority="69" w:unhideWhenUsed="0"/>
-    <w:lsdException w:name="Dark List Accent 6" w:semiHidden="0" w:uiPriority="70" w:unhideWhenUsed="0"/>
-    <w:lsdException w:name="Colorful Shading Accent 6" w:semiHidden="0" w:uiPriority="71" w:unhideWhenUsed="0"/>
-    <w:lsdException w:name="Colorful List Accent 6" w:semiHidden="0" w:uiPriority="72" w:unhideWhenUsed="0"/>
-    <w:lsdException w:name="Colorful Grid Accent 6" w:semiHidden="0" w:uiPriority="73" w:unhideWhenUsed="0"/>
-    <w:lsdException w:name="Subtle Emphasis" w:semiHidden="0" w:uiPriority="19" w:unhideWhenUsed="0" w:qFormat="1"/>
-    <w:lsdException w:name="Intense Emphasis" w:semiHidden="0" w:uiPriority="21" w:unhideWhenUsed="0" w:qFormat="1"/>
-    <w:lsdException w:name="Subtle Reference" w:semiHidden="0" w:uiPriority="31" w:unhideWhenUsed="0" w:qFormat="1"/>
-    <w:lsdException w:name="Intense Reference" w:semiHidden="0" w:uiPriority="32" w:unhideWhenUsed="0" w:qFormat="1"/>
-    <w:lsdException w:name="Book Title" w:semiHidden="0" w:uiPriority="33" w:unhideWhenUsed="0" w:qFormat="1"/>
-    <w:lsdException w:name="Bibliography" w:uiPriority="37"/>
-    <w:lsdException w:name="TOC Heading" w:uiPriority="39" w:qFormat="1"/>
-  </w:latentStyles>
-  <w:style w:type="paragraph" w:default="1" w:styleId="Normal">
-    <w:name w:val="Normal"/>
-    <w:qFormat/>
-    <w:rsid w:val="000741A1"/>
-    <w:pPr>
-      <w:jc w:val="both"/>
-    </w:pPr>
-    <w:rPr>
-      <w:rFonts w:ascii="Arial" w:hAnsi="Arial"/>
-      <w:sz w:val="22"/>
-      <w:szCs w:val="24"/>
-      <w:lang w:eastAsia="es-ES"/>
-    </w:rPr>
-  </w:style>
-  <w:style w:type="paragraph" w:styleId="Ttulo1">
-    <w:name w:val="heading 1"/>
-    <w:basedOn w:val="Normal"/>
-    <w:next w:val="Normal"/>
-    <w:autoRedefine/>
-    <w:qFormat/>
-    <w:rsid w:val="009C3682"/>
-    <w:pPr>
-      <w:keepNext/>
-      <w:numPr>
-        <w:numId w:val="6"/>
-      </w:numPr>
-      <w:spacing w:before="240" w:after="60"/>
-      <w:jc w:val="left"/>
-      <w:outlineLvl w:val="0"/>
-    </w:pPr>
-    <w:rPr>
-      <w:rFonts w:cs="Tahoma"/>
-      <w:b/>
-      <w:bCs/>
-      <w:smallCaps/>
-      <w:kern w:val="32"/>
-      <w:sz w:val="24"/>
-      <w:szCs w:val="32"/>
-    </w:rPr>
-  </w:style>
-  <w:style w:type="paragraph" w:styleId="Ttulo2">
-    <w:name w:val="heading 2"/>
-    <w:basedOn w:val="Normal"/>
-    <w:next w:val="Normal"/>
-    <w:autoRedefine/>
-    <w:qFormat/>
-    <w:rsid w:val="007421C9"/>
-    <w:pPr>
-      <w:keepNext/>
-      <w:numPr>
-        <w:ilvl w:val="1"/>
-        <w:numId w:val="6"/>
-      </w:numPr>
-      <w:spacing w:before="240" w:after="60"/>
-      <w:outlineLvl w:val="1"/>
-    </w:pPr>
-    <w:rPr>
-      <w:rFonts w:cs="Tahoma"/>
-      <w:b/>
-      <w:bCs/>
-      <w:szCs w:val="28"/>
-    </w:rPr>
-  </w:style>
-  <w:style w:type="paragraph" w:styleId="Ttulo3">
-    <w:name w:val="heading 3"/>
-    <w:basedOn w:val="Normal"/>
-    <w:next w:val="Normal"/>
-    <w:autoRedefine/>
-    <w:qFormat/>
-    <w:rsid w:val="005F0EF7"/>
-    <w:pPr>
-      <w:keepNext/>
-      <w:numPr>
-        <w:ilvl w:val="2"/>
-        <w:numId w:val="6"/>
-      </w:numPr>
-      <w:spacing w:before="240" w:after="60"/>
-      <w:outlineLvl w:val="2"/>
-    </w:pPr>
-    <w:rPr>
-      <w:rFonts w:cs="Tahoma"/>
-      <w:b/>
-      <w:bCs/>
-      <w:szCs w:val="26"/>
-      <w:lang w:val="es-ES"/>
-    </w:rPr>
-  </w:style>
-  <w:style w:type="paragraph" w:styleId="Ttulo4">
-    <w:name w:val="heading 4"/>
-    <w:basedOn w:val="Normal"/>
-    <w:next w:val="Normal"/>
-    <w:autoRedefine/>
-    <w:qFormat/>
-    <w:rsid w:val="00A403CD"/>
-    <w:pPr>
-      <w:keepNext/>
-      <w:numPr>
-        <w:ilvl w:val="3"/>
-        <w:numId w:val="6"/>
-      </w:numPr>
-      <w:spacing w:before="240" w:after="60"/>
-      <w:outlineLvl w:val="3"/>
-    </w:pPr>
-    <w:rPr>
-      <w:rFonts w:cs="Tahoma"/>
-      <w:b/>
-      <w:bCs/>
-      <w:szCs w:val="28"/>
-    </w:rPr>
-  </w:style>
-  <w:style w:type="paragraph" w:styleId="Ttulo5">
-    <w:name w:val="heading 5"/>
-    <w:basedOn w:val="Normal"/>
-    <w:next w:val="Normal"/>
-    <w:autoRedefine/>
-    <w:qFormat/>
-    <w:rsid w:val="00ED2266"/>
-    <w:pPr>
-      <w:numPr>
-        <w:ilvl w:val="4"/>
-        <w:numId w:val="6"/>
-      </w:numPr>
-      <w:spacing w:before="240" w:after="60"/>
-      <w:outlineLvl w:val="4"/>
-    </w:pPr>
-    <w:rPr>
-      <w:b/>
-      <w:bCs/>
-      <w:iCs/>
-      <w:sz w:val="26"/>
-      <w:szCs w:val="26"/>
-      <w14:shadow w14:blurRad="50800" w14:dist="38100" w14:dir="2700000" w14:sx="100000" w14:sy="100000" w14:kx="0" w14:ky="0" w14:algn="tl">
-        <w14:srgbClr w14:val="000000">
-          <w14:alpha w14:val="60000"/>
-        </w14:srgbClr>
-      </w14:shadow>
-    </w:rPr>
-  </w:style>
-  <w:style w:type="paragraph" w:styleId="Ttulo6">
-    <w:name w:val="heading 6"/>
-    <w:basedOn w:val="Normal"/>
-    <w:next w:val="Normal"/>
-    <w:autoRedefine/>
-    <w:qFormat/>
-    <w:rsid w:val="00ED2266"/>
-    <w:pPr>
-      <w:keepNext/>
-      <w:numPr>
-        <w:ilvl w:val="5"/>
-        <w:numId w:val="6"/>
-      </w:numPr>
-      <w:outlineLvl w:val="5"/>
-    </w:pPr>
-    <w:rPr>
-      <w:b/>
-      <w:bCs/>
-      <w:sz w:val="26"/>
-      <w:szCs w:val="26"/>
-      <w14:shadow w14:blurRad="50800" w14:dist="38100" w14:dir="2700000" w14:sx="100000" w14:sy="100000" w14:kx="0" w14:ky="0" w14:algn="tl">
-        <w14:srgbClr w14:val="000000">
-          <w14:alpha w14:val="60000"/>
-        </w14:srgbClr>
-      </w14:shadow>
-    </w:rPr>
-  </w:style>
-  <w:style w:type="paragraph" w:styleId="Ttulo7">
-    <w:name w:val="heading 7"/>
-    <w:basedOn w:val="Normal"/>
-    <w:next w:val="Normal"/>
-    <w:autoRedefine/>
-    <w:qFormat/>
-    <w:rsid w:val="00ED2266"/>
-    <w:pPr>
-      <w:keepNext/>
-      <w:numPr>
-        <w:ilvl w:val="6"/>
-        <w:numId w:val="6"/>
-      </w:numPr>
-      <w:outlineLvl w:val="6"/>
-    </w:pPr>
-    <w:rPr>
-      <w:b/>
-      <w:bCs/>
-      <w:sz w:val="26"/>
-      <w14:shadow w14:blurRad="50800" w14:dist="38100" w14:dir="2700000" w14:sx="100000" w14:sy="100000" w14:kx="0" w14:ky="0" w14:algn="tl">
-        <w14:srgbClr w14:val="000000">
-          <w14:alpha w14:val="60000"/>
-        </w14:srgbClr>
-      </w14:shadow>
-    </w:rPr>
-  </w:style>
-  <w:style w:type="paragraph" w:styleId="Ttulo8">
-    <w:name w:val="heading 8"/>
-    <w:basedOn w:val="Normal"/>
-    <w:next w:val="Normal"/>
-    <w:autoRedefine/>
-    <w:qFormat/>
-    <w:rsid w:val="00ED2266"/>
-    <w:pPr>
-      <w:numPr>
-        <w:ilvl w:val="7"/>
-        <w:numId w:val="6"/>
-      </w:numPr>
-      <w:spacing w:before="240" w:after="60"/>
-      <w:outlineLvl w:val="7"/>
-    </w:pPr>
-    <w:rPr>
-      <w:b/>
-      <w:iCs/>
-      <w:sz w:val="26"/>
-      <w:szCs w:val="26"/>
-      <w14:shadow w14:blurRad="50800" w14:dist="38100" w14:dir="2700000" w14:sx="100000" w14:sy="100000" w14:kx="0" w14:ky="0" w14:algn="tl">
-        <w14:srgbClr w14:val="000000">
-          <w14:alpha w14:val="60000"/>
-        </w14:srgbClr>
-      </w14:shadow>
-    </w:rPr>
-  </w:style>
-  <w:style w:type="paragraph" w:styleId="Ttulo9">
-    <w:name w:val="heading 9"/>
-    <w:basedOn w:val="Normal"/>
-    <w:next w:val="Normal"/>
-    <w:autoRedefine/>
-    <w:qFormat/>
-    <w:rsid w:val="00ED2266"/>
-    <w:pPr>
-      <w:numPr>
-        <w:ilvl w:val="8"/>
-        <w:numId w:val="6"/>
-      </w:numPr>
-      <w:spacing w:before="240" w:after="60"/>
-      <w:outlineLvl w:val="8"/>
-    </w:pPr>
-    <w:rPr>
-      <w:rFonts w:cs="Arial"/>
-      <w:b/>
-      <w:sz w:val="26"/>
-      <w:szCs w:val="26"/>
-      <w14:shadow w14:blurRad="50800" w14:dist="38100" w14:dir="2700000" w14:sx="100000" w14:sy="100000" w14:kx="0" w14:ky="0" w14:algn="tl">
-        <w14:srgbClr w14:val="000000">
-          <w14:alpha w14:val="60000"/>
-        </w14:srgbClr>
-      </w14:shadow>
-    </w:rPr>
-  </w:style>
-  <w:style w:type="character" w:default="1" w:styleId="Fuentedeprrafopredeter">
-    <w:name w:val="Default Paragraph Font"/>
-    <w:uiPriority w:val="1"/>
-    <w:semiHidden/>
-    <w:unhideWhenUsed/>
-  </w:style>
-  <w:style w:type="table" w:default="1" w:styleId="Tablanormal">
-    <w:name w:val="Normal Table"/>
-    <w:uiPriority w:val="99"/>
-    <w:semiHidden/>
-    <w:unhideWhenUsed/>
-    <w:tblPr>
-      <w:tblInd w:w="0" w:type="dxa"/>
-      <w:tblCellMar>
-        <w:top w:w="0" w:type="dxa"/>
-        <w:left w:w="108" w:type="dxa"/>
-        <w:bottom w:w="0" w:type="dxa"/>
-        <w:right w:w="108" w:type="dxa"/>
-      </w:tblCellMar>
-    </w:tblPr>
-  </w:style>
-  <w:style w:type="numbering" w:default="1" w:styleId="Sinlista">
-    <w:name w:val="No List"/>
-    <w:uiPriority w:val="99"/>
-    <w:semiHidden/>
-    <w:unhideWhenUsed/>
-  </w:style>
-  <w:style w:type="paragraph" w:styleId="Mapadeldocumento">
-    <w:name w:val="Document Map"/>
-    <w:basedOn w:val="Normal"/>
-    <w:semiHidden/>
-    <w:rsid w:val="00ED2266"/>
-    <w:pPr>
-      <w:shd w:val="clear" w:color="auto" w:fill="000080"/>
-    </w:pPr>
-    <w:rPr>
-      <w:rFonts w:cs="Tahoma"/>
-    </w:rPr>
-  </w:style>
-  <w:style w:type="paragraph" w:styleId="TDC2">
-    <w:name w:val="toc 2"/>
-    <w:basedOn w:val="Normal"/>
-    <w:next w:val="Normal"/>
-    <w:autoRedefine/>
-    <w:uiPriority w:val="39"/>
-    <w:rsid w:val="000741A1"/>
-    <w:pPr>
-      <w:tabs>
-        <w:tab w:val="left" w:pos="851"/>
-        <w:tab w:val="right" w:leader="dot" w:pos="9629"/>
-      </w:tabs>
-      <w:ind w:left="851" w:hanging="425"/>
-    </w:pPr>
-    <w:rPr>
-      <w:smallCaps/>
-    </w:rPr>
-  </w:style>
-  <w:style w:type="character" w:styleId="Refdecomentario">
-    <w:name w:val="annotation reference"/>
-    <w:basedOn w:val="Fuentedeprrafopredeter"/>
-    <w:semiHidden/>
-    <w:rsid w:val="00ED2266"/>
-    <w:rPr>
-      <w:sz w:val="16"/>
-      <w:szCs w:val="16"/>
-    </w:rPr>
-  </w:style>
-  <w:style w:type="paragraph" w:customStyle="1" w:styleId="Encabezado1">
-    <w:name w:val="Encabezado1"/>
-    <w:basedOn w:val="Textosinformato"/>
-    <w:next w:val="Normal"/>
-    <w:autoRedefine/>
-    <w:rsid w:val="00ED2266"/>
-    <w:rPr>
-      <w:rFonts w:ascii="Tahoma" w:hAnsi="Tahoma" w:cs="Tahoma"/>
-      <w:b/>
-      <w:sz w:val="28"/>
-      <w14:shadow w14:blurRad="50800" w14:dist="38100" w14:dir="2700000" w14:sx="100000" w14:sy="100000" w14:kx="0" w14:ky="0" w14:algn="tl">
-        <w14:srgbClr w14:val="000000">
-          <w14:alpha w14:val="60000"/>
-        </w14:srgbClr>
-      </w14:shadow>
-    </w:rPr>
-  </w:style>
-  <w:style w:type="paragraph" w:styleId="Textosinformato">
-    <w:name w:val="Plain Text"/>
-    <w:basedOn w:val="Normal"/>
-    <w:semiHidden/>
-    <w:rsid w:val="00ED2266"/>
-    <w:rPr>
-      <w:rFonts w:ascii="Courier New" w:hAnsi="Courier New" w:cs="Courier New"/>
-      <w:sz w:val="20"/>
-      <w:szCs w:val="20"/>
-    </w:rPr>
-  </w:style>
-  <w:style w:type="paragraph" w:styleId="TDC1">
-    <w:name w:val="toc 1"/>
-    <w:basedOn w:val="Normal"/>
-    <w:next w:val="Normal"/>
-    <w:autoRedefine/>
-    <w:uiPriority w:val="39"/>
-    <w:rsid w:val="000741A1"/>
-    <w:pPr>
-      <w:tabs>
-        <w:tab w:val="left" w:pos="426"/>
-        <w:tab w:val="right" w:leader="dot" w:pos="9629"/>
-      </w:tabs>
-      <w:spacing w:before="120" w:after="120"/>
-      <w:ind w:left="426" w:hanging="426"/>
-    </w:pPr>
-    <w:rPr>
-      <w:b/>
-      <w:bCs/>
-      <w:caps/>
-      <w:noProof/>
-      <w:szCs w:val="28"/>
-    </w:rPr>
-  </w:style>
-  <w:style w:type="paragraph" w:styleId="TDC3">
-    <w:name w:val="toc 3"/>
-    <w:basedOn w:val="Normal"/>
-    <w:next w:val="Normal"/>
-    <w:autoRedefine/>
-    <w:uiPriority w:val="39"/>
-    <w:rsid w:val="000741A1"/>
-    <w:pPr>
-      <w:tabs>
-        <w:tab w:val="left" w:pos="1418"/>
-        <w:tab w:val="right" w:leader="dot" w:pos="9629"/>
-      </w:tabs>
-      <w:ind w:left="1418" w:hanging="567"/>
-    </w:pPr>
-    <w:rPr>
-      <w:i/>
-      <w:iCs/>
-    </w:rPr>
-  </w:style>
-  <w:style w:type="paragraph" w:styleId="TDC4">
-    <w:name w:val="toc 4"/>
-    <w:basedOn w:val="Normal"/>
-    <w:next w:val="Normal"/>
-    <w:autoRedefine/>
-    <w:semiHidden/>
-    <w:rsid w:val="00AD7CDC"/>
-    <w:pPr>
-      <w:tabs>
-        <w:tab w:val="right" w:leader="dot" w:pos="9629"/>
-      </w:tabs>
-      <w:ind w:left="1418"/>
-    </w:pPr>
-    <w:rPr>
-      <w:rFonts w:ascii="Times New Roman" w:hAnsi="Times New Roman"/>
-      <w:szCs w:val="21"/>
-    </w:rPr>
-  </w:style>
-  <w:style w:type="paragraph" w:styleId="TDC5">
-    <w:name w:val="toc 5"/>
-    <w:basedOn w:val="Normal"/>
-    <w:next w:val="Normal"/>
-    <w:autoRedefine/>
-    <w:semiHidden/>
-    <w:rsid w:val="00ED2266"/>
-    <w:pPr>
-      <w:ind w:left="960"/>
-    </w:pPr>
-    <w:rPr>
-      <w:rFonts w:ascii="Times New Roman" w:hAnsi="Times New Roman"/>
-      <w:szCs w:val="21"/>
-    </w:rPr>
-  </w:style>
-  <w:style w:type="paragraph" w:styleId="TDC6">
-    <w:name w:val="toc 6"/>
-    <w:basedOn w:val="Normal"/>
-    <w:next w:val="Normal"/>
-    <w:autoRedefine/>
-    <w:semiHidden/>
-    <w:rsid w:val="00ED2266"/>
-    <w:pPr>
-      <w:ind w:left="1200"/>
-    </w:pPr>
-    <w:rPr>
-      <w:rFonts w:ascii="Times New Roman" w:hAnsi="Times New Roman"/>
-      <w:szCs w:val="21"/>
-    </w:rPr>
-  </w:style>
-  <w:style w:type="paragraph" w:styleId="TDC7">
-    <w:name w:val="toc 7"/>
-    <w:basedOn w:val="Normal"/>
-    <w:next w:val="Normal"/>
-    <w:autoRedefine/>
-    <w:semiHidden/>
-    <w:rsid w:val="00ED2266"/>
-    <w:pPr>
-      <w:ind w:left="1440"/>
-    </w:pPr>
-    <w:rPr>
-      <w:rFonts w:ascii="Times New Roman" w:hAnsi="Times New Roman"/>
-      <w:szCs w:val="21"/>
-    </w:rPr>
-  </w:style>
-  <w:style w:type="paragraph" w:styleId="TDC8">
-    <w:name w:val="toc 8"/>
-    <w:basedOn w:val="Normal"/>
-    <w:next w:val="Normal"/>
-    <w:autoRedefine/>
-    <w:semiHidden/>
-    <w:rsid w:val="00ED2266"/>
-    <w:pPr>
-      <w:ind w:left="1680"/>
-    </w:pPr>
-    <w:rPr>
-      <w:rFonts w:ascii="Times New Roman" w:hAnsi="Times New Roman"/>
-      <w:szCs w:val="21"/>
-    </w:rPr>
-  </w:style>
-  <w:style w:type="paragraph" w:styleId="TDC9">
-    <w:name w:val="toc 9"/>
-    <w:basedOn w:val="Normal"/>
-    <w:next w:val="Normal"/>
-    <w:autoRedefine/>
-    <w:semiHidden/>
-    <w:rsid w:val="00ED2266"/>
-    <w:pPr>
-      <w:ind w:left="1920"/>
-    </w:pPr>
-    <w:rPr>
-      <w:rFonts w:ascii="Times New Roman" w:hAnsi="Times New Roman"/>
-      <w:szCs w:val="21"/>
-    </w:rPr>
-  </w:style>
-  <w:style w:type="paragraph" w:styleId="Ttulo">
-    <w:name w:val="Title"/>
-    <w:basedOn w:val="Normal"/>
-    <w:next w:val="Normal"/>
-    <w:autoRedefine/>
-    <w:qFormat/>
-    <w:rsid w:val="001561AE"/>
-    <w:pPr>
-      <w:jc w:val="center"/>
-      <w:outlineLvl w:val="0"/>
-    </w:pPr>
-    <w:rPr>
-      <w:rFonts w:cs="Tahoma"/>
-      <w:b/>
-      <w:bCs/>
-      <w:kern w:val="28"/>
-      <w:sz w:val="56"/>
-      <w:szCs w:val="32"/>
-      <w14:shadow w14:blurRad="50800" w14:dist="38100" w14:dir="2700000" w14:sx="100000" w14:sy="100000" w14:kx="0" w14:ky="0" w14:algn="tl">
-        <w14:srgbClr w14:val="000000">
-          <w14:alpha w14:val="60000"/>
-        </w14:srgbClr>
-      </w14:shadow>
-    </w:rPr>
-  </w:style>
-  <w:style w:type="paragraph" w:customStyle="1" w:styleId="EncabTitulo1">
-    <w:name w:val="Encab Titulo1"/>
-    <w:basedOn w:val="Ttulo"/>
-    <w:next w:val="Normal"/>
-    <w:autoRedefine/>
-    <w:rsid w:val="00ED2266"/>
-    <w:rPr>
-      <w:sz w:val="52"/>
-      <w:u w:val="single"/>
-    </w:rPr>
-  </w:style>
-  <w:style w:type="paragraph" w:styleId="Encabezado">
-    <w:name w:val="header"/>
-    <w:basedOn w:val="Normal"/>
-    <w:link w:val="EncabezadoCar"/>
-    <w:uiPriority w:val="99"/>
-    <w:rsid w:val="00ED2266"/>
-    <w:pPr>
-      <w:tabs>
-        <w:tab w:val="center" w:pos="4252"/>
-        <w:tab w:val="right" w:pos="8504"/>
-      </w:tabs>
-    </w:pPr>
-  </w:style>
-  <w:style w:type="paragraph" w:styleId="Piedepgina">
-    <w:name w:val="footer"/>
-    <w:basedOn w:val="Normal"/>
-    <w:semiHidden/>
-    <w:rsid w:val="00ED2266"/>
-    <w:pPr>
-      <w:tabs>
-        <w:tab w:val="center" w:pos="4419"/>
-        <w:tab w:val="right" w:pos="8838"/>
-      </w:tabs>
-    </w:pPr>
-  </w:style>
-  <w:style w:type="character" w:styleId="Nmerodepgina">
-    <w:name w:val="page number"/>
-    <w:basedOn w:val="Fuentedeprrafopredeter"/>
-    <w:semiHidden/>
-    <w:rsid w:val="00ED2266"/>
-  </w:style>
-  <w:style w:type="character" w:styleId="Hipervnculo">
-    <w:name w:val="Hyperlink"/>
-    <w:basedOn w:val="Fuentedeprrafopredeter"/>
-    <w:uiPriority w:val="99"/>
-    <w:rsid w:val="00ED2266"/>
-    <w:rPr>
-      <w:color w:val="0000FF"/>
-      <w:u w:val="single"/>
-    </w:rPr>
-  </w:style>
-  <w:style w:type="paragraph" w:styleId="Prrafodelista">
-    <w:name w:val="List Paragraph"/>
-    <w:basedOn w:val="Normal"/>
-    <w:uiPriority w:val="34"/>
-    <w:qFormat/>
-    <w:rsid w:val="00AE63CF"/>
-    <w:pPr>
-      <w:ind w:left="708"/>
-    </w:pPr>
-  </w:style>
-  <w:style w:type="paragraph" w:customStyle="1" w:styleId="EncabTitulo2">
-    <w:name w:val="Encab Titulo2"/>
-    <w:basedOn w:val="EncabTitulo1"/>
-    <w:autoRedefine/>
-    <w:rsid w:val="00ED2266"/>
-    <w:rPr>
-      <w:u w:val="none"/>
-    </w:rPr>
-  </w:style>
-  <w:style w:type="paragraph" w:customStyle="1" w:styleId="EstiloTtulo4Izquierda0cmPrimeralnea0cm">
-    <w:name w:val="Estilo Título 4 + Izquierda:  0 cm Primera línea:  0 cm"/>
-    <w:basedOn w:val="Ttulo4"/>
-    <w:rsid w:val="00ED2266"/>
-    <w:pPr>
-      <w:numPr>
-        <w:ilvl w:val="0"/>
-        <w:numId w:val="0"/>
-      </w:numPr>
-    </w:pPr>
-    <w:rPr>
-      <w:rFonts w:cs="Times New Roman"/>
-      <w:szCs w:val="20"/>
-    </w:rPr>
-  </w:style>
-  <w:style w:type="paragraph" w:customStyle="1" w:styleId="Default">
-    <w:name w:val="Default"/>
-    <w:rsid w:val="00945976"/>
-    <w:pPr>
-      <w:autoSpaceDE w:val="0"/>
-      <w:autoSpaceDN w:val="0"/>
-      <w:adjustRightInd w:val="0"/>
-    </w:pPr>
-    <w:rPr>
-      <w:rFonts w:ascii="Arial" w:hAnsi="Arial" w:cs="Arial"/>
-      <w:color w:val="000000"/>
-      <w:sz w:val="24"/>
-      <w:szCs w:val="24"/>
-    </w:rPr>
-  </w:style>
-  <w:style w:type="paragraph" w:customStyle="1" w:styleId="SP2163841">
-    <w:name w:val="SP.2.163841"/>
-    <w:basedOn w:val="Default"/>
-    <w:next w:val="Default"/>
-    <w:uiPriority w:val="99"/>
-    <w:rsid w:val="00945976"/>
-    <w:rPr>
-      <w:color w:val="auto"/>
-    </w:rPr>
-  </w:style>
-  <w:style w:type="character" w:customStyle="1" w:styleId="SC22206">
-    <w:name w:val="SC.2.2206"/>
-    <w:uiPriority w:val="99"/>
-    <w:rsid w:val="00945976"/>
-    <w:rPr>
-      <w:color w:val="000000"/>
-      <w:sz w:val="40"/>
-      <w:szCs w:val="40"/>
-    </w:rPr>
-  </w:style>
-  <w:style w:type="character" w:customStyle="1" w:styleId="SC22230">
-    <w:name w:val="SC.2.2230"/>
-    <w:uiPriority w:val="99"/>
-    <w:rsid w:val="00945976"/>
-    <w:rPr>
-      <w:b/>
-      <w:bCs/>
-      <w:color w:val="000000"/>
-      <w:sz w:val="19"/>
-      <w:szCs w:val="19"/>
-    </w:rPr>
-  </w:style>
-  <w:style w:type="paragraph" w:customStyle="1" w:styleId="SP2139265">
-    <w:name w:val="SP.2.139265"/>
-    <w:basedOn w:val="Default"/>
-    <w:next w:val="Default"/>
-    <w:uiPriority w:val="99"/>
-    <w:rsid w:val="004319CC"/>
-    <w:rPr>
-      <w:color w:val="auto"/>
-    </w:rPr>
-  </w:style>
-  <w:style w:type="character" w:customStyle="1" w:styleId="SC22225">
-    <w:name w:val="SC.2.2225"/>
-    <w:uiPriority w:val="99"/>
-    <w:rsid w:val="004319CC"/>
-    <w:rPr>
-      <w:b/>
-      <w:bCs/>
-      <w:color w:val="000000"/>
-      <w:sz w:val="19"/>
-      <w:szCs w:val="19"/>
-    </w:rPr>
-  </w:style>
-  <w:style w:type="paragraph" w:customStyle="1" w:styleId="SP2184321">
-    <w:name w:val="SP.2.184321"/>
-    <w:basedOn w:val="Default"/>
-    <w:next w:val="Default"/>
-    <w:uiPriority w:val="99"/>
-    <w:rsid w:val="004319CC"/>
-    <w:rPr>
-      <w:color w:val="auto"/>
-    </w:rPr>
-  </w:style>
-  <w:style w:type="paragraph" w:styleId="NormalWeb">
-    <w:name w:val="Normal (Web)"/>
-    <w:basedOn w:val="Normal"/>
-    <w:uiPriority w:val="99"/>
-    <w:unhideWhenUsed/>
-    <w:rsid w:val="00174725"/>
-    <w:pPr>
-      <w:spacing w:before="100" w:beforeAutospacing="1" w:after="100" w:afterAutospacing="1"/>
-      <w:jc w:val="left"/>
-    </w:pPr>
-    <w:rPr>
-      <w:rFonts w:ascii="Times New Roman" w:hAnsi="Times New Roman"/>
-      <w:lang w:eastAsia="es-AR"/>
-    </w:rPr>
-  </w:style>
-  <w:style w:type="character" w:customStyle="1" w:styleId="apple-converted-space">
-    <w:name w:val="apple-converted-space"/>
-    <w:basedOn w:val="Fuentedeprrafopredeter"/>
-    <w:rsid w:val="00174725"/>
-  </w:style>
-  <w:style w:type="paragraph" w:styleId="TtulodeTDC">
+  <w:style w:type="paragraph" w:styleId="TtuloTDC">
     <w:name w:val="TOC Heading"/>
     <w:basedOn w:val="Ttulo1"/>
     <w:next w:val="Normal"/>
@@ -30893,7 +30761,7 @@
 </file>
 
 <file path=customXml/itemProps1.xml><?xml version="1.0" encoding="utf-8"?>
-<ds:datastoreItem xmlns:ds="http://schemas.openxmlformats.org/officeDocument/2006/customXml" ds:itemID="{23BCC886-D626-4F4D-AB78-6C7EDDDDA9EE}">
+<ds:datastoreItem xmlns:ds="http://schemas.openxmlformats.org/officeDocument/2006/customXml" ds:itemID="{46502F42-7748-42C2-8904-07A1E90C69A9}">
   <ds:schemaRefs>
     <ds:schemaRef ds:uri="http://schemas.openxmlformats.org/officeDocument/2006/bibliography"/>
   </ds:schemaRefs>

</xml_diff>

<commit_message>
Agregamos correcciones de la profe
</commit_message>
<xml_diff>
--- a/Word/TP 1 - ING SOFT - Plantilla ERS .docx
+++ b/Word/TP 1 - ING SOFT - Plantilla ERS .docx
@@ -1,6 +1,6 @@
 
 <file path=word/document.xml><?xml version="1.0" encoding="utf-8"?>
-<w:document xmlns:wpc="http://schemas.microsoft.com/office/word/2010/wordprocessingCanvas" xmlns:mc="http://schemas.openxmlformats.org/markup-compatibility/2006" xmlns:o="urn:schemas-microsoft-com:office:office" xmlns:r="http://schemas.openxmlformats.org/officeDocument/2006/relationships" xmlns:m="http://schemas.openxmlformats.org/officeDocument/2006/math" xmlns:v="urn:schemas-microsoft-com:vml" xmlns:wp14="http://schemas.microsoft.com/office/word/2010/wordprocessingDrawing" xmlns:wp="http://schemas.openxmlformats.org/drawingml/2006/wordprocessingDrawing" xmlns:w10="urn:schemas-microsoft-com:office:word" xmlns:w="http://schemas.openxmlformats.org/wordprocessingml/2006/main" xmlns:w14="http://schemas.microsoft.com/office/word/2010/wordml" xmlns:wpg="http://schemas.microsoft.com/office/word/2010/wordprocessingGroup" xmlns:wpi="http://schemas.microsoft.com/office/word/2010/wordprocessingInk" xmlns:wne="http://schemas.microsoft.com/office/word/2006/wordml" xmlns:wps="http://schemas.microsoft.com/office/word/2010/wordprocessingShape" mc:Ignorable="w14 wp14">
+<w:document xmlns:wpc="http://schemas.microsoft.com/office/word/2010/wordprocessingCanvas" xmlns:cx="http://schemas.microsoft.com/office/drawing/2014/chartex" xmlns:cx1="http://schemas.microsoft.com/office/drawing/2015/9/8/chartex" xmlns:cx2="http://schemas.microsoft.com/office/drawing/2015/10/21/chartex" xmlns:cx3="http://schemas.microsoft.com/office/drawing/2016/5/9/chartex" xmlns:cx4="http://schemas.microsoft.com/office/drawing/2016/5/10/chartex" xmlns:cx5="http://schemas.microsoft.com/office/drawing/2016/5/11/chartex" xmlns:cx6="http://schemas.microsoft.com/office/drawing/2016/5/12/chartex" xmlns:cx7="http://schemas.microsoft.com/office/drawing/2016/5/13/chartex" xmlns:cx8="http://schemas.microsoft.com/office/drawing/2016/5/14/chartex" xmlns:mc="http://schemas.openxmlformats.org/markup-compatibility/2006" xmlns:aink="http://schemas.microsoft.com/office/drawing/2016/ink" xmlns:am3d="http://schemas.microsoft.com/office/drawing/2017/model3d" xmlns:o="urn:schemas-microsoft-com:office:office" xmlns:r="http://schemas.openxmlformats.org/officeDocument/2006/relationships" xmlns:m="http://schemas.openxmlformats.org/officeDocument/2006/math" xmlns:v="urn:schemas-microsoft-com:vml" xmlns:wp14="http://schemas.microsoft.com/office/word/2010/wordprocessingDrawing" xmlns:wp="http://schemas.openxmlformats.org/drawingml/2006/wordprocessingDrawing" xmlns:w10="urn:schemas-microsoft-com:office:word" xmlns:w="http://schemas.openxmlformats.org/wordprocessingml/2006/main" xmlns:w14="http://schemas.microsoft.com/office/word/2010/wordml" xmlns:w15="http://schemas.microsoft.com/office/word/2012/wordml" xmlns:w16cid="http://schemas.microsoft.com/office/word/2016/wordml/cid" xmlns:w16se="http://schemas.microsoft.com/office/word/2015/wordml/symex" xmlns:wpg="http://schemas.microsoft.com/office/word/2010/wordprocessingGroup" xmlns:wpi="http://schemas.microsoft.com/office/word/2010/wordprocessingInk" xmlns:wne="http://schemas.microsoft.com/office/word/2006/wordml" xmlns:wps="http://schemas.microsoft.com/office/word/2010/wordprocessingShape" mc:Ignorable="w14 w15 w16se w16cid wp14">
   <w:body>
     <w:p>
       <w:pPr>
@@ -62,7 +62,7 @@
                     </pic:cNvPicPr>
                   </pic:nvPicPr>
                   <pic:blipFill>
-                    <a:blip r:embed="rId9" cstate="print">
+                    <a:blip r:embed="rId8" cstate="print">
                       <a:extLst>
                         <a:ext uri="{28A0092B-C50C-407E-A947-70E740481C1C}">
                           <a14:useLocalDpi xmlns:a14="http://schemas.microsoft.com/office/drawing/2010/main" val="0"/>
@@ -5735,7 +5735,23 @@
           <w:rFonts w:cs="Arial"/>
           <w:szCs w:val="22"/>
         </w:rPr>
-        <w:t xml:space="preserve"> of </w:t>
+        <w:t xml:space="preserve"> </w:t>
+      </w:r>
+      <w:proofErr w:type="spellStart"/>
+      <w:r>
+        <w:rPr>
+          <w:rFonts w:cs="Arial"/>
+          <w:szCs w:val="22"/>
+        </w:rPr>
+        <w:t>of</w:t>
+      </w:r>
+      <w:proofErr w:type="spellEnd"/>
+      <w:r>
+        <w:rPr>
+          <w:rFonts w:cs="Arial"/>
+          <w:szCs w:val="22"/>
+        </w:rPr>
+        <w:t xml:space="preserve"> </w:t>
       </w:r>
       <w:proofErr w:type="spellStart"/>
       <w:r>
@@ -8531,7 +8547,7 @@
                     </pic:cNvPicPr>
                   </pic:nvPicPr>
                   <pic:blipFill>
-                    <a:blip r:embed="rId10">
+                    <a:blip r:embed="rId9">
                       <a:extLst>
                         <a:ext uri="{28A0092B-C50C-407E-A947-70E740481C1C}">
                           <a14:useLocalDpi xmlns:a14="http://schemas.microsoft.com/office/drawing/2010/main" val="0"/>
@@ -14513,7 +14529,7 @@
                     </pic:cNvPicPr>
                   </pic:nvPicPr>
                   <pic:blipFill>
-                    <a:blip r:embed="rId11">
+                    <a:blip r:embed="rId10">
                       <a:extLst>
                         <a:ext uri="{28A0092B-C50C-407E-A947-70E740481C1C}">
                           <a14:useLocalDpi xmlns:a14="http://schemas.microsoft.com/office/drawing/2010/main" val="0"/>
@@ -14616,7 +14632,7 @@
                     </pic:cNvPicPr>
                   </pic:nvPicPr>
                   <pic:blipFill>
-                    <a:blip r:embed="rId12">
+                    <a:blip r:embed="rId11">
                       <a:extLst>
                         <a:ext uri="{28A0092B-C50C-407E-A947-70E740481C1C}">
                           <a14:useLocalDpi xmlns:a14="http://schemas.microsoft.com/office/drawing/2010/main" val="0"/>
@@ -14680,6 +14696,9 @@
       <w:r>
         <w:t>: Gestionar Compra</w:t>
       </w:r>
+      <w:r>
+        <w:t xml:space="preserve"> a Proveedores</w:t>
+      </w:r>
     </w:p>
     <w:p>
       <w:pPr>
@@ -14718,7 +14737,7 @@
                     </pic:cNvPicPr>
                   </pic:nvPicPr>
                   <pic:blipFill>
-                    <a:blip r:embed="rId13">
+                    <a:blip r:embed="rId12">
                       <a:extLst>
                         <a:ext uri="{28A0092B-C50C-407E-A947-70E740481C1C}">
                           <a14:useLocalDpi xmlns:a14="http://schemas.microsoft.com/office/drawing/2010/main" val="0"/>
@@ -14821,7 +14840,7 @@
                     </pic:cNvPicPr>
                   </pic:nvPicPr>
                   <pic:blipFill>
-                    <a:blip r:embed="rId14">
+                    <a:blip r:embed="rId13">
                       <a:extLst>
                         <a:ext uri="{28A0092B-C50C-407E-A947-70E740481C1C}">
                           <a14:useLocalDpi xmlns:a14="http://schemas.microsoft.com/office/drawing/2010/main" val="0"/>
@@ -14930,7 +14949,7 @@
                     </pic:cNvPicPr>
                   </pic:nvPicPr>
                   <pic:blipFill>
-                    <a:blip r:embed="rId15">
+                    <a:blip r:embed="rId14">
                       <a:extLst>
                         <a:ext uri="{28A0092B-C50C-407E-A947-70E740481C1C}">
                           <a14:useLocalDpi xmlns:a14="http://schemas.microsoft.com/office/drawing/2010/main" val="0"/>
@@ -15031,7 +15050,7 @@
                     </pic:cNvPicPr>
                   </pic:nvPicPr>
                   <pic:blipFill>
-                    <a:blip r:embed="rId16">
+                    <a:blip r:embed="rId15">
                       <a:extLst>
                         <a:ext uri="{28A0092B-C50C-407E-A947-70E740481C1C}">
                           <a14:useLocalDpi xmlns:a14="http://schemas.microsoft.com/office/drawing/2010/main" val="0"/>
@@ -15138,7 +15157,7 @@
                     </pic:cNvPicPr>
                   </pic:nvPicPr>
                   <pic:blipFill>
-                    <a:blip r:embed="rId17">
+                    <a:blip r:embed="rId16">
                       <a:extLst>
                         <a:ext uri="{28A0092B-C50C-407E-A947-70E740481C1C}">
                           <a14:useLocalDpi xmlns:a14="http://schemas.microsoft.com/office/drawing/2010/main" val="0"/>
@@ -18942,24 +18961,22 @@
           <w:rFonts w:ascii="Calibri" w:hAnsi="Calibri"/>
         </w:rPr>
       </w:pPr>
-      <w:bookmarkStart w:id="80" w:name="_GoBack"/>
+    </w:p>
+    <w:p>
+      <w:pPr>
+        <w:pStyle w:val="Ttulo4"/>
+        <w:rPr>
+          <w:lang w:val="es-ES"/>
+        </w:rPr>
+      </w:pPr>
+      <w:bookmarkStart w:id="80" w:name="_Toc76359707"/>
+      <w:r>
+        <w:rPr>
+          <w:lang w:val="es-ES"/>
+        </w:rPr>
+        <w:t xml:space="preserve">Diccionario de </w:t>
+      </w:r>
       <w:bookmarkEnd w:id="80"/>
-    </w:p>
-    <w:p>
-      <w:pPr>
-        <w:pStyle w:val="Ttulo4"/>
-        <w:rPr>
-          <w:lang w:val="es-ES"/>
-        </w:rPr>
-      </w:pPr>
-      <w:bookmarkStart w:id="81" w:name="_Toc76359707"/>
-      <w:r>
-        <w:rPr>
-          <w:lang w:val="es-ES"/>
-        </w:rPr>
-        <w:t xml:space="preserve">Diccionario de </w:t>
-      </w:r>
-      <w:bookmarkEnd w:id="81"/>
       <w:r>
         <w:rPr>
           <w:lang w:val="es-ES"/>
@@ -19000,7 +19017,7 @@
           </w14:shadow>
         </w:rPr>
       </w:pPr>
-      <w:bookmarkStart w:id="82" w:name="_Toc76359708"/>
+      <w:bookmarkStart w:id="81" w:name="_Toc76359708"/>
       <w:r>
         <w:rPr>
           <w:rFonts w:ascii="Calibri" w:hAnsi="Calibri"/>
@@ -19014,7 +19031,7 @@
         </w:rPr>
         <w:t>Entidades Externas</w:t>
       </w:r>
-      <w:bookmarkEnd w:id="82"/>
+      <w:bookmarkEnd w:id="81"/>
     </w:p>
     <w:p>
       <w:pPr>
@@ -19360,7 +19377,7 @@
           </w14:shadow>
         </w:rPr>
       </w:pPr>
-      <w:bookmarkStart w:id="83" w:name="_Toc76359709"/>
+      <w:bookmarkStart w:id="82" w:name="_Toc76359709"/>
       <w:r>
         <w:rPr>
           <w:rFonts w:ascii="Calibri" w:hAnsi="Calibri"/>
@@ -19374,7 +19391,7 @@
         </w:rPr>
         <w:t>Flujos de Datos</w:t>
       </w:r>
-      <w:bookmarkEnd w:id="83"/>
+      <w:bookmarkEnd w:id="82"/>
     </w:p>
     <w:p>
       <w:pPr>
@@ -21185,25 +21202,7 @@
                 <w:color w:val="000000"/>
                 <w:szCs w:val="22"/>
               </w:rPr>
-              <w:t xml:space="preserve"> de la venta </w:t>
-            </w:r>
-            <w:proofErr w:type="spellStart"/>
-            <w:r>
-              <w:rPr>
-                <w:rFonts w:cs="Arial"/>
-                <w:color w:val="000000"/>
-                <w:szCs w:val="22"/>
-              </w:rPr>
-              <w:t>a el</w:t>
-            </w:r>
-            <w:proofErr w:type="spellEnd"/>
-            <w:r>
-              <w:rPr>
-                <w:rFonts w:cs="Arial"/>
-                <w:color w:val="000000"/>
-                <w:szCs w:val="22"/>
-              </w:rPr>
-              <w:t xml:space="preserve"> cliente</w:t>
+              <w:t xml:space="preserve"> de la venta a el cliente</w:t>
             </w:r>
           </w:p>
         </w:tc>
@@ -21852,7 +21851,7 @@
           </w14:shadow>
         </w:rPr>
       </w:pPr>
-      <w:bookmarkStart w:id="84" w:name="_Toc76359710"/>
+      <w:bookmarkStart w:id="83" w:name="_Toc76359710"/>
       <w:r>
         <w:rPr>
           <w:rFonts w:ascii="Calibri" w:hAnsi="Calibri"/>
@@ -21866,7 +21865,7 @@
         </w:rPr>
         <w:t>Almacenes de Datos</w:t>
       </w:r>
-      <w:bookmarkEnd w:id="84"/>
+      <w:bookmarkEnd w:id="83"/>
     </w:p>
     <w:p>
       <w:pPr>
@@ -22909,6 +22908,8 @@
               </w:rPr>
               <w:t>}</w:t>
             </w:r>
+            <w:bookmarkStart w:id="84" w:name="_GoBack"/>
+            <w:bookmarkEnd w:id="84"/>
           </w:p>
         </w:tc>
       </w:tr>
@@ -27550,7 +27551,6 @@
                 <w:rFonts w:cs="Arial"/>
                 <w:szCs w:val="22"/>
               </w:rPr>
-              <w:lastRenderedPageBreak/>
               <w:t>teléfono_cliente</w:t>
             </w:r>
             <w:proofErr w:type="spellEnd"/>
@@ -27934,7 +27934,7 @@
                     </pic:cNvPicPr>
                   </pic:nvPicPr>
                   <pic:blipFill>
-                    <a:blip r:embed="rId18">
+                    <a:blip r:embed="rId17">
                       <a:extLst>
                         <a:ext uri="{28A0092B-C50C-407E-A947-70E740481C1C}">
                           <a14:useLocalDpi xmlns:a14="http://schemas.microsoft.com/office/drawing/2010/main" val="0"/>
@@ -28488,7 +28488,7 @@
                     </pic:cNvPicPr>
                   </pic:nvPicPr>
                   <pic:blipFill>
-                    <a:blip r:embed="rId19">
+                    <a:blip r:embed="rId18">
                       <a:extLst>
                         <a:ext uri="{28A0092B-C50C-407E-A947-70E740481C1C}">
                           <a14:useLocalDpi xmlns:a14="http://schemas.microsoft.com/office/drawing/2010/main" val="0"/>
@@ -28911,7 +28911,7 @@
                     </pic:cNvPicPr>
                   </pic:nvPicPr>
                   <pic:blipFill>
-                    <a:blip r:embed="rId20">
+                    <a:blip r:embed="rId19">
                       <a:extLst>
                         <a:ext uri="{28A0092B-C50C-407E-A947-70E740481C1C}">
                           <a14:useLocalDpi xmlns:a14="http://schemas.microsoft.com/office/drawing/2010/main" val="0"/>
@@ -29345,7 +29345,7 @@
                     </pic:cNvPicPr>
                   </pic:nvPicPr>
                   <pic:blipFill>
-                    <a:blip r:embed="rId21">
+                    <a:blip r:embed="rId20">
                       <a:extLst>
                         <a:ext uri="{28A0092B-C50C-407E-A947-70E740481C1C}">
                           <a14:useLocalDpi xmlns:a14="http://schemas.microsoft.com/office/drawing/2010/main" val="0"/>
@@ -29749,7 +29749,7 @@
                     </pic:cNvPicPr>
                   </pic:nvPicPr>
                   <pic:blipFill>
-                    <a:blip r:embed="rId22">
+                    <a:blip r:embed="rId21">
                       <a:extLst>
                         <a:ext uri="{28A0092B-C50C-407E-A947-70E740481C1C}">
                           <a14:useLocalDpi xmlns:a14="http://schemas.microsoft.com/office/drawing/2010/main" val="0"/>
@@ -30258,7 +30258,7 @@
                     </pic:cNvPicPr>
                   </pic:nvPicPr>
                   <pic:blipFill>
-                    <a:blip r:embed="rId23">
+                    <a:blip r:embed="rId22">
                       <a:extLst>
                         <a:ext uri="{28A0092B-C50C-407E-A947-70E740481C1C}">
                           <a14:useLocalDpi xmlns:a14="http://schemas.microsoft.com/office/drawing/2010/main" val="0"/>
@@ -30713,7 +30713,7 @@
                     </pic:cNvPicPr>
                   </pic:nvPicPr>
                   <pic:blipFill>
-                    <a:blip r:embed="rId24">
+                    <a:blip r:embed="rId23">
                       <a:extLst>
                         <a:ext uri="{28A0092B-C50C-407E-A947-70E740481C1C}">
                           <a14:useLocalDpi xmlns:a14="http://schemas.microsoft.com/office/drawing/2010/main" val="0"/>
@@ -31201,7 +31201,7 @@
                     </pic:cNvPicPr>
                   </pic:nvPicPr>
                   <pic:blipFill>
-                    <a:blip r:embed="rId25">
+                    <a:blip r:embed="rId24">
                       <a:extLst>
                         <a:ext uri="{28A0092B-C50C-407E-A947-70E740481C1C}">
                           <a14:useLocalDpi xmlns:a14="http://schemas.microsoft.com/office/drawing/2010/main" val="0"/>
@@ -31692,7 +31692,7 @@
                     </pic:cNvPicPr>
                   </pic:nvPicPr>
                   <pic:blipFill>
-                    <a:blip r:embed="rId26">
+                    <a:blip r:embed="rId25">
                       <a:extLst>
                         <a:ext uri="{28A0092B-C50C-407E-A947-70E740481C1C}">
                           <a14:useLocalDpi xmlns:a14="http://schemas.microsoft.com/office/drawing/2010/main" val="0"/>
@@ -32208,7 +32208,7 @@
                     </pic:cNvPicPr>
                   </pic:nvPicPr>
                   <pic:blipFill>
-                    <a:blip r:embed="rId27">
+                    <a:blip r:embed="rId26">
                       <a:extLst>
                         <a:ext uri="{28A0092B-C50C-407E-A947-70E740481C1C}">
                           <a14:useLocalDpi xmlns:a14="http://schemas.microsoft.com/office/drawing/2010/main" val="0"/>
@@ -32758,7 +32758,7 @@
                     </pic:cNvPicPr>
                   </pic:nvPicPr>
                   <pic:blipFill>
-                    <a:blip r:embed="rId28">
+                    <a:blip r:embed="rId27">
                       <a:extLst>
                         <a:ext uri="{28A0092B-C50C-407E-A947-70E740481C1C}">
                           <a14:useLocalDpi xmlns:a14="http://schemas.microsoft.com/office/drawing/2010/main" val="0"/>
@@ -33260,7 +33260,7 @@
                     </pic:cNvPicPr>
                   </pic:nvPicPr>
                   <pic:blipFill>
-                    <a:blip r:embed="rId29">
+                    <a:blip r:embed="rId28">
                       <a:extLst>
                         <a:ext uri="{28A0092B-C50C-407E-A947-70E740481C1C}">
                           <a14:useLocalDpi xmlns:a14="http://schemas.microsoft.com/office/drawing/2010/main" val="0"/>
@@ -33760,7 +33760,7 @@
                     </pic:cNvPicPr>
                   </pic:nvPicPr>
                   <pic:blipFill>
-                    <a:blip r:embed="rId30">
+                    <a:blip r:embed="rId29">
                       <a:extLst>
                         <a:ext uri="{28A0092B-C50C-407E-A947-70E740481C1C}">
                           <a14:useLocalDpi xmlns:a14="http://schemas.microsoft.com/office/drawing/2010/main" val="0"/>
@@ -34234,7 +34234,7 @@
                     </pic:cNvPicPr>
                   </pic:nvPicPr>
                   <pic:blipFill>
-                    <a:blip r:embed="rId31">
+                    <a:blip r:embed="rId30">
                       <a:extLst>
                         <a:ext uri="{28A0092B-C50C-407E-A947-70E740481C1C}">
                           <a14:useLocalDpi xmlns:a14="http://schemas.microsoft.com/office/drawing/2010/main" val="0"/>
@@ -34679,7 +34679,7 @@
                     </pic:cNvPicPr>
                   </pic:nvPicPr>
                   <pic:blipFill>
-                    <a:blip r:embed="rId32">
+                    <a:blip r:embed="rId31">
                       <a:extLst>
                         <a:ext uri="{28A0092B-C50C-407E-A947-70E740481C1C}">
                           <a14:useLocalDpi xmlns:a14="http://schemas.microsoft.com/office/drawing/2010/main" val="0"/>
@@ -35137,7 +35137,7 @@
                     </pic:cNvPicPr>
                   </pic:nvPicPr>
                   <pic:blipFill>
-                    <a:blip r:embed="rId33">
+                    <a:blip r:embed="rId32">
                       <a:extLst>
                         <a:ext uri="{28A0092B-C50C-407E-A947-70E740481C1C}">
                           <a14:useLocalDpi xmlns:a14="http://schemas.microsoft.com/office/drawing/2010/main" val="0"/>
@@ -35674,9 +35674,9 @@
       </w:pPr>
     </w:p>
     <w:sectPr>
-      <w:headerReference w:type="default" r:id="rId34"/>
-      <w:footerReference w:type="even" r:id="rId35"/>
-      <w:footerReference w:type="default" r:id="rId36"/>
+      <w:headerReference w:type="default" r:id="rId33"/>
+      <w:footerReference w:type="even" r:id="rId34"/>
+      <w:footerReference w:type="default" r:id="rId35"/>
       <w:pgSz w:w="11907" w:h="16840" w:code="9"/>
       <w:pgMar w:top="1418" w:right="1134" w:bottom="1418" w:left="1418" w:header="709" w:footer="709" w:gutter="0"/>
       <w:pgNumType w:start="0"/>
@@ -35689,7 +35689,7 @@
 </file>
 
 <file path=word/endnotes.xml><?xml version="1.0" encoding="utf-8"?>
-<w:endnotes xmlns:wpc="http://schemas.microsoft.com/office/word/2010/wordprocessingCanvas" xmlns:mc="http://schemas.openxmlformats.org/markup-compatibility/2006" xmlns:o="urn:schemas-microsoft-com:office:office" xmlns:r="http://schemas.openxmlformats.org/officeDocument/2006/relationships" xmlns:m="http://schemas.openxmlformats.org/officeDocument/2006/math" xmlns:v="urn:schemas-microsoft-com:vml" xmlns:wp14="http://schemas.microsoft.com/office/word/2010/wordprocessingDrawing" xmlns:wp="http://schemas.openxmlformats.org/drawingml/2006/wordprocessingDrawing" xmlns:w10="urn:schemas-microsoft-com:office:word" xmlns:w="http://schemas.openxmlformats.org/wordprocessingml/2006/main" xmlns:w14="http://schemas.microsoft.com/office/word/2010/wordml" xmlns:wpg="http://schemas.microsoft.com/office/word/2010/wordprocessingGroup" xmlns:wpi="http://schemas.microsoft.com/office/word/2010/wordprocessingInk" xmlns:wne="http://schemas.microsoft.com/office/word/2006/wordml" xmlns:wps="http://schemas.microsoft.com/office/word/2010/wordprocessingShape" mc:Ignorable="w14 wp14">
+<w:endnotes xmlns:wpc="http://schemas.microsoft.com/office/word/2010/wordprocessingCanvas" xmlns:cx="http://schemas.microsoft.com/office/drawing/2014/chartex" xmlns:cx1="http://schemas.microsoft.com/office/drawing/2015/9/8/chartex" xmlns:cx2="http://schemas.microsoft.com/office/drawing/2015/10/21/chartex" xmlns:cx3="http://schemas.microsoft.com/office/drawing/2016/5/9/chartex" xmlns:cx4="http://schemas.microsoft.com/office/drawing/2016/5/10/chartex" xmlns:cx5="http://schemas.microsoft.com/office/drawing/2016/5/11/chartex" xmlns:cx6="http://schemas.microsoft.com/office/drawing/2016/5/12/chartex" xmlns:cx7="http://schemas.microsoft.com/office/drawing/2016/5/13/chartex" xmlns:cx8="http://schemas.microsoft.com/office/drawing/2016/5/14/chartex" xmlns:mc="http://schemas.openxmlformats.org/markup-compatibility/2006" xmlns:aink="http://schemas.microsoft.com/office/drawing/2016/ink" xmlns:am3d="http://schemas.microsoft.com/office/drawing/2017/model3d" xmlns:o="urn:schemas-microsoft-com:office:office" xmlns:r="http://schemas.openxmlformats.org/officeDocument/2006/relationships" xmlns:m="http://schemas.openxmlformats.org/officeDocument/2006/math" xmlns:v="urn:schemas-microsoft-com:vml" xmlns:wp14="http://schemas.microsoft.com/office/word/2010/wordprocessingDrawing" xmlns:wp="http://schemas.openxmlformats.org/drawingml/2006/wordprocessingDrawing" xmlns:w10="urn:schemas-microsoft-com:office:word" xmlns:w="http://schemas.openxmlformats.org/wordprocessingml/2006/main" xmlns:w14="http://schemas.microsoft.com/office/word/2010/wordml" xmlns:w15="http://schemas.microsoft.com/office/word/2012/wordml" xmlns:w16cid="http://schemas.microsoft.com/office/word/2016/wordml/cid" xmlns:w16se="http://schemas.microsoft.com/office/word/2015/wordml/symex" xmlns:wpg="http://schemas.microsoft.com/office/word/2010/wordprocessingGroup" xmlns:wpi="http://schemas.microsoft.com/office/word/2010/wordprocessingInk" xmlns:wne="http://schemas.microsoft.com/office/word/2006/wordml" xmlns:wps="http://schemas.microsoft.com/office/word/2010/wordprocessingShape" mc:Ignorable="w14 w15 w16se w16cid wp14">
   <w:endnote w:type="separator" w:id="-1">
     <w:p>
       <w:r>
@@ -35708,7 +35708,7 @@
 </file>
 
 <file path=word/footer1.xml><?xml version="1.0" encoding="utf-8"?>
-<w:ftr xmlns:wpc="http://schemas.microsoft.com/office/word/2010/wordprocessingCanvas" xmlns:mc="http://schemas.openxmlformats.org/markup-compatibility/2006" xmlns:o="urn:schemas-microsoft-com:office:office" xmlns:r="http://schemas.openxmlformats.org/officeDocument/2006/relationships" xmlns:m="http://schemas.openxmlformats.org/officeDocument/2006/math" xmlns:v="urn:schemas-microsoft-com:vml" xmlns:wp14="http://schemas.microsoft.com/office/word/2010/wordprocessingDrawing" xmlns:wp="http://schemas.openxmlformats.org/drawingml/2006/wordprocessingDrawing" xmlns:w10="urn:schemas-microsoft-com:office:word" xmlns:w="http://schemas.openxmlformats.org/wordprocessingml/2006/main" xmlns:w14="http://schemas.microsoft.com/office/word/2010/wordml" xmlns:wpg="http://schemas.microsoft.com/office/word/2010/wordprocessingGroup" xmlns:wpi="http://schemas.microsoft.com/office/word/2010/wordprocessingInk" xmlns:wne="http://schemas.microsoft.com/office/word/2006/wordml" xmlns:wps="http://schemas.microsoft.com/office/word/2010/wordprocessingShape" mc:Ignorable="w14 wp14">
+<w:ftr xmlns:wpc="http://schemas.microsoft.com/office/word/2010/wordprocessingCanvas" xmlns:cx="http://schemas.microsoft.com/office/drawing/2014/chartex" xmlns:cx1="http://schemas.microsoft.com/office/drawing/2015/9/8/chartex" xmlns:cx2="http://schemas.microsoft.com/office/drawing/2015/10/21/chartex" xmlns:cx3="http://schemas.microsoft.com/office/drawing/2016/5/9/chartex" xmlns:cx4="http://schemas.microsoft.com/office/drawing/2016/5/10/chartex" xmlns:cx5="http://schemas.microsoft.com/office/drawing/2016/5/11/chartex" xmlns:cx6="http://schemas.microsoft.com/office/drawing/2016/5/12/chartex" xmlns:cx7="http://schemas.microsoft.com/office/drawing/2016/5/13/chartex" xmlns:cx8="http://schemas.microsoft.com/office/drawing/2016/5/14/chartex" xmlns:mc="http://schemas.openxmlformats.org/markup-compatibility/2006" xmlns:aink="http://schemas.microsoft.com/office/drawing/2016/ink" xmlns:am3d="http://schemas.microsoft.com/office/drawing/2017/model3d" xmlns:o="urn:schemas-microsoft-com:office:office" xmlns:r="http://schemas.openxmlformats.org/officeDocument/2006/relationships" xmlns:m="http://schemas.openxmlformats.org/officeDocument/2006/math" xmlns:v="urn:schemas-microsoft-com:vml" xmlns:wp14="http://schemas.microsoft.com/office/word/2010/wordprocessingDrawing" xmlns:wp="http://schemas.openxmlformats.org/drawingml/2006/wordprocessingDrawing" xmlns:w10="urn:schemas-microsoft-com:office:word" xmlns:w="http://schemas.openxmlformats.org/wordprocessingml/2006/main" xmlns:w14="http://schemas.microsoft.com/office/word/2010/wordml" xmlns:w15="http://schemas.microsoft.com/office/word/2012/wordml" xmlns:w16cid="http://schemas.microsoft.com/office/word/2016/wordml/cid" xmlns:w16se="http://schemas.microsoft.com/office/word/2015/wordml/symex" xmlns:wpg="http://schemas.microsoft.com/office/word/2010/wordprocessingGroup" xmlns:wpi="http://schemas.microsoft.com/office/word/2010/wordprocessingInk" xmlns:wne="http://schemas.microsoft.com/office/word/2006/wordml" xmlns:wps="http://schemas.microsoft.com/office/word/2010/wordprocessingShape" mc:Ignorable="w14 w15 w16se w16cid wp14">
   <w:p>
     <w:pPr>
       <w:jc w:val="right"/>
@@ -35758,7 +35758,7 @@
 </file>
 
 <file path=word/footer2.xml><?xml version="1.0" encoding="utf-8"?>
-<w:ftr xmlns:wpc="http://schemas.microsoft.com/office/word/2010/wordprocessingCanvas" xmlns:mc="http://schemas.openxmlformats.org/markup-compatibility/2006" xmlns:o="urn:schemas-microsoft-com:office:office" xmlns:r="http://schemas.openxmlformats.org/officeDocument/2006/relationships" xmlns:m="http://schemas.openxmlformats.org/officeDocument/2006/math" xmlns:v="urn:schemas-microsoft-com:vml" xmlns:wp14="http://schemas.microsoft.com/office/word/2010/wordprocessingDrawing" xmlns:wp="http://schemas.openxmlformats.org/drawingml/2006/wordprocessingDrawing" xmlns:w10="urn:schemas-microsoft-com:office:word" xmlns:w="http://schemas.openxmlformats.org/wordprocessingml/2006/main" xmlns:w14="http://schemas.microsoft.com/office/word/2010/wordml" xmlns:wpg="http://schemas.microsoft.com/office/word/2010/wordprocessingGroup" xmlns:wpi="http://schemas.microsoft.com/office/word/2010/wordprocessingInk" xmlns:wne="http://schemas.microsoft.com/office/word/2006/wordml" xmlns:wps="http://schemas.microsoft.com/office/word/2010/wordprocessingShape" mc:Ignorable="w14 wp14">
+<w:ftr xmlns:wpc="http://schemas.microsoft.com/office/word/2010/wordprocessingCanvas" xmlns:cx="http://schemas.microsoft.com/office/drawing/2014/chartex" xmlns:cx1="http://schemas.microsoft.com/office/drawing/2015/9/8/chartex" xmlns:cx2="http://schemas.microsoft.com/office/drawing/2015/10/21/chartex" xmlns:cx3="http://schemas.microsoft.com/office/drawing/2016/5/9/chartex" xmlns:cx4="http://schemas.microsoft.com/office/drawing/2016/5/10/chartex" xmlns:cx5="http://schemas.microsoft.com/office/drawing/2016/5/11/chartex" xmlns:cx6="http://schemas.microsoft.com/office/drawing/2016/5/12/chartex" xmlns:cx7="http://schemas.microsoft.com/office/drawing/2016/5/13/chartex" xmlns:cx8="http://schemas.microsoft.com/office/drawing/2016/5/14/chartex" xmlns:mc="http://schemas.openxmlformats.org/markup-compatibility/2006" xmlns:aink="http://schemas.microsoft.com/office/drawing/2016/ink" xmlns:am3d="http://schemas.microsoft.com/office/drawing/2017/model3d" xmlns:o="urn:schemas-microsoft-com:office:office" xmlns:r="http://schemas.openxmlformats.org/officeDocument/2006/relationships" xmlns:m="http://schemas.openxmlformats.org/officeDocument/2006/math" xmlns:v="urn:schemas-microsoft-com:vml" xmlns:wp14="http://schemas.microsoft.com/office/word/2010/wordprocessingDrawing" xmlns:wp="http://schemas.openxmlformats.org/drawingml/2006/wordprocessingDrawing" xmlns:w10="urn:schemas-microsoft-com:office:word" xmlns:w="http://schemas.openxmlformats.org/wordprocessingml/2006/main" xmlns:w14="http://schemas.microsoft.com/office/word/2010/wordml" xmlns:w15="http://schemas.microsoft.com/office/word/2012/wordml" xmlns:w16cid="http://schemas.microsoft.com/office/word/2016/wordml/cid" xmlns:w16se="http://schemas.microsoft.com/office/word/2015/wordml/symex" xmlns:wpg="http://schemas.microsoft.com/office/word/2010/wordprocessingGroup" xmlns:wpi="http://schemas.microsoft.com/office/word/2010/wordprocessingInk" xmlns:wne="http://schemas.microsoft.com/office/word/2006/wordml" xmlns:wps="http://schemas.microsoft.com/office/word/2010/wordprocessingShape" mc:Ignorable="w14 w15 w16se w16cid wp14">
   <w:tbl>
     <w:tblPr>
       <w:tblW w:w="10092" w:type="dxa"/>
@@ -35960,7 +35960,7 @@
 </file>
 
 <file path=word/footnotes.xml><?xml version="1.0" encoding="utf-8"?>
-<w:footnotes xmlns:wpc="http://schemas.microsoft.com/office/word/2010/wordprocessingCanvas" xmlns:mc="http://schemas.openxmlformats.org/markup-compatibility/2006" xmlns:o="urn:schemas-microsoft-com:office:office" xmlns:r="http://schemas.openxmlformats.org/officeDocument/2006/relationships" xmlns:m="http://schemas.openxmlformats.org/officeDocument/2006/math" xmlns:v="urn:schemas-microsoft-com:vml" xmlns:wp14="http://schemas.microsoft.com/office/word/2010/wordprocessingDrawing" xmlns:wp="http://schemas.openxmlformats.org/drawingml/2006/wordprocessingDrawing" xmlns:w10="urn:schemas-microsoft-com:office:word" xmlns:w="http://schemas.openxmlformats.org/wordprocessingml/2006/main" xmlns:w14="http://schemas.microsoft.com/office/word/2010/wordml" xmlns:wpg="http://schemas.microsoft.com/office/word/2010/wordprocessingGroup" xmlns:wpi="http://schemas.microsoft.com/office/word/2010/wordprocessingInk" xmlns:wne="http://schemas.microsoft.com/office/word/2006/wordml" xmlns:wps="http://schemas.microsoft.com/office/word/2010/wordprocessingShape" mc:Ignorable="w14 wp14">
+<w:footnotes xmlns:wpc="http://schemas.microsoft.com/office/word/2010/wordprocessingCanvas" xmlns:cx="http://schemas.microsoft.com/office/drawing/2014/chartex" xmlns:cx1="http://schemas.microsoft.com/office/drawing/2015/9/8/chartex" xmlns:cx2="http://schemas.microsoft.com/office/drawing/2015/10/21/chartex" xmlns:cx3="http://schemas.microsoft.com/office/drawing/2016/5/9/chartex" xmlns:cx4="http://schemas.microsoft.com/office/drawing/2016/5/10/chartex" xmlns:cx5="http://schemas.microsoft.com/office/drawing/2016/5/11/chartex" xmlns:cx6="http://schemas.microsoft.com/office/drawing/2016/5/12/chartex" xmlns:cx7="http://schemas.microsoft.com/office/drawing/2016/5/13/chartex" xmlns:cx8="http://schemas.microsoft.com/office/drawing/2016/5/14/chartex" xmlns:mc="http://schemas.openxmlformats.org/markup-compatibility/2006" xmlns:aink="http://schemas.microsoft.com/office/drawing/2016/ink" xmlns:am3d="http://schemas.microsoft.com/office/drawing/2017/model3d" xmlns:o="urn:schemas-microsoft-com:office:office" xmlns:r="http://schemas.openxmlformats.org/officeDocument/2006/relationships" xmlns:m="http://schemas.openxmlformats.org/officeDocument/2006/math" xmlns:v="urn:schemas-microsoft-com:vml" xmlns:wp14="http://schemas.microsoft.com/office/word/2010/wordprocessingDrawing" xmlns:wp="http://schemas.openxmlformats.org/drawingml/2006/wordprocessingDrawing" xmlns:w10="urn:schemas-microsoft-com:office:word" xmlns:w="http://schemas.openxmlformats.org/wordprocessingml/2006/main" xmlns:w14="http://schemas.microsoft.com/office/word/2010/wordml" xmlns:w15="http://schemas.microsoft.com/office/word/2012/wordml" xmlns:w16cid="http://schemas.microsoft.com/office/word/2016/wordml/cid" xmlns:w16se="http://schemas.microsoft.com/office/word/2015/wordml/symex" xmlns:wpg="http://schemas.microsoft.com/office/word/2010/wordprocessingGroup" xmlns:wpi="http://schemas.microsoft.com/office/word/2010/wordprocessingInk" xmlns:wne="http://schemas.microsoft.com/office/word/2006/wordml" xmlns:wps="http://schemas.microsoft.com/office/word/2010/wordprocessingShape" mc:Ignorable="w14 w15 w16se w16cid wp14">
   <w:footnote w:type="separator" w:id="-1">
     <w:p>
       <w:r>
@@ -35979,7 +35979,7 @@
 </file>
 
 <file path=word/header1.xml><?xml version="1.0" encoding="utf-8"?>
-<w:hdr xmlns:wpc="http://schemas.microsoft.com/office/word/2010/wordprocessingCanvas" xmlns:mc="http://schemas.openxmlformats.org/markup-compatibility/2006" xmlns:o="urn:schemas-microsoft-com:office:office" xmlns:r="http://schemas.openxmlformats.org/officeDocument/2006/relationships" xmlns:m="http://schemas.openxmlformats.org/officeDocument/2006/math" xmlns:v="urn:schemas-microsoft-com:vml" xmlns:wp14="http://schemas.microsoft.com/office/word/2010/wordprocessingDrawing" xmlns:wp="http://schemas.openxmlformats.org/drawingml/2006/wordprocessingDrawing" xmlns:w10="urn:schemas-microsoft-com:office:word" xmlns:w="http://schemas.openxmlformats.org/wordprocessingml/2006/main" xmlns:w14="http://schemas.microsoft.com/office/word/2010/wordml" xmlns:wpg="http://schemas.microsoft.com/office/word/2010/wordprocessingGroup" xmlns:wpi="http://schemas.microsoft.com/office/word/2010/wordprocessingInk" xmlns:wne="http://schemas.microsoft.com/office/word/2006/wordml" xmlns:wps="http://schemas.microsoft.com/office/word/2010/wordprocessingShape" mc:Ignorable="w14 wp14">
+<w:hdr xmlns:wpc="http://schemas.microsoft.com/office/word/2010/wordprocessingCanvas" xmlns:cx="http://schemas.microsoft.com/office/drawing/2014/chartex" xmlns:cx1="http://schemas.microsoft.com/office/drawing/2015/9/8/chartex" xmlns:cx2="http://schemas.microsoft.com/office/drawing/2015/10/21/chartex" xmlns:cx3="http://schemas.microsoft.com/office/drawing/2016/5/9/chartex" xmlns:cx4="http://schemas.microsoft.com/office/drawing/2016/5/10/chartex" xmlns:cx5="http://schemas.microsoft.com/office/drawing/2016/5/11/chartex" xmlns:cx6="http://schemas.microsoft.com/office/drawing/2016/5/12/chartex" xmlns:cx7="http://schemas.microsoft.com/office/drawing/2016/5/13/chartex" xmlns:cx8="http://schemas.microsoft.com/office/drawing/2016/5/14/chartex" xmlns:mc="http://schemas.openxmlformats.org/markup-compatibility/2006" xmlns:aink="http://schemas.microsoft.com/office/drawing/2016/ink" xmlns:am3d="http://schemas.microsoft.com/office/drawing/2017/model3d" xmlns:o="urn:schemas-microsoft-com:office:office" xmlns:r="http://schemas.openxmlformats.org/officeDocument/2006/relationships" xmlns:m="http://schemas.openxmlformats.org/officeDocument/2006/math" xmlns:v="urn:schemas-microsoft-com:vml" xmlns:wp14="http://schemas.microsoft.com/office/word/2010/wordprocessingDrawing" xmlns:wp="http://schemas.openxmlformats.org/drawingml/2006/wordprocessingDrawing" xmlns:w10="urn:schemas-microsoft-com:office:word" xmlns:w="http://schemas.openxmlformats.org/wordprocessingml/2006/main" xmlns:w14="http://schemas.microsoft.com/office/word/2010/wordml" xmlns:w15="http://schemas.microsoft.com/office/word/2012/wordml" xmlns:w16cid="http://schemas.microsoft.com/office/word/2016/wordml/cid" xmlns:w16se="http://schemas.microsoft.com/office/word/2015/wordml/symex" xmlns:wpg="http://schemas.microsoft.com/office/word/2010/wordprocessingGroup" xmlns:wpi="http://schemas.microsoft.com/office/word/2010/wordprocessingInk" xmlns:wne="http://schemas.microsoft.com/office/word/2006/wordml" xmlns:wps="http://schemas.microsoft.com/office/word/2010/wordprocessingShape" mc:Ignorable="w14 w15 w16se w16cid wp14">
   <w:tbl>
     <w:tblPr>
       <w:tblW w:w="10014" w:type="dxa"/>
@@ -36347,8 +36347,8 @@
 </file>
 
 <file path=word/numbering.xml><?xml version="1.0" encoding="utf-8"?>
-<w:numbering xmlns:wpc="http://schemas.microsoft.com/office/word/2010/wordprocessingCanvas" xmlns:mc="http://schemas.openxmlformats.org/markup-compatibility/2006" xmlns:o="urn:schemas-microsoft-com:office:office" xmlns:r="http://schemas.openxmlformats.org/officeDocument/2006/relationships" xmlns:m="http://schemas.openxmlformats.org/officeDocument/2006/math" xmlns:v="urn:schemas-microsoft-com:vml" xmlns:wp14="http://schemas.microsoft.com/office/word/2010/wordprocessingDrawing" xmlns:wp="http://schemas.openxmlformats.org/drawingml/2006/wordprocessingDrawing" xmlns:w10="urn:schemas-microsoft-com:office:word" xmlns:w="http://schemas.openxmlformats.org/wordprocessingml/2006/main" xmlns:w14="http://schemas.microsoft.com/office/word/2010/wordml" xmlns:wpg="http://schemas.microsoft.com/office/word/2010/wordprocessingGroup" xmlns:wpi="http://schemas.microsoft.com/office/word/2010/wordprocessingInk" xmlns:wne="http://schemas.microsoft.com/office/word/2006/wordml" xmlns:wps="http://schemas.microsoft.com/office/word/2010/wordprocessingShape" mc:Ignorable="w14 wp14">
-  <w:abstractNum w:abstractNumId="0">
+<w:numbering xmlns:wpc="http://schemas.microsoft.com/office/word/2010/wordprocessingCanvas" xmlns:cx="http://schemas.microsoft.com/office/drawing/2014/chartex" xmlns:cx1="http://schemas.microsoft.com/office/drawing/2015/9/8/chartex" xmlns:cx2="http://schemas.microsoft.com/office/drawing/2015/10/21/chartex" xmlns:cx3="http://schemas.microsoft.com/office/drawing/2016/5/9/chartex" xmlns:cx4="http://schemas.microsoft.com/office/drawing/2016/5/10/chartex" xmlns:cx5="http://schemas.microsoft.com/office/drawing/2016/5/11/chartex" xmlns:cx6="http://schemas.microsoft.com/office/drawing/2016/5/12/chartex" xmlns:cx7="http://schemas.microsoft.com/office/drawing/2016/5/13/chartex" xmlns:cx8="http://schemas.microsoft.com/office/drawing/2016/5/14/chartex" xmlns:mc="http://schemas.openxmlformats.org/markup-compatibility/2006" xmlns:aink="http://schemas.microsoft.com/office/drawing/2016/ink" xmlns:am3d="http://schemas.microsoft.com/office/drawing/2017/model3d" xmlns:o="urn:schemas-microsoft-com:office:office" xmlns:r="http://schemas.openxmlformats.org/officeDocument/2006/relationships" xmlns:m="http://schemas.openxmlformats.org/officeDocument/2006/math" xmlns:v="urn:schemas-microsoft-com:vml" xmlns:wp14="http://schemas.microsoft.com/office/word/2010/wordprocessingDrawing" xmlns:wp="http://schemas.openxmlformats.org/drawingml/2006/wordprocessingDrawing" xmlns:w10="urn:schemas-microsoft-com:office:word" xmlns:w="http://schemas.openxmlformats.org/wordprocessingml/2006/main" xmlns:w14="http://schemas.microsoft.com/office/word/2010/wordml" xmlns:w15="http://schemas.microsoft.com/office/word/2012/wordml" xmlns:w16cid="http://schemas.microsoft.com/office/word/2016/wordml/cid" xmlns:w16se="http://schemas.microsoft.com/office/word/2015/wordml/symex" xmlns:wpg="http://schemas.microsoft.com/office/word/2010/wordprocessingGroup" xmlns:wpi="http://schemas.microsoft.com/office/word/2010/wordprocessingInk" xmlns:wne="http://schemas.microsoft.com/office/word/2006/wordml" xmlns:wps="http://schemas.microsoft.com/office/word/2010/wordprocessingShape" mc:Ignorable="w14 w15 w16se w16cid wp14">
+  <w:abstractNum w:abstractNumId="0" w15:restartNumberingAfterBreak="0">
     <w:nsid w:val="00C11893"/>
     <w:multiLevelType w:val="hybridMultilevel"/>
     <w:tmpl w:val="3A36873E"/>
@@ -36437,7 +36437,7 @@
       </w:pPr>
     </w:lvl>
   </w:abstractNum>
-  <w:abstractNum w:abstractNumId="1">
+  <w:abstractNum w:abstractNumId="1" w15:restartNumberingAfterBreak="0">
     <w:nsid w:val="01195CF5"/>
     <w:multiLevelType w:val="hybridMultilevel"/>
     <w:tmpl w:val="F12E0150"/>
@@ -36550,7 +36550,7 @@
       </w:rPr>
     </w:lvl>
   </w:abstractNum>
-  <w:abstractNum w:abstractNumId="2">
+  <w:abstractNum w:abstractNumId="2" w15:restartNumberingAfterBreak="0">
     <w:nsid w:val="070F7507"/>
     <w:multiLevelType w:val="hybridMultilevel"/>
     <w:tmpl w:val="A4025D48"/>
@@ -36663,7 +36663,7 @@
       </w:rPr>
     </w:lvl>
   </w:abstractNum>
-  <w:abstractNum w:abstractNumId="3">
+  <w:abstractNum w:abstractNumId="3" w15:restartNumberingAfterBreak="0">
     <w:nsid w:val="0A5210BF"/>
     <w:multiLevelType w:val="multilevel"/>
     <w:tmpl w:val="2FCC288C"/>
@@ -36776,7 +36776,7 @@
       </w:rPr>
     </w:lvl>
   </w:abstractNum>
-  <w:abstractNum w:abstractNumId="4">
+  <w:abstractNum w:abstractNumId="4" w15:restartNumberingAfterBreak="0">
     <w:nsid w:val="0BE04E25"/>
     <w:multiLevelType w:val="multilevel"/>
     <w:tmpl w:val="550ABFC2"/>
@@ -36873,7 +36873,7 @@
       </w:pPr>
     </w:lvl>
   </w:abstractNum>
-  <w:abstractNum w:abstractNumId="5">
+  <w:abstractNum w:abstractNumId="5" w15:restartNumberingAfterBreak="0">
     <w:nsid w:val="0DBC1D8C"/>
     <w:multiLevelType w:val="hybridMultilevel"/>
     <w:tmpl w:val="93BC155C"/>
@@ -36986,7 +36986,7 @@
       </w:rPr>
     </w:lvl>
   </w:abstractNum>
-  <w:abstractNum w:abstractNumId="6">
+  <w:abstractNum w:abstractNumId="6" w15:restartNumberingAfterBreak="0">
     <w:nsid w:val="161E1FD8"/>
     <w:multiLevelType w:val="hybridMultilevel"/>
     <w:tmpl w:val="78802EDC"/>
@@ -37075,7 +37075,7 @@
       </w:pPr>
     </w:lvl>
   </w:abstractNum>
-  <w:abstractNum w:abstractNumId="7">
+  <w:abstractNum w:abstractNumId="7" w15:restartNumberingAfterBreak="0">
     <w:nsid w:val="1E0E366A"/>
     <w:multiLevelType w:val="hybridMultilevel"/>
     <w:tmpl w:val="0C64B0B6"/>
@@ -37188,7 +37188,7 @@
       </w:rPr>
     </w:lvl>
   </w:abstractNum>
-  <w:abstractNum w:abstractNumId="8">
+  <w:abstractNum w:abstractNumId="8" w15:restartNumberingAfterBreak="0">
     <w:nsid w:val="1E5C55D4"/>
     <w:multiLevelType w:val="hybridMultilevel"/>
     <w:tmpl w:val="AE581930"/>
@@ -37301,7 +37301,7 @@
       </w:rPr>
     </w:lvl>
   </w:abstractNum>
-  <w:abstractNum w:abstractNumId="9">
+  <w:abstractNum w:abstractNumId="9" w15:restartNumberingAfterBreak="0">
     <w:nsid w:val="243F356D"/>
     <w:multiLevelType w:val="hybridMultilevel"/>
     <w:tmpl w:val="18E8D1F2"/>
@@ -37390,7 +37390,7 @@
       </w:pPr>
     </w:lvl>
   </w:abstractNum>
-  <w:abstractNum w:abstractNumId="10">
+  <w:abstractNum w:abstractNumId="10" w15:restartNumberingAfterBreak="0">
     <w:nsid w:val="29833E69"/>
     <w:multiLevelType w:val="hybridMultilevel"/>
     <w:tmpl w:val="445A7BDA"/>
@@ -37503,7 +37503,7 @@
       </w:rPr>
     </w:lvl>
   </w:abstractNum>
-  <w:abstractNum w:abstractNumId="11">
+  <w:abstractNum w:abstractNumId="11" w15:restartNumberingAfterBreak="0">
     <w:nsid w:val="2D4D0DE9"/>
     <w:multiLevelType w:val="hybridMultilevel"/>
     <w:tmpl w:val="9FD429FC"/>
@@ -37616,7 +37616,7 @@
       </w:rPr>
     </w:lvl>
   </w:abstractNum>
-  <w:abstractNum w:abstractNumId="12">
+  <w:abstractNum w:abstractNumId="12" w15:restartNumberingAfterBreak="0">
     <w:nsid w:val="39AA6C1D"/>
     <w:multiLevelType w:val="hybridMultilevel"/>
     <w:tmpl w:val="5BE624E0"/>
@@ -37706,7 +37706,7 @@
       </w:pPr>
     </w:lvl>
   </w:abstractNum>
-  <w:abstractNum w:abstractNumId="13">
+  <w:abstractNum w:abstractNumId="13" w15:restartNumberingAfterBreak="0">
     <w:nsid w:val="40FC531D"/>
     <w:multiLevelType w:val="hybridMultilevel"/>
     <w:tmpl w:val="9712F3EE"/>
@@ -37818,7 +37818,7 @@
       </w:rPr>
     </w:lvl>
   </w:abstractNum>
-  <w:abstractNum w:abstractNumId="14">
+  <w:abstractNum w:abstractNumId="14" w15:restartNumberingAfterBreak="0">
     <w:nsid w:val="4358584D"/>
     <w:multiLevelType w:val="hybridMultilevel"/>
     <w:tmpl w:val="933E41CC"/>
@@ -37933,7 +37933,7 @@
       </w:rPr>
     </w:lvl>
   </w:abstractNum>
-  <w:abstractNum w:abstractNumId="15">
+  <w:abstractNum w:abstractNumId="15" w15:restartNumberingAfterBreak="0">
     <w:nsid w:val="45871D7B"/>
     <w:multiLevelType w:val="hybridMultilevel"/>
     <w:tmpl w:val="6C069144"/>
@@ -38019,7 +38019,7 @@
       </w:pPr>
     </w:lvl>
   </w:abstractNum>
-  <w:abstractNum w:abstractNumId="16">
+  <w:abstractNum w:abstractNumId="16" w15:restartNumberingAfterBreak="0">
     <w:nsid w:val="45AC0FED"/>
     <w:multiLevelType w:val="hybridMultilevel"/>
     <w:tmpl w:val="4768CB5E"/>
@@ -38132,7 +38132,7 @@
       </w:rPr>
     </w:lvl>
   </w:abstractNum>
-  <w:abstractNum w:abstractNumId="17">
+  <w:abstractNum w:abstractNumId="17" w15:restartNumberingAfterBreak="0">
     <w:nsid w:val="4F717A7C"/>
     <w:multiLevelType w:val="hybridMultilevel"/>
     <w:tmpl w:val="2FBA3ED0"/>
@@ -38222,7 +38222,7 @@
       </w:pPr>
     </w:lvl>
   </w:abstractNum>
-  <w:abstractNum w:abstractNumId="18">
+  <w:abstractNum w:abstractNumId="18" w15:restartNumberingAfterBreak="0">
     <w:nsid w:val="506042D0"/>
     <w:multiLevelType w:val="hybridMultilevel"/>
     <w:tmpl w:val="46B4F328"/>
@@ -38335,7 +38335,7 @@
       </w:rPr>
     </w:lvl>
   </w:abstractNum>
-  <w:abstractNum w:abstractNumId="19">
+  <w:abstractNum w:abstractNumId="19" w15:restartNumberingAfterBreak="0">
     <w:nsid w:val="67197750"/>
     <w:multiLevelType w:val="hybridMultilevel"/>
     <w:tmpl w:val="FE826470"/>
@@ -38421,7 +38421,7 @@
       </w:pPr>
     </w:lvl>
   </w:abstractNum>
-  <w:abstractNum w:abstractNumId="20">
+  <w:abstractNum w:abstractNumId="20" w15:restartNumberingAfterBreak="0">
     <w:nsid w:val="675D190D"/>
     <w:multiLevelType w:val="hybridMultilevel"/>
     <w:tmpl w:val="6DAE413A"/>
@@ -38507,7 +38507,7 @@
       </w:pPr>
     </w:lvl>
   </w:abstractNum>
-  <w:abstractNum w:abstractNumId="21">
+  <w:abstractNum w:abstractNumId="21" w15:restartNumberingAfterBreak="0">
     <w:nsid w:val="67FA386A"/>
     <w:multiLevelType w:val="multilevel"/>
     <w:tmpl w:val="D5B88A8E"/>
@@ -38647,7 +38647,7 @@
       </w:rPr>
     </w:lvl>
   </w:abstractNum>
-  <w:abstractNum w:abstractNumId="22">
+  <w:abstractNum w:abstractNumId="22" w15:restartNumberingAfterBreak="0">
     <w:nsid w:val="68432982"/>
     <w:multiLevelType w:val="hybridMultilevel"/>
     <w:tmpl w:val="18A6ED50"/>
@@ -38733,7 +38733,7 @@
       </w:pPr>
     </w:lvl>
   </w:abstractNum>
-  <w:abstractNum w:abstractNumId="23">
+  <w:abstractNum w:abstractNumId="23" w15:restartNumberingAfterBreak="0">
     <w:nsid w:val="6CEE4740"/>
     <w:multiLevelType w:val="hybridMultilevel"/>
     <w:tmpl w:val="20326C8C"/>
@@ -38846,7 +38846,7 @@
       </w:rPr>
     </w:lvl>
   </w:abstractNum>
-  <w:abstractNum w:abstractNumId="24">
+  <w:abstractNum w:abstractNumId="24" w15:restartNumberingAfterBreak="0">
     <w:nsid w:val="6D483A1D"/>
     <w:multiLevelType w:val="hybridMultilevel"/>
     <w:tmpl w:val="D2DCBC90"/>
@@ -38959,7 +38959,7 @@
       </w:rPr>
     </w:lvl>
   </w:abstractNum>
-  <w:abstractNum w:abstractNumId="25">
+  <w:abstractNum w:abstractNumId="25" w15:restartNumberingAfterBreak="0">
     <w:nsid w:val="77AC5794"/>
     <w:multiLevelType w:val="hybridMultilevel"/>
     <w:tmpl w:val="2080304A"/>
@@ -39048,7 +39048,7 @@
       </w:pPr>
     </w:lvl>
   </w:abstractNum>
-  <w:abstractNum w:abstractNumId="26">
+  <w:abstractNum w:abstractNumId="26" w15:restartNumberingAfterBreak="0">
     <w:nsid w:val="79697E3A"/>
     <w:multiLevelType w:val="hybridMultilevel"/>
     <w:tmpl w:val="BA249BE2"/>
@@ -39271,7 +39271,7 @@
 </file>
 
 <file path=word/styles.xml><?xml version="1.0" encoding="utf-8"?>
-<w:styles xmlns:mc="http://schemas.openxmlformats.org/markup-compatibility/2006" xmlns:r="http://schemas.openxmlformats.org/officeDocument/2006/relationships" xmlns:w="http://schemas.openxmlformats.org/wordprocessingml/2006/main" xmlns:w14="http://schemas.microsoft.com/office/word/2010/wordml" mc:Ignorable="w14">
+<w:styles xmlns:mc="http://schemas.openxmlformats.org/markup-compatibility/2006" xmlns:r="http://schemas.openxmlformats.org/officeDocument/2006/relationships" xmlns:w="http://schemas.openxmlformats.org/wordprocessingml/2006/main" xmlns:w14="http://schemas.microsoft.com/office/word/2010/wordml" xmlns:w15="http://schemas.microsoft.com/office/word/2012/wordml" xmlns:w16cid="http://schemas.microsoft.com/office/word/2016/wordml/cid" xmlns:w16se="http://schemas.microsoft.com/office/word/2015/wordml/symex" mc:Ignorable="w14 w15 w16se w16cid">
   <w:docDefaults>
     <w:rPrDefault>
       <w:rPr>
@@ -39281,144 +39281,382 @@
     </w:rPrDefault>
     <w:pPrDefault/>
   </w:docDefaults>
-  <w:latentStyles w:defLockedState="0" w:defUIPriority="99" w:defSemiHidden="1" w:defUnhideWhenUsed="1" w:defQFormat="0" w:count="267">
-    <w:lsdException w:name="Normal" w:semiHidden="0" w:uiPriority="0" w:unhideWhenUsed="0" w:qFormat="1"/>
-    <w:lsdException w:name="heading 1" w:semiHidden="0" w:uiPriority="0" w:unhideWhenUsed="0" w:qFormat="1"/>
-    <w:lsdException w:name="heading 2" w:semiHidden="0" w:uiPriority="0" w:unhideWhenUsed="0" w:qFormat="1"/>
-    <w:lsdException w:name="heading 3" w:semiHidden="0" w:uiPriority="0" w:unhideWhenUsed="0" w:qFormat="1"/>
-    <w:lsdException w:name="heading 4" w:semiHidden="0" w:uiPriority="0" w:unhideWhenUsed="0" w:qFormat="1"/>
-    <w:lsdException w:name="heading 5" w:semiHidden="0" w:uiPriority="0" w:unhideWhenUsed="0" w:qFormat="1"/>
-    <w:lsdException w:name="heading 6" w:semiHidden="0" w:uiPriority="0" w:unhideWhenUsed="0" w:qFormat="1"/>
-    <w:lsdException w:name="heading 7" w:semiHidden="0" w:uiPriority="0" w:unhideWhenUsed="0" w:qFormat="1"/>
-    <w:lsdException w:name="heading 8" w:semiHidden="0" w:uiPriority="0" w:unhideWhenUsed="0" w:qFormat="1"/>
-    <w:lsdException w:name="heading 9" w:semiHidden="0" w:uiPriority="0" w:unhideWhenUsed="0" w:qFormat="1"/>
-    <w:lsdException w:name="toc 1" w:uiPriority="39"/>
-    <w:lsdException w:name="toc 2" w:uiPriority="39"/>
-    <w:lsdException w:name="toc 3" w:uiPriority="39"/>
-    <w:lsdException w:name="toc 4" w:uiPriority="39"/>
-    <w:lsdException w:name="toc 5" w:uiPriority="39"/>
-    <w:lsdException w:name="toc 6" w:uiPriority="39"/>
-    <w:lsdException w:name="toc 7" w:uiPriority="39"/>
-    <w:lsdException w:name="toc 8" w:uiPriority="39"/>
-    <w:lsdException w:name="toc 9" w:uiPriority="39"/>
-    <w:lsdException w:name="caption" w:uiPriority="35" w:qFormat="1"/>
-    <w:lsdException w:name="Title" w:semiHidden="0" w:uiPriority="10" w:unhideWhenUsed="0" w:qFormat="1"/>
-    <w:lsdException w:name="Default Paragraph Font" w:uiPriority="1"/>
-    <w:lsdException w:name="Subtitle" w:semiHidden="0" w:uiPriority="11" w:unhideWhenUsed="0" w:qFormat="1"/>
-    <w:lsdException w:name="Strong" w:semiHidden="0" w:uiPriority="22" w:unhideWhenUsed="0" w:qFormat="1"/>
-    <w:lsdException w:name="Emphasis" w:semiHidden="0" w:uiPriority="20" w:unhideWhenUsed="0" w:qFormat="1"/>
-    <w:lsdException w:name="Table Grid" w:uiPriority="59"/>
-    <w:lsdException w:name="Placeholder Text" w:unhideWhenUsed="0"/>
-    <w:lsdException w:name="No Spacing" w:semiHidden="0" w:uiPriority="1" w:unhideWhenUsed="0" w:qFormat="1"/>
-    <w:lsdException w:name="Light Shading" w:semiHidden="0" w:uiPriority="60" w:unhideWhenUsed="0"/>
-    <w:lsdException w:name="Light List" w:semiHidden="0" w:uiPriority="61" w:unhideWhenUsed="0"/>
-    <w:lsdException w:name="Light Grid" w:semiHidden="0" w:uiPriority="62" w:unhideWhenUsed="0"/>
-    <w:lsdException w:name="Medium Shading 1" w:semiHidden="0" w:uiPriority="63" w:unhideWhenUsed="0"/>
-    <w:lsdException w:name="Medium Shading 2" w:semiHidden="0" w:uiPriority="64" w:unhideWhenUsed="0"/>
-    <w:lsdException w:name="Medium List 1" w:semiHidden="0" w:uiPriority="65" w:unhideWhenUsed="0"/>
-    <w:lsdException w:name="Medium List 2" w:semiHidden="0" w:uiPriority="66" w:unhideWhenUsed="0"/>
-    <w:lsdException w:name="Medium Grid 1" w:semiHidden="0" w:uiPriority="67" w:unhideWhenUsed="0"/>
-    <w:lsdException w:name="Medium Grid 2" w:semiHidden="0" w:uiPriority="68" w:unhideWhenUsed="0"/>
-    <w:lsdException w:name="Medium Grid 3" w:semiHidden="0" w:uiPriority="69" w:unhideWhenUsed="0"/>
-    <w:lsdException w:name="Dark List" w:semiHidden="0" w:uiPriority="70" w:unhideWhenUsed="0"/>
-    <w:lsdException w:name="Colorful Shading" w:semiHidden="0" w:uiPriority="71" w:unhideWhenUsed="0"/>
-    <w:lsdException w:name="Colorful List" w:semiHidden="0" w:uiPriority="72" w:unhideWhenUsed="0"/>
-    <w:lsdException w:name="Colorful Grid" w:semiHidden="0" w:uiPriority="73" w:unhideWhenUsed="0"/>
-    <w:lsdException w:name="Light Shading Accent 1" w:semiHidden="0" w:uiPriority="60" w:unhideWhenUsed="0"/>
-    <w:lsdException w:name="Light List Accent 1" w:semiHidden="0" w:uiPriority="61" w:unhideWhenUsed="0"/>
-    <w:lsdException w:name="Light Grid Accent 1" w:semiHidden="0" w:uiPriority="62" w:unhideWhenUsed="0"/>
-    <w:lsdException w:name="Medium Shading 1 Accent 1" w:semiHidden="0" w:uiPriority="63" w:unhideWhenUsed="0"/>
-    <w:lsdException w:name="Medium Shading 2 Accent 1" w:semiHidden="0" w:uiPriority="64" w:unhideWhenUsed="0"/>
-    <w:lsdException w:name="Medium List 1 Accent 1" w:semiHidden="0" w:uiPriority="65" w:unhideWhenUsed="0"/>
-    <w:lsdException w:name="Revision" w:unhideWhenUsed="0"/>
-    <w:lsdException w:name="List Paragraph" w:semiHidden="0" w:uiPriority="34" w:unhideWhenUsed="0" w:qFormat="1"/>
-    <w:lsdException w:name="Quote" w:semiHidden="0" w:uiPriority="29" w:unhideWhenUsed="0" w:qFormat="1"/>
-    <w:lsdException w:name="Intense Quote" w:semiHidden="0" w:uiPriority="30" w:unhideWhenUsed="0" w:qFormat="1"/>
-    <w:lsdException w:name="Medium List 2 Accent 1" w:semiHidden="0" w:uiPriority="66" w:unhideWhenUsed="0"/>
-    <w:lsdException w:name="Medium Grid 1 Accent 1" w:semiHidden="0" w:uiPriority="67" w:unhideWhenUsed="0"/>
-    <w:lsdException w:name="Medium Grid 2 Accent 1" w:semiHidden="0" w:uiPriority="68" w:unhideWhenUsed="0"/>
-    <w:lsdException w:name="Medium Grid 3 Accent 1" w:semiHidden="0" w:uiPriority="69" w:unhideWhenUsed="0"/>
-    <w:lsdException w:name="Dark List Accent 1" w:semiHidden="0" w:uiPriority="70" w:unhideWhenUsed="0"/>
-    <w:lsdException w:name="Colorful Shading Accent 1" w:semiHidden="0" w:uiPriority="71" w:unhideWhenUsed="0"/>
-    <w:lsdException w:name="Colorful List Accent 1" w:semiHidden="0" w:uiPriority="72" w:unhideWhenUsed="0"/>
-    <w:lsdException w:name="Colorful Grid Accent 1" w:semiHidden="0" w:uiPriority="73" w:unhideWhenUsed="0"/>
-    <w:lsdException w:name="Light Shading Accent 2" w:semiHidden="0" w:uiPriority="60" w:unhideWhenUsed="0"/>
-    <w:lsdException w:name="Light List Accent 2" w:semiHidden="0" w:uiPriority="61" w:unhideWhenUsed="0"/>
-    <w:lsdException w:name="Light Grid Accent 2" w:semiHidden="0" w:uiPriority="62" w:unhideWhenUsed="0"/>
-    <w:lsdException w:name="Medium Shading 1 Accent 2" w:semiHidden="0" w:uiPriority="63" w:unhideWhenUsed="0"/>
-    <w:lsdException w:name="Medium Shading 2 Accent 2" w:semiHidden="0" w:uiPriority="64" w:unhideWhenUsed="0"/>
-    <w:lsdException w:name="Medium List 1 Accent 2" w:semiHidden="0" w:uiPriority="65" w:unhideWhenUsed="0"/>
-    <w:lsdException w:name="Medium List 2 Accent 2" w:semiHidden="0" w:uiPriority="66" w:unhideWhenUsed="0"/>
-    <w:lsdException w:name="Medium Grid 1 Accent 2" w:semiHidden="0" w:uiPriority="67" w:unhideWhenUsed="0"/>
-    <w:lsdException w:name="Medium Grid 2 Accent 2" w:semiHidden="0" w:uiPriority="68" w:unhideWhenUsed="0"/>
-    <w:lsdException w:name="Medium Grid 3 Accent 2" w:semiHidden="0" w:uiPriority="69" w:unhideWhenUsed="0"/>
-    <w:lsdException w:name="Dark List Accent 2" w:semiHidden="0" w:uiPriority="70" w:unhideWhenUsed="0"/>
-    <w:lsdException w:name="Colorful Shading Accent 2" w:semiHidden="0" w:uiPriority="71" w:unhideWhenUsed="0"/>
-    <w:lsdException w:name="Colorful List Accent 2" w:semiHidden="0" w:uiPriority="72" w:unhideWhenUsed="0"/>
-    <w:lsdException w:name="Colorful Grid Accent 2" w:semiHidden="0" w:uiPriority="73" w:unhideWhenUsed="0"/>
-    <w:lsdException w:name="Light Shading Accent 3" w:semiHidden="0" w:uiPriority="60" w:unhideWhenUsed="0"/>
-    <w:lsdException w:name="Light List Accent 3" w:semiHidden="0" w:uiPriority="61" w:unhideWhenUsed="0"/>
-    <w:lsdException w:name="Light Grid Accent 3" w:semiHidden="0" w:uiPriority="62" w:unhideWhenUsed="0"/>
-    <w:lsdException w:name="Medium Shading 1 Accent 3" w:semiHidden="0" w:uiPriority="63" w:unhideWhenUsed="0"/>
-    <w:lsdException w:name="Medium Shading 2 Accent 3" w:semiHidden="0" w:uiPriority="64" w:unhideWhenUsed="0"/>
-    <w:lsdException w:name="Medium List 1 Accent 3" w:semiHidden="0" w:uiPriority="65" w:unhideWhenUsed="0"/>
-    <w:lsdException w:name="Medium List 2 Accent 3" w:semiHidden="0" w:uiPriority="66" w:unhideWhenUsed="0"/>
-    <w:lsdException w:name="Medium Grid 1 Accent 3" w:semiHidden="0" w:uiPriority="67" w:unhideWhenUsed="0"/>
-    <w:lsdException w:name="Medium Grid 2 Accent 3" w:semiHidden="0" w:uiPriority="68" w:unhideWhenUsed="0"/>
-    <w:lsdException w:name="Medium Grid 3 Accent 3" w:semiHidden="0" w:uiPriority="69" w:unhideWhenUsed="0"/>
-    <w:lsdException w:name="Dark List Accent 3" w:semiHidden="0" w:uiPriority="70" w:unhideWhenUsed="0"/>
-    <w:lsdException w:name="Colorful Shading Accent 3" w:semiHidden="0" w:uiPriority="71" w:unhideWhenUsed="0"/>
-    <w:lsdException w:name="Colorful List Accent 3" w:semiHidden="0" w:uiPriority="72" w:unhideWhenUsed="0"/>
-    <w:lsdException w:name="Colorful Grid Accent 3" w:semiHidden="0" w:uiPriority="73" w:unhideWhenUsed="0"/>
-    <w:lsdException w:name="Light Shading Accent 4" w:semiHidden="0" w:uiPriority="60" w:unhideWhenUsed="0"/>
-    <w:lsdException w:name="Light List Accent 4" w:semiHidden="0" w:uiPriority="61" w:unhideWhenUsed="0"/>
-    <w:lsdException w:name="Light Grid Accent 4" w:semiHidden="0" w:uiPriority="62" w:unhideWhenUsed="0"/>
-    <w:lsdException w:name="Medium Shading 1 Accent 4" w:semiHidden="0" w:uiPriority="63" w:unhideWhenUsed="0"/>
-    <w:lsdException w:name="Medium Shading 2 Accent 4" w:semiHidden="0" w:uiPriority="64" w:unhideWhenUsed="0"/>
-    <w:lsdException w:name="Medium List 1 Accent 4" w:semiHidden="0" w:uiPriority="65" w:unhideWhenUsed="0"/>
-    <w:lsdException w:name="Medium List 2 Accent 4" w:semiHidden="0" w:uiPriority="66" w:unhideWhenUsed="0"/>
-    <w:lsdException w:name="Medium Grid 1 Accent 4" w:semiHidden="0" w:uiPriority="67" w:unhideWhenUsed="0"/>
-    <w:lsdException w:name="Medium Grid 2 Accent 4" w:semiHidden="0" w:uiPriority="68" w:unhideWhenUsed="0"/>
-    <w:lsdException w:name="Medium Grid 3 Accent 4" w:semiHidden="0" w:uiPriority="69" w:unhideWhenUsed="0"/>
-    <w:lsdException w:name="Dark List Accent 4" w:semiHidden="0" w:uiPriority="70" w:unhideWhenUsed="0"/>
-    <w:lsdException w:name="Colorful Shading Accent 4" w:semiHidden="0" w:uiPriority="71" w:unhideWhenUsed="0"/>
-    <w:lsdException w:name="Colorful List Accent 4" w:semiHidden="0" w:uiPriority="72" w:unhideWhenUsed="0"/>
-    <w:lsdException w:name="Colorful Grid Accent 4" w:semiHidden="0" w:uiPriority="73" w:unhideWhenUsed="0"/>
-    <w:lsdException w:name="Light Shading Accent 5" w:semiHidden="0" w:uiPriority="60" w:unhideWhenUsed="0"/>
-    <w:lsdException w:name="Light List Accent 5" w:semiHidden="0" w:uiPriority="61" w:unhideWhenUsed="0"/>
-    <w:lsdException w:name="Light Grid Accent 5" w:semiHidden="0" w:uiPriority="62" w:unhideWhenUsed="0"/>
-    <w:lsdException w:name="Medium Shading 1 Accent 5" w:semiHidden="0" w:uiPriority="63" w:unhideWhenUsed="0"/>
-    <w:lsdException w:name="Medium Shading 2 Accent 5" w:semiHidden="0" w:uiPriority="64" w:unhideWhenUsed="0"/>
-    <w:lsdException w:name="Medium List 1 Accent 5" w:semiHidden="0" w:uiPriority="65" w:unhideWhenUsed="0"/>
-    <w:lsdException w:name="Medium List 2 Accent 5" w:semiHidden="0" w:uiPriority="66" w:unhideWhenUsed="0"/>
-    <w:lsdException w:name="Medium Grid 1 Accent 5" w:semiHidden="0" w:uiPriority="67" w:unhideWhenUsed="0"/>
-    <w:lsdException w:name="Medium Grid 2 Accent 5" w:semiHidden="0" w:uiPriority="68" w:unhideWhenUsed="0"/>
-    <w:lsdException w:name="Medium Grid 3 Accent 5" w:semiHidden="0" w:uiPriority="69" w:unhideWhenUsed="0"/>
-    <w:lsdException w:name="Dark List Accent 5" w:semiHidden="0" w:uiPriority="70" w:unhideWhenUsed="0"/>
-    <w:lsdException w:name="Colorful Shading Accent 5" w:semiHidden="0" w:uiPriority="71" w:unhideWhenUsed="0"/>
-    <w:lsdException w:name="Colorful List Accent 5" w:semiHidden="0" w:uiPriority="72" w:unhideWhenUsed="0"/>
-    <w:lsdException w:name="Colorful Grid Accent 5" w:semiHidden="0" w:uiPriority="73" w:unhideWhenUsed="0"/>
-    <w:lsdException w:name="Light Shading Accent 6" w:semiHidden="0" w:uiPriority="60" w:unhideWhenUsed="0"/>
-    <w:lsdException w:name="Light List Accent 6" w:semiHidden="0" w:uiPriority="61" w:unhideWhenUsed="0"/>
-    <w:lsdException w:name="Light Grid Accent 6" w:semiHidden="0" w:uiPriority="62" w:unhideWhenUsed="0"/>
-    <w:lsdException w:name="Medium Shading 1 Accent 6" w:semiHidden="0" w:uiPriority="63" w:unhideWhenUsed="0"/>
-    <w:lsdException w:name="Medium Shading 2 Accent 6" w:semiHidden="0" w:uiPriority="64" w:unhideWhenUsed="0"/>
-    <w:lsdException w:name="Medium List 1 Accent 6" w:semiHidden="0" w:uiPriority="65" w:unhideWhenUsed="0"/>
-    <w:lsdException w:name="Medium List 2 Accent 6" w:semiHidden="0" w:uiPriority="66" w:unhideWhenUsed="0"/>
-    <w:lsdException w:name="Medium Grid 1 Accent 6" w:semiHidden="0" w:uiPriority="67" w:unhideWhenUsed="0"/>
-    <w:lsdException w:name="Medium Grid 2 Accent 6" w:semiHidden="0" w:uiPriority="68" w:unhideWhenUsed="0"/>
-    <w:lsdException w:name="Medium Grid 3 Accent 6" w:semiHidden="0" w:uiPriority="69" w:unhideWhenUsed="0"/>
-    <w:lsdException w:name="Dark List Accent 6" w:semiHidden="0" w:uiPriority="70" w:unhideWhenUsed="0"/>
-    <w:lsdException w:name="Colorful Shading Accent 6" w:semiHidden="0" w:uiPriority="71" w:unhideWhenUsed="0"/>
-    <w:lsdException w:name="Colorful List Accent 6" w:semiHidden="0" w:uiPriority="72" w:unhideWhenUsed="0"/>
-    <w:lsdException w:name="Colorful Grid Accent 6" w:semiHidden="0" w:uiPriority="73" w:unhideWhenUsed="0"/>
-    <w:lsdException w:name="Subtle Emphasis" w:semiHidden="0" w:uiPriority="19" w:unhideWhenUsed="0" w:qFormat="1"/>
-    <w:lsdException w:name="Intense Emphasis" w:semiHidden="0" w:uiPriority="21" w:unhideWhenUsed="0" w:qFormat="1"/>
-    <w:lsdException w:name="Subtle Reference" w:semiHidden="0" w:uiPriority="31" w:unhideWhenUsed="0" w:qFormat="1"/>
-    <w:lsdException w:name="Intense Reference" w:semiHidden="0" w:uiPriority="32" w:unhideWhenUsed="0" w:qFormat="1"/>
-    <w:lsdException w:name="Book Title" w:semiHidden="0" w:uiPriority="33" w:unhideWhenUsed="0" w:qFormat="1"/>
-    <w:lsdException w:name="Bibliography" w:uiPriority="37"/>
-    <w:lsdException w:name="TOC Heading" w:uiPriority="39" w:qFormat="1"/>
+  <w:latentStyles w:defLockedState="0" w:defUIPriority="99" w:defSemiHidden="0" w:defUnhideWhenUsed="0" w:defQFormat="0" w:count="375">
+    <w:lsdException w:name="Normal" w:uiPriority="0" w:qFormat="1"/>
+    <w:lsdException w:name="heading 1" w:uiPriority="0" w:qFormat="1"/>
+    <w:lsdException w:name="heading 2" w:uiPriority="0" w:qFormat="1"/>
+    <w:lsdException w:name="heading 3" w:uiPriority="0" w:qFormat="1"/>
+    <w:lsdException w:name="heading 4" w:uiPriority="0" w:qFormat="1"/>
+    <w:lsdException w:name="heading 5" w:uiPriority="0" w:qFormat="1"/>
+    <w:lsdException w:name="heading 6" w:uiPriority="0" w:qFormat="1"/>
+    <w:lsdException w:name="heading 7" w:uiPriority="0" w:qFormat="1"/>
+    <w:lsdException w:name="heading 8" w:uiPriority="0" w:qFormat="1"/>
+    <w:lsdException w:name="heading 9" w:uiPriority="0" w:qFormat="1"/>
+    <w:lsdException w:name="index 1" w:semiHidden="1" w:unhideWhenUsed="1"/>
+    <w:lsdException w:name="index 2" w:semiHidden="1" w:unhideWhenUsed="1"/>
+    <w:lsdException w:name="index 3" w:semiHidden="1" w:unhideWhenUsed="1"/>
+    <w:lsdException w:name="index 4" w:semiHidden="1" w:unhideWhenUsed="1"/>
+    <w:lsdException w:name="index 5" w:semiHidden="1" w:unhideWhenUsed="1"/>
+    <w:lsdException w:name="index 6" w:semiHidden="1" w:unhideWhenUsed="1"/>
+    <w:lsdException w:name="index 7" w:semiHidden="1" w:unhideWhenUsed="1"/>
+    <w:lsdException w:name="index 8" w:semiHidden="1" w:unhideWhenUsed="1"/>
+    <w:lsdException w:name="index 9" w:semiHidden="1" w:unhideWhenUsed="1"/>
+    <w:lsdException w:name="toc 1" w:semiHidden="1" w:uiPriority="39" w:unhideWhenUsed="1"/>
+    <w:lsdException w:name="toc 2" w:semiHidden="1" w:uiPriority="39" w:unhideWhenUsed="1"/>
+    <w:lsdException w:name="toc 3" w:semiHidden="1" w:uiPriority="39" w:unhideWhenUsed="1"/>
+    <w:lsdException w:name="toc 4" w:semiHidden="1" w:uiPriority="39" w:unhideWhenUsed="1"/>
+    <w:lsdException w:name="toc 5" w:semiHidden="1" w:uiPriority="39" w:unhideWhenUsed="1"/>
+    <w:lsdException w:name="toc 6" w:semiHidden="1" w:uiPriority="39" w:unhideWhenUsed="1"/>
+    <w:lsdException w:name="toc 7" w:semiHidden="1" w:uiPriority="39" w:unhideWhenUsed="1"/>
+    <w:lsdException w:name="toc 8" w:semiHidden="1" w:uiPriority="39" w:unhideWhenUsed="1"/>
+    <w:lsdException w:name="toc 9" w:semiHidden="1" w:uiPriority="39" w:unhideWhenUsed="1"/>
+    <w:lsdException w:name="Normal Indent" w:semiHidden="1" w:unhideWhenUsed="1"/>
+    <w:lsdException w:name="footnote text" w:semiHidden="1" w:unhideWhenUsed="1"/>
+    <w:lsdException w:name="annotation text" w:semiHidden="1" w:unhideWhenUsed="1"/>
+    <w:lsdException w:name="header" w:semiHidden="1" w:unhideWhenUsed="1"/>
+    <w:lsdException w:name="footer" w:semiHidden="1" w:unhideWhenUsed="1"/>
+    <w:lsdException w:name="index heading" w:semiHidden="1" w:unhideWhenUsed="1"/>
+    <w:lsdException w:name="caption" w:semiHidden="1" w:uiPriority="35" w:unhideWhenUsed="1" w:qFormat="1"/>
+    <w:lsdException w:name="table of figures" w:semiHidden="1" w:unhideWhenUsed="1"/>
+    <w:lsdException w:name="envelope address" w:semiHidden="1" w:unhideWhenUsed="1"/>
+    <w:lsdException w:name="envelope return" w:semiHidden="1" w:unhideWhenUsed="1"/>
+    <w:lsdException w:name="footnote reference" w:semiHidden="1" w:unhideWhenUsed="1"/>
+    <w:lsdException w:name="annotation reference" w:semiHidden="1" w:unhideWhenUsed="1"/>
+    <w:lsdException w:name="line number" w:semiHidden="1" w:unhideWhenUsed="1"/>
+    <w:lsdException w:name="page number" w:semiHidden="1" w:unhideWhenUsed="1"/>
+    <w:lsdException w:name="endnote reference" w:semiHidden="1" w:unhideWhenUsed="1"/>
+    <w:lsdException w:name="endnote text" w:semiHidden="1" w:unhideWhenUsed="1"/>
+    <w:lsdException w:name="table of authorities" w:semiHidden="1" w:unhideWhenUsed="1"/>
+    <w:lsdException w:name="macro" w:semiHidden="1" w:unhideWhenUsed="1"/>
+    <w:lsdException w:name="toa heading" w:semiHidden="1" w:unhideWhenUsed="1"/>
+    <w:lsdException w:name="List" w:semiHidden="1" w:unhideWhenUsed="1"/>
+    <w:lsdException w:name="List Bullet" w:semiHidden="1" w:unhideWhenUsed="1"/>
+    <w:lsdException w:name="List Number" w:semiHidden="1" w:unhideWhenUsed="1"/>
+    <w:lsdException w:name="List 2" w:semiHidden="1" w:unhideWhenUsed="1"/>
+    <w:lsdException w:name="List 3" w:semiHidden="1" w:unhideWhenUsed="1"/>
+    <w:lsdException w:name="List 4" w:semiHidden="1" w:unhideWhenUsed="1"/>
+    <w:lsdException w:name="List 5" w:semiHidden="1" w:unhideWhenUsed="1"/>
+    <w:lsdException w:name="List Bullet 2" w:semiHidden="1" w:unhideWhenUsed="1"/>
+    <w:lsdException w:name="List Bullet 3" w:semiHidden="1" w:unhideWhenUsed="1"/>
+    <w:lsdException w:name="List Bullet 4" w:semiHidden="1" w:unhideWhenUsed="1"/>
+    <w:lsdException w:name="List Bullet 5" w:semiHidden="1" w:unhideWhenUsed="1"/>
+    <w:lsdException w:name="List Number 2" w:semiHidden="1" w:unhideWhenUsed="1"/>
+    <w:lsdException w:name="List Number 3" w:semiHidden="1" w:unhideWhenUsed="1"/>
+    <w:lsdException w:name="List Number 4" w:semiHidden="1" w:unhideWhenUsed="1"/>
+    <w:lsdException w:name="List Number 5" w:semiHidden="1" w:unhideWhenUsed="1"/>
+    <w:lsdException w:name="Title" w:uiPriority="10" w:qFormat="1"/>
+    <w:lsdException w:name="Closing" w:semiHidden="1" w:unhideWhenUsed="1"/>
+    <w:lsdException w:name="Signature" w:semiHidden="1" w:unhideWhenUsed="1"/>
+    <w:lsdException w:name="Default Paragraph Font" w:semiHidden="1" w:uiPriority="1" w:unhideWhenUsed="1"/>
+    <w:lsdException w:name="Body Text" w:semiHidden="1" w:unhideWhenUsed="1"/>
+    <w:lsdException w:name="Body Text Indent" w:semiHidden="1" w:unhideWhenUsed="1"/>
+    <w:lsdException w:name="List Continue" w:semiHidden="1" w:unhideWhenUsed="1"/>
+    <w:lsdException w:name="List Continue 2" w:semiHidden="1" w:unhideWhenUsed="1"/>
+    <w:lsdException w:name="List Continue 3" w:semiHidden="1" w:unhideWhenUsed="1"/>
+    <w:lsdException w:name="List Continue 4" w:semiHidden="1" w:unhideWhenUsed="1"/>
+    <w:lsdException w:name="List Continue 5" w:semiHidden="1" w:unhideWhenUsed="1"/>
+    <w:lsdException w:name="Message Header" w:semiHidden="1" w:unhideWhenUsed="1"/>
+    <w:lsdException w:name="Subtitle" w:uiPriority="11" w:qFormat="1"/>
+    <w:lsdException w:name="Salutation" w:semiHidden="1" w:unhideWhenUsed="1"/>
+    <w:lsdException w:name="Date" w:semiHidden="1" w:unhideWhenUsed="1"/>
+    <w:lsdException w:name="Body Text First Indent" w:semiHidden="1" w:unhideWhenUsed="1"/>
+    <w:lsdException w:name="Body Text First Indent 2" w:semiHidden="1" w:unhideWhenUsed="1"/>
+    <w:lsdException w:name="Note Heading" w:semiHidden="1" w:unhideWhenUsed="1"/>
+    <w:lsdException w:name="Body Text 2" w:semiHidden="1" w:unhideWhenUsed="1"/>
+    <w:lsdException w:name="Body Text 3" w:semiHidden="1" w:unhideWhenUsed="1"/>
+    <w:lsdException w:name="Body Text Indent 2" w:semiHidden="1" w:unhideWhenUsed="1"/>
+    <w:lsdException w:name="Body Text Indent 3" w:semiHidden="1" w:unhideWhenUsed="1"/>
+    <w:lsdException w:name="Block Text" w:semiHidden="1" w:unhideWhenUsed="1"/>
+    <w:lsdException w:name="Hyperlink" w:semiHidden="1" w:unhideWhenUsed="1"/>
+    <w:lsdException w:name="FollowedHyperlink" w:semiHidden="1" w:unhideWhenUsed="1"/>
+    <w:lsdException w:name="Strong" w:uiPriority="22" w:qFormat="1"/>
+    <w:lsdException w:name="Emphasis" w:uiPriority="20" w:qFormat="1"/>
+    <w:lsdException w:name="Document Map" w:semiHidden="1" w:unhideWhenUsed="1"/>
+    <w:lsdException w:name="Plain Text" w:semiHidden="1" w:unhideWhenUsed="1"/>
+    <w:lsdException w:name="E-mail Signature" w:semiHidden="1" w:unhideWhenUsed="1"/>
+    <w:lsdException w:name="HTML Top of Form" w:semiHidden="1" w:unhideWhenUsed="1"/>
+    <w:lsdException w:name="HTML Bottom of Form" w:semiHidden="1" w:unhideWhenUsed="1"/>
+    <w:lsdException w:name="Normal (Web)" w:semiHidden="1" w:unhideWhenUsed="1"/>
+    <w:lsdException w:name="HTML Acronym" w:semiHidden="1" w:unhideWhenUsed="1"/>
+    <w:lsdException w:name="HTML Address" w:semiHidden="1" w:unhideWhenUsed="1"/>
+    <w:lsdException w:name="HTML Cite" w:semiHidden="1" w:unhideWhenUsed="1"/>
+    <w:lsdException w:name="HTML Code" w:semiHidden="1" w:unhideWhenUsed="1"/>
+    <w:lsdException w:name="HTML Definition" w:semiHidden="1" w:unhideWhenUsed="1"/>
+    <w:lsdException w:name="HTML Keyboard" w:semiHidden="1" w:unhideWhenUsed="1"/>
+    <w:lsdException w:name="HTML Preformatted" w:semiHidden="1" w:unhideWhenUsed="1"/>
+    <w:lsdException w:name="HTML Sample" w:semiHidden="1" w:unhideWhenUsed="1"/>
+    <w:lsdException w:name="HTML Typewriter" w:semiHidden="1" w:unhideWhenUsed="1"/>
+    <w:lsdException w:name="HTML Variable" w:semiHidden="1" w:unhideWhenUsed="1"/>
+    <w:lsdException w:name="Normal Table" w:semiHidden="1" w:unhideWhenUsed="1"/>
+    <w:lsdException w:name="annotation subject" w:semiHidden="1" w:unhideWhenUsed="1"/>
+    <w:lsdException w:name="No List" w:semiHidden="1" w:unhideWhenUsed="1"/>
+    <w:lsdException w:name="Outline List 1" w:semiHidden="1" w:unhideWhenUsed="1"/>
+    <w:lsdException w:name="Outline List 2" w:semiHidden="1" w:unhideWhenUsed="1"/>
+    <w:lsdException w:name="Outline List 3" w:semiHidden="1" w:unhideWhenUsed="1"/>
+    <w:lsdException w:name="Table Simple 1" w:semiHidden="1" w:unhideWhenUsed="1"/>
+    <w:lsdException w:name="Table Simple 2" w:semiHidden="1" w:unhideWhenUsed="1"/>
+    <w:lsdException w:name="Table Simple 3" w:semiHidden="1" w:unhideWhenUsed="1"/>
+    <w:lsdException w:name="Table Classic 1" w:semiHidden="1" w:unhideWhenUsed="1"/>
+    <w:lsdException w:name="Table Classic 2" w:semiHidden="1" w:unhideWhenUsed="1"/>
+    <w:lsdException w:name="Table Classic 3" w:semiHidden="1" w:unhideWhenUsed="1"/>
+    <w:lsdException w:name="Table Classic 4" w:semiHidden="1" w:unhideWhenUsed="1"/>
+    <w:lsdException w:name="Table Colorful 1" w:semiHidden="1" w:unhideWhenUsed="1"/>
+    <w:lsdException w:name="Table Colorful 2" w:semiHidden="1" w:unhideWhenUsed="1"/>
+    <w:lsdException w:name="Table Colorful 3" w:semiHidden="1" w:unhideWhenUsed="1"/>
+    <w:lsdException w:name="Table Columns 1" w:semiHidden="1" w:unhideWhenUsed="1"/>
+    <w:lsdException w:name="Table Columns 2" w:semiHidden="1" w:unhideWhenUsed="1"/>
+    <w:lsdException w:name="Table Columns 3" w:semiHidden="1" w:unhideWhenUsed="1"/>
+    <w:lsdException w:name="Table Columns 4" w:semiHidden="1" w:unhideWhenUsed="1"/>
+    <w:lsdException w:name="Table Columns 5" w:semiHidden="1" w:unhideWhenUsed="1"/>
+    <w:lsdException w:name="Table Grid 1" w:semiHidden="1" w:unhideWhenUsed="1"/>
+    <w:lsdException w:name="Table Grid 2" w:semiHidden="1" w:unhideWhenUsed="1"/>
+    <w:lsdException w:name="Table Grid 3" w:semiHidden="1" w:unhideWhenUsed="1"/>
+    <w:lsdException w:name="Table Grid 4" w:semiHidden="1" w:unhideWhenUsed="1"/>
+    <w:lsdException w:name="Table Grid 5" w:semiHidden="1" w:unhideWhenUsed="1"/>
+    <w:lsdException w:name="Table Grid 6" w:semiHidden="1" w:unhideWhenUsed="1"/>
+    <w:lsdException w:name="Table Grid 7" w:semiHidden="1" w:unhideWhenUsed="1"/>
+    <w:lsdException w:name="Table Grid 8" w:semiHidden="1" w:unhideWhenUsed="1"/>
+    <w:lsdException w:name="Table List 1" w:semiHidden="1" w:unhideWhenUsed="1"/>
+    <w:lsdException w:name="Table List 2" w:semiHidden="1" w:unhideWhenUsed="1"/>
+    <w:lsdException w:name="Table List 3" w:semiHidden="1" w:unhideWhenUsed="1"/>
+    <w:lsdException w:name="Table List 4" w:semiHidden="1" w:unhideWhenUsed="1"/>
+    <w:lsdException w:name="Table List 5" w:semiHidden="1" w:unhideWhenUsed="1"/>
+    <w:lsdException w:name="Table List 6" w:semiHidden="1" w:unhideWhenUsed="1"/>
+    <w:lsdException w:name="Table List 7" w:semiHidden="1" w:unhideWhenUsed="1"/>
+    <w:lsdException w:name="Table List 8" w:semiHidden="1" w:unhideWhenUsed="1"/>
+    <w:lsdException w:name="Table 3D effects 1" w:semiHidden="1" w:unhideWhenUsed="1"/>
+    <w:lsdException w:name="Table 3D effects 2" w:semiHidden="1" w:unhideWhenUsed="1"/>
+    <w:lsdException w:name="Table 3D effects 3" w:semiHidden="1" w:unhideWhenUsed="1"/>
+    <w:lsdException w:name="Table Contemporary" w:semiHidden="1" w:unhideWhenUsed="1"/>
+    <w:lsdException w:name="Table Elegant" w:semiHidden="1" w:unhideWhenUsed="1"/>
+    <w:lsdException w:name="Table Professional" w:semiHidden="1" w:unhideWhenUsed="1"/>
+    <w:lsdException w:name="Table Subtle 1" w:semiHidden="1" w:unhideWhenUsed="1"/>
+    <w:lsdException w:name="Table Subtle 2" w:semiHidden="1" w:unhideWhenUsed="1"/>
+    <w:lsdException w:name="Table Web 1" w:semiHidden="1" w:unhideWhenUsed="1"/>
+    <w:lsdException w:name="Table Web 2" w:semiHidden="1" w:unhideWhenUsed="1"/>
+    <w:lsdException w:name="Table Web 3" w:semiHidden="1" w:unhideWhenUsed="1"/>
+    <w:lsdException w:name="Balloon Text" w:semiHidden="1" w:unhideWhenUsed="1"/>
+    <w:lsdException w:name="Table Grid" w:semiHidden="1" w:uiPriority="59" w:unhideWhenUsed="1"/>
+    <w:lsdException w:name="Table Theme" w:semiHidden="1" w:unhideWhenUsed="1"/>
+    <w:lsdException w:name="Placeholder Text" w:semiHidden="1"/>
+    <w:lsdException w:name="No Spacing" w:uiPriority="1" w:qFormat="1"/>
+    <w:lsdException w:name="Light Shading" w:uiPriority="60"/>
+    <w:lsdException w:name="Light List" w:uiPriority="61"/>
+    <w:lsdException w:name="Light Grid" w:uiPriority="62"/>
+    <w:lsdException w:name="Medium Shading 1" w:uiPriority="63"/>
+    <w:lsdException w:name="Medium Shading 2" w:uiPriority="64"/>
+    <w:lsdException w:name="Medium List 1" w:uiPriority="65"/>
+    <w:lsdException w:name="Medium List 2" w:uiPriority="66"/>
+    <w:lsdException w:name="Medium Grid 1" w:uiPriority="67"/>
+    <w:lsdException w:name="Medium Grid 2" w:uiPriority="68"/>
+    <w:lsdException w:name="Medium Grid 3" w:uiPriority="69"/>
+    <w:lsdException w:name="Dark List" w:uiPriority="70"/>
+    <w:lsdException w:name="Colorful Shading" w:uiPriority="71"/>
+    <w:lsdException w:name="Colorful List" w:uiPriority="72"/>
+    <w:lsdException w:name="Colorful Grid" w:uiPriority="73"/>
+    <w:lsdException w:name="Light Shading Accent 1" w:uiPriority="60"/>
+    <w:lsdException w:name="Light List Accent 1" w:uiPriority="61"/>
+    <w:lsdException w:name="Light Grid Accent 1" w:uiPriority="62"/>
+    <w:lsdException w:name="Medium Shading 1 Accent 1" w:uiPriority="63"/>
+    <w:lsdException w:name="Medium Shading 2 Accent 1" w:uiPriority="64"/>
+    <w:lsdException w:name="Medium List 1 Accent 1" w:uiPriority="65"/>
+    <w:lsdException w:name="Revision" w:semiHidden="1"/>
+    <w:lsdException w:name="List Paragraph" w:uiPriority="34" w:qFormat="1"/>
+    <w:lsdException w:name="Quote" w:uiPriority="29" w:qFormat="1"/>
+    <w:lsdException w:name="Intense Quote" w:uiPriority="30" w:qFormat="1"/>
+    <w:lsdException w:name="Medium List 2 Accent 1" w:uiPriority="66"/>
+    <w:lsdException w:name="Medium Grid 1 Accent 1" w:uiPriority="67"/>
+    <w:lsdException w:name="Medium Grid 2 Accent 1" w:uiPriority="68"/>
+    <w:lsdException w:name="Medium Grid 3 Accent 1" w:uiPriority="69"/>
+    <w:lsdException w:name="Dark List Accent 1" w:uiPriority="70"/>
+    <w:lsdException w:name="Colorful Shading Accent 1" w:uiPriority="71"/>
+    <w:lsdException w:name="Colorful List Accent 1" w:uiPriority="72"/>
+    <w:lsdException w:name="Colorful Grid Accent 1" w:uiPriority="73"/>
+    <w:lsdException w:name="Light Shading Accent 2" w:uiPriority="60"/>
+    <w:lsdException w:name="Light List Accent 2" w:uiPriority="61"/>
+    <w:lsdException w:name="Light Grid Accent 2" w:uiPriority="62"/>
+    <w:lsdException w:name="Medium Shading 1 Accent 2" w:uiPriority="63"/>
+    <w:lsdException w:name="Medium Shading 2 Accent 2" w:uiPriority="64"/>
+    <w:lsdException w:name="Medium List 1 Accent 2" w:uiPriority="65"/>
+    <w:lsdException w:name="Medium List 2 Accent 2" w:uiPriority="66"/>
+    <w:lsdException w:name="Medium Grid 1 Accent 2" w:uiPriority="67"/>
+    <w:lsdException w:name="Medium Grid 2 Accent 2" w:uiPriority="68"/>
+    <w:lsdException w:name="Medium Grid 3 Accent 2" w:uiPriority="69"/>
+    <w:lsdException w:name="Dark List Accent 2" w:uiPriority="70"/>
+    <w:lsdException w:name="Colorful Shading Accent 2" w:uiPriority="71"/>
+    <w:lsdException w:name="Colorful List Accent 2" w:uiPriority="72"/>
+    <w:lsdException w:name="Colorful Grid Accent 2" w:uiPriority="73"/>
+    <w:lsdException w:name="Light Shading Accent 3" w:uiPriority="60"/>
+    <w:lsdException w:name="Light List Accent 3" w:uiPriority="61"/>
+    <w:lsdException w:name="Light Grid Accent 3" w:uiPriority="62"/>
+    <w:lsdException w:name="Medium Shading 1 Accent 3" w:uiPriority="63"/>
+    <w:lsdException w:name="Medium Shading 2 Accent 3" w:uiPriority="64"/>
+    <w:lsdException w:name="Medium List 1 Accent 3" w:uiPriority="65"/>
+    <w:lsdException w:name="Medium List 2 Accent 3" w:uiPriority="66"/>
+    <w:lsdException w:name="Medium Grid 1 Accent 3" w:uiPriority="67"/>
+    <w:lsdException w:name="Medium Grid 2 Accent 3" w:uiPriority="68"/>
+    <w:lsdException w:name="Medium Grid 3 Accent 3" w:uiPriority="69"/>
+    <w:lsdException w:name="Dark List Accent 3" w:uiPriority="70"/>
+    <w:lsdException w:name="Colorful Shading Accent 3" w:uiPriority="71"/>
+    <w:lsdException w:name="Colorful List Accent 3" w:uiPriority="72"/>
+    <w:lsdException w:name="Colorful Grid Accent 3" w:uiPriority="73"/>
+    <w:lsdException w:name="Light Shading Accent 4" w:uiPriority="60"/>
+    <w:lsdException w:name="Light List Accent 4" w:uiPriority="61"/>
+    <w:lsdException w:name="Light Grid Accent 4" w:uiPriority="62"/>
+    <w:lsdException w:name="Medium Shading 1 Accent 4" w:uiPriority="63"/>
+    <w:lsdException w:name="Medium Shading 2 Accent 4" w:uiPriority="64"/>
+    <w:lsdException w:name="Medium List 1 Accent 4" w:uiPriority="65"/>
+    <w:lsdException w:name="Medium List 2 Accent 4" w:uiPriority="66"/>
+    <w:lsdException w:name="Medium Grid 1 Accent 4" w:uiPriority="67"/>
+    <w:lsdException w:name="Medium Grid 2 Accent 4" w:uiPriority="68"/>
+    <w:lsdException w:name="Medium Grid 3 Accent 4" w:uiPriority="69"/>
+    <w:lsdException w:name="Dark List Accent 4" w:uiPriority="70"/>
+    <w:lsdException w:name="Colorful Shading Accent 4" w:uiPriority="71"/>
+    <w:lsdException w:name="Colorful List Accent 4" w:uiPriority="72"/>
+    <w:lsdException w:name="Colorful Grid Accent 4" w:uiPriority="73"/>
+    <w:lsdException w:name="Light Shading Accent 5" w:uiPriority="60"/>
+    <w:lsdException w:name="Light List Accent 5" w:uiPriority="61"/>
+    <w:lsdException w:name="Light Grid Accent 5" w:uiPriority="62"/>
+    <w:lsdException w:name="Medium Shading 1 Accent 5" w:uiPriority="63"/>
+    <w:lsdException w:name="Medium Shading 2 Accent 5" w:uiPriority="64"/>
+    <w:lsdException w:name="Medium List 1 Accent 5" w:uiPriority="65"/>
+    <w:lsdException w:name="Medium List 2 Accent 5" w:uiPriority="66"/>
+    <w:lsdException w:name="Medium Grid 1 Accent 5" w:uiPriority="67"/>
+    <w:lsdException w:name="Medium Grid 2 Accent 5" w:uiPriority="68"/>
+    <w:lsdException w:name="Medium Grid 3 Accent 5" w:uiPriority="69"/>
+    <w:lsdException w:name="Dark List Accent 5" w:uiPriority="70"/>
+    <w:lsdException w:name="Colorful Shading Accent 5" w:uiPriority="71"/>
+    <w:lsdException w:name="Colorful List Accent 5" w:uiPriority="72"/>
+    <w:lsdException w:name="Colorful Grid Accent 5" w:uiPriority="73"/>
+    <w:lsdException w:name="Light Shading Accent 6" w:uiPriority="60"/>
+    <w:lsdException w:name="Light List Accent 6" w:uiPriority="61"/>
+    <w:lsdException w:name="Light Grid Accent 6" w:uiPriority="62"/>
+    <w:lsdException w:name="Medium Shading 1 Accent 6" w:uiPriority="63"/>
+    <w:lsdException w:name="Medium Shading 2 Accent 6" w:uiPriority="64"/>
+    <w:lsdException w:name="Medium List 1 Accent 6" w:uiPriority="65"/>
+    <w:lsdException w:name="Medium List 2 Accent 6" w:uiPriority="66"/>
+    <w:lsdException w:name="Medium Grid 1 Accent 6" w:uiPriority="67"/>
+    <w:lsdException w:name="Medium Grid 2 Accent 6" w:uiPriority="68"/>
+    <w:lsdException w:name="Medium Grid 3 Accent 6" w:uiPriority="69"/>
+    <w:lsdException w:name="Dark List Accent 6" w:uiPriority="70"/>
+    <w:lsdException w:name="Colorful Shading Accent 6" w:uiPriority="71"/>
+    <w:lsdException w:name="Colorful List Accent 6" w:uiPriority="72"/>
+    <w:lsdException w:name="Colorful Grid Accent 6" w:uiPriority="73"/>
+    <w:lsdException w:name="Subtle Emphasis" w:uiPriority="19" w:qFormat="1"/>
+    <w:lsdException w:name="Intense Emphasis" w:uiPriority="21" w:qFormat="1"/>
+    <w:lsdException w:name="Subtle Reference" w:uiPriority="31" w:qFormat="1"/>
+    <w:lsdException w:name="Intense Reference" w:uiPriority="32" w:qFormat="1"/>
+    <w:lsdException w:name="Book Title" w:uiPriority="33" w:qFormat="1"/>
+    <w:lsdException w:name="Bibliography" w:semiHidden="1" w:uiPriority="37" w:unhideWhenUsed="1"/>
+    <w:lsdException w:name="TOC Heading" w:semiHidden="1" w:uiPriority="39" w:unhideWhenUsed="1" w:qFormat="1"/>
+    <w:lsdException w:name="Plain Table 1" w:uiPriority="41"/>
+    <w:lsdException w:name="Plain Table 2" w:uiPriority="42"/>
+    <w:lsdException w:name="Plain Table 3" w:uiPriority="43"/>
+    <w:lsdException w:name="Plain Table 4" w:uiPriority="44"/>
+    <w:lsdException w:name="Plain Table 5" w:uiPriority="45"/>
+    <w:lsdException w:name="Grid Table Light" w:uiPriority="40"/>
+    <w:lsdException w:name="Grid Table 1 Light" w:uiPriority="46"/>
+    <w:lsdException w:name="Grid Table 2" w:uiPriority="47"/>
+    <w:lsdException w:name="Grid Table 3" w:uiPriority="48"/>
+    <w:lsdException w:name="Grid Table 4" w:uiPriority="49"/>
+    <w:lsdException w:name="Grid Table 5 Dark" w:uiPriority="50"/>
+    <w:lsdException w:name="Grid Table 6 Colorful" w:uiPriority="51"/>
+    <w:lsdException w:name="Grid Table 7 Colorful" w:uiPriority="52"/>
+    <w:lsdException w:name="Grid Table 1 Light Accent 1" w:uiPriority="46"/>
+    <w:lsdException w:name="Grid Table 2 Accent 1" w:uiPriority="47"/>
+    <w:lsdException w:name="Grid Table 3 Accent 1" w:uiPriority="48"/>
+    <w:lsdException w:name="Grid Table 4 Accent 1" w:uiPriority="49"/>
+    <w:lsdException w:name="Grid Table 5 Dark Accent 1" w:uiPriority="50"/>
+    <w:lsdException w:name="Grid Table 6 Colorful Accent 1" w:uiPriority="51"/>
+    <w:lsdException w:name="Grid Table 7 Colorful Accent 1" w:uiPriority="52"/>
+    <w:lsdException w:name="Grid Table 1 Light Accent 2" w:uiPriority="46"/>
+    <w:lsdException w:name="Grid Table 2 Accent 2" w:uiPriority="47"/>
+    <w:lsdException w:name="Grid Table 3 Accent 2" w:uiPriority="48"/>
+    <w:lsdException w:name="Grid Table 4 Accent 2" w:uiPriority="49"/>
+    <w:lsdException w:name="Grid Table 5 Dark Accent 2" w:uiPriority="50"/>
+    <w:lsdException w:name="Grid Table 6 Colorful Accent 2" w:uiPriority="51"/>
+    <w:lsdException w:name="Grid Table 7 Colorful Accent 2" w:uiPriority="52"/>
+    <w:lsdException w:name="Grid Table 1 Light Accent 3" w:uiPriority="46"/>
+    <w:lsdException w:name="Grid Table 2 Accent 3" w:uiPriority="47"/>
+    <w:lsdException w:name="Grid Table 3 Accent 3" w:uiPriority="48"/>
+    <w:lsdException w:name="Grid Table 4 Accent 3" w:uiPriority="49"/>
+    <w:lsdException w:name="Grid Table 5 Dark Accent 3" w:uiPriority="50"/>
+    <w:lsdException w:name="Grid Table 6 Colorful Accent 3" w:uiPriority="51"/>
+    <w:lsdException w:name="Grid Table 7 Colorful Accent 3" w:uiPriority="52"/>
+    <w:lsdException w:name="Grid Table 1 Light Accent 4" w:uiPriority="46"/>
+    <w:lsdException w:name="Grid Table 2 Accent 4" w:uiPriority="47"/>
+    <w:lsdException w:name="Grid Table 3 Accent 4" w:uiPriority="48"/>
+    <w:lsdException w:name="Grid Table 4 Accent 4" w:uiPriority="49"/>
+    <w:lsdException w:name="Grid Table 5 Dark Accent 4" w:uiPriority="50"/>
+    <w:lsdException w:name="Grid Table 6 Colorful Accent 4" w:uiPriority="51"/>
+    <w:lsdException w:name="Grid Table 7 Colorful Accent 4" w:uiPriority="52"/>
+    <w:lsdException w:name="Grid Table 1 Light Accent 5" w:uiPriority="46"/>
+    <w:lsdException w:name="Grid Table 2 Accent 5" w:uiPriority="47"/>
+    <w:lsdException w:name="Grid Table 3 Accent 5" w:uiPriority="48"/>
+    <w:lsdException w:name="Grid Table 4 Accent 5" w:uiPriority="49"/>
+    <w:lsdException w:name="Grid Table 5 Dark Accent 5" w:uiPriority="50"/>
+    <w:lsdException w:name="Grid Table 6 Colorful Accent 5" w:uiPriority="51"/>
+    <w:lsdException w:name="Grid Table 7 Colorful Accent 5" w:uiPriority="52"/>
+    <w:lsdException w:name="Grid Table 1 Light Accent 6" w:uiPriority="46"/>
+    <w:lsdException w:name="Grid Table 2 Accent 6" w:uiPriority="47"/>
+    <w:lsdException w:name="Grid Table 3 Accent 6" w:uiPriority="48"/>
+    <w:lsdException w:name="Grid Table 4 Accent 6" w:uiPriority="49"/>
+    <w:lsdException w:name="Grid Table 5 Dark Accent 6" w:uiPriority="50"/>
+    <w:lsdException w:name="Grid Table 6 Colorful Accent 6" w:uiPriority="51"/>
+    <w:lsdException w:name="Grid Table 7 Colorful Accent 6" w:uiPriority="52"/>
+    <w:lsdException w:name="List Table 1 Light" w:uiPriority="46"/>
+    <w:lsdException w:name="List Table 2" w:uiPriority="47"/>
+    <w:lsdException w:name="List Table 3" w:uiPriority="48"/>
+    <w:lsdException w:name="List Table 4" w:uiPriority="49"/>
+    <w:lsdException w:name="List Table 5 Dark" w:uiPriority="50"/>
+    <w:lsdException w:name="List Table 6 Colorful" w:uiPriority="51"/>
+    <w:lsdException w:name="List Table 7 Colorful" w:uiPriority="52"/>
+    <w:lsdException w:name="List Table 1 Light Accent 1" w:uiPriority="46"/>
+    <w:lsdException w:name="List Table 2 Accent 1" w:uiPriority="47"/>
+    <w:lsdException w:name="List Table 3 Accent 1" w:uiPriority="48"/>
+    <w:lsdException w:name="List Table 4 Accent 1" w:uiPriority="49"/>
+    <w:lsdException w:name="List Table 5 Dark Accent 1" w:uiPriority="50"/>
+    <w:lsdException w:name="List Table 6 Colorful Accent 1" w:uiPriority="51"/>
+    <w:lsdException w:name="List Table 7 Colorful Accent 1" w:uiPriority="52"/>
+    <w:lsdException w:name="List Table 1 Light Accent 2" w:uiPriority="46"/>
+    <w:lsdException w:name="List Table 2 Accent 2" w:uiPriority="47"/>
+    <w:lsdException w:name="List Table 3 Accent 2" w:uiPriority="48"/>
+    <w:lsdException w:name="List Table 4 Accent 2" w:uiPriority="49"/>
+    <w:lsdException w:name="List Table 5 Dark Accent 2" w:uiPriority="50"/>
+    <w:lsdException w:name="List Table 6 Colorful Accent 2" w:uiPriority="51"/>
+    <w:lsdException w:name="List Table 7 Colorful Accent 2" w:uiPriority="52"/>
+    <w:lsdException w:name="List Table 1 Light Accent 3" w:uiPriority="46"/>
+    <w:lsdException w:name="List Table 2 Accent 3" w:uiPriority="47"/>
+    <w:lsdException w:name="List Table 3 Accent 3" w:uiPriority="48"/>
+    <w:lsdException w:name="List Table 4 Accent 3" w:uiPriority="49"/>
+    <w:lsdException w:name="List Table 5 Dark Accent 3" w:uiPriority="50"/>
+    <w:lsdException w:name="List Table 6 Colorful Accent 3" w:uiPriority="51"/>
+    <w:lsdException w:name="List Table 7 Colorful Accent 3" w:uiPriority="52"/>
+    <w:lsdException w:name="List Table 1 Light Accent 4" w:uiPriority="46"/>
+    <w:lsdException w:name="List Table 2 Accent 4" w:uiPriority="47"/>
+    <w:lsdException w:name="List Table 3 Accent 4" w:uiPriority="48"/>
+    <w:lsdException w:name="List Table 4 Accent 4" w:uiPriority="49"/>
+    <w:lsdException w:name="List Table 5 Dark Accent 4" w:uiPriority="50"/>
+    <w:lsdException w:name="List Table 6 Colorful Accent 4" w:uiPriority="51"/>
+    <w:lsdException w:name="List Table 7 Colorful Accent 4" w:uiPriority="52"/>
+    <w:lsdException w:name="List Table 1 Light Accent 5" w:uiPriority="46"/>
+    <w:lsdException w:name="List Table 2 Accent 5" w:uiPriority="47"/>
+    <w:lsdException w:name="List Table 3 Accent 5" w:uiPriority="48"/>
+    <w:lsdException w:name="List Table 4 Accent 5" w:uiPriority="49"/>
+    <w:lsdException w:name="List Table 5 Dark Accent 5" w:uiPriority="50"/>
+    <w:lsdException w:name="List Table 6 Colorful Accent 5" w:uiPriority="51"/>
+    <w:lsdException w:name="List Table 7 Colorful Accent 5" w:uiPriority="52"/>
+    <w:lsdException w:name="List Table 1 Light Accent 6" w:uiPriority="46"/>
+    <w:lsdException w:name="List Table 2 Accent 6" w:uiPriority="47"/>
+    <w:lsdException w:name="List Table 3 Accent 6" w:uiPriority="48"/>
+    <w:lsdException w:name="List Table 4 Accent 6" w:uiPriority="49"/>
+    <w:lsdException w:name="List Table 5 Dark Accent 6" w:uiPriority="50"/>
+    <w:lsdException w:name="List Table 6 Colorful Accent 6" w:uiPriority="51"/>
+    <w:lsdException w:name="List Table 7 Colorful Accent 6" w:uiPriority="52"/>
+    <w:lsdException w:name="Mention" w:semiHidden="1" w:unhideWhenUsed="1"/>
+    <w:lsdException w:name="Smart Hyperlink" w:semiHidden="1" w:unhideWhenUsed="1"/>
+    <w:lsdException w:name="Hashtag" w:semiHidden="1" w:unhideWhenUsed="1"/>
+    <w:lsdException w:name="Unresolved Mention" w:semiHidden="1" w:unhideWhenUsed="1"/>
   </w:latentStyles>
   <w:style w:type="paragraph" w:default="1" w:styleId="Normal">
     <w:name w:val="Normal"/>
@@ -40101,941 +40339,7 @@
     <w:basedOn w:val="Fuentedeprrafopredeter"/>
     <w:rsid w:val="00174725"/>
   </w:style>
-  <w:style w:type="paragraph" w:styleId="TtulodeTDC">
-    <w:name w:val="TOC Heading"/>
-    <w:basedOn w:val="Ttulo1"/>
-    <w:next w:val="Normal"/>
-    <w:uiPriority w:val="39"/>
-    <w:semiHidden/>
-    <w:unhideWhenUsed/>
-    <w:qFormat/>
-    <w:rsid w:val="00C70F06"/>
-    <w:pPr>
-      <w:keepLines/>
-      <w:numPr>
-        <w:numId w:val="0"/>
-      </w:numPr>
-      <w:spacing w:before="480" w:after="0" w:line="276" w:lineRule="auto"/>
-      <w:outlineLvl w:val="9"/>
-    </w:pPr>
-    <w:rPr>
-      <w:rFonts w:asciiTheme="majorHAnsi" w:eastAsiaTheme="majorEastAsia" w:hAnsiTheme="majorHAnsi" w:cstheme="majorBidi"/>
-      <w:smallCaps w:val="0"/>
-      <w:color w:val="365F91" w:themeColor="accent1" w:themeShade="BF"/>
-      <w:kern w:val="0"/>
-      <w:sz w:val="28"/>
-      <w:szCs w:val="28"/>
-      <w:lang w:val="es-ES" w:eastAsia="en-US"/>
-      <w14:shadow w14:blurRad="50800" w14:dist="38100" w14:dir="2700000" w14:sx="100000" w14:sy="100000" w14:kx="0" w14:ky="0" w14:algn="tl">
-        <w14:srgbClr w14:val="000000">
-          <w14:alpha w14:val="60000"/>
-        </w14:srgbClr>
-      </w14:shadow>
-    </w:rPr>
-  </w:style>
-  <w:style w:type="paragraph" w:styleId="Textodeglobo">
-    <w:name w:val="Balloon Text"/>
-    <w:basedOn w:val="Normal"/>
-    <w:link w:val="TextodegloboCar"/>
-    <w:uiPriority w:val="99"/>
-    <w:semiHidden/>
-    <w:unhideWhenUsed/>
-    <w:rsid w:val="00C70F06"/>
-    <w:rPr>
-      <w:rFonts w:ascii="Tahoma" w:hAnsi="Tahoma" w:cs="Tahoma"/>
-      <w:sz w:val="16"/>
-      <w:szCs w:val="16"/>
-    </w:rPr>
-  </w:style>
-  <w:style w:type="character" w:customStyle="1" w:styleId="TextodegloboCar">
-    <w:name w:val="Texto de globo Car"/>
-    <w:basedOn w:val="Fuentedeprrafopredeter"/>
-    <w:link w:val="Textodeglobo"/>
-    <w:uiPriority w:val="99"/>
-    <w:semiHidden/>
-    <w:rsid w:val="00C70F06"/>
-    <w:rPr>
-      <w:rFonts w:ascii="Tahoma" w:hAnsi="Tahoma" w:cs="Tahoma"/>
-      <w:sz w:val="16"/>
-      <w:szCs w:val="16"/>
-      <w:lang w:eastAsia="es-ES"/>
-    </w:rPr>
-  </w:style>
-  <w:style w:type="character" w:customStyle="1" w:styleId="EncabezadoCar">
-    <w:name w:val="Encabezado Car"/>
-    <w:basedOn w:val="Fuentedeprrafopredeter"/>
-    <w:link w:val="Encabezado"/>
-    <w:uiPriority w:val="99"/>
-    <w:rsid w:val="00A403CD"/>
-    <w:rPr>
-      <w:rFonts w:ascii="Arial" w:hAnsi="Arial"/>
-      <w:sz w:val="22"/>
-      <w:szCs w:val="24"/>
-      <w:lang w:eastAsia="es-ES"/>
-    </w:rPr>
-  </w:style>
-  <w:style w:type="character" w:customStyle="1" w:styleId="Mencinsinresolver1">
-    <w:name w:val="Mención sin resolver1"/>
-    <w:basedOn w:val="Fuentedeprrafopredeter"/>
-    <w:uiPriority w:val="99"/>
-    <w:semiHidden/>
-    <w:unhideWhenUsed/>
-    <w:rsid w:val="009E2E52"/>
-    <w:rPr>
-      <w:color w:val="605E5C"/>
-      <w:shd w:val="clear" w:color="auto" w:fill="E1DFDD"/>
-    </w:rPr>
-  </w:style>
-  <w:style w:type="character" w:customStyle="1" w:styleId="fontstyle01">
-    <w:name w:val="fontstyle01"/>
-    <w:basedOn w:val="Fuentedeprrafopredeter"/>
-    <w:rsid w:val="0082615A"/>
-    <w:rPr>
-      <w:rFonts w:ascii="Times New Roman" w:hAnsi="Times New Roman" w:cs="Times New Roman" w:hint="default"/>
-      <w:b w:val="0"/>
-      <w:bCs w:val="0"/>
-      <w:i w:val="0"/>
-      <w:iCs w:val="0"/>
-      <w:color w:val="000000"/>
-      <w:sz w:val="22"/>
-      <w:szCs w:val="22"/>
-    </w:rPr>
-  </w:style>
-</w:styles>
-</file>
-
-<file path=word/stylesWithEffects.xml><?xml version="1.0" encoding="utf-8"?>
-<w:styles xmlns:wpc="http://schemas.microsoft.com/office/word/2010/wordprocessingCanvas" xmlns:mc="http://schemas.openxmlformats.org/markup-compatibility/2006" xmlns:o="urn:schemas-microsoft-com:office:office" xmlns:r="http://schemas.openxmlformats.org/officeDocument/2006/relationships" xmlns:m="http://schemas.openxmlformats.org/officeDocument/2006/math" xmlns:v="urn:schemas-microsoft-com:vml" xmlns:wp14="http://schemas.microsoft.com/office/word/2010/wordprocessingDrawing" xmlns:wp="http://schemas.openxmlformats.org/drawingml/2006/wordprocessingDrawing" xmlns:w10="urn:schemas-microsoft-com:office:word" xmlns:w="http://schemas.openxmlformats.org/wordprocessingml/2006/main" xmlns:w14="http://schemas.microsoft.com/office/word/2010/wordml" xmlns:wpg="http://schemas.microsoft.com/office/word/2010/wordprocessingGroup" xmlns:wpi="http://schemas.microsoft.com/office/word/2010/wordprocessingInk" xmlns:wne="http://schemas.microsoft.com/office/word/2006/wordml" xmlns:wps="http://schemas.microsoft.com/office/word/2010/wordprocessingShape" mc:Ignorable="w14 wp14">
-  <w:docDefaults>
-    <w:rPrDefault>
-      <w:rPr>
-        <w:rFonts w:ascii="Times New Roman" w:eastAsia="Times New Roman" w:hAnsi="Times New Roman" w:cs="Times New Roman"/>
-        <w:lang w:val="es-AR" w:eastAsia="es-AR" w:bidi="ar-SA"/>
-      </w:rPr>
-    </w:rPrDefault>
-    <w:pPrDefault/>
-  </w:docDefaults>
-  <w:latentStyles w:defLockedState="0" w:defUIPriority="99" w:defSemiHidden="1" w:defUnhideWhenUsed="1" w:defQFormat="0" w:count="267">
-    <w:lsdException w:name="Normal" w:semiHidden="0" w:uiPriority="0" w:unhideWhenUsed="0" w:qFormat="1"/>
-    <w:lsdException w:name="heading 1" w:semiHidden="0" w:uiPriority="0" w:unhideWhenUsed="0" w:qFormat="1"/>
-    <w:lsdException w:name="heading 2" w:semiHidden="0" w:uiPriority="0" w:unhideWhenUsed="0" w:qFormat="1"/>
-    <w:lsdException w:name="heading 3" w:semiHidden="0" w:uiPriority="0" w:unhideWhenUsed="0" w:qFormat="1"/>
-    <w:lsdException w:name="heading 4" w:semiHidden="0" w:uiPriority="0" w:unhideWhenUsed="0" w:qFormat="1"/>
-    <w:lsdException w:name="heading 5" w:semiHidden="0" w:uiPriority="0" w:unhideWhenUsed="0" w:qFormat="1"/>
-    <w:lsdException w:name="heading 6" w:semiHidden="0" w:uiPriority="0" w:unhideWhenUsed="0" w:qFormat="1"/>
-    <w:lsdException w:name="heading 7" w:semiHidden="0" w:uiPriority="0" w:unhideWhenUsed="0" w:qFormat="1"/>
-    <w:lsdException w:name="heading 8" w:semiHidden="0" w:uiPriority="0" w:unhideWhenUsed="0" w:qFormat="1"/>
-    <w:lsdException w:name="heading 9" w:semiHidden="0" w:uiPriority="0" w:unhideWhenUsed="0" w:qFormat="1"/>
-    <w:lsdException w:name="toc 1" w:uiPriority="39"/>
-    <w:lsdException w:name="toc 2" w:uiPriority="39"/>
-    <w:lsdException w:name="toc 3" w:uiPriority="39"/>
-    <w:lsdException w:name="toc 4" w:uiPriority="39"/>
-    <w:lsdException w:name="toc 5" w:uiPriority="39"/>
-    <w:lsdException w:name="toc 6" w:uiPriority="39"/>
-    <w:lsdException w:name="toc 7" w:uiPriority="39"/>
-    <w:lsdException w:name="toc 8" w:uiPriority="39"/>
-    <w:lsdException w:name="toc 9" w:uiPriority="39"/>
-    <w:lsdException w:name="caption" w:uiPriority="35" w:qFormat="1"/>
-    <w:lsdException w:name="Title" w:semiHidden="0" w:uiPriority="10" w:unhideWhenUsed="0" w:qFormat="1"/>
-    <w:lsdException w:name="Default Paragraph Font" w:uiPriority="1"/>
-    <w:lsdException w:name="Subtitle" w:semiHidden="0" w:uiPriority="11" w:unhideWhenUsed="0" w:qFormat="1"/>
-    <w:lsdException w:name="Strong" w:semiHidden="0" w:uiPriority="22" w:unhideWhenUsed="0" w:qFormat="1"/>
-    <w:lsdException w:name="Emphasis" w:semiHidden="0" w:uiPriority="20" w:unhideWhenUsed="0" w:qFormat="1"/>
-    <w:lsdException w:name="Table Grid" w:uiPriority="59"/>
-    <w:lsdException w:name="Placeholder Text" w:unhideWhenUsed="0"/>
-    <w:lsdException w:name="No Spacing" w:semiHidden="0" w:uiPriority="1" w:unhideWhenUsed="0" w:qFormat="1"/>
-    <w:lsdException w:name="Light Shading" w:semiHidden="0" w:uiPriority="60" w:unhideWhenUsed="0"/>
-    <w:lsdException w:name="Light List" w:semiHidden="0" w:uiPriority="61" w:unhideWhenUsed="0"/>
-    <w:lsdException w:name="Light Grid" w:semiHidden="0" w:uiPriority="62" w:unhideWhenUsed="0"/>
-    <w:lsdException w:name="Medium Shading 1" w:semiHidden="0" w:uiPriority="63" w:unhideWhenUsed="0"/>
-    <w:lsdException w:name="Medium Shading 2" w:semiHidden="0" w:uiPriority="64" w:unhideWhenUsed="0"/>
-    <w:lsdException w:name="Medium List 1" w:semiHidden="0" w:uiPriority="65" w:unhideWhenUsed="0"/>
-    <w:lsdException w:name="Medium List 2" w:semiHidden="0" w:uiPriority="66" w:unhideWhenUsed="0"/>
-    <w:lsdException w:name="Medium Grid 1" w:semiHidden="0" w:uiPriority="67" w:unhideWhenUsed="0"/>
-    <w:lsdException w:name="Medium Grid 2" w:semiHidden="0" w:uiPriority="68" w:unhideWhenUsed="0"/>
-    <w:lsdException w:name="Medium Grid 3" w:semiHidden="0" w:uiPriority="69" w:unhideWhenUsed="0"/>
-    <w:lsdException w:name="Dark List" w:semiHidden="0" w:uiPriority="70" w:unhideWhenUsed="0"/>
-    <w:lsdException w:name="Colorful Shading" w:semiHidden="0" w:uiPriority="71" w:unhideWhenUsed="0"/>
-    <w:lsdException w:name="Colorful List" w:semiHidden="0" w:uiPriority="72" w:unhideWhenUsed="0"/>
-    <w:lsdException w:name="Colorful Grid" w:semiHidden="0" w:uiPriority="73" w:unhideWhenUsed="0"/>
-    <w:lsdException w:name="Light Shading Accent 1" w:semiHidden="0" w:uiPriority="60" w:unhideWhenUsed="0"/>
-    <w:lsdException w:name="Light List Accent 1" w:semiHidden="0" w:uiPriority="61" w:unhideWhenUsed="0"/>
-    <w:lsdException w:name="Light Grid Accent 1" w:semiHidden="0" w:uiPriority="62" w:unhideWhenUsed="0"/>
-    <w:lsdException w:name="Medium Shading 1 Accent 1" w:semiHidden="0" w:uiPriority="63" w:unhideWhenUsed="0"/>
-    <w:lsdException w:name="Medium Shading 2 Accent 1" w:semiHidden="0" w:uiPriority="64" w:unhideWhenUsed="0"/>
-    <w:lsdException w:name="Medium List 1 Accent 1" w:semiHidden="0" w:uiPriority="65" w:unhideWhenUsed="0"/>
-    <w:lsdException w:name="Revision" w:unhideWhenUsed="0"/>
-    <w:lsdException w:name="List Paragraph" w:semiHidden="0" w:uiPriority="34" w:unhideWhenUsed="0" w:qFormat="1"/>
-    <w:lsdException w:name="Quote" w:semiHidden="0" w:uiPriority="29" w:unhideWhenUsed="0" w:qFormat="1"/>
-    <w:lsdException w:name="Intense Quote" w:semiHidden="0" w:uiPriority="30" w:unhideWhenUsed="0" w:qFormat="1"/>
-    <w:lsdException w:name="Medium List 2 Accent 1" w:semiHidden="0" w:uiPriority="66" w:unhideWhenUsed="0"/>
-    <w:lsdException w:name="Medium Grid 1 Accent 1" w:semiHidden="0" w:uiPriority="67" w:unhideWhenUsed="0"/>
-    <w:lsdException w:name="Medium Grid 2 Accent 1" w:semiHidden="0" w:uiPriority="68" w:unhideWhenUsed="0"/>
-    <w:lsdException w:name="Medium Grid 3 Accent 1" w:semiHidden="0" w:uiPriority="69" w:unhideWhenUsed="0"/>
-    <w:lsdException w:name="Dark List Accent 1" w:semiHidden="0" w:uiPriority="70" w:unhideWhenUsed="0"/>
-    <w:lsdException w:name="Colorful Shading Accent 1" w:semiHidden="0" w:uiPriority="71" w:unhideWhenUsed="0"/>
-    <w:lsdException w:name="Colorful List Accent 1" w:semiHidden="0" w:uiPriority="72" w:unhideWhenUsed="0"/>
-    <w:lsdException w:name="Colorful Grid Accent 1" w:semiHidden="0" w:uiPriority="73" w:unhideWhenUsed="0"/>
-    <w:lsdException w:name="Light Shading Accent 2" w:semiHidden="0" w:uiPriority="60" w:unhideWhenUsed="0"/>
-    <w:lsdException w:name="Light List Accent 2" w:semiHidden="0" w:uiPriority="61" w:unhideWhenUsed="0"/>
-    <w:lsdException w:name="Light Grid Accent 2" w:semiHidden="0" w:uiPriority="62" w:unhideWhenUsed="0"/>
-    <w:lsdException w:name="Medium Shading 1 Accent 2" w:semiHidden="0" w:uiPriority="63" w:unhideWhenUsed="0"/>
-    <w:lsdException w:name="Medium Shading 2 Accent 2" w:semiHidden="0" w:uiPriority="64" w:unhideWhenUsed="0"/>
-    <w:lsdException w:name="Medium List 1 Accent 2" w:semiHidden="0" w:uiPriority="65" w:unhideWhenUsed="0"/>
-    <w:lsdException w:name="Medium List 2 Accent 2" w:semiHidden="0" w:uiPriority="66" w:unhideWhenUsed="0"/>
-    <w:lsdException w:name="Medium Grid 1 Accent 2" w:semiHidden="0" w:uiPriority="67" w:unhideWhenUsed="0"/>
-    <w:lsdException w:name="Medium Grid 2 Accent 2" w:semiHidden="0" w:uiPriority="68" w:unhideWhenUsed="0"/>
-    <w:lsdException w:name="Medium Grid 3 Accent 2" w:semiHidden="0" w:uiPriority="69" w:unhideWhenUsed="0"/>
-    <w:lsdException w:name="Dark List Accent 2" w:semiHidden="0" w:uiPriority="70" w:unhideWhenUsed="0"/>
-    <w:lsdException w:name="Colorful Shading Accent 2" w:semiHidden="0" w:uiPriority="71" w:unhideWhenUsed="0"/>
-    <w:lsdException w:name="Colorful List Accent 2" w:semiHidden="0" w:uiPriority="72" w:unhideWhenUsed="0"/>
-    <w:lsdException w:name="Colorful Grid Accent 2" w:semiHidden="0" w:uiPriority="73" w:unhideWhenUsed="0"/>
-    <w:lsdException w:name="Light Shading Accent 3" w:semiHidden="0" w:uiPriority="60" w:unhideWhenUsed="0"/>
-    <w:lsdException w:name="Light List Accent 3" w:semiHidden="0" w:uiPriority="61" w:unhideWhenUsed="0"/>
-    <w:lsdException w:name="Light Grid Accent 3" w:semiHidden="0" w:uiPriority="62" w:unhideWhenUsed="0"/>
-    <w:lsdException w:name="Medium Shading 1 Accent 3" w:semiHidden="0" w:uiPriority="63" w:unhideWhenUsed="0"/>
-    <w:lsdException w:name="Medium Shading 2 Accent 3" w:semiHidden="0" w:uiPriority="64" w:unhideWhenUsed="0"/>
-    <w:lsdException w:name="Medium List 1 Accent 3" w:semiHidden="0" w:uiPriority="65" w:unhideWhenUsed="0"/>
-    <w:lsdException w:name="Medium List 2 Accent 3" w:semiHidden="0" w:uiPriority="66" w:unhideWhenUsed="0"/>
-    <w:lsdException w:name="Medium Grid 1 Accent 3" w:semiHidden="0" w:uiPriority="67" w:unhideWhenUsed="0"/>
-    <w:lsdException w:name="Medium Grid 2 Accent 3" w:semiHidden="0" w:uiPriority="68" w:unhideWhenUsed="0"/>
-    <w:lsdException w:name="Medium Grid 3 Accent 3" w:semiHidden="0" w:uiPriority="69" w:unhideWhenUsed="0"/>
-    <w:lsdException w:name="Dark List Accent 3" w:semiHidden="0" w:uiPriority="70" w:unhideWhenUsed="0"/>
-    <w:lsdException w:name="Colorful Shading Accent 3" w:semiHidden="0" w:uiPriority="71" w:unhideWhenUsed="0"/>
-    <w:lsdException w:name="Colorful List Accent 3" w:semiHidden="0" w:uiPriority="72" w:unhideWhenUsed="0"/>
-    <w:lsdException w:name="Colorful Grid Accent 3" w:semiHidden="0" w:uiPriority="73" w:unhideWhenUsed="0"/>
-    <w:lsdException w:name="Light Shading Accent 4" w:semiHidden="0" w:uiPriority="60" w:unhideWhenUsed="0"/>
-    <w:lsdException w:name="Light List Accent 4" w:semiHidden="0" w:uiPriority="61" w:unhideWhenUsed="0"/>
-    <w:lsdException w:name="Light Grid Accent 4" w:semiHidden="0" w:uiPriority="62" w:unhideWhenUsed="0"/>
-    <w:lsdException w:name="Medium Shading 1 Accent 4" w:semiHidden="0" w:uiPriority="63" w:unhideWhenUsed="0"/>
-    <w:lsdException w:name="Medium Shading 2 Accent 4" w:semiHidden="0" w:uiPriority="64" w:unhideWhenUsed="0"/>
-    <w:lsdException w:name="Medium List 1 Accent 4" w:semiHidden="0" w:uiPriority="65" w:unhideWhenUsed="0"/>
-    <w:lsdException w:name="Medium List 2 Accent 4" w:semiHidden="0" w:uiPriority="66" w:unhideWhenUsed="0"/>
-    <w:lsdException w:name="Medium Grid 1 Accent 4" w:semiHidden="0" w:uiPriority="67" w:unhideWhenUsed="0"/>
-    <w:lsdException w:name="Medium Grid 2 Accent 4" w:semiHidden="0" w:uiPriority="68" w:unhideWhenUsed="0"/>
-    <w:lsdException w:name="Medium Grid 3 Accent 4" w:semiHidden="0" w:uiPriority="69" w:unhideWhenUsed="0"/>
-    <w:lsdException w:name="Dark List Accent 4" w:semiHidden="0" w:uiPriority="70" w:unhideWhenUsed="0"/>
-    <w:lsdException w:name="Colorful Shading Accent 4" w:semiHidden="0" w:uiPriority="71" w:unhideWhenUsed="0"/>
-    <w:lsdException w:name="Colorful List Accent 4" w:semiHidden="0" w:uiPriority="72" w:unhideWhenUsed="0"/>
-    <w:lsdException w:name="Colorful Grid Accent 4" w:semiHidden="0" w:uiPriority="73" w:unhideWhenUsed="0"/>
-    <w:lsdException w:name="Light Shading Accent 5" w:semiHidden="0" w:uiPriority="60" w:unhideWhenUsed="0"/>
-    <w:lsdException w:name="Light List Accent 5" w:semiHidden="0" w:uiPriority="61" w:unhideWhenUsed="0"/>
-    <w:lsdException w:name="Light Grid Accent 5" w:semiHidden="0" w:uiPriority="62" w:unhideWhenUsed="0"/>
-    <w:lsdException w:name="Medium Shading 1 Accent 5" w:semiHidden="0" w:uiPriority="63" w:unhideWhenUsed="0"/>
-    <w:lsdException w:name="Medium Shading 2 Accent 5" w:semiHidden="0" w:uiPriority="64" w:unhideWhenUsed="0"/>
-    <w:lsdException w:name="Medium List 1 Accent 5" w:semiHidden="0" w:uiPriority="65" w:unhideWhenUsed="0"/>
-    <w:lsdException w:name="Medium List 2 Accent 5" w:semiHidden="0" w:uiPriority="66" w:unhideWhenUsed="0"/>
-    <w:lsdException w:name="Medium Grid 1 Accent 5" w:semiHidden="0" w:uiPriority="67" w:unhideWhenUsed="0"/>
-    <w:lsdException w:name="Medium Grid 2 Accent 5" w:semiHidden="0" w:uiPriority="68" w:unhideWhenUsed="0"/>
-    <w:lsdException w:name="Medium Grid 3 Accent 5" w:semiHidden="0" w:uiPriority="69" w:unhideWhenUsed="0"/>
-    <w:lsdException w:name="Dark List Accent 5" w:semiHidden="0" w:uiPriority="70" w:unhideWhenUsed="0"/>
-    <w:lsdException w:name="Colorful Shading Accent 5" w:semiHidden="0" w:uiPriority="71" w:unhideWhenUsed="0"/>
-    <w:lsdException w:name="Colorful List Accent 5" w:semiHidden="0" w:uiPriority="72" w:unhideWhenUsed="0"/>
-    <w:lsdException w:name="Colorful Grid Accent 5" w:semiHidden="0" w:uiPriority="73" w:unhideWhenUsed="0"/>
-    <w:lsdException w:name="Light Shading Accent 6" w:semiHidden="0" w:uiPriority="60" w:unhideWhenUsed="0"/>
-    <w:lsdException w:name="Light List Accent 6" w:semiHidden="0" w:uiPriority="61" w:unhideWhenUsed="0"/>
-    <w:lsdException w:name="Light Grid Accent 6" w:semiHidden="0" w:uiPriority="62" w:unhideWhenUsed="0"/>
-    <w:lsdException w:name="Medium Shading 1 Accent 6" w:semiHidden="0" w:uiPriority="63" w:unhideWhenUsed="0"/>
-    <w:lsdException w:name="Medium Shading 2 Accent 6" w:semiHidden="0" w:uiPriority="64" w:unhideWhenUsed="0"/>
-    <w:lsdException w:name="Medium List 1 Accent 6" w:semiHidden="0" w:uiPriority="65" w:unhideWhenUsed="0"/>
-    <w:lsdException w:name="Medium List 2 Accent 6" w:semiHidden="0" w:uiPriority="66" w:unhideWhenUsed="0"/>
-    <w:lsdException w:name="Medium Grid 1 Accent 6" w:semiHidden="0" w:uiPriority="67" w:unhideWhenUsed="0"/>
-    <w:lsdException w:name="Medium Grid 2 Accent 6" w:semiHidden="0" w:uiPriority="68" w:unhideWhenUsed="0"/>
-    <w:lsdException w:name="Medium Grid 3 Accent 6" w:semiHidden="0" w:uiPriority="69" w:unhideWhenUsed="0"/>
-    <w:lsdException w:name="Dark List Accent 6" w:semiHidden="0" w:uiPriority="70" w:unhideWhenUsed="0"/>
-    <w:lsdException w:name="Colorful Shading Accent 6" w:semiHidden="0" w:uiPriority="71" w:unhideWhenUsed="0"/>
-    <w:lsdException w:name="Colorful List Accent 6" w:semiHidden="0" w:uiPriority="72" w:unhideWhenUsed="0"/>
-    <w:lsdException w:name="Colorful Grid Accent 6" w:semiHidden="0" w:uiPriority="73" w:unhideWhenUsed="0"/>
-    <w:lsdException w:name="Subtle Emphasis" w:semiHidden="0" w:uiPriority="19" w:unhideWhenUsed="0" w:qFormat="1"/>
-    <w:lsdException w:name="Intense Emphasis" w:semiHidden="0" w:uiPriority="21" w:unhideWhenUsed="0" w:qFormat="1"/>
-    <w:lsdException w:name="Subtle Reference" w:semiHidden="0" w:uiPriority="31" w:unhideWhenUsed="0" w:qFormat="1"/>
-    <w:lsdException w:name="Intense Reference" w:semiHidden="0" w:uiPriority="32" w:unhideWhenUsed="0" w:qFormat="1"/>
-    <w:lsdException w:name="Book Title" w:semiHidden="0" w:uiPriority="33" w:unhideWhenUsed="0" w:qFormat="1"/>
-    <w:lsdException w:name="Bibliography" w:uiPriority="37"/>
-    <w:lsdException w:name="TOC Heading" w:uiPriority="39" w:qFormat="1"/>
-  </w:latentStyles>
-  <w:style w:type="paragraph" w:default="1" w:styleId="Normal">
-    <w:name w:val="Normal"/>
-    <w:qFormat/>
-    <w:rsid w:val="000741A1"/>
-    <w:pPr>
-      <w:jc w:val="both"/>
-    </w:pPr>
-    <w:rPr>
-      <w:rFonts w:ascii="Arial" w:hAnsi="Arial"/>
-      <w:sz w:val="22"/>
-      <w:szCs w:val="24"/>
-      <w:lang w:eastAsia="es-ES"/>
-    </w:rPr>
-  </w:style>
-  <w:style w:type="paragraph" w:styleId="Ttulo1">
-    <w:name w:val="heading 1"/>
-    <w:basedOn w:val="Normal"/>
-    <w:next w:val="Normal"/>
-    <w:autoRedefine/>
-    <w:qFormat/>
-    <w:rsid w:val="009C3682"/>
-    <w:pPr>
-      <w:keepNext/>
-      <w:numPr>
-        <w:numId w:val="6"/>
-      </w:numPr>
-      <w:spacing w:before="240" w:after="60"/>
-      <w:jc w:val="left"/>
-      <w:outlineLvl w:val="0"/>
-    </w:pPr>
-    <w:rPr>
-      <w:rFonts w:cs="Tahoma"/>
-      <w:b/>
-      <w:bCs/>
-      <w:smallCaps/>
-      <w:kern w:val="32"/>
-      <w:sz w:val="24"/>
-      <w:szCs w:val="32"/>
-    </w:rPr>
-  </w:style>
-  <w:style w:type="paragraph" w:styleId="Ttulo2">
-    <w:name w:val="heading 2"/>
-    <w:basedOn w:val="Normal"/>
-    <w:next w:val="Normal"/>
-    <w:autoRedefine/>
-    <w:qFormat/>
-    <w:rsid w:val="005425E4"/>
-    <w:pPr>
-      <w:keepNext/>
-      <w:spacing w:before="240" w:after="60"/>
-      <w:outlineLvl w:val="1"/>
-    </w:pPr>
-    <w:rPr>
-      <w:rFonts w:cs="Tahoma"/>
-      <w:b/>
-      <w:bCs/>
-      <w:szCs w:val="28"/>
-    </w:rPr>
-  </w:style>
-  <w:style w:type="paragraph" w:styleId="Ttulo3">
-    <w:name w:val="heading 3"/>
-    <w:basedOn w:val="Normal"/>
-    <w:next w:val="Normal"/>
-    <w:autoRedefine/>
-    <w:qFormat/>
-    <w:rsid w:val="005F0EF7"/>
-    <w:pPr>
-      <w:keepNext/>
-      <w:numPr>
-        <w:ilvl w:val="2"/>
-        <w:numId w:val="6"/>
-      </w:numPr>
-      <w:spacing w:before="240" w:after="60"/>
-      <w:outlineLvl w:val="2"/>
-    </w:pPr>
-    <w:rPr>
-      <w:rFonts w:cs="Tahoma"/>
-      <w:b/>
-      <w:bCs/>
-      <w:szCs w:val="26"/>
-      <w:lang w:val="es-ES"/>
-    </w:rPr>
-  </w:style>
-  <w:style w:type="paragraph" w:styleId="Ttulo4">
-    <w:name w:val="heading 4"/>
-    <w:basedOn w:val="Normal"/>
-    <w:next w:val="Normal"/>
-    <w:autoRedefine/>
-    <w:qFormat/>
-    <w:rsid w:val="00A403CD"/>
-    <w:pPr>
-      <w:keepNext/>
-      <w:numPr>
-        <w:ilvl w:val="3"/>
-        <w:numId w:val="6"/>
-      </w:numPr>
-      <w:spacing w:before="240" w:after="60"/>
-      <w:outlineLvl w:val="3"/>
-    </w:pPr>
-    <w:rPr>
-      <w:rFonts w:cs="Tahoma"/>
-      <w:b/>
-      <w:bCs/>
-      <w:szCs w:val="28"/>
-    </w:rPr>
-  </w:style>
-  <w:style w:type="paragraph" w:styleId="Ttulo5">
-    <w:name w:val="heading 5"/>
-    <w:basedOn w:val="Normal"/>
-    <w:next w:val="Normal"/>
-    <w:autoRedefine/>
-    <w:qFormat/>
-    <w:rsid w:val="00ED2266"/>
-    <w:pPr>
-      <w:numPr>
-        <w:ilvl w:val="4"/>
-        <w:numId w:val="6"/>
-      </w:numPr>
-      <w:spacing w:before="240" w:after="60"/>
-      <w:outlineLvl w:val="4"/>
-    </w:pPr>
-    <w:rPr>
-      <w:b/>
-      <w:bCs/>
-      <w:iCs/>
-      <w:sz w:val="26"/>
-      <w:szCs w:val="26"/>
-      <w14:shadow w14:blurRad="50800" w14:dist="38100" w14:dir="2700000" w14:sx="100000" w14:sy="100000" w14:kx="0" w14:ky="0" w14:algn="tl">
-        <w14:srgbClr w14:val="000000">
-          <w14:alpha w14:val="60000"/>
-        </w14:srgbClr>
-      </w14:shadow>
-    </w:rPr>
-  </w:style>
-  <w:style w:type="paragraph" w:styleId="Ttulo6">
-    <w:name w:val="heading 6"/>
-    <w:basedOn w:val="Normal"/>
-    <w:next w:val="Normal"/>
-    <w:autoRedefine/>
-    <w:qFormat/>
-    <w:rsid w:val="00ED2266"/>
-    <w:pPr>
-      <w:keepNext/>
-      <w:numPr>
-        <w:ilvl w:val="5"/>
-        <w:numId w:val="6"/>
-      </w:numPr>
-      <w:outlineLvl w:val="5"/>
-    </w:pPr>
-    <w:rPr>
-      <w:b/>
-      <w:bCs/>
-      <w:sz w:val="26"/>
-      <w:szCs w:val="26"/>
-      <w14:shadow w14:blurRad="50800" w14:dist="38100" w14:dir="2700000" w14:sx="100000" w14:sy="100000" w14:kx="0" w14:ky="0" w14:algn="tl">
-        <w14:srgbClr w14:val="000000">
-          <w14:alpha w14:val="60000"/>
-        </w14:srgbClr>
-      </w14:shadow>
-    </w:rPr>
-  </w:style>
-  <w:style w:type="paragraph" w:styleId="Ttulo7">
-    <w:name w:val="heading 7"/>
-    <w:basedOn w:val="Normal"/>
-    <w:next w:val="Normal"/>
-    <w:autoRedefine/>
-    <w:qFormat/>
-    <w:rsid w:val="00ED2266"/>
-    <w:pPr>
-      <w:keepNext/>
-      <w:numPr>
-        <w:ilvl w:val="6"/>
-        <w:numId w:val="6"/>
-      </w:numPr>
-      <w:outlineLvl w:val="6"/>
-    </w:pPr>
-    <w:rPr>
-      <w:b/>
-      <w:bCs/>
-      <w:sz w:val="26"/>
-      <w14:shadow w14:blurRad="50800" w14:dist="38100" w14:dir="2700000" w14:sx="100000" w14:sy="100000" w14:kx="0" w14:ky="0" w14:algn="tl">
-        <w14:srgbClr w14:val="000000">
-          <w14:alpha w14:val="60000"/>
-        </w14:srgbClr>
-      </w14:shadow>
-    </w:rPr>
-  </w:style>
-  <w:style w:type="paragraph" w:styleId="Ttulo8">
-    <w:name w:val="heading 8"/>
-    <w:basedOn w:val="Normal"/>
-    <w:next w:val="Normal"/>
-    <w:autoRedefine/>
-    <w:qFormat/>
-    <w:rsid w:val="00ED2266"/>
-    <w:pPr>
-      <w:numPr>
-        <w:ilvl w:val="7"/>
-        <w:numId w:val="6"/>
-      </w:numPr>
-      <w:spacing w:before="240" w:after="60"/>
-      <w:outlineLvl w:val="7"/>
-    </w:pPr>
-    <w:rPr>
-      <w:b/>
-      <w:iCs/>
-      <w:sz w:val="26"/>
-      <w:szCs w:val="26"/>
-      <w14:shadow w14:blurRad="50800" w14:dist="38100" w14:dir="2700000" w14:sx="100000" w14:sy="100000" w14:kx="0" w14:ky="0" w14:algn="tl">
-        <w14:srgbClr w14:val="000000">
-          <w14:alpha w14:val="60000"/>
-        </w14:srgbClr>
-      </w14:shadow>
-    </w:rPr>
-  </w:style>
-  <w:style w:type="paragraph" w:styleId="Ttulo9">
-    <w:name w:val="heading 9"/>
-    <w:basedOn w:val="Normal"/>
-    <w:next w:val="Normal"/>
-    <w:autoRedefine/>
-    <w:qFormat/>
-    <w:rsid w:val="00ED2266"/>
-    <w:pPr>
-      <w:numPr>
-        <w:ilvl w:val="8"/>
-        <w:numId w:val="6"/>
-      </w:numPr>
-      <w:spacing w:before="240" w:after="60"/>
-      <w:outlineLvl w:val="8"/>
-    </w:pPr>
-    <w:rPr>
-      <w:rFonts w:cs="Arial"/>
-      <w:b/>
-      <w:sz w:val="26"/>
-      <w:szCs w:val="26"/>
-      <w14:shadow w14:blurRad="50800" w14:dist="38100" w14:dir="2700000" w14:sx="100000" w14:sy="100000" w14:kx="0" w14:ky="0" w14:algn="tl">
-        <w14:srgbClr w14:val="000000">
-          <w14:alpha w14:val="60000"/>
-        </w14:srgbClr>
-      </w14:shadow>
-    </w:rPr>
-  </w:style>
-  <w:style w:type="character" w:default="1" w:styleId="Fuentedeprrafopredeter">
-    <w:name w:val="Default Paragraph Font"/>
-    <w:uiPriority w:val="1"/>
-    <w:semiHidden/>
-    <w:unhideWhenUsed/>
-  </w:style>
-  <w:style w:type="table" w:default="1" w:styleId="Tablanormal">
-    <w:name w:val="Normal Table"/>
-    <w:uiPriority w:val="99"/>
-    <w:semiHidden/>
-    <w:unhideWhenUsed/>
-    <w:tblPr>
-      <w:tblInd w:w="0" w:type="dxa"/>
-      <w:tblCellMar>
-        <w:top w:w="0" w:type="dxa"/>
-        <w:left w:w="108" w:type="dxa"/>
-        <w:bottom w:w="0" w:type="dxa"/>
-        <w:right w:w="108" w:type="dxa"/>
-      </w:tblCellMar>
-    </w:tblPr>
-  </w:style>
-  <w:style w:type="numbering" w:default="1" w:styleId="Sinlista">
-    <w:name w:val="No List"/>
-    <w:uiPriority w:val="99"/>
-    <w:semiHidden/>
-    <w:unhideWhenUsed/>
-  </w:style>
-  <w:style w:type="paragraph" w:styleId="Mapadeldocumento">
-    <w:name w:val="Document Map"/>
-    <w:basedOn w:val="Normal"/>
-    <w:semiHidden/>
-    <w:rsid w:val="00ED2266"/>
-    <w:pPr>
-      <w:shd w:val="clear" w:color="auto" w:fill="000080"/>
-    </w:pPr>
-    <w:rPr>
-      <w:rFonts w:cs="Tahoma"/>
-    </w:rPr>
-  </w:style>
-  <w:style w:type="paragraph" w:styleId="TDC2">
-    <w:name w:val="toc 2"/>
-    <w:basedOn w:val="Normal"/>
-    <w:next w:val="Normal"/>
-    <w:autoRedefine/>
-    <w:uiPriority w:val="39"/>
-    <w:rsid w:val="000741A1"/>
-    <w:pPr>
-      <w:tabs>
-        <w:tab w:val="left" w:pos="851"/>
-        <w:tab w:val="right" w:leader="dot" w:pos="9629"/>
-      </w:tabs>
-      <w:ind w:left="851" w:hanging="425"/>
-    </w:pPr>
-    <w:rPr>
-      <w:smallCaps/>
-    </w:rPr>
-  </w:style>
-  <w:style w:type="character" w:styleId="Refdecomentario">
-    <w:name w:val="annotation reference"/>
-    <w:basedOn w:val="Fuentedeprrafopredeter"/>
-    <w:semiHidden/>
-    <w:rsid w:val="00ED2266"/>
-    <w:rPr>
-      <w:sz w:val="16"/>
-      <w:szCs w:val="16"/>
-    </w:rPr>
-  </w:style>
-  <w:style w:type="paragraph" w:customStyle="1" w:styleId="Encabezado1">
-    <w:name w:val="Encabezado1"/>
-    <w:basedOn w:val="Textosinformato"/>
-    <w:next w:val="Normal"/>
-    <w:autoRedefine/>
-    <w:rsid w:val="00ED2266"/>
-    <w:rPr>
-      <w:rFonts w:ascii="Tahoma" w:hAnsi="Tahoma" w:cs="Tahoma"/>
-      <w:b/>
-      <w:sz w:val="28"/>
-      <w14:shadow w14:blurRad="50800" w14:dist="38100" w14:dir="2700000" w14:sx="100000" w14:sy="100000" w14:kx="0" w14:ky="0" w14:algn="tl">
-        <w14:srgbClr w14:val="000000">
-          <w14:alpha w14:val="60000"/>
-        </w14:srgbClr>
-      </w14:shadow>
-    </w:rPr>
-  </w:style>
-  <w:style w:type="paragraph" w:styleId="Textosinformato">
-    <w:name w:val="Plain Text"/>
-    <w:basedOn w:val="Normal"/>
-    <w:semiHidden/>
-    <w:rsid w:val="00ED2266"/>
-    <w:rPr>
-      <w:rFonts w:ascii="Courier New" w:hAnsi="Courier New" w:cs="Courier New"/>
-      <w:sz w:val="20"/>
-      <w:szCs w:val="20"/>
-    </w:rPr>
-  </w:style>
-  <w:style w:type="paragraph" w:styleId="TDC1">
-    <w:name w:val="toc 1"/>
-    <w:basedOn w:val="Normal"/>
-    <w:next w:val="Normal"/>
-    <w:autoRedefine/>
-    <w:uiPriority w:val="39"/>
-    <w:rsid w:val="000741A1"/>
-    <w:pPr>
-      <w:tabs>
-        <w:tab w:val="left" w:pos="426"/>
-        <w:tab w:val="right" w:leader="dot" w:pos="9629"/>
-      </w:tabs>
-      <w:spacing w:before="120" w:after="120"/>
-      <w:ind w:left="426" w:hanging="426"/>
-    </w:pPr>
-    <w:rPr>
-      <w:b/>
-      <w:bCs/>
-      <w:caps/>
-      <w:noProof/>
-      <w:szCs w:val="28"/>
-    </w:rPr>
-  </w:style>
-  <w:style w:type="paragraph" w:styleId="TDC3">
-    <w:name w:val="toc 3"/>
-    <w:basedOn w:val="Normal"/>
-    <w:next w:val="Normal"/>
-    <w:autoRedefine/>
-    <w:uiPriority w:val="39"/>
-    <w:rsid w:val="000741A1"/>
-    <w:pPr>
-      <w:tabs>
-        <w:tab w:val="left" w:pos="1418"/>
-        <w:tab w:val="right" w:leader="dot" w:pos="9629"/>
-      </w:tabs>
-      <w:ind w:left="1418" w:hanging="567"/>
-    </w:pPr>
-    <w:rPr>
-      <w:i/>
-      <w:iCs/>
-    </w:rPr>
-  </w:style>
-  <w:style w:type="paragraph" w:styleId="TDC4">
-    <w:name w:val="toc 4"/>
-    <w:basedOn w:val="Normal"/>
-    <w:next w:val="Normal"/>
-    <w:autoRedefine/>
-    <w:semiHidden/>
-    <w:rsid w:val="00AD7CDC"/>
-    <w:pPr>
-      <w:tabs>
-        <w:tab w:val="right" w:leader="dot" w:pos="9629"/>
-      </w:tabs>
-      <w:ind w:left="1418"/>
-    </w:pPr>
-    <w:rPr>
-      <w:rFonts w:ascii="Times New Roman" w:hAnsi="Times New Roman"/>
-      <w:szCs w:val="21"/>
-    </w:rPr>
-  </w:style>
-  <w:style w:type="paragraph" w:styleId="TDC5">
-    <w:name w:val="toc 5"/>
-    <w:basedOn w:val="Normal"/>
-    <w:next w:val="Normal"/>
-    <w:autoRedefine/>
-    <w:semiHidden/>
-    <w:rsid w:val="00ED2266"/>
-    <w:pPr>
-      <w:ind w:left="960"/>
-    </w:pPr>
-    <w:rPr>
-      <w:rFonts w:ascii="Times New Roman" w:hAnsi="Times New Roman"/>
-      <w:szCs w:val="21"/>
-    </w:rPr>
-  </w:style>
-  <w:style w:type="paragraph" w:styleId="TDC6">
-    <w:name w:val="toc 6"/>
-    <w:basedOn w:val="Normal"/>
-    <w:next w:val="Normal"/>
-    <w:autoRedefine/>
-    <w:semiHidden/>
-    <w:rsid w:val="00ED2266"/>
-    <w:pPr>
-      <w:ind w:left="1200"/>
-    </w:pPr>
-    <w:rPr>
-      <w:rFonts w:ascii="Times New Roman" w:hAnsi="Times New Roman"/>
-      <w:szCs w:val="21"/>
-    </w:rPr>
-  </w:style>
-  <w:style w:type="paragraph" w:styleId="TDC7">
-    <w:name w:val="toc 7"/>
-    <w:basedOn w:val="Normal"/>
-    <w:next w:val="Normal"/>
-    <w:autoRedefine/>
-    <w:semiHidden/>
-    <w:rsid w:val="00ED2266"/>
-    <w:pPr>
-      <w:ind w:left="1440"/>
-    </w:pPr>
-    <w:rPr>
-      <w:rFonts w:ascii="Times New Roman" w:hAnsi="Times New Roman"/>
-      <w:szCs w:val="21"/>
-    </w:rPr>
-  </w:style>
-  <w:style w:type="paragraph" w:styleId="TDC8">
-    <w:name w:val="toc 8"/>
-    <w:basedOn w:val="Normal"/>
-    <w:next w:val="Normal"/>
-    <w:autoRedefine/>
-    <w:semiHidden/>
-    <w:rsid w:val="00ED2266"/>
-    <w:pPr>
-      <w:ind w:left="1680"/>
-    </w:pPr>
-    <w:rPr>
-      <w:rFonts w:ascii="Times New Roman" w:hAnsi="Times New Roman"/>
-      <w:szCs w:val="21"/>
-    </w:rPr>
-  </w:style>
-  <w:style w:type="paragraph" w:styleId="TDC9">
-    <w:name w:val="toc 9"/>
-    <w:basedOn w:val="Normal"/>
-    <w:next w:val="Normal"/>
-    <w:autoRedefine/>
-    <w:semiHidden/>
-    <w:rsid w:val="00ED2266"/>
-    <w:pPr>
-      <w:ind w:left="1920"/>
-    </w:pPr>
-    <w:rPr>
-      <w:rFonts w:ascii="Times New Roman" w:hAnsi="Times New Roman"/>
-      <w:szCs w:val="21"/>
-    </w:rPr>
-  </w:style>
-  <w:style w:type="paragraph" w:styleId="Ttulo">
-    <w:name w:val="Title"/>
-    <w:basedOn w:val="Normal"/>
-    <w:next w:val="Normal"/>
-    <w:autoRedefine/>
-    <w:qFormat/>
-    <w:rsid w:val="001561AE"/>
-    <w:pPr>
-      <w:jc w:val="center"/>
-      <w:outlineLvl w:val="0"/>
-    </w:pPr>
-    <w:rPr>
-      <w:rFonts w:cs="Tahoma"/>
-      <w:b/>
-      <w:bCs/>
-      <w:kern w:val="28"/>
-      <w:sz w:val="56"/>
-      <w:szCs w:val="32"/>
-      <w14:shadow w14:blurRad="50800" w14:dist="38100" w14:dir="2700000" w14:sx="100000" w14:sy="100000" w14:kx="0" w14:ky="0" w14:algn="tl">
-        <w14:srgbClr w14:val="000000">
-          <w14:alpha w14:val="60000"/>
-        </w14:srgbClr>
-      </w14:shadow>
-    </w:rPr>
-  </w:style>
-  <w:style w:type="paragraph" w:customStyle="1" w:styleId="EncabTitulo1">
-    <w:name w:val="Encab Titulo1"/>
-    <w:basedOn w:val="Ttulo"/>
-    <w:next w:val="Normal"/>
-    <w:autoRedefine/>
-    <w:rsid w:val="00ED2266"/>
-    <w:rPr>
-      <w:sz w:val="52"/>
-      <w:u w:val="single"/>
-    </w:rPr>
-  </w:style>
-  <w:style w:type="paragraph" w:styleId="Encabezado">
-    <w:name w:val="header"/>
-    <w:basedOn w:val="Normal"/>
-    <w:link w:val="EncabezadoCar"/>
-    <w:uiPriority w:val="99"/>
-    <w:rsid w:val="00ED2266"/>
-    <w:pPr>
-      <w:tabs>
-        <w:tab w:val="center" w:pos="4252"/>
-        <w:tab w:val="right" w:pos="8504"/>
-      </w:tabs>
-    </w:pPr>
-  </w:style>
-  <w:style w:type="paragraph" w:styleId="Piedepgina">
-    <w:name w:val="footer"/>
-    <w:basedOn w:val="Normal"/>
-    <w:semiHidden/>
-    <w:rsid w:val="00ED2266"/>
-    <w:pPr>
-      <w:tabs>
-        <w:tab w:val="center" w:pos="4419"/>
-        <w:tab w:val="right" w:pos="8838"/>
-      </w:tabs>
-    </w:pPr>
-  </w:style>
-  <w:style w:type="character" w:styleId="Nmerodepgina">
-    <w:name w:val="page number"/>
-    <w:basedOn w:val="Fuentedeprrafopredeter"/>
-    <w:semiHidden/>
-    <w:rsid w:val="00ED2266"/>
-  </w:style>
-  <w:style w:type="character" w:styleId="Hipervnculo">
-    <w:name w:val="Hyperlink"/>
-    <w:basedOn w:val="Fuentedeprrafopredeter"/>
-    <w:uiPriority w:val="99"/>
-    <w:rsid w:val="00ED2266"/>
-    <w:rPr>
-      <w:color w:val="0000FF"/>
-      <w:u w:val="single"/>
-    </w:rPr>
-  </w:style>
-  <w:style w:type="paragraph" w:styleId="Prrafodelista">
-    <w:name w:val="List Paragraph"/>
-    <w:basedOn w:val="Normal"/>
-    <w:uiPriority w:val="34"/>
-    <w:qFormat/>
-    <w:rsid w:val="00AE63CF"/>
-    <w:pPr>
-      <w:ind w:left="708"/>
-    </w:pPr>
-  </w:style>
-  <w:style w:type="paragraph" w:customStyle="1" w:styleId="EncabTitulo2">
-    <w:name w:val="Encab Titulo2"/>
-    <w:basedOn w:val="EncabTitulo1"/>
-    <w:autoRedefine/>
-    <w:rsid w:val="00ED2266"/>
-    <w:rPr>
-      <w:u w:val="none"/>
-    </w:rPr>
-  </w:style>
-  <w:style w:type="paragraph" w:customStyle="1" w:styleId="EstiloTtulo4Izquierda0cmPrimeralnea0cm">
-    <w:name w:val="Estilo Título 4 + Izquierda:  0 cm Primera línea:  0 cm"/>
-    <w:basedOn w:val="Ttulo4"/>
-    <w:rsid w:val="00ED2266"/>
-    <w:pPr>
-      <w:numPr>
-        <w:ilvl w:val="0"/>
-        <w:numId w:val="0"/>
-      </w:numPr>
-    </w:pPr>
-    <w:rPr>
-      <w:rFonts w:cs="Times New Roman"/>
-      <w:szCs w:val="20"/>
-    </w:rPr>
-  </w:style>
-  <w:style w:type="paragraph" w:customStyle="1" w:styleId="Default">
-    <w:name w:val="Default"/>
-    <w:rsid w:val="00945976"/>
-    <w:pPr>
-      <w:autoSpaceDE w:val="0"/>
-      <w:autoSpaceDN w:val="0"/>
-      <w:adjustRightInd w:val="0"/>
-    </w:pPr>
-    <w:rPr>
-      <w:rFonts w:ascii="Arial" w:hAnsi="Arial" w:cs="Arial"/>
-      <w:color w:val="000000"/>
-      <w:sz w:val="24"/>
-      <w:szCs w:val="24"/>
-    </w:rPr>
-  </w:style>
-  <w:style w:type="paragraph" w:customStyle="1" w:styleId="SP2163841">
-    <w:name w:val="SP.2.163841"/>
-    <w:basedOn w:val="Default"/>
-    <w:next w:val="Default"/>
-    <w:uiPriority w:val="99"/>
-    <w:rsid w:val="00945976"/>
-    <w:rPr>
-      <w:color w:val="auto"/>
-    </w:rPr>
-  </w:style>
-  <w:style w:type="character" w:customStyle="1" w:styleId="SC22206">
-    <w:name w:val="SC.2.2206"/>
-    <w:uiPriority w:val="99"/>
-    <w:rsid w:val="00945976"/>
-    <w:rPr>
-      <w:color w:val="000000"/>
-      <w:sz w:val="40"/>
-      <w:szCs w:val="40"/>
-    </w:rPr>
-  </w:style>
-  <w:style w:type="character" w:customStyle="1" w:styleId="SC22230">
-    <w:name w:val="SC.2.2230"/>
-    <w:uiPriority w:val="99"/>
-    <w:rsid w:val="00945976"/>
-    <w:rPr>
-      <w:b/>
-      <w:bCs/>
-      <w:color w:val="000000"/>
-      <w:sz w:val="19"/>
-      <w:szCs w:val="19"/>
-    </w:rPr>
-  </w:style>
-  <w:style w:type="paragraph" w:customStyle="1" w:styleId="SP2139265">
-    <w:name w:val="SP.2.139265"/>
-    <w:basedOn w:val="Default"/>
-    <w:next w:val="Default"/>
-    <w:uiPriority w:val="99"/>
-    <w:rsid w:val="004319CC"/>
-    <w:rPr>
-      <w:color w:val="auto"/>
-    </w:rPr>
-  </w:style>
-  <w:style w:type="character" w:customStyle="1" w:styleId="SC22225">
-    <w:name w:val="SC.2.2225"/>
-    <w:uiPriority w:val="99"/>
-    <w:rsid w:val="004319CC"/>
-    <w:rPr>
-      <w:b/>
-      <w:bCs/>
-      <w:color w:val="000000"/>
-      <w:sz w:val="19"/>
-      <w:szCs w:val="19"/>
-    </w:rPr>
-  </w:style>
-  <w:style w:type="paragraph" w:customStyle="1" w:styleId="SP2184321">
-    <w:name w:val="SP.2.184321"/>
-    <w:basedOn w:val="Default"/>
-    <w:next w:val="Default"/>
-    <w:uiPriority w:val="99"/>
-    <w:rsid w:val="004319CC"/>
-    <w:rPr>
-      <w:color w:val="auto"/>
-    </w:rPr>
-  </w:style>
-  <w:style w:type="paragraph" w:styleId="NormalWeb">
-    <w:name w:val="Normal (Web)"/>
-    <w:basedOn w:val="Normal"/>
-    <w:uiPriority w:val="99"/>
-    <w:unhideWhenUsed/>
-    <w:rsid w:val="00174725"/>
-    <w:pPr>
-      <w:spacing w:before="100" w:beforeAutospacing="1" w:after="100" w:afterAutospacing="1"/>
-      <w:jc w:val="left"/>
-    </w:pPr>
-    <w:rPr>
-      <w:rFonts w:ascii="Times New Roman" w:hAnsi="Times New Roman"/>
-      <w:lang w:eastAsia="es-AR"/>
-    </w:rPr>
-  </w:style>
-  <w:style w:type="character" w:customStyle="1" w:styleId="apple-converted-space">
-    <w:name w:val="apple-converted-space"/>
-    <w:basedOn w:val="Fuentedeprrafopredeter"/>
-    <w:rsid w:val="00174725"/>
-  </w:style>
-  <w:style w:type="paragraph" w:styleId="TtulodeTDC">
+  <w:style w:type="paragraph" w:styleId="TtuloTDC">
     <w:name w:val="TOC Heading"/>
     <w:basedOn w:val="Ttulo1"/>
     <w:next w:val="Normal"/>
@@ -41426,7 +40730,7 @@
 </file>
 
 <file path=customXml/itemProps1.xml><?xml version="1.0" encoding="utf-8"?>
-<ds:datastoreItem xmlns:ds="http://schemas.openxmlformats.org/officeDocument/2006/customXml" ds:itemID="{BE4E3A93-D500-4883-A461-CA3E255A8466}">
+<ds:datastoreItem xmlns:ds="http://schemas.openxmlformats.org/officeDocument/2006/customXml" ds:itemID="{FCCB101F-5C60-4994-BCF9-1A48C7E9BF78}">
   <ds:schemaRefs>
     <ds:schemaRef ds:uri="http://schemas.openxmlformats.org/officeDocument/2006/bibliography"/>
   </ds:schemaRefs>

</xml_diff>